<commit_message>
20130627 Update new resume
git-svn-id: file:///e/GoogleDrive/repos/Job/ResumeAndTranscript@38 ef9b47d0-afce-4c4f-8353-34dd68159fed
</commit_message>
<xml_diff>
--- a/MinhLeHoang_Resume.docx
+++ b/MinhLeHoang_Resume.docx
@@ -15,8 +15,6 @@
           <w:szCs w:val="24"/>
         </w:rPr>
       </w:pPr>
-      <w:bookmarkStart w:id="0" w:name="_GoBack"/>
-      <w:bookmarkEnd w:id="0"/>
       <w:r>
         <w:rPr>
           <w:rFonts w:cs="Times New Roman"/>
@@ -26,6 +24,31 @@
           <w:szCs w:val="24"/>
         </w:rPr>
         <w:t>MINH LE HOANG</w:t>
+      </w:r>
+      <w:r>
+        <w:rPr>
+          <w:rFonts w:cs="Times New Roman"/>
+          <w:b/>
+          <w:color w:val="000000" w:themeColor="text1"/>
+          <w:sz w:val="40"/>
+          <w:szCs w:val="24"/>
+        </w:rPr>
+        <w:t xml:space="preserve"> </w:t>
+      </w:r>
+      <w:r>
+        <w:rPr>
+          <w:rFonts w:ascii="Times New Roman" w:eastAsia="Times New Roman" w:hAnsi="Times New Roman" w:cs="Times New Roman"/>
+          <w:snapToGrid w:val="0"/>
+          <w:color w:val="000000"/>
+          <w:w w:val="0"/>
+          <w:sz w:val="0"/>
+          <w:szCs w:val="0"/>
+          <w:u w:color="000000"/>
+          <w:bdr w:val="none" w:sz="0" w:space="0" w:color="000000"/>
+          <w:shd w:val="clear" w:color="000000" w:fill="000000"/>
+          <w:lang w:val="x-none" w:eastAsia="x-none" w:bidi="x-none"/>
+        </w:rPr>
+        <w:t xml:space="preserve"> </w:t>
       </w:r>
     </w:p>
     <w:p>
@@ -60,9 +83,12 @@
     </w:p>
     <w:p>
       <w:pPr>
+        <w:pStyle w:val="ListParagraph"/>
+        <w:numPr>
+          <w:ilvl w:val="0"/>
+          <w:numId w:val="38"/>
+        </w:numPr>
         <w:spacing w:beforeLines="20" w:before="48" w:afterLines="20" w:after="48" w:line="288" w:lineRule="auto"/>
-        <w:ind w:left="360"/>
-        <w:contextualSpacing/>
         <w:jc w:val="both"/>
         <w:rPr>
           <w:rFonts w:cs="Times New Roman"/>
@@ -97,9 +123,12 @@
     </w:p>
     <w:p>
       <w:pPr>
+        <w:pStyle w:val="ListParagraph"/>
+        <w:numPr>
+          <w:ilvl w:val="0"/>
+          <w:numId w:val="40"/>
+        </w:numPr>
         <w:spacing w:beforeLines="20" w:before="48" w:afterLines="20" w:after="48" w:line="288" w:lineRule="auto"/>
-        <w:ind w:left="360"/>
-        <w:contextualSpacing/>
         <w:jc w:val="both"/>
         <w:rPr>
           <w:rFonts w:cs="Times New Roman"/>
@@ -116,9 +145,12 @@
     </w:p>
     <w:p>
       <w:pPr>
+        <w:pStyle w:val="ListParagraph"/>
+        <w:numPr>
+          <w:ilvl w:val="0"/>
+          <w:numId w:val="41"/>
+        </w:numPr>
         <w:spacing w:beforeLines="20" w:before="48" w:afterLines="20" w:after="48" w:line="288" w:lineRule="auto"/>
-        <w:ind w:left="360"/>
-        <w:contextualSpacing/>
         <w:jc w:val="both"/>
         <w:rPr>
           <w:rFonts w:cs="Times New Roman"/>
@@ -149,12 +181,15 @@
     </w:p>
     <w:p>
       <w:pPr>
+        <w:pStyle w:val="ListParagraph"/>
+        <w:numPr>
+          <w:ilvl w:val="0"/>
+          <w:numId w:val="42"/>
+        </w:numPr>
         <w:autoSpaceDE w:val="0"/>
         <w:autoSpaceDN w:val="0"/>
         <w:adjustRightInd w:val="0"/>
         <w:spacing w:after="0" w:line="288" w:lineRule="auto"/>
-        <w:ind w:left="360"/>
-        <w:contextualSpacing/>
         <w:jc w:val="both"/>
         <w:rPr>
           <w:rFonts w:cs="Times New Roman"/>
@@ -194,6 +229,73 @@
       </w:pPr>
       <w:r>
         <w:rPr>
+          <w:noProof/>
+        </w:rPr>
+        <w:drawing>
+          <wp:anchor distT="0" distB="0" distL="114300" distR="114300" simplePos="0" relativeHeight="251662336" behindDoc="0" locked="0" layoutInCell="1" allowOverlap="1" wp14:anchorId="62FAD048" wp14:editId="4B154BBF">
+            <wp:simplePos x="0" y="0"/>
+            <wp:positionH relativeFrom="column">
+              <wp:posOffset>4683760</wp:posOffset>
+            </wp:positionH>
+            <wp:positionV relativeFrom="paragraph">
+              <wp:posOffset>37465</wp:posOffset>
+            </wp:positionV>
+            <wp:extent cx="1097915" cy="473710"/>
+            <wp:effectExtent l="0" t="0" r="6985" b="2540"/>
+            <wp:wrapSquare wrapText="bothSides"/>
+            <wp:docPr id="3" name="Picture 3" descr="http://corp.bankofamerica.com/baml-ci-theme/images/baml-ci/logos/logo_baml_bw.png"/>
+            <wp:cNvGraphicFramePr>
+              <a:graphicFrameLocks xmlns:a="http://schemas.openxmlformats.org/drawingml/2006/main" noChangeAspect="1"/>
+            </wp:cNvGraphicFramePr>
+            <a:graphic xmlns:a="http://schemas.openxmlformats.org/drawingml/2006/main">
+              <a:graphicData uri="http://schemas.openxmlformats.org/drawingml/2006/picture">
+                <pic:pic xmlns:pic="http://schemas.openxmlformats.org/drawingml/2006/picture">
+                  <pic:nvPicPr>
+                    <pic:cNvPr id="0" name="Picture 3" descr="http://corp.bankofamerica.com/baml-ci-theme/images/baml-ci/logos/logo_baml_bw.png"/>
+                    <pic:cNvPicPr>
+                      <a:picLocks noChangeAspect="1" noChangeArrowheads="1"/>
+                    </pic:cNvPicPr>
+                  </pic:nvPicPr>
+                  <pic:blipFill>
+                    <a:blip r:embed="rId10" cstate="print">
+                      <a:extLst>
+                        <a:ext uri="{28A0092B-C50C-407E-A947-70E740481C1C}">
+                          <a14:useLocalDpi xmlns:a14="http://schemas.microsoft.com/office/drawing/2010/main" val="0"/>
+                        </a:ext>
+                      </a:extLst>
+                    </a:blip>
+                    <a:srcRect/>
+                    <a:stretch>
+                      <a:fillRect/>
+                    </a:stretch>
+                  </pic:blipFill>
+                  <pic:spPr bwMode="auto">
+                    <a:xfrm>
+                      <a:off x="0" y="0"/>
+                      <a:ext cx="1097915" cy="473710"/>
+                    </a:xfrm>
+                    <a:prstGeom prst="rect">
+                      <a:avLst/>
+                    </a:prstGeom>
+                    <a:noFill/>
+                    <a:ln>
+                      <a:noFill/>
+                    </a:ln>
+                  </pic:spPr>
+                </pic:pic>
+              </a:graphicData>
+            </a:graphic>
+            <wp14:sizeRelH relativeFrom="page">
+              <wp14:pctWidth>0</wp14:pctWidth>
+            </wp14:sizeRelH>
+            <wp14:sizeRelV relativeFrom="page">
+              <wp14:pctHeight>0</wp14:pctHeight>
+            </wp14:sizeRelV>
+          </wp:anchor>
+        </w:drawing>
+      </w:r>
+      <w:r>
+        <w:rPr>
           <w:rFonts w:cs="Times New Roman"/>
           <w:b/>
           <w:szCs w:val="24"/>
@@ -245,25 +347,18 @@
           <w:color w:val="000000"/>
           <w:szCs w:val="24"/>
         </w:rPr>
-        <w:t xml:space="preserve">at Bank </w:t>
-      </w:r>
-      <w:proofErr w:type="gramStart"/>
+        <w:t>at Bank o</w:t>
+      </w:r>
       <w:r>
         <w:rPr>
           <w:rFonts w:eastAsia="Times New Roman" w:cs="Courier New"/>
           <w:color w:val="000000"/>
           <w:szCs w:val="24"/>
         </w:rPr>
-        <w:t>Of</w:t>
-      </w:r>
-      <w:proofErr w:type="gramEnd"/>
-      <w:r>
-        <w:rPr>
-          <w:rFonts w:eastAsia="Times New Roman" w:cs="Courier New"/>
-          <w:color w:val="000000"/>
-          <w:szCs w:val="24"/>
-        </w:rPr>
-        <w:t xml:space="preserve"> America Merrill Lynch</w:t>
+        <w:t>f America Merrill Lynch</w:t>
+      </w:r>
+      <w:r>
+        <w:t xml:space="preserve"> </w:t>
       </w:r>
     </w:p>
     <w:p>
@@ -329,11 +424,84 @@
       </w:pPr>
       <w:r>
         <w:rPr>
+          <w:noProof/>
+        </w:rPr>
+        <w:drawing>
+          <wp:anchor distT="0" distB="0" distL="114300" distR="114300" simplePos="0" relativeHeight="251661312" behindDoc="0" locked="0" layoutInCell="1" allowOverlap="1" wp14:anchorId="2F1F356C" wp14:editId="5B513D1C">
+            <wp:simplePos x="0" y="0"/>
+            <wp:positionH relativeFrom="column">
+              <wp:posOffset>4685665</wp:posOffset>
+            </wp:positionH>
+            <wp:positionV relativeFrom="paragraph">
+              <wp:posOffset>96520</wp:posOffset>
+            </wp:positionV>
+            <wp:extent cx="1927225" cy="421005"/>
+            <wp:effectExtent l="0" t="0" r="0" b="0"/>
+            <wp:wrapSquare wrapText="bothSides"/>
+            <wp:docPr id="40" name="Picture 40" descr="http://www.oise.utoronto.ca/cms/images/style/FAC_oise_web.gif"/>
+            <wp:cNvGraphicFramePr>
+              <a:graphicFrameLocks xmlns:a="http://schemas.openxmlformats.org/drawingml/2006/main" noChangeAspect="1"/>
+            </wp:cNvGraphicFramePr>
+            <a:graphic xmlns:a="http://schemas.openxmlformats.org/drawingml/2006/main">
+              <a:graphicData uri="http://schemas.openxmlformats.org/drawingml/2006/picture">
+                <pic:pic xmlns:pic="http://schemas.openxmlformats.org/drawingml/2006/picture">
+                  <pic:nvPicPr>
+                    <pic:cNvPr id="0" name="Picture 69" descr="http://www.oise.utoronto.ca/cms/images/style/FAC_oise_web.gif"/>
+                    <pic:cNvPicPr>
+                      <a:picLocks noChangeAspect="1" noChangeArrowheads="1"/>
+                    </pic:cNvPicPr>
+                  </pic:nvPicPr>
+                  <pic:blipFill>
+                    <a:blip r:embed="rId11" cstate="print">
+                      <a:extLst>
+                        <a:ext uri="{28A0092B-C50C-407E-A947-70E740481C1C}">
+                          <a14:useLocalDpi xmlns:a14="http://schemas.microsoft.com/office/drawing/2010/main" val="0"/>
+                        </a:ext>
+                      </a:extLst>
+                    </a:blip>
+                    <a:srcRect/>
+                    <a:stretch>
+                      <a:fillRect/>
+                    </a:stretch>
+                  </pic:blipFill>
+                  <pic:spPr bwMode="auto">
+                    <a:xfrm>
+                      <a:off x="0" y="0"/>
+                      <a:ext cx="1927225" cy="421005"/>
+                    </a:xfrm>
+                    <a:prstGeom prst="rect">
+                      <a:avLst/>
+                    </a:prstGeom>
+                    <a:noFill/>
+                    <a:ln>
+                      <a:noFill/>
+                    </a:ln>
+                  </pic:spPr>
+                </pic:pic>
+              </a:graphicData>
+            </a:graphic>
+            <wp14:sizeRelH relativeFrom="page">
+              <wp14:pctWidth>0</wp14:pctWidth>
+            </wp14:sizeRelH>
+            <wp14:sizeRelV relativeFrom="page">
+              <wp14:pctHeight>0</wp14:pctHeight>
+            </wp14:sizeRelV>
+          </wp:anchor>
+        </w:drawing>
+      </w:r>
+      <w:r>
+        <w:rPr>
           <w:rFonts w:eastAsia="Times New Roman" w:cs="Times New Roman"/>
           <w:color w:val="000000"/>
           <w:szCs w:val="24"/>
         </w:rPr>
         <w:t>Being a member of PME core team.</w:t>
+      </w:r>
+      <w:r>
+        <w:rPr>
+          <w:noProof/>
+        </w:rPr>
+        <w:t xml:space="preserve"> </w:t>
       </w:r>
     </w:p>
     <w:p>
@@ -370,7 +538,10 @@
           <w:color w:val="000000"/>
           <w:szCs w:val="24"/>
         </w:rPr>
-        <w:t>at SUPO office in Ontario Institute for Studies in Education, OISE</w:t>
+        <w:t>at SUPO office in Ontario Institute for Studies in Education</w:t>
+      </w:r>
+      <w:r>
+        <w:t xml:space="preserve"> </w:t>
       </w:r>
     </w:p>
     <w:p>
@@ -439,6 +610,14 @@
         </w:rPr>
         <w:t>Update the list and calendar and check room booking for workshops and events in OISE</w:t>
       </w:r>
+      <w:r>
+        <w:rPr>
+          <w:rFonts w:eastAsia="Times New Roman" w:cs="Times New Roman"/>
+          <w:color w:val="000000"/>
+          <w:szCs w:val="24"/>
+        </w:rPr>
+        <w:tab/>
+      </w:r>
     </w:p>
     <w:p>
       <w:pPr>
@@ -450,6 +629,76 @@
           <w:szCs w:val="24"/>
         </w:rPr>
       </w:pPr>
+      <w:r>
+        <w:rPr>
+          <w:rFonts w:eastAsia="Times New Roman" w:cs="Courier New"/>
+          <w:noProof/>
+          <w:color w:val="000000"/>
+          <w:szCs w:val="24"/>
+        </w:rPr>
+        <w:drawing>
+          <wp:anchor distT="0" distB="0" distL="114300" distR="114300" simplePos="0" relativeHeight="251660288" behindDoc="0" locked="0" layoutInCell="1" allowOverlap="1" wp14:anchorId="15CBD975" wp14:editId="48622223">
+            <wp:simplePos x="0" y="0"/>
+            <wp:positionH relativeFrom="column">
+              <wp:posOffset>4795520</wp:posOffset>
+            </wp:positionH>
+            <wp:positionV relativeFrom="paragraph">
+              <wp:posOffset>58420</wp:posOffset>
+            </wp:positionV>
+            <wp:extent cx="805815" cy="278765"/>
+            <wp:effectExtent l="0" t="0" r="0" b="6985"/>
+            <wp:wrapSquare wrapText="bothSides"/>
+            <wp:docPr id="1" name="Picture 1" descr="C:\inetpub\wwwroot\AltusStrategy\images\logo.png"/>
+            <wp:cNvGraphicFramePr>
+              <a:graphicFrameLocks xmlns:a="http://schemas.openxmlformats.org/drawingml/2006/main" noChangeAspect="1"/>
+            </wp:cNvGraphicFramePr>
+            <a:graphic xmlns:a="http://schemas.openxmlformats.org/drawingml/2006/main">
+              <a:graphicData uri="http://schemas.openxmlformats.org/drawingml/2006/picture">
+                <pic:pic xmlns:pic="http://schemas.openxmlformats.org/drawingml/2006/picture">
+                  <pic:nvPicPr>
+                    <pic:cNvPr id="0" name="Picture 1" descr="C:\inetpub\wwwroot\AltusStrategy\images\logo.png"/>
+                    <pic:cNvPicPr>
+                      <a:picLocks noChangeAspect="1" noChangeArrowheads="1"/>
+                    </pic:cNvPicPr>
+                  </pic:nvPicPr>
+                  <pic:blipFill>
+                    <a:blip r:embed="rId12" cstate="print">
+                      <a:extLst>
+                        <a:ext uri="{28A0092B-C50C-407E-A947-70E740481C1C}">
+                          <a14:useLocalDpi xmlns:a14="http://schemas.microsoft.com/office/drawing/2010/main" val="0"/>
+                        </a:ext>
+                      </a:extLst>
+                    </a:blip>
+                    <a:srcRect/>
+                    <a:stretch>
+                      <a:fillRect/>
+                    </a:stretch>
+                  </pic:blipFill>
+                  <pic:spPr bwMode="auto">
+                    <a:xfrm>
+                      <a:off x="0" y="0"/>
+                      <a:ext cx="805815" cy="278765"/>
+                    </a:xfrm>
+                    <a:prstGeom prst="rect">
+                      <a:avLst/>
+                    </a:prstGeom>
+                    <a:noFill/>
+                    <a:ln>
+                      <a:noFill/>
+                    </a:ln>
+                  </pic:spPr>
+                </pic:pic>
+              </a:graphicData>
+            </a:graphic>
+            <wp14:sizeRelH relativeFrom="page">
+              <wp14:pctWidth>0</wp14:pctWidth>
+            </wp14:sizeRelH>
+            <wp14:sizeRelV relativeFrom="page">
+              <wp14:pctHeight>0</wp14:pctHeight>
+            </wp14:sizeRelV>
+          </wp:anchor>
+        </w:drawing>
+      </w:r>
       <w:r>
         <w:rPr>
           <w:rFonts w:eastAsia="Times New Roman" w:cs="Courier New"/>
@@ -475,6 +724,29 @@
           <w:szCs w:val="24"/>
         </w:rPr>
         <w:t>at Altus Strategy Group</w:t>
+      </w:r>
+      <w:r>
+        <w:rPr>
+          <w:rFonts w:eastAsia="Times New Roman" w:cs="Courier New"/>
+          <w:color w:val="000000"/>
+          <w:szCs w:val="24"/>
+        </w:rPr>
+        <w:t xml:space="preserve"> </w:t>
+      </w:r>
+      <w:r>
+        <w:rPr>
+          <w:rFonts w:ascii="Times New Roman" w:eastAsia="Times New Roman" w:hAnsi="Times New Roman" w:cs="Times New Roman"/>
+          <w:snapToGrid w:val="0"/>
+          <w:color w:val="000000"/>
+          <w:w w:val="0"/>
+          <w:sz w:val="0"/>
+          <w:szCs w:val="0"/>
+          <w:u w:color="000000"/>
+          <w:bdr w:val="none" w:sz="0" w:space="0" w:color="000000"/>
+          <w:shd w:val="clear" w:color="000000" w:fill="000000"/>
+          <w:lang w:val="x-none" w:eastAsia="x-none" w:bidi="x-none"/>
+        </w:rPr>
+        <w:t xml:space="preserve"> </w:t>
       </w:r>
     </w:p>
     <w:p>
@@ -537,6 +809,76 @@
       </w:pPr>
       <w:r>
         <w:rPr>
+          <w:rFonts w:eastAsia="Times New Roman" w:cs="Courier New"/>
+          <w:noProof/>
+          <w:color w:val="000000"/>
+          <w:szCs w:val="24"/>
+        </w:rPr>
+        <w:drawing>
+          <wp:anchor distT="0" distB="0" distL="114300" distR="114300" simplePos="0" relativeHeight="251659264" behindDoc="0" locked="0" layoutInCell="1" allowOverlap="1" wp14:anchorId="1E57B836" wp14:editId="2642B095">
+            <wp:simplePos x="0" y="0"/>
+            <wp:positionH relativeFrom="column">
+              <wp:posOffset>4796155</wp:posOffset>
+            </wp:positionH>
+            <wp:positionV relativeFrom="paragraph">
+              <wp:posOffset>386715</wp:posOffset>
+            </wp:positionV>
+            <wp:extent cx="658495" cy="260985"/>
+            <wp:effectExtent l="0" t="0" r="8255" b="5715"/>
+            <wp:wrapSquare wrapText="bothSides"/>
+            <wp:docPr id="2" name="Picture 2"/>
+            <wp:cNvGraphicFramePr>
+              <a:graphicFrameLocks xmlns:a="http://schemas.openxmlformats.org/drawingml/2006/main" noChangeAspect="1"/>
+            </wp:cNvGraphicFramePr>
+            <a:graphic xmlns:a="http://schemas.openxmlformats.org/drawingml/2006/main">
+              <a:graphicData uri="http://schemas.openxmlformats.org/drawingml/2006/picture">
+                <pic:pic xmlns:pic="http://schemas.openxmlformats.org/drawingml/2006/picture">
+                  <pic:nvPicPr>
+                    <pic:cNvPr id="0" name="Picture 2"/>
+                    <pic:cNvPicPr>
+                      <a:picLocks noChangeAspect="1" noChangeArrowheads="1"/>
+                    </pic:cNvPicPr>
+                  </pic:nvPicPr>
+                  <pic:blipFill>
+                    <a:blip r:embed="rId13" cstate="print">
+                      <a:extLst>
+                        <a:ext uri="{28A0092B-C50C-407E-A947-70E740481C1C}">
+                          <a14:useLocalDpi xmlns:a14="http://schemas.microsoft.com/office/drawing/2010/main" val="0"/>
+                        </a:ext>
+                      </a:extLst>
+                    </a:blip>
+                    <a:srcRect/>
+                    <a:stretch>
+                      <a:fillRect/>
+                    </a:stretch>
+                  </pic:blipFill>
+                  <pic:spPr bwMode="auto">
+                    <a:xfrm>
+                      <a:off x="0" y="0"/>
+                      <a:ext cx="658495" cy="260985"/>
+                    </a:xfrm>
+                    <a:prstGeom prst="rect">
+                      <a:avLst/>
+                    </a:prstGeom>
+                    <a:noFill/>
+                    <a:ln>
+                      <a:noFill/>
+                    </a:ln>
+                  </pic:spPr>
+                </pic:pic>
+              </a:graphicData>
+            </a:graphic>
+            <wp14:sizeRelH relativeFrom="page">
+              <wp14:pctWidth>0</wp14:pctWidth>
+            </wp14:sizeRelH>
+            <wp14:sizeRelV relativeFrom="page">
+              <wp14:pctHeight>0</wp14:pctHeight>
+            </wp14:sizeRelV>
+          </wp:anchor>
+        </w:drawing>
+      </w:r>
+      <w:r>
+        <w:rPr>
           <w:rFonts w:eastAsia="Times New Roman" w:cs="Times New Roman"/>
           <w:color w:val="000000"/>
           <w:szCs w:val="24"/>
@@ -562,7 +904,19 @@
           <w:color w:val="000000"/>
           <w:szCs w:val="24"/>
         </w:rPr>
-        <w:t>Computer programmer</w:t>
+        <w:t>Computer program</w:t>
+      </w:r>
+      <w:bookmarkStart w:id="0" w:name="_GoBack"/>
+      <w:bookmarkEnd w:id="0"/>
+      <w:r>
+        <w:rPr>
+          <w:rFonts w:eastAsia="Times New Roman" w:cs="Courier New"/>
+          <w:b/>
+          <w:bCs/>
+          <w:color w:val="000000"/>
+          <w:szCs w:val="24"/>
+        </w:rPr>
+        <w:t>mer</w:t>
       </w:r>
       <w:r>
         <w:rPr>
@@ -597,6 +951,14 @@
           <w:szCs w:val="24"/>
         </w:rPr>
         <w:t xml:space="preserve"> Ba Joint Stock Pharmaceutical Company</w:t>
+      </w:r>
+      <w:r>
+        <w:rPr>
+          <w:rFonts w:eastAsia="Times New Roman" w:cs="Courier New"/>
+          <w:color w:val="000000"/>
+          <w:szCs w:val="24"/>
+        </w:rPr>
+        <w:t xml:space="preserve"> </w:t>
       </w:r>
     </w:p>
     <w:p>
@@ -703,7 +1065,6 @@
         <w:adjustRightInd w:val="0"/>
         <w:spacing w:after="0" w:line="288" w:lineRule="auto"/>
         <w:ind w:left="360"/>
-        <w:jc w:val="both"/>
         <w:rPr>
           <w:rFonts w:cs="Times New Roman"/>
           <w:color w:val="000000"/>
@@ -720,7 +1081,7 @@
           <w:highlight w:val="white"/>
           <w:lang w:val="en"/>
         </w:rPr>
-        <w:t xml:space="preserve">Have </w:t>
+        <w:t>D</w:t>
       </w:r>
       <w:r>
         <w:rPr>
@@ -730,7 +1091,7 @@
           <w:highlight w:val="white"/>
           <w:lang w:val="en"/>
         </w:rPr>
-        <w:t>web development</w:t>
+        <w:t>evelopment</w:t>
       </w:r>
       <w:r>
         <w:rPr>
@@ -740,7 +1101,7 @@
           <w:highlight w:val="white"/>
           <w:lang w:val="en"/>
         </w:rPr>
-        <w:t xml:space="preserve"> experience in:</w:t>
+        <w:t xml:space="preserve"> experience</w:t>
       </w:r>
       <w:r>
         <w:rPr>
@@ -750,7 +1111,7 @@
           <w:highlight w:val="white"/>
           <w:lang w:val="en"/>
         </w:rPr>
-        <w:t xml:space="preserve"> </w:t>
+        <w:t>s</w:t>
       </w:r>
       <w:r>
         <w:rPr>
@@ -760,7 +1121,7 @@
           <w:highlight w:val="white"/>
           <w:lang w:val="en"/>
         </w:rPr>
-        <w:t>HTML</w:t>
+        <w:t xml:space="preserve"> </w:t>
       </w:r>
       <w:r>
         <w:rPr>
@@ -770,7 +1131,7 @@
           <w:highlight w:val="white"/>
           <w:lang w:val="en"/>
         </w:rPr>
-        <w:t xml:space="preserve">, PHP, </w:t>
+        <w:t>with</w:t>
       </w:r>
       <w:r>
         <w:rPr>
@@ -780,17 +1141,1198 @@
           <w:highlight w:val="white"/>
           <w:lang w:val="en"/>
         </w:rPr>
-        <w:t>JavaScript</w:t>
-      </w:r>
-      <w:r>
+        <w:t>:</w:t>
+      </w:r>
+    </w:p>
+    <w:p>
+      <w:pPr>
+        <w:autoSpaceDE w:val="0"/>
+        <w:autoSpaceDN w:val="0"/>
+        <w:adjustRightInd w:val="0"/>
+        <w:spacing w:after="0" w:line="288" w:lineRule="auto"/>
+        <w:ind w:left="360"/>
+        <w:jc w:val="center"/>
         <w:rPr>
           <w:rFonts w:cs="Times New Roman"/>
           <w:color w:val="000000"/>
           <w:szCs w:val="24"/>
-          <w:highlight w:val="white"/>
           <w:lang w:val="en"/>
         </w:rPr>
-        <w:t>, JSP, Spring MVC, and Hibernate</w:t>
+      </w:pPr>
+      <w:r>
+        <w:rPr>
+          <w:noProof/>
+        </w:rPr>
+        <w:drawing>
+          <wp:inline distT="0" distB="0" distL="0" distR="0" wp14:anchorId="2CE5D13D" wp14:editId="0798E1F0">
+            <wp:extent cx="409699" cy="251938"/>
+            <wp:effectExtent l="0" t="0" r="0" b="0"/>
+            <wp:docPr id="22" name="Picture 22" descr="http://www.digitaltrends.com/wp-content/uploads/2010/11/java-logo.jpg"/>
+            <wp:cNvGraphicFramePr>
+              <a:graphicFrameLocks xmlns:a="http://schemas.openxmlformats.org/drawingml/2006/main" noChangeAspect="1"/>
+            </wp:cNvGraphicFramePr>
+            <a:graphic xmlns:a="http://schemas.openxmlformats.org/drawingml/2006/main">
+              <a:graphicData uri="http://schemas.openxmlformats.org/drawingml/2006/picture">
+                <pic:pic xmlns:pic="http://schemas.openxmlformats.org/drawingml/2006/picture">
+                  <pic:nvPicPr>
+                    <pic:cNvPr id="0" name="Picture 21" descr="http://www.digitaltrends.com/wp-content/uploads/2010/11/java-logo.jpg"/>
+                    <pic:cNvPicPr>
+                      <a:picLocks noChangeAspect="1" noChangeArrowheads="1"/>
+                    </pic:cNvPicPr>
+                  </pic:nvPicPr>
+                  <pic:blipFill>
+                    <a:blip r:embed="rId14" cstate="print">
+                      <a:extLst>
+                        <a:ext uri="{28A0092B-C50C-407E-A947-70E740481C1C}">
+                          <a14:useLocalDpi xmlns:a14="http://schemas.microsoft.com/office/drawing/2010/main" val="0"/>
+                        </a:ext>
+                      </a:extLst>
+                    </a:blip>
+                    <a:srcRect/>
+                    <a:stretch>
+                      <a:fillRect/>
+                    </a:stretch>
+                  </pic:blipFill>
+                  <pic:spPr bwMode="auto">
+                    <a:xfrm>
+                      <a:off x="0" y="0"/>
+                      <a:ext cx="412169" cy="253457"/>
+                    </a:xfrm>
+                    <a:prstGeom prst="rect">
+                      <a:avLst/>
+                    </a:prstGeom>
+                    <a:noFill/>
+                    <a:ln>
+                      <a:noFill/>
+                    </a:ln>
+                  </pic:spPr>
+                </pic:pic>
+              </a:graphicData>
+            </a:graphic>
+          </wp:inline>
+        </w:drawing>
+      </w:r>
+      <w:r>
+        <w:rPr>
+          <w:rFonts w:cs="Times New Roman"/>
+          <w:color w:val="000000"/>
+          <w:szCs w:val="24"/>
+          <w:lang w:val="en"/>
+        </w:rPr>
+        <w:t xml:space="preserve">    </w:t>
+      </w:r>
+      <w:r>
+        <w:rPr>
+          <w:noProof/>
+        </w:rPr>
+        <w:drawing>
+          <wp:inline distT="0" distB="0" distL="0" distR="0" wp14:anchorId="0F206053" wp14:editId="681C031A">
+            <wp:extent cx="486888" cy="119573"/>
+            <wp:effectExtent l="0" t="0" r="8890" b="0"/>
+            <wp:docPr id="15" name="Picture 15" descr="http://www.bitstorm.org/edwin/jquery-presentatie/pix/jquery_logo_color_onwhite.png"/>
+            <wp:cNvGraphicFramePr>
+              <a:graphicFrameLocks xmlns:a="http://schemas.openxmlformats.org/drawingml/2006/main" noChangeAspect="1"/>
+            </wp:cNvGraphicFramePr>
+            <a:graphic xmlns:a="http://schemas.openxmlformats.org/drawingml/2006/main">
+              <a:graphicData uri="http://schemas.openxmlformats.org/drawingml/2006/picture">
+                <pic:pic xmlns:pic="http://schemas.openxmlformats.org/drawingml/2006/picture">
+                  <pic:nvPicPr>
+                    <pic:cNvPr id="0" name="Picture 25" descr="http://www.bitstorm.org/edwin/jquery-presentatie/pix/jquery_logo_color_onwhite.png"/>
+                    <pic:cNvPicPr>
+                      <a:picLocks noChangeAspect="1" noChangeArrowheads="1"/>
+                    </pic:cNvPicPr>
+                  </pic:nvPicPr>
+                  <pic:blipFill>
+                    <a:blip r:embed="rId15" cstate="print">
+                      <a:extLst>
+                        <a:ext uri="{28A0092B-C50C-407E-A947-70E740481C1C}">
+                          <a14:useLocalDpi xmlns:a14="http://schemas.microsoft.com/office/drawing/2010/main" val="0"/>
+                        </a:ext>
+                      </a:extLst>
+                    </a:blip>
+                    <a:srcRect/>
+                    <a:stretch>
+                      <a:fillRect/>
+                    </a:stretch>
+                  </pic:blipFill>
+                  <pic:spPr bwMode="auto">
+                    <a:xfrm>
+                      <a:off x="0" y="0"/>
+                      <a:ext cx="487149" cy="119637"/>
+                    </a:xfrm>
+                    <a:prstGeom prst="rect">
+                      <a:avLst/>
+                    </a:prstGeom>
+                    <a:noFill/>
+                    <a:ln>
+                      <a:noFill/>
+                    </a:ln>
+                  </pic:spPr>
+                </pic:pic>
+              </a:graphicData>
+            </a:graphic>
+          </wp:inline>
+        </w:drawing>
+      </w:r>
+      <w:r>
+        <w:rPr>
+          <w:rFonts w:cs="Times New Roman"/>
+          <w:color w:val="000000"/>
+          <w:szCs w:val="24"/>
+          <w:lang w:val="en"/>
+        </w:rPr>
+        <w:t xml:space="preserve">    </w:t>
+      </w:r>
+      <w:r>
+        <w:rPr>
+          <w:noProof/>
+        </w:rPr>
+        <w:drawing>
+          <wp:inline distT="0" distB="0" distL="0" distR="0" wp14:anchorId="15AFEA11" wp14:editId="18B35E0D">
+            <wp:extent cx="295910" cy="168910"/>
+            <wp:effectExtent l="0" t="0" r="8890" b="2540"/>
+            <wp:docPr id="7" name="Picture 7" descr="logo-spring-103x60.png (103×60)"/>
+            <wp:cNvGraphicFramePr>
+              <a:graphicFrameLocks xmlns:a="http://schemas.openxmlformats.org/drawingml/2006/main" noChangeAspect="1"/>
+            </wp:cNvGraphicFramePr>
+            <a:graphic xmlns:a="http://schemas.openxmlformats.org/drawingml/2006/main">
+              <a:graphicData uri="http://schemas.openxmlformats.org/drawingml/2006/picture">
+                <pic:pic xmlns:pic="http://schemas.openxmlformats.org/drawingml/2006/picture">
+                  <pic:nvPicPr>
+                    <pic:cNvPr id="0" name="Picture 8" descr="logo-spring-103x60.png (103×60)"/>
+                    <pic:cNvPicPr>
+                      <a:picLocks noChangeAspect="1" noChangeArrowheads="1"/>
+                    </pic:cNvPicPr>
+                  </pic:nvPicPr>
+                  <pic:blipFill>
+                    <a:blip r:embed="rId16">
+                      <a:extLst>
+                        <a:ext uri="{28A0092B-C50C-407E-A947-70E740481C1C}">
+                          <a14:useLocalDpi xmlns:a14="http://schemas.microsoft.com/office/drawing/2010/main" val="0"/>
+                        </a:ext>
+                      </a:extLst>
+                    </a:blip>
+                    <a:srcRect/>
+                    <a:stretch>
+                      <a:fillRect/>
+                    </a:stretch>
+                  </pic:blipFill>
+                  <pic:spPr bwMode="auto">
+                    <a:xfrm>
+                      <a:off x="0" y="0"/>
+                      <a:ext cx="295910" cy="168910"/>
+                    </a:xfrm>
+                    <a:prstGeom prst="rect">
+                      <a:avLst/>
+                    </a:prstGeom>
+                    <a:noFill/>
+                    <a:ln>
+                      <a:noFill/>
+                    </a:ln>
+                  </pic:spPr>
+                </pic:pic>
+              </a:graphicData>
+            </a:graphic>
+          </wp:inline>
+        </w:drawing>
+      </w:r>
+      <w:r>
+        <w:rPr>
+          <w:rFonts w:cs="Times New Roman"/>
+          <w:color w:val="000000"/>
+          <w:szCs w:val="24"/>
+          <w:lang w:val="en"/>
+        </w:rPr>
+        <w:t xml:space="preserve">    </w:t>
+      </w:r>
+      <w:r>
+        <w:rPr>
+          <w:noProof/>
+        </w:rPr>
+        <w:drawing>
+          <wp:inline distT="0" distB="0" distL="0" distR="0" wp14:anchorId="342BE454" wp14:editId="12E3288F">
+            <wp:extent cx="556118" cy="154379"/>
+            <wp:effectExtent l="0" t="0" r="0" b="0"/>
+            <wp:docPr id="9" name="Picture 9" descr="http://docs.jboss.org/jbossclustering/hibernate-caching/3.3/en-US/html/images/hibernate_logo_a.png"/>
+            <wp:cNvGraphicFramePr>
+              <a:graphicFrameLocks xmlns:a="http://schemas.openxmlformats.org/drawingml/2006/main" noChangeAspect="1"/>
+            </wp:cNvGraphicFramePr>
+            <a:graphic xmlns:a="http://schemas.openxmlformats.org/drawingml/2006/main">
+              <a:graphicData uri="http://schemas.openxmlformats.org/drawingml/2006/picture">
+                <pic:pic xmlns:pic="http://schemas.openxmlformats.org/drawingml/2006/picture">
+                  <pic:nvPicPr>
+                    <pic:cNvPr id="0" name="Picture 13" descr="http://docs.jboss.org/jbossclustering/hibernate-caching/3.3/en-US/html/images/hibernate_logo_a.png"/>
+                    <pic:cNvPicPr>
+                      <a:picLocks noChangeAspect="1" noChangeArrowheads="1"/>
+                    </pic:cNvPicPr>
+                  </pic:nvPicPr>
+                  <pic:blipFill>
+                    <a:blip r:embed="rId17" cstate="print">
+                      <a:extLst>
+                        <a:ext uri="{28A0092B-C50C-407E-A947-70E740481C1C}">
+                          <a14:useLocalDpi xmlns:a14="http://schemas.microsoft.com/office/drawing/2010/main" val="0"/>
+                        </a:ext>
+                      </a:extLst>
+                    </a:blip>
+                    <a:srcRect/>
+                    <a:stretch>
+                      <a:fillRect/>
+                    </a:stretch>
+                  </pic:blipFill>
+                  <pic:spPr bwMode="auto">
+                    <a:xfrm>
+                      <a:off x="0" y="0"/>
+                      <a:ext cx="561390" cy="155842"/>
+                    </a:xfrm>
+                    <a:prstGeom prst="rect">
+                      <a:avLst/>
+                    </a:prstGeom>
+                    <a:noFill/>
+                    <a:ln>
+                      <a:noFill/>
+                    </a:ln>
+                  </pic:spPr>
+                </pic:pic>
+              </a:graphicData>
+            </a:graphic>
+          </wp:inline>
+        </w:drawing>
+      </w:r>
+      <w:r>
+        <w:rPr>
+          <w:rFonts w:cs="Times New Roman"/>
+          <w:color w:val="000000"/>
+          <w:szCs w:val="24"/>
+          <w:lang w:val="en"/>
+        </w:rPr>
+        <w:t xml:space="preserve">    </w:t>
+      </w:r>
+      <w:r>
+        <w:rPr>
+          <w:noProof/>
+        </w:rPr>
+        <w:drawing>
+          <wp:inline distT="0" distB="0" distL="0" distR="0" wp14:anchorId="2F97B8B6" wp14:editId="6A95F1E2">
+            <wp:extent cx="330695" cy="207818"/>
+            <wp:effectExtent l="0" t="0" r="0" b="1905"/>
+            <wp:docPr id="39" name="Picture 39" descr="Tomcat Logo"/>
+            <wp:cNvGraphicFramePr>
+              <a:graphicFrameLocks xmlns:a="http://schemas.openxmlformats.org/drawingml/2006/main" noChangeAspect="1"/>
+            </wp:cNvGraphicFramePr>
+            <a:graphic xmlns:a="http://schemas.openxmlformats.org/drawingml/2006/main">
+              <a:graphicData uri="http://schemas.openxmlformats.org/drawingml/2006/picture">
+                <pic:pic xmlns:pic="http://schemas.openxmlformats.org/drawingml/2006/picture">
+                  <pic:nvPicPr>
+                    <pic:cNvPr id="0" name="Picture 51" descr="Tomcat Logo"/>
+                    <pic:cNvPicPr>
+                      <a:picLocks noChangeAspect="1" noChangeArrowheads="1"/>
+                    </pic:cNvPicPr>
+                  </pic:nvPicPr>
+                  <pic:blipFill>
+                    <a:blip r:embed="rId18" cstate="print">
+                      <a:extLst>
+                        <a:ext uri="{28A0092B-C50C-407E-A947-70E740481C1C}">
+                          <a14:useLocalDpi xmlns:a14="http://schemas.microsoft.com/office/drawing/2010/main" val="0"/>
+                        </a:ext>
+                      </a:extLst>
+                    </a:blip>
+                    <a:srcRect/>
+                    <a:stretch>
+                      <a:fillRect/>
+                    </a:stretch>
+                  </pic:blipFill>
+                  <pic:spPr bwMode="auto">
+                    <a:xfrm>
+                      <a:off x="0" y="0"/>
+                      <a:ext cx="330804" cy="207887"/>
+                    </a:xfrm>
+                    <a:prstGeom prst="rect">
+                      <a:avLst/>
+                    </a:prstGeom>
+                    <a:noFill/>
+                    <a:ln>
+                      <a:noFill/>
+                    </a:ln>
+                  </pic:spPr>
+                </pic:pic>
+              </a:graphicData>
+            </a:graphic>
+          </wp:inline>
+        </w:drawing>
+      </w:r>
+      <w:r>
+        <w:rPr>
+          <w:rFonts w:cs="Times New Roman"/>
+          <w:color w:val="000000"/>
+          <w:szCs w:val="24"/>
+          <w:lang w:val="en"/>
+        </w:rPr>
+        <w:t xml:space="preserve">    </w:t>
+      </w:r>
+      <w:r>
+        <w:rPr>
+          <w:noProof/>
+        </w:rPr>
+        <w:drawing>
+          <wp:inline distT="0" distB="0" distL="0" distR="0" wp14:anchorId="156D6E27" wp14:editId="22279C18">
+            <wp:extent cx="285115" cy="160020"/>
+            <wp:effectExtent l="0" t="0" r="635" b="0"/>
+            <wp:docPr id="4" name="Picture 4" descr="http://static.php.net/www.php.net/images/php.gif"/>
+            <wp:cNvGraphicFramePr>
+              <a:graphicFrameLocks xmlns:a="http://schemas.openxmlformats.org/drawingml/2006/main" noChangeAspect="1"/>
+            </wp:cNvGraphicFramePr>
+            <a:graphic xmlns:a="http://schemas.openxmlformats.org/drawingml/2006/main">
+              <a:graphicData uri="http://schemas.openxmlformats.org/drawingml/2006/picture">
+                <pic:pic xmlns:pic="http://schemas.openxmlformats.org/drawingml/2006/picture">
+                  <pic:nvPicPr>
+                    <pic:cNvPr id="0" name="Picture 10" descr="http://static.php.net/www.php.net/images/php.gif"/>
+                    <pic:cNvPicPr>
+                      <a:picLocks noChangeAspect="1" noChangeArrowheads="1"/>
+                    </pic:cNvPicPr>
+                  </pic:nvPicPr>
+                  <pic:blipFill>
+                    <a:blip r:embed="rId19" cstate="print">
+                      <a:extLst>
+                        <a:ext uri="{28A0092B-C50C-407E-A947-70E740481C1C}">
+                          <a14:useLocalDpi xmlns:a14="http://schemas.microsoft.com/office/drawing/2010/main" val="0"/>
+                        </a:ext>
+                      </a:extLst>
+                    </a:blip>
+                    <a:srcRect/>
+                    <a:stretch>
+                      <a:fillRect/>
+                    </a:stretch>
+                  </pic:blipFill>
+                  <pic:spPr bwMode="auto">
+                    <a:xfrm>
+                      <a:off x="0" y="0"/>
+                      <a:ext cx="285115" cy="160020"/>
+                    </a:xfrm>
+                    <a:prstGeom prst="rect">
+                      <a:avLst/>
+                    </a:prstGeom>
+                    <a:noFill/>
+                    <a:ln>
+                      <a:noFill/>
+                    </a:ln>
+                  </pic:spPr>
+                </pic:pic>
+              </a:graphicData>
+            </a:graphic>
+          </wp:inline>
+        </w:drawing>
+      </w:r>
+      <w:r>
+        <w:rPr>
+          <w:rFonts w:cs="Times New Roman"/>
+          <w:color w:val="000000"/>
+          <w:szCs w:val="24"/>
+          <w:lang w:val="en"/>
+        </w:rPr>
+        <w:t xml:space="preserve">    </w:t>
+      </w:r>
+      <w:r>
+        <w:rPr>
+          <w:noProof/>
+        </w:rPr>
+        <w:drawing>
+          <wp:inline distT="0" distB="0" distL="0" distR="0" wp14:anchorId="649C1AF6" wp14:editId="53C32BD4">
+            <wp:extent cx="390408" cy="201845"/>
+            <wp:effectExtent l="0" t="0" r="0" b="8255"/>
+            <wp:docPr id="23" name="Picture 23" descr="http://www.mysql.com/common/logos/logo-mysql-110x57.png"/>
+            <wp:cNvGraphicFramePr>
+              <a:graphicFrameLocks xmlns:a="http://schemas.openxmlformats.org/drawingml/2006/main" noChangeAspect="1"/>
+            </wp:cNvGraphicFramePr>
+            <a:graphic xmlns:a="http://schemas.openxmlformats.org/drawingml/2006/main">
+              <a:graphicData uri="http://schemas.openxmlformats.org/drawingml/2006/picture">
+                <pic:pic xmlns:pic="http://schemas.openxmlformats.org/drawingml/2006/picture">
+                  <pic:nvPicPr>
+                    <pic:cNvPr id="0" name="Picture 17" descr="http://www.mysql.com/common/logos/logo-mysql-110x57.png"/>
+                    <pic:cNvPicPr>
+                      <a:picLocks noChangeAspect="1" noChangeArrowheads="1"/>
+                    </pic:cNvPicPr>
+                  </pic:nvPicPr>
+                  <pic:blipFill>
+                    <a:blip r:embed="rId20" cstate="print">
+                      <a:extLst>
+                        <a:ext uri="{28A0092B-C50C-407E-A947-70E740481C1C}">
+                          <a14:useLocalDpi xmlns:a14="http://schemas.microsoft.com/office/drawing/2010/main" val="0"/>
+                        </a:ext>
+                      </a:extLst>
+                    </a:blip>
+                    <a:srcRect/>
+                    <a:stretch>
+                      <a:fillRect/>
+                    </a:stretch>
+                  </pic:blipFill>
+                  <pic:spPr bwMode="auto">
+                    <a:xfrm>
+                      <a:off x="0" y="0"/>
+                      <a:ext cx="390476" cy="201880"/>
+                    </a:xfrm>
+                    <a:prstGeom prst="rect">
+                      <a:avLst/>
+                    </a:prstGeom>
+                    <a:noFill/>
+                    <a:ln>
+                      <a:noFill/>
+                    </a:ln>
+                  </pic:spPr>
+                </pic:pic>
+              </a:graphicData>
+            </a:graphic>
+          </wp:inline>
+        </w:drawing>
+      </w:r>
+      <w:r>
+        <w:rPr>
+          <w:rFonts w:cs="Times New Roman"/>
+          <w:color w:val="000000"/>
+          <w:szCs w:val="24"/>
+          <w:lang w:val="en"/>
+        </w:rPr>
+        <w:t xml:space="preserve">    </w:t>
+      </w:r>
+      <w:r>
+        <w:rPr>
+          <w:noProof/>
+        </w:rPr>
+        <w:drawing>
+          <wp:inline distT="0" distB="0" distL="0" distR="0" wp14:anchorId="01754367" wp14:editId="0AA782AA">
+            <wp:extent cx="424282" cy="336258"/>
+            <wp:effectExtent l="0" t="0" r="0" b="6985"/>
+            <wp:docPr id="10" name="Picture 10" descr="http://mrfrosti.com/wp-content/uploads/2011/06/PostgreSQL-9.gif"/>
+            <wp:cNvGraphicFramePr>
+              <a:graphicFrameLocks xmlns:a="http://schemas.openxmlformats.org/drawingml/2006/main" noChangeAspect="1"/>
+            </wp:cNvGraphicFramePr>
+            <a:graphic xmlns:a="http://schemas.openxmlformats.org/drawingml/2006/main">
+              <a:graphicData uri="http://schemas.openxmlformats.org/drawingml/2006/picture">
+                <pic:pic xmlns:pic="http://schemas.openxmlformats.org/drawingml/2006/picture">
+                  <pic:nvPicPr>
+                    <pic:cNvPr id="0" name="Picture 1" descr="http://mrfrosti.com/wp-content/uploads/2011/06/PostgreSQL-9.gif"/>
+                    <pic:cNvPicPr>
+                      <a:picLocks noChangeAspect="1" noChangeArrowheads="1"/>
+                    </pic:cNvPicPr>
+                  </pic:nvPicPr>
+                  <pic:blipFill>
+                    <a:blip r:embed="rId21" cstate="print">
+                      <a:extLst>
+                        <a:ext uri="{28A0092B-C50C-407E-A947-70E740481C1C}">
+                          <a14:useLocalDpi xmlns:a14="http://schemas.microsoft.com/office/drawing/2010/main" val="0"/>
+                        </a:ext>
+                      </a:extLst>
+                    </a:blip>
+                    <a:srcRect/>
+                    <a:stretch>
+                      <a:fillRect/>
+                    </a:stretch>
+                  </pic:blipFill>
+                  <pic:spPr bwMode="auto">
+                    <a:xfrm>
+                      <a:off x="0" y="0"/>
+                      <a:ext cx="422956" cy="335207"/>
+                    </a:xfrm>
+                    <a:prstGeom prst="rect">
+                      <a:avLst/>
+                    </a:prstGeom>
+                    <a:noFill/>
+                    <a:ln>
+                      <a:noFill/>
+                    </a:ln>
+                  </pic:spPr>
+                </pic:pic>
+              </a:graphicData>
+            </a:graphic>
+          </wp:inline>
+        </w:drawing>
+      </w:r>
+      <w:r>
+        <w:rPr>
+          <w:rFonts w:cs="Times New Roman"/>
+          <w:color w:val="000000"/>
+          <w:szCs w:val="24"/>
+          <w:lang w:val="en"/>
+        </w:rPr>
+        <w:t xml:space="preserve">    </w:t>
+      </w:r>
+      <w:r>
+        <w:rPr>
+          <w:noProof/>
+        </w:rPr>
+        <w:drawing>
+          <wp:inline distT="0" distB="0" distL="0" distR="0" wp14:anchorId="574C68BB" wp14:editId="295AC363">
+            <wp:extent cx="581110" cy="195415"/>
+            <wp:effectExtent l="0" t="0" r="0" b="0"/>
+            <wp:docPr id="16" name="Picture 16" descr="http://www.python.org/images/python-logo.gif"/>
+            <wp:cNvGraphicFramePr>
+              <a:graphicFrameLocks xmlns:a="http://schemas.openxmlformats.org/drawingml/2006/main" noChangeAspect="1"/>
+            </wp:cNvGraphicFramePr>
+            <a:graphic xmlns:a="http://schemas.openxmlformats.org/drawingml/2006/main">
+              <a:graphicData uri="http://schemas.openxmlformats.org/drawingml/2006/picture">
+                <pic:pic xmlns:pic="http://schemas.openxmlformats.org/drawingml/2006/picture">
+                  <pic:nvPicPr>
+                    <pic:cNvPr id="0" name="Picture 27" descr="http://www.python.org/images/python-logo.gif"/>
+                    <pic:cNvPicPr>
+                      <a:picLocks noChangeAspect="1" noChangeArrowheads="1"/>
+                    </pic:cNvPicPr>
+                  </pic:nvPicPr>
+                  <pic:blipFill>
+                    <a:blip r:embed="rId22" cstate="print">
+                      <a:extLst>
+                        <a:ext uri="{28A0092B-C50C-407E-A947-70E740481C1C}">
+                          <a14:useLocalDpi xmlns:a14="http://schemas.microsoft.com/office/drawing/2010/main" val="0"/>
+                        </a:ext>
+                      </a:extLst>
+                    </a:blip>
+                    <a:srcRect/>
+                    <a:stretch>
+                      <a:fillRect/>
+                    </a:stretch>
+                  </pic:blipFill>
+                  <pic:spPr bwMode="auto">
+                    <a:xfrm>
+                      <a:off x="0" y="0"/>
+                      <a:ext cx="588114" cy="197770"/>
+                    </a:xfrm>
+                    <a:prstGeom prst="rect">
+                      <a:avLst/>
+                    </a:prstGeom>
+                    <a:noFill/>
+                    <a:ln>
+                      <a:noFill/>
+                    </a:ln>
+                  </pic:spPr>
+                </pic:pic>
+              </a:graphicData>
+            </a:graphic>
+          </wp:inline>
+        </w:drawing>
+      </w:r>
+      <w:r>
+        <w:rPr>
+          <w:rFonts w:cs="Times New Roman"/>
+          <w:color w:val="000000"/>
+          <w:szCs w:val="24"/>
+          <w:lang w:val="en"/>
+        </w:rPr>
+        <w:t xml:space="preserve">    </w:t>
+      </w:r>
+      <w:r>
+        <w:rPr>
+          <w:noProof/>
+        </w:rPr>
+        <w:drawing>
+          <wp:inline distT="0" distB="0" distL="0" distR="0" wp14:anchorId="1A0668E9" wp14:editId="02F3721D">
+            <wp:extent cx="219694" cy="219694"/>
+            <wp:effectExtent l="0" t="0" r="9525" b="9525"/>
+            <wp:docPr id="24" name="Picture 24" descr="http://upload.wikimedia.org/wikipedia/commons/7/72/Logo_C_Sharp.png"/>
+            <wp:cNvGraphicFramePr>
+              <a:graphicFrameLocks xmlns:a="http://schemas.openxmlformats.org/drawingml/2006/main" noChangeAspect="1"/>
+            </wp:cNvGraphicFramePr>
+            <a:graphic xmlns:a="http://schemas.openxmlformats.org/drawingml/2006/main">
+              <a:graphicData uri="http://schemas.openxmlformats.org/drawingml/2006/picture">
+                <pic:pic xmlns:pic="http://schemas.openxmlformats.org/drawingml/2006/picture">
+                  <pic:nvPicPr>
+                    <pic:cNvPr id="0" name="Picture 19" descr="http://upload.wikimedia.org/wikipedia/commons/7/72/Logo_C_Sharp.png"/>
+                    <pic:cNvPicPr>
+                      <a:picLocks noChangeAspect="1" noChangeArrowheads="1"/>
+                    </pic:cNvPicPr>
+                  </pic:nvPicPr>
+                  <pic:blipFill>
+                    <a:blip r:embed="rId23" cstate="print">
+                      <a:extLst>
+                        <a:ext uri="{28A0092B-C50C-407E-A947-70E740481C1C}">
+                          <a14:useLocalDpi xmlns:a14="http://schemas.microsoft.com/office/drawing/2010/main" val="0"/>
+                        </a:ext>
+                      </a:extLst>
+                    </a:blip>
+                    <a:srcRect/>
+                    <a:stretch>
+                      <a:fillRect/>
+                    </a:stretch>
+                  </pic:blipFill>
+                  <pic:spPr bwMode="auto">
+                    <a:xfrm>
+                      <a:off x="0" y="0"/>
+                      <a:ext cx="219686" cy="219686"/>
+                    </a:xfrm>
+                    <a:prstGeom prst="rect">
+                      <a:avLst/>
+                    </a:prstGeom>
+                    <a:noFill/>
+                    <a:ln>
+                      <a:noFill/>
+                    </a:ln>
+                  </pic:spPr>
+                </pic:pic>
+              </a:graphicData>
+            </a:graphic>
+          </wp:inline>
+        </w:drawing>
+      </w:r>
+      <w:r>
+        <w:rPr>
+          <w:rFonts w:cs="Times New Roman"/>
+          <w:color w:val="000000"/>
+          <w:szCs w:val="24"/>
+          <w:lang w:val="en"/>
+        </w:rPr>
+        <w:t xml:space="preserve">    </w:t>
+      </w:r>
+      <w:r>
+        <w:rPr>
+          <w:noProof/>
+        </w:rPr>
+        <w:drawing>
+          <wp:inline distT="0" distB="0" distL="0" distR="0" wp14:anchorId="506D703E" wp14:editId="1177CCBA">
+            <wp:extent cx="285008" cy="213714"/>
+            <wp:effectExtent l="0" t="0" r="1270" b="0"/>
+            <wp:docPr id="50" name="Picture 50" descr="http://d34wpjv4rf3nwa.cloudfront.net/www1/wp-content/uploads/2012/01/android-survey.gif"/>
+            <wp:cNvGraphicFramePr>
+              <a:graphicFrameLocks xmlns:a="http://schemas.openxmlformats.org/drawingml/2006/main" noChangeAspect="1"/>
+            </wp:cNvGraphicFramePr>
+            <a:graphic xmlns:a="http://schemas.openxmlformats.org/drawingml/2006/main">
+              <a:graphicData uri="http://schemas.openxmlformats.org/drawingml/2006/picture">
+                <pic:pic xmlns:pic="http://schemas.openxmlformats.org/drawingml/2006/picture">
+                  <pic:nvPicPr>
+                    <pic:cNvPr id="0" name="Picture 112" descr="http://d34wpjv4rf3nwa.cloudfront.net/www1/wp-content/uploads/2012/01/android-survey.gif"/>
+                    <pic:cNvPicPr>
+                      <a:picLocks noChangeAspect="1" noChangeArrowheads="1"/>
+                    </pic:cNvPicPr>
+                  </pic:nvPicPr>
+                  <pic:blipFill>
+                    <a:blip r:embed="rId24" cstate="print">
+                      <a:extLst>
+                        <a:ext uri="{28A0092B-C50C-407E-A947-70E740481C1C}">
+                          <a14:useLocalDpi xmlns:a14="http://schemas.microsoft.com/office/drawing/2010/main" val="0"/>
+                        </a:ext>
+                      </a:extLst>
+                    </a:blip>
+                    <a:srcRect/>
+                    <a:stretch>
+                      <a:fillRect/>
+                    </a:stretch>
+                  </pic:blipFill>
+                  <pic:spPr bwMode="auto">
+                    <a:xfrm>
+                      <a:off x="0" y="0"/>
+                      <a:ext cx="285008" cy="213714"/>
+                    </a:xfrm>
+                    <a:prstGeom prst="rect">
+                      <a:avLst/>
+                    </a:prstGeom>
+                    <a:noFill/>
+                    <a:ln>
+                      <a:noFill/>
+                    </a:ln>
+                  </pic:spPr>
+                </pic:pic>
+              </a:graphicData>
+            </a:graphic>
+          </wp:inline>
+        </w:drawing>
+      </w:r>
+      <w:r>
+        <w:rPr>
+          <w:rFonts w:cs="Times New Roman"/>
+          <w:color w:val="000000"/>
+          <w:szCs w:val="24"/>
+          <w:lang w:val="en"/>
+        </w:rPr>
+        <w:t xml:space="preserve">    </w:t>
+      </w:r>
+      <w:r>
+        <w:rPr>
+          <w:noProof/>
+        </w:rPr>
+        <w:drawing>
+          <wp:inline distT="0" distB="0" distL="0" distR="0">
+            <wp:extent cx="1255594" cy="170029"/>
+            <wp:effectExtent l="0" t="0" r="1905" b="1905"/>
+            <wp:docPr id="12" name="Picture 12" descr="Subversion.png"/>
+            <wp:cNvGraphicFramePr>
+              <a:graphicFrameLocks xmlns:a="http://schemas.openxmlformats.org/drawingml/2006/main" noChangeAspect="1"/>
+            </wp:cNvGraphicFramePr>
+            <a:graphic xmlns:a="http://schemas.openxmlformats.org/drawingml/2006/main">
+              <a:graphicData uri="http://schemas.openxmlformats.org/drawingml/2006/picture">
+                <pic:pic xmlns:pic="http://schemas.openxmlformats.org/drawingml/2006/picture">
+                  <pic:nvPicPr>
+                    <pic:cNvPr id="0" name="Picture 15" descr="Subversion.png"/>
+                    <pic:cNvPicPr>
+                      <a:picLocks noChangeAspect="1" noChangeArrowheads="1"/>
+                    </pic:cNvPicPr>
+                  </pic:nvPicPr>
+                  <pic:blipFill>
+                    <a:blip r:embed="rId25">
+                      <a:extLst>
+                        <a:ext uri="{28A0092B-C50C-407E-A947-70E740481C1C}">
+                          <a14:useLocalDpi xmlns:a14="http://schemas.microsoft.com/office/drawing/2010/main" val="0"/>
+                        </a:ext>
+                      </a:extLst>
+                    </a:blip>
+                    <a:srcRect/>
+                    <a:stretch>
+                      <a:fillRect/>
+                    </a:stretch>
+                  </pic:blipFill>
+                  <pic:spPr bwMode="auto">
+                    <a:xfrm>
+                      <a:off x="0" y="0"/>
+                      <a:ext cx="1260382" cy="170677"/>
+                    </a:xfrm>
+                    <a:prstGeom prst="rect">
+                      <a:avLst/>
+                    </a:prstGeom>
+                    <a:noFill/>
+                    <a:ln>
+                      <a:noFill/>
+                    </a:ln>
+                  </pic:spPr>
+                </pic:pic>
+              </a:graphicData>
+            </a:graphic>
+          </wp:inline>
+        </w:drawing>
+      </w:r>
+      <w:r>
+        <w:rPr>
+          <w:rFonts w:cs="Times New Roman"/>
+          <w:color w:val="000000"/>
+          <w:szCs w:val="24"/>
+          <w:lang w:val="en"/>
+        </w:rPr>
+        <w:t xml:space="preserve">    </w:t>
+      </w:r>
+      <w:r>
+        <w:rPr>
+          <w:rFonts w:cs="Times New Roman"/>
+          <w:noProof/>
+          <w:color w:val="000000"/>
+          <w:szCs w:val="24"/>
+        </w:rPr>
+        <w:drawing>
+          <wp:inline distT="0" distB="0" distL="0" distR="0" wp14:anchorId="1E1D112C" wp14:editId="5C28783C">
+            <wp:extent cx="255319" cy="255319"/>
+            <wp:effectExtent l="0" t="0" r="0" b="0"/>
+            <wp:docPr id="33" name="Picture 33"/>
+            <wp:cNvGraphicFramePr>
+              <a:graphicFrameLocks xmlns:a="http://schemas.openxmlformats.org/drawingml/2006/main" noChangeAspect="1"/>
+            </wp:cNvGraphicFramePr>
+            <a:graphic xmlns:a="http://schemas.openxmlformats.org/drawingml/2006/main">
+              <a:graphicData uri="http://schemas.openxmlformats.org/drawingml/2006/picture">
+                <pic:pic xmlns:pic="http://schemas.openxmlformats.org/drawingml/2006/picture">
+                  <pic:nvPicPr>
+                    <pic:cNvPr id="0" name="Picture 33"/>
+                    <pic:cNvPicPr>
+                      <a:picLocks noChangeAspect="1" noChangeArrowheads="1"/>
+                    </pic:cNvPicPr>
+                  </pic:nvPicPr>
+                  <pic:blipFill>
+                    <a:blip r:embed="rId26" cstate="print">
+                      <a:extLst>
+                        <a:ext uri="{28A0092B-C50C-407E-A947-70E740481C1C}">
+                          <a14:useLocalDpi xmlns:a14="http://schemas.microsoft.com/office/drawing/2010/main" val="0"/>
+                        </a:ext>
+                      </a:extLst>
+                    </a:blip>
+                    <a:srcRect/>
+                    <a:stretch>
+                      <a:fillRect/>
+                    </a:stretch>
+                  </pic:blipFill>
+                  <pic:spPr bwMode="auto">
+                    <a:xfrm>
+                      <a:off x="0" y="0"/>
+                      <a:ext cx="255311" cy="255311"/>
+                    </a:xfrm>
+                    <a:prstGeom prst="rect">
+                      <a:avLst/>
+                    </a:prstGeom>
+                    <a:noFill/>
+                    <a:ln>
+                      <a:noFill/>
+                    </a:ln>
+                  </pic:spPr>
+                </pic:pic>
+              </a:graphicData>
+            </a:graphic>
+          </wp:inline>
+        </w:drawing>
+      </w:r>
+      <w:r>
+        <w:rPr>
+          <w:rFonts w:cs="Times New Roman"/>
+          <w:color w:val="000000"/>
+          <w:szCs w:val="24"/>
+          <w:lang w:val="en"/>
+        </w:rPr>
+        <w:t xml:space="preserve">    </w:t>
+      </w:r>
+      <w:r>
+        <w:rPr>
+          <w:noProof/>
+        </w:rPr>
+        <w:drawing>
+          <wp:inline distT="0" distB="0" distL="0" distR="0" wp14:anchorId="179978EE" wp14:editId="75C101D9">
+            <wp:extent cx="241138" cy="290945"/>
+            <wp:effectExtent l="0" t="0" r="6985" b="0"/>
+            <wp:docPr id="34" name="Picture 34" descr="File:New Mercurial logo.svg"/>
+            <wp:cNvGraphicFramePr>
+              <a:graphicFrameLocks xmlns:a="http://schemas.openxmlformats.org/drawingml/2006/main" noChangeAspect="1"/>
+            </wp:cNvGraphicFramePr>
+            <a:graphic xmlns:a="http://schemas.openxmlformats.org/drawingml/2006/main">
+              <a:graphicData uri="http://schemas.openxmlformats.org/drawingml/2006/picture">
+                <pic:pic xmlns:pic="http://schemas.openxmlformats.org/drawingml/2006/picture">
+                  <pic:nvPicPr>
+                    <pic:cNvPr id="0" name="Picture 34" descr="File:New Mercurial logo.svg"/>
+                    <pic:cNvPicPr>
+                      <a:picLocks noChangeAspect="1" noChangeArrowheads="1"/>
+                    </pic:cNvPicPr>
+                  </pic:nvPicPr>
+                  <pic:blipFill>
+                    <a:blip r:embed="rId27" cstate="print">
+                      <a:extLst>
+                        <a:ext uri="{28A0092B-C50C-407E-A947-70E740481C1C}">
+                          <a14:useLocalDpi xmlns:a14="http://schemas.microsoft.com/office/drawing/2010/main" val="0"/>
+                        </a:ext>
+                      </a:extLst>
+                    </a:blip>
+                    <a:srcRect/>
+                    <a:stretch>
+                      <a:fillRect/>
+                    </a:stretch>
+                  </pic:blipFill>
+                  <pic:spPr bwMode="auto">
+                    <a:xfrm>
+                      <a:off x="0" y="0"/>
+                      <a:ext cx="241182" cy="290998"/>
+                    </a:xfrm>
+                    <a:prstGeom prst="rect">
+                      <a:avLst/>
+                    </a:prstGeom>
+                    <a:noFill/>
+                    <a:ln>
+                      <a:noFill/>
+                    </a:ln>
+                  </pic:spPr>
+                </pic:pic>
+              </a:graphicData>
+            </a:graphic>
+          </wp:inline>
+        </w:drawing>
+      </w:r>
+      <w:r>
+        <w:rPr>
+          <w:rFonts w:cs="Times New Roman"/>
+          <w:color w:val="000000"/>
+          <w:szCs w:val="24"/>
+          <w:lang w:val="en"/>
+        </w:rPr>
+        <w:t xml:space="preserve">    </w:t>
+      </w:r>
+      <w:r>
+        <w:rPr>
+          <w:noProof/>
+        </w:rPr>
+        <w:drawing>
+          <wp:inline distT="0" distB="0" distL="0" distR="0" wp14:anchorId="0870D54D" wp14:editId="6BB39B00">
+            <wp:extent cx="546264" cy="212748"/>
+            <wp:effectExtent l="0" t="0" r="6350" b="0"/>
+            <wp:docPr id="36" name="Picture 36" descr="http://3.bp.blogspot.com/-OZx9x5u57RQ/T1knZn-UmmI/AAAAAAAAAG8/1PECIOinhAQ/s1600/Logo_Visual_Studio_2010.jpg"/>
+            <wp:cNvGraphicFramePr>
+              <a:graphicFrameLocks xmlns:a="http://schemas.openxmlformats.org/drawingml/2006/main" noChangeAspect="1"/>
+            </wp:cNvGraphicFramePr>
+            <a:graphic xmlns:a="http://schemas.openxmlformats.org/drawingml/2006/main">
+              <a:graphicData uri="http://schemas.openxmlformats.org/drawingml/2006/picture">
+                <pic:pic xmlns:pic="http://schemas.openxmlformats.org/drawingml/2006/picture">
+                  <pic:nvPicPr>
+                    <pic:cNvPr id="0" name="Picture 29" descr="http://3.bp.blogspot.com/-OZx9x5u57RQ/T1knZn-UmmI/AAAAAAAAAG8/1PECIOinhAQ/s1600/Logo_Visual_Studio_2010.jpg"/>
+                    <pic:cNvPicPr>
+                      <a:picLocks noChangeAspect="1" noChangeArrowheads="1"/>
+                    </pic:cNvPicPr>
+                  </pic:nvPicPr>
+                  <pic:blipFill>
+                    <a:blip r:embed="rId28" cstate="print">
+                      <a:extLst>
+                        <a:ext uri="{28A0092B-C50C-407E-A947-70E740481C1C}">
+                          <a14:useLocalDpi xmlns:a14="http://schemas.microsoft.com/office/drawing/2010/main" val="0"/>
+                        </a:ext>
+                      </a:extLst>
+                    </a:blip>
+                    <a:srcRect/>
+                    <a:stretch>
+                      <a:fillRect/>
+                    </a:stretch>
+                  </pic:blipFill>
+                  <pic:spPr bwMode="auto">
+                    <a:xfrm>
+                      <a:off x="0" y="0"/>
+                      <a:ext cx="548912" cy="213779"/>
+                    </a:xfrm>
+                    <a:prstGeom prst="rect">
+                      <a:avLst/>
+                    </a:prstGeom>
+                    <a:noFill/>
+                    <a:ln>
+                      <a:noFill/>
+                    </a:ln>
+                  </pic:spPr>
+                </pic:pic>
+              </a:graphicData>
+            </a:graphic>
+          </wp:inline>
+        </w:drawing>
+      </w:r>
+      <w:r>
+        <w:rPr>
+          <w:rFonts w:cs="Times New Roman"/>
+          <w:color w:val="000000"/>
+          <w:szCs w:val="24"/>
+          <w:lang w:val="en"/>
+        </w:rPr>
+        <w:t xml:space="preserve">    </w:t>
+      </w:r>
+      <w:r>
+        <w:rPr>
+          <w:noProof/>
+        </w:rPr>
+        <w:drawing>
+          <wp:inline distT="0" distB="0" distL="0" distR="0" wp14:anchorId="644E3965" wp14:editId="27FCD533">
+            <wp:extent cx="261257" cy="261257"/>
+            <wp:effectExtent l="0" t="0" r="5715" b="5715"/>
+            <wp:docPr id="37" name="Picture 37" descr="http://fc02.deviantart.net/fs12/f/2006/324/a/7/Eclipse_by_sonnysavage.png"/>
+            <wp:cNvGraphicFramePr>
+              <a:graphicFrameLocks xmlns:a="http://schemas.openxmlformats.org/drawingml/2006/main" noChangeAspect="1"/>
+            </wp:cNvGraphicFramePr>
+            <a:graphic xmlns:a="http://schemas.openxmlformats.org/drawingml/2006/main">
+              <a:graphicData uri="http://schemas.openxmlformats.org/drawingml/2006/picture">
+                <pic:pic xmlns:pic="http://schemas.openxmlformats.org/drawingml/2006/picture">
+                  <pic:nvPicPr>
+                    <pic:cNvPr id="0" name="Picture 48" descr="http://fc02.deviantart.net/fs12/f/2006/324/a/7/Eclipse_by_sonnysavage.png"/>
+                    <pic:cNvPicPr>
+                      <a:picLocks noChangeAspect="1" noChangeArrowheads="1"/>
+                    </pic:cNvPicPr>
+                  </pic:nvPicPr>
+                  <pic:blipFill>
+                    <a:blip r:embed="rId29" cstate="print">
+                      <a:extLst>
+                        <a:ext uri="{28A0092B-C50C-407E-A947-70E740481C1C}">
+                          <a14:useLocalDpi xmlns:a14="http://schemas.microsoft.com/office/drawing/2010/main" val="0"/>
+                        </a:ext>
+                      </a:extLst>
+                    </a:blip>
+                    <a:srcRect/>
+                    <a:stretch>
+                      <a:fillRect/>
+                    </a:stretch>
+                  </pic:blipFill>
+                  <pic:spPr bwMode="auto">
+                    <a:xfrm>
+                      <a:off x="0" y="0"/>
+                      <a:ext cx="261249" cy="261249"/>
+                    </a:xfrm>
+                    <a:prstGeom prst="rect">
+                      <a:avLst/>
+                    </a:prstGeom>
+                    <a:noFill/>
+                    <a:ln>
+                      <a:noFill/>
+                    </a:ln>
+                  </pic:spPr>
+                </pic:pic>
+              </a:graphicData>
+            </a:graphic>
+          </wp:inline>
+        </w:drawing>
+      </w:r>
+      <w:r>
+        <w:rPr>
+          <w:rFonts w:cs="Times New Roman"/>
+          <w:color w:val="000000"/>
+          <w:szCs w:val="24"/>
+          <w:lang w:val="en"/>
+        </w:rPr>
+        <w:t xml:space="preserve">    </w:t>
+      </w:r>
+      <w:r>
+        <w:rPr>
+          <w:rFonts w:cs="Times New Roman"/>
+          <w:noProof/>
+          <w:color w:val="000000"/>
+          <w:szCs w:val="24"/>
+        </w:rPr>
+        <w:drawing>
+          <wp:inline distT="0" distB="0" distL="0" distR="0" wp14:anchorId="298BC285" wp14:editId="71B23C9C">
+            <wp:extent cx="552450" cy="148218"/>
+            <wp:effectExtent l="0" t="0" r="0" b="4445"/>
+            <wp:docPr id="38" name="Picture 38"/>
+            <wp:cNvGraphicFramePr>
+              <a:graphicFrameLocks xmlns:a="http://schemas.openxmlformats.org/drawingml/2006/main" noChangeAspect="1"/>
+            </wp:cNvGraphicFramePr>
+            <a:graphic xmlns:a="http://schemas.openxmlformats.org/drawingml/2006/main">
+              <a:graphicData uri="http://schemas.openxmlformats.org/drawingml/2006/picture">
+                <pic:pic xmlns:pic="http://schemas.openxmlformats.org/drawingml/2006/picture">
+                  <pic:nvPicPr>
+                    <pic:cNvPr id="0" name="Picture 7"/>
+                    <pic:cNvPicPr>
+                      <a:picLocks noChangeAspect="1" noChangeArrowheads="1"/>
+                    </pic:cNvPicPr>
+                  </pic:nvPicPr>
+                  <pic:blipFill>
+                    <a:blip r:embed="rId30" cstate="print">
+                      <a:extLst>
+                        <a:ext uri="{28A0092B-C50C-407E-A947-70E740481C1C}">
+                          <a14:useLocalDpi xmlns:a14="http://schemas.microsoft.com/office/drawing/2010/main" val="0"/>
+                        </a:ext>
+                      </a:extLst>
+                    </a:blip>
+                    <a:srcRect/>
+                    <a:stretch>
+                      <a:fillRect/>
+                    </a:stretch>
+                  </pic:blipFill>
+                  <pic:spPr bwMode="auto">
+                    <a:xfrm>
+                      <a:off x="0" y="0"/>
+                      <a:ext cx="552450" cy="148218"/>
+                    </a:xfrm>
+                    <a:prstGeom prst="rect">
+                      <a:avLst/>
+                    </a:prstGeom>
+                    <a:noFill/>
+                    <a:ln>
+                      <a:noFill/>
+                    </a:ln>
+                  </pic:spPr>
+                </pic:pic>
+              </a:graphicData>
+            </a:graphic>
+          </wp:inline>
+        </w:drawing>
+      </w:r>
+      <w:r>
+        <w:rPr>
+          <w:rFonts w:cs="Times New Roman"/>
+          <w:color w:val="000000"/>
+          <w:szCs w:val="24"/>
+          <w:lang w:val="en"/>
+        </w:rPr>
+        <w:t xml:space="preserve">    </w:t>
+      </w:r>
+      <w:r>
+        <w:rPr>
+          <w:noProof/>
+        </w:rPr>
+        <w:drawing>
+          <wp:inline distT="0" distB="0" distL="0" distR="0" wp14:anchorId="5DCC13C6" wp14:editId="791F6A5E">
+            <wp:extent cx="383980" cy="287897"/>
+            <wp:effectExtent l="0" t="0" r="0" b="0"/>
+            <wp:docPr id="5" name="Picture 5" descr="http://www.engineering.uiowa.edu/sites/default/files/ecs/images/tux-trans.png"/>
+            <wp:cNvGraphicFramePr>
+              <a:graphicFrameLocks xmlns:a="http://schemas.openxmlformats.org/drawingml/2006/main" noChangeAspect="1"/>
+            </wp:cNvGraphicFramePr>
+            <a:graphic xmlns:a="http://schemas.openxmlformats.org/drawingml/2006/main">
+              <a:graphicData uri="http://schemas.openxmlformats.org/drawingml/2006/picture">
+                <pic:pic xmlns:pic="http://schemas.openxmlformats.org/drawingml/2006/picture">
+                  <pic:nvPicPr>
+                    <pic:cNvPr id="0" name="Picture 11" descr="http://www.engineering.uiowa.edu/sites/default/files/ecs/images/tux-trans.png"/>
+                    <pic:cNvPicPr>
+                      <a:picLocks noChangeAspect="1" noChangeArrowheads="1"/>
+                    </pic:cNvPicPr>
+                  </pic:nvPicPr>
+                  <pic:blipFill>
+                    <a:blip r:embed="rId31" cstate="print">
+                      <a:extLst>
+                        <a:ext uri="{28A0092B-C50C-407E-A947-70E740481C1C}">
+                          <a14:useLocalDpi xmlns:a14="http://schemas.microsoft.com/office/drawing/2010/main" val="0"/>
+                        </a:ext>
+                      </a:extLst>
+                    </a:blip>
+                    <a:srcRect/>
+                    <a:stretch>
+                      <a:fillRect/>
+                    </a:stretch>
+                  </pic:blipFill>
+                  <pic:spPr bwMode="auto">
+                    <a:xfrm>
+                      <a:off x="0" y="0"/>
+                      <a:ext cx="386411" cy="289719"/>
+                    </a:xfrm>
+                    <a:prstGeom prst="rect">
+                      <a:avLst/>
+                    </a:prstGeom>
+                    <a:noFill/>
+                    <a:ln>
+                      <a:noFill/>
+                    </a:ln>
+                  </pic:spPr>
+                </pic:pic>
+              </a:graphicData>
+            </a:graphic>
+          </wp:inline>
+        </w:drawing>
+      </w:r>
+      <w:r>
+        <w:rPr>
+          <w:rFonts w:cs="Times New Roman"/>
+          <w:color w:val="000000"/>
+          <w:szCs w:val="24"/>
+          <w:lang w:val="en"/>
+        </w:rPr>
+        <w:t xml:space="preserve">    </w:t>
+      </w:r>
+      <w:r>
+        <w:rPr>
+          <w:noProof/>
+        </w:rPr>
+        <w:drawing>
+          <wp:inline distT="0" distB="0" distL="0" distR="0" wp14:anchorId="45409760" wp14:editId="59FC2832">
+            <wp:extent cx="301208" cy="284427"/>
+            <wp:effectExtent l="0" t="0" r="3810" b="1905"/>
+            <wp:docPr id="6" name="Picture 6" descr="http://www.yourlibrary.ca/computers/tutorials/setuphotmail/windows_icon.jpg"/>
+            <wp:cNvGraphicFramePr>
+              <a:graphicFrameLocks xmlns:a="http://schemas.openxmlformats.org/drawingml/2006/main" noChangeAspect="1"/>
+            </wp:cNvGraphicFramePr>
+            <a:graphic xmlns:a="http://schemas.openxmlformats.org/drawingml/2006/main">
+              <a:graphicData uri="http://schemas.openxmlformats.org/drawingml/2006/picture">
+                <pic:pic xmlns:pic="http://schemas.openxmlformats.org/drawingml/2006/picture">
+                  <pic:nvPicPr>
+                    <pic:cNvPr id="0" name="Picture 13" descr="http://www.yourlibrary.ca/computers/tutorials/setuphotmail/windows_icon.jpg"/>
+                    <pic:cNvPicPr>
+                      <a:picLocks noChangeAspect="1" noChangeArrowheads="1"/>
+                    </pic:cNvPicPr>
+                  </pic:nvPicPr>
+                  <pic:blipFill>
+                    <a:blip r:embed="rId32" cstate="print">
+                      <a:extLst>
+                        <a:ext uri="{28A0092B-C50C-407E-A947-70E740481C1C}">
+                          <a14:useLocalDpi xmlns:a14="http://schemas.microsoft.com/office/drawing/2010/main" val="0"/>
+                        </a:ext>
+                      </a:extLst>
+                    </a:blip>
+                    <a:srcRect/>
+                    <a:stretch>
+                      <a:fillRect/>
+                    </a:stretch>
+                  </pic:blipFill>
+                  <pic:spPr bwMode="auto">
+                    <a:xfrm>
+                      <a:off x="0" y="0"/>
+                      <a:ext cx="301320" cy="284533"/>
+                    </a:xfrm>
+                    <a:prstGeom prst="rect">
+                      <a:avLst/>
+                    </a:prstGeom>
+                    <a:noFill/>
+                    <a:ln>
+                      <a:noFill/>
+                    </a:ln>
+                  </pic:spPr>
+                </pic:pic>
+              </a:graphicData>
+            </a:graphic>
+          </wp:inline>
+        </w:drawing>
       </w:r>
     </w:p>
     <w:p>
@@ -805,7 +2347,6 @@
           <w:rFonts w:cs="Times New Roman"/>
           <w:color w:val="000000"/>
           <w:szCs w:val="24"/>
-          <w:highlight w:val="white"/>
           <w:lang w:val="en"/>
         </w:rPr>
       </w:pPr>
@@ -814,60 +2355,9 @@
           <w:rFonts w:cs="Times New Roman"/>
           <w:color w:val="000000"/>
           <w:szCs w:val="24"/>
-          <w:highlight w:val="white"/>
           <w:lang w:val="en"/>
         </w:rPr>
-        <w:t xml:space="preserve">Have </w:t>
-      </w:r>
-      <w:r>
-        <w:rPr>
-          <w:rFonts w:cs="Times New Roman"/>
-          <w:color w:val="000000"/>
-          <w:szCs w:val="24"/>
-          <w:highlight w:val="white"/>
-          <w:lang w:val="en"/>
-        </w:rPr>
-        <w:t xml:space="preserve">programing </w:t>
-      </w:r>
-      <w:r>
-        <w:rPr>
-          <w:rFonts w:cs="Times New Roman"/>
-          <w:color w:val="000000"/>
-          <w:szCs w:val="24"/>
-          <w:highlight w:val="white"/>
-          <w:lang w:val="en"/>
-        </w:rPr>
-        <w:t>experience in</w:t>
-      </w:r>
-      <w:r>
-        <w:rPr>
-          <w:rFonts w:cs="Times New Roman"/>
-          <w:color w:val="000000"/>
-          <w:szCs w:val="24"/>
-          <w:highlight w:val="white"/>
-          <w:lang w:val="en"/>
-        </w:rPr>
-        <w:t>:</w:t>
-      </w:r>
-      <w:r>
-        <w:rPr>
-          <w:rFonts w:cs="Times New Roman"/>
-          <w:color w:val="000000"/>
-          <w:szCs w:val="24"/>
-          <w:highlight w:val="white"/>
-          <w:lang w:val="en"/>
-        </w:rPr>
-        <w:t xml:space="preserve"> Java, C, C#, SQL, </w:t>
-      </w:r>
-      <w:r>
-        <w:rPr>
-          <w:rFonts w:cs="Times New Roman"/>
-          <w:color w:val="000000"/>
-          <w:szCs w:val="24"/>
-          <w:highlight w:val="white"/>
-          <w:lang w:val="en"/>
-        </w:rPr>
-        <w:t xml:space="preserve">Pascal, </w:t>
+        <w:t>Familiar with data structures, algorithms and feasibility.</w:t>
       </w:r>
     </w:p>
     <w:p>
@@ -892,19 +2382,18 @@
           <w:szCs w:val="24"/>
           <w:lang w:val="en"/>
         </w:rPr>
-        <w:t xml:space="preserve">Have experience using: SVN, </w:t>
-      </w:r>
-      <w:proofErr w:type="spellStart"/>
+        <w:t xml:space="preserve">Have experience with </w:t>
+      </w:r>
       <w:r>
         <w:rPr>
           <w:rFonts w:cs="Times New Roman"/>
           <w:color w:val="000000"/>
           <w:szCs w:val="24"/>
+          <w:highlight w:val="white"/>
           <w:lang w:val="en"/>
         </w:rPr>
-        <w:t>git</w:t>
-      </w:r>
-      <w:proofErr w:type="spellEnd"/>
+        <w:t>working in an international team</w:t>
+      </w:r>
       <w:r>
         <w:rPr>
           <w:rFonts w:cs="Times New Roman"/>
@@ -912,7 +2401,7 @@
           <w:szCs w:val="24"/>
           <w:lang w:val="en"/>
         </w:rPr>
-        <w:t>, Mercury</w:t>
+        <w:t>, working remotely for office.</w:t>
       </w:r>
     </w:p>
     <w:p>
@@ -937,7 +2426,7 @@
           <w:szCs w:val="24"/>
           <w:lang w:val="en"/>
         </w:rPr>
-        <w:t>Have experience using</w:t>
+        <w:t>Speak</w:t>
       </w:r>
       <w:r>
         <w:rPr>
@@ -946,7 +2435,7 @@
           <w:szCs w:val="24"/>
           <w:lang w:val="en"/>
         </w:rPr>
-        <w:t>:</w:t>
+        <w:t xml:space="preserve"> </w:t>
       </w:r>
       <w:r>
         <w:rPr>
@@ -955,27 +2444,37 @@
           <w:szCs w:val="24"/>
           <w:lang w:val="en"/>
         </w:rPr>
-        <w:t xml:space="preserve"> Visual studio, Eclipse, </w:t>
-      </w:r>
-      <w:proofErr w:type="spellStart"/>
-      <w:r>
+        <w:t>Vietnamese.</w:t>
+      </w:r>
+    </w:p>
+    <w:p>
+      <w:pPr>
+        <w:autoSpaceDE w:val="0"/>
+        <w:autoSpaceDN w:val="0"/>
+        <w:adjustRightInd w:val="0"/>
+        <w:spacing w:after="0" w:line="288" w:lineRule="auto"/>
+        <w:jc w:val="both"/>
         <w:rPr>
           <w:rFonts w:cs="Times New Roman"/>
-          <w:color w:val="000000"/>
-          <w:szCs w:val="24"/>
+          <w:b/>
+          <w:bCs/>
+          <w:color w:val="000000"/>
+          <w:szCs w:val="24"/>
+          <w:u w:val="single"/>
           <w:lang w:val="en"/>
         </w:rPr>
-        <w:t>NetBeans</w:t>
-      </w:r>
-      <w:proofErr w:type="spellEnd"/>
+      </w:pPr>
       <w:r>
         <w:rPr>
           <w:rFonts w:cs="Times New Roman"/>
-          <w:color w:val="000000"/>
-          <w:szCs w:val="24"/>
+          <w:b/>
+          <w:bCs/>
+          <w:color w:val="000000"/>
+          <w:szCs w:val="24"/>
+          <w:u w:val="single"/>
           <w:lang w:val="en"/>
         </w:rPr>
-        <w:t xml:space="preserve"> </w:t>
+        <w:t>EDUCATION</w:t>
       </w:r>
     </w:p>
     <w:p>
@@ -988,6 +2487,7 @@
         <w:jc w:val="both"/>
         <w:rPr>
           <w:rFonts w:cs="Times New Roman"/>
+          <w:b/>
           <w:color w:val="000000"/>
           <w:szCs w:val="24"/>
           <w:lang w:val="en"/>
@@ -996,11 +2496,76 @@
       <w:r>
         <w:rPr>
           <w:rFonts w:cs="Times New Roman"/>
+          <w:b/>
           <w:color w:val="000000"/>
           <w:szCs w:val="24"/>
           <w:lang w:val="en"/>
         </w:rPr>
-        <w:t>Familiar with data structures, algorithms and feasibility.</w:t>
+        <w:t>Specializing in Computer science</w:t>
+      </w:r>
+      <w:r>
+        <w:rPr>
+          <w:rFonts w:cs="Times New Roman"/>
+          <w:b/>
+          <w:color w:val="000000"/>
+          <w:szCs w:val="24"/>
+          <w:lang w:val="en"/>
+        </w:rPr>
+        <w:t xml:space="preserve">, </w:t>
+      </w:r>
+      <w:r>
+        <w:rPr>
+          <w:rFonts w:cs="Times New Roman"/>
+          <w:b/>
+          <w:color w:val="000000"/>
+          <w:szCs w:val="24"/>
+          <w:lang w:val="en"/>
+        </w:rPr>
+        <w:t>2</w:t>
+      </w:r>
+      <w:r>
+        <w:rPr>
+          <w:rFonts w:cs="Times New Roman"/>
+          <w:b/>
+          <w:color w:val="000000"/>
+          <w:szCs w:val="24"/>
+          <w:vertAlign w:val="superscript"/>
+          <w:lang w:val="en"/>
+        </w:rPr>
+        <w:t>nd</w:t>
+      </w:r>
+      <w:r>
+        <w:rPr>
+          <w:rFonts w:cs="Times New Roman"/>
+          <w:b/>
+          <w:color w:val="000000"/>
+          <w:szCs w:val="24"/>
+          <w:lang w:val="en"/>
+        </w:rPr>
+        <w:t xml:space="preserve"> year </w:t>
+      </w:r>
+      <w:r>
+        <w:rPr>
+          <w:rFonts w:cs="Times New Roman"/>
+          <w:b/>
+          <w:color w:val="000000"/>
+          <w:szCs w:val="24"/>
+          <w:lang w:val="en"/>
+        </w:rPr>
+        <w:t xml:space="preserve">student </w:t>
+      </w:r>
+      <w:r>
+        <w:rPr>
+          <w:rFonts w:cs="Times New Roman"/>
+          <w:b/>
+          <w:color w:val="000000"/>
+          <w:szCs w:val="24"/>
+          <w:lang w:val="en"/>
+        </w:rPr>
+        <w:t>at University of Toronto</w:t>
+      </w:r>
+      <w:r>
+        <w:t xml:space="preserve"> </w:t>
       </w:r>
     </w:p>
     <w:p>
@@ -1020,31 +2585,276 @@
       </w:pPr>
       <w:r>
         <w:rPr>
+          <w:noProof/>
+        </w:rPr>
+        <w:drawing>
+          <wp:anchor distT="0" distB="0" distL="114300" distR="114300" simplePos="0" relativeHeight="251658240" behindDoc="0" locked="0" layoutInCell="1" allowOverlap="1" wp14:anchorId="34F35BF7" wp14:editId="771BDA22">
+            <wp:simplePos x="0" y="0"/>
+            <wp:positionH relativeFrom="column">
+              <wp:posOffset>4786630</wp:posOffset>
+            </wp:positionH>
+            <wp:positionV relativeFrom="paragraph">
+              <wp:posOffset>60325</wp:posOffset>
+            </wp:positionV>
+            <wp:extent cx="802640" cy="290195"/>
+            <wp:effectExtent l="0" t="0" r="0" b="0"/>
+            <wp:wrapSquare wrapText="bothSides"/>
+            <wp:docPr id="41" name="Picture 41" descr="http://www.utoronto.ca/__shared/templates/images/hdr_logoUofT.gif"/>
+            <wp:cNvGraphicFramePr>
+              <a:graphicFrameLocks xmlns:a="http://schemas.openxmlformats.org/drawingml/2006/main" noChangeAspect="1"/>
+            </wp:cNvGraphicFramePr>
+            <a:graphic xmlns:a="http://schemas.openxmlformats.org/drawingml/2006/main">
+              <a:graphicData uri="http://schemas.openxmlformats.org/drawingml/2006/picture">
+                <pic:pic xmlns:pic="http://schemas.openxmlformats.org/drawingml/2006/picture">
+                  <pic:nvPicPr>
+                    <pic:cNvPr id="0" name="Picture 71" descr="http://www.utoronto.ca/__shared/templates/images/hdr_logoUofT.gif"/>
+                    <pic:cNvPicPr>
+                      <a:picLocks noChangeAspect="1" noChangeArrowheads="1"/>
+                    </pic:cNvPicPr>
+                  </pic:nvPicPr>
+                  <pic:blipFill>
+                    <a:blip r:embed="rId33" cstate="print">
+                      <a:extLst>
+                        <a:ext uri="{28A0092B-C50C-407E-A947-70E740481C1C}">
+                          <a14:useLocalDpi xmlns:a14="http://schemas.microsoft.com/office/drawing/2010/main" val="0"/>
+                        </a:ext>
+                      </a:extLst>
+                    </a:blip>
+                    <a:srcRect/>
+                    <a:stretch>
+                      <a:fillRect/>
+                    </a:stretch>
+                  </pic:blipFill>
+                  <pic:spPr bwMode="auto">
+                    <a:xfrm>
+                      <a:off x="0" y="0"/>
+                      <a:ext cx="802640" cy="290195"/>
+                    </a:xfrm>
+                    <a:prstGeom prst="rect">
+                      <a:avLst/>
+                    </a:prstGeom>
+                    <a:noFill/>
+                    <a:ln>
+                      <a:noFill/>
+                    </a:ln>
+                  </pic:spPr>
+                </pic:pic>
+              </a:graphicData>
+            </a:graphic>
+            <wp14:sizeRelH relativeFrom="page">
+              <wp14:pctWidth>0</wp14:pctWidth>
+            </wp14:sizeRelH>
+            <wp14:sizeRelV relativeFrom="page">
+              <wp14:pctHeight>0</wp14:pctHeight>
+            </wp14:sizeRelV>
+          </wp:anchor>
+        </w:drawing>
+      </w:r>
+      <w:r>
+        <w:rPr>
           <w:rFonts w:cs="Times New Roman"/>
           <w:color w:val="000000"/>
           <w:szCs w:val="24"/>
           <w:lang w:val="en"/>
         </w:rPr>
-        <w:t xml:space="preserve">Have experience with </w:t>
-      </w:r>
-      <w:r>
+        <w:t>September 2011 – present</w:t>
+      </w:r>
+    </w:p>
+    <w:p>
+      <w:pPr>
+        <w:autoSpaceDE w:val="0"/>
+        <w:autoSpaceDN w:val="0"/>
+        <w:adjustRightInd w:val="0"/>
+        <w:spacing w:after="0" w:line="288" w:lineRule="auto"/>
+        <w:ind w:left="720"/>
+        <w:jc w:val="both"/>
         <w:rPr>
           <w:rFonts w:cs="Times New Roman"/>
           <w:color w:val="000000"/>
           <w:szCs w:val="24"/>
-          <w:highlight w:val="white"/>
           <w:lang w:val="en"/>
         </w:rPr>
-        <w:t>working in an international team</w:t>
-      </w:r>
+      </w:pPr>
       <w:r>
         <w:rPr>
           <w:rFonts w:cs="Times New Roman"/>
+          <w:szCs w:val="24"/>
+        </w:rPr>
+        <w:t>Cumulative</w:t>
+      </w:r>
+      <w:r>
+        <w:rPr>
+          <w:rFonts w:cs="Times New Roman"/>
           <w:color w:val="000000"/>
           <w:szCs w:val="24"/>
           <w:lang w:val="en"/>
         </w:rPr>
-        <w:t>, working remotely for office.</w:t>
+        <w:t xml:space="preserve"> GPA</w:t>
+      </w:r>
+      <w:r>
+        <w:rPr>
+          <w:rFonts w:cs="Times New Roman"/>
+          <w:color w:val="000000"/>
+          <w:szCs w:val="24"/>
+          <w:lang w:val="en"/>
+        </w:rPr>
+        <w:t>: 3.9</w:t>
+      </w:r>
+      <w:r>
+        <w:rPr>
+          <w:rFonts w:cs="Times New Roman"/>
+          <w:color w:val="000000"/>
+          <w:szCs w:val="24"/>
+          <w:lang w:val="en"/>
+        </w:rPr>
+        <w:t>4</w:t>
+      </w:r>
+      <w:r>
+        <w:rPr>
+          <w:rFonts w:cs="Times New Roman"/>
+          <w:color w:val="000000"/>
+          <w:szCs w:val="24"/>
+          <w:lang w:val="en"/>
+        </w:rPr>
+        <w:t xml:space="preserve"> /</w:t>
+      </w:r>
+      <w:r>
+        <w:rPr>
+          <w:rFonts w:cs="Times New Roman"/>
+          <w:color w:val="000000"/>
+          <w:szCs w:val="24"/>
+          <w:lang w:val="en"/>
+        </w:rPr>
+        <w:t xml:space="preserve"> 4.0</w:t>
+      </w:r>
+    </w:p>
+    <w:p>
+      <w:pPr>
+        <w:autoSpaceDE w:val="0"/>
+        <w:autoSpaceDN w:val="0"/>
+        <w:adjustRightInd w:val="0"/>
+        <w:spacing w:after="0" w:line="288" w:lineRule="auto"/>
+        <w:ind w:left="720"/>
+        <w:jc w:val="both"/>
+        <w:rPr>
+          <w:rFonts w:cs="Times New Roman"/>
+          <w:color w:val="000000"/>
+          <w:szCs w:val="24"/>
+          <w:lang w:val="en"/>
+        </w:rPr>
+      </w:pPr>
+      <w:r>
+        <w:rPr>
+          <w:rFonts w:cs="Times New Roman"/>
+          <w:color w:val="000000"/>
+          <w:szCs w:val="24"/>
+          <w:lang w:val="en"/>
+        </w:rPr>
+        <w:t>Complete</w:t>
+      </w:r>
+      <w:r>
+        <w:rPr>
+          <w:rFonts w:cs="Times New Roman"/>
+          <w:color w:val="000000"/>
+          <w:szCs w:val="24"/>
+          <w:lang w:val="en"/>
+        </w:rPr>
+        <w:t xml:space="preserve">d </w:t>
+      </w:r>
+      <w:r>
+        <w:rPr>
+          <w:rFonts w:cs="Times New Roman"/>
+          <w:color w:val="000000"/>
+          <w:szCs w:val="24"/>
+          <w:lang w:val="en"/>
+        </w:rPr>
+        <w:t>2</w:t>
+      </w:r>
+      <w:r>
+        <w:rPr>
+          <w:rFonts w:cs="Times New Roman"/>
+          <w:color w:val="000000"/>
+          <w:szCs w:val="24"/>
+          <w:lang w:val="en"/>
+        </w:rPr>
+        <w:t xml:space="preserve"> (out of 3</w:t>
+      </w:r>
+      <w:r>
+        <w:rPr>
+          <w:rFonts w:cs="Times New Roman"/>
+          <w:color w:val="000000"/>
+          <w:szCs w:val="24"/>
+          <w:vertAlign w:val="superscript"/>
+          <w:lang w:val="en"/>
+        </w:rPr>
+        <w:t>*</w:t>
+      </w:r>
+      <w:r>
+        <w:rPr>
+          <w:rFonts w:cs="Times New Roman"/>
+          <w:color w:val="000000"/>
+          <w:szCs w:val="24"/>
+          <w:lang w:val="en"/>
+        </w:rPr>
+        <w:t xml:space="preserve">) enriched course in </w:t>
+      </w:r>
+      <w:r>
+        <w:rPr>
+          <w:rFonts w:cs="Times New Roman"/>
+          <w:color w:val="000000"/>
+          <w:szCs w:val="24"/>
+          <w:lang w:val="en"/>
+        </w:rPr>
+        <w:t>computer science.</w:t>
+      </w:r>
+    </w:p>
+    <w:p>
+      <w:pPr>
+        <w:autoSpaceDE w:val="0"/>
+        <w:autoSpaceDN w:val="0"/>
+        <w:adjustRightInd w:val="0"/>
+        <w:spacing w:after="0" w:line="288" w:lineRule="auto"/>
+        <w:ind w:left="720" w:firstLine="720"/>
+        <w:jc w:val="both"/>
+        <w:rPr>
+          <w:rFonts w:cs="Times New Roman"/>
+          <w:i/>
+          <w:color w:val="000000"/>
+          <w:szCs w:val="24"/>
+          <w:lang w:val="en"/>
+        </w:rPr>
+      </w:pPr>
+      <w:r>
+        <w:rPr>
+          <w:rFonts w:cs="Times New Roman"/>
+          <w:i/>
+          <w:color w:val="000000"/>
+          <w:sz w:val="16"/>
+          <w:szCs w:val="24"/>
+          <w:lang w:val="en"/>
+        </w:rPr>
+        <w:t xml:space="preserve">*: The last one might be removed from the calendar due to insufficient number of students </w:t>
+      </w:r>
+    </w:p>
+    <w:p>
+      <w:pPr>
+        <w:spacing w:after="0" w:line="288" w:lineRule="auto"/>
+        <w:jc w:val="both"/>
+        <w:rPr>
+          <w:rFonts w:cs="Times New Roman"/>
+          <w:b/>
+          <w:szCs w:val="24"/>
+          <w:u w:val="single"/>
+        </w:rPr>
+      </w:pPr>
+      <w:r>
+        <w:rPr>
+          <w:rFonts w:cs="Times New Roman"/>
+          <w:b/>
+          <w:szCs w:val="24"/>
+          <w:u w:val="single"/>
+        </w:rPr>
+        <w:t>HONORS AND AWARDS</w:t>
       </w:r>
     </w:p>
     <w:p>
@@ -1057,67 +2867,15 @@
         <w:jc w:val="both"/>
         <w:rPr>
           <w:rFonts w:cs="Times New Roman"/>
-          <w:color w:val="000000"/>
-          <w:szCs w:val="24"/>
-          <w:lang w:val="en"/>
+          <w:szCs w:val="24"/>
         </w:rPr>
       </w:pPr>
       <w:r>
         <w:rPr>
           <w:rFonts w:cs="Times New Roman"/>
-          <w:color w:val="000000"/>
-          <w:szCs w:val="24"/>
-          <w:lang w:val="en"/>
-        </w:rPr>
-        <w:t>Speak</w:t>
-      </w:r>
-      <w:r>
-        <w:rPr>
-          <w:rFonts w:cs="Times New Roman"/>
-          <w:color w:val="000000"/>
-          <w:szCs w:val="24"/>
-          <w:lang w:val="en"/>
-        </w:rPr>
-        <w:t xml:space="preserve"> </w:t>
-      </w:r>
-      <w:r>
-        <w:rPr>
-          <w:rFonts w:cs="Times New Roman"/>
-          <w:color w:val="000000"/>
-          <w:szCs w:val="24"/>
-          <w:lang w:val="en"/>
-        </w:rPr>
-        <w:t>Vietnamese.</w:t>
-      </w:r>
-    </w:p>
-    <w:p>
-      <w:pPr>
-        <w:autoSpaceDE w:val="0"/>
-        <w:autoSpaceDN w:val="0"/>
-        <w:adjustRightInd w:val="0"/>
-        <w:spacing w:after="0" w:line="288" w:lineRule="auto"/>
-        <w:jc w:val="both"/>
-        <w:rPr>
-          <w:rFonts w:cs="Times New Roman"/>
-          <w:b/>
-          <w:bCs/>
-          <w:color w:val="000000"/>
-          <w:szCs w:val="24"/>
-          <w:u w:val="single"/>
-          <w:lang w:val="en"/>
-        </w:rPr>
-      </w:pPr>
-      <w:r>
-        <w:rPr>
-          <w:rFonts w:cs="Times New Roman"/>
-          <w:b/>
-          <w:bCs/>
-          <w:color w:val="000000"/>
-          <w:szCs w:val="24"/>
-          <w:u w:val="single"/>
-          <w:lang w:val="en"/>
-        </w:rPr>
-        <w:t>EDUCATION</w:t>
+          <w:szCs w:val="24"/>
+        </w:rPr>
+        <w:t>C.L. Burton Open Scholarships – University College, University of Toronto, 2012</w:t>
       </w:r>
     </w:p>
     <w:p>
@@ -1130,355 +2888,24 @@
         <w:jc w:val="both"/>
         <w:rPr>
           <w:rFonts w:cs="Times New Roman"/>
-          <w:b/>
-          <w:color w:val="000000"/>
-          <w:szCs w:val="24"/>
-          <w:lang w:val="en"/>
+          <w:szCs w:val="24"/>
         </w:rPr>
       </w:pPr>
       <w:r>
         <w:rPr>
           <w:rFonts w:cs="Times New Roman"/>
-          <w:b/>
-          <w:color w:val="000000"/>
-          <w:szCs w:val="24"/>
-          <w:lang w:val="en"/>
-        </w:rPr>
-        <w:t>Specializing in Computer science</w:t>
-      </w:r>
-      <w:r>
-        <w:rPr>
-          <w:rFonts w:cs="Times New Roman"/>
-          <w:b/>
-          <w:color w:val="000000"/>
-          <w:szCs w:val="24"/>
-          <w:lang w:val="en"/>
-        </w:rPr>
-        <w:t xml:space="preserve">, </w:t>
-      </w:r>
-      <w:r>
-        <w:rPr>
-          <w:rFonts w:cs="Times New Roman"/>
-          <w:b/>
-          <w:color w:val="000000"/>
-          <w:szCs w:val="24"/>
-          <w:lang w:val="en"/>
-        </w:rPr>
-        <w:t>2</w:t>
-      </w:r>
-      <w:r>
-        <w:rPr>
-          <w:rFonts w:cs="Times New Roman"/>
-          <w:b/>
-          <w:color w:val="000000"/>
-          <w:szCs w:val="24"/>
-          <w:vertAlign w:val="superscript"/>
-          <w:lang w:val="en"/>
-        </w:rPr>
-        <w:t>nd</w:t>
-      </w:r>
-      <w:r>
-        <w:rPr>
-          <w:rFonts w:cs="Times New Roman"/>
-          <w:b/>
-          <w:color w:val="000000"/>
-          <w:szCs w:val="24"/>
-          <w:lang w:val="en"/>
-        </w:rPr>
-        <w:t xml:space="preserve"> year </w:t>
-      </w:r>
-      <w:r>
-        <w:rPr>
-          <w:rFonts w:cs="Times New Roman"/>
-          <w:b/>
-          <w:color w:val="000000"/>
-          <w:szCs w:val="24"/>
-          <w:lang w:val="en"/>
-        </w:rPr>
-        <w:t xml:space="preserve">student </w:t>
-      </w:r>
-      <w:r>
-        <w:rPr>
-          <w:rFonts w:cs="Times New Roman"/>
-          <w:b/>
-          <w:color w:val="000000"/>
-          <w:szCs w:val="24"/>
-          <w:lang w:val="en"/>
-        </w:rPr>
-        <w:t>at University of Toronto</w:t>
+          <w:szCs w:val="24"/>
+        </w:rPr>
+        <w:t>DCS Award for Achievement in CSC148H – University of Toronto, 2012</w:t>
       </w:r>
     </w:p>
     <w:p>
       <w:pPr>
-        <w:autoSpaceDE w:val="0"/>
-        <w:autoSpaceDN w:val="0"/>
-        <w:adjustRightInd w:val="0"/>
         <w:spacing w:after="0" w:line="288" w:lineRule="auto"/>
         <w:ind w:left="360"/>
         <w:jc w:val="both"/>
         <w:rPr>
           <w:rFonts w:cs="Times New Roman"/>
-          <w:color w:val="000000"/>
-          <w:szCs w:val="24"/>
-          <w:lang w:val="en"/>
-        </w:rPr>
-      </w:pPr>
-      <w:r>
-        <w:rPr>
-          <w:rFonts w:cs="Times New Roman"/>
-          <w:color w:val="000000"/>
-          <w:szCs w:val="24"/>
-          <w:lang w:val="en"/>
-        </w:rPr>
-        <w:t>September 2011 – present</w:t>
-      </w:r>
-    </w:p>
-    <w:p>
-      <w:pPr>
-        <w:autoSpaceDE w:val="0"/>
-        <w:autoSpaceDN w:val="0"/>
-        <w:adjustRightInd w:val="0"/>
-        <w:spacing w:after="0" w:line="288" w:lineRule="auto"/>
-        <w:ind w:left="720"/>
-        <w:jc w:val="both"/>
-        <w:rPr>
-          <w:rFonts w:cs="Times New Roman"/>
-          <w:color w:val="000000"/>
-          <w:szCs w:val="24"/>
-          <w:lang w:val="en"/>
-        </w:rPr>
-      </w:pPr>
-      <w:r>
-        <w:rPr>
-          <w:rFonts w:cs="Times New Roman"/>
-          <w:szCs w:val="24"/>
-        </w:rPr>
-        <w:t>Cumulative</w:t>
-      </w:r>
-      <w:r>
-        <w:rPr>
-          <w:rFonts w:cs="Times New Roman"/>
-          <w:color w:val="000000"/>
-          <w:szCs w:val="24"/>
-          <w:lang w:val="en"/>
-        </w:rPr>
-        <w:t xml:space="preserve"> GPA</w:t>
-      </w:r>
-      <w:r>
-        <w:rPr>
-          <w:rFonts w:cs="Times New Roman"/>
-          <w:color w:val="000000"/>
-          <w:szCs w:val="24"/>
-          <w:lang w:val="en"/>
-        </w:rPr>
-        <w:t>: 3.9</w:t>
-      </w:r>
-      <w:r>
-        <w:rPr>
-          <w:rFonts w:cs="Times New Roman"/>
-          <w:color w:val="000000"/>
-          <w:szCs w:val="24"/>
-          <w:lang w:val="en"/>
-        </w:rPr>
-        <w:t>4</w:t>
-      </w:r>
-      <w:r>
-        <w:rPr>
-          <w:rFonts w:cs="Times New Roman"/>
-          <w:color w:val="000000"/>
-          <w:szCs w:val="24"/>
-          <w:lang w:val="en"/>
-        </w:rPr>
-        <w:t xml:space="preserve"> /</w:t>
-      </w:r>
-      <w:r>
-        <w:rPr>
-          <w:rFonts w:cs="Times New Roman"/>
-          <w:color w:val="000000"/>
-          <w:szCs w:val="24"/>
-          <w:lang w:val="en"/>
-        </w:rPr>
-        <w:t xml:space="preserve"> 4.0</w:t>
-      </w:r>
-    </w:p>
-    <w:p>
-      <w:pPr>
-        <w:autoSpaceDE w:val="0"/>
-        <w:autoSpaceDN w:val="0"/>
-        <w:adjustRightInd w:val="0"/>
-        <w:spacing w:after="0" w:line="288" w:lineRule="auto"/>
-        <w:ind w:left="720"/>
-        <w:jc w:val="both"/>
-        <w:rPr>
-          <w:rFonts w:cs="Times New Roman"/>
-          <w:color w:val="000000"/>
-          <w:szCs w:val="24"/>
-          <w:lang w:val="en"/>
-        </w:rPr>
-      </w:pPr>
-      <w:r>
-        <w:rPr>
-          <w:rFonts w:cs="Times New Roman"/>
-          <w:color w:val="000000"/>
-          <w:szCs w:val="24"/>
-          <w:lang w:val="en"/>
-        </w:rPr>
-        <w:t>Complete</w:t>
-      </w:r>
-      <w:r>
-        <w:rPr>
-          <w:rFonts w:cs="Times New Roman"/>
-          <w:color w:val="000000"/>
-          <w:szCs w:val="24"/>
-          <w:lang w:val="en"/>
-        </w:rPr>
-        <w:t xml:space="preserve">d </w:t>
-      </w:r>
-      <w:r>
-        <w:rPr>
-          <w:rFonts w:cs="Times New Roman"/>
-          <w:color w:val="000000"/>
-          <w:szCs w:val="24"/>
-          <w:lang w:val="en"/>
-        </w:rPr>
-        <w:t>2</w:t>
-      </w:r>
-      <w:r>
-        <w:rPr>
-          <w:rFonts w:cs="Times New Roman"/>
-          <w:color w:val="000000"/>
-          <w:szCs w:val="24"/>
-          <w:lang w:val="en"/>
-        </w:rPr>
-        <w:t xml:space="preserve"> (out of 3</w:t>
-      </w:r>
-      <w:r>
-        <w:rPr>
-          <w:rFonts w:cs="Times New Roman"/>
-          <w:color w:val="000000"/>
-          <w:szCs w:val="24"/>
-          <w:vertAlign w:val="superscript"/>
-          <w:lang w:val="en"/>
-        </w:rPr>
-        <w:t>*</w:t>
-      </w:r>
-      <w:r>
-        <w:rPr>
-          <w:rFonts w:cs="Times New Roman"/>
-          <w:color w:val="000000"/>
-          <w:szCs w:val="24"/>
-          <w:lang w:val="en"/>
-        </w:rPr>
-        <w:t xml:space="preserve">) enriched course in </w:t>
-      </w:r>
-      <w:r>
-        <w:rPr>
-          <w:rFonts w:cs="Times New Roman"/>
-          <w:color w:val="000000"/>
-          <w:szCs w:val="24"/>
-          <w:lang w:val="en"/>
-        </w:rPr>
-        <w:t>computer science.</w:t>
-      </w:r>
-    </w:p>
-    <w:p>
-      <w:pPr>
-        <w:autoSpaceDE w:val="0"/>
-        <w:autoSpaceDN w:val="0"/>
-        <w:adjustRightInd w:val="0"/>
-        <w:spacing w:after="0" w:line="288" w:lineRule="auto"/>
-        <w:ind w:left="720" w:firstLine="720"/>
-        <w:jc w:val="both"/>
-        <w:rPr>
-          <w:rFonts w:cs="Times New Roman"/>
-          <w:i/>
-          <w:color w:val="000000"/>
-          <w:szCs w:val="24"/>
-          <w:lang w:val="en"/>
-        </w:rPr>
-      </w:pPr>
-      <w:r>
-        <w:rPr>
-          <w:rFonts w:cs="Times New Roman"/>
-          <w:i/>
-          <w:color w:val="000000"/>
-          <w:sz w:val="16"/>
-          <w:szCs w:val="24"/>
-          <w:lang w:val="en"/>
-        </w:rPr>
-        <w:t xml:space="preserve">*: The last one might be removed from the calendar due to insufficient number of students </w:t>
-      </w:r>
-    </w:p>
-    <w:p>
-      <w:pPr>
-        <w:spacing w:after="0" w:line="288" w:lineRule="auto"/>
-        <w:jc w:val="both"/>
-        <w:rPr>
-          <w:rFonts w:cs="Times New Roman"/>
-          <w:b/>
-          <w:szCs w:val="24"/>
-          <w:u w:val="single"/>
-        </w:rPr>
-      </w:pPr>
-      <w:r>
-        <w:rPr>
-          <w:rFonts w:cs="Times New Roman"/>
-          <w:b/>
-          <w:szCs w:val="24"/>
-          <w:u w:val="single"/>
-        </w:rPr>
-        <w:t>HONORS AND AWARDS</w:t>
-      </w:r>
-    </w:p>
-    <w:p>
-      <w:pPr>
-        <w:autoSpaceDE w:val="0"/>
-        <w:autoSpaceDN w:val="0"/>
-        <w:adjustRightInd w:val="0"/>
-        <w:spacing w:after="0" w:line="288" w:lineRule="auto"/>
-        <w:ind w:left="360"/>
-        <w:jc w:val="both"/>
-        <w:rPr>
-          <w:rFonts w:cs="Times New Roman"/>
-          <w:szCs w:val="24"/>
-        </w:rPr>
-      </w:pPr>
-      <w:r>
-        <w:rPr>
-          <w:rFonts w:cs="Times New Roman"/>
-          <w:szCs w:val="24"/>
-        </w:rPr>
-        <w:t>C.L. Burton Open Scholarships – University College, University of Toronto, 2012</w:t>
-      </w:r>
-    </w:p>
-    <w:p>
-      <w:pPr>
-        <w:autoSpaceDE w:val="0"/>
-        <w:autoSpaceDN w:val="0"/>
-        <w:adjustRightInd w:val="0"/>
-        <w:spacing w:after="0" w:line="288" w:lineRule="auto"/>
-        <w:ind w:left="360"/>
-        <w:jc w:val="both"/>
-        <w:rPr>
-          <w:rFonts w:cs="Times New Roman"/>
-          <w:szCs w:val="24"/>
-        </w:rPr>
-      </w:pPr>
-      <w:r>
-        <w:rPr>
-          <w:rFonts w:cs="Times New Roman"/>
-          <w:szCs w:val="24"/>
-        </w:rPr>
-        <w:t>DCS Award for Achievement in CSC148H – University of Toronto, 2012</w:t>
-      </w:r>
-    </w:p>
-    <w:p>
-      <w:pPr>
-        <w:spacing w:after="0" w:line="288" w:lineRule="auto"/>
-        <w:ind w:left="360"/>
-        <w:jc w:val="both"/>
-        <w:rPr>
-          <w:rFonts w:cs="Times New Roman"/>
           <w:szCs w:val="24"/>
         </w:rPr>
       </w:pPr>
@@ -1491,7 +2918,7 @@
       </w:r>
     </w:p>
     <w:sectPr>
-      <w:headerReference w:type="default" r:id="rId10"/>
+      <w:headerReference w:type="default" r:id="rId34"/>
       <w:pgSz w:w="12240" w:h="15840"/>
       <w:pgMar w:top="450" w:right="1440" w:bottom="450" w:left="1440" w:header="720" w:footer="720" w:gutter="0"/>
       <w:cols w:space="720"/>
@@ -1593,6 +3020,74 @@
 
 <file path=word/numbering.xml><?xml version="1.0" encoding="utf-8"?>
 <w:numbering xmlns:wpc="http://schemas.microsoft.com/office/word/2010/wordprocessingCanvas" xmlns:mc="http://schemas.openxmlformats.org/markup-compatibility/2006" xmlns:o="urn:schemas-microsoft-com:office:office" xmlns:r="http://schemas.openxmlformats.org/officeDocument/2006/relationships" xmlns:m="http://schemas.openxmlformats.org/officeDocument/2006/math" xmlns:v="urn:schemas-microsoft-com:vml" xmlns:wp14="http://schemas.microsoft.com/office/word/2010/wordprocessingDrawing" xmlns:wp="http://schemas.openxmlformats.org/drawingml/2006/wordprocessingDrawing" xmlns:w10="urn:schemas-microsoft-com:office:word" xmlns:w="http://schemas.openxmlformats.org/wordprocessingml/2006/main" xmlns:w14="http://schemas.microsoft.com/office/word/2010/wordml" xmlns:wpg="http://schemas.microsoft.com/office/word/2010/wordprocessingGroup" xmlns:wpi="http://schemas.microsoft.com/office/word/2010/wordprocessingInk" xmlns:wne="http://schemas.microsoft.com/office/word/2006/wordml" xmlns:wps="http://schemas.microsoft.com/office/word/2010/wordprocessingShape" mc:Ignorable="w14 wp14">
+  <w:numPicBullet w:numPicBulletId="0">
+    <w:pict>
+      <v:shapetype id="_x0000_t75" coordsize="21600,21600" o:spt="75" o:preferrelative="t" path="m@4@5l@4@11@9@11@9@5xe" filled="f" stroked="f">
+        <v:stroke joinstyle="miter"/>
+        <v:formulas>
+          <v:f eqn="if lineDrawn pixelLineWidth 0"/>
+          <v:f eqn="sum @0 1 0"/>
+          <v:f eqn="sum 0 0 @1"/>
+          <v:f eqn="prod @2 1 2"/>
+          <v:f eqn="prod @3 21600 pixelWidth"/>
+          <v:f eqn="prod @3 21600 pixelHeight"/>
+          <v:f eqn="sum @0 0 1"/>
+          <v:f eqn="prod @6 1 2"/>
+          <v:f eqn="prod @7 21600 pixelWidth"/>
+          <v:f eqn="sum @8 21600 0"/>
+          <v:f eqn="prod @7 21600 pixelHeight"/>
+          <v:f eqn="sum @10 21600 0"/>
+        </v:formulas>
+        <v:path o:extrusionok="f" gradientshapeok="t" o:connecttype="rect"/>
+        <o:lock v:ext="edit" aspectratio="t"/>
+      </v:shapetype>
+      <v:shape id="_x0000_i1190" type="#_x0000_t75" alt="http://static.php.net/www.php.net/images/php.gif" style="width:90.45pt;height:50.1pt;visibility:visible;mso-wrap-style:square" o:bullet="t">
+        <v:imagedata r:id="rId1" o:title="php"/>
+      </v:shape>
+    </w:pict>
+  </w:numPicBullet>
+  <w:numPicBullet w:numPicBulletId="1">
+    <w:pict>
+      <v:shape id="_x0000_i1191" type="#_x0000_t75" style="width:16.15pt;height:16.15pt;visibility:visible;mso-wrap-style:square" o:bullet="t">
+        <v:imagedata r:id="rId2" o:title="eps_closedHS"/>
+      </v:shape>
+    </w:pict>
+  </w:numPicBullet>
+  <w:numPicBullet w:numPicBulletId="2">
+    <w:pict>
+      <v:shape id="_x0000_i1192" type="#_x0000_t75" style="width:16.15pt;height:16.15pt;visibility:visible;mso-wrap-style:square" o:bullet="t">
+        <v:imagedata r:id="rId3" o:title="Web"/>
+      </v:shape>
+    </w:pict>
+  </w:numPicBullet>
+  <w:numPicBullet w:numPicBulletId="3">
+    <w:pict>
+      <v:shape id="_x0000_i1193" type="#_x0000_t75" style="width:16.15pt;height:16.15pt;visibility:visible;mso-wrap-style:square" o:bullet="t">
+        <v:imagedata r:id="rId4" o:title="DialHS"/>
+      </v:shape>
+    </w:pict>
+  </w:numPicBullet>
+  <w:numPicBullet w:numPicBulletId="4">
+    <w:pict>
+      <v:shape id="_x0000_i1194" type="#_x0000_t75" style="width:16.15pt;height:16.15pt;visibility:visible;mso-wrap-style:square" o:bullet="t">
+        <v:imagedata r:id="rId5" o:title="HTMLPageHS"/>
+      </v:shape>
+    </w:pict>
+  </w:numPicBullet>
+  <w:numPicBullet w:numPicBulletId="5">
+    <w:pict>
+      <v:shape id="_x0000_i1195" type="#_x0000_t75" style="width:16.15pt;height:16.15pt;visibility:visible;mso-wrap-style:square" o:bullet="t">
+        <v:imagedata r:id="rId6" o:title="HomeHS"/>
+      </v:shape>
+    </w:pict>
+  </w:numPicBullet>
+  <w:numPicBullet w:numPicBulletId="6">
+    <w:pict>
+      <v:shape id="_x0000_i1196" type="#_x0000_t75" style="width:365.2pt;height:319.1pt;visibility:visible;mso-wrap-style:square" o:bullet="t">
+        <v:imagedata r:id="rId7" o:title="icon"/>
+      </v:shape>
+    </w:pict>
+  </w:numPicBullet>
   <w:abstractNum w:abstractNumId="0">
     <w:nsid w:val="FFFFFFFE"/>
     <w:multiLevelType w:val="singleLevel"/>
@@ -4697,6 +6192,147 @@
     </w:lvl>
   </w:abstractNum>
   <w:abstractNum w:abstractNumId="22">
+    <w:nsid w:val="40BE7AC9"/>
+    <w:multiLevelType w:val="hybridMultilevel"/>
+    <w:tmpl w:val="6CA09090"/>
+    <w:lvl w:ilvl="0" w:tplc="847608C4">
+      <w:start w:val="1"/>
+      <w:numFmt w:val="bullet"/>
+      <w:lvlText w:val=""/>
+      <w:lvlPicBulletId w:val="1"/>
+      <w:lvlJc w:val="left"/>
+      <w:pPr>
+        <w:tabs>
+          <w:tab w:val="num" w:pos="720"/>
+        </w:tabs>
+        <w:ind w:left="720" w:hanging="360"/>
+      </w:pPr>
+      <w:rPr>
+        <w:rFonts w:ascii="Symbol" w:hAnsi="Symbol" w:hint="default"/>
+      </w:rPr>
+    </w:lvl>
+    <w:lvl w:ilvl="1" w:tplc="A3D473DA" w:tentative="1">
+      <w:start w:val="1"/>
+      <w:numFmt w:val="bullet"/>
+      <w:lvlText w:val=""/>
+      <w:lvlJc w:val="left"/>
+      <w:pPr>
+        <w:tabs>
+          <w:tab w:val="num" w:pos="1440"/>
+        </w:tabs>
+        <w:ind w:left="1440" w:hanging="360"/>
+      </w:pPr>
+      <w:rPr>
+        <w:rFonts w:ascii="Symbol" w:hAnsi="Symbol" w:hint="default"/>
+      </w:rPr>
+    </w:lvl>
+    <w:lvl w:ilvl="2" w:tplc="D854B846" w:tentative="1">
+      <w:start w:val="1"/>
+      <w:numFmt w:val="bullet"/>
+      <w:lvlText w:val=""/>
+      <w:lvlJc w:val="left"/>
+      <w:pPr>
+        <w:tabs>
+          <w:tab w:val="num" w:pos="2160"/>
+        </w:tabs>
+        <w:ind w:left="2160" w:hanging="360"/>
+      </w:pPr>
+      <w:rPr>
+        <w:rFonts w:ascii="Symbol" w:hAnsi="Symbol" w:hint="default"/>
+      </w:rPr>
+    </w:lvl>
+    <w:lvl w:ilvl="3" w:tplc="0F3E0800" w:tentative="1">
+      <w:start w:val="1"/>
+      <w:numFmt w:val="bullet"/>
+      <w:lvlText w:val=""/>
+      <w:lvlJc w:val="left"/>
+      <w:pPr>
+        <w:tabs>
+          <w:tab w:val="num" w:pos="2880"/>
+        </w:tabs>
+        <w:ind w:left="2880" w:hanging="360"/>
+      </w:pPr>
+      <w:rPr>
+        <w:rFonts w:ascii="Symbol" w:hAnsi="Symbol" w:hint="default"/>
+      </w:rPr>
+    </w:lvl>
+    <w:lvl w:ilvl="4" w:tplc="38E89E40" w:tentative="1">
+      <w:start w:val="1"/>
+      <w:numFmt w:val="bullet"/>
+      <w:lvlText w:val=""/>
+      <w:lvlJc w:val="left"/>
+      <w:pPr>
+        <w:tabs>
+          <w:tab w:val="num" w:pos="3600"/>
+        </w:tabs>
+        <w:ind w:left="3600" w:hanging="360"/>
+      </w:pPr>
+      <w:rPr>
+        <w:rFonts w:ascii="Symbol" w:hAnsi="Symbol" w:hint="default"/>
+      </w:rPr>
+    </w:lvl>
+    <w:lvl w:ilvl="5" w:tplc="A7AAA618" w:tentative="1">
+      <w:start w:val="1"/>
+      <w:numFmt w:val="bullet"/>
+      <w:lvlText w:val=""/>
+      <w:lvlJc w:val="left"/>
+      <w:pPr>
+        <w:tabs>
+          <w:tab w:val="num" w:pos="4320"/>
+        </w:tabs>
+        <w:ind w:left="4320" w:hanging="360"/>
+      </w:pPr>
+      <w:rPr>
+        <w:rFonts w:ascii="Symbol" w:hAnsi="Symbol" w:hint="default"/>
+      </w:rPr>
+    </w:lvl>
+    <w:lvl w:ilvl="6" w:tplc="93E2EC50" w:tentative="1">
+      <w:start w:val="1"/>
+      <w:numFmt w:val="bullet"/>
+      <w:lvlText w:val=""/>
+      <w:lvlJc w:val="left"/>
+      <w:pPr>
+        <w:tabs>
+          <w:tab w:val="num" w:pos="5040"/>
+        </w:tabs>
+        <w:ind w:left="5040" w:hanging="360"/>
+      </w:pPr>
+      <w:rPr>
+        <w:rFonts w:ascii="Symbol" w:hAnsi="Symbol" w:hint="default"/>
+      </w:rPr>
+    </w:lvl>
+    <w:lvl w:ilvl="7" w:tplc="80E67A50" w:tentative="1">
+      <w:start w:val="1"/>
+      <w:numFmt w:val="bullet"/>
+      <w:lvlText w:val=""/>
+      <w:lvlJc w:val="left"/>
+      <w:pPr>
+        <w:tabs>
+          <w:tab w:val="num" w:pos="5760"/>
+        </w:tabs>
+        <w:ind w:left="5760" w:hanging="360"/>
+      </w:pPr>
+      <w:rPr>
+        <w:rFonts w:ascii="Symbol" w:hAnsi="Symbol" w:hint="default"/>
+      </w:rPr>
+    </w:lvl>
+    <w:lvl w:ilvl="8" w:tplc="CBE6AA74" w:tentative="1">
+      <w:start w:val="1"/>
+      <w:numFmt w:val="bullet"/>
+      <w:lvlText w:val=""/>
+      <w:lvlJc w:val="left"/>
+      <w:pPr>
+        <w:tabs>
+          <w:tab w:val="num" w:pos="6480"/>
+        </w:tabs>
+        <w:ind w:left="6480" w:hanging="360"/>
+      </w:pPr>
+      <w:rPr>
+        <w:rFonts w:ascii="Symbol" w:hAnsi="Symbol" w:hint="default"/>
+      </w:rPr>
+    </w:lvl>
+  </w:abstractNum>
+  <w:abstractNum w:abstractNumId="23">
     <w:nsid w:val="41F0684E"/>
     <w:multiLevelType w:val="multilevel"/>
     <w:tmpl w:val="78F02ADA"/>
@@ -4845,7 +6481,7 @@
       </w:rPr>
     </w:lvl>
   </w:abstractNum>
-  <w:abstractNum w:abstractNumId="23">
+  <w:abstractNum w:abstractNumId="24">
     <w:nsid w:val="447618CE"/>
     <w:multiLevelType w:val="multilevel"/>
     <w:tmpl w:val="A13860B2"/>
@@ -4994,7 +6630,7 @@
       </w:rPr>
     </w:lvl>
   </w:abstractNum>
-  <w:abstractNum w:abstractNumId="24">
+  <w:abstractNum w:abstractNumId="25">
     <w:nsid w:val="44DB51AB"/>
     <w:multiLevelType w:val="multilevel"/>
     <w:tmpl w:val="8E0CD7B6"/>
@@ -5143,7 +6779,7 @@
       </w:rPr>
     </w:lvl>
   </w:abstractNum>
-  <w:abstractNum w:abstractNumId="25">
+  <w:abstractNum w:abstractNumId="26">
     <w:nsid w:val="450A5B51"/>
     <w:multiLevelType w:val="multilevel"/>
     <w:tmpl w:val="F5B6061A"/>
@@ -5292,7 +6928,7 @@
       </w:rPr>
     </w:lvl>
   </w:abstractNum>
-  <w:abstractNum w:abstractNumId="26">
+  <w:abstractNum w:abstractNumId="27">
     <w:nsid w:val="49F450E1"/>
     <w:multiLevelType w:val="multilevel"/>
     <w:tmpl w:val="1E806A22"/>
@@ -5441,7 +7077,7 @@
       </w:rPr>
     </w:lvl>
   </w:abstractNum>
-  <w:abstractNum w:abstractNumId="27">
+  <w:abstractNum w:abstractNumId="28">
     <w:nsid w:val="522104E2"/>
     <w:multiLevelType w:val="multilevel"/>
     <w:tmpl w:val="06CAC2E2"/>
@@ -5590,7 +7226,148 @@
       </w:rPr>
     </w:lvl>
   </w:abstractNum>
-  <w:abstractNum w:abstractNumId="28">
+  <w:abstractNum w:abstractNumId="29">
+    <w:nsid w:val="55567FC6"/>
+    <w:multiLevelType w:val="hybridMultilevel"/>
+    <w:tmpl w:val="68FE76A6"/>
+    <w:lvl w:ilvl="0" w:tplc="1F0675E2">
+      <w:start w:val="1"/>
+      <w:numFmt w:val="bullet"/>
+      <w:lvlText w:val=""/>
+      <w:lvlPicBulletId w:val="4"/>
+      <w:lvlJc w:val="left"/>
+      <w:pPr>
+        <w:tabs>
+          <w:tab w:val="num" w:pos="720"/>
+        </w:tabs>
+        <w:ind w:left="720" w:hanging="360"/>
+      </w:pPr>
+      <w:rPr>
+        <w:rFonts w:ascii="Symbol" w:hAnsi="Symbol" w:hint="default"/>
+      </w:rPr>
+    </w:lvl>
+    <w:lvl w:ilvl="1" w:tplc="DC286A72" w:tentative="1">
+      <w:start w:val="1"/>
+      <w:numFmt w:val="bullet"/>
+      <w:lvlText w:val=""/>
+      <w:lvlJc w:val="left"/>
+      <w:pPr>
+        <w:tabs>
+          <w:tab w:val="num" w:pos="1440"/>
+        </w:tabs>
+        <w:ind w:left="1440" w:hanging="360"/>
+      </w:pPr>
+      <w:rPr>
+        <w:rFonts w:ascii="Symbol" w:hAnsi="Symbol" w:hint="default"/>
+      </w:rPr>
+    </w:lvl>
+    <w:lvl w:ilvl="2" w:tplc="34262056" w:tentative="1">
+      <w:start w:val="1"/>
+      <w:numFmt w:val="bullet"/>
+      <w:lvlText w:val=""/>
+      <w:lvlJc w:val="left"/>
+      <w:pPr>
+        <w:tabs>
+          <w:tab w:val="num" w:pos="2160"/>
+        </w:tabs>
+        <w:ind w:left="2160" w:hanging="360"/>
+      </w:pPr>
+      <w:rPr>
+        <w:rFonts w:ascii="Symbol" w:hAnsi="Symbol" w:hint="default"/>
+      </w:rPr>
+    </w:lvl>
+    <w:lvl w:ilvl="3" w:tplc="F7B6AA8C" w:tentative="1">
+      <w:start w:val="1"/>
+      <w:numFmt w:val="bullet"/>
+      <w:lvlText w:val=""/>
+      <w:lvlJc w:val="left"/>
+      <w:pPr>
+        <w:tabs>
+          <w:tab w:val="num" w:pos="2880"/>
+        </w:tabs>
+        <w:ind w:left="2880" w:hanging="360"/>
+      </w:pPr>
+      <w:rPr>
+        <w:rFonts w:ascii="Symbol" w:hAnsi="Symbol" w:hint="default"/>
+      </w:rPr>
+    </w:lvl>
+    <w:lvl w:ilvl="4" w:tplc="7160CC6C" w:tentative="1">
+      <w:start w:val="1"/>
+      <w:numFmt w:val="bullet"/>
+      <w:lvlText w:val=""/>
+      <w:lvlJc w:val="left"/>
+      <w:pPr>
+        <w:tabs>
+          <w:tab w:val="num" w:pos="3600"/>
+        </w:tabs>
+        <w:ind w:left="3600" w:hanging="360"/>
+      </w:pPr>
+      <w:rPr>
+        <w:rFonts w:ascii="Symbol" w:hAnsi="Symbol" w:hint="default"/>
+      </w:rPr>
+    </w:lvl>
+    <w:lvl w:ilvl="5" w:tplc="EE189E72" w:tentative="1">
+      <w:start w:val="1"/>
+      <w:numFmt w:val="bullet"/>
+      <w:lvlText w:val=""/>
+      <w:lvlJc w:val="left"/>
+      <w:pPr>
+        <w:tabs>
+          <w:tab w:val="num" w:pos="4320"/>
+        </w:tabs>
+        <w:ind w:left="4320" w:hanging="360"/>
+      </w:pPr>
+      <w:rPr>
+        <w:rFonts w:ascii="Symbol" w:hAnsi="Symbol" w:hint="default"/>
+      </w:rPr>
+    </w:lvl>
+    <w:lvl w:ilvl="6" w:tplc="EC447332" w:tentative="1">
+      <w:start w:val="1"/>
+      <w:numFmt w:val="bullet"/>
+      <w:lvlText w:val=""/>
+      <w:lvlJc w:val="left"/>
+      <w:pPr>
+        <w:tabs>
+          <w:tab w:val="num" w:pos="5040"/>
+        </w:tabs>
+        <w:ind w:left="5040" w:hanging="360"/>
+      </w:pPr>
+      <w:rPr>
+        <w:rFonts w:ascii="Symbol" w:hAnsi="Symbol" w:hint="default"/>
+      </w:rPr>
+    </w:lvl>
+    <w:lvl w:ilvl="7" w:tplc="BA246CFA" w:tentative="1">
+      <w:start w:val="1"/>
+      <w:numFmt w:val="bullet"/>
+      <w:lvlText w:val=""/>
+      <w:lvlJc w:val="left"/>
+      <w:pPr>
+        <w:tabs>
+          <w:tab w:val="num" w:pos="5760"/>
+        </w:tabs>
+        <w:ind w:left="5760" w:hanging="360"/>
+      </w:pPr>
+      <w:rPr>
+        <w:rFonts w:ascii="Symbol" w:hAnsi="Symbol" w:hint="default"/>
+      </w:rPr>
+    </w:lvl>
+    <w:lvl w:ilvl="8" w:tplc="184800BA" w:tentative="1">
+      <w:start w:val="1"/>
+      <w:numFmt w:val="bullet"/>
+      <w:lvlText w:val=""/>
+      <w:lvlJc w:val="left"/>
+      <w:pPr>
+        <w:tabs>
+          <w:tab w:val="num" w:pos="6480"/>
+        </w:tabs>
+        <w:ind w:left="6480" w:hanging="360"/>
+      </w:pPr>
+      <w:rPr>
+        <w:rFonts w:ascii="Symbol" w:hAnsi="Symbol" w:hint="default"/>
+      </w:rPr>
+    </w:lvl>
+  </w:abstractNum>
+  <w:abstractNum w:abstractNumId="30">
     <w:nsid w:val="5DD57CD1"/>
     <w:multiLevelType w:val="multilevel"/>
     <w:tmpl w:val="3F249430"/>
@@ -5739,7 +7516,7 @@
       </w:rPr>
     </w:lvl>
   </w:abstractNum>
-  <w:abstractNum w:abstractNumId="29">
+  <w:abstractNum w:abstractNumId="31">
     <w:nsid w:val="62510B6D"/>
     <w:multiLevelType w:val="multilevel"/>
     <w:tmpl w:val="0B507C40"/>
@@ -5888,7 +7665,7 @@
       </w:rPr>
     </w:lvl>
   </w:abstractNum>
-  <w:abstractNum w:abstractNumId="30">
+  <w:abstractNum w:abstractNumId="32">
     <w:nsid w:val="67AB66DF"/>
     <w:multiLevelType w:val="multilevel"/>
     <w:tmpl w:val="97AAD338"/>
@@ -6037,7 +7814,148 @@
       </w:rPr>
     </w:lvl>
   </w:abstractNum>
-  <w:abstractNum w:abstractNumId="31">
+  <w:abstractNum w:abstractNumId="33">
+    <w:nsid w:val="6A1C76C5"/>
+    <w:multiLevelType w:val="hybridMultilevel"/>
+    <w:tmpl w:val="831C4BF6"/>
+    <w:lvl w:ilvl="0" w:tplc="8AA436CC">
+      <w:start w:val="1"/>
+      <w:numFmt w:val="bullet"/>
+      <w:lvlText w:val=""/>
+      <w:lvlPicBulletId w:val="3"/>
+      <w:lvlJc w:val="left"/>
+      <w:pPr>
+        <w:tabs>
+          <w:tab w:val="num" w:pos="720"/>
+        </w:tabs>
+        <w:ind w:left="720" w:hanging="360"/>
+      </w:pPr>
+      <w:rPr>
+        <w:rFonts w:ascii="Symbol" w:hAnsi="Symbol" w:hint="default"/>
+      </w:rPr>
+    </w:lvl>
+    <w:lvl w:ilvl="1" w:tplc="977017F6" w:tentative="1">
+      <w:start w:val="1"/>
+      <w:numFmt w:val="bullet"/>
+      <w:lvlText w:val=""/>
+      <w:lvlJc w:val="left"/>
+      <w:pPr>
+        <w:tabs>
+          <w:tab w:val="num" w:pos="1440"/>
+        </w:tabs>
+        <w:ind w:left="1440" w:hanging="360"/>
+      </w:pPr>
+      <w:rPr>
+        <w:rFonts w:ascii="Symbol" w:hAnsi="Symbol" w:hint="default"/>
+      </w:rPr>
+    </w:lvl>
+    <w:lvl w:ilvl="2" w:tplc="C24A4DBC" w:tentative="1">
+      <w:start w:val="1"/>
+      <w:numFmt w:val="bullet"/>
+      <w:lvlText w:val=""/>
+      <w:lvlJc w:val="left"/>
+      <w:pPr>
+        <w:tabs>
+          <w:tab w:val="num" w:pos="2160"/>
+        </w:tabs>
+        <w:ind w:left="2160" w:hanging="360"/>
+      </w:pPr>
+      <w:rPr>
+        <w:rFonts w:ascii="Symbol" w:hAnsi="Symbol" w:hint="default"/>
+      </w:rPr>
+    </w:lvl>
+    <w:lvl w:ilvl="3" w:tplc="81F88C0C" w:tentative="1">
+      <w:start w:val="1"/>
+      <w:numFmt w:val="bullet"/>
+      <w:lvlText w:val=""/>
+      <w:lvlJc w:val="left"/>
+      <w:pPr>
+        <w:tabs>
+          <w:tab w:val="num" w:pos="2880"/>
+        </w:tabs>
+        <w:ind w:left="2880" w:hanging="360"/>
+      </w:pPr>
+      <w:rPr>
+        <w:rFonts w:ascii="Symbol" w:hAnsi="Symbol" w:hint="default"/>
+      </w:rPr>
+    </w:lvl>
+    <w:lvl w:ilvl="4" w:tplc="4FA010FC" w:tentative="1">
+      <w:start w:val="1"/>
+      <w:numFmt w:val="bullet"/>
+      <w:lvlText w:val=""/>
+      <w:lvlJc w:val="left"/>
+      <w:pPr>
+        <w:tabs>
+          <w:tab w:val="num" w:pos="3600"/>
+        </w:tabs>
+        <w:ind w:left="3600" w:hanging="360"/>
+      </w:pPr>
+      <w:rPr>
+        <w:rFonts w:ascii="Symbol" w:hAnsi="Symbol" w:hint="default"/>
+      </w:rPr>
+    </w:lvl>
+    <w:lvl w:ilvl="5" w:tplc="D668D08E" w:tentative="1">
+      <w:start w:val="1"/>
+      <w:numFmt w:val="bullet"/>
+      <w:lvlText w:val=""/>
+      <w:lvlJc w:val="left"/>
+      <w:pPr>
+        <w:tabs>
+          <w:tab w:val="num" w:pos="4320"/>
+        </w:tabs>
+        <w:ind w:left="4320" w:hanging="360"/>
+      </w:pPr>
+      <w:rPr>
+        <w:rFonts w:ascii="Symbol" w:hAnsi="Symbol" w:hint="default"/>
+      </w:rPr>
+    </w:lvl>
+    <w:lvl w:ilvl="6" w:tplc="4EB635B2" w:tentative="1">
+      <w:start w:val="1"/>
+      <w:numFmt w:val="bullet"/>
+      <w:lvlText w:val=""/>
+      <w:lvlJc w:val="left"/>
+      <w:pPr>
+        <w:tabs>
+          <w:tab w:val="num" w:pos="5040"/>
+        </w:tabs>
+        <w:ind w:left="5040" w:hanging="360"/>
+      </w:pPr>
+      <w:rPr>
+        <w:rFonts w:ascii="Symbol" w:hAnsi="Symbol" w:hint="default"/>
+      </w:rPr>
+    </w:lvl>
+    <w:lvl w:ilvl="7" w:tplc="6A0A6296" w:tentative="1">
+      <w:start w:val="1"/>
+      <w:numFmt w:val="bullet"/>
+      <w:lvlText w:val=""/>
+      <w:lvlJc w:val="left"/>
+      <w:pPr>
+        <w:tabs>
+          <w:tab w:val="num" w:pos="5760"/>
+        </w:tabs>
+        <w:ind w:left="5760" w:hanging="360"/>
+      </w:pPr>
+      <w:rPr>
+        <w:rFonts w:ascii="Symbol" w:hAnsi="Symbol" w:hint="default"/>
+      </w:rPr>
+    </w:lvl>
+    <w:lvl w:ilvl="8" w:tplc="9CC0F8CE" w:tentative="1">
+      <w:start w:val="1"/>
+      <w:numFmt w:val="bullet"/>
+      <w:lvlText w:val=""/>
+      <w:lvlJc w:val="left"/>
+      <w:pPr>
+        <w:tabs>
+          <w:tab w:val="num" w:pos="6480"/>
+        </w:tabs>
+        <w:ind w:left="6480" w:hanging="360"/>
+      </w:pPr>
+      <w:rPr>
+        <w:rFonts w:ascii="Symbol" w:hAnsi="Symbol" w:hint="default"/>
+      </w:rPr>
+    </w:lvl>
+  </w:abstractNum>
+  <w:abstractNum w:abstractNumId="34">
     <w:nsid w:val="7038696F"/>
     <w:multiLevelType w:val="multilevel"/>
     <w:tmpl w:val="4E8E1AA0"/>
@@ -6186,7 +8104,148 @@
       </w:rPr>
     </w:lvl>
   </w:abstractNum>
-  <w:abstractNum w:abstractNumId="32">
+  <w:abstractNum w:abstractNumId="35">
+    <w:nsid w:val="71673B0E"/>
+    <w:multiLevelType w:val="hybridMultilevel"/>
+    <w:tmpl w:val="78EA4B04"/>
+    <w:lvl w:ilvl="0" w:tplc="3780B57A">
+      <w:start w:val="1"/>
+      <w:numFmt w:val="bullet"/>
+      <w:lvlText w:val=""/>
+      <w:lvlPicBulletId w:val="2"/>
+      <w:lvlJc w:val="left"/>
+      <w:pPr>
+        <w:tabs>
+          <w:tab w:val="num" w:pos="720"/>
+        </w:tabs>
+        <w:ind w:left="720" w:hanging="360"/>
+      </w:pPr>
+      <w:rPr>
+        <w:rFonts w:ascii="Symbol" w:hAnsi="Symbol" w:hint="default"/>
+      </w:rPr>
+    </w:lvl>
+    <w:lvl w:ilvl="1" w:tplc="78280B9E" w:tentative="1">
+      <w:start w:val="1"/>
+      <w:numFmt w:val="bullet"/>
+      <w:lvlText w:val=""/>
+      <w:lvlJc w:val="left"/>
+      <w:pPr>
+        <w:tabs>
+          <w:tab w:val="num" w:pos="1440"/>
+        </w:tabs>
+        <w:ind w:left="1440" w:hanging="360"/>
+      </w:pPr>
+      <w:rPr>
+        <w:rFonts w:ascii="Symbol" w:hAnsi="Symbol" w:hint="default"/>
+      </w:rPr>
+    </w:lvl>
+    <w:lvl w:ilvl="2" w:tplc="1D6AD668" w:tentative="1">
+      <w:start w:val="1"/>
+      <w:numFmt w:val="bullet"/>
+      <w:lvlText w:val=""/>
+      <w:lvlJc w:val="left"/>
+      <w:pPr>
+        <w:tabs>
+          <w:tab w:val="num" w:pos="2160"/>
+        </w:tabs>
+        <w:ind w:left="2160" w:hanging="360"/>
+      </w:pPr>
+      <w:rPr>
+        <w:rFonts w:ascii="Symbol" w:hAnsi="Symbol" w:hint="default"/>
+      </w:rPr>
+    </w:lvl>
+    <w:lvl w:ilvl="3" w:tplc="E5824DC0" w:tentative="1">
+      <w:start w:val="1"/>
+      <w:numFmt w:val="bullet"/>
+      <w:lvlText w:val=""/>
+      <w:lvlJc w:val="left"/>
+      <w:pPr>
+        <w:tabs>
+          <w:tab w:val="num" w:pos="2880"/>
+        </w:tabs>
+        <w:ind w:left="2880" w:hanging="360"/>
+      </w:pPr>
+      <w:rPr>
+        <w:rFonts w:ascii="Symbol" w:hAnsi="Symbol" w:hint="default"/>
+      </w:rPr>
+    </w:lvl>
+    <w:lvl w:ilvl="4" w:tplc="3F88DA36" w:tentative="1">
+      <w:start w:val="1"/>
+      <w:numFmt w:val="bullet"/>
+      <w:lvlText w:val=""/>
+      <w:lvlJc w:val="left"/>
+      <w:pPr>
+        <w:tabs>
+          <w:tab w:val="num" w:pos="3600"/>
+        </w:tabs>
+        <w:ind w:left="3600" w:hanging="360"/>
+      </w:pPr>
+      <w:rPr>
+        <w:rFonts w:ascii="Symbol" w:hAnsi="Symbol" w:hint="default"/>
+      </w:rPr>
+    </w:lvl>
+    <w:lvl w:ilvl="5" w:tplc="C658C3CC" w:tentative="1">
+      <w:start w:val="1"/>
+      <w:numFmt w:val="bullet"/>
+      <w:lvlText w:val=""/>
+      <w:lvlJc w:val="left"/>
+      <w:pPr>
+        <w:tabs>
+          <w:tab w:val="num" w:pos="4320"/>
+        </w:tabs>
+        <w:ind w:left="4320" w:hanging="360"/>
+      </w:pPr>
+      <w:rPr>
+        <w:rFonts w:ascii="Symbol" w:hAnsi="Symbol" w:hint="default"/>
+      </w:rPr>
+    </w:lvl>
+    <w:lvl w:ilvl="6" w:tplc="F3C0C940" w:tentative="1">
+      <w:start w:val="1"/>
+      <w:numFmt w:val="bullet"/>
+      <w:lvlText w:val=""/>
+      <w:lvlJc w:val="left"/>
+      <w:pPr>
+        <w:tabs>
+          <w:tab w:val="num" w:pos="5040"/>
+        </w:tabs>
+        <w:ind w:left="5040" w:hanging="360"/>
+      </w:pPr>
+      <w:rPr>
+        <w:rFonts w:ascii="Symbol" w:hAnsi="Symbol" w:hint="default"/>
+      </w:rPr>
+    </w:lvl>
+    <w:lvl w:ilvl="7" w:tplc="563C9FD8" w:tentative="1">
+      <w:start w:val="1"/>
+      <w:numFmt w:val="bullet"/>
+      <w:lvlText w:val=""/>
+      <w:lvlJc w:val="left"/>
+      <w:pPr>
+        <w:tabs>
+          <w:tab w:val="num" w:pos="5760"/>
+        </w:tabs>
+        <w:ind w:left="5760" w:hanging="360"/>
+      </w:pPr>
+      <w:rPr>
+        <w:rFonts w:ascii="Symbol" w:hAnsi="Symbol" w:hint="default"/>
+      </w:rPr>
+    </w:lvl>
+    <w:lvl w:ilvl="8" w:tplc="951E249E" w:tentative="1">
+      <w:start w:val="1"/>
+      <w:numFmt w:val="bullet"/>
+      <w:lvlText w:val=""/>
+      <w:lvlJc w:val="left"/>
+      <w:pPr>
+        <w:tabs>
+          <w:tab w:val="num" w:pos="6480"/>
+        </w:tabs>
+        <w:ind w:left="6480" w:hanging="360"/>
+      </w:pPr>
+      <w:rPr>
+        <w:rFonts w:ascii="Symbol" w:hAnsi="Symbol" w:hint="default"/>
+      </w:rPr>
+    </w:lvl>
+  </w:abstractNum>
+  <w:abstractNum w:abstractNumId="36">
     <w:nsid w:val="73EE425B"/>
     <w:multiLevelType w:val="multilevel"/>
     <w:tmpl w:val="AE904A84"/>
@@ -6335,7 +8394,7 @@
       </w:rPr>
     </w:lvl>
   </w:abstractNum>
-  <w:abstractNum w:abstractNumId="33">
+  <w:abstractNum w:abstractNumId="37">
     <w:nsid w:val="75004F49"/>
     <w:multiLevelType w:val="multilevel"/>
     <w:tmpl w:val="D0A875E4"/>
@@ -6484,7 +8543,7 @@
       </w:rPr>
     </w:lvl>
   </w:abstractNum>
-  <w:abstractNum w:abstractNumId="34">
+  <w:abstractNum w:abstractNumId="38">
     <w:nsid w:val="77973055"/>
     <w:multiLevelType w:val="multilevel"/>
     <w:tmpl w:val="E30250F0"/>
@@ -6633,7 +8692,148 @@
       </w:rPr>
     </w:lvl>
   </w:abstractNum>
-  <w:abstractNum w:abstractNumId="35">
+  <w:abstractNum w:abstractNumId="39">
+    <w:nsid w:val="7B084775"/>
+    <w:multiLevelType w:val="hybridMultilevel"/>
+    <w:tmpl w:val="9454DF90"/>
+    <w:lvl w:ilvl="0" w:tplc="5BD67B62">
+      <w:start w:val="1"/>
+      <w:numFmt w:val="bullet"/>
+      <w:lvlText w:val=""/>
+      <w:lvlPicBulletId w:val="5"/>
+      <w:lvlJc w:val="left"/>
+      <w:pPr>
+        <w:tabs>
+          <w:tab w:val="num" w:pos="720"/>
+        </w:tabs>
+        <w:ind w:left="720" w:hanging="360"/>
+      </w:pPr>
+      <w:rPr>
+        <w:rFonts w:ascii="Symbol" w:hAnsi="Symbol" w:hint="default"/>
+      </w:rPr>
+    </w:lvl>
+    <w:lvl w:ilvl="1" w:tplc="7374A40A" w:tentative="1">
+      <w:start w:val="1"/>
+      <w:numFmt w:val="bullet"/>
+      <w:lvlText w:val=""/>
+      <w:lvlJc w:val="left"/>
+      <w:pPr>
+        <w:tabs>
+          <w:tab w:val="num" w:pos="1440"/>
+        </w:tabs>
+        <w:ind w:left="1440" w:hanging="360"/>
+      </w:pPr>
+      <w:rPr>
+        <w:rFonts w:ascii="Symbol" w:hAnsi="Symbol" w:hint="default"/>
+      </w:rPr>
+    </w:lvl>
+    <w:lvl w:ilvl="2" w:tplc="9AFAE588" w:tentative="1">
+      <w:start w:val="1"/>
+      <w:numFmt w:val="bullet"/>
+      <w:lvlText w:val=""/>
+      <w:lvlJc w:val="left"/>
+      <w:pPr>
+        <w:tabs>
+          <w:tab w:val="num" w:pos="2160"/>
+        </w:tabs>
+        <w:ind w:left="2160" w:hanging="360"/>
+      </w:pPr>
+      <w:rPr>
+        <w:rFonts w:ascii="Symbol" w:hAnsi="Symbol" w:hint="default"/>
+      </w:rPr>
+    </w:lvl>
+    <w:lvl w:ilvl="3" w:tplc="2A4051F8" w:tentative="1">
+      <w:start w:val="1"/>
+      <w:numFmt w:val="bullet"/>
+      <w:lvlText w:val=""/>
+      <w:lvlJc w:val="left"/>
+      <w:pPr>
+        <w:tabs>
+          <w:tab w:val="num" w:pos="2880"/>
+        </w:tabs>
+        <w:ind w:left="2880" w:hanging="360"/>
+      </w:pPr>
+      <w:rPr>
+        <w:rFonts w:ascii="Symbol" w:hAnsi="Symbol" w:hint="default"/>
+      </w:rPr>
+    </w:lvl>
+    <w:lvl w:ilvl="4" w:tplc="0B7A9C16" w:tentative="1">
+      <w:start w:val="1"/>
+      <w:numFmt w:val="bullet"/>
+      <w:lvlText w:val=""/>
+      <w:lvlJc w:val="left"/>
+      <w:pPr>
+        <w:tabs>
+          <w:tab w:val="num" w:pos="3600"/>
+        </w:tabs>
+        <w:ind w:left="3600" w:hanging="360"/>
+      </w:pPr>
+      <w:rPr>
+        <w:rFonts w:ascii="Symbol" w:hAnsi="Symbol" w:hint="default"/>
+      </w:rPr>
+    </w:lvl>
+    <w:lvl w:ilvl="5" w:tplc="60FCFB1E" w:tentative="1">
+      <w:start w:val="1"/>
+      <w:numFmt w:val="bullet"/>
+      <w:lvlText w:val=""/>
+      <w:lvlJc w:val="left"/>
+      <w:pPr>
+        <w:tabs>
+          <w:tab w:val="num" w:pos="4320"/>
+        </w:tabs>
+        <w:ind w:left="4320" w:hanging="360"/>
+      </w:pPr>
+      <w:rPr>
+        <w:rFonts w:ascii="Symbol" w:hAnsi="Symbol" w:hint="default"/>
+      </w:rPr>
+    </w:lvl>
+    <w:lvl w:ilvl="6" w:tplc="7208F9A8" w:tentative="1">
+      <w:start w:val="1"/>
+      <w:numFmt w:val="bullet"/>
+      <w:lvlText w:val=""/>
+      <w:lvlJc w:val="left"/>
+      <w:pPr>
+        <w:tabs>
+          <w:tab w:val="num" w:pos="5040"/>
+        </w:tabs>
+        <w:ind w:left="5040" w:hanging="360"/>
+      </w:pPr>
+      <w:rPr>
+        <w:rFonts w:ascii="Symbol" w:hAnsi="Symbol" w:hint="default"/>
+      </w:rPr>
+    </w:lvl>
+    <w:lvl w:ilvl="7" w:tplc="26A84BCC" w:tentative="1">
+      <w:start w:val="1"/>
+      <w:numFmt w:val="bullet"/>
+      <w:lvlText w:val=""/>
+      <w:lvlJc w:val="left"/>
+      <w:pPr>
+        <w:tabs>
+          <w:tab w:val="num" w:pos="5760"/>
+        </w:tabs>
+        <w:ind w:left="5760" w:hanging="360"/>
+      </w:pPr>
+      <w:rPr>
+        <w:rFonts w:ascii="Symbol" w:hAnsi="Symbol" w:hint="default"/>
+      </w:rPr>
+    </w:lvl>
+    <w:lvl w:ilvl="8" w:tplc="39C6B5F8" w:tentative="1">
+      <w:start w:val="1"/>
+      <w:numFmt w:val="bullet"/>
+      <w:lvlText w:val=""/>
+      <w:lvlJc w:val="left"/>
+      <w:pPr>
+        <w:tabs>
+          <w:tab w:val="num" w:pos="6480"/>
+        </w:tabs>
+        <w:ind w:left="6480" w:hanging="360"/>
+      </w:pPr>
+      <w:rPr>
+        <w:rFonts w:ascii="Symbol" w:hAnsi="Symbol" w:hint="default"/>
+      </w:rPr>
+    </w:lvl>
+  </w:abstractNum>
+  <w:abstractNum w:abstractNumId="40">
     <w:nsid w:val="7BB76EA9"/>
     <w:multiLevelType w:val="multilevel"/>
     <w:tmpl w:val="4D365E7C"/>
@@ -6800,13 +9000,13 @@
     <w:abstractNumId w:val="2"/>
   </w:num>
   <w:num w:numId="3">
-    <w:abstractNumId w:val="23"/>
+    <w:abstractNumId w:val="24"/>
   </w:num>
   <w:num w:numId="4">
-    <w:abstractNumId w:val="31"/>
+    <w:abstractNumId w:val="34"/>
   </w:num>
   <w:num w:numId="5">
-    <w:abstractNumId w:val="33"/>
+    <w:abstractNumId w:val="37"/>
   </w:num>
   <w:num w:numId="6">
     <w:abstractNumId w:val="12"/>
@@ -6815,31 +9015,31 @@
     <w:abstractNumId w:val="21"/>
   </w:num>
   <w:num w:numId="8">
-    <w:abstractNumId w:val="27"/>
+    <w:abstractNumId w:val="28"/>
   </w:num>
   <w:num w:numId="9">
-    <w:abstractNumId w:val="30"/>
+    <w:abstractNumId w:val="32"/>
   </w:num>
   <w:num w:numId="10">
-    <w:abstractNumId w:val="26"/>
+    <w:abstractNumId w:val="27"/>
   </w:num>
   <w:num w:numId="11">
     <w:abstractNumId w:val="10"/>
   </w:num>
   <w:num w:numId="12">
-    <w:abstractNumId w:val="25"/>
+    <w:abstractNumId w:val="26"/>
   </w:num>
   <w:num w:numId="13">
     <w:abstractNumId w:val="16"/>
   </w:num>
   <w:num w:numId="14">
-    <w:abstractNumId w:val="29"/>
+    <w:abstractNumId w:val="31"/>
   </w:num>
   <w:num w:numId="15">
     <w:abstractNumId w:val="6"/>
   </w:num>
   <w:num w:numId="16">
-    <w:abstractNumId w:val="35"/>
+    <w:abstractNumId w:val="40"/>
   </w:num>
   <w:num w:numId="17">
     <w:abstractNumId w:val="14"/>
@@ -6862,7 +9062,7 @@
     </w:lvlOverride>
   </w:num>
   <w:num w:numId="20">
-    <w:abstractNumId w:val="24"/>
+    <w:abstractNumId w:val="25"/>
   </w:num>
   <w:num w:numId="21">
     <w:abstractNumId w:val="7"/>
@@ -6871,7 +9071,7 @@
     <w:abstractNumId w:val="5"/>
   </w:num>
   <w:num w:numId="23">
-    <w:abstractNumId w:val="28"/>
+    <w:abstractNumId w:val="30"/>
   </w:num>
   <w:num w:numId="24">
     <w:abstractNumId w:val="11"/>
@@ -6880,7 +9080,7 @@
     <w:abstractNumId w:val="3"/>
   </w:num>
   <w:num w:numId="26">
-    <w:abstractNumId w:val="34"/>
+    <w:abstractNumId w:val="38"/>
   </w:num>
   <w:num w:numId="27">
     <w:abstractNumId w:val="13"/>
@@ -6889,7 +9089,7 @@
     <w:abstractNumId w:val="4"/>
   </w:num>
   <w:num w:numId="29">
-    <w:abstractNumId w:val="32"/>
+    <w:abstractNumId w:val="36"/>
   </w:num>
   <w:num w:numId="30">
     <w:abstractNumId w:val="8"/>
@@ -6904,7 +9104,7 @@
     <w:abstractNumId w:val="20"/>
   </w:num>
   <w:num w:numId="34">
-    <w:abstractNumId w:val="22"/>
+    <w:abstractNumId w:val="23"/>
   </w:num>
   <w:num w:numId="35">
     <w:abstractNumId w:val="18"/>
@@ -6914,6 +9114,21 @@
   </w:num>
   <w:num w:numId="37">
     <w:abstractNumId w:val="9"/>
+  </w:num>
+  <w:num w:numId="38">
+    <w:abstractNumId w:val="22"/>
+  </w:num>
+  <w:num w:numId="39">
+    <w:abstractNumId w:val="35"/>
+  </w:num>
+  <w:num w:numId="40">
+    <w:abstractNumId w:val="33"/>
+  </w:num>
+  <w:num w:numId="41">
+    <w:abstractNumId w:val="39"/>
+  </w:num>
+  <w:num w:numId="42">
+    <w:abstractNumId w:val="29"/>
   </w:num>
 </w:numbering>
 </file>
@@ -7260,6 +9475,36 @@
       <w:szCs w:val="24"/>
     </w:rPr>
   </w:style>
+  <w:style w:type="paragraph" w:styleId="BalloonText">
+    <w:name w:val="Balloon Text"/>
+    <w:basedOn w:val="Normal"/>
+    <w:link w:val="BalloonTextChar"/>
+    <w:uiPriority w:val="99"/>
+    <w:semiHidden/>
+    <w:unhideWhenUsed/>
+    <w:rsid w:val="00815FEA"/>
+    <w:pPr>
+      <w:spacing w:after="0" w:line="240" w:lineRule="auto"/>
+    </w:pPr>
+    <w:rPr>
+      <w:rFonts w:ascii="Tahoma" w:hAnsi="Tahoma" w:cs="Tahoma"/>
+      <w:sz w:val="16"/>
+      <w:szCs w:val="16"/>
+    </w:rPr>
+  </w:style>
+  <w:style w:type="character" w:customStyle="1" w:styleId="BalloonTextChar">
+    <w:name w:val="Balloon Text Char"/>
+    <w:basedOn w:val="DefaultParagraphFont"/>
+    <w:link w:val="BalloonText"/>
+    <w:uiPriority w:val="99"/>
+    <w:semiHidden/>
+    <w:rsid w:val="00815FEA"/>
+    <w:rPr>
+      <w:rFonts w:ascii="Tahoma" w:hAnsi="Tahoma" w:cs="Tahoma"/>
+      <w:sz w:val="16"/>
+      <w:szCs w:val="16"/>
+    </w:rPr>
+  </w:style>
 </w:styles>
 </file>
 
@@ -7605,6 +9850,36 @@
       <w:szCs w:val="24"/>
     </w:rPr>
   </w:style>
+  <w:style w:type="paragraph" w:styleId="BalloonText">
+    <w:name w:val="Balloon Text"/>
+    <w:basedOn w:val="Normal"/>
+    <w:link w:val="BalloonTextChar"/>
+    <w:uiPriority w:val="99"/>
+    <w:semiHidden/>
+    <w:unhideWhenUsed/>
+    <w:rsid w:val="00815FEA"/>
+    <w:pPr>
+      <w:spacing w:after="0" w:line="240" w:lineRule="auto"/>
+    </w:pPr>
+    <w:rPr>
+      <w:rFonts w:ascii="Tahoma" w:hAnsi="Tahoma" w:cs="Tahoma"/>
+      <w:sz w:val="16"/>
+      <w:szCs w:val="16"/>
+    </w:rPr>
+  </w:style>
+  <w:style w:type="character" w:customStyle="1" w:styleId="BalloonTextChar">
+    <w:name w:val="Balloon Text Char"/>
+    <w:basedOn w:val="DefaultParagraphFont"/>
+    <w:link w:val="BalloonText"/>
+    <w:uiPriority w:val="99"/>
+    <w:semiHidden/>
+    <w:rsid w:val="00815FEA"/>
+    <w:rPr>
+      <w:rFonts w:ascii="Tahoma" w:hAnsi="Tahoma" w:cs="Tahoma"/>
+      <w:sz w:val="16"/>
+      <w:szCs w:val="16"/>
+    </w:rPr>
+  </w:style>
 </w:styles>
 </file>
 

</xml_diff>

<commit_message>
Update 2013 08 29
git-svn-id: file:///e/GoogleDrive/repos/Job/ResumeAndTranscript@41 ef9b47d0-afce-4c4f-8353-34dd68159fed
</commit_message>
<xml_diff>
--- a/MinhLeHoang_Resume.docx
+++ b/MinhLeHoang_Resume.docx
@@ -331,7 +331,7 @@
           <w:color w:val="000000"/>
           <w:szCs w:val="24"/>
         </w:rPr>
-        <w:t>Intern - Java developer - Web developer</w:t>
+        <w:t>Associate Database Analyst</w:t>
       </w:r>
       <w:r>
         <w:rPr>
@@ -392,7 +392,6 @@
           <w:tab w:val="num" w:pos="1440"/>
         </w:tabs>
         <w:spacing w:after="0" w:line="288" w:lineRule="auto"/>
-        <w:ind w:left="720"/>
         <w:rPr>
           <w:rFonts w:eastAsia="Times New Roman" w:cs="Times New Roman"/>
           <w:color w:val="000000"/>
@@ -405,7 +404,7 @@
           <w:color w:val="000000"/>
           <w:szCs w:val="24"/>
         </w:rPr>
-        <w:t>Developing an internal website using Java, Spring MVC framework, Hibernate, Apache Velocity to analyze databases.</w:t>
+        <w:t>Developing an internal website using Java, JFS, Spring MVC framework, Hibernate, Apache Velocity, RAD, WAS to analyze databases and services in different environments.</w:t>
       </w:r>
     </w:p>
     <w:p>
@@ -414,8 +413,10 @@
           <w:ilvl w:val="0"/>
           <w:numId w:val="31"/>
         </w:numPr>
+        <w:tabs>
+          <w:tab w:val="num" w:pos="1440"/>
+        </w:tabs>
         <w:spacing w:after="0" w:line="288" w:lineRule="auto"/>
-        <w:ind w:left="720"/>
         <w:rPr>
           <w:rFonts w:eastAsia="Times New Roman" w:cs="Times New Roman"/>
           <w:color w:val="000000"/>
@@ -427,18 +428,18 @@
           <w:noProof/>
         </w:rPr>
         <w:drawing>
-          <wp:anchor distT="0" distB="0" distL="114300" distR="114300" simplePos="0" relativeHeight="251661312" behindDoc="0" locked="0" layoutInCell="1" allowOverlap="1" wp14:anchorId="2F1F356C" wp14:editId="5B513D1C">
+          <wp:anchor distT="0" distB="0" distL="114300" distR="114300" simplePos="0" relativeHeight="251664384" behindDoc="0" locked="0" layoutInCell="1" allowOverlap="1" wp14:anchorId="22BF684D" wp14:editId="24110CDE">
             <wp:simplePos x="0" y="0"/>
             <wp:positionH relativeFrom="column">
-              <wp:posOffset>4685665</wp:posOffset>
+              <wp:posOffset>4762500</wp:posOffset>
             </wp:positionH>
             <wp:positionV relativeFrom="paragraph">
-              <wp:posOffset>96520</wp:posOffset>
+              <wp:posOffset>141605</wp:posOffset>
             </wp:positionV>
-            <wp:extent cx="1927225" cy="421005"/>
+            <wp:extent cx="802640" cy="290195"/>
             <wp:effectExtent l="0" t="0" r="0" b="0"/>
             <wp:wrapSquare wrapText="bothSides"/>
-            <wp:docPr id="40" name="Picture 40" descr="http://www.oise.utoronto.ca/cms/images/style/FAC_oise_web.gif"/>
+            <wp:docPr id="8" name="Picture 8" descr="http://www.utoronto.ca/__shared/templates/images/hdr_logoUofT.gif"/>
             <wp:cNvGraphicFramePr>
               <a:graphicFrameLocks xmlns:a="http://schemas.openxmlformats.org/drawingml/2006/main" noChangeAspect="1"/>
             </wp:cNvGraphicFramePr>
@@ -446,7 +447,7 @@
               <a:graphicData uri="http://schemas.openxmlformats.org/drawingml/2006/picture">
                 <pic:pic xmlns:pic="http://schemas.openxmlformats.org/drawingml/2006/picture">
                   <pic:nvPicPr>
-                    <pic:cNvPr id="0" name="Picture 69" descr="http://www.oise.utoronto.ca/cms/images/style/FAC_oise_web.gif"/>
+                    <pic:cNvPr id="0" name="Picture 71" descr="http://www.utoronto.ca/__shared/templates/images/hdr_logoUofT.gif"/>
                     <pic:cNvPicPr>
                       <a:picLocks noChangeAspect="1" noChangeArrowheads="1"/>
                     </pic:cNvPicPr>
@@ -467,7 +468,7 @@
                   <pic:spPr bwMode="auto">
                     <a:xfrm>
                       <a:off x="0" y="0"/>
-                      <a:ext cx="1927225" cy="421005"/>
+                      <a:ext cx="802640" cy="290195"/>
                     </a:xfrm>
                     <a:prstGeom prst="rect">
                       <a:avLst/>
@@ -495,13 +496,7 @@
           <w:color w:val="000000"/>
           <w:szCs w:val="24"/>
         </w:rPr>
-        <w:t>Being a member of PME core team.</w:t>
-      </w:r>
-      <w:r>
-        <w:rPr>
-          <w:noProof/>
-        </w:rPr>
-        <w:t xml:space="preserve"> </w:t>
+        <w:t>Supporting migration from WAS6 to WAS8.5</w:t>
       </w:r>
     </w:p>
     <w:p>
@@ -637,7 +632,7 @@
           <w:szCs w:val="24"/>
         </w:rPr>
         <w:drawing>
-          <wp:anchor distT="0" distB="0" distL="114300" distR="114300" simplePos="0" relativeHeight="251660288" behindDoc="0" locked="0" layoutInCell="1" allowOverlap="1" wp14:anchorId="15CBD975" wp14:editId="48622223">
+          <wp:anchor distT="0" distB="0" distL="114300" distR="114300" simplePos="0" relativeHeight="251660288" behindDoc="0" locked="0" layoutInCell="1" allowOverlap="1" wp14:anchorId="1DF42653" wp14:editId="3A6EF05B">
             <wp:simplePos x="0" y="0"/>
             <wp:positionH relativeFrom="column">
               <wp:posOffset>4795520</wp:posOffset>
@@ -815,7 +810,7 @@
           <w:szCs w:val="24"/>
         </w:rPr>
         <w:drawing>
-          <wp:anchor distT="0" distB="0" distL="114300" distR="114300" simplePos="0" relativeHeight="251659264" behindDoc="0" locked="0" layoutInCell="1" allowOverlap="1" wp14:anchorId="1E57B836" wp14:editId="2642B095">
+          <wp:anchor distT="0" distB="0" distL="114300" distR="114300" simplePos="0" relativeHeight="251659264" behindDoc="0" locked="0" layoutInCell="1" allowOverlap="1" wp14:anchorId="4D07A15C" wp14:editId="38C61925">
             <wp:simplePos x="0" y="0"/>
             <wp:positionH relativeFrom="column">
               <wp:posOffset>4796155</wp:posOffset>
@@ -904,19 +899,7 @@
           <w:color w:val="000000"/>
           <w:szCs w:val="24"/>
         </w:rPr>
-        <w:t>Computer program</w:t>
-      </w:r>
-      <w:bookmarkStart w:id="0" w:name="_GoBack"/>
-      <w:bookmarkEnd w:id="0"/>
-      <w:r>
-        <w:rPr>
-          <w:rFonts w:eastAsia="Times New Roman" w:cs="Courier New"/>
-          <w:b/>
-          <w:bCs/>
-          <w:color w:val="000000"/>
-          <w:szCs w:val="24"/>
-        </w:rPr>
-        <w:t>mer</w:t>
+        <w:t>Computer programmer</w:t>
       </w:r>
       <w:r>
         <w:rPr>
@@ -1081,17 +1064,7 @@
           <w:highlight w:val="white"/>
           <w:lang w:val="en"/>
         </w:rPr>
-        <w:t>D</w:t>
-      </w:r>
-      <w:r>
-        <w:rPr>
-          <w:rFonts w:cs="Times New Roman"/>
-          <w:color w:val="000000"/>
-          <w:szCs w:val="24"/>
-          <w:highlight w:val="white"/>
-          <w:lang w:val="en"/>
-        </w:rPr>
-        <w:t>evelopment</w:t>
+        <w:t>Development</w:t>
       </w:r>
       <w:r>
         <w:rPr>
@@ -1164,7 +1137,7 @@
           <w:noProof/>
         </w:rPr>
         <w:drawing>
-          <wp:inline distT="0" distB="0" distL="0" distR="0" wp14:anchorId="2CE5D13D" wp14:editId="0798E1F0">
+          <wp:inline distT="0" distB="0" distL="0" distR="0" wp14:anchorId="441AB22B" wp14:editId="4F31F8FB">
             <wp:extent cx="409699" cy="251938"/>
             <wp:effectExtent l="0" t="0" r="0" b="0"/>
             <wp:docPr id="22" name="Picture 22" descr="http://www.digitaltrends.com/wp-content/uploads/2010/11/java-logo.jpg"/>
@@ -1226,7 +1199,7 @@
           <w:noProof/>
         </w:rPr>
         <w:drawing>
-          <wp:inline distT="0" distB="0" distL="0" distR="0" wp14:anchorId="0F206053" wp14:editId="681C031A">
+          <wp:inline distT="0" distB="0" distL="0" distR="0" wp14:anchorId="4B299B76" wp14:editId="163DD563">
             <wp:extent cx="486888" cy="119573"/>
             <wp:effectExtent l="0" t="0" r="8890" b="0"/>
             <wp:docPr id="15" name="Picture 15" descr="http://www.bitstorm.org/edwin/jquery-presentatie/pix/jquery_logo_color_onwhite.png"/>
@@ -1288,7 +1261,7 @@
           <w:noProof/>
         </w:rPr>
         <w:drawing>
-          <wp:inline distT="0" distB="0" distL="0" distR="0" wp14:anchorId="15AFEA11" wp14:editId="18B35E0D">
+          <wp:inline distT="0" distB="0" distL="0" distR="0" wp14:anchorId="5D2FF06F" wp14:editId="1327B861">
             <wp:extent cx="295910" cy="168910"/>
             <wp:effectExtent l="0" t="0" r="8890" b="2540"/>
             <wp:docPr id="7" name="Picture 7" descr="logo-spring-103x60.png (103×60)"/>
@@ -1350,7 +1323,7 @@
           <w:noProof/>
         </w:rPr>
         <w:drawing>
-          <wp:inline distT="0" distB="0" distL="0" distR="0" wp14:anchorId="342BE454" wp14:editId="12E3288F">
+          <wp:inline distT="0" distB="0" distL="0" distR="0" wp14:anchorId="75D923D9" wp14:editId="26412808">
             <wp:extent cx="556118" cy="154379"/>
             <wp:effectExtent l="0" t="0" r="0" b="0"/>
             <wp:docPr id="9" name="Picture 9" descr="http://docs.jboss.org/jbossclustering/hibernate-caching/3.3/en-US/html/images/hibernate_logo_a.png"/>
@@ -1412,7 +1385,7 @@
           <w:noProof/>
         </w:rPr>
         <w:drawing>
-          <wp:inline distT="0" distB="0" distL="0" distR="0" wp14:anchorId="2F97B8B6" wp14:editId="6A95F1E2">
+          <wp:inline distT="0" distB="0" distL="0" distR="0" wp14:anchorId="2CA97979" wp14:editId="7CA5E421">
             <wp:extent cx="330695" cy="207818"/>
             <wp:effectExtent l="0" t="0" r="0" b="1905"/>
             <wp:docPr id="39" name="Picture 39" descr="Tomcat Logo"/>
@@ -1474,7 +1447,7 @@
           <w:noProof/>
         </w:rPr>
         <w:drawing>
-          <wp:inline distT="0" distB="0" distL="0" distR="0" wp14:anchorId="156D6E27" wp14:editId="22279C18">
+          <wp:inline distT="0" distB="0" distL="0" distR="0" wp14:anchorId="032DC9A4" wp14:editId="0E9D519A">
             <wp:extent cx="285115" cy="160020"/>
             <wp:effectExtent l="0" t="0" r="635" b="0"/>
             <wp:docPr id="4" name="Picture 4" descr="http://static.php.net/www.php.net/images/php.gif"/>
@@ -1536,7 +1509,7 @@
           <w:noProof/>
         </w:rPr>
         <w:drawing>
-          <wp:inline distT="0" distB="0" distL="0" distR="0" wp14:anchorId="649C1AF6" wp14:editId="53C32BD4">
+          <wp:inline distT="0" distB="0" distL="0" distR="0" wp14:anchorId="44503D31" wp14:editId="55484CC7">
             <wp:extent cx="390408" cy="201845"/>
             <wp:effectExtent l="0" t="0" r="0" b="8255"/>
             <wp:docPr id="23" name="Picture 23" descr="http://www.mysql.com/common/logos/logo-mysql-110x57.png"/>
@@ -1598,7 +1571,7 @@
           <w:noProof/>
         </w:rPr>
         <w:drawing>
-          <wp:inline distT="0" distB="0" distL="0" distR="0" wp14:anchorId="01754367" wp14:editId="0AA782AA">
+          <wp:inline distT="0" distB="0" distL="0" distR="0" wp14:anchorId="51B64F2D" wp14:editId="5A0845DE">
             <wp:extent cx="424282" cy="336258"/>
             <wp:effectExtent l="0" t="0" r="0" b="6985"/>
             <wp:docPr id="10" name="Picture 10" descr="http://mrfrosti.com/wp-content/uploads/2011/06/PostgreSQL-9.gif"/>
@@ -1660,7 +1633,7 @@
           <w:noProof/>
         </w:rPr>
         <w:drawing>
-          <wp:inline distT="0" distB="0" distL="0" distR="0" wp14:anchorId="574C68BB" wp14:editId="295AC363">
+          <wp:inline distT="0" distB="0" distL="0" distR="0" wp14:anchorId="0A6D2B4C" wp14:editId="1922A754">
             <wp:extent cx="581110" cy="195415"/>
             <wp:effectExtent l="0" t="0" r="0" b="0"/>
             <wp:docPr id="16" name="Picture 16" descr="http://www.python.org/images/python-logo.gif"/>
@@ -1722,7 +1695,7 @@
           <w:noProof/>
         </w:rPr>
         <w:drawing>
-          <wp:inline distT="0" distB="0" distL="0" distR="0" wp14:anchorId="1A0668E9" wp14:editId="02F3721D">
+          <wp:inline distT="0" distB="0" distL="0" distR="0" wp14:anchorId="6179F524" wp14:editId="1EBE45B0">
             <wp:extent cx="219694" cy="219694"/>
             <wp:effectExtent l="0" t="0" r="9525" b="9525"/>
             <wp:docPr id="24" name="Picture 24" descr="http://upload.wikimedia.org/wikipedia/commons/7/72/Logo_C_Sharp.png"/>
@@ -1784,7 +1757,7 @@
           <w:noProof/>
         </w:rPr>
         <w:drawing>
-          <wp:inline distT="0" distB="0" distL="0" distR="0" wp14:anchorId="506D703E" wp14:editId="1177CCBA">
+          <wp:inline distT="0" distB="0" distL="0" distR="0" wp14:anchorId="04844217" wp14:editId="60E814F7">
             <wp:extent cx="285008" cy="213714"/>
             <wp:effectExtent l="0" t="0" r="1270" b="0"/>
             <wp:docPr id="50" name="Picture 50" descr="http://d34wpjv4rf3nwa.cloudfront.net/www1/wp-content/uploads/2012/01/android-survey.gif"/>
@@ -1846,7 +1819,7 @@
           <w:noProof/>
         </w:rPr>
         <w:drawing>
-          <wp:inline distT="0" distB="0" distL="0" distR="0">
+          <wp:inline distT="0" distB="0" distL="0" distR="0" wp14:anchorId="427932CE" wp14:editId="3E9ED1F7">
             <wp:extent cx="1255594" cy="170029"/>
             <wp:effectExtent l="0" t="0" r="1905" b="1905"/>
             <wp:docPr id="12" name="Picture 12" descr="Subversion.png"/>
@@ -1911,7 +1884,7 @@
           <w:szCs w:val="24"/>
         </w:rPr>
         <w:drawing>
-          <wp:inline distT="0" distB="0" distL="0" distR="0" wp14:anchorId="1E1D112C" wp14:editId="5C28783C">
+          <wp:inline distT="0" distB="0" distL="0" distR="0" wp14:anchorId="6DE9D55B" wp14:editId="3EAB0217">
             <wp:extent cx="255319" cy="255319"/>
             <wp:effectExtent l="0" t="0" r="0" b="0"/>
             <wp:docPr id="33" name="Picture 33"/>
@@ -1973,7 +1946,7 @@
           <w:noProof/>
         </w:rPr>
         <w:drawing>
-          <wp:inline distT="0" distB="0" distL="0" distR="0" wp14:anchorId="179978EE" wp14:editId="75C101D9">
+          <wp:inline distT="0" distB="0" distL="0" distR="0" wp14:anchorId="417BF3C3" wp14:editId="4B435DA6">
             <wp:extent cx="241138" cy="290945"/>
             <wp:effectExtent l="0" t="0" r="6985" b="0"/>
             <wp:docPr id="34" name="Picture 34" descr="File:New Mercurial logo.svg"/>
@@ -2035,7 +2008,7 @@
           <w:noProof/>
         </w:rPr>
         <w:drawing>
-          <wp:inline distT="0" distB="0" distL="0" distR="0" wp14:anchorId="0870D54D" wp14:editId="6BB39B00">
+          <wp:inline distT="0" distB="0" distL="0" distR="0" wp14:anchorId="726C9307" wp14:editId="4A5158B2">
             <wp:extent cx="546264" cy="212748"/>
             <wp:effectExtent l="0" t="0" r="6350" b="0"/>
             <wp:docPr id="36" name="Picture 36" descr="http://3.bp.blogspot.com/-OZx9x5u57RQ/T1knZn-UmmI/AAAAAAAAAG8/1PECIOinhAQ/s1600/Logo_Visual_Studio_2010.jpg"/>
@@ -2097,7 +2070,7 @@
           <w:noProof/>
         </w:rPr>
         <w:drawing>
-          <wp:inline distT="0" distB="0" distL="0" distR="0" wp14:anchorId="644E3965" wp14:editId="27FCD533">
+          <wp:inline distT="0" distB="0" distL="0" distR="0" wp14:anchorId="2DC486BF" wp14:editId="67721E4F">
             <wp:extent cx="261257" cy="261257"/>
             <wp:effectExtent l="0" t="0" r="5715" b="5715"/>
             <wp:docPr id="37" name="Picture 37" descr="http://fc02.deviantart.net/fs12/f/2006/324/a/7/Eclipse_by_sonnysavage.png"/>
@@ -2162,7 +2135,7 @@
           <w:szCs w:val="24"/>
         </w:rPr>
         <w:drawing>
-          <wp:inline distT="0" distB="0" distL="0" distR="0" wp14:anchorId="298BC285" wp14:editId="71B23C9C">
+          <wp:inline distT="0" distB="0" distL="0" distR="0" wp14:anchorId="20019D22" wp14:editId="78F5F26C">
             <wp:extent cx="552450" cy="148218"/>
             <wp:effectExtent l="0" t="0" r="0" b="4445"/>
             <wp:docPr id="38" name="Picture 38"/>
@@ -2224,7 +2197,7 @@
           <w:noProof/>
         </w:rPr>
         <w:drawing>
-          <wp:inline distT="0" distB="0" distL="0" distR="0" wp14:anchorId="5DCC13C6" wp14:editId="791F6A5E">
+          <wp:inline distT="0" distB="0" distL="0" distR="0" wp14:anchorId="0E62079B" wp14:editId="61CA8E36">
             <wp:extent cx="383980" cy="287897"/>
             <wp:effectExtent l="0" t="0" r="0" b="0"/>
             <wp:docPr id="5" name="Picture 5" descr="http://www.engineering.uiowa.edu/sites/default/files/ecs/images/tux-trans.png"/>
@@ -2286,7 +2259,7 @@
           <w:noProof/>
         </w:rPr>
         <w:drawing>
-          <wp:inline distT="0" distB="0" distL="0" distR="0" wp14:anchorId="45409760" wp14:editId="59FC2832">
+          <wp:inline distT="0" distB="0" distL="0" distR="0" wp14:anchorId="32BEA3B5" wp14:editId="569B146B">
             <wp:extent cx="301208" cy="284427"/>
             <wp:effectExtent l="0" t="0" r="3810" b="1905"/>
             <wp:docPr id="6" name="Picture 6" descr="http://www.yourlibrary.ca/computers/tutorials/setuphotmail/windows_icon.jpg"/>
@@ -2476,6 +2449,8 @@
         </w:rPr>
         <w:t>EDUCATION</w:t>
       </w:r>
+      <w:bookmarkStart w:id="0" w:name="_GoBack"/>
+      <w:bookmarkEnd w:id="0"/>
     </w:p>
     <w:p>
       <w:pPr>
@@ -2588,7 +2563,7 @@
           <w:noProof/>
         </w:rPr>
         <w:drawing>
-          <wp:anchor distT="0" distB="0" distL="114300" distR="114300" simplePos="0" relativeHeight="251658240" behindDoc="0" locked="0" layoutInCell="1" allowOverlap="1" wp14:anchorId="34F35BF7" wp14:editId="771BDA22">
+          <wp:anchor distT="0" distB="0" distL="114300" distR="114300" simplePos="0" relativeHeight="251658240" behindDoc="0" locked="0" layoutInCell="1" allowOverlap="1" wp14:anchorId="240D50D8" wp14:editId="2DE3259E">
             <wp:simplePos x="0" y="0"/>
             <wp:positionH relativeFrom="column">
               <wp:posOffset>4786630</wp:posOffset>
@@ -2613,7 +2588,7 @@
                     </pic:cNvPicPr>
                   </pic:nvPicPr>
                   <pic:blipFill>
-                    <a:blip r:embed="rId33" cstate="print">
+                    <a:blip r:embed="rId11" cstate="print">
                       <a:extLst>
                         <a:ext uri="{28A0092B-C50C-407E-A947-70E740481C1C}">
                           <a14:useLocalDpi xmlns:a14="http://schemas.microsoft.com/office/drawing/2010/main" val="0"/>
@@ -2918,7 +2893,7 @@
       </w:r>
     </w:p>
     <w:sectPr>
-      <w:headerReference w:type="default" r:id="rId34"/>
+      <w:headerReference w:type="default" r:id="rId33"/>
       <w:pgSz w:w="12240" w:h="15840"/>
       <w:pgMar w:top="450" w:right="1440" w:bottom="450" w:left="1440" w:header="720" w:footer="720" w:gutter="0"/>
       <w:cols w:space="720"/>
@@ -3041,49 +3016,49 @@
         <v:path o:extrusionok="f" gradientshapeok="t" o:connecttype="rect"/>
         <o:lock v:ext="edit" aspectratio="t"/>
       </v:shapetype>
-      <v:shape id="_x0000_i1190" type="#_x0000_t75" alt="http://static.php.net/www.php.net/images/php.gif" style="width:90.45pt;height:50.1pt;visibility:visible;mso-wrap-style:square" o:bullet="t">
+      <v:shape id="_x0000_i1045" type="#_x0000_t75" alt="http://static.php.net/www.php.net/images/php.gif" style="width:90.15pt;height:50.1pt;visibility:visible;mso-wrap-style:square" o:bullet="t">
         <v:imagedata r:id="rId1" o:title="php"/>
       </v:shape>
     </w:pict>
   </w:numPicBullet>
   <w:numPicBullet w:numPicBulletId="1">
     <w:pict>
-      <v:shape id="_x0000_i1191" type="#_x0000_t75" style="width:16.15pt;height:16.15pt;visibility:visible;mso-wrap-style:square" o:bullet="t">
+      <v:shape id="_x0000_i1046" type="#_x0000_t75" style="width:16.3pt;height:16.3pt;visibility:visible;mso-wrap-style:square" o:bullet="t">
         <v:imagedata r:id="rId2" o:title="eps_closedHS"/>
       </v:shape>
     </w:pict>
   </w:numPicBullet>
   <w:numPicBullet w:numPicBulletId="2">
     <w:pict>
-      <v:shape id="_x0000_i1192" type="#_x0000_t75" style="width:16.15pt;height:16.15pt;visibility:visible;mso-wrap-style:square" o:bullet="t">
+      <v:shape id="_x0000_i1047" type="#_x0000_t75" style="width:16.3pt;height:16.3pt;visibility:visible;mso-wrap-style:square" o:bullet="t">
         <v:imagedata r:id="rId3" o:title="Web"/>
       </v:shape>
     </w:pict>
   </w:numPicBullet>
   <w:numPicBullet w:numPicBulletId="3">
     <w:pict>
-      <v:shape id="_x0000_i1193" type="#_x0000_t75" style="width:16.15pt;height:16.15pt;visibility:visible;mso-wrap-style:square" o:bullet="t">
+      <v:shape id="_x0000_i1048" type="#_x0000_t75" style="width:16.3pt;height:16.3pt;visibility:visible;mso-wrap-style:square" o:bullet="t">
         <v:imagedata r:id="rId4" o:title="DialHS"/>
       </v:shape>
     </w:pict>
   </w:numPicBullet>
   <w:numPicBullet w:numPicBulletId="4">
     <w:pict>
-      <v:shape id="_x0000_i1194" type="#_x0000_t75" style="width:16.15pt;height:16.15pt;visibility:visible;mso-wrap-style:square" o:bullet="t">
+      <v:shape id="_x0000_i1049" type="#_x0000_t75" style="width:16.3pt;height:16.3pt;visibility:visible;mso-wrap-style:square" o:bullet="t">
         <v:imagedata r:id="rId5" o:title="HTMLPageHS"/>
       </v:shape>
     </w:pict>
   </w:numPicBullet>
   <w:numPicBullet w:numPicBulletId="5">
     <w:pict>
-      <v:shape id="_x0000_i1195" type="#_x0000_t75" style="width:16.15pt;height:16.15pt;visibility:visible;mso-wrap-style:square" o:bullet="t">
+      <v:shape id="_x0000_i1050" type="#_x0000_t75" style="width:16.3pt;height:16.3pt;visibility:visible;mso-wrap-style:square" o:bullet="t">
         <v:imagedata r:id="rId6" o:title="HomeHS"/>
       </v:shape>
     </w:pict>
   </w:numPicBullet>
   <w:numPicBullet w:numPicBulletId="6">
     <w:pict>
-      <v:shape id="_x0000_i1196" type="#_x0000_t75" style="width:365.2pt;height:319.1pt;visibility:visible;mso-wrap-style:square" o:bullet="t">
+      <v:shape id="_x0000_i1051" type="#_x0000_t75" style="width:365pt;height:319.3pt;visibility:visible;mso-wrap-style:square" o:bullet="t">
         <v:imagedata r:id="rId7" o:title="icon"/>
       </v:shape>
     </w:pict>
@@ -5493,9 +5468,9 @@
       <w:lvlJc w:val="left"/>
       <w:pPr>
         <w:tabs>
-          <w:tab w:val="num" w:pos="360"/>
-        </w:tabs>
-        <w:ind w:left="360" w:hanging="360"/>
+          <w:tab w:val="num" w:pos="720"/>
+        </w:tabs>
+        <w:ind w:left="720" w:hanging="360"/>
       </w:pPr>
       <w:rPr>
         <w:rFonts w:ascii="Symbol" w:hAnsi="Symbol" w:hint="default"/>
@@ -5509,9 +5484,9 @@
       <w:lvlJc w:val="left"/>
       <w:pPr>
         <w:tabs>
-          <w:tab w:val="num" w:pos="1080"/>
-        </w:tabs>
-        <w:ind w:left="1080" w:hanging="360"/>
+          <w:tab w:val="num" w:pos="1440"/>
+        </w:tabs>
+        <w:ind w:left="1440" w:hanging="360"/>
       </w:pPr>
       <w:rPr>
         <w:rFonts w:ascii="Courier New" w:hAnsi="Courier New" w:hint="default"/>
@@ -5525,9 +5500,9 @@
       <w:lvlJc w:val="left"/>
       <w:pPr>
         <w:tabs>
-          <w:tab w:val="num" w:pos="1800"/>
-        </w:tabs>
-        <w:ind w:left="1800" w:hanging="360"/>
+          <w:tab w:val="num" w:pos="2160"/>
+        </w:tabs>
+        <w:ind w:left="2160" w:hanging="360"/>
       </w:pPr>
       <w:rPr>
         <w:rFonts w:ascii="Wingdings" w:hAnsi="Wingdings" w:hint="default"/>
@@ -5541,9 +5516,9 @@
       <w:lvlJc w:val="left"/>
       <w:pPr>
         <w:tabs>
-          <w:tab w:val="num" w:pos="2520"/>
-        </w:tabs>
-        <w:ind w:left="2520" w:hanging="360"/>
+          <w:tab w:val="num" w:pos="2880"/>
+        </w:tabs>
+        <w:ind w:left="2880" w:hanging="360"/>
       </w:pPr>
       <w:rPr>
         <w:rFonts w:ascii="Wingdings" w:hAnsi="Wingdings" w:hint="default"/>
@@ -5557,9 +5532,9 @@
       <w:lvlJc w:val="left"/>
       <w:pPr>
         <w:tabs>
-          <w:tab w:val="num" w:pos="3240"/>
-        </w:tabs>
-        <w:ind w:left="3240" w:hanging="360"/>
+          <w:tab w:val="num" w:pos="3600"/>
+        </w:tabs>
+        <w:ind w:left="3600" w:hanging="360"/>
       </w:pPr>
       <w:rPr>
         <w:rFonts w:ascii="Wingdings" w:hAnsi="Wingdings" w:hint="default"/>
@@ -5573,9 +5548,9 @@
       <w:lvlJc w:val="left"/>
       <w:pPr>
         <w:tabs>
-          <w:tab w:val="num" w:pos="3960"/>
-        </w:tabs>
-        <w:ind w:left="3960" w:hanging="360"/>
+          <w:tab w:val="num" w:pos="4320"/>
+        </w:tabs>
+        <w:ind w:left="4320" w:hanging="360"/>
       </w:pPr>
       <w:rPr>
         <w:rFonts w:ascii="Wingdings" w:hAnsi="Wingdings" w:hint="default"/>
@@ -5589,9 +5564,9 @@
       <w:lvlJc w:val="left"/>
       <w:pPr>
         <w:tabs>
-          <w:tab w:val="num" w:pos="4680"/>
-        </w:tabs>
-        <w:ind w:left="4680" w:hanging="360"/>
+          <w:tab w:val="num" w:pos="5040"/>
+        </w:tabs>
+        <w:ind w:left="5040" w:hanging="360"/>
       </w:pPr>
       <w:rPr>
         <w:rFonts w:ascii="Wingdings" w:hAnsi="Wingdings" w:hint="default"/>
@@ -5605,9 +5580,9 @@
       <w:lvlJc w:val="left"/>
       <w:pPr>
         <w:tabs>
-          <w:tab w:val="num" w:pos="5400"/>
-        </w:tabs>
-        <w:ind w:left="5400" w:hanging="360"/>
+          <w:tab w:val="num" w:pos="5760"/>
+        </w:tabs>
+        <w:ind w:left="5760" w:hanging="360"/>
       </w:pPr>
       <w:rPr>
         <w:rFonts w:ascii="Wingdings" w:hAnsi="Wingdings" w:hint="default"/>
@@ -5621,9 +5596,9 @@
       <w:lvlJc w:val="left"/>
       <w:pPr>
         <w:tabs>
-          <w:tab w:val="num" w:pos="6120"/>
-        </w:tabs>
-        <w:ind w:left="6120" w:hanging="360"/>
+          <w:tab w:val="num" w:pos="6480"/>
+        </w:tabs>
+        <w:ind w:left="6480" w:hanging="360"/>
       </w:pPr>
       <w:rPr>
         <w:rFonts w:ascii="Wingdings" w:hAnsi="Wingdings" w:hint="default"/>

</xml_diff>

<commit_message>
Update 2013 09 05
git-svn-id: file:///e/GoogleDrive/repos/Job/ResumeAndTranscript@43 ef9b47d0-afce-4c4f-8353-34dd68159fed
</commit_message>
<xml_diff>
--- a/MinhLeHoang_Resume.docx
+++ b/MinhLeHoang_Resume.docx
@@ -15,6 +15,8 @@
           <w:szCs w:val="24"/>
         </w:rPr>
       </w:pPr>
+      <w:bookmarkStart w:id="0" w:name="_GoBack"/>
+      <w:bookmarkEnd w:id="0"/>
       <w:r>
         <w:rPr>
           <w:rFonts w:cs="Times New Roman"/>
@@ -169,7 +171,7 @@
           <w:rFonts w:cs="Times New Roman"/>
           <w:szCs w:val="24"/>
         </w:rPr>
-        <w:t>709, 75</w:t>
+        <w:t>143, 73</w:t>
       </w:r>
       <w:r>
         <w:rPr>
@@ -232,209 +234,13 @@
           <w:noProof/>
         </w:rPr>
         <w:drawing>
-          <wp:anchor distT="0" distB="0" distL="114300" distR="114300" simplePos="0" relativeHeight="251662336" behindDoc="0" locked="0" layoutInCell="1" allowOverlap="1" wp14:anchorId="62FAD048" wp14:editId="4B154BBF">
+          <wp:anchor distT="0" distB="0" distL="114300" distR="114300" simplePos="0" relativeHeight="251664384" behindDoc="0" locked="0" layoutInCell="1" allowOverlap="1" wp14:anchorId="4FBF7C8C" wp14:editId="0019D876">
             <wp:simplePos x="0" y="0"/>
             <wp:positionH relativeFrom="column">
-              <wp:posOffset>4683760</wp:posOffset>
+              <wp:posOffset>4796790</wp:posOffset>
             </wp:positionH>
             <wp:positionV relativeFrom="paragraph">
-              <wp:posOffset>37465</wp:posOffset>
-            </wp:positionV>
-            <wp:extent cx="1097915" cy="473710"/>
-            <wp:effectExtent l="0" t="0" r="6985" b="2540"/>
-            <wp:wrapSquare wrapText="bothSides"/>
-            <wp:docPr id="3" name="Picture 3" descr="http://corp.bankofamerica.com/baml-ci-theme/images/baml-ci/logos/logo_baml_bw.png"/>
-            <wp:cNvGraphicFramePr>
-              <a:graphicFrameLocks xmlns:a="http://schemas.openxmlformats.org/drawingml/2006/main" noChangeAspect="1"/>
-            </wp:cNvGraphicFramePr>
-            <a:graphic xmlns:a="http://schemas.openxmlformats.org/drawingml/2006/main">
-              <a:graphicData uri="http://schemas.openxmlformats.org/drawingml/2006/picture">
-                <pic:pic xmlns:pic="http://schemas.openxmlformats.org/drawingml/2006/picture">
-                  <pic:nvPicPr>
-                    <pic:cNvPr id="0" name="Picture 3" descr="http://corp.bankofamerica.com/baml-ci-theme/images/baml-ci/logos/logo_baml_bw.png"/>
-                    <pic:cNvPicPr>
-                      <a:picLocks noChangeAspect="1" noChangeArrowheads="1"/>
-                    </pic:cNvPicPr>
-                  </pic:nvPicPr>
-                  <pic:blipFill>
-                    <a:blip r:embed="rId10" cstate="print">
-                      <a:extLst>
-                        <a:ext uri="{28A0092B-C50C-407E-A947-70E740481C1C}">
-                          <a14:useLocalDpi xmlns:a14="http://schemas.microsoft.com/office/drawing/2010/main" val="0"/>
-                        </a:ext>
-                      </a:extLst>
-                    </a:blip>
-                    <a:srcRect/>
-                    <a:stretch>
-                      <a:fillRect/>
-                    </a:stretch>
-                  </pic:blipFill>
-                  <pic:spPr bwMode="auto">
-                    <a:xfrm>
-                      <a:off x="0" y="0"/>
-                      <a:ext cx="1097915" cy="473710"/>
-                    </a:xfrm>
-                    <a:prstGeom prst="rect">
-                      <a:avLst/>
-                    </a:prstGeom>
-                    <a:noFill/>
-                    <a:ln>
-                      <a:noFill/>
-                    </a:ln>
-                  </pic:spPr>
-                </pic:pic>
-              </a:graphicData>
-            </a:graphic>
-            <wp14:sizeRelH relativeFrom="page">
-              <wp14:pctWidth>0</wp14:pctWidth>
-            </wp14:sizeRelH>
-            <wp14:sizeRelV relativeFrom="page">
-              <wp14:pctHeight>0</wp14:pctHeight>
-            </wp14:sizeRelV>
-          </wp:anchor>
-        </w:drawing>
-      </w:r>
-      <w:r>
-        <w:rPr>
-          <w:rFonts w:cs="Times New Roman"/>
-          <w:b/>
-          <w:szCs w:val="24"/>
-          <w:u w:val="single"/>
-        </w:rPr>
-        <w:t>EXPERIENCE</w:t>
-      </w:r>
-      <w:r>
-        <w:rPr>
-          <w:rFonts w:cs="Times New Roman"/>
-          <w:b/>
-          <w:szCs w:val="24"/>
-          <w:u w:val="single"/>
-        </w:rPr>
-        <w:t>S</w:t>
-      </w:r>
-    </w:p>
-    <w:p>
-      <w:pPr>
-        <w:spacing w:after="0" w:line="288" w:lineRule="auto"/>
-        <w:ind w:left="360"/>
-        <w:rPr>
-          <w:rFonts w:eastAsia="Times New Roman" w:cs="Times New Roman"/>
-          <w:color w:val="000000"/>
-          <w:szCs w:val="24"/>
-        </w:rPr>
-      </w:pPr>
-      <w:r>
-        <w:rPr>
-          <w:rFonts w:eastAsia="Times New Roman" w:cs="Courier New"/>
-          <w:b/>
-          <w:bCs/>
-          <w:color w:val="000000"/>
-          <w:szCs w:val="24"/>
-        </w:rPr>
-        <w:t>Associate Database Analyst</w:t>
-      </w:r>
-      <w:r>
-        <w:rPr>
-          <w:rFonts w:eastAsia="Times New Roman" w:cs="Times New Roman"/>
-          <w:color w:val="000000"/>
-          <w:szCs w:val="24"/>
-        </w:rPr>
-        <w:t> </w:t>
-      </w:r>
-      <w:r>
-        <w:rPr>
-          <w:rFonts w:eastAsia="Times New Roman" w:cs="Courier New"/>
-          <w:color w:val="000000"/>
-          <w:szCs w:val="24"/>
-        </w:rPr>
-        <w:t>at Bank o</w:t>
-      </w:r>
-      <w:r>
-        <w:rPr>
-          <w:rFonts w:eastAsia="Times New Roman" w:cs="Courier New"/>
-          <w:color w:val="000000"/>
-          <w:szCs w:val="24"/>
-        </w:rPr>
-        <w:t>f America Merrill Lynch</w:t>
-      </w:r>
-      <w:r>
-        <w:t xml:space="preserve"> </w:t>
-      </w:r>
-    </w:p>
-    <w:p>
-      <w:pPr>
-        <w:spacing w:after="0" w:line="288" w:lineRule="auto"/>
-        <w:ind w:left="360"/>
-        <w:rPr>
-          <w:rFonts w:eastAsia="Times New Roman" w:cs="Times New Roman"/>
-          <w:color w:val="000000"/>
-          <w:szCs w:val="24"/>
-        </w:rPr>
-      </w:pPr>
-      <w:r>
-        <w:rPr>
-          <w:rFonts w:eastAsia="Times New Roman" w:cs="Courier New"/>
-          <w:i/>
-          <w:iCs/>
-          <w:color w:val="000000"/>
-          <w:szCs w:val="24"/>
-        </w:rPr>
-        <w:t>May 2013 - Present</w:t>
-      </w:r>
-    </w:p>
-    <w:p>
-      <w:pPr>
-        <w:numPr>
-          <w:ilvl w:val="0"/>
-          <w:numId w:val="31"/>
-        </w:numPr>
-        <w:tabs>
-          <w:tab w:val="num" w:pos="1440"/>
-        </w:tabs>
-        <w:spacing w:after="0" w:line="288" w:lineRule="auto"/>
-        <w:rPr>
-          <w:rFonts w:eastAsia="Times New Roman" w:cs="Times New Roman"/>
-          <w:color w:val="000000"/>
-          <w:szCs w:val="24"/>
-        </w:rPr>
-      </w:pPr>
-      <w:r>
-        <w:rPr>
-          <w:rFonts w:eastAsia="Times New Roman" w:cs="Times New Roman"/>
-          <w:color w:val="000000"/>
-          <w:szCs w:val="24"/>
-        </w:rPr>
-        <w:t>Developing an internal website using Java, JFS, Spring MVC framework, Hibernate, Apache Velocity, RAD, WAS to analyze databases and services in different environments.</w:t>
-      </w:r>
-    </w:p>
-    <w:p>
-      <w:pPr>
-        <w:numPr>
-          <w:ilvl w:val="0"/>
-          <w:numId w:val="31"/>
-        </w:numPr>
-        <w:tabs>
-          <w:tab w:val="num" w:pos="1440"/>
-        </w:tabs>
-        <w:spacing w:after="0" w:line="288" w:lineRule="auto"/>
-        <w:rPr>
-          <w:rFonts w:eastAsia="Times New Roman" w:cs="Times New Roman"/>
-          <w:color w:val="000000"/>
-          <w:szCs w:val="24"/>
-        </w:rPr>
-      </w:pPr>
-      <w:r>
-        <w:rPr>
-          <w:noProof/>
-        </w:rPr>
-        <w:drawing>
-          <wp:anchor distT="0" distB="0" distL="114300" distR="114300" simplePos="0" relativeHeight="251664384" behindDoc="0" locked="0" layoutInCell="1" allowOverlap="1" wp14:anchorId="22BF684D" wp14:editId="24110CDE">
-            <wp:simplePos x="0" y="0"/>
-            <wp:positionH relativeFrom="column">
-              <wp:posOffset>4762500</wp:posOffset>
-            </wp:positionH>
-            <wp:positionV relativeFrom="paragraph">
-              <wp:posOffset>141605</wp:posOffset>
+              <wp:posOffset>106680</wp:posOffset>
             </wp:positionV>
             <wp:extent cx="802640" cy="290195"/>
             <wp:effectExtent l="0" t="0" r="0" b="0"/>
@@ -453,7 +259,7 @@
                     </pic:cNvPicPr>
                   </pic:nvPicPr>
                   <pic:blipFill>
-                    <a:blip r:embed="rId11" cstate="print">
+                    <a:blip r:embed="rId10" cstate="print">
                       <a:extLst>
                         <a:ext uri="{28A0092B-C50C-407E-A947-70E740481C1C}">
                           <a14:useLocalDpi xmlns:a14="http://schemas.microsoft.com/office/drawing/2010/main" val="0"/>
@@ -492,11 +298,21 @@
       </w:r>
       <w:r>
         <w:rPr>
-          <w:rFonts w:eastAsia="Times New Roman" w:cs="Times New Roman"/>
-          <w:color w:val="000000"/>
-          <w:szCs w:val="24"/>
-        </w:rPr>
-        <w:t>Supporting migration from WAS6 to WAS8.5</w:t>
+          <w:rFonts w:cs="Times New Roman"/>
+          <w:b/>
+          <w:szCs w:val="24"/>
+          <w:u w:val="single"/>
+        </w:rPr>
+        <w:t>EXPERIENCE</w:t>
+      </w:r>
+      <w:r>
+        <w:rPr>
+          <w:rFonts w:cs="Times New Roman"/>
+          <w:b/>
+          <w:szCs w:val="24"/>
+          <w:u w:val="single"/>
+        </w:rPr>
+        <w:t>S</w:t>
       </w:r>
     </w:p>
     <w:p>
@@ -557,7 +373,7 @@
           <w:color w:val="000000"/>
           <w:szCs w:val="24"/>
         </w:rPr>
-        <w:t>September 2012 - March 2013</w:t>
+        <w:t>September 2012 - Present</w:t>
       </w:r>
     </w:p>
     <w:p>
@@ -612,6 +428,202 @@
           <w:szCs w:val="24"/>
         </w:rPr>
         <w:tab/>
+      </w:r>
+    </w:p>
+    <w:p>
+      <w:pPr>
+        <w:spacing w:after="0" w:line="288" w:lineRule="auto"/>
+        <w:ind w:left="360"/>
+        <w:rPr>
+          <w:rFonts w:eastAsia="Times New Roman" w:cs="Times New Roman"/>
+          <w:color w:val="000000"/>
+          <w:szCs w:val="24"/>
+        </w:rPr>
+      </w:pPr>
+      <w:r>
+        <w:rPr>
+          <w:noProof/>
+        </w:rPr>
+        <w:drawing>
+          <wp:anchor distT="0" distB="0" distL="114300" distR="114300" simplePos="0" relativeHeight="251662336" behindDoc="0" locked="0" layoutInCell="1" allowOverlap="1" wp14:anchorId="3DF1E043" wp14:editId="03354DEC">
+            <wp:simplePos x="0" y="0"/>
+            <wp:positionH relativeFrom="column">
+              <wp:posOffset>4688840</wp:posOffset>
+            </wp:positionH>
+            <wp:positionV relativeFrom="paragraph">
+              <wp:posOffset>12065</wp:posOffset>
+            </wp:positionV>
+            <wp:extent cx="890270" cy="384175"/>
+            <wp:effectExtent l="0" t="0" r="5080" b="0"/>
+            <wp:wrapSquare wrapText="bothSides"/>
+            <wp:docPr id="3" name="Picture 3" descr="http://corp.bankofamerica.com/baml-ci-theme/images/baml-ci/logos/logo_baml_bw.png"/>
+            <wp:cNvGraphicFramePr>
+              <a:graphicFrameLocks xmlns:a="http://schemas.openxmlformats.org/drawingml/2006/main" noChangeAspect="1"/>
+            </wp:cNvGraphicFramePr>
+            <a:graphic xmlns:a="http://schemas.openxmlformats.org/drawingml/2006/main">
+              <a:graphicData uri="http://schemas.openxmlformats.org/drawingml/2006/picture">
+                <pic:pic xmlns:pic="http://schemas.openxmlformats.org/drawingml/2006/picture">
+                  <pic:nvPicPr>
+                    <pic:cNvPr id="0" name="Picture 3" descr="http://corp.bankofamerica.com/baml-ci-theme/images/baml-ci/logos/logo_baml_bw.png"/>
+                    <pic:cNvPicPr>
+                      <a:picLocks noChangeAspect="1" noChangeArrowheads="1"/>
+                    </pic:cNvPicPr>
+                  </pic:nvPicPr>
+                  <pic:blipFill>
+                    <a:blip r:embed="rId11" cstate="print">
+                      <a:extLst>
+                        <a:ext uri="{28A0092B-C50C-407E-A947-70E740481C1C}">
+                          <a14:useLocalDpi xmlns:a14="http://schemas.microsoft.com/office/drawing/2010/main" val="0"/>
+                        </a:ext>
+                      </a:extLst>
+                    </a:blip>
+                    <a:srcRect/>
+                    <a:stretch>
+                      <a:fillRect/>
+                    </a:stretch>
+                  </pic:blipFill>
+                  <pic:spPr bwMode="auto">
+                    <a:xfrm>
+                      <a:off x="0" y="0"/>
+                      <a:ext cx="890270" cy="384175"/>
+                    </a:xfrm>
+                    <a:prstGeom prst="rect">
+                      <a:avLst/>
+                    </a:prstGeom>
+                    <a:noFill/>
+                    <a:ln>
+                      <a:noFill/>
+                    </a:ln>
+                  </pic:spPr>
+                </pic:pic>
+              </a:graphicData>
+            </a:graphic>
+            <wp14:sizeRelH relativeFrom="page">
+              <wp14:pctWidth>0</wp14:pctWidth>
+            </wp14:sizeRelH>
+            <wp14:sizeRelV relativeFrom="page">
+              <wp14:pctHeight>0</wp14:pctHeight>
+            </wp14:sizeRelV>
+          </wp:anchor>
+        </w:drawing>
+      </w:r>
+      <w:r>
+        <w:rPr>
+          <w:rFonts w:eastAsia="Times New Roman" w:cs="Courier New"/>
+          <w:b/>
+          <w:bCs/>
+          <w:color w:val="000000"/>
+          <w:szCs w:val="24"/>
+        </w:rPr>
+        <w:t>Associate Database Analyst</w:t>
+      </w:r>
+      <w:r>
+        <w:rPr>
+          <w:rFonts w:eastAsia="Times New Roman" w:cs="Times New Roman"/>
+          <w:color w:val="000000"/>
+          <w:szCs w:val="24"/>
+        </w:rPr>
+        <w:t> </w:t>
+      </w:r>
+      <w:r>
+        <w:rPr>
+          <w:rFonts w:eastAsia="Times New Roman" w:cs="Courier New"/>
+          <w:color w:val="000000"/>
+          <w:szCs w:val="24"/>
+        </w:rPr>
+        <w:t>at Bank o</w:t>
+      </w:r>
+      <w:r>
+        <w:rPr>
+          <w:rFonts w:eastAsia="Times New Roman" w:cs="Courier New"/>
+          <w:color w:val="000000"/>
+          <w:szCs w:val="24"/>
+        </w:rPr>
+        <w:t>f America Merrill Lynch</w:t>
+      </w:r>
+      <w:r>
+        <w:t xml:space="preserve"> </w:t>
+      </w:r>
+    </w:p>
+    <w:p>
+      <w:pPr>
+        <w:spacing w:after="0" w:line="288" w:lineRule="auto"/>
+        <w:ind w:left="360"/>
+        <w:rPr>
+          <w:rFonts w:eastAsia="Times New Roman" w:cs="Times New Roman"/>
+          <w:color w:val="000000"/>
+          <w:szCs w:val="24"/>
+        </w:rPr>
+      </w:pPr>
+      <w:r>
+        <w:rPr>
+          <w:rFonts w:eastAsia="Times New Roman" w:cs="Courier New"/>
+          <w:i/>
+          <w:iCs/>
+          <w:color w:val="000000"/>
+          <w:szCs w:val="24"/>
+        </w:rPr>
+        <w:t xml:space="preserve">May 2013 - </w:t>
+      </w:r>
+      <w:r>
+        <w:rPr>
+          <w:rFonts w:eastAsia="Times New Roman" w:cs="Courier New"/>
+          <w:i/>
+          <w:iCs/>
+          <w:color w:val="000000"/>
+          <w:szCs w:val="24"/>
+        </w:rPr>
+        <w:t>August 2013</w:t>
+      </w:r>
+    </w:p>
+    <w:p>
+      <w:pPr>
+        <w:numPr>
+          <w:ilvl w:val="0"/>
+          <w:numId w:val="31"/>
+        </w:numPr>
+        <w:tabs>
+          <w:tab w:val="num" w:pos="1440"/>
+        </w:tabs>
+        <w:spacing w:after="0" w:line="288" w:lineRule="auto"/>
+        <w:rPr>
+          <w:rFonts w:eastAsia="Times New Roman" w:cs="Times New Roman"/>
+          <w:color w:val="000000"/>
+          <w:szCs w:val="24"/>
+        </w:rPr>
+      </w:pPr>
+      <w:r>
+        <w:rPr>
+          <w:rFonts w:eastAsia="Times New Roman" w:cs="Times New Roman"/>
+          <w:color w:val="000000"/>
+          <w:szCs w:val="24"/>
+        </w:rPr>
+        <w:t>Developing an internal website using Java, JFS, Spring MVC framework, Hibernate, Apache Velocity, RAD, WAS to analyze databases and services in different environments.</w:t>
+      </w:r>
+    </w:p>
+    <w:p>
+      <w:pPr>
+        <w:numPr>
+          <w:ilvl w:val="0"/>
+          <w:numId w:val="31"/>
+        </w:numPr>
+        <w:tabs>
+          <w:tab w:val="num" w:pos="1440"/>
+        </w:tabs>
+        <w:spacing w:after="0" w:line="288" w:lineRule="auto"/>
+        <w:rPr>
+          <w:rFonts w:eastAsia="Times New Roman" w:cs="Times New Roman"/>
+          <w:color w:val="000000"/>
+          <w:szCs w:val="24"/>
+        </w:rPr>
+      </w:pPr>
+      <w:r>
+        <w:rPr>
+          <w:rFonts w:eastAsia="Times New Roman" w:cs="Times New Roman"/>
+          <w:color w:val="000000"/>
+          <w:szCs w:val="24"/>
+        </w:rPr>
+        <w:t>Supporting migration from WAS6 to WAS8.5</w:t>
       </w:r>
     </w:p>
     <w:p>
@@ -2449,8 +2461,6 @@
         </w:rPr>
         <w:t>EDUCATION</w:t>
       </w:r>
-      <w:bookmarkStart w:id="0" w:name="_GoBack"/>
-      <w:bookmarkEnd w:id="0"/>
     </w:p>
     <w:p>
       <w:pPr>
@@ -2496,7 +2506,7 @@
           <w:szCs w:val="24"/>
           <w:lang w:val="en"/>
         </w:rPr>
-        <w:t>2</w:t>
+        <w:t>3</w:t>
       </w:r>
       <w:r>
         <w:rPr>
@@ -2507,7 +2517,7 @@
           <w:vertAlign w:val="superscript"/>
           <w:lang w:val="en"/>
         </w:rPr>
-        <w:t>nd</w:t>
+        <w:t>rd</w:t>
       </w:r>
       <w:r>
         <w:rPr>
@@ -2517,7 +2527,17 @@
           <w:szCs w:val="24"/>
           <w:lang w:val="en"/>
         </w:rPr>
-        <w:t xml:space="preserve"> year </w:t>
+        <w:t xml:space="preserve"> </w:t>
+      </w:r>
+      <w:r>
+        <w:rPr>
+          <w:rFonts w:cs="Times New Roman"/>
+          <w:b/>
+          <w:color w:val="000000"/>
+          <w:szCs w:val="24"/>
+          <w:lang w:val="en"/>
+        </w:rPr>
+        <w:t xml:space="preserve">year </w:t>
       </w:r>
       <w:r>
         <w:rPr>
@@ -2588,7 +2608,7 @@
                     </pic:cNvPicPr>
                   </pic:nvPicPr>
                   <pic:blipFill>
-                    <a:blip r:embed="rId11" cstate="print">
+                    <a:blip r:embed="rId10" cstate="print">
                       <a:extLst>
                         <a:ext uri="{28A0092B-C50C-407E-A947-70E740481C1C}">
                           <a14:useLocalDpi xmlns:a14="http://schemas.microsoft.com/office/drawing/2010/main" val="0"/>
@@ -3016,49 +3036,49 @@
         <v:path o:extrusionok="f" gradientshapeok="t" o:connecttype="rect"/>
         <o:lock v:ext="edit" aspectratio="t"/>
       </v:shapetype>
-      <v:shape id="_x0000_i1045" type="#_x0000_t75" alt="http://static.php.net/www.php.net/images/php.gif" style="width:90.15pt;height:50.1pt;visibility:visible;mso-wrap-style:square" o:bullet="t">
+      <v:shape id="_x0000_i1124" type="#_x0000_t75" alt="http://static.php.net/www.php.net/images/php.gif" style="width:90.15pt;height:50.1pt;visibility:visible;mso-wrap-style:square" o:bullet="t">
         <v:imagedata r:id="rId1" o:title="php"/>
       </v:shape>
     </w:pict>
   </w:numPicBullet>
   <w:numPicBullet w:numPicBulletId="1">
     <w:pict>
-      <v:shape id="_x0000_i1046" type="#_x0000_t75" style="width:16.3pt;height:16.3pt;visibility:visible;mso-wrap-style:square" o:bullet="t">
+      <v:shape id="_x0000_i1125" type="#_x0000_t75" style="width:16.3pt;height:16.3pt;visibility:visible;mso-wrap-style:square" o:bullet="t">
         <v:imagedata r:id="rId2" o:title="eps_closedHS"/>
       </v:shape>
     </w:pict>
   </w:numPicBullet>
   <w:numPicBullet w:numPicBulletId="2">
     <w:pict>
-      <v:shape id="_x0000_i1047" type="#_x0000_t75" style="width:16.3pt;height:16.3pt;visibility:visible;mso-wrap-style:square" o:bullet="t">
+      <v:shape id="_x0000_i1126" type="#_x0000_t75" style="width:16.3pt;height:16.3pt;visibility:visible;mso-wrap-style:square" o:bullet="t">
         <v:imagedata r:id="rId3" o:title="Web"/>
       </v:shape>
     </w:pict>
   </w:numPicBullet>
   <w:numPicBullet w:numPicBulletId="3">
     <w:pict>
-      <v:shape id="_x0000_i1048" type="#_x0000_t75" style="width:16.3pt;height:16.3pt;visibility:visible;mso-wrap-style:square" o:bullet="t">
+      <v:shape id="_x0000_i1127" type="#_x0000_t75" style="width:16.3pt;height:16.3pt;visibility:visible;mso-wrap-style:square" o:bullet="t">
         <v:imagedata r:id="rId4" o:title="DialHS"/>
       </v:shape>
     </w:pict>
   </w:numPicBullet>
   <w:numPicBullet w:numPicBulletId="4">
     <w:pict>
-      <v:shape id="_x0000_i1049" type="#_x0000_t75" style="width:16.3pt;height:16.3pt;visibility:visible;mso-wrap-style:square" o:bullet="t">
+      <v:shape id="_x0000_i1128" type="#_x0000_t75" style="width:16.3pt;height:16.3pt;visibility:visible;mso-wrap-style:square" o:bullet="t">
         <v:imagedata r:id="rId5" o:title="HTMLPageHS"/>
       </v:shape>
     </w:pict>
   </w:numPicBullet>
   <w:numPicBullet w:numPicBulletId="5">
     <w:pict>
-      <v:shape id="_x0000_i1050" type="#_x0000_t75" style="width:16.3pt;height:16.3pt;visibility:visible;mso-wrap-style:square" o:bullet="t">
+      <v:shape id="_x0000_i1129" type="#_x0000_t75" style="width:16.3pt;height:16.3pt;visibility:visible;mso-wrap-style:square" o:bullet="t">
         <v:imagedata r:id="rId6" o:title="HomeHS"/>
       </v:shape>
     </w:pict>
   </w:numPicBullet>
   <w:numPicBullet w:numPicBulletId="6">
     <w:pict>
-      <v:shape id="_x0000_i1051" type="#_x0000_t75" style="width:365pt;height:319.3pt;visibility:visible;mso-wrap-style:square" o:bullet="t">
+      <v:shape id="_x0000_i1130" type="#_x0000_t75" style="width:365pt;height:319.3pt;visibility:visible;mso-wrap-style:square" o:bullet="t">
         <v:imagedata r:id="rId7" o:title="icon"/>
       </v:shape>
     </w:pict>

</xml_diff>

<commit_message>
Update 2013 09 14
git-svn-id: file:///e/GoogleDrive/repos/Job/ResumeAndTranscript@45 ef9b47d0-afce-4c4f-8353-34dd68159fed
</commit_message>
<xml_diff>
--- a/MinhLeHoang_Resume.docx
+++ b/MinhLeHoang_Resume.docx
@@ -15,8 +15,6 @@
           <w:szCs w:val="24"/>
         </w:rPr>
       </w:pPr>
-      <w:bookmarkStart w:id="0" w:name="_GoBack"/>
-      <w:bookmarkEnd w:id="0"/>
       <w:r>
         <w:rPr>
           <w:rFonts w:cs="Times New Roman"/>
@@ -1144,6 +1142,7 @@
           <w:lang w:val="en"/>
         </w:rPr>
       </w:pPr>
+      <w:bookmarkStart w:id="0" w:name="OLE_LINK1"/>
       <w:r>
         <w:rPr>
           <w:noProof/>
@@ -2342,7 +2341,17 @@
           <w:szCs w:val="24"/>
           <w:lang w:val="en"/>
         </w:rPr>
-        <w:t>Familiar with data structures, algorithms and feasibility.</w:t>
+        <w:t>Fa</w:t>
+      </w:r>
+      <w:bookmarkEnd w:id="0"/>
+      <w:r>
+        <w:rPr>
+          <w:rFonts w:cs="Times New Roman"/>
+          <w:color w:val="000000"/>
+          <w:szCs w:val="24"/>
+          <w:lang w:val="en"/>
+        </w:rPr>
+        <w:t>miliar with data structures, algorithms and feasibility.</w:t>
       </w:r>
     </w:p>
     <w:p>
@@ -2578,6 +2587,7 @@
           <w:lang w:val="en"/>
         </w:rPr>
       </w:pPr>
+      <w:bookmarkStart w:id="1" w:name="_GoBack"/>
       <w:r>
         <w:rPr>
           <w:noProof/>
@@ -2655,6 +2665,7 @@
         <w:t>September 2011 – present</w:t>
       </w:r>
     </w:p>
+    <w:bookmarkEnd w:id="1"/>
     <w:p>
       <w:pPr>
         <w:autoSpaceDE w:val="0"/>
@@ -2870,7 +2881,7 @@
           <w:rFonts w:cs="Times New Roman"/>
           <w:szCs w:val="24"/>
         </w:rPr>
-        <w:t>C.L. Burton Open Scholarships – University College, University of Toronto, 2012</w:t>
+        <w:t xml:space="preserve">Dr. James A. &amp; Connie P. Dickson Scholarships, 2013 </w:t>
       </w:r>
     </w:p>
     <w:p>
@@ -2891,6 +2902,27 @@
           <w:rFonts w:cs="Times New Roman"/>
           <w:szCs w:val="24"/>
         </w:rPr>
+        <w:t>C.L. Burton Open Scholarships – University College, University of Toronto, 2012</w:t>
+      </w:r>
+    </w:p>
+    <w:p>
+      <w:pPr>
+        <w:autoSpaceDE w:val="0"/>
+        <w:autoSpaceDN w:val="0"/>
+        <w:adjustRightInd w:val="0"/>
+        <w:spacing w:after="0" w:line="288" w:lineRule="auto"/>
+        <w:ind w:left="360"/>
+        <w:jc w:val="both"/>
+        <w:rPr>
+          <w:rFonts w:cs="Times New Roman"/>
+          <w:szCs w:val="24"/>
+        </w:rPr>
+      </w:pPr>
+      <w:r>
+        <w:rPr>
+          <w:rFonts w:cs="Times New Roman"/>
+          <w:szCs w:val="24"/>
+        </w:rPr>
         <w:t>DCS Award for Achievement in CSC148H – University of Toronto, 2012</w:t>
       </w:r>
     </w:p>
@@ -2915,7 +2947,7 @@
     <w:sectPr>
       <w:headerReference w:type="default" r:id="rId33"/>
       <w:pgSz w:w="12240" w:h="15840"/>
-      <w:pgMar w:top="450" w:right="1440" w:bottom="450" w:left="1440" w:header="720" w:footer="720" w:gutter="0"/>
+      <w:pgMar w:top="180" w:right="1440" w:bottom="270" w:left="1440" w:header="720" w:footer="720" w:gutter="0"/>
       <w:cols w:space="720"/>
       <w:titlePg/>
       <w:docGrid w:linePitch="360"/>
@@ -3036,49 +3068,49 @@
         <v:path o:extrusionok="f" gradientshapeok="t" o:connecttype="rect"/>
         <o:lock v:ext="edit" aspectratio="t"/>
       </v:shapetype>
-      <v:shape id="_x0000_i1124" type="#_x0000_t75" alt="http://static.php.net/www.php.net/images/php.gif" style="width:90.15pt;height:50.1pt;visibility:visible;mso-wrap-style:square" o:bullet="t">
+      <v:shape id="_x0000_i1075" type="#_x0000_t75" alt="http://static.php.net/www.php.net/images/php.gif" style="width:90.15pt;height:50.1pt;visibility:visible;mso-wrap-style:square" o:bullet="t">
         <v:imagedata r:id="rId1" o:title="php"/>
       </v:shape>
     </w:pict>
   </w:numPicBullet>
   <w:numPicBullet w:numPicBulletId="1">
     <w:pict>
-      <v:shape id="_x0000_i1125" type="#_x0000_t75" style="width:16.3pt;height:16.3pt;visibility:visible;mso-wrap-style:square" o:bullet="t">
+      <v:shape id="_x0000_i1076" type="#_x0000_t75" style="width:16.3pt;height:16.3pt;visibility:visible;mso-wrap-style:square" o:bullet="t">
         <v:imagedata r:id="rId2" o:title="eps_closedHS"/>
       </v:shape>
     </w:pict>
   </w:numPicBullet>
   <w:numPicBullet w:numPicBulletId="2">
     <w:pict>
-      <v:shape id="_x0000_i1126" type="#_x0000_t75" style="width:16.3pt;height:16.3pt;visibility:visible;mso-wrap-style:square" o:bullet="t">
+      <v:shape id="_x0000_i1077" type="#_x0000_t75" style="width:16.3pt;height:16.3pt;visibility:visible;mso-wrap-style:square" o:bullet="t">
         <v:imagedata r:id="rId3" o:title="Web"/>
       </v:shape>
     </w:pict>
   </w:numPicBullet>
   <w:numPicBullet w:numPicBulletId="3">
     <w:pict>
-      <v:shape id="_x0000_i1127" type="#_x0000_t75" style="width:16.3pt;height:16.3pt;visibility:visible;mso-wrap-style:square" o:bullet="t">
+      <v:shape id="_x0000_i1078" type="#_x0000_t75" style="width:16.3pt;height:16.3pt;visibility:visible;mso-wrap-style:square" o:bullet="t">
         <v:imagedata r:id="rId4" o:title="DialHS"/>
       </v:shape>
     </w:pict>
   </w:numPicBullet>
   <w:numPicBullet w:numPicBulletId="4">
     <w:pict>
-      <v:shape id="_x0000_i1128" type="#_x0000_t75" style="width:16.3pt;height:16.3pt;visibility:visible;mso-wrap-style:square" o:bullet="t">
+      <v:shape id="_x0000_i1079" type="#_x0000_t75" style="width:16.3pt;height:16.3pt;visibility:visible;mso-wrap-style:square" o:bullet="t">
         <v:imagedata r:id="rId5" o:title="HTMLPageHS"/>
       </v:shape>
     </w:pict>
   </w:numPicBullet>
   <w:numPicBullet w:numPicBulletId="5">
     <w:pict>
-      <v:shape id="_x0000_i1129" type="#_x0000_t75" style="width:16.3pt;height:16.3pt;visibility:visible;mso-wrap-style:square" o:bullet="t">
+      <v:shape id="_x0000_i1080" type="#_x0000_t75" style="width:16.3pt;height:16.3pt;visibility:visible;mso-wrap-style:square" o:bullet="t">
         <v:imagedata r:id="rId6" o:title="HomeHS"/>
       </v:shape>
     </w:pict>
   </w:numPicBullet>
   <w:numPicBullet w:numPicBulletId="6">
     <w:pict>
-      <v:shape id="_x0000_i1130" type="#_x0000_t75" style="width:365pt;height:319.3pt;visibility:visible;mso-wrap-style:square" o:bullet="t">
+      <v:shape id="_x0000_i1081" type="#_x0000_t75" style="width:365pt;height:319.3pt;visibility:visible;mso-wrap-style:square" o:bullet="t">
         <v:imagedata r:id="rId7" o:title="icon"/>
       </v:shape>
     </w:pict>

</xml_diff>

<commit_message>
Update 2013 09 20
git-svn-id: file:///e/GoogleDrive/repos/Job/ResumeAndTranscript@48 ef9b47d0-afce-4c4f-8353-34dd68159fed
</commit_message>
<xml_diff>
--- a/MinhLeHoang_Resume.docx
+++ b/MinhLeHoang_Resume.docx
@@ -232,13 +232,192 @@
           <w:noProof/>
         </w:rPr>
         <w:drawing>
-          <wp:anchor distT="0" distB="0" distL="114300" distR="114300" simplePos="0" relativeHeight="251664384" behindDoc="0" locked="0" layoutInCell="1" allowOverlap="1" wp14:anchorId="4FBF7C8C" wp14:editId="0019D876">
+          <wp:anchor distT="0" distB="0" distL="114300" distR="114300" simplePos="0" relativeHeight="251666432" behindDoc="0" locked="0" layoutInCell="1" allowOverlap="1" wp14:anchorId="4E1DE211" wp14:editId="6B768A47">
             <wp:simplePos x="0" y="0"/>
             <wp:positionH relativeFrom="column">
-              <wp:posOffset>4796790</wp:posOffset>
+              <wp:posOffset>4960620</wp:posOffset>
             </wp:positionH>
             <wp:positionV relativeFrom="paragraph">
-              <wp:posOffset>106680</wp:posOffset>
+              <wp:posOffset>191770</wp:posOffset>
+            </wp:positionV>
+            <wp:extent cx="802640" cy="290195"/>
+            <wp:effectExtent l="0" t="0" r="0" b="0"/>
+            <wp:wrapSquare wrapText="bothSides"/>
+            <wp:docPr id="11" name="Picture 11" descr="http://www.utoronto.ca/__shared/templates/images/hdr_logoUofT.gif"/>
+            <wp:cNvGraphicFramePr>
+              <a:graphicFrameLocks xmlns:a="http://schemas.openxmlformats.org/drawingml/2006/main" noChangeAspect="1"/>
+            </wp:cNvGraphicFramePr>
+            <a:graphic xmlns:a="http://schemas.openxmlformats.org/drawingml/2006/main">
+              <a:graphicData uri="http://schemas.openxmlformats.org/drawingml/2006/picture">
+                <pic:pic xmlns:pic="http://schemas.openxmlformats.org/drawingml/2006/picture">
+                  <pic:nvPicPr>
+                    <pic:cNvPr id="0" name="Picture 71" descr="http://www.utoronto.ca/__shared/templates/images/hdr_logoUofT.gif"/>
+                    <pic:cNvPicPr>
+                      <a:picLocks noChangeAspect="1" noChangeArrowheads="1"/>
+                    </pic:cNvPicPr>
+                  </pic:nvPicPr>
+                  <pic:blipFill>
+                    <a:blip r:embed="rId10" cstate="print">
+                      <a:extLst>
+                        <a:ext uri="{28A0092B-C50C-407E-A947-70E740481C1C}">
+                          <a14:useLocalDpi xmlns:a14="http://schemas.microsoft.com/office/drawing/2010/main" val="0"/>
+                        </a:ext>
+                      </a:extLst>
+                    </a:blip>
+                    <a:srcRect/>
+                    <a:stretch>
+                      <a:fillRect/>
+                    </a:stretch>
+                  </pic:blipFill>
+                  <pic:spPr bwMode="auto">
+                    <a:xfrm>
+                      <a:off x="0" y="0"/>
+                      <a:ext cx="802640" cy="290195"/>
+                    </a:xfrm>
+                    <a:prstGeom prst="rect">
+                      <a:avLst/>
+                    </a:prstGeom>
+                    <a:noFill/>
+                    <a:ln>
+                      <a:noFill/>
+                    </a:ln>
+                  </pic:spPr>
+                </pic:pic>
+              </a:graphicData>
+            </a:graphic>
+            <wp14:sizeRelH relativeFrom="page">
+              <wp14:pctWidth>0</wp14:pctWidth>
+            </wp14:sizeRelH>
+            <wp14:sizeRelV relativeFrom="page">
+              <wp14:pctHeight>0</wp14:pctHeight>
+            </wp14:sizeRelV>
+          </wp:anchor>
+        </w:drawing>
+      </w:r>
+      <w:r>
+        <w:rPr>
+          <w:rFonts w:cs="Times New Roman"/>
+          <w:b/>
+          <w:szCs w:val="24"/>
+          <w:u w:val="single"/>
+        </w:rPr>
+        <w:t>EXPERIENCE</w:t>
+      </w:r>
+      <w:r>
+        <w:rPr>
+          <w:rFonts w:cs="Times New Roman"/>
+          <w:b/>
+          <w:szCs w:val="24"/>
+          <w:u w:val="single"/>
+        </w:rPr>
+        <w:t>S</w:t>
+      </w:r>
+    </w:p>
+    <w:p>
+      <w:pPr>
+        <w:spacing w:after="0" w:line="240" w:lineRule="auto"/>
+        <w:ind w:left="360"/>
+        <w:rPr>
+          <w:rFonts w:ascii="Calibri" w:eastAsia="Times New Roman" w:hAnsi="Calibri" w:cs="Times New Roman"/>
+          <w:color w:val="000000"/>
+        </w:rPr>
+      </w:pPr>
+      <w:r>
+        <w:rPr>
+          <w:rFonts w:ascii="Calibri" w:eastAsia="Times New Roman" w:hAnsi="Calibri" w:cs="Courier New"/>
+          <w:b/>
+          <w:bCs/>
+          <w:color w:val="000000"/>
+        </w:rPr>
+        <w:t>Teaching Assistant for CSC258: Computer Organization</w:t>
+      </w:r>
+      <w:r>
+        <w:rPr>
+          <w:rFonts w:ascii="Calibri" w:eastAsia="Times New Roman" w:hAnsi="Calibri" w:cs="Times New Roman"/>
+          <w:color w:val="000000"/>
+        </w:rPr>
+        <w:t> </w:t>
+      </w:r>
+      <w:r>
+        <w:rPr>
+          <w:rFonts w:ascii="Calibri" w:eastAsia="Times New Roman" w:hAnsi="Calibri" w:cs="Courier New"/>
+          <w:color w:val="000000"/>
+        </w:rPr>
+        <w:t xml:space="preserve">at University of Toronto </w:t>
+      </w:r>
+    </w:p>
+    <w:p>
+      <w:pPr>
+        <w:spacing w:after="0" w:line="240" w:lineRule="auto"/>
+        <w:ind w:left="360"/>
+        <w:rPr>
+          <w:rFonts w:ascii="Calibri" w:eastAsia="Times New Roman" w:hAnsi="Calibri" w:cs="Times New Roman"/>
+          <w:color w:val="000000"/>
+        </w:rPr>
+      </w:pPr>
+      <w:r>
+        <w:rPr>
+          <w:rFonts w:ascii="Calibri" w:eastAsia="Times New Roman" w:hAnsi="Calibri" w:cs="Courier New"/>
+          <w:i/>
+          <w:iCs/>
+          <w:color w:val="000000"/>
+        </w:rPr>
+        <w:t>September 2013 - Present</w:t>
+      </w:r>
+    </w:p>
+    <w:p>
+      <w:pPr>
+        <w:numPr>
+          <w:ilvl w:val="0"/>
+          <w:numId w:val="43"/>
+        </w:numPr>
+        <w:spacing w:after="0" w:line="240" w:lineRule="auto"/>
+        <w:rPr>
+          <w:rFonts w:ascii="Calibri" w:eastAsia="Times New Roman" w:hAnsi="Calibri" w:cs="Times New Roman"/>
+          <w:color w:val="000000"/>
+        </w:rPr>
+      </w:pPr>
+      <w:r>
+        <w:rPr>
+          <w:rFonts w:ascii="Calibri" w:eastAsia="Times New Roman" w:hAnsi="Calibri" w:cs="Times New Roman"/>
+          <w:color w:val="000000"/>
+        </w:rPr>
+        <w:t>Conducting labs with digital logic</w:t>
+      </w:r>
+      <w:bookmarkStart w:id="0" w:name="_GoBack"/>
+      <w:bookmarkEnd w:id="0"/>
+      <w:r>
+        <w:rPr>
+          <w:rFonts w:ascii="Calibri" w:eastAsia="Times New Roman" w:hAnsi="Calibri" w:cs="Times New Roman"/>
+          <w:color w:val="000000"/>
+        </w:rPr>
+        <w:t xml:space="preserve"> circuits on weekly basic.</w:t>
+      </w:r>
+    </w:p>
+    <w:p>
+      <w:pPr>
+        <w:numPr>
+          <w:ilvl w:val="0"/>
+          <w:numId w:val="43"/>
+        </w:numPr>
+        <w:spacing w:after="0" w:line="240" w:lineRule="auto"/>
+        <w:rPr>
+          <w:rFonts w:ascii="Calibri" w:eastAsia="Times New Roman" w:hAnsi="Calibri" w:cs="Times New Roman"/>
+          <w:color w:val="000000"/>
+        </w:rPr>
+      </w:pPr>
+      <w:r>
+        <w:rPr>
+          <w:noProof/>
+        </w:rPr>
+        <w:drawing>
+          <wp:anchor distT="0" distB="0" distL="114300" distR="114300" simplePos="0" relativeHeight="251664384" behindDoc="0" locked="0" layoutInCell="1" allowOverlap="1" wp14:anchorId="3DA3B968" wp14:editId="4D0CAF1C">
+            <wp:simplePos x="0" y="0"/>
+            <wp:positionH relativeFrom="column">
+              <wp:posOffset>4963795</wp:posOffset>
+            </wp:positionH>
+            <wp:positionV relativeFrom="paragraph">
+              <wp:posOffset>142240</wp:posOffset>
             </wp:positionV>
             <wp:extent cx="802640" cy="290195"/>
             <wp:effectExtent l="0" t="0" r="0" b="0"/>
@@ -296,21 +475,10 @@
       </w:r>
       <w:r>
         <w:rPr>
-          <w:rFonts w:cs="Times New Roman"/>
-          <w:b/>
-          <w:szCs w:val="24"/>
-          <w:u w:val="single"/>
-        </w:rPr>
-        <w:t>EXPERIENCE</w:t>
-      </w:r>
-      <w:r>
-        <w:rPr>
-          <w:rFonts w:cs="Times New Roman"/>
-          <w:b/>
-          <w:szCs w:val="24"/>
-          <w:u w:val="single"/>
-        </w:rPr>
-        <w:t>S</w:t>
+          <w:rFonts w:ascii="Calibri" w:eastAsia="Times New Roman" w:hAnsi="Calibri" w:cs="Times New Roman"/>
+          <w:color w:val="000000"/>
+        </w:rPr>
+        <w:t>Marking pre-labs and in-lab works.</w:t>
       </w:r>
     </w:p>
     <w:p>
@@ -443,13 +611,13 @@
           <w:noProof/>
         </w:rPr>
         <w:drawing>
-          <wp:anchor distT="0" distB="0" distL="114300" distR="114300" simplePos="0" relativeHeight="251662336" behindDoc="0" locked="0" layoutInCell="1" allowOverlap="1" wp14:anchorId="3DF1E043" wp14:editId="03354DEC">
+          <wp:anchor distT="0" distB="0" distL="114300" distR="114300" simplePos="0" relativeHeight="251662336" behindDoc="0" locked="0" layoutInCell="1" allowOverlap="1" wp14:anchorId="7AA6A753" wp14:editId="666E1968">
             <wp:simplePos x="0" y="0"/>
             <wp:positionH relativeFrom="column">
-              <wp:posOffset>4688840</wp:posOffset>
+              <wp:posOffset>4908550</wp:posOffset>
             </wp:positionH>
             <wp:positionV relativeFrom="paragraph">
-              <wp:posOffset>12065</wp:posOffset>
+              <wp:posOffset>11430</wp:posOffset>
             </wp:positionV>
             <wp:extent cx="890270" cy="384175"/>
             <wp:effectExtent l="0" t="0" r="5080" b="0"/>
@@ -642,10 +810,10 @@
           <w:szCs w:val="24"/>
         </w:rPr>
         <w:drawing>
-          <wp:anchor distT="0" distB="0" distL="114300" distR="114300" simplePos="0" relativeHeight="251660288" behindDoc="0" locked="0" layoutInCell="1" allowOverlap="1" wp14:anchorId="1DF42653" wp14:editId="3A6EF05B">
+          <wp:anchor distT="0" distB="0" distL="114300" distR="114300" simplePos="0" relativeHeight="251660288" behindDoc="0" locked="0" layoutInCell="1" allowOverlap="1" wp14:anchorId="28D1872B" wp14:editId="093B550A">
             <wp:simplePos x="0" y="0"/>
             <wp:positionH relativeFrom="column">
-              <wp:posOffset>4795520</wp:posOffset>
+              <wp:posOffset>4970145</wp:posOffset>
             </wp:positionH>
             <wp:positionV relativeFrom="paragraph">
               <wp:posOffset>58420</wp:posOffset>
@@ -814,211 +982,11 @@
       </w:pPr>
       <w:r>
         <w:rPr>
-          <w:rFonts w:eastAsia="Times New Roman" w:cs="Courier New"/>
-          <w:noProof/>
-          <w:color w:val="000000"/>
-          <w:szCs w:val="24"/>
-        </w:rPr>
-        <w:drawing>
-          <wp:anchor distT="0" distB="0" distL="114300" distR="114300" simplePos="0" relativeHeight="251659264" behindDoc="0" locked="0" layoutInCell="1" allowOverlap="1" wp14:anchorId="4D07A15C" wp14:editId="38C61925">
-            <wp:simplePos x="0" y="0"/>
-            <wp:positionH relativeFrom="column">
-              <wp:posOffset>4796155</wp:posOffset>
-            </wp:positionH>
-            <wp:positionV relativeFrom="paragraph">
-              <wp:posOffset>386715</wp:posOffset>
-            </wp:positionV>
-            <wp:extent cx="658495" cy="260985"/>
-            <wp:effectExtent l="0" t="0" r="8255" b="5715"/>
-            <wp:wrapSquare wrapText="bothSides"/>
-            <wp:docPr id="2" name="Picture 2"/>
-            <wp:cNvGraphicFramePr>
-              <a:graphicFrameLocks xmlns:a="http://schemas.openxmlformats.org/drawingml/2006/main" noChangeAspect="1"/>
-            </wp:cNvGraphicFramePr>
-            <a:graphic xmlns:a="http://schemas.openxmlformats.org/drawingml/2006/main">
-              <a:graphicData uri="http://schemas.openxmlformats.org/drawingml/2006/picture">
-                <pic:pic xmlns:pic="http://schemas.openxmlformats.org/drawingml/2006/picture">
-                  <pic:nvPicPr>
-                    <pic:cNvPr id="0" name="Picture 2"/>
-                    <pic:cNvPicPr>
-                      <a:picLocks noChangeAspect="1" noChangeArrowheads="1"/>
-                    </pic:cNvPicPr>
-                  </pic:nvPicPr>
-                  <pic:blipFill>
-                    <a:blip r:embed="rId13" cstate="print">
-                      <a:extLst>
-                        <a:ext uri="{28A0092B-C50C-407E-A947-70E740481C1C}">
-                          <a14:useLocalDpi xmlns:a14="http://schemas.microsoft.com/office/drawing/2010/main" val="0"/>
-                        </a:ext>
-                      </a:extLst>
-                    </a:blip>
-                    <a:srcRect/>
-                    <a:stretch>
-                      <a:fillRect/>
-                    </a:stretch>
-                  </pic:blipFill>
-                  <pic:spPr bwMode="auto">
-                    <a:xfrm>
-                      <a:off x="0" y="0"/>
-                      <a:ext cx="658495" cy="260985"/>
-                    </a:xfrm>
-                    <a:prstGeom prst="rect">
-                      <a:avLst/>
-                    </a:prstGeom>
-                    <a:noFill/>
-                    <a:ln>
-                      <a:noFill/>
-                    </a:ln>
-                  </pic:spPr>
-                </pic:pic>
-              </a:graphicData>
-            </a:graphic>
-            <wp14:sizeRelH relativeFrom="page">
-              <wp14:pctWidth>0</wp14:pctWidth>
-            </wp14:sizeRelH>
-            <wp14:sizeRelV relativeFrom="page">
-              <wp14:pctHeight>0</wp14:pctHeight>
-            </wp14:sizeRelV>
-          </wp:anchor>
-        </w:drawing>
-      </w:r>
-      <w:r>
-        <w:rPr>
           <w:rFonts w:eastAsia="Times New Roman" w:cs="Times New Roman"/>
           <w:color w:val="000000"/>
           <w:szCs w:val="24"/>
         </w:rPr>
         <w:t>Worked internationally through email with a team member from China. Our only source of communication is email.</w:t>
-      </w:r>
-    </w:p>
-    <w:p>
-      <w:pPr>
-        <w:spacing w:after="0" w:line="288" w:lineRule="auto"/>
-        <w:ind w:left="360"/>
-        <w:rPr>
-          <w:rFonts w:eastAsia="Times New Roman" w:cs="Times New Roman"/>
-          <w:color w:val="000000"/>
-          <w:szCs w:val="24"/>
-        </w:rPr>
-      </w:pPr>
-      <w:r>
-        <w:rPr>
-          <w:rFonts w:eastAsia="Times New Roman" w:cs="Courier New"/>
-          <w:b/>
-          <w:bCs/>
-          <w:color w:val="000000"/>
-          <w:szCs w:val="24"/>
-        </w:rPr>
-        <w:t>Computer programmer</w:t>
-      </w:r>
-      <w:r>
-        <w:rPr>
-          <w:rFonts w:eastAsia="Times New Roman" w:cs="Times New Roman"/>
-          <w:color w:val="000000"/>
-          <w:szCs w:val="24"/>
-        </w:rPr>
-        <w:t> </w:t>
-      </w:r>
-      <w:r>
-        <w:rPr>
-          <w:rFonts w:eastAsia="Times New Roman" w:cs="Courier New"/>
-          <w:color w:val="000000"/>
-          <w:szCs w:val="24"/>
-        </w:rPr>
-        <w:t xml:space="preserve">at </w:t>
-      </w:r>
-      <w:proofErr w:type="gramStart"/>
-      <w:r>
-        <w:rPr>
-          <w:rFonts w:eastAsia="Times New Roman" w:cs="Courier New"/>
-          <w:color w:val="000000"/>
-          <w:szCs w:val="24"/>
-        </w:rPr>
-        <w:t>An</w:t>
-      </w:r>
-      <w:proofErr w:type="gramEnd"/>
-      <w:r>
-        <w:rPr>
-          <w:rFonts w:eastAsia="Times New Roman" w:cs="Courier New"/>
-          <w:color w:val="000000"/>
-          <w:szCs w:val="24"/>
-        </w:rPr>
-        <w:t xml:space="preserve"> Ba Joint Stock Pharmaceutical Company</w:t>
-      </w:r>
-      <w:r>
-        <w:rPr>
-          <w:rFonts w:eastAsia="Times New Roman" w:cs="Courier New"/>
-          <w:color w:val="000000"/>
-          <w:szCs w:val="24"/>
-        </w:rPr>
-        <w:t xml:space="preserve"> </w:t>
-      </w:r>
-    </w:p>
-    <w:p>
-      <w:pPr>
-        <w:spacing w:after="0" w:line="288" w:lineRule="auto"/>
-        <w:ind w:left="360"/>
-        <w:rPr>
-          <w:rFonts w:eastAsia="Times New Roman" w:cs="Times New Roman"/>
-          <w:color w:val="000000"/>
-          <w:szCs w:val="24"/>
-        </w:rPr>
-      </w:pPr>
-      <w:r>
-        <w:rPr>
-          <w:rFonts w:eastAsia="Times New Roman" w:cs="Courier New"/>
-          <w:i/>
-          <w:iCs/>
-          <w:color w:val="000000"/>
-          <w:szCs w:val="24"/>
-        </w:rPr>
-        <w:t>June 2010 - September 2010</w:t>
-      </w:r>
-    </w:p>
-    <w:p>
-      <w:pPr>
-        <w:numPr>
-          <w:ilvl w:val="0"/>
-          <w:numId w:val="37"/>
-        </w:numPr>
-        <w:spacing w:after="0" w:line="288" w:lineRule="auto"/>
-        <w:ind w:left="720"/>
-        <w:rPr>
-          <w:rFonts w:eastAsia="Times New Roman" w:cs="Times New Roman"/>
-          <w:color w:val="000000"/>
-          <w:szCs w:val="24"/>
-        </w:rPr>
-      </w:pPr>
-      <w:r>
-        <w:rPr>
-          <w:rFonts w:eastAsia="Times New Roman" w:cs="Times New Roman"/>
-          <w:color w:val="000000"/>
-          <w:szCs w:val="24"/>
-        </w:rPr>
-        <w:t>Created a random number generator using Window form in C# and Visual studio 2008 to assist company’s promotion program</w:t>
-      </w:r>
-    </w:p>
-    <w:p>
-      <w:pPr>
-        <w:numPr>
-          <w:ilvl w:val="0"/>
-          <w:numId w:val="37"/>
-        </w:numPr>
-        <w:spacing w:after="0" w:line="288" w:lineRule="auto"/>
-        <w:ind w:left="720"/>
-        <w:rPr>
-          <w:rFonts w:eastAsia="Times New Roman" w:cs="Times New Roman"/>
-          <w:color w:val="000000"/>
-          <w:szCs w:val="24"/>
-        </w:rPr>
-      </w:pPr>
-      <w:r>
-        <w:rPr>
-          <w:rFonts w:eastAsia="Times New Roman" w:cs="Times New Roman"/>
-          <w:color w:val="000000"/>
-          <w:szCs w:val="24"/>
-        </w:rPr>
-        <w:t>Analyzed, designed and implemented a sufficient data structure and algorithm for the program</w:t>
       </w:r>
     </w:p>
     <w:p>
@@ -1142,13 +1110,13 @@
           <w:lang w:val="en"/>
         </w:rPr>
       </w:pPr>
-      <w:bookmarkStart w:id="0" w:name="OLE_LINK1"/>
+      <w:bookmarkStart w:id="1" w:name="OLE_LINK1"/>
       <w:r>
         <w:rPr>
           <w:noProof/>
         </w:rPr>
         <w:drawing>
-          <wp:inline distT="0" distB="0" distL="0" distR="0" wp14:anchorId="441AB22B" wp14:editId="4F31F8FB">
+          <wp:inline distT="0" distB="0" distL="0" distR="0" wp14:anchorId="443A20FF" wp14:editId="0510B19B">
             <wp:extent cx="409699" cy="251938"/>
             <wp:effectExtent l="0" t="0" r="0" b="0"/>
             <wp:docPr id="22" name="Picture 22" descr="http://www.digitaltrends.com/wp-content/uploads/2010/11/java-logo.jpg"/>
@@ -1165,7 +1133,7 @@
                     </pic:cNvPicPr>
                   </pic:nvPicPr>
                   <pic:blipFill>
-                    <a:blip r:embed="rId14" cstate="print">
+                    <a:blip r:embed="rId13" cstate="print">
                       <a:extLst>
                         <a:ext uri="{28A0092B-C50C-407E-A947-70E740481C1C}">
                           <a14:useLocalDpi xmlns:a14="http://schemas.microsoft.com/office/drawing/2010/main" val="0"/>
@@ -1210,7 +1178,7 @@
           <w:noProof/>
         </w:rPr>
         <w:drawing>
-          <wp:inline distT="0" distB="0" distL="0" distR="0" wp14:anchorId="4B299B76" wp14:editId="163DD563">
+          <wp:inline distT="0" distB="0" distL="0" distR="0" wp14:anchorId="6C7A280D" wp14:editId="255F6306">
             <wp:extent cx="486888" cy="119573"/>
             <wp:effectExtent l="0" t="0" r="8890" b="0"/>
             <wp:docPr id="15" name="Picture 15" descr="http://www.bitstorm.org/edwin/jquery-presentatie/pix/jquery_logo_color_onwhite.png"/>
@@ -1227,7 +1195,7 @@
                     </pic:cNvPicPr>
                   </pic:nvPicPr>
                   <pic:blipFill>
-                    <a:blip r:embed="rId15" cstate="print">
+                    <a:blip r:embed="rId14" cstate="print">
                       <a:extLst>
                         <a:ext uri="{28A0092B-C50C-407E-A947-70E740481C1C}">
                           <a14:useLocalDpi xmlns:a14="http://schemas.microsoft.com/office/drawing/2010/main" val="0"/>
@@ -1272,7 +1240,7 @@
           <w:noProof/>
         </w:rPr>
         <w:drawing>
-          <wp:inline distT="0" distB="0" distL="0" distR="0" wp14:anchorId="5D2FF06F" wp14:editId="1327B861">
+          <wp:inline distT="0" distB="0" distL="0" distR="0" wp14:anchorId="5766B106" wp14:editId="19A216D6">
             <wp:extent cx="295910" cy="168910"/>
             <wp:effectExtent l="0" t="0" r="8890" b="2540"/>
             <wp:docPr id="7" name="Picture 7" descr="logo-spring-103x60.png (103×60)"/>
@@ -1289,7 +1257,7 @@
                     </pic:cNvPicPr>
                   </pic:nvPicPr>
                   <pic:blipFill>
-                    <a:blip r:embed="rId16">
+                    <a:blip r:embed="rId15">
                       <a:extLst>
                         <a:ext uri="{28A0092B-C50C-407E-A947-70E740481C1C}">
                           <a14:useLocalDpi xmlns:a14="http://schemas.microsoft.com/office/drawing/2010/main" val="0"/>
@@ -1334,7 +1302,7 @@
           <w:noProof/>
         </w:rPr>
         <w:drawing>
-          <wp:inline distT="0" distB="0" distL="0" distR="0" wp14:anchorId="75D923D9" wp14:editId="26412808">
+          <wp:inline distT="0" distB="0" distL="0" distR="0" wp14:anchorId="7A52D98B" wp14:editId="5770A67A">
             <wp:extent cx="556118" cy="154379"/>
             <wp:effectExtent l="0" t="0" r="0" b="0"/>
             <wp:docPr id="9" name="Picture 9" descr="http://docs.jboss.org/jbossclustering/hibernate-caching/3.3/en-US/html/images/hibernate_logo_a.png"/>
@@ -1351,7 +1319,7 @@
                     </pic:cNvPicPr>
                   </pic:nvPicPr>
                   <pic:blipFill>
-                    <a:blip r:embed="rId17" cstate="print">
+                    <a:blip r:embed="rId16" cstate="print">
                       <a:extLst>
                         <a:ext uri="{28A0092B-C50C-407E-A947-70E740481C1C}">
                           <a14:useLocalDpi xmlns:a14="http://schemas.microsoft.com/office/drawing/2010/main" val="0"/>
@@ -1396,7 +1364,7 @@
           <w:noProof/>
         </w:rPr>
         <w:drawing>
-          <wp:inline distT="0" distB="0" distL="0" distR="0" wp14:anchorId="2CA97979" wp14:editId="7CA5E421">
+          <wp:inline distT="0" distB="0" distL="0" distR="0" wp14:anchorId="17AF6F43" wp14:editId="404C281E">
             <wp:extent cx="330695" cy="207818"/>
             <wp:effectExtent l="0" t="0" r="0" b="1905"/>
             <wp:docPr id="39" name="Picture 39" descr="Tomcat Logo"/>
@@ -1413,7 +1381,7 @@
                     </pic:cNvPicPr>
                   </pic:nvPicPr>
                   <pic:blipFill>
-                    <a:blip r:embed="rId18" cstate="print">
+                    <a:blip r:embed="rId17" cstate="print">
                       <a:extLst>
                         <a:ext uri="{28A0092B-C50C-407E-A947-70E740481C1C}">
                           <a14:useLocalDpi xmlns:a14="http://schemas.microsoft.com/office/drawing/2010/main" val="0"/>
@@ -1458,7 +1426,7 @@
           <w:noProof/>
         </w:rPr>
         <w:drawing>
-          <wp:inline distT="0" distB="0" distL="0" distR="0" wp14:anchorId="032DC9A4" wp14:editId="0E9D519A">
+          <wp:inline distT="0" distB="0" distL="0" distR="0" wp14:anchorId="44ABEB61" wp14:editId="1271B1F9">
             <wp:extent cx="285115" cy="160020"/>
             <wp:effectExtent l="0" t="0" r="635" b="0"/>
             <wp:docPr id="4" name="Picture 4" descr="http://static.php.net/www.php.net/images/php.gif"/>
@@ -1475,7 +1443,7 @@
                     </pic:cNvPicPr>
                   </pic:nvPicPr>
                   <pic:blipFill>
-                    <a:blip r:embed="rId19" cstate="print">
+                    <a:blip r:embed="rId18" cstate="print">
                       <a:extLst>
                         <a:ext uri="{28A0092B-C50C-407E-A947-70E740481C1C}">
                           <a14:useLocalDpi xmlns:a14="http://schemas.microsoft.com/office/drawing/2010/main" val="0"/>
@@ -1520,7 +1488,7 @@
           <w:noProof/>
         </w:rPr>
         <w:drawing>
-          <wp:inline distT="0" distB="0" distL="0" distR="0" wp14:anchorId="44503D31" wp14:editId="55484CC7">
+          <wp:inline distT="0" distB="0" distL="0" distR="0" wp14:anchorId="2EC546BE" wp14:editId="6137C415">
             <wp:extent cx="390408" cy="201845"/>
             <wp:effectExtent l="0" t="0" r="0" b="8255"/>
             <wp:docPr id="23" name="Picture 23" descr="http://www.mysql.com/common/logos/logo-mysql-110x57.png"/>
@@ -1537,7 +1505,7 @@
                     </pic:cNvPicPr>
                   </pic:nvPicPr>
                   <pic:blipFill>
-                    <a:blip r:embed="rId20" cstate="print">
+                    <a:blip r:embed="rId19" cstate="print">
                       <a:extLst>
                         <a:ext uri="{28A0092B-C50C-407E-A947-70E740481C1C}">
                           <a14:useLocalDpi xmlns:a14="http://schemas.microsoft.com/office/drawing/2010/main" val="0"/>
@@ -1582,7 +1550,7 @@
           <w:noProof/>
         </w:rPr>
         <w:drawing>
-          <wp:inline distT="0" distB="0" distL="0" distR="0" wp14:anchorId="51B64F2D" wp14:editId="5A0845DE">
+          <wp:inline distT="0" distB="0" distL="0" distR="0" wp14:anchorId="336A4A66" wp14:editId="0FB4ECB2">
             <wp:extent cx="424282" cy="336258"/>
             <wp:effectExtent l="0" t="0" r="0" b="6985"/>
             <wp:docPr id="10" name="Picture 10" descr="http://mrfrosti.com/wp-content/uploads/2011/06/PostgreSQL-9.gif"/>
@@ -1599,7 +1567,7 @@
                     </pic:cNvPicPr>
                   </pic:nvPicPr>
                   <pic:blipFill>
-                    <a:blip r:embed="rId21" cstate="print">
+                    <a:blip r:embed="rId20" cstate="print">
                       <a:extLst>
                         <a:ext uri="{28A0092B-C50C-407E-A947-70E740481C1C}">
                           <a14:useLocalDpi xmlns:a14="http://schemas.microsoft.com/office/drawing/2010/main" val="0"/>
@@ -1644,7 +1612,7 @@
           <w:noProof/>
         </w:rPr>
         <w:drawing>
-          <wp:inline distT="0" distB="0" distL="0" distR="0" wp14:anchorId="0A6D2B4C" wp14:editId="1922A754">
+          <wp:inline distT="0" distB="0" distL="0" distR="0" wp14:anchorId="2AE920A3" wp14:editId="4C95DAFD">
             <wp:extent cx="581110" cy="195415"/>
             <wp:effectExtent l="0" t="0" r="0" b="0"/>
             <wp:docPr id="16" name="Picture 16" descr="http://www.python.org/images/python-logo.gif"/>
@@ -1661,7 +1629,7 @@
                     </pic:cNvPicPr>
                   </pic:nvPicPr>
                   <pic:blipFill>
-                    <a:blip r:embed="rId22" cstate="print">
+                    <a:blip r:embed="rId21" cstate="print">
                       <a:extLst>
                         <a:ext uri="{28A0092B-C50C-407E-A947-70E740481C1C}">
                           <a14:useLocalDpi xmlns:a14="http://schemas.microsoft.com/office/drawing/2010/main" val="0"/>
@@ -1706,7 +1674,7 @@
           <w:noProof/>
         </w:rPr>
         <w:drawing>
-          <wp:inline distT="0" distB="0" distL="0" distR="0" wp14:anchorId="6179F524" wp14:editId="1EBE45B0">
+          <wp:inline distT="0" distB="0" distL="0" distR="0" wp14:anchorId="2BFF0A95" wp14:editId="7245B477">
             <wp:extent cx="219694" cy="219694"/>
             <wp:effectExtent l="0" t="0" r="9525" b="9525"/>
             <wp:docPr id="24" name="Picture 24" descr="http://upload.wikimedia.org/wikipedia/commons/7/72/Logo_C_Sharp.png"/>
@@ -1723,7 +1691,7 @@
                     </pic:cNvPicPr>
                   </pic:nvPicPr>
                   <pic:blipFill>
-                    <a:blip r:embed="rId23" cstate="print">
+                    <a:blip r:embed="rId22" cstate="print">
                       <a:extLst>
                         <a:ext uri="{28A0092B-C50C-407E-A947-70E740481C1C}">
                           <a14:useLocalDpi xmlns:a14="http://schemas.microsoft.com/office/drawing/2010/main" val="0"/>
@@ -1768,7 +1736,7 @@
           <w:noProof/>
         </w:rPr>
         <w:drawing>
-          <wp:inline distT="0" distB="0" distL="0" distR="0" wp14:anchorId="04844217" wp14:editId="60E814F7">
+          <wp:inline distT="0" distB="0" distL="0" distR="0" wp14:anchorId="77293E3A" wp14:editId="044520CC">
             <wp:extent cx="285008" cy="213714"/>
             <wp:effectExtent l="0" t="0" r="1270" b="0"/>
             <wp:docPr id="50" name="Picture 50" descr="http://d34wpjv4rf3nwa.cloudfront.net/www1/wp-content/uploads/2012/01/android-survey.gif"/>
@@ -1785,7 +1753,7 @@
                     </pic:cNvPicPr>
                   </pic:nvPicPr>
                   <pic:blipFill>
-                    <a:blip r:embed="rId24" cstate="print">
+                    <a:blip r:embed="rId23" cstate="print">
                       <a:extLst>
                         <a:ext uri="{28A0092B-C50C-407E-A947-70E740481C1C}">
                           <a14:useLocalDpi xmlns:a14="http://schemas.microsoft.com/office/drawing/2010/main" val="0"/>
@@ -1830,7 +1798,7 @@
           <w:noProof/>
         </w:rPr>
         <w:drawing>
-          <wp:inline distT="0" distB="0" distL="0" distR="0" wp14:anchorId="427932CE" wp14:editId="3E9ED1F7">
+          <wp:inline distT="0" distB="0" distL="0" distR="0" wp14:anchorId="6B07F0F9" wp14:editId="2AB46982">
             <wp:extent cx="1255594" cy="170029"/>
             <wp:effectExtent l="0" t="0" r="1905" b="1905"/>
             <wp:docPr id="12" name="Picture 12" descr="Subversion.png"/>
@@ -1847,7 +1815,7 @@
                     </pic:cNvPicPr>
                   </pic:nvPicPr>
                   <pic:blipFill>
-                    <a:blip r:embed="rId25">
+                    <a:blip r:embed="rId24">
                       <a:extLst>
                         <a:ext uri="{28A0092B-C50C-407E-A947-70E740481C1C}">
                           <a14:useLocalDpi xmlns:a14="http://schemas.microsoft.com/office/drawing/2010/main" val="0"/>
@@ -1895,7 +1863,7 @@
           <w:szCs w:val="24"/>
         </w:rPr>
         <w:drawing>
-          <wp:inline distT="0" distB="0" distL="0" distR="0" wp14:anchorId="6DE9D55B" wp14:editId="3EAB0217">
+          <wp:inline distT="0" distB="0" distL="0" distR="0" wp14:anchorId="66406D07" wp14:editId="50A3865A">
             <wp:extent cx="255319" cy="255319"/>
             <wp:effectExtent l="0" t="0" r="0" b="0"/>
             <wp:docPr id="33" name="Picture 33"/>
@@ -1912,7 +1880,7 @@
                     </pic:cNvPicPr>
                   </pic:nvPicPr>
                   <pic:blipFill>
-                    <a:blip r:embed="rId26" cstate="print">
+                    <a:blip r:embed="rId25" cstate="print">
                       <a:extLst>
                         <a:ext uri="{28A0092B-C50C-407E-A947-70E740481C1C}">
                           <a14:useLocalDpi xmlns:a14="http://schemas.microsoft.com/office/drawing/2010/main" val="0"/>
@@ -1950,76 +1918,23 @@
           <w:szCs w:val="24"/>
           <w:lang w:val="en"/>
         </w:rPr>
-        <w:t xml:space="preserve">    </w:t>
+        <w:t xml:space="preserve">   </w:t>
+      </w:r>
+      <w:r>
+        <w:rPr>
+          <w:rFonts w:cs="Times New Roman"/>
+          <w:color w:val="000000"/>
+          <w:szCs w:val="24"/>
+          <w:lang w:val="en"/>
+        </w:rPr>
+        <w:t xml:space="preserve">   </w:t>
       </w:r>
       <w:r>
         <w:rPr>
           <w:noProof/>
         </w:rPr>
         <w:drawing>
-          <wp:inline distT="0" distB="0" distL="0" distR="0" wp14:anchorId="417BF3C3" wp14:editId="4B435DA6">
-            <wp:extent cx="241138" cy="290945"/>
-            <wp:effectExtent l="0" t="0" r="6985" b="0"/>
-            <wp:docPr id="34" name="Picture 34" descr="File:New Mercurial logo.svg"/>
-            <wp:cNvGraphicFramePr>
-              <a:graphicFrameLocks xmlns:a="http://schemas.openxmlformats.org/drawingml/2006/main" noChangeAspect="1"/>
-            </wp:cNvGraphicFramePr>
-            <a:graphic xmlns:a="http://schemas.openxmlformats.org/drawingml/2006/main">
-              <a:graphicData uri="http://schemas.openxmlformats.org/drawingml/2006/picture">
-                <pic:pic xmlns:pic="http://schemas.openxmlformats.org/drawingml/2006/picture">
-                  <pic:nvPicPr>
-                    <pic:cNvPr id="0" name="Picture 34" descr="File:New Mercurial logo.svg"/>
-                    <pic:cNvPicPr>
-                      <a:picLocks noChangeAspect="1" noChangeArrowheads="1"/>
-                    </pic:cNvPicPr>
-                  </pic:nvPicPr>
-                  <pic:blipFill>
-                    <a:blip r:embed="rId27" cstate="print">
-                      <a:extLst>
-                        <a:ext uri="{28A0092B-C50C-407E-A947-70E740481C1C}">
-                          <a14:useLocalDpi xmlns:a14="http://schemas.microsoft.com/office/drawing/2010/main" val="0"/>
-                        </a:ext>
-                      </a:extLst>
-                    </a:blip>
-                    <a:srcRect/>
-                    <a:stretch>
-                      <a:fillRect/>
-                    </a:stretch>
-                  </pic:blipFill>
-                  <pic:spPr bwMode="auto">
-                    <a:xfrm>
-                      <a:off x="0" y="0"/>
-                      <a:ext cx="241182" cy="290998"/>
-                    </a:xfrm>
-                    <a:prstGeom prst="rect">
-                      <a:avLst/>
-                    </a:prstGeom>
-                    <a:noFill/>
-                    <a:ln>
-                      <a:noFill/>
-                    </a:ln>
-                  </pic:spPr>
-                </pic:pic>
-              </a:graphicData>
-            </a:graphic>
-          </wp:inline>
-        </w:drawing>
-      </w:r>
-      <w:r>
-        <w:rPr>
-          <w:rFonts w:cs="Times New Roman"/>
-          <w:color w:val="000000"/>
-          <w:szCs w:val="24"/>
-          <w:lang w:val="en"/>
-        </w:rPr>
-        <w:t xml:space="preserve">    </w:t>
-      </w:r>
-      <w:r>
-        <w:rPr>
-          <w:noProof/>
-        </w:rPr>
-        <w:drawing>
-          <wp:inline distT="0" distB="0" distL="0" distR="0" wp14:anchorId="726C9307" wp14:editId="4A5158B2">
+          <wp:inline distT="0" distB="0" distL="0" distR="0" wp14:anchorId="2C65F83F" wp14:editId="5EF162A6">
             <wp:extent cx="546264" cy="212748"/>
             <wp:effectExtent l="0" t="0" r="6350" b="0"/>
             <wp:docPr id="36" name="Picture 36" descr="http://3.bp.blogspot.com/-OZx9x5u57RQ/T1knZn-UmmI/AAAAAAAAAG8/1PECIOinhAQ/s1600/Logo_Visual_Studio_2010.jpg"/>
@@ -2036,7 +1951,7 @@
                     </pic:cNvPicPr>
                   </pic:nvPicPr>
                   <pic:blipFill>
-                    <a:blip r:embed="rId28" cstate="print">
+                    <a:blip r:embed="rId26" cstate="print">
                       <a:extLst>
                         <a:ext uri="{28A0092B-C50C-407E-A947-70E740481C1C}">
                           <a14:useLocalDpi xmlns:a14="http://schemas.microsoft.com/office/drawing/2010/main" val="0"/>
@@ -2081,7 +1996,7 @@
           <w:noProof/>
         </w:rPr>
         <w:drawing>
-          <wp:inline distT="0" distB="0" distL="0" distR="0" wp14:anchorId="2DC486BF" wp14:editId="67721E4F">
+          <wp:inline distT="0" distB="0" distL="0" distR="0" wp14:anchorId="6D626B5E" wp14:editId="73BDF905">
             <wp:extent cx="261257" cy="261257"/>
             <wp:effectExtent l="0" t="0" r="5715" b="5715"/>
             <wp:docPr id="37" name="Picture 37" descr="http://fc02.deviantart.net/fs12/f/2006/324/a/7/Eclipse_by_sonnysavage.png"/>
@@ -2098,7 +2013,7 @@
                     </pic:cNvPicPr>
                   </pic:nvPicPr>
                   <pic:blipFill>
-                    <a:blip r:embed="rId29" cstate="print">
+                    <a:blip r:embed="rId27" cstate="print">
                       <a:extLst>
                         <a:ext uri="{28A0092B-C50C-407E-A947-70E740481C1C}">
                           <a14:useLocalDpi xmlns:a14="http://schemas.microsoft.com/office/drawing/2010/main" val="0"/>
@@ -2146,7 +2061,7 @@
           <w:szCs w:val="24"/>
         </w:rPr>
         <w:drawing>
-          <wp:inline distT="0" distB="0" distL="0" distR="0" wp14:anchorId="20019D22" wp14:editId="78F5F26C">
+          <wp:inline distT="0" distB="0" distL="0" distR="0" wp14:anchorId="5A072907" wp14:editId="5FBDE741">
             <wp:extent cx="552450" cy="148218"/>
             <wp:effectExtent l="0" t="0" r="0" b="4445"/>
             <wp:docPr id="38" name="Picture 38"/>
@@ -2163,7 +2078,7 @@
                     </pic:cNvPicPr>
                   </pic:nvPicPr>
                   <pic:blipFill>
-                    <a:blip r:embed="rId30" cstate="print">
+                    <a:blip r:embed="rId28" cstate="print">
                       <a:extLst>
                         <a:ext uri="{28A0092B-C50C-407E-A947-70E740481C1C}">
                           <a14:useLocalDpi xmlns:a14="http://schemas.microsoft.com/office/drawing/2010/main" val="0"/>
@@ -2208,7 +2123,7 @@
           <w:noProof/>
         </w:rPr>
         <w:drawing>
-          <wp:inline distT="0" distB="0" distL="0" distR="0" wp14:anchorId="0E62079B" wp14:editId="61CA8E36">
+          <wp:inline distT="0" distB="0" distL="0" distR="0" wp14:anchorId="135D902B" wp14:editId="07707626">
             <wp:extent cx="383980" cy="287897"/>
             <wp:effectExtent l="0" t="0" r="0" b="0"/>
             <wp:docPr id="5" name="Picture 5" descr="http://www.engineering.uiowa.edu/sites/default/files/ecs/images/tux-trans.png"/>
@@ -2225,7 +2140,7 @@
                     </pic:cNvPicPr>
                   </pic:nvPicPr>
                   <pic:blipFill>
-                    <a:blip r:embed="rId31" cstate="print">
+                    <a:blip r:embed="rId29" cstate="print">
                       <a:extLst>
                         <a:ext uri="{28A0092B-C50C-407E-A947-70E740481C1C}">
                           <a14:useLocalDpi xmlns:a14="http://schemas.microsoft.com/office/drawing/2010/main" val="0"/>
@@ -2270,7 +2185,7 @@
           <w:noProof/>
         </w:rPr>
         <w:drawing>
-          <wp:inline distT="0" distB="0" distL="0" distR="0" wp14:anchorId="32BEA3B5" wp14:editId="569B146B">
+          <wp:inline distT="0" distB="0" distL="0" distR="0" wp14:anchorId="00714FF3" wp14:editId="1614BCFA">
             <wp:extent cx="301208" cy="284427"/>
             <wp:effectExtent l="0" t="0" r="3810" b="1905"/>
             <wp:docPr id="6" name="Picture 6" descr="http://www.yourlibrary.ca/computers/tutorials/setuphotmail/windows_icon.jpg"/>
@@ -2287,7 +2202,7 @@
                     </pic:cNvPicPr>
                   </pic:nvPicPr>
                   <pic:blipFill>
-                    <a:blip r:embed="rId32" cstate="print">
+                    <a:blip r:embed="rId30" cstate="print">
                       <a:extLst>
                         <a:ext uri="{28A0092B-C50C-407E-A947-70E740481C1C}">
                           <a14:useLocalDpi xmlns:a14="http://schemas.microsoft.com/office/drawing/2010/main" val="0"/>
@@ -2343,7 +2258,7 @@
         </w:rPr>
         <w:t>Fa</w:t>
       </w:r>
-      <w:bookmarkEnd w:id="0"/>
+      <w:bookmarkEnd w:id="1"/>
       <w:r>
         <w:rPr>
           <w:rFonts w:cs="Times New Roman"/>
@@ -2587,16 +2502,15 @@
           <w:lang w:val="en"/>
         </w:rPr>
       </w:pPr>
-      <w:bookmarkStart w:id="1" w:name="_GoBack"/>
       <w:r>
         <w:rPr>
           <w:noProof/>
         </w:rPr>
         <w:drawing>
-          <wp:anchor distT="0" distB="0" distL="114300" distR="114300" simplePos="0" relativeHeight="251658240" behindDoc="0" locked="0" layoutInCell="1" allowOverlap="1" wp14:anchorId="240D50D8" wp14:editId="2DE3259E">
+          <wp:anchor distT="0" distB="0" distL="114300" distR="114300" simplePos="0" relativeHeight="251658240" behindDoc="0" locked="0" layoutInCell="1" allowOverlap="1" wp14:anchorId="34A26FEE" wp14:editId="56ACC9C6">
             <wp:simplePos x="0" y="0"/>
             <wp:positionH relativeFrom="column">
-              <wp:posOffset>4786630</wp:posOffset>
+              <wp:posOffset>4905375</wp:posOffset>
             </wp:positionH>
             <wp:positionV relativeFrom="paragraph">
               <wp:posOffset>60325</wp:posOffset>
@@ -2665,7 +2579,6 @@
         <w:t>September 2011 – present</w:t>
       </w:r>
     </w:p>
-    <w:bookmarkEnd w:id="1"/>
     <w:p>
       <w:pPr>
         <w:autoSpaceDE w:val="0"/>
@@ -2756,7 +2669,7 @@
           <w:szCs w:val="24"/>
           <w:lang w:val="en"/>
         </w:rPr>
-        <w:t>Complete</w:t>
+        <w:t>One of 20 people c</w:t>
       </w:r>
       <w:r>
         <w:rPr>
@@ -2765,16 +2678,26 @@
           <w:szCs w:val="24"/>
           <w:lang w:val="en"/>
         </w:rPr>
+        <w:t>omplete</w:t>
+      </w:r>
+      <w:r>
+        <w:rPr>
+          <w:rFonts w:cs="Times New Roman"/>
+          <w:color w:val="000000"/>
+          <w:szCs w:val="24"/>
+          <w:lang w:val="en"/>
+        </w:rPr>
         <w:t xml:space="preserve">d </w:t>
       </w:r>
       <w:r>
         <w:rPr>
           <w:rFonts w:cs="Times New Roman"/>
+          <w:i/>
           <w:color w:val="000000"/>
           <w:szCs w:val="24"/>
           <w:lang w:val="en"/>
         </w:rPr>
-        <w:t>2</w:t>
+        <w:t>Enriched Data Structures and Analysis</w:t>
       </w:r>
       <w:r>
         <w:rPr>
@@ -2783,35 +2706,7 @@
           <w:szCs w:val="24"/>
           <w:lang w:val="en"/>
         </w:rPr>
-        <w:t xml:space="preserve"> (out of 3</w:t>
-      </w:r>
-      <w:r>
-        <w:rPr>
-          <w:rFonts w:cs="Times New Roman"/>
-          <w:color w:val="000000"/>
-          <w:szCs w:val="24"/>
-          <w:vertAlign w:val="superscript"/>
-          <w:lang w:val="en"/>
-        </w:rPr>
-        <w:t>*</w:t>
-      </w:r>
-      <w:r>
-        <w:rPr>
-          <w:rFonts w:cs="Times New Roman"/>
-          <w:color w:val="000000"/>
-          <w:szCs w:val="24"/>
-          <w:lang w:val="en"/>
-        </w:rPr>
-        <w:t xml:space="preserve">) enriched course in </w:t>
-      </w:r>
-      <w:r>
-        <w:rPr>
-          <w:rFonts w:cs="Times New Roman"/>
-          <w:color w:val="000000"/>
-          <w:szCs w:val="24"/>
-          <w:lang w:val="en"/>
-        </w:rPr>
-        <w:t>computer science.</w:t>
+        <w:t xml:space="preserve"> in 2012</w:t>
       </w:r>
     </w:p>
     <w:p>
@@ -2820,11 +2715,10 @@
         <w:autoSpaceDN w:val="0"/>
         <w:adjustRightInd w:val="0"/>
         <w:spacing w:after="0" w:line="288" w:lineRule="auto"/>
-        <w:ind w:left="720" w:firstLine="720"/>
+        <w:ind w:left="720"/>
         <w:jc w:val="both"/>
         <w:rPr>
           <w:rFonts w:cs="Times New Roman"/>
-          <w:i/>
           <w:color w:val="000000"/>
           <w:szCs w:val="24"/>
           <w:lang w:val="en"/>
@@ -2833,13 +2727,11 @@
       <w:r>
         <w:rPr>
           <w:rFonts w:cs="Times New Roman"/>
-          <w:i/>
-          <w:color w:val="000000"/>
-          <w:sz w:val="16"/>
+          <w:color w:val="000000"/>
           <w:szCs w:val="24"/>
           <w:lang w:val="en"/>
         </w:rPr>
-        <w:t xml:space="preserve">*: The last one might be removed from the calendar due to insufficient number of students </w:t>
+        <w:t>Expecting to finish some courses in software engineering, operating system design, embedded system design, machine learning, artificial intelligent, DBMS design, compilers, and software verification by the end of academic year 2013 - 2014</w:t>
       </w:r>
     </w:p>
     <w:p>
@@ -2881,7 +2773,28 @@
           <w:rFonts w:cs="Times New Roman"/>
           <w:szCs w:val="24"/>
         </w:rPr>
-        <w:t xml:space="preserve">Dr. James A. &amp; Connie P. Dickson Scholarships, 2013 </w:t>
+        <w:t>Dr. James A. &amp; Connie P. Dickson Scholarships</w:t>
+      </w:r>
+      <w:r>
+        <w:rPr>
+          <w:rFonts w:cs="Times New Roman"/>
+          <w:szCs w:val="24"/>
+        </w:rPr>
+        <w:t xml:space="preserve"> </w:t>
+      </w:r>
+      <w:r>
+        <w:rPr>
+          <w:rFonts w:cs="Times New Roman"/>
+          <w:szCs w:val="24"/>
+        </w:rPr>
+        <w:t>– University Coll</w:t>
+      </w:r>
+      <w:r>
+        <w:rPr>
+          <w:rFonts w:cs="Times New Roman"/>
+          <w:szCs w:val="24"/>
+        </w:rPr>
+        <w:t>ege, University of Toronto, 2013</w:t>
       </w:r>
     </w:p>
     <w:p>
@@ -2945,9 +2858,9 @@
       </w:r>
     </w:p>
     <w:sectPr>
-      <w:headerReference w:type="default" r:id="rId33"/>
+      <w:headerReference w:type="default" r:id="rId31"/>
       <w:pgSz w:w="12240" w:h="15840"/>
-      <w:pgMar w:top="180" w:right="1440" w:bottom="270" w:left="1440" w:header="720" w:footer="720" w:gutter="0"/>
+      <w:pgMar w:top="90" w:right="1440" w:bottom="270" w:left="1440" w:header="720" w:footer="720" w:gutter="0"/>
       <w:cols w:space="720"/>
       <w:titlePg/>
       <w:docGrid w:linePitch="360"/>
@@ -3068,49 +2981,49 @@
         <v:path o:extrusionok="f" gradientshapeok="t" o:connecttype="rect"/>
         <o:lock v:ext="edit" aspectratio="t"/>
       </v:shapetype>
-      <v:shape id="_x0000_i1075" type="#_x0000_t75" alt="http://static.php.net/www.php.net/images/php.gif" style="width:90.15pt;height:50.1pt;visibility:visible;mso-wrap-style:square" o:bullet="t">
+      <v:shape id="_x0000_i1061" type="#_x0000_t75" alt="http://static.php.net/www.php.net/images/php.gif" style="width:90.15pt;height:50.1pt;visibility:visible;mso-wrap-style:square" o:bullet="t">
         <v:imagedata r:id="rId1" o:title="php"/>
       </v:shape>
     </w:pict>
   </w:numPicBullet>
   <w:numPicBullet w:numPicBulletId="1">
     <w:pict>
-      <v:shape id="_x0000_i1076" type="#_x0000_t75" style="width:16.3pt;height:16.3pt;visibility:visible;mso-wrap-style:square" o:bullet="t">
+      <v:shape id="_x0000_i1062" type="#_x0000_t75" style="width:16.3pt;height:16.3pt;visibility:visible;mso-wrap-style:square" o:bullet="t">
         <v:imagedata r:id="rId2" o:title="eps_closedHS"/>
       </v:shape>
     </w:pict>
   </w:numPicBullet>
   <w:numPicBullet w:numPicBulletId="2">
     <w:pict>
-      <v:shape id="_x0000_i1077" type="#_x0000_t75" style="width:16.3pt;height:16.3pt;visibility:visible;mso-wrap-style:square" o:bullet="t">
+      <v:shape id="_x0000_i1063" type="#_x0000_t75" style="width:16.3pt;height:16.3pt;visibility:visible;mso-wrap-style:square" o:bullet="t">
         <v:imagedata r:id="rId3" o:title="Web"/>
       </v:shape>
     </w:pict>
   </w:numPicBullet>
   <w:numPicBullet w:numPicBulletId="3">
     <w:pict>
-      <v:shape id="_x0000_i1078" type="#_x0000_t75" style="width:16.3pt;height:16.3pt;visibility:visible;mso-wrap-style:square" o:bullet="t">
+      <v:shape id="_x0000_i1064" type="#_x0000_t75" style="width:16.3pt;height:16.3pt;visibility:visible;mso-wrap-style:square" o:bullet="t">
         <v:imagedata r:id="rId4" o:title="DialHS"/>
       </v:shape>
     </w:pict>
   </w:numPicBullet>
   <w:numPicBullet w:numPicBulletId="4">
     <w:pict>
-      <v:shape id="_x0000_i1079" type="#_x0000_t75" style="width:16.3pt;height:16.3pt;visibility:visible;mso-wrap-style:square" o:bullet="t">
+      <v:shape id="_x0000_i1065" type="#_x0000_t75" style="width:16.3pt;height:16.3pt;visibility:visible;mso-wrap-style:square" o:bullet="t">
         <v:imagedata r:id="rId5" o:title="HTMLPageHS"/>
       </v:shape>
     </w:pict>
   </w:numPicBullet>
   <w:numPicBullet w:numPicBulletId="5">
     <w:pict>
-      <v:shape id="_x0000_i1080" type="#_x0000_t75" style="width:16.3pt;height:16.3pt;visibility:visible;mso-wrap-style:square" o:bullet="t">
+      <v:shape id="_x0000_i1066" type="#_x0000_t75" style="width:16.3pt;height:16.3pt;visibility:visible;mso-wrap-style:square" o:bullet="t">
         <v:imagedata r:id="rId6" o:title="HomeHS"/>
       </v:shape>
     </w:pict>
   </w:numPicBullet>
   <w:numPicBullet w:numPicBulletId="6">
     <w:pict>
-      <v:shape id="_x0000_i1081" type="#_x0000_t75" style="width:365pt;height:319.3pt;visibility:visible;mso-wrap-style:square" o:bullet="t">
+      <v:shape id="_x0000_i1067" type="#_x0000_t75" style="width:365pt;height:319.3pt;visibility:visible;mso-wrap-style:square" o:bullet="t">
         <v:imagedata r:id="rId7" o:title="icon"/>
       </v:shape>
     </w:pict>
@@ -8132,6 +8045,155 @@
     </w:lvl>
   </w:abstractNum>
   <w:abstractNum w:abstractNumId="35">
+    <w:nsid w:val="703B58FF"/>
+    <w:multiLevelType w:val="multilevel"/>
+    <w:tmpl w:val="148A53C6"/>
+    <w:lvl w:ilvl="0">
+      <w:start w:val="1"/>
+      <w:numFmt w:val="bullet"/>
+      <w:lvlText w:val=""/>
+      <w:lvlJc w:val="left"/>
+      <w:pPr>
+        <w:tabs>
+          <w:tab w:val="num" w:pos="720"/>
+        </w:tabs>
+        <w:ind w:left="720" w:hanging="360"/>
+      </w:pPr>
+      <w:rPr>
+        <w:rFonts w:ascii="Symbol" w:hAnsi="Symbol" w:hint="default"/>
+        <w:sz w:val="20"/>
+      </w:rPr>
+    </w:lvl>
+    <w:lvl w:ilvl="1" w:tentative="1">
+      <w:start w:val="1"/>
+      <w:numFmt w:val="bullet"/>
+      <w:lvlText w:val="o"/>
+      <w:lvlJc w:val="left"/>
+      <w:pPr>
+        <w:tabs>
+          <w:tab w:val="num" w:pos="1440"/>
+        </w:tabs>
+        <w:ind w:left="1440" w:hanging="360"/>
+      </w:pPr>
+      <w:rPr>
+        <w:rFonts w:ascii="Courier New" w:hAnsi="Courier New" w:hint="default"/>
+        <w:sz w:val="20"/>
+      </w:rPr>
+    </w:lvl>
+    <w:lvl w:ilvl="2" w:tentative="1">
+      <w:start w:val="1"/>
+      <w:numFmt w:val="bullet"/>
+      <w:lvlText w:val=""/>
+      <w:lvlJc w:val="left"/>
+      <w:pPr>
+        <w:tabs>
+          <w:tab w:val="num" w:pos="2160"/>
+        </w:tabs>
+        <w:ind w:left="2160" w:hanging="360"/>
+      </w:pPr>
+      <w:rPr>
+        <w:rFonts w:ascii="Wingdings" w:hAnsi="Wingdings" w:hint="default"/>
+        <w:sz w:val="20"/>
+      </w:rPr>
+    </w:lvl>
+    <w:lvl w:ilvl="3" w:tentative="1">
+      <w:start w:val="1"/>
+      <w:numFmt w:val="bullet"/>
+      <w:lvlText w:val=""/>
+      <w:lvlJc w:val="left"/>
+      <w:pPr>
+        <w:tabs>
+          <w:tab w:val="num" w:pos="2880"/>
+        </w:tabs>
+        <w:ind w:left="2880" w:hanging="360"/>
+      </w:pPr>
+      <w:rPr>
+        <w:rFonts w:ascii="Wingdings" w:hAnsi="Wingdings" w:hint="default"/>
+        <w:sz w:val="20"/>
+      </w:rPr>
+    </w:lvl>
+    <w:lvl w:ilvl="4" w:tentative="1">
+      <w:start w:val="1"/>
+      <w:numFmt w:val="bullet"/>
+      <w:lvlText w:val=""/>
+      <w:lvlJc w:val="left"/>
+      <w:pPr>
+        <w:tabs>
+          <w:tab w:val="num" w:pos="3600"/>
+        </w:tabs>
+        <w:ind w:left="3600" w:hanging="360"/>
+      </w:pPr>
+      <w:rPr>
+        <w:rFonts w:ascii="Wingdings" w:hAnsi="Wingdings" w:hint="default"/>
+        <w:sz w:val="20"/>
+      </w:rPr>
+    </w:lvl>
+    <w:lvl w:ilvl="5" w:tentative="1">
+      <w:start w:val="1"/>
+      <w:numFmt w:val="bullet"/>
+      <w:lvlText w:val=""/>
+      <w:lvlJc w:val="left"/>
+      <w:pPr>
+        <w:tabs>
+          <w:tab w:val="num" w:pos="4320"/>
+        </w:tabs>
+        <w:ind w:left="4320" w:hanging="360"/>
+      </w:pPr>
+      <w:rPr>
+        <w:rFonts w:ascii="Wingdings" w:hAnsi="Wingdings" w:hint="default"/>
+        <w:sz w:val="20"/>
+      </w:rPr>
+    </w:lvl>
+    <w:lvl w:ilvl="6" w:tentative="1">
+      <w:start w:val="1"/>
+      <w:numFmt w:val="bullet"/>
+      <w:lvlText w:val=""/>
+      <w:lvlJc w:val="left"/>
+      <w:pPr>
+        <w:tabs>
+          <w:tab w:val="num" w:pos="5040"/>
+        </w:tabs>
+        <w:ind w:left="5040" w:hanging="360"/>
+      </w:pPr>
+      <w:rPr>
+        <w:rFonts w:ascii="Wingdings" w:hAnsi="Wingdings" w:hint="default"/>
+        <w:sz w:val="20"/>
+      </w:rPr>
+    </w:lvl>
+    <w:lvl w:ilvl="7" w:tentative="1">
+      <w:start w:val="1"/>
+      <w:numFmt w:val="bullet"/>
+      <w:lvlText w:val=""/>
+      <w:lvlJc w:val="left"/>
+      <w:pPr>
+        <w:tabs>
+          <w:tab w:val="num" w:pos="5760"/>
+        </w:tabs>
+        <w:ind w:left="5760" w:hanging="360"/>
+      </w:pPr>
+      <w:rPr>
+        <w:rFonts w:ascii="Wingdings" w:hAnsi="Wingdings" w:hint="default"/>
+        <w:sz w:val="20"/>
+      </w:rPr>
+    </w:lvl>
+    <w:lvl w:ilvl="8" w:tentative="1">
+      <w:start w:val="1"/>
+      <w:numFmt w:val="bullet"/>
+      <w:lvlText w:val=""/>
+      <w:lvlJc w:val="left"/>
+      <w:pPr>
+        <w:tabs>
+          <w:tab w:val="num" w:pos="6480"/>
+        </w:tabs>
+        <w:ind w:left="6480" w:hanging="360"/>
+      </w:pPr>
+      <w:rPr>
+        <w:rFonts w:ascii="Wingdings" w:hAnsi="Wingdings" w:hint="default"/>
+        <w:sz w:val="20"/>
+      </w:rPr>
+    </w:lvl>
+  </w:abstractNum>
+  <w:abstractNum w:abstractNumId="36">
     <w:nsid w:val="71673B0E"/>
     <w:multiLevelType w:val="hybridMultilevel"/>
     <w:tmpl w:val="78EA4B04"/>
@@ -8272,7 +8334,7 @@
       </w:rPr>
     </w:lvl>
   </w:abstractNum>
-  <w:abstractNum w:abstractNumId="36">
+  <w:abstractNum w:abstractNumId="37">
     <w:nsid w:val="73EE425B"/>
     <w:multiLevelType w:val="multilevel"/>
     <w:tmpl w:val="AE904A84"/>
@@ -8421,7 +8483,7 @@
       </w:rPr>
     </w:lvl>
   </w:abstractNum>
-  <w:abstractNum w:abstractNumId="37">
+  <w:abstractNum w:abstractNumId="38">
     <w:nsid w:val="75004F49"/>
     <w:multiLevelType w:val="multilevel"/>
     <w:tmpl w:val="D0A875E4"/>
@@ -8570,7 +8632,7 @@
       </w:rPr>
     </w:lvl>
   </w:abstractNum>
-  <w:abstractNum w:abstractNumId="38">
+  <w:abstractNum w:abstractNumId="39">
     <w:nsid w:val="77973055"/>
     <w:multiLevelType w:val="multilevel"/>
     <w:tmpl w:val="E30250F0"/>
@@ -8719,7 +8781,7 @@
       </w:rPr>
     </w:lvl>
   </w:abstractNum>
-  <w:abstractNum w:abstractNumId="39">
+  <w:abstractNum w:abstractNumId="40">
     <w:nsid w:val="7B084775"/>
     <w:multiLevelType w:val="hybridMultilevel"/>
     <w:tmpl w:val="9454DF90"/>
@@ -8860,7 +8922,7 @@
       </w:rPr>
     </w:lvl>
   </w:abstractNum>
-  <w:abstractNum w:abstractNumId="40">
+  <w:abstractNum w:abstractNumId="41">
     <w:nsid w:val="7BB76EA9"/>
     <w:multiLevelType w:val="multilevel"/>
     <w:tmpl w:val="4D365E7C"/>
@@ -9033,7 +9095,7 @@
     <w:abstractNumId w:val="34"/>
   </w:num>
   <w:num w:numId="5">
-    <w:abstractNumId w:val="37"/>
+    <w:abstractNumId w:val="38"/>
   </w:num>
   <w:num w:numId="6">
     <w:abstractNumId w:val="12"/>
@@ -9066,7 +9128,7 @@
     <w:abstractNumId w:val="6"/>
   </w:num>
   <w:num w:numId="16">
-    <w:abstractNumId w:val="40"/>
+    <w:abstractNumId w:val="41"/>
   </w:num>
   <w:num w:numId="17">
     <w:abstractNumId w:val="14"/>
@@ -9107,7 +9169,7 @@
     <w:abstractNumId w:val="3"/>
   </w:num>
   <w:num w:numId="26">
-    <w:abstractNumId w:val="38"/>
+    <w:abstractNumId w:val="39"/>
   </w:num>
   <w:num w:numId="27">
     <w:abstractNumId w:val="13"/>
@@ -9116,7 +9178,7 @@
     <w:abstractNumId w:val="4"/>
   </w:num>
   <w:num w:numId="29">
-    <w:abstractNumId w:val="36"/>
+    <w:abstractNumId w:val="37"/>
   </w:num>
   <w:num w:numId="30">
     <w:abstractNumId w:val="8"/>
@@ -9146,16 +9208,19 @@
     <w:abstractNumId w:val="22"/>
   </w:num>
   <w:num w:numId="39">
-    <w:abstractNumId w:val="35"/>
+    <w:abstractNumId w:val="36"/>
   </w:num>
   <w:num w:numId="40">
     <w:abstractNumId w:val="33"/>
   </w:num>
   <w:num w:numId="41">
-    <w:abstractNumId w:val="39"/>
+    <w:abstractNumId w:val="40"/>
   </w:num>
   <w:num w:numId="42">
     <w:abstractNumId w:val="29"/>
+  </w:num>
+  <w:num w:numId="43">
+    <w:abstractNumId w:val="35"/>
   </w:num>
 </w:numbering>
 </file>

</xml_diff>

<commit_message>
Add text into resume for scanner
git-svn-id: file:///e/GoogleDrive/repos/Job/ResumeAndTranscript@49 ef9b47d0-afce-4c4f-8353-34dd68159fed
</commit_message>
<xml_diff>
--- a/MinhLeHoang_Resume.docx
+++ b/MinhLeHoang_Resume.docx
@@ -15,6 +15,8 @@
           <w:szCs w:val="24"/>
         </w:rPr>
       </w:pPr>
+      <w:bookmarkStart w:id="0" w:name="_GoBack"/>
+      <w:bookmarkEnd w:id="0"/>
       <w:r>
         <w:rPr>
           <w:rFonts w:cs="Times New Roman"/>
@@ -382,16 +384,7 @@
           <w:rFonts w:ascii="Calibri" w:eastAsia="Times New Roman" w:hAnsi="Calibri" w:cs="Times New Roman"/>
           <w:color w:val="000000"/>
         </w:rPr>
-        <w:t>Conducting labs with digital logic</w:t>
-      </w:r>
-      <w:bookmarkStart w:id="0" w:name="_GoBack"/>
-      <w:bookmarkEnd w:id="0"/>
-      <w:r>
-        <w:rPr>
-          <w:rFonts w:ascii="Calibri" w:eastAsia="Times New Roman" w:hAnsi="Calibri" w:cs="Times New Roman"/>
-          <w:color w:val="000000"/>
-        </w:rPr>
-        <w:t xml:space="preserve"> circuits on weekly basic.</w:t>
+        <w:t>Conducting labs with digital logic circuits on weekly basic.</w:t>
       </w:r>
     </w:p>
     <w:p>
@@ -1100,7 +1093,199 @@
         <w:autoSpaceDE w:val="0"/>
         <w:autoSpaceDN w:val="0"/>
         <w:adjustRightInd w:val="0"/>
-        <w:spacing w:after="0" w:line="288" w:lineRule="auto"/>
+        <w:spacing w:after="0" w:line="240" w:lineRule="auto"/>
+        <w:jc w:val="center"/>
+        <w:rPr>
+          <w:rFonts w:cs="Times New Roman"/>
+          <w:color w:val="000000"/>
+          <w:sz w:val="6"/>
+          <w:szCs w:val="24"/>
+          <w:highlight w:val="white"/>
+          <w:lang w:val="en"/>
+        </w:rPr>
+      </w:pPr>
+      <w:r>
+        <w:rPr>
+          <w:rFonts w:cs="Times New Roman"/>
+          <w:color w:val="000000"/>
+          <w:sz w:val="8"/>
+          <w:szCs w:val="24"/>
+          <w:highlight w:val="white"/>
+          <w:lang w:val="en"/>
+        </w:rPr>
+        <w:t xml:space="preserve">Java, </w:t>
+      </w:r>
+      <w:proofErr w:type="spellStart"/>
+      <w:r>
+        <w:rPr>
+          <w:rFonts w:cs="Times New Roman"/>
+          <w:color w:val="000000"/>
+          <w:sz w:val="8"/>
+          <w:szCs w:val="24"/>
+          <w:highlight w:val="white"/>
+          <w:lang w:val="en"/>
+        </w:rPr>
+        <w:t>jquery</w:t>
+      </w:r>
+      <w:proofErr w:type="spellEnd"/>
+      <w:r>
+        <w:rPr>
+          <w:rFonts w:cs="Times New Roman"/>
+          <w:color w:val="000000"/>
+          <w:sz w:val="8"/>
+          <w:szCs w:val="24"/>
+          <w:highlight w:val="white"/>
+          <w:lang w:val="en"/>
+        </w:rPr>
+        <w:t>, Spring MVC, Hibernate, Tomcat</w:t>
+      </w:r>
+      <w:r>
+        <w:rPr>
+          <w:rFonts w:cs="Times New Roman"/>
+          <w:color w:val="000000"/>
+          <w:sz w:val="8"/>
+          <w:szCs w:val="24"/>
+          <w:highlight w:val="white"/>
+          <w:lang w:val="en"/>
+        </w:rPr>
+        <w:t xml:space="preserve"> apache server</w:t>
+      </w:r>
+      <w:r>
+        <w:rPr>
+          <w:rFonts w:cs="Times New Roman"/>
+          <w:color w:val="000000"/>
+          <w:sz w:val="8"/>
+          <w:szCs w:val="24"/>
+          <w:highlight w:val="white"/>
+          <w:lang w:val="en"/>
+        </w:rPr>
+        <w:t xml:space="preserve">, </w:t>
+      </w:r>
+      <w:proofErr w:type="spellStart"/>
+      <w:r>
+        <w:rPr>
+          <w:rFonts w:cs="Times New Roman"/>
+          <w:color w:val="000000"/>
+          <w:sz w:val="8"/>
+          <w:szCs w:val="24"/>
+          <w:highlight w:val="white"/>
+          <w:lang w:val="en"/>
+        </w:rPr>
+        <w:t>php</w:t>
+      </w:r>
+      <w:proofErr w:type="spellEnd"/>
+      <w:r>
+        <w:rPr>
+          <w:rFonts w:cs="Times New Roman"/>
+          <w:color w:val="000000"/>
+          <w:sz w:val="8"/>
+          <w:szCs w:val="24"/>
+          <w:highlight w:val="white"/>
+          <w:lang w:val="en"/>
+        </w:rPr>
+        <w:t xml:space="preserve">, MySQL, </w:t>
+      </w:r>
+      <w:proofErr w:type="spellStart"/>
+      <w:r>
+        <w:rPr>
+          <w:rFonts w:cs="Times New Roman"/>
+          <w:color w:val="000000"/>
+          <w:sz w:val="8"/>
+          <w:szCs w:val="24"/>
+          <w:highlight w:val="white"/>
+          <w:lang w:val="en"/>
+        </w:rPr>
+        <w:t>PostgreSQL</w:t>
+      </w:r>
+      <w:proofErr w:type="spellEnd"/>
+      <w:r>
+        <w:rPr>
+          <w:rFonts w:cs="Times New Roman"/>
+          <w:color w:val="000000"/>
+          <w:sz w:val="8"/>
+          <w:szCs w:val="24"/>
+          <w:highlight w:val="white"/>
+          <w:lang w:val="en"/>
+        </w:rPr>
+        <w:t>, python, C#, Android</w:t>
+      </w:r>
+      <w:r>
+        <w:rPr>
+          <w:rFonts w:cs="Times New Roman"/>
+          <w:color w:val="000000"/>
+          <w:sz w:val="8"/>
+          <w:szCs w:val="24"/>
+          <w:highlight w:val="white"/>
+          <w:lang w:val="en"/>
+        </w:rPr>
+        <w:t xml:space="preserve">, </w:t>
+      </w:r>
+      <w:r>
+        <w:rPr>
+          <w:rFonts w:cs="Times New Roman"/>
+          <w:color w:val="000000"/>
+          <w:sz w:val="6"/>
+          <w:szCs w:val="24"/>
+          <w:highlight w:val="white"/>
+          <w:lang w:val="en"/>
+        </w:rPr>
+        <w:t xml:space="preserve">SVN subversion, </w:t>
+      </w:r>
+      <w:proofErr w:type="spellStart"/>
+      <w:r>
+        <w:rPr>
+          <w:rFonts w:cs="Times New Roman"/>
+          <w:color w:val="000000"/>
+          <w:sz w:val="6"/>
+          <w:szCs w:val="24"/>
+          <w:highlight w:val="white"/>
+          <w:lang w:val="en"/>
+        </w:rPr>
+        <w:t>github</w:t>
+      </w:r>
+      <w:proofErr w:type="spellEnd"/>
+      <w:r>
+        <w:rPr>
+          <w:rFonts w:cs="Times New Roman"/>
+          <w:color w:val="000000"/>
+          <w:sz w:val="6"/>
+          <w:szCs w:val="24"/>
+          <w:highlight w:val="white"/>
+          <w:lang w:val="en"/>
+        </w:rPr>
+        <w:t xml:space="preserve">, Visual Studio, Eclipse, </w:t>
+      </w:r>
+      <w:proofErr w:type="spellStart"/>
+      <w:r>
+        <w:rPr>
+          <w:rFonts w:cs="Times New Roman"/>
+          <w:color w:val="000000"/>
+          <w:sz w:val="6"/>
+          <w:szCs w:val="24"/>
+          <w:highlight w:val="white"/>
+          <w:lang w:val="en"/>
+        </w:rPr>
+        <w:t>NetBeans</w:t>
+      </w:r>
+      <w:proofErr w:type="spellEnd"/>
+      <w:r>
+        <w:rPr>
+          <w:rFonts w:cs="Times New Roman"/>
+          <w:color w:val="000000"/>
+          <w:sz w:val="6"/>
+          <w:szCs w:val="24"/>
+          <w:highlight w:val="white"/>
+          <w:lang w:val="en"/>
+        </w:rPr>
+        <w:t>, Linux, Window</w:t>
+      </w:r>
+    </w:p>
+    <w:p>
+      <w:pPr>
+        <w:autoSpaceDE w:val="0"/>
+        <w:autoSpaceDN w:val="0"/>
+        <w:adjustRightInd w:val="0"/>
+        <w:spacing w:after="0" w:line="240" w:lineRule="auto"/>
         <w:ind w:left="360"/>
         <w:jc w:val="center"/>
         <w:rPr>
@@ -1116,7 +1301,7 @@
           <w:noProof/>
         </w:rPr>
         <w:drawing>
-          <wp:inline distT="0" distB="0" distL="0" distR="0" wp14:anchorId="443A20FF" wp14:editId="0510B19B">
+          <wp:inline distT="0" distB="0" distL="0" distR="0" wp14:anchorId="3AF33AC5" wp14:editId="20227E25">
             <wp:extent cx="409699" cy="251938"/>
             <wp:effectExtent l="0" t="0" r="0" b="0"/>
             <wp:docPr id="22" name="Picture 22" descr="http://www.digitaltrends.com/wp-content/uploads/2010/11/java-logo.jpg"/>
@@ -1178,7 +1363,7 @@
           <w:noProof/>
         </w:rPr>
         <w:drawing>
-          <wp:inline distT="0" distB="0" distL="0" distR="0" wp14:anchorId="6C7A280D" wp14:editId="255F6306">
+          <wp:inline distT="0" distB="0" distL="0" distR="0" wp14:anchorId="664E1E77" wp14:editId="5DF3B0F1">
             <wp:extent cx="486888" cy="119573"/>
             <wp:effectExtent l="0" t="0" r="8890" b="0"/>
             <wp:docPr id="15" name="Picture 15" descr="http://www.bitstorm.org/edwin/jquery-presentatie/pix/jquery_logo_color_onwhite.png"/>
@@ -1240,7 +1425,7 @@
           <w:noProof/>
         </w:rPr>
         <w:drawing>
-          <wp:inline distT="0" distB="0" distL="0" distR="0" wp14:anchorId="5766B106" wp14:editId="19A216D6">
+          <wp:inline distT="0" distB="0" distL="0" distR="0" wp14:anchorId="68D7F519" wp14:editId="3FE2C155">
             <wp:extent cx="295910" cy="168910"/>
             <wp:effectExtent l="0" t="0" r="8890" b="2540"/>
             <wp:docPr id="7" name="Picture 7" descr="logo-spring-103x60.png (103×60)"/>
@@ -1302,7 +1487,7 @@
           <w:noProof/>
         </w:rPr>
         <w:drawing>
-          <wp:inline distT="0" distB="0" distL="0" distR="0" wp14:anchorId="7A52D98B" wp14:editId="5770A67A">
+          <wp:inline distT="0" distB="0" distL="0" distR="0" wp14:anchorId="791FC061" wp14:editId="522435A9">
             <wp:extent cx="556118" cy="154379"/>
             <wp:effectExtent l="0" t="0" r="0" b="0"/>
             <wp:docPr id="9" name="Picture 9" descr="http://docs.jboss.org/jbossclustering/hibernate-caching/3.3/en-US/html/images/hibernate_logo_a.png"/>
@@ -1364,7 +1549,7 @@
           <w:noProof/>
         </w:rPr>
         <w:drawing>
-          <wp:inline distT="0" distB="0" distL="0" distR="0" wp14:anchorId="17AF6F43" wp14:editId="404C281E">
+          <wp:inline distT="0" distB="0" distL="0" distR="0" wp14:anchorId="522B67F0" wp14:editId="663F5055">
             <wp:extent cx="330695" cy="207818"/>
             <wp:effectExtent l="0" t="0" r="0" b="1905"/>
             <wp:docPr id="39" name="Picture 39" descr="Tomcat Logo"/>
@@ -1426,7 +1611,7 @@
           <w:noProof/>
         </w:rPr>
         <w:drawing>
-          <wp:inline distT="0" distB="0" distL="0" distR="0" wp14:anchorId="44ABEB61" wp14:editId="1271B1F9">
+          <wp:inline distT="0" distB="0" distL="0" distR="0" wp14:anchorId="25F9A72B" wp14:editId="758EF1BD">
             <wp:extent cx="285115" cy="160020"/>
             <wp:effectExtent l="0" t="0" r="635" b="0"/>
             <wp:docPr id="4" name="Picture 4" descr="http://static.php.net/www.php.net/images/php.gif"/>
@@ -1488,7 +1673,7 @@
           <w:noProof/>
         </w:rPr>
         <w:drawing>
-          <wp:inline distT="0" distB="0" distL="0" distR="0" wp14:anchorId="2EC546BE" wp14:editId="6137C415">
+          <wp:inline distT="0" distB="0" distL="0" distR="0" wp14:anchorId="07DCC6B1" wp14:editId="3BBF1E7C">
             <wp:extent cx="390408" cy="201845"/>
             <wp:effectExtent l="0" t="0" r="0" b="8255"/>
             <wp:docPr id="23" name="Picture 23" descr="http://www.mysql.com/common/logos/logo-mysql-110x57.png"/>
@@ -1550,7 +1735,7 @@
           <w:noProof/>
         </w:rPr>
         <w:drawing>
-          <wp:inline distT="0" distB="0" distL="0" distR="0" wp14:anchorId="336A4A66" wp14:editId="0FB4ECB2">
+          <wp:inline distT="0" distB="0" distL="0" distR="0" wp14:anchorId="2E015F01" wp14:editId="05A668AE">
             <wp:extent cx="424282" cy="336258"/>
             <wp:effectExtent l="0" t="0" r="0" b="6985"/>
             <wp:docPr id="10" name="Picture 10" descr="http://mrfrosti.com/wp-content/uploads/2011/06/PostgreSQL-9.gif"/>
@@ -1612,7 +1797,7 @@
           <w:noProof/>
         </w:rPr>
         <w:drawing>
-          <wp:inline distT="0" distB="0" distL="0" distR="0" wp14:anchorId="2AE920A3" wp14:editId="4C95DAFD">
+          <wp:inline distT="0" distB="0" distL="0" distR="0" wp14:anchorId="5C0AA158" wp14:editId="1EDC8769">
             <wp:extent cx="581110" cy="195415"/>
             <wp:effectExtent l="0" t="0" r="0" b="0"/>
             <wp:docPr id="16" name="Picture 16" descr="http://www.python.org/images/python-logo.gif"/>
@@ -1674,7 +1859,7 @@
           <w:noProof/>
         </w:rPr>
         <w:drawing>
-          <wp:inline distT="0" distB="0" distL="0" distR="0" wp14:anchorId="2BFF0A95" wp14:editId="7245B477">
+          <wp:inline distT="0" distB="0" distL="0" distR="0" wp14:anchorId="0D4383D7" wp14:editId="72258786">
             <wp:extent cx="219694" cy="219694"/>
             <wp:effectExtent l="0" t="0" r="9525" b="9525"/>
             <wp:docPr id="24" name="Picture 24" descr="http://upload.wikimedia.org/wikipedia/commons/7/72/Logo_C_Sharp.png"/>
@@ -1736,7 +1921,7 @@
           <w:noProof/>
         </w:rPr>
         <w:drawing>
-          <wp:inline distT="0" distB="0" distL="0" distR="0" wp14:anchorId="77293E3A" wp14:editId="044520CC">
+          <wp:inline distT="0" distB="0" distL="0" distR="0" wp14:anchorId="24CD1744" wp14:editId="6B0261A5">
             <wp:extent cx="285008" cy="213714"/>
             <wp:effectExtent l="0" t="0" r="1270" b="0"/>
             <wp:docPr id="50" name="Picture 50" descr="http://d34wpjv4rf3nwa.cloudfront.net/www1/wp-content/uploads/2012/01/android-survey.gif"/>
@@ -1798,7 +1983,7 @@
           <w:noProof/>
         </w:rPr>
         <w:drawing>
-          <wp:inline distT="0" distB="0" distL="0" distR="0" wp14:anchorId="6B07F0F9" wp14:editId="2AB46982">
+          <wp:inline distT="0" distB="0" distL="0" distR="0" wp14:anchorId="5568DDE4" wp14:editId="331563D9">
             <wp:extent cx="1255594" cy="170029"/>
             <wp:effectExtent l="0" t="0" r="1905" b="1905"/>
             <wp:docPr id="12" name="Picture 12" descr="Subversion.png"/>
@@ -1863,7 +2048,7 @@
           <w:szCs w:val="24"/>
         </w:rPr>
         <w:drawing>
-          <wp:inline distT="0" distB="0" distL="0" distR="0" wp14:anchorId="66406D07" wp14:editId="50A3865A">
+          <wp:inline distT="0" distB="0" distL="0" distR="0" wp14:anchorId="56A44483" wp14:editId="76E536C5">
             <wp:extent cx="255319" cy="255319"/>
             <wp:effectExtent l="0" t="0" r="0" b="0"/>
             <wp:docPr id="33" name="Picture 33"/>
@@ -1934,9 +2119,9 @@
           <w:noProof/>
         </w:rPr>
         <w:drawing>
-          <wp:inline distT="0" distB="0" distL="0" distR="0" wp14:anchorId="2C65F83F" wp14:editId="5EF162A6">
-            <wp:extent cx="546264" cy="212748"/>
-            <wp:effectExtent l="0" t="0" r="6350" b="0"/>
+          <wp:inline distT="0" distB="0" distL="0" distR="0" wp14:anchorId="527313F5" wp14:editId="23D18987">
+            <wp:extent cx="519112" cy="202173"/>
+            <wp:effectExtent l="0" t="0" r="0" b="7620"/>
             <wp:docPr id="36" name="Picture 36" descr="http://3.bp.blogspot.com/-OZx9x5u57RQ/T1knZn-UmmI/AAAAAAAAAG8/1PECIOinhAQ/s1600/Logo_Visual_Studio_2010.jpg"/>
             <wp:cNvGraphicFramePr>
               <a:graphicFrameLocks xmlns:a="http://schemas.openxmlformats.org/drawingml/2006/main" noChangeAspect="1"/>
@@ -1966,7 +2151,7 @@
                   <pic:spPr bwMode="auto">
                     <a:xfrm>
                       <a:off x="0" y="0"/>
-                      <a:ext cx="548912" cy="213779"/>
+                      <a:ext cx="517763" cy="201648"/>
                     </a:xfrm>
                     <a:prstGeom prst="rect">
                       <a:avLst/>
@@ -1996,7 +2181,7 @@
           <w:noProof/>
         </w:rPr>
         <w:drawing>
-          <wp:inline distT="0" distB="0" distL="0" distR="0" wp14:anchorId="6D626B5E" wp14:editId="73BDF905">
+          <wp:inline distT="0" distB="0" distL="0" distR="0" wp14:anchorId="3895CC9F" wp14:editId="65D7BBA9">
             <wp:extent cx="261257" cy="261257"/>
             <wp:effectExtent l="0" t="0" r="5715" b="5715"/>
             <wp:docPr id="37" name="Picture 37" descr="http://fc02.deviantart.net/fs12/f/2006/324/a/7/Eclipse_by_sonnysavage.png"/>
@@ -2061,7 +2246,7 @@
           <w:szCs w:val="24"/>
         </w:rPr>
         <w:drawing>
-          <wp:inline distT="0" distB="0" distL="0" distR="0" wp14:anchorId="5A072907" wp14:editId="5FBDE741">
+          <wp:inline distT="0" distB="0" distL="0" distR="0" wp14:anchorId="204742AD" wp14:editId="68D5991F">
             <wp:extent cx="552450" cy="148218"/>
             <wp:effectExtent l="0" t="0" r="0" b="4445"/>
             <wp:docPr id="38" name="Picture 38"/>
@@ -2123,7 +2308,7 @@
           <w:noProof/>
         </w:rPr>
         <w:drawing>
-          <wp:inline distT="0" distB="0" distL="0" distR="0" wp14:anchorId="135D902B" wp14:editId="07707626">
+          <wp:inline distT="0" distB="0" distL="0" distR="0" wp14:anchorId="656035E4" wp14:editId="370060CB">
             <wp:extent cx="383980" cy="287897"/>
             <wp:effectExtent l="0" t="0" r="0" b="0"/>
             <wp:docPr id="5" name="Picture 5" descr="http://www.engineering.uiowa.edu/sites/default/files/ecs/images/tux-trans.png"/>
@@ -2185,7 +2370,7 @@
           <w:noProof/>
         </w:rPr>
         <w:drawing>
-          <wp:inline distT="0" distB="0" distL="0" distR="0" wp14:anchorId="00714FF3" wp14:editId="1614BCFA">
+          <wp:inline distT="0" distB="0" distL="0" distR="0" wp14:anchorId="248E13FB" wp14:editId="79A13B8D">
             <wp:extent cx="301208" cy="284427"/>
             <wp:effectExtent l="0" t="0" r="3810" b="1905"/>
             <wp:docPr id="6" name="Picture 6" descr="http://www.yourlibrary.ca/computers/tutorials/setuphotmail/windows_icon.jpg"/>
@@ -2981,49 +3166,49 @@
         <v:path o:extrusionok="f" gradientshapeok="t" o:connecttype="rect"/>
         <o:lock v:ext="edit" aspectratio="t"/>
       </v:shapetype>
-      <v:shape id="_x0000_i1061" type="#_x0000_t75" alt="http://static.php.net/www.php.net/images/php.gif" style="width:90.15pt;height:50.1pt;visibility:visible;mso-wrap-style:square" o:bullet="t">
+      <v:shape id="_x0000_i1227" type="#_x0000_t75" alt="http://static.php.net/www.php.net/images/php.gif" style="width:90pt;height:50.25pt;visibility:visible;mso-wrap-style:square" o:bullet="t">
         <v:imagedata r:id="rId1" o:title="php"/>
       </v:shape>
     </w:pict>
   </w:numPicBullet>
   <w:numPicBullet w:numPicBulletId="1">
     <w:pict>
-      <v:shape id="_x0000_i1062" type="#_x0000_t75" style="width:16.3pt;height:16.3pt;visibility:visible;mso-wrap-style:square" o:bullet="t">
+      <v:shape id="_x0000_i1228" type="#_x0000_t75" style="width:16.15pt;height:16.15pt;visibility:visible;mso-wrap-style:square" o:bullet="t">
         <v:imagedata r:id="rId2" o:title="eps_closedHS"/>
       </v:shape>
     </w:pict>
   </w:numPicBullet>
   <w:numPicBullet w:numPicBulletId="2">
     <w:pict>
-      <v:shape id="_x0000_i1063" type="#_x0000_t75" style="width:16.3pt;height:16.3pt;visibility:visible;mso-wrap-style:square" o:bullet="t">
+      <v:shape id="_x0000_i1229" type="#_x0000_t75" style="width:16.15pt;height:16.15pt;visibility:visible;mso-wrap-style:square" o:bullet="t">
         <v:imagedata r:id="rId3" o:title="Web"/>
       </v:shape>
     </w:pict>
   </w:numPicBullet>
   <w:numPicBullet w:numPicBulletId="3">
     <w:pict>
-      <v:shape id="_x0000_i1064" type="#_x0000_t75" style="width:16.3pt;height:16.3pt;visibility:visible;mso-wrap-style:square" o:bullet="t">
+      <v:shape id="_x0000_i1230" type="#_x0000_t75" style="width:16.15pt;height:16.15pt;visibility:visible;mso-wrap-style:square" o:bullet="t">
         <v:imagedata r:id="rId4" o:title="DialHS"/>
       </v:shape>
     </w:pict>
   </w:numPicBullet>
   <w:numPicBullet w:numPicBulletId="4">
     <w:pict>
-      <v:shape id="_x0000_i1065" type="#_x0000_t75" style="width:16.3pt;height:16.3pt;visibility:visible;mso-wrap-style:square" o:bullet="t">
+      <v:shape id="_x0000_i1231" type="#_x0000_t75" style="width:16.15pt;height:16.15pt;visibility:visible;mso-wrap-style:square" o:bullet="t">
         <v:imagedata r:id="rId5" o:title="HTMLPageHS"/>
       </v:shape>
     </w:pict>
   </w:numPicBullet>
   <w:numPicBullet w:numPicBulletId="5">
     <w:pict>
-      <v:shape id="_x0000_i1066" type="#_x0000_t75" style="width:16.3pt;height:16.3pt;visibility:visible;mso-wrap-style:square" o:bullet="t">
+      <v:shape id="_x0000_i1232" type="#_x0000_t75" style="width:16.15pt;height:16.15pt;visibility:visible;mso-wrap-style:square" o:bullet="t">
         <v:imagedata r:id="rId6" o:title="HomeHS"/>
       </v:shape>
     </w:pict>
   </w:numPicBullet>
   <w:numPicBullet w:numPicBulletId="6">
     <w:pict>
-      <v:shape id="_x0000_i1067" type="#_x0000_t75" style="width:365pt;height:319.3pt;visibility:visible;mso-wrap-style:square" o:bullet="t">
+      <v:shape id="_x0000_i1233" type="#_x0000_t75" style="width:364.9pt;height:319.15pt;visibility:visible;mso-wrap-style:square" o:bullet="t">
         <v:imagedata r:id="rId7" o:title="icon"/>
       </v:shape>
     </w:pict>

</xml_diff>

<commit_message>
Update before Microsoft, summer 2014
git-svn-id: file:///e/GoogleDrive/repos/Job/ResumeAndTranscript@50 ef9b47d0-afce-4c4f-8353-34dd68159fed
</commit_message>
<xml_diff>
--- a/MinhLeHoang_Resume.docx
+++ b/MinhLeHoang_Resume.docx
@@ -1,11 +1,10 @@
 
 <file path=word/document.xml><?xml version="1.0" encoding="utf-8"?>
-<w:document xmlns:wpc="http://schemas.microsoft.com/office/word/2010/wordprocessingCanvas" xmlns:mc="http://schemas.openxmlformats.org/markup-compatibility/2006" xmlns:o="urn:schemas-microsoft-com:office:office" xmlns:r="http://schemas.openxmlformats.org/officeDocument/2006/relationships" xmlns:m="http://schemas.openxmlformats.org/officeDocument/2006/math" xmlns:v="urn:schemas-microsoft-com:vml" xmlns:wp14="http://schemas.microsoft.com/office/word/2010/wordprocessingDrawing" xmlns:wp="http://schemas.openxmlformats.org/drawingml/2006/wordprocessingDrawing" xmlns:w10="urn:schemas-microsoft-com:office:word" xmlns:w="http://schemas.openxmlformats.org/wordprocessingml/2006/main" xmlns:w14="http://schemas.microsoft.com/office/word/2010/wordml" xmlns:wpg="http://schemas.microsoft.com/office/word/2010/wordprocessingGroup" xmlns:wpi="http://schemas.microsoft.com/office/word/2010/wordprocessingInk" xmlns:wne="http://schemas.microsoft.com/office/word/2006/wordml" xmlns:wps="http://schemas.microsoft.com/office/word/2010/wordprocessingShape" mc:Ignorable="w14 wp14">
+<w:document xmlns:wpc="http://schemas.microsoft.com/office/word/2010/wordprocessingCanvas" xmlns:mc="http://schemas.openxmlformats.org/markup-compatibility/2006" xmlns:o="urn:schemas-microsoft-com:office:office" xmlns:r="http://schemas.openxmlformats.org/officeDocument/2006/relationships" xmlns:m="http://schemas.openxmlformats.org/officeDocument/2006/math" xmlns:v="urn:schemas-microsoft-com:vml" xmlns:wp14="http://schemas.microsoft.com/office/word/2010/wordprocessingDrawing" xmlns:wp="http://schemas.openxmlformats.org/drawingml/2006/wordprocessingDrawing" xmlns:w10="urn:schemas-microsoft-com:office:word" xmlns:w="http://schemas.openxmlformats.org/wordprocessingml/2006/main" xmlns:w14="http://schemas.microsoft.com/office/word/2010/wordml" xmlns:w15="http://schemas.microsoft.com/office/word/2012/wordml" xmlns:wpg="http://schemas.microsoft.com/office/word/2010/wordprocessingGroup" xmlns:wpi="http://schemas.microsoft.com/office/word/2010/wordprocessingInk" xmlns:wne="http://schemas.microsoft.com/office/word/2006/wordml" xmlns:wps="http://schemas.microsoft.com/office/word/2010/wordprocessingShape" mc:Ignorable="w14 w15 wp14">
   <w:body>
     <w:p>
       <w:pPr>
-        <w:spacing w:beforeLines="20" w:before="48" w:afterLines="20" w:after="48" w:line="288" w:lineRule="auto"/>
-        <w:ind w:left="720"/>
+        <w:spacing w:beforeLines="20" w:before="48" w:afterLines="20" w:after="48"/>
         <w:jc w:val="center"/>
         <w:rPr>
           <w:rFonts w:cs="Times New Roman"/>
@@ -37,75 +36,89 @@
         </w:rPr>
         <w:t xml:space="preserve"> </w:t>
       </w:r>
-      <w:r>
-        <w:rPr>
-          <w:rFonts w:ascii="Times New Roman" w:eastAsia="Times New Roman" w:hAnsi="Times New Roman" w:cs="Times New Roman"/>
-          <w:snapToGrid w:val="0"/>
-          <w:color w:val="000000"/>
-          <w:w w:val="0"/>
-          <w:sz w:val="0"/>
-          <w:szCs w:val="0"/>
-          <w:u w:color="000000"/>
-          <w:bdr w:val="none" w:sz="0" w:space="0" w:color="000000"/>
-          <w:shd w:val="clear" w:color="000000" w:fill="000000"/>
-          <w:lang w:val="x-none" w:eastAsia="x-none" w:bidi="x-none"/>
-        </w:rPr>
-        <w:t xml:space="preserve"> </w:t>
-      </w:r>
     </w:p>
     <w:p>
       <w:pPr>
-        <w:autoSpaceDE w:val="0"/>
-        <w:autoSpaceDN w:val="0"/>
-        <w:adjustRightInd w:val="0"/>
-        <w:spacing w:after="0" w:line="288" w:lineRule="auto"/>
-        <w:jc w:val="both"/>
-        <w:rPr>
-          <w:rFonts w:cs="Times New Roman"/>
-          <w:b/>
-          <w:bCs/>
-          <w:color w:val="000000"/>
-          <w:szCs w:val="24"/>
-          <w:u w:val="single"/>
-          <w:lang w:val="en"/>
-        </w:rPr>
-      </w:pPr>
-      <w:r>
-        <w:rPr>
-          <w:rFonts w:cs="Times New Roman"/>
-          <w:b/>
-          <w:bCs/>
-          <w:color w:val="000000"/>
-          <w:szCs w:val="24"/>
-          <w:u w:val="single"/>
-          <w:lang w:val="en"/>
-        </w:rPr>
-        <w:t>CONTACT INFORMATION</w:t>
+        <w:pStyle w:val="ListParagraph"/>
+        <w:spacing w:beforeLines="20" w:before="48" w:afterLines="20" w:after="48"/>
+        <w:ind w:left="0"/>
+        <w:jc w:val="center"/>
+        <w:rPr>
+          <w:rFonts w:cs="Times New Roman"/>
+          <w:szCs w:val="24"/>
+        </w:rPr>
+      </w:pPr>
+      <w:r>
+        <w:rPr>
+          <w:rFonts w:cs="Times New Roman"/>
+          <w:szCs w:val="24"/>
+        </w:rPr>
+        <w:t xml:space="preserve">Room </w:t>
+      </w:r>
+      <w:r>
+        <w:rPr>
+          <w:rFonts w:cs="Times New Roman"/>
+          <w:szCs w:val="24"/>
+        </w:rPr>
+        <w:t>143, 73</w:t>
+      </w:r>
+      <w:r>
+        <w:rPr>
+          <w:rFonts w:cs="Times New Roman"/>
+          <w:szCs w:val="24"/>
+        </w:rPr>
+        <w:t xml:space="preserve"> St George Street, Toronto, Ontario, Canada, ON M5S 2E5</w:t>
+      </w:r>
+      <w:r>
+        <w:rPr>
+          <w:rFonts w:cs="Times New Roman"/>
+          <w:szCs w:val="24"/>
+        </w:rPr>
+        <w:t xml:space="preserve"> </w:t>
+      </w:r>
+      <w:r>
+        <w:rPr>
+          <w:rFonts w:cs="Times New Roman"/>
+          <w:szCs w:val="24"/>
+        </w:rPr>
+        <w:t>●</w:t>
+      </w:r>
+      <w:r>
+        <w:rPr>
+          <w:rFonts w:cs="Times New Roman"/>
+          <w:szCs w:val="24"/>
+        </w:rPr>
+        <w:t xml:space="preserve"> </w:t>
+      </w:r>
+      <w:r>
+        <w:rPr>
+          <w:rFonts w:cs="Times New Roman"/>
+          <w:szCs w:val="24"/>
+        </w:rPr>
+        <w:t>+1-416-857-4202</w:t>
+      </w:r>
+      <w:r>
+        <w:rPr>
+          <w:rFonts w:cs="Times New Roman"/>
+          <w:szCs w:val="24"/>
+        </w:rPr>
+        <w:t xml:space="preserve"> </w:t>
       </w:r>
     </w:p>
     <w:p>
       <w:pPr>
         <w:pStyle w:val="ListParagraph"/>
-        <w:numPr>
-          <w:ilvl w:val="0"/>
-          <w:numId w:val="38"/>
-        </w:numPr>
-        <w:spacing w:beforeLines="20" w:before="48" w:afterLines="20" w:after="48" w:line="288" w:lineRule="auto"/>
-        <w:jc w:val="both"/>
-        <w:rPr>
-          <w:rFonts w:cs="Times New Roman"/>
-          <w:szCs w:val="24"/>
-        </w:rPr>
-      </w:pPr>
-      <w:r>
-        <w:rPr>
-          <w:rFonts w:cs="Times New Roman"/>
-          <w:color w:val="000000" w:themeColor="text1"/>
-          <w:szCs w:val="24"/>
-        </w:rPr>
-        <w:t xml:space="preserve">Email:  </w:t>
-      </w:r>
-      <w:hyperlink r:id="rId8" w:history="1">
+        <w:spacing w:beforeLines="20" w:before="48" w:afterLines="20" w:after="48"/>
+        <w:ind w:left="0"/>
+        <w:jc w:val="center"/>
+        <w:rPr>
+          <w:rFonts w:cs="Times New Roman"/>
+          <w:color w:val="0000FF" w:themeColor="hyperlink"/>
+          <w:szCs w:val="24"/>
+          <w:u w:val="single"/>
+        </w:rPr>
+      </w:pPr>
+      <w:hyperlink r:id="rId7" w:history="1">
         <w:r>
           <w:rPr>
             <w:rStyle w:val="Hyperlink"/>
@@ -122,92 +135,14 @@
         </w:rPr>
         <w:t xml:space="preserve"> </w:t>
       </w:r>
-    </w:p>
-    <w:p>
-      <w:pPr>
-        <w:pStyle w:val="ListParagraph"/>
-        <w:numPr>
-          <w:ilvl w:val="0"/>
-          <w:numId w:val="40"/>
-        </w:numPr>
-        <w:spacing w:beforeLines="20" w:before="48" w:afterLines="20" w:after="48" w:line="288" w:lineRule="auto"/>
-        <w:jc w:val="both"/>
-        <w:rPr>
-          <w:rFonts w:cs="Times New Roman"/>
-          <w:szCs w:val="24"/>
-        </w:rPr>
-      </w:pPr>
-      <w:r>
-        <w:rPr>
-          <w:rFonts w:cs="Times New Roman"/>
-          <w:szCs w:val="24"/>
-        </w:rPr>
-        <w:t>Phone: +1-416-857-4202</w:t>
-      </w:r>
-    </w:p>
-    <w:p>
-      <w:pPr>
-        <w:pStyle w:val="ListParagraph"/>
-        <w:numPr>
-          <w:ilvl w:val="0"/>
-          <w:numId w:val="41"/>
-        </w:numPr>
-        <w:spacing w:beforeLines="20" w:before="48" w:afterLines="20" w:after="48" w:line="288" w:lineRule="auto"/>
-        <w:jc w:val="both"/>
-        <w:rPr>
-          <w:rFonts w:cs="Times New Roman"/>
-          <w:szCs w:val="24"/>
-        </w:rPr>
-      </w:pPr>
-      <w:r>
-        <w:rPr>
-          <w:rFonts w:cs="Times New Roman"/>
-          <w:szCs w:val="24"/>
-        </w:rPr>
-        <w:t xml:space="preserve">Address: Room </w:t>
-      </w:r>
-      <w:r>
-        <w:rPr>
-          <w:rFonts w:cs="Times New Roman"/>
-          <w:szCs w:val="24"/>
-        </w:rPr>
-        <w:t>143, 73</w:t>
-      </w:r>
-      <w:r>
-        <w:rPr>
-          <w:rFonts w:cs="Times New Roman"/>
-          <w:szCs w:val="24"/>
-        </w:rPr>
-        <w:t xml:space="preserve"> St George Street, Toronto, Ontario, Canada, ON M5S 2E5</w:t>
-      </w:r>
-    </w:p>
-    <w:p>
-      <w:pPr>
-        <w:pStyle w:val="ListParagraph"/>
-        <w:numPr>
-          <w:ilvl w:val="0"/>
-          <w:numId w:val="42"/>
-        </w:numPr>
-        <w:autoSpaceDE w:val="0"/>
-        <w:autoSpaceDN w:val="0"/>
-        <w:adjustRightInd w:val="0"/>
-        <w:spacing w:after="0" w:line="288" w:lineRule="auto"/>
-        <w:jc w:val="both"/>
-        <w:rPr>
-          <w:rFonts w:cs="Times New Roman"/>
-          <w:color w:val="0000FF" w:themeColor="hyperlink"/>
-          <w:szCs w:val="24"/>
-          <w:u w:val="single"/>
-        </w:rPr>
-      </w:pPr>
-      <w:r>
-        <w:rPr>
-          <w:rFonts w:cs="Times New Roman"/>
-          <w:szCs w:val="24"/>
-        </w:rPr>
-        <w:t xml:space="preserve">Online profile: </w:t>
-      </w:r>
-      <w:hyperlink r:id="rId9" w:history="1">
+      <w:r>
+        <w:rPr>
+          <w:rFonts w:cs="Times New Roman"/>
+          <w:szCs w:val="24"/>
+        </w:rPr>
+        <w:t xml:space="preserve">● </w:t>
+      </w:r>
+      <w:hyperlink r:id="rId8" w:history="1">
         <w:r>
           <w:rPr>
             <w:rStyle w:val="Hyperlink"/>
@@ -220,7 +155,12 @@
     </w:p>
     <w:p>
       <w:pPr>
-        <w:spacing w:after="0" w:line="288" w:lineRule="auto"/>
+        <w:pStyle w:val="ListParagraph"/>
+        <w:autoSpaceDE w:val="0"/>
+        <w:autoSpaceDN w:val="0"/>
+        <w:adjustRightInd w:val="0"/>
+        <w:spacing w:beforeLines="20" w:before="48" w:afterLines="20" w:after="48"/>
+        <w:ind w:left="0"/>
         <w:jc w:val="both"/>
         <w:rPr>
           <w:rFonts w:cs="Times New Roman"/>
@@ -231,16 +171,79 @@
       </w:pPr>
       <w:r>
         <w:rPr>
+          <w:rFonts w:cs="Times New Roman"/>
+          <w:b/>
+          <w:szCs w:val="24"/>
+          <w:u w:val="single"/>
+        </w:rPr>
+        <w:t>EXPERIENCE</w:t>
+      </w:r>
+      <w:r>
+        <w:rPr>
+          <w:rFonts w:cs="Times New Roman"/>
+          <w:b/>
+          <w:szCs w:val="24"/>
+          <w:u w:val="single"/>
+        </w:rPr>
+        <w:t>S</w:t>
+      </w:r>
+    </w:p>
+    <w:p>
+      <w:pPr>
+        <w:spacing w:after="0"/>
+        <w:ind w:left="360"/>
+        <w:rPr>
+          <w:rFonts w:ascii="Calibri" w:eastAsia="Times New Roman" w:hAnsi="Calibri" w:cs="Times New Roman"/>
+          <w:color w:val="000000"/>
+        </w:rPr>
+      </w:pPr>
+      <w:r>
+        <w:rPr>
+          <w:rFonts w:ascii="Calibri" w:eastAsia="Times New Roman" w:hAnsi="Calibri" w:cs="Courier New"/>
+          <w:b/>
+          <w:bCs/>
+          <w:color w:val="000000"/>
+        </w:rPr>
+        <w:t>Teaching Assistant for CSC258: Computer Organization</w:t>
+      </w:r>
+      <w:r>
+        <w:rPr>
+          <w:rFonts w:ascii="Calibri" w:eastAsia="Times New Roman" w:hAnsi="Calibri" w:cs="Times New Roman"/>
+          <w:color w:val="000000"/>
+        </w:rPr>
+        <w:t> </w:t>
+      </w:r>
+      <w:r>
+        <w:rPr>
+          <w:rFonts w:ascii="Calibri" w:eastAsia="Times New Roman" w:hAnsi="Calibri" w:cs="Courier New"/>
+          <w:color w:val="000000"/>
+        </w:rPr>
+        <w:t xml:space="preserve">at University of Toronto </w:t>
+      </w:r>
+    </w:p>
+    <w:p>
+      <w:pPr>
+        <w:spacing w:after="0"/>
+        <w:ind w:left="360"/>
+        <w:rPr>
+          <w:rFonts w:ascii="Calibri" w:eastAsia="Times New Roman" w:hAnsi="Calibri" w:cs="Courier New"/>
+          <w:i/>
+          <w:iCs/>
+          <w:color w:val="000000"/>
+        </w:rPr>
+      </w:pPr>
+      <w:r>
+        <w:rPr>
           <w:noProof/>
         </w:rPr>
         <w:drawing>
-          <wp:anchor distT="0" distB="0" distL="114300" distR="114300" simplePos="0" relativeHeight="251666432" behindDoc="0" locked="0" layoutInCell="1" allowOverlap="1" wp14:anchorId="4E1DE211" wp14:editId="6B768A47">
+          <wp:anchor distT="0" distB="0" distL="114300" distR="114300" simplePos="0" relativeHeight="251673600" behindDoc="0" locked="0" layoutInCell="1" allowOverlap="1" wp14:anchorId="1D5CB70F" wp14:editId="08E78B00">
             <wp:simplePos x="0" y="0"/>
             <wp:positionH relativeFrom="column">
-              <wp:posOffset>4960620</wp:posOffset>
+              <wp:posOffset>4967605</wp:posOffset>
             </wp:positionH>
             <wp:positionV relativeFrom="paragraph">
-              <wp:posOffset>191770</wp:posOffset>
+              <wp:posOffset>2540</wp:posOffset>
             </wp:positionV>
             <wp:extent cx="802640" cy="290195"/>
             <wp:effectExtent l="0" t="0" r="0" b="0"/>
@@ -259,7 +262,7 @@
                     </pic:cNvPicPr>
                   </pic:nvPicPr>
                   <pic:blipFill>
-                    <a:blip r:embed="rId10" cstate="print">
+                    <a:blip r:embed="rId9" cstate="print">
                       <a:extLst>
                         <a:ext uri="{28A0092B-C50C-407E-A947-70E740481C1C}">
                           <a14:useLocalDpi xmlns:a14="http://schemas.microsoft.com/office/drawing/2010/main" val="0"/>
@@ -298,73 +301,39 @@
       </w:r>
       <w:r>
         <w:rPr>
-          <w:rFonts w:cs="Times New Roman"/>
-          <w:b/>
-          <w:szCs w:val="24"/>
-          <w:u w:val="single"/>
-        </w:rPr>
-        <w:t>EXPERIENCE</w:t>
-      </w:r>
-      <w:r>
-        <w:rPr>
-          <w:rFonts w:cs="Times New Roman"/>
-          <w:b/>
-          <w:szCs w:val="24"/>
-          <w:u w:val="single"/>
-        </w:rPr>
-        <w:t>S</w:t>
-      </w:r>
-    </w:p>
-    <w:p>
-      <w:pPr>
-        <w:spacing w:after="0" w:line="240" w:lineRule="auto"/>
-        <w:ind w:left="360"/>
-        <w:rPr>
-          <w:rFonts w:ascii="Calibri" w:eastAsia="Times New Roman" w:hAnsi="Calibri" w:cs="Times New Roman"/>
-          <w:color w:val="000000"/>
-        </w:rPr>
-      </w:pPr>
-      <w:r>
-        <w:rPr>
-          <w:rFonts w:ascii="Calibri" w:eastAsia="Times New Roman" w:hAnsi="Calibri" w:cs="Courier New"/>
-          <w:b/>
-          <w:bCs/>
-          <w:color w:val="000000"/>
-        </w:rPr>
-        <w:t>Teaching Assistant for CSC258: Computer Organization</w:t>
-      </w:r>
-      <w:r>
-        <w:rPr>
-          <w:rFonts w:ascii="Calibri" w:eastAsia="Times New Roman" w:hAnsi="Calibri" w:cs="Times New Roman"/>
-          <w:color w:val="000000"/>
-        </w:rPr>
-        <w:t> </w:t>
-      </w:r>
-      <w:r>
-        <w:rPr>
-          <w:rFonts w:ascii="Calibri" w:eastAsia="Times New Roman" w:hAnsi="Calibri" w:cs="Courier New"/>
-          <w:color w:val="000000"/>
-        </w:rPr>
-        <w:t xml:space="preserve">at University of Toronto </w:t>
-      </w:r>
-    </w:p>
-    <w:p>
-      <w:pPr>
-        <w:spacing w:after="0" w:line="240" w:lineRule="auto"/>
-        <w:ind w:left="360"/>
-        <w:rPr>
-          <w:rFonts w:ascii="Calibri" w:eastAsia="Times New Roman" w:hAnsi="Calibri" w:cs="Times New Roman"/>
-          <w:color w:val="000000"/>
-        </w:rPr>
-      </w:pPr>
-      <w:r>
-        <w:rPr>
           <w:rFonts w:ascii="Calibri" w:eastAsia="Times New Roman" w:hAnsi="Calibri" w:cs="Courier New"/>
           <w:i/>
           <w:iCs/>
           <w:color w:val="000000"/>
         </w:rPr>
-        <w:t>September 2013 - Present</w:t>
+        <w:t xml:space="preserve">September 2013 </w:t>
+      </w:r>
+      <w:r>
+        <w:rPr>
+          <w:rFonts w:ascii="Calibri" w:eastAsia="Times New Roman" w:hAnsi="Calibri" w:cs="Courier New"/>
+          <w:i/>
+          <w:iCs/>
+          <w:color w:val="000000"/>
+        </w:rPr>
+        <w:t>–</w:t>
+      </w:r>
+      <w:r>
+        <w:rPr>
+          <w:rFonts w:ascii="Calibri" w:eastAsia="Times New Roman" w:hAnsi="Calibri" w:cs="Courier New"/>
+          <w:i/>
+          <w:iCs/>
+          <w:color w:val="000000"/>
+        </w:rPr>
+        <w:t xml:space="preserve"> </w:t>
+      </w:r>
+      <w:r>
+        <w:rPr>
+          <w:rFonts w:ascii="Calibri" w:eastAsia="Times New Roman" w:hAnsi="Calibri" w:cs="Courier New"/>
+          <w:i/>
+          <w:iCs/>
+          <w:color w:val="000000"/>
+        </w:rPr>
+        <w:t>April 2014</w:t>
       </w:r>
     </w:p>
     <w:p>
@@ -373,7 +342,7 @@
           <w:ilvl w:val="0"/>
           <w:numId w:val="43"/>
         </w:numPr>
-        <w:spacing w:after="0" w:line="240" w:lineRule="auto"/>
+        <w:spacing w:after="0"/>
         <w:rPr>
           <w:rFonts w:ascii="Calibri" w:eastAsia="Times New Roman" w:hAnsi="Calibri" w:cs="Times New Roman"/>
           <w:color w:val="000000"/>
@@ -384,7 +353,17 @@
           <w:rFonts w:ascii="Calibri" w:eastAsia="Times New Roman" w:hAnsi="Calibri" w:cs="Times New Roman"/>
           <w:color w:val="000000"/>
         </w:rPr>
-        <w:t>Conducting labs with digital logic circuits on weekly basic.</w:t>
+        <w:t>Marking pre-labs and in-lab works.</w:t>
+      </w:r>
+      <w:r>
+        <w:t xml:space="preserve"> </w:t>
+      </w:r>
+      <w:r>
+        <w:rPr>
+          <w:rFonts w:ascii="Calibri" w:eastAsia="Times New Roman" w:hAnsi="Calibri" w:cs="Times New Roman"/>
+          <w:color w:val="000000"/>
+        </w:rPr>
+        <w:t>Marked lab works, midterms and finals.</w:t>
       </w:r>
     </w:p>
     <w:p>
@@ -393,7 +372,7 @@
           <w:ilvl w:val="0"/>
           <w:numId w:val="43"/>
         </w:numPr>
-        <w:spacing w:after="0" w:line="240" w:lineRule="auto"/>
+        <w:spacing w:after="0"/>
         <w:rPr>
           <w:rFonts w:ascii="Calibri" w:eastAsia="Times New Roman" w:hAnsi="Calibri" w:cs="Times New Roman"/>
           <w:color w:val="000000"/>
@@ -401,16 +380,94 @@
       </w:pPr>
       <w:r>
         <w:rPr>
+          <w:rFonts w:ascii="Calibri" w:eastAsia="Times New Roman" w:hAnsi="Calibri" w:cs="Times New Roman"/>
+          <w:color w:val="000000"/>
+        </w:rPr>
+        <w:t>Conducted labs with digital logic circuits and Verilog on weekly basic.</w:t>
+      </w:r>
+    </w:p>
+    <w:p>
+      <w:pPr>
+        <w:numPr>
+          <w:ilvl w:val="0"/>
+          <w:numId w:val="43"/>
+        </w:numPr>
+        <w:spacing w:after="0"/>
+        <w:rPr>
+          <w:rFonts w:ascii="Calibri" w:eastAsia="Times New Roman" w:hAnsi="Calibri" w:cs="Times New Roman"/>
+          <w:color w:val="000000"/>
+        </w:rPr>
+      </w:pPr>
+      <w:r>
+        <w:rPr>
+          <w:rFonts w:ascii="Calibri" w:eastAsia="Times New Roman" w:hAnsi="Calibri" w:cs="Times New Roman"/>
+          <w:color w:val="000000"/>
+        </w:rPr>
+        <w:t>Gave out assembly lecture while the instructor was away for conference.</w:t>
+      </w:r>
+    </w:p>
+    <w:p>
+      <w:pPr>
+        <w:spacing w:after="0"/>
+        <w:ind w:left="360"/>
+        <w:rPr>
+          <w:rFonts w:eastAsia="Times New Roman" w:cs="Times New Roman"/>
+          <w:color w:val="000000"/>
+          <w:szCs w:val="24"/>
+        </w:rPr>
+      </w:pPr>
+      <w:r>
+        <w:rPr>
+          <w:rFonts w:eastAsia="Times New Roman" w:cs="Courier New"/>
+          <w:b/>
+          <w:bCs/>
+          <w:color w:val="000000"/>
+          <w:szCs w:val="24"/>
+        </w:rPr>
+        <w:t>Office assistance</w:t>
+      </w:r>
+      <w:r>
+        <w:rPr>
+          <w:rFonts w:eastAsia="Times New Roman" w:cs="Times New Roman"/>
+          <w:color w:val="000000"/>
+          <w:szCs w:val="24"/>
+        </w:rPr>
+        <w:t> </w:t>
+      </w:r>
+      <w:r>
+        <w:rPr>
+          <w:rFonts w:eastAsia="Times New Roman" w:cs="Courier New"/>
+          <w:color w:val="000000"/>
+          <w:szCs w:val="24"/>
+        </w:rPr>
+        <w:t>at SUPO office in Ontario Institute for Studies in Education</w:t>
+      </w:r>
+      <w:r>
+        <w:t xml:space="preserve"> </w:t>
+      </w:r>
+    </w:p>
+    <w:p>
+      <w:pPr>
+        <w:spacing w:after="0"/>
+        <w:ind w:left="360"/>
+        <w:rPr>
+          <w:rFonts w:eastAsia="Times New Roman" w:cs="Times New Roman"/>
+          <w:color w:val="000000"/>
+          <w:szCs w:val="24"/>
+        </w:rPr>
+      </w:pPr>
+      <w:r>
+        <w:rPr>
           <w:noProof/>
         </w:rPr>
         <w:drawing>
-          <wp:anchor distT="0" distB="0" distL="114300" distR="114300" simplePos="0" relativeHeight="251664384" behindDoc="0" locked="0" layoutInCell="1" allowOverlap="1" wp14:anchorId="3DA3B968" wp14:editId="4D0CAF1C">
+          <wp:anchor distT="0" distB="0" distL="114300" distR="114300" simplePos="0" relativeHeight="251659264" behindDoc="0" locked="0" layoutInCell="1" allowOverlap="1" wp14:anchorId="79656E42" wp14:editId="4343D8D5">
             <wp:simplePos x="0" y="0"/>
             <wp:positionH relativeFrom="column">
-              <wp:posOffset>4963795</wp:posOffset>
+              <wp:posOffset>4992370</wp:posOffset>
             </wp:positionH>
             <wp:positionV relativeFrom="paragraph">
-              <wp:posOffset>142240</wp:posOffset>
+              <wp:posOffset>1270</wp:posOffset>
             </wp:positionV>
             <wp:extent cx="802640" cy="290195"/>
             <wp:effectExtent l="0" t="0" r="0" b="0"/>
@@ -429,7 +486,7 @@
                     </pic:cNvPicPr>
                   </pic:nvPicPr>
                   <pic:blipFill>
-                    <a:blip r:embed="rId10" cstate="print">
+                    <a:blip r:embed="rId9" cstate="print">
                       <a:extLst>
                         <a:ext uri="{28A0092B-C50C-407E-A947-70E740481C1C}">
                           <a14:useLocalDpi xmlns:a14="http://schemas.microsoft.com/office/drawing/2010/main" val="0"/>
@@ -468,71 +525,23 @@
       </w:r>
       <w:r>
         <w:rPr>
-          <w:rFonts w:ascii="Calibri" w:eastAsia="Times New Roman" w:hAnsi="Calibri" w:cs="Times New Roman"/>
-          <w:color w:val="000000"/>
-        </w:rPr>
-        <w:t>Marking pre-labs and in-lab works.</w:t>
-      </w:r>
-    </w:p>
-    <w:p>
-      <w:pPr>
-        <w:spacing w:after="0" w:line="288" w:lineRule="auto"/>
-        <w:ind w:left="360"/>
-        <w:rPr>
-          <w:rFonts w:eastAsia="Times New Roman" w:cs="Times New Roman"/>
-          <w:color w:val="000000"/>
-          <w:szCs w:val="24"/>
-        </w:rPr>
-      </w:pPr>
-      <w:r>
-        <w:rPr>
-          <w:rFonts w:eastAsia="Times New Roman" w:cs="Courier New"/>
-          <w:b/>
-          <w:bCs/>
-          <w:color w:val="000000"/>
-          <w:szCs w:val="24"/>
-        </w:rPr>
-        <w:t>Office assistance</w:t>
-      </w:r>
-      <w:r>
-        <w:rPr>
-          <w:rFonts w:eastAsia="Times New Roman" w:cs="Times New Roman"/>
-          <w:color w:val="000000"/>
-          <w:szCs w:val="24"/>
-        </w:rPr>
-        <w:t> </w:t>
-      </w:r>
-      <w:r>
-        <w:rPr>
-          <w:rFonts w:eastAsia="Times New Roman" w:cs="Courier New"/>
-          <w:color w:val="000000"/>
-          <w:szCs w:val="24"/>
-        </w:rPr>
-        <w:t>at SUPO office in Ontario Institute for Studies in Education</w:t>
-      </w:r>
-      <w:r>
-        <w:t xml:space="preserve"> </w:t>
-      </w:r>
-    </w:p>
-    <w:p>
-      <w:pPr>
-        <w:spacing w:after="0" w:line="288" w:lineRule="auto"/>
-        <w:ind w:left="360"/>
-        <w:rPr>
-          <w:rFonts w:eastAsia="Times New Roman" w:cs="Times New Roman"/>
-          <w:color w:val="000000"/>
-          <w:szCs w:val="24"/>
-        </w:rPr>
-      </w:pPr>
-      <w:r>
-        <w:rPr>
           <w:rFonts w:eastAsia="Times New Roman" w:cs="Courier New"/>
           <w:i/>
           <w:iCs/>
           <w:color w:val="000000"/>
           <w:szCs w:val="24"/>
         </w:rPr>
-        <w:t>September 2012 - Present</w:t>
+        <w:t xml:space="preserve">September 2012 - </w:t>
+      </w:r>
+      <w:r>
+        <w:rPr>
+          <w:rFonts w:eastAsia="Times New Roman" w:cs="Courier New"/>
+          <w:i/>
+          <w:iCs/>
+          <w:color w:val="000000"/>
+          <w:szCs w:val="24"/>
+        </w:rPr>
+        <w:t>February 2014</w:t>
       </w:r>
     </w:p>
     <w:p>
@@ -541,7 +550,7 @@
           <w:ilvl w:val="0"/>
           <w:numId w:val="33"/>
         </w:numPr>
-        <w:spacing w:after="0" w:line="288" w:lineRule="auto"/>
+        <w:spacing w:after="0"/>
         <w:ind w:left="720"/>
         <w:rPr>
           <w:rFonts w:eastAsia="Times New Roman" w:cs="Times New Roman"/>
@@ -564,7 +573,7 @@
           <w:ilvl w:val="0"/>
           <w:numId w:val="33"/>
         </w:numPr>
-        <w:spacing w:after="0" w:line="288" w:lineRule="auto"/>
+        <w:spacing w:after="0"/>
         <w:ind w:left="720"/>
         <w:rPr>
           <w:rFonts w:eastAsia="Times New Roman" w:cs="Times New Roman"/>
@@ -591,7 +600,7 @@
     </w:p>
     <w:p>
       <w:pPr>
-        <w:spacing w:after="0" w:line="288" w:lineRule="auto"/>
+        <w:spacing w:after="0"/>
         <w:ind w:left="360"/>
         <w:rPr>
           <w:rFonts w:eastAsia="Times New Roman" w:cs="Times New Roman"/>
@@ -601,16 +610,64 @@
       </w:pPr>
       <w:r>
         <w:rPr>
+          <w:rFonts w:eastAsia="Times New Roman" w:cs="Courier New"/>
+          <w:b/>
+          <w:bCs/>
+          <w:color w:val="000000"/>
+          <w:szCs w:val="24"/>
+        </w:rPr>
+        <w:t>Associate Database Analyst</w:t>
+      </w:r>
+      <w:r>
+        <w:rPr>
+          <w:rFonts w:eastAsia="Times New Roman" w:cs="Times New Roman"/>
+          <w:color w:val="000000"/>
+          <w:szCs w:val="24"/>
+        </w:rPr>
+        <w:t> </w:t>
+      </w:r>
+      <w:r>
+        <w:rPr>
+          <w:rFonts w:eastAsia="Times New Roman" w:cs="Courier New"/>
+          <w:color w:val="000000"/>
+          <w:szCs w:val="24"/>
+        </w:rPr>
+        <w:t>at Bank o</w:t>
+      </w:r>
+      <w:r>
+        <w:rPr>
+          <w:rFonts w:eastAsia="Times New Roman" w:cs="Courier New"/>
+          <w:color w:val="000000"/>
+          <w:szCs w:val="24"/>
+        </w:rPr>
+        <w:t>f America Merrill Lynch</w:t>
+      </w:r>
+      <w:r>
+        <w:t xml:space="preserve"> </w:t>
+      </w:r>
+    </w:p>
+    <w:p>
+      <w:pPr>
+        <w:spacing w:after="0"/>
+        <w:ind w:left="360"/>
+        <w:rPr>
+          <w:rFonts w:eastAsia="Times New Roman" w:cs="Times New Roman"/>
+          <w:color w:val="000000"/>
+          <w:szCs w:val="24"/>
+        </w:rPr>
+      </w:pPr>
+      <w:r>
+        <w:rPr>
           <w:noProof/>
         </w:rPr>
         <w:drawing>
-          <wp:anchor distT="0" distB="0" distL="114300" distR="114300" simplePos="0" relativeHeight="251662336" behindDoc="0" locked="0" layoutInCell="1" allowOverlap="1" wp14:anchorId="7AA6A753" wp14:editId="666E1968">
+          <wp:anchor distT="0" distB="0" distL="114300" distR="114300" simplePos="0" relativeHeight="251651072" behindDoc="0" locked="0" layoutInCell="1" allowOverlap="1" wp14:anchorId="2CDBA83B" wp14:editId="01D19A55">
             <wp:simplePos x="0" y="0"/>
             <wp:positionH relativeFrom="column">
-              <wp:posOffset>4908550</wp:posOffset>
+              <wp:posOffset>4937811</wp:posOffset>
             </wp:positionH>
             <wp:positionV relativeFrom="paragraph">
-              <wp:posOffset>11430</wp:posOffset>
+              <wp:posOffset>5410</wp:posOffset>
             </wp:positionV>
             <wp:extent cx="890270" cy="384175"/>
             <wp:effectExtent l="0" t="0" r="5080" b="0"/>
@@ -629,7 +686,7 @@
                     </pic:cNvPicPr>
                   </pic:nvPicPr>
                   <pic:blipFill>
-                    <a:blip r:embed="rId11" cstate="print">
+                    <a:blip r:embed="rId10" cstate="print">
                       <a:extLst>
                         <a:ext uri="{28A0092B-C50C-407E-A947-70E740481C1C}">
                           <a14:useLocalDpi xmlns:a14="http://schemas.microsoft.com/office/drawing/2010/main" val="0"/>
@@ -669,54 +726,6 @@
       <w:r>
         <w:rPr>
           <w:rFonts w:eastAsia="Times New Roman" w:cs="Courier New"/>
-          <w:b/>
-          <w:bCs/>
-          <w:color w:val="000000"/>
-          <w:szCs w:val="24"/>
-        </w:rPr>
-        <w:t>Associate Database Analyst</w:t>
-      </w:r>
-      <w:r>
-        <w:rPr>
-          <w:rFonts w:eastAsia="Times New Roman" w:cs="Times New Roman"/>
-          <w:color w:val="000000"/>
-          <w:szCs w:val="24"/>
-        </w:rPr>
-        <w:t> </w:t>
-      </w:r>
-      <w:r>
-        <w:rPr>
-          <w:rFonts w:eastAsia="Times New Roman" w:cs="Courier New"/>
-          <w:color w:val="000000"/>
-          <w:szCs w:val="24"/>
-        </w:rPr>
-        <w:t>at Bank o</w:t>
-      </w:r>
-      <w:r>
-        <w:rPr>
-          <w:rFonts w:eastAsia="Times New Roman" w:cs="Courier New"/>
-          <w:color w:val="000000"/>
-          <w:szCs w:val="24"/>
-        </w:rPr>
-        <w:t>f America Merrill Lynch</w:t>
-      </w:r>
-      <w:r>
-        <w:t xml:space="preserve"> </w:t>
-      </w:r>
-    </w:p>
-    <w:p>
-      <w:pPr>
-        <w:spacing w:after="0" w:line="288" w:lineRule="auto"/>
-        <w:ind w:left="360"/>
-        <w:rPr>
-          <w:rFonts w:eastAsia="Times New Roman" w:cs="Times New Roman"/>
-          <w:color w:val="000000"/>
-          <w:szCs w:val="24"/>
-        </w:rPr>
-      </w:pPr>
-      <w:r>
-        <w:rPr>
-          <w:rFonts w:eastAsia="Times New Roman" w:cs="Courier New"/>
           <w:i/>
           <w:iCs/>
           <w:color w:val="000000"/>
@@ -744,7 +753,7 @@
         <w:tabs>
           <w:tab w:val="num" w:pos="1440"/>
         </w:tabs>
-        <w:spacing w:after="0" w:line="288" w:lineRule="auto"/>
+        <w:spacing w:after="0"/>
         <w:rPr>
           <w:rFonts w:eastAsia="Times New Roman" w:cs="Times New Roman"/>
           <w:color w:val="000000"/>
@@ -769,7 +778,7 @@
         <w:tabs>
           <w:tab w:val="num" w:pos="1440"/>
         </w:tabs>
-        <w:spacing w:after="0" w:line="288" w:lineRule="auto"/>
+        <w:spacing w:after="0"/>
         <w:rPr>
           <w:rFonts w:eastAsia="Times New Roman" w:cs="Times New Roman"/>
           <w:color w:val="000000"/>
@@ -787,7 +796,7 @@
     </w:p>
     <w:p>
       <w:pPr>
-        <w:spacing w:after="0" w:line="288" w:lineRule="auto"/>
+        <w:spacing w:after="0"/>
         <w:ind w:left="360"/>
         <w:rPr>
           <w:rFonts w:eastAsia="Times New Roman" w:cs="Times New Roman"/>
@@ -803,7 +812,7 @@
           <w:szCs w:val="24"/>
         </w:rPr>
         <w:drawing>
-          <wp:anchor distT="0" distB="0" distL="114300" distR="114300" simplePos="0" relativeHeight="251660288" behindDoc="0" locked="0" layoutInCell="1" allowOverlap="1" wp14:anchorId="28D1872B" wp14:editId="093B550A">
+          <wp:anchor distT="0" distB="0" distL="114300" distR="114300" simplePos="0" relativeHeight="251646976" behindDoc="0" locked="0" layoutInCell="1" allowOverlap="1" wp14:anchorId="3736EAEA" wp14:editId="50DEE43B">
             <wp:simplePos x="0" y="0"/>
             <wp:positionH relativeFrom="column">
               <wp:posOffset>4970145</wp:posOffset>
@@ -828,7 +837,7 @@
                     </pic:cNvPicPr>
                   </pic:nvPicPr>
                   <pic:blipFill>
-                    <a:blip r:embed="rId12" cstate="print">
+                    <a:blip r:embed="rId11" cstate="print">
                       <a:extLst>
                         <a:ext uri="{28A0092B-C50C-407E-A947-70E740481C1C}">
                           <a14:useLocalDpi xmlns:a14="http://schemas.microsoft.com/office/drawing/2010/main" val="0"/>
@@ -917,7 +926,7 @@
     </w:p>
     <w:p>
       <w:pPr>
-        <w:spacing w:after="0" w:line="288" w:lineRule="auto"/>
+        <w:spacing w:after="0"/>
         <w:ind w:left="360"/>
         <w:rPr>
           <w:rFonts w:eastAsia="Times New Roman" w:cs="Times New Roman"/>
@@ -942,8 +951,8 @@
           <w:ilvl w:val="0"/>
           <w:numId w:val="34"/>
         </w:numPr>
-        <w:spacing w:after="0" w:line="288" w:lineRule="auto"/>
-        <w:ind w:left="720"/>
+        <w:spacing w:after="0"/>
+        <w:ind w:firstLine="0"/>
         <w:rPr>
           <w:rFonts w:eastAsia="Times New Roman" w:cs="Times New Roman"/>
           <w:color w:val="000000"/>
@@ -956,7 +965,7 @@
           <w:color w:val="000000"/>
           <w:szCs w:val="24"/>
         </w:rPr>
-        <w:t>Analyzed, designed and implemented the user managing system (including the database, the interface, the workflow) using HTML, PHP and JavaScript.</w:t>
+        <w:t>Analyzed, designed and successfully implemented the user managing system (including the database, the interface, the workflow) using HTML, PHP and JavaScript.</w:t>
       </w:r>
     </w:p>
     <w:p>
@@ -965,8 +974,8 @@
           <w:ilvl w:val="0"/>
           <w:numId w:val="34"/>
         </w:numPr>
-        <w:spacing w:after="0" w:line="288" w:lineRule="auto"/>
-        <w:ind w:left="720"/>
+        <w:spacing w:after="0"/>
+        <w:ind w:firstLine="0"/>
         <w:rPr>
           <w:rFonts w:eastAsia="Times New Roman" w:cs="Times New Roman"/>
           <w:color w:val="000000"/>
@@ -979,7 +988,7 @@
           <w:color w:val="000000"/>
           <w:szCs w:val="24"/>
         </w:rPr>
-        <w:t>Worked internationally through email with a team member from China. Our only source of communication is email.</w:t>
+        <w:t>Developed strong email communication skill through working internationally with a team member from China.</w:t>
       </w:r>
     </w:p>
     <w:p>
@@ -987,7 +996,7 @@
         <w:autoSpaceDE w:val="0"/>
         <w:autoSpaceDN w:val="0"/>
         <w:adjustRightInd w:val="0"/>
-        <w:spacing w:after="0" w:line="288" w:lineRule="auto"/>
+        <w:spacing w:after="0"/>
         <w:jc w:val="both"/>
         <w:rPr>
           <w:rFonts w:cs="Times New Roman"/>
@@ -1017,7 +1026,7 @@
         <w:autoSpaceDE w:val="0"/>
         <w:autoSpaceDN w:val="0"/>
         <w:adjustRightInd w:val="0"/>
-        <w:spacing w:after="0" w:line="288" w:lineRule="auto"/>
+        <w:spacing w:after="0"/>
         <w:ind w:left="360"/>
         <w:rPr>
           <w:rFonts w:cs="Times New Roman"/>
@@ -1093,7 +1102,7 @@
         <w:autoSpaceDE w:val="0"/>
         <w:autoSpaceDN w:val="0"/>
         <w:adjustRightInd w:val="0"/>
-        <w:spacing w:after="0" w:line="240" w:lineRule="auto"/>
+        <w:spacing w:after="0"/>
         <w:jc w:val="center"/>
         <w:rPr>
           <w:rFonts w:cs="Times New Roman"/>
@@ -1285,7 +1294,7 @@
         <w:autoSpaceDE w:val="0"/>
         <w:autoSpaceDN w:val="0"/>
         <w:adjustRightInd w:val="0"/>
-        <w:spacing w:after="0" w:line="240" w:lineRule="auto"/>
+        <w:spacing w:after="0"/>
         <w:ind w:left="360"/>
         <w:jc w:val="center"/>
         <w:rPr>
@@ -1301,7 +1310,7 @@
           <w:noProof/>
         </w:rPr>
         <w:drawing>
-          <wp:inline distT="0" distB="0" distL="0" distR="0" wp14:anchorId="3AF33AC5" wp14:editId="20227E25">
+          <wp:inline distT="0" distB="0" distL="0" distR="0" wp14:anchorId="11E68161" wp14:editId="52FE26D3">
             <wp:extent cx="409699" cy="251938"/>
             <wp:effectExtent l="0" t="0" r="0" b="0"/>
             <wp:docPr id="22" name="Picture 22" descr="http://www.digitaltrends.com/wp-content/uploads/2010/11/java-logo.jpg"/>
@@ -1318,7 +1327,7 @@
                     </pic:cNvPicPr>
                   </pic:nvPicPr>
                   <pic:blipFill>
-                    <a:blip r:embed="rId13" cstate="print">
+                    <a:blip r:embed="rId12" cstate="print">
                       <a:extLst>
                         <a:ext uri="{28A0092B-C50C-407E-A947-70E740481C1C}">
                           <a14:useLocalDpi xmlns:a14="http://schemas.microsoft.com/office/drawing/2010/main" val="0"/>
@@ -1363,7 +1372,7 @@
           <w:noProof/>
         </w:rPr>
         <w:drawing>
-          <wp:inline distT="0" distB="0" distL="0" distR="0" wp14:anchorId="664E1E77" wp14:editId="5DF3B0F1">
+          <wp:inline distT="0" distB="0" distL="0" distR="0" wp14:anchorId="7B245C84" wp14:editId="3CFE3B6D">
             <wp:extent cx="486888" cy="119573"/>
             <wp:effectExtent l="0" t="0" r="8890" b="0"/>
             <wp:docPr id="15" name="Picture 15" descr="http://www.bitstorm.org/edwin/jquery-presentatie/pix/jquery_logo_color_onwhite.png"/>
@@ -1380,7 +1389,7 @@
                     </pic:cNvPicPr>
                   </pic:nvPicPr>
                   <pic:blipFill>
-                    <a:blip r:embed="rId14" cstate="print">
+                    <a:blip r:embed="rId13" cstate="print">
                       <a:extLst>
                         <a:ext uri="{28A0092B-C50C-407E-A947-70E740481C1C}">
                           <a14:useLocalDpi xmlns:a14="http://schemas.microsoft.com/office/drawing/2010/main" val="0"/>
@@ -1425,7 +1434,7 @@
           <w:noProof/>
         </w:rPr>
         <w:drawing>
-          <wp:inline distT="0" distB="0" distL="0" distR="0" wp14:anchorId="68D7F519" wp14:editId="3FE2C155">
+          <wp:inline distT="0" distB="0" distL="0" distR="0" wp14:anchorId="003A87AA" wp14:editId="607327AC">
             <wp:extent cx="295910" cy="168910"/>
             <wp:effectExtent l="0" t="0" r="8890" b="2540"/>
             <wp:docPr id="7" name="Picture 7" descr="logo-spring-103x60.png (103×60)"/>
@@ -1442,7 +1451,7 @@
                     </pic:cNvPicPr>
                   </pic:nvPicPr>
                   <pic:blipFill>
-                    <a:blip r:embed="rId15">
+                    <a:blip r:embed="rId14">
                       <a:extLst>
                         <a:ext uri="{28A0092B-C50C-407E-A947-70E740481C1C}">
                           <a14:useLocalDpi xmlns:a14="http://schemas.microsoft.com/office/drawing/2010/main" val="0"/>
@@ -1487,7 +1496,7 @@
           <w:noProof/>
         </w:rPr>
         <w:drawing>
-          <wp:inline distT="0" distB="0" distL="0" distR="0" wp14:anchorId="791FC061" wp14:editId="522435A9">
+          <wp:inline distT="0" distB="0" distL="0" distR="0" wp14:anchorId="3CC5E40D" wp14:editId="0ECAA489">
             <wp:extent cx="556118" cy="154379"/>
             <wp:effectExtent l="0" t="0" r="0" b="0"/>
             <wp:docPr id="9" name="Picture 9" descr="http://docs.jboss.org/jbossclustering/hibernate-caching/3.3/en-US/html/images/hibernate_logo_a.png"/>
@@ -1504,7 +1513,7 @@
                     </pic:cNvPicPr>
                   </pic:nvPicPr>
                   <pic:blipFill>
-                    <a:blip r:embed="rId16" cstate="print">
+                    <a:blip r:embed="rId15" cstate="print">
                       <a:extLst>
                         <a:ext uri="{28A0092B-C50C-407E-A947-70E740481C1C}">
                           <a14:useLocalDpi xmlns:a14="http://schemas.microsoft.com/office/drawing/2010/main" val="0"/>
@@ -1549,7 +1558,7 @@
           <w:noProof/>
         </w:rPr>
         <w:drawing>
-          <wp:inline distT="0" distB="0" distL="0" distR="0" wp14:anchorId="522B67F0" wp14:editId="663F5055">
+          <wp:inline distT="0" distB="0" distL="0" distR="0" wp14:anchorId="0F16DF22" wp14:editId="7B7ADA23">
             <wp:extent cx="330695" cy="207818"/>
             <wp:effectExtent l="0" t="0" r="0" b="1905"/>
             <wp:docPr id="39" name="Picture 39" descr="Tomcat Logo"/>
@@ -1566,7 +1575,7 @@
                     </pic:cNvPicPr>
                   </pic:nvPicPr>
                   <pic:blipFill>
-                    <a:blip r:embed="rId17" cstate="print">
+                    <a:blip r:embed="rId16" cstate="print">
                       <a:extLst>
                         <a:ext uri="{28A0092B-C50C-407E-A947-70E740481C1C}">
                           <a14:useLocalDpi xmlns:a14="http://schemas.microsoft.com/office/drawing/2010/main" val="0"/>
@@ -1611,7 +1620,7 @@
           <w:noProof/>
         </w:rPr>
         <w:drawing>
-          <wp:inline distT="0" distB="0" distL="0" distR="0" wp14:anchorId="25F9A72B" wp14:editId="758EF1BD">
+          <wp:inline distT="0" distB="0" distL="0" distR="0" wp14:anchorId="330F7929" wp14:editId="73A7EAE4">
             <wp:extent cx="285115" cy="160020"/>
             <wp:effectExtent l="0" t="0" r="635" b="0"/>
             <wp:docPr id="4" name="Picture 4" descr="http://static.php.net/www.php.net/images/php.gif"/>
@@ -1628,7 +1637,7 @@
                     </pic:cNvPicPr>
                   </pic:nvPicPr>
                   <pic:blipFill>
-                    <a:blip r:embed="rId18" cstate="print">
+                    <a:blip r:embed="rId17" cstate="print">
                       <a:extLst>
                         <a:ext uri="{28A0092B-C50C-407E-A947-70E740481C1C}">
                           <a14:useLocalDpi xmlns:a14="http://schemas.microsoft.com/office/drawing/2010/main" val="0"/>
@@ -1673,7 +1682,7 @@
           <w:noProof/>
         </w:rPr>
         <w:drawing>
-          <wp:inline distT="0" distB="0" distL="0" distR="0" wp14:anchorId="07DCC6B1" wp14:editId="3BBF1E7C">
+          <wp:inline distT="0" distB="0" distL="0" distR="0" wp14:anchorId="0BEB143C" wp14:editId="5473E862">
             <wp:extent cx="390408" cy="201845"/>
             <wp:effectExtent l="0" t="0" r="0" b="8255"/>
             <wp:docPr id="23" name="Picture 23" descr="http://www.mysql.com/common/logos/logo-mysql-110x57.png"/>
@@ -1690,7 +1699,7 @@
                     </pic:cNvPicPr>
                   </pic:nvPicPr>
                   <pic:blipFill>
-                    <a:blip r:embed="rId19" cstate="print">
+                    <a:blip r:embed="rId18" cstate="print">
                       <a:extLst>
                         <a:ext uri="{28A0092B-C50C-407E-A947-70E740481C1C}">
                           <a14:useLocalDpi xmlns:a14="http://schemas.microsoft.com/office/drawing/2010/main" val="0"/>
@@ -1735,7 +1744,7 @@
           <w:noProof/>
         </w:rPr>
         <w:drawing>
-          <wp:inline distT="0" distB="0" distL="0" distR="0" wp14:anchorId="2E015F01" wp14:editId="05A668AE">
+          <wp:inline distT="0" distB="0" distL="0" distR="0" wp14:anchorId="7DA6E658" wp14:editId="06DFA9A5">
             <wp:extent cx="424282" cy="336258"/>
             <wp:effectExtent l="0" t="0" r="0" b="6985"/>
             <wp:docPr id="10" name="Picture 10" descr="http://mrfrosti.com/wp-content/uploads/2011/06/PostgreSQL-9.gif"/>
@@ -1752,7 +1761,7 @@
                     </pic:cNvPicPr>
                   </pic:nvPicPr>
                   <pic:blipFill>
-                    <a:blip r:embed="rId20" cstate="print">
+                    <a:blip r:embed="rId19" cstate="print">
                       <a:extLst>
                         <a:ext uri="{28A0092B-C50C-407E-A947-70E740481C1C}">
                           <a14:useLocalDpi xmlns:a14="http://schemas.microsoft.com/office/drawing/2010/main" val="0"/>
@@ -1797,7 +1806,7 @@
           <w:noProof/>
         </w:rPr>
         <w:drawing>
-          <wp:inline distT="0" distB="0" distL="0" distR="0" wp14:anchorId="5C0AA158" wp14:editId="1EDC8769">
+          <wp:inline distT="0" distB="0" distL="0" distR="0" wp14:anchorId="4D7BD32A" wp14:editId="2260E340">
             <wp:extent cx="581110" cy="195415"/>
             <wp:effectExtent l="0" t="0" r="0" b="0"/>
             <wp:docPr id="16" name="Picture 16" descr="http://www.python.org/images/python-logo.gif"/>
@@ -1814,7 +1823,7 @@
                     </pic:cNvPicPr>
                   </pic:nvPicPr>
                   <pic:blipFill>
-                    <a:blip r:embed="rId21" cstate="print">
+                    <a:blip r:embed="rId20" cstate="print">
                       <a:extLst>
                         <a:ext uri="{28A0092B-C50C-407E-A947-70E740481C1C}">
                           <a14:useLocalDpi xmlns:a14="http://schemas.microsoft.com/office/drawing/2010/main" val="0"/>
@@ -1859,7 +1868,7 @@
           <w:noProof/>
         </w:rPr>
         <w:drawing>
-          <wp:inline distT="0" distB="0" distL="0" distR="0" wp14:anchorId="0D4383D7" wp14:editId="72258786">
+          <wp:inline distT="0" distB="0" distL="0" distR="0" wp14:anchorId="79FAE4CA" wp14:editId="292811B8">
             <wp:extent cx="219694" cy="219694"/>
             <wp:effectExtent l="0" t="0" r="9525" b="9525"/>
             <wp:docPr id="24" name="Picture 24" descr="http://upload.wikimedia.org/wikipedia/commons/7/72/Logo_C_Sharp.png"/>
@@ -1876,7 +1885,7 @@
                     </pic:cNvPicPr>
                   </pic:nvPicPr>
                   <pic:blipFill>
-                    <a:blip r:embed="rId22" cstate="print">
+                    <a:blip r:embed="rId21" cstate="print">
                       <a:extLst>
                         <a:ext uri="{28A0092B-C50C-407E-A947-70E740481C1C}">
                           <a14:useLocalDpi xmlns:a14="http://schemas.microsoft.com/office/drawing/2010/main" val="0"/>
@@ -1921,7 +1930,7 @@
           <w:noProof/>
         </w:rPr>
         <w:drawing>
-          <wp:inline distT="0" distB="0" distL="0" distR="0" wp14:anchorId="24CD1744" wp14:editId="6B0261A5">
+          <wp:inline distT="0" distB="0" distL="0" distR="0" wp14:anchorId="013C8EE6" wp14:editId="0B42B2DF">
             <wp:extent cx="285008" cy="213714"/>
             <wp:effectExtent l="0" t="0" r="1270" b="0"/>
             <wp:docPr id="50" name="Picture 50" descr="http://d34wpjv4rf3nwa.cloudfront.net/www1/wp-content/uploads/2012/01/android-survey.gif"/>
@@ -1938,7 +1947,7 @@
                     </pic:cNvPicPr>
                   </pic:nvPicPr>
                   <pic:blipFill>
-                    <a:blip r:embed="rId23" cstate="print">
+                    <a:blip r:embed="rId22" cstate="print">
                       <a:extLst>
                         <a:ext uri="{28A0092B-C50C-407E-A947-70E740481C1C}">
                           <a14:useLocalDpi xmlns:a14="http://schemas.microsoft.com/office/drawing/2010/main" val="0"/>
@@ -1983,7 +1992,7 @@
           <w:noProof/>
         </w:rPr>
         <w:drawing>
-          <wp:inline distT="0" distB="0" distL="0" distR="0" wp14:anchorId="5568DDE4" wp14:editId="331563D9">
+          <wp:inline distT="0" distB="0" distL="0" distR="0" wp14:anchorId="18D4DA06" wp14:editId="38BCE252">
             <wp:extent cx="1255594" cy="170029"/>
             <wp:effectExtent l="0" t="0" r="1905" b="1905"/>
             <wp:docPr id="12" name="Picture 12" descr="Subversion.png"/>
@@ -2000,7 +2009,7 @@
                     </pic:cNvPicPr>
                   </pic:nvPicPr>
                   <pic:blipFill>
-                    <a:blip r:embed="rId24">
+                    <a:blip r:embed="rId23">
                       <a:extLst>
                         <a:ext uri="{28A0092B-C50C-407E-A947-70E740481C1C}">
                           <a14:useLocalDpi xmlns:a14="http://schemas.microsoft.com/office/drawing/2010/main" val="0"/>
@@ -2048,7 +2057,7 @@
           <w:szCs w:val="24"/>
         </w:rPr>
         <w:drawing>
-          <wp:inline distT="0" distB="0" distL="0" distR="0" wp14:anchorId="56A44483" wp14:editId="76E536C5">
+          <wp:inline distT="0" distB="0" distL="0" distR="0" wp14:anchorId="41434695" wp14:editId="4CF79BBE">
             <wp:extent cx="255319" cy="255319"/>
             <wp:effectExtent l="0" t="0" r="0" b="0"/>
             <wp:docPr id="33" name="Picture 33"/>
@@ -2065,7 +2074,7 @@
                     </pic:cNvPicPr>
                   </pic:nvPicPr>
                   <pic:blipFill>
-                    <a:blip r:embed="rId25" cstate="print">
+                    <a:blip r:embed="rId24" cstate="print">
                       <a:extLst>
                         <a:ext uri="{28A0092B-C50C-407E-A947-70E740481C1C}">
                           <a14:useLocalDpi xmlns:a14="http://schemas.microsoft.com/office/drawing/2010/main" val="0"/>
@@ -2119,7 +2128,7 @@
           <w:noProof/>
         </w:rPr>
         <w:drawing>
-          <wp:inline distT="0" distB="0" distL="0" distR="0" wp14:anchorId="527313F5" wp14:editId="23D18987">
+          <wp:inline distT="0" distB="0" distL="0" distR="0" wp14:anchorId="521EAB27" wp14:editId="7D98DCEB">
             <wp:extent cx="519112" cy="202173"/>
             <wp:effectExtent l="0" t="0" r="0" b="7620"/>
             <wp:docPr id="36" name="Picture 36" descr="http://3.bp.blogspot.com/-OZx9x5u57RQ/T1knZn-UmmI/AAAAAAAAAG8/1PECIOinhAQ/s1600/Logo_Visual_Studio_2010.jpg"/>
@@ -2136,7 +2145,7 @@
                     </pic:cNvPicPr>
                   </pic:nvPicPr>
                   <pic:blipFill>
-                    <a:blip r:embed="rId26" cstate="print">
+                    <a:blip r:embed="rId25" cstate="print">
                       <a:extLst>
                         <a:ext uri="{28A0092B-C50C-407E-A947-70E740481C1C}">
                           <a14:useLocalDpi xmlns:a14="http://schemas.microsoft.com/office/drawing/2010/main" val="0"/>
@@ -2181,7 +2190,7 @@
           <w:noProof/>
         </w:rPr>
         <w:drawing>
-          <wp:inline distT="0" distB="0" distL="0" distR="0" wp14:anchorId="3895CC9F" wp14:editId="65D7BBA9">
+          <wp:inline distT="0" distB="0" distL="0" distR="0" wp14:anchorId="6C6016D5" wp14:editId="3D58E623">
             <wp:extent cx="261257" cy="261257"/>
             <wp:effectExtent l="0" t="0" r="5715" b="5715"/>
             <wp:docPr id="37" name="Picture 37" descr="http://fc02.deviantart.net/fs12/f/2006/324/a/7/Eclipse_by_sonnysavage.png"/>
@@ -2198,7 +2207,7 @@
                     </pic:cNvPicPr>
                   </pic:nvPicPr>
                   <pic:blipFill>
-                    <a:blip r:embed="rId27" cstate="print">
+                    <a:blip r:embed="rId26" cstate="print">
                       <a:extLst>
                         <a:ext uri="{28A0092B-C50C-407E-A947-70E740481C1C}">
                           <a14:useLocalDpi xmlns:a14="http://schemas.microsoft.com/office/drawing/2010/main" val="0"/>
@@ -2246,7 +2255,7 @@
           <w:szCs w:val="24"/>
         </w:rPr>
         <w:drawing>
-          <wp:inline distT="0" distB="0" distL="0" distR="0" wp14:anchorId="204742AD" wp14:editId="68D5991F">
+          <wp:inline distT="0" distB="0" distL="0" distR="0" wp14:anchorId="168190D4" wp14:editId="039DCCC4">
             <wp:extent cx="552450" cy="148218"/>
             <wp:effectExtent l="0" t="0" r="0" b="4445"/>
             <wp:docPr id="38" name="Picture 38"/>
@@ -2263,7 +2272,7 @@
                     </pic:cNvPicPr>
                   </pic:nvPicPr>
                   <pic:blipFill>
-                    <a:blip r:embed="rId28" cstate="print">
+                    <a:blip r:embed="rId27" cstate="print">
                       <a:extLst>
                         <a:ext uri="{28A0092B-C50C-407E-A947-70E740481C1C}">
                           <a14:useLocalDpi xmlns:a14="http://schemas.microsoft.com/office/drawing/2010/main" val="0"/>
@@ -2308,7 +2317,7 @@
           <w:noProof/>
         </w:rPr>
         <w:drawing>
-          <wp:inline distT="0" distB="0" distL="0" distR="0" wp14:anchorId="656035E4" wp14:editId="370060CB">
+          <wp:inline distT="0" distB="0" distL="0" distR="0" wp14:anchorId="57C53413" wp14:editId="436B9192">
             <wp:extent cx="383980" cy="287897"/>
             <wp:effectExtent l="0" t="0" r="0" b="0"/>
             <wp:docPr id="5" name="Picture 5" descr="http://www.engineering.uiowa.edu/sites/default/files/ecs/images/tux-trans.png"/>
@@ -2325,7 +2334,7 @@
                     </pic:cNvPicPr>
                   </pic:nvPicPr>
                   <pic:blipFill>
-                    <a:blip r:embed="rId29" cstate="print">
+                    <a:blip r:embed="rId28" cstate="print">
                       <a:extLst>
                         <a:ext uri="{28A0092B-C50C-407E-A947-70E740481C1C}">
                           <a14:useLocalDpi xmlns:a14="http://schemas.microsoft.com/office/drawing/2010/main" val="0"/>
@@ -2370,7 +2379,7 @@
           <w:noProof/>
         </w:rPr>
         <w:drawing>
-          <wp:inline distT="0" distB="0" distL="0" distR="0" wp14:anchorId="248E13FB" wp14:editId="79A13B8D">
+          <wp:inline distT="0" distB="0" distL="0" distR="0" wp14:anchorId="10BC719F" wp14:editId="285FA399">
             <wp:extent cx="301208" cy="284427"/>
             <wp:effectExtent l="0" t="0" r="3810" b="1905"/>
             <wp:docPr id="6" name="Picture 6" descr="http://www.yourlibrary.ca/computers/tutorials/setuphotmail/windows_icon.jpg"/>
@@ -2387,7 +2396,7 @@
                     </pic:cNvPicPr>
                   </pic:nvPicPr>
                   <pic:blipFill>
-                    <a:blip r:embed="rId30" cstate="print">
+                    <a:blip r:embed="rId29" cstate="print">
                       <a:extLst>
                         <a:ext uri="{28A0092B-C50C-407E-A947-70E740481C1C}">
                           <a14:useLocalDpi xmlns:a14="http://schemas.microsoft.com/office/drawing/2010/main" val="0"/>
@@ -2424,7 +2433,7 @@
         <w:autoSpaceDE w:val="0"/>
         <w:autoSpaceDN w:val="0"/>
         <w:adjustRightInd w:val="0"/>
-        <w:spacing w:after="0" w:line="288" w:lineRule="auto"/>
+        <w:spacing w:after="0"/>
         <w:ind w:left="360"/>
         <w:jc w:val="both"/>
         <w:rPr>
@@ -2434,32 +2443,13 @@
           <w:lang w:val="en"/>
         </w:rPr>
       </w:pPr>
-      <w:r>
-        <w:rPr>
-          <w:rFonts w:cs="Times New Roman"/>
-          <w:color w:val="000000"/>
-          <w:szCs w:val="24"/>
-          <w:lang w:val="en"/>
-        </w:rPr>
-        <w:t>Fa</w:t>
-      </w:r>
-      <w:bookmarkEnd w:id="1"/>
-      <w:r>
-        <w:rPr>
-          <w:rFonts w:cs="Times New Roman"/>
-          <w:color w:val="000000"/>
-          <w:szCs w:val="24"/>
-          <w:lang w:val="en"/>
-        </w:rPr>
-        <w:t>miliar with data structures, algorithms and feasibility.</w:t>
-      </w:r>
     </w:p>
     <w:p>
       <w:pPr>
         <w:autoSpaceDE w:val="0"/>
         <w:autoSpaceDN w:val="0"/>
         <w:adjustRightInd w:val="0"/>
-        <w:spacing w:after="0" w:line="288" w:lineRule="auto"/>
+        <w:spacing w:after="0"/>
         <w:ind w:left="360"/>
         <w:jc w:val="both"/>
         <w:rPr>
@@ -2476,26 +2466,17 @@
           <w:szCs w:val="24"/>
           <w:lang w:val="en"/>
         </w:rPr>
-        <w:t xml:space="preserve">Have experience with </w:t>
-      </w:r>
-      <w:r>
-        <w:rPr>
-          <w:rFonts w:cs="Times New Roman"/>
-          <w:color w:val="000000"/>
-          <w:szCs w:val="24"/>
-          <w:highlight w:val="white"/>
+        <w:t>Fa</w:t>
+      </w:r>
+      <w:bookmarkEnd w:id="1"/>
+      <w:r>
+        <w:rPr>
+          <w:rFonts w:cs="Times New Roman"/>
+          <w:color w:val="000000"/>
+          <w:szCs w:val="24"/>
           <w:lang w:val="en"/>
         </w:rPr>
-        <w:t>working in an international team</w:t>
-      </w:r>
-      <w:r>
-        <w:rPr>
-          <w:rFonts w:cs="Times New Roman"/>
-          <w:color w:val="000000"/>
-          <w:szCs w:val="24"/>
-          <w:lang w:val="en"/>
-        </w:rPr>
-        <w:t>, working remotely for office.</w:t>
+        <w:t>miliar with data structures, algorithms and feasibility.</w:t>
       </w:r>
     </w:p>
     <w:p>
@@ -2503,7 +2484,7 @@
         <w:autoSpaceDE w:val="0"/>
         <w:autoSpaceDN w:val="0"/>
         <w:adjustRightInd w:val="0"/>
-        <w:spacing w:after="0" w:line="288" w:lineRule="auto"/>
+        <w:spacing w:after="0"/>
         <w:ind w:left="360"/>
         <w:jc w:val="both"/>
         <w:rPr>
@@ -2520,16 +2501,17 @@
           <w:szCs w:val="24"/>
           <w:lang w:val="en"/>
         </w:rPr>
-        <w:t>Speak</w:t>
-      </w:r>
-      <w:r>
-        <w:rPr>
-          <w:rFonts w:cs="Times New Roman"/>
-          <w:color w:val="000000"/>
-          <w:szCs w:val="24"/>
+        <w:t xml:space="preserve">Have experience with </w:t>
+      </w:r>
+      <w:r>
+        <w:rPr>
+          <w:rFonts w:cs="Times New Roman"/>
+          <w:color w:val="000000"/>
+          <w:szCs w:val="24"/>
+          <w:highlight w:val="white"/>
           <w:lang w:val="en"/>
         </w:rPr>
-        <w:t xml:space="preserve"> </w:t>
+        <w:t>working in an international team</w:t>
       </w:r>
       <w:r>
         <w:rPr>
@@ -2538,7 +2520,7 @@
           <w:szCs w:val="24"/>
           <w:lang w:val="en"/>
         </w:rPr>
-        <w:t>Vietnamese.</w:t>
+        <w:t>, working remotely for office.</w:t>
       </w:r>
     </w:p>
     <w:p>
@@ -2546,29 +2528,42 @@
         <w:autoSpaceDE w:val="0"/>
         <w:autoSpaceDN w:val="0"/>
         <w:adjustRightInd w:val="0"/>
-        <w:spacing w:after="0" w:line="288" w:lineRule="auto"/>
+        <w:spacing w:after="0"/>
+        <w:ind w:left="360"/>
         <w:jc w:val="both"/>
         <w:rPr>
           <w:rFonts w:cs="Times New Roman"/>
-          <w:b/>
-          <w:bCs/>
-          <w:color w:val="000000"/>
-          <w:szCs w:val="24"/>
-          <w:u w:val="single"/>
+          <w:color w:val="000000"/>
+          <w:szCs w:val="24"/>
           <w:lang w:val="en"/>
         </w:rPr>
       </w:pPr>
       <w:r>
         <w:rPr>
           <w:rFonts w:cs="Times New Roman"/>
-          <w:b/>
-          <w:bCs/>
-          <w:color w:val="000000"/>
-          <w:szCs w:val="24"/>
-          <w:u w:val="single"/>
+          <w:color w:val="000000"/>
+          <w:szCs w:val="24"/>
           <w:lang w:val="en"/>
         </w:rPr>
-        <w:t>EDUCATION</w:t>
+        <w:t>Speak</w:t>
+      </w:r>
+      <w:r>
+        <w:rPr>
+          <w:rFonts w:cs="Times New Roman"/>
+          <w:color w:val="000000"/>
+          <w:szCs w:val="24"/>
+          <w:lang w:val="en"/>
+        </w:rPr>
+        <w:t xml:space="preserve"> </w:t>
+      </w:r>
+      <w:r>
+        <w:rPr>
+          <w:rFonts w:cs="Times New Roman"/>
+          <w:color w:val="000000"/>
+          <w:szCs w:val="24"/>
+          <w:lang w:val="en"/>
+        </w:rPr>
+        <w:t>Vietnamese.</w:t>
       </w:r>
     </w:p>
     <w:p>
@@ -2576,14 +2571,15 @@
         <w:autoSpaceDE w:val="0"/>
         <w:autoSpaceDN w:val="0"/>
         <w:adjustRightInd w:val="0"/>
-        <w:spacing w:after="0" w:line="288" w:lineRule="auto"/>
-        <w:ind w:left="360"/>
+        <w:spacing w:after="0"/>
         <w:jc w:val="both"/>
         <w:rPr>
           <w:rFonts w:cs="Times New Roman"/>
           <w:b/>
-          <w:color w:val="000000"/>
-          <w:szCs w:val="24"/>
+          <w:bCs/>
+          <w:color w:val="000000"/>
+          <w:szCs w:val="24"/>
+          <w:u w:val="single"/>
           <w:lang w:val="en"/>
         </w:rPr>
       </w:pPr>
@@ -2591,85 +2587,13 @@
         <w:rPr>
           <w:rFonts w:cs="Times New Roman"/>
           <w:b/>
-          <w:color w:val="000000"/>
-          <w:szCs w:val="24"/>
+          <w:bCs/>
+          <w:color w:val="000000"/>
+          <w:szCs w:val="24"/>
+          <w:u w:val="single"/>
           <w:lang w:val="en"/>
         </w:rPr>
-        <w:t>Specializing in Computer science</w:t>
-      </w:r>
-      <w:r>
-        <w:rPr>
-          <w:rFonts w:cs="Times New Roman"/>
-          <w:b/>
-          <w:color w:val="000000"/>
-          <w:szCs w:val="24"/>
-          <w:lang w:val="en"/>
-        </w:rPr>
-        <w:t xml:space="preserve">, </w:t>
-      </w:r>
-      <w:r>
-        <w:rPr>
-          <w:rFonts w:cs="Times New Roman"/>
-          <w:b/>
-          <w:color w:val="000000"/>
-          <w:szCs w:val="24"/>
-          <w:lang w:val="en"/>
-        </w:rPr>
-        <w:t>3</w:t>
-      </w:r>
-      <w:r>
-        <w:rPr>
-          <w:rFonts w:cs="Times New Roman"/>
-          <w:b/>
-          <w:color w:val="000000"/>
-          <w:szCs w:val="24"/>
-          <w:vertAlign w:val="superscript"/>
-          <w:lang w:val="en"/>
-        </w:rPr>
-        <w:t>rd</w:t>
-      </w:r>
-      <w:r>
-        <w:rPr>
-          <w:rFonts w:cs="Times New Roman"/>
-          <w:b/>
-          <w:color w:val="000000"/>
-          <w:szCs w:val="24"/>
-          <w:lang w:val="en"/>
-        </w:rPr>
-        <w:t xml:space="preserve"> </w:t>
-      </w:r>
-      <w:r>
-        <w:rPr>
-          <w:rFonts w:cs="Times New Roman"/>
-          <w:b/>
-          <w:color w:val="000000"/>
-          <w:szCs w:val="24"/>
-          <w:lang w:val="en"/>
-        </w:rPr>
-        <w:t xml:space="preserve">year </w:t>
-      </w:r>
-      <w:r>
-        <w:rPr>
-          <w:rFonts w:cs="Times New Roman"/>
-          <w:b/>
-          <w:color w:val="000000"/>
-          <w:szCs w:val="24"/>
-          <w:lang w:val="en"/>
-        </w:rPr>
-        <w:t xml:space="preserve">student </w:t>
-      </w:r>
-      <w:r>
-        <w:rPr>
-          <w:rFonts w:cs="Times New Roman"/>
-          <w:b/>
-          <w:color w:val="000000"/>
-          <w:szCs w:val="24"/>
-          <w:lang w:val="en"/>
-        </w:rPr>
-        <w:t>at University of Toronto</w:t>
-      </w:r>
-      <w:r>
-        <w:t xml:space="preserve"> </w:t>
+        <w:t>EDUCATION</w:t>
       </w:r>
     </w:p>
     <w:p>
@@ -2677,11 +2601,12 @@
         <w:autoSpaceDE w:val="0"/>
         <w:autoSpaceDN w:val="0"/>
         <w:adjustRightInd w:val="0"/>
-        <w:spacing w:after="0" w:line="288" w:lineRule="auto"/>
+        <w:spacing w:after="0"/>
         <w:ind w:left="360"/>
         <w:jc w:val="both"/>
         <w:rPr>
           <w:rFonts w:cs="Times New Roman"/>
+          <w:b/>
           <w:color w:val="000000"/>
           <w:szCs w:val="24"/>
           <w:lang w:val="en"/>
@@ -2689,10 +2614,110 @@
       </w:pPr>
       <w:r>
         <w:rPr>
+          <w:rFonts w:cs="Times New Roman"/>
+          <w:b/>
+          <w:color w:val="000000"/>
+          <w:szCs w:val="24"/>
+          <w:lang w:val="en"/>
+        </w:rPr>
+        <w:t>Specializing in Computer science</w:t>
+      </w:r>
+      <w:r>
+        <w:rPr>
+          <w:rFonts w:cs="Times New Roman"/>
+          <w:b/>
+          <w:color w:val="000000"/>
+          <w:szCs w:val="24"/>
+          <w:lang w:val="en"/>
+        </w:rPr>
+        <w:t xml:space="preserve">, </w:t>
+      </w:r>
+      <w:r>
+        <w:rPr>
+          <w:rFonts w:cs="Times New Roman"/>
+          <w:b/>
+          <w:color w:val="000000"/>
+          <w:szCs w:val="24"/>
+          <w:lang w:val="en"/>
+        </w:rPr>
+        <w:t>3</w:t>
+      </w:r>
+      <w:r>
+        <w:rPr>
+          <w:rFonts w:cs="Times New Roman"/>
+          <w:b/>
+          <w:color w:val="000000"/>
+          <w:szCs w:val="24"/>
+          <w:vertAlign w:val="superscript"/>
+          <w:lang w:val="en"/>
+        </w:rPr>
+        <w:t>rd</w:t>
+      </w:r>
+      <w:r>
+        <w:rPr>
+          <w:rFonts w:cs="Times New Roman"/>
+          <w:b/>
+          <w:color w:val="000000"/>
+          <w:szCs w:val="24"/>
+          <w:lang w:val="en"/>
+        </w:rPr>
+        <w:t xml:space="preserve"> </w:t>
+      </w:r>
+      <w:r>
+        <w:rPr>
+          <w:rFonts w:cs="Times New Roman"/>
+          <w:b/>
+          <w:color w:val="000000"/>
+          <w:szCs w:val="24"/>
+          <w:lang w:val="en"/>
+        </w:rPr>
+        <w:t xml:space="preserve">year </w:t>
+      </w:r>
+      <w:r>
+        <w:rPr>
+          <w:rFonts w:cs="Times New Roman"/>
+          <w:b/>
+          <w:color w:val="000000"/>
+          <w:szCs w:val="24"/>
+          <w:lang w:val="en"/>
+        </w:rPr>
+        <w:t xml:space="preserve">student </w:t>
+      </w:r>
+      <w:r>
+        <w:rPr>
+          <w:rFonts w:cs="Times New Roman"/>
+          <w:b/>
+          <w:color w:val="000000"/>
+          <w:szCs w:val="24"/>
+          <w:lang w:val="en"/>
+        </w:rPr>
+        <w:t>at University of Toronto</w:t>
+      </w:r>
+      <w:r>
+        <w:t xml:space="preserve"> </w:t>
+      </w:r>
+    </w:p>
+    <w:p>
+      <w:pPr>
+        <w:autoSpaceDE w:val="0"/>
+        <w:autoSpaceDN w:val="0"/>
+        <w:adjustRightInd w:val="0"/>
+        <w:spacing w:after="0"/>
+        <w:ind w:left="360"/>
+        <w:jc w:val="both"/>
+        <w:rPr>
+          <w:rFonts w:cs="Times New Roman"/>
+          <w:color w:val="000000"/>
+          <w:szCs w:val="24"/>
+          <w:lang w:val="en"/>
+        </w:rPr>
+      </w:pPr>
+      <w:r>
+        <w:rPr>
           <w:noProof/>
         </w:rPr>
         <w:drawing>
-          <wp:anchor distT="0" distB="0" distL="114300" distR="114300" simplePos="0" relativeHeight="251658240" behindDoc="0" locked="0" layoutInCell="1" allowOverlap="1" wp14:anchorId="34A26FEE" wp14:editId="56ACC9C6">
+          <wp:anchor distT="0" distB="0" distL="114300" distR="114300" simplePos="0" relativeHeight="251643904" behindDoc="0" locked="0" layoutInCell="1" allowOverlap="1" wp14:anchorId="34A26FEE" wp14:editId="56ACC9C6">
             <wp:simplePos x="0" y="0"/>
             <wp:positionH relativeFrom="column">
               <wp:posOffset>4905375</wp:posOffset>
@@ -2717,7 +2742,7 @@
                     </pic:cNvPicPr>
                   </pic:nvPicPr>
                   <pic:blipFill>
-                    <a:blip r:embed="rId10" cstate="print">
+                    <a:blip r:embed="rId9" cstate="print">
                       <a:extLst>
                         <a:ext uri="{28A0092B-C50C-407E-A947-70E740481C1C}">
                           <a14:useLocalDpi xmlns:a14="http://schemas.microsoft.com/office/drawing/2010/main" val="0"/>
@@ -2769,7 +2794,7 @@
         <w:autoSpaceDE w:val="0"/>
         <w:autoSpaceDN w:val="0"/>
         <w:adjustRightInd w:val="0"/>
-        <w:spacing w:after="0" w:line="288" w:lineRule="auto"/>
+        <w:spacing w:after="0"/>
         <w:ind w:left="720"/>
         <w:jc w:val="both"/>
         <w:rPr>
@@ -2811,7 +2836,7 @@
           <w:szCs w:val="24"/>
           <w:lang w:val="en"/>
         </w:rPr>
-        <w:t>4</w:t>
+        <w:t>1</w:t>
       </w:r>
       <w:r>
         <w:rPr>
@@ -2837,7 +2862,7 @@
         <w:autoSpaceDE w:val="0"/>
         <w:autoSpaceDN w:val="0"/>
         <w:adjustRightInd w:val="0"/>
-        <w:spacing w:after="0" w:line="288" w:lineRule="auto"/>
+        <w:spacing w:after="0"/>
         <w:ind w:left="720"/>
         <w:jc w:val="both"/>
         <w:rPr>
@@ -2896,56 +2921,46 @@
     </w:p>
     <w:p>
       <w:pPr>
-        <w:autoSpaceDE w:val="0"/>
-        <w:autoSpaceDN w:val="0"/>
-        <w:adjustRightInd w:val="0"/>
-        <w:spacing w:after="0" w:line="288" w:lineRule="auto"/>
-        <w:ind w:left="720"/>
+        <w:spacing w:after="0"/>
         <w:jc w:val="both"/>
         <w:rPr>
           <w:rFonts w:cs="Times New Roman"/>
-          <w:color w:val="000000"/>
-          <w:szCs w:val="24"/>
-          <w:lang w:val="en"/>
-        </w:rPr>
-      </w:pPr>
-      <w:r>
-        <w:rPr>
-          <w:rFonts w:cs="Times New Roman"/>
-          <w:color w:val="000000"/>
-          <w:szCs w:val="24"/>
-          <w:lang w:val="en"/>
-        </w:rPr>
-        <w:t>Expecting to finish some courses in software engineering, operating system design, embedded system design, machine learning, artificial intelligent, DBMS design, compilers, and software verification by the end of academic year 2013 - 2014</w:t>
+          <w:b/>
+          <w:szCs w:val="24"/>
+          <w:u w:val="single"/>
+        </w:rPr>
+      </w:pPr>
+      <w:r>
+        <w:rPr>
+          <w:rFonts w:cs="Times New Roman"/>
+          <w:b/>
+          <w:szCs w:val="24"/>
+          <w:u w:val="single"/>
+        </w:rPr>
+        <w:t>HONORS AND AWARDS</w:t>
       </w:r>
     </w:p>
     <w:p>
       <w:pPr>
-        <w:spacing w:after="0" w:line="288" w:lineRule="auto"/>
+        <w:spacing w:after="0"/>
+        <w:ind w:left="360"/>
         <w:jc w:val="both"/>
         <w:rPr>
           <w:rFonts w:cs="Times New Roman"/>
-          <w:b/>
-          <w:szCs w:val="24"/>
-          <w:u w:val="single"/>
-        </w:rPr>
-      </w:pPr>
-      <w:r>
-        <w:rPr>
-          <w:rFonts w:cs="Times New Roman"/>
-          <w:b/>
-          <w:szCs w:val="24"/>
-          <w:u w:val="single"/>
-        </w:rPr>
-        <w:t>HONORS AND AWARDS</w:t>
+          <w:szCs w:val="24"/>
+        </w:rPr>
+      </w:pPr>
+      <w:r>
+        <w:rPr>
+          <w:rFonts w:cs="Times New Roman"/>
+          <w:szCs w:val="24"/>
+        </w:rPr>
+        <w:t>Dr. James A. &amp; Connie P. Dickson Merit-based Scholarships, University of Toronto, 2013</w:t>
       </w:r>
     </w:p>
     <w:p>
       <w:pPr>
-        <w:autoSpaceDE w:val="0"/>
-        <w:autoSpaceDN w:val="0"/>
-        <w:adjustRightInd w:val="0"/>
-        <w:spacing w:after="0" w:line="288" w:lineRule="auto"/>
+        <w:spacing w:after="0"/>
         <w:ind w:left="360"/>
         <w:jc w:val="both"/>
         <w:rPr>
@@ -2958,36 +2973,12 @@
           <w:rFonts w:cs="Times New Roman"/>
           <w:szCs w:val="24"/>
         </w:rPr>
-        <w:t>Dr. James A. &amp; Connie P. Dickson Scholarships</w:t>
-      </w:r>
-      <w:r>
-        <w:rPr>
-          <w:rFonts w:cs="Times New Roman"/>
-          <w:szCs w:val="24"/>
-        </w:rPr>
-        <w:t xml:space="preserve"> </w:t>
-      </w:r>
-      <w:r>
-        <w:rPr>
-          <w:rFonts w:cs="Times New Roman"/>
-          <w:szCs w:val="24"/>
-        </w:rPr>
-        <w:t>– University Coll</w:t>
-      </w:r>
-      <w:r>
-        <w:rPr>
-          <w:rFonts w:cs="Times New Roman"/>
-          <w:szCs w:val="24"/>
-        </w:rPr>
-        <w:t>ege, University of Toronto, 2013</w:t>
+        <w:t>C.L. Burton Open Merit-based Scholarships, University of Toronto, 2012</w:t>
       </w:r>
     </w:p>
     <w:p>
       <w:pPr>
-        <w:autoSpaceDE w:val="0"/>
-        <w:autoSpaceDN w:val="0"/>
-        <w:adjustRightInd w:val="0"/>
-        <w:spacing w:after="0" w:line="288" w:lineRule="auto"/>
+        <w:spacing w:after="0"/>
         <w:ind w:left="360"/>
         <w:jc w:val="both"/>
         <w:rPr>
@@ -3000,15 +2991,12 @@
           <w:rFonts w:cs="Times New Roman"/>
           <w:szCs w:val="24"/>
         </w:rPr>
-        <w:t>C.L. Burton Open Scholarships – University College, University of Toronto, 2012</w:t>
+        <w:t>Department of Computer science Award for Top student in CSC148H, University of Toronto, 2012</w:t>
       </w:r>
     </w:p>
     <w:p>
       <w:pPr>
-        <w:autoSpaceDE w:val="0"/>
-        <w:autoSpaceDN w:val="0"/>
-        <w:adjustRightInd w:val="0"/>
-        <w:spacing w:after="0" w:line="288" w:lineRule="auto"/>
+        <w:spacing w:after="0"/>
         <w:ind w:left="360"/>
         <w:jc w:val="both"/>
         <w:rPr>
@@ -3021,12 +3009,12 @@
           <w:rFonts w:cs="Times New Roman"/>
           <w:szCs w:val="24"/>
         </w:rPr>
-        <w:t>DCS Award for Achievement in CSC148H – University of Toronto, 2012</w:t>
+        <w:t>Dean's List Scholar in the Faculty of Arts and Science, University of Toronto, 2012</w:t>
       </w:r>
     </w:p>
     <w:p>
       <w:pPr>
-        <w:spacing w:after="0" w:line="288" w:lineRule="auto"/>
+        <w:spacing w:after="0"/>
         <w:ind w:left="360"/>
         <w:jc w:val="both"/>
         <w:rPr>
@@ -3039,11 +3027,11 @@
           <w:rFonts w:cs="Times New Roman"/>
           <w:szCs w:val="24"/>
         </w:rPr>
-        <w:t>Dean's List Scholar in the Faculty of Arts and Science – University of Toronto, 2012</w:t>
+        <w:t>First prize winner, Regional computer science contest for high school student, Vietnam, 2010</w:t>
       </w:r>
     </w:p>
     <w:sectPr>
-      <w:headerReference w:type="default" r:id="rId31"/>
+      <w:headerReference w:type="default" r:id="rId30"/>
       <w:pgSz w:w="12240" w:h="15840"/>
       <w:pgMar w:top="90" w:right="1440" w:bottom="270" w:left="1440" w:header="720" w:footer="720" w:gutter="0"/>
       <w:cols w:space="720"/>
@@ -3055,7 +3043,7 @@
 </file>
 
 <file path=word/endnotes.xml><?xml version="1.0" encoding="utf-8"?>
-<w:endnotes xmlns:wpc="http://schemas.microsoft.com/office/word/2010/wordprocessingCanvas" xmlns:mc="http://schemas.openxmlformats.org/markup-compatibility/2006" xmlns:o="urn:schemas-microsoft-com:office:office" xmlns:r="http://schemas.openxmlformats.org/officeDocument/2006/relationships" xmlns:m="http://schemas.openxmlformats.org/officeDocument/2006/math" xmlns:v="urn:schemas-microsoft-com:vml" xmlns:wp14="http://schemas.microsoft.com/office/word/2010/wordprocessingDrawing" xmlns:wp="http://schemas.openxmlformats.org/drawingml/2006/wordprocessingDrawing" xmlns:w10="urn:schemas-microsoft-com:office:word" xmlns:w="http://schemas.openxmlformats.org/wordprocessingml/2006/main" xmlns:w14="http://schemas.microsoft.com/office/word/2010/wordml" xmlns:wpg="http://schemas.microsoft.com/office/word/2010/wordprocessingGroup" xmlns:wpi="http://schemas.microsoft.com/office/word/2010/wordprocessingInk" xmlns:wne="http://schemas.microsoft.com/office/word/2006/wordml" xmlns:wps="http://schemas.microsoft.com/office/word/2010/wordprocessingShape" mc:Ignorable="w14 wp14">
+<w:endnotes xmlns:wpc="http://schemas.microsoft.com/office/word/2010/wordprocessingCanvas" xmlns:mc="http://schemas.openxmlformats.org/markup-compatibility/2006" xmlns:o="urn:schemas-microsoft-com:office:office" xmlns:r="http://schemas.openxmlformats.org/officeDocument/2006/relationships" xmlns:m="http://schemas.openxmlformats.org/officeDocument/2006/math" xmlns:v="urn:schemas-microsoft-com:vml" xmlns:wp14="http://schemas.microsoft.com/office/word/2010/wordprocessingDrawing" xmlns:wp="http://schemas.openxmlformats.org/drawingml/2006/wordprocessingDrawing" xmlns:w10="urn:schemas-microsoft-com:office:word" xmlns:w="http://schemas.openxmlformats.org/wordprocessingml/2006/main" xmlns:w14="http://schemas.microsoft.com/office/word/2010/wordml" xmlns:w15="http://schemas.microsoft.com/office/word/2012/wordml" xmlns:wpg="http://schemas.microsoft.com/office/word/2010/wordprocessingGroup" xmlns:wpi="http://schemas.microsoft.com/office/word/2010/wordprocessingInk" xmlns:wne="http://schemas.microsoft.com/office/word/2006/wordml" xmlns:wps="http://schemas.microsoft.com/office/word/2010/wordprocessingShape" mc:Ignorable="w14 w15 wp14">
   <w:endnote w:type="separator" w:id="-1">
     <w:p>
       <w:pPr>
@@ -3080,7 +3068,7 @@
 </file>
 
 <file path=word/footnotes.xml><?xml version="1.0" encoding="utf-8"?>
-<w:footnotes xmlns:wpc="http://schemas.microsoft.com/office/word/2010/wordprocessingCanvas" xmlns:mc="http://schemas.openxmlformats.org/markup-compatibility/2006" xmlns:o="urn:schemas-microsoft-com:office:office" xmlns:r="http://schemas.openxmlformats.org/officeDocument/2006/relationships" xmlns:m="http://schemas.openxmlformats.org/officeDocument/2006/math" xmlns:v="urn:schemas-microsoft-com:vml" xmlns:wp14="http://schemas.microsoft.com/office/word/2010/wordprocessingDrawing" xmlns:wp="http://schemas.openxmlformats.org/drawingml/2006/wordprocessingDrawing" xmlns:w10="urn:schemas-microsoft-com:office:word" xmlns:w="http://schemas.openxmlformats.org/wordprocessingml/2006/main" xmlns:w14="http://schemas.microsoft.com/office/word/2010/wordml" xmlns:wpg="http://schemas.microsoft.com/office/word/2010/wordprocessingGroup" xmlns:wpi="http://schemas.microsoft.com/office/word/2010/wordprocessingInk" xmlns:wne="http://schemas.microsoft.com/office/word/2006/wordml" xmlns:wps="http://schemas.microsoft.com/office/word/2010/wordprocessingShape" mc:Ignorable="w14 wp14">
+<w:footnotes xmlns:wpc="http://schemas.microsoft.com/office/word/2010/wordprocessingCanvas" xmlns:mc="http://schemas.openxmlformats.org/markup-compatibility/2006" xmlns:o="urn:schemas-microsoft-com:office:office" xmlns:r="http://schemas.openxmlformats.org/officeDocument/2006/relationships" xmlns:m="http://schemas.openxmlformats.org/officeDocument/2006/math" xmlns:v="urn:schemas-microsoft-com:vml" xmlns:wp14="http://schemas.microsoft.com/office/word/2010/wordprocessingDrawing" xmlns:wp="http://schemas.openxmlformats.org/drawingml/2006/wordprocessingDrawing" xmlns:w10="urn:schemas-microsoft-com:office:word" xmlns:w="http://schemas.openxmlformats.org/wordprocessingml/2006/main" xmlns:w14="http://schemas.microsoft.com/office/word/2010/wordml" xmlns:w15="http://schemas.microsoft.com/office/word/2012/wordml" xmlns:wpg="http://schemas.microsoft.com/office/word/2010/wordprocessingGroup" xmlns:wpi="http://schemas.microsoft.com/office/word/2010/wordprocessingInk" xmlns:wne="http://schemas.microsoft.com/office/word/2006/wordml" xmlns:wps="http://schemas.microsoft.com/office/word/2010/wordprocessingShape" mc:Ignorable="w14 w15 wp14">
   <w:footnote w:type="separator" w:id="-1">
     <w:p>
       <w:pPr>
@@ -3105,7 +3093,7 @@
 </file>
 
 <file path=word/header1.xml><?xml version="1.0" encoding="utf-8"?>
-<w:hdr xmlns:wpc="http://schemas.microsoft.com/office/word/2010/wordprocessingCanvas" xmlns:mc="http://schemas.openxmlformats.org/markup-compatibility/2006" xmlns:o="urn:schemas-microsoft-com:office:office" xmlns:r="http://schemas.openxmlformats.org/officeDocument/2006/relationships" xmlns:m="http://schemas.openxmlformats.org/officeDocument/2006/math" xmlns:v="urn:schemas-microsoft-com:vml" xmlns:wp14="http://schemas.microsoft.com/office/word/2010/wordprocessingDrawing" xmlns:wp="http://schemas.openxmlformats.org/drawingml/2006/wordprocessingDrawing" xmlns:w10="urn:schemas-microsoft-com:office:word" xmlns:w="http://schemas.openxmlformats.org/wordprocessingml/2006/main" xmlns:w14="http://schemas.microsoft.com/office/word/2010/wordml" xmlns:wpg="http://schemas.microsoft.com/office/word/2010/wordprocessingGroup" xmlns:wpi="http://schemas.microsoft.com/office/word/2010/wordprocessingInk" xmlns:wne="http://schemas.microsoft.com/office/word/2006/wordml" xmlns:wps="http://schemas.microsoft.com/office/word/2010/wordprocessingShape" mc:Ignorable="w14 wp14">
+<w:hdr xmlns:wpc="http://schemas.microsoft.com/office/word/2010/wordprocessingCanvas" xmlns:mc="http://schemas.openxmlformats.org/markup-compatibility/2006" xmlns:o="urn:schemas-microsoft-com:office:office" xmlns:r="http://schemas.openxmlformats.org/officeDocument/2006/relationships" xmlns:m="http://schemas.openxmlformats.org/officeDocument/2006/math" xmlns:v="urn:schemas-microsoft-com:vml" xmlns:wp14="http://schemas.microsoft.com/office/word/2010/wordprocessingDrawing" xmlns:wp="http://schemas.openxmlformats.org/drawingml/2006/wordprocessingDrawing" xmlns:w10="urn:schemas-microsoft-com:office:word" xmlns:w="http://schemas.openxmlformats.org/wordprocessingml/2006/main" xmlns:w14="http://schemas.microsoft.com/office/word/2010/wordml" xmlns:w15="http://schemas.microsoft.com/office/word/2012/wordml" xmlns:wpg="http://schemas.microsoft.com/office/word/2010/wordprocessingGroup" xmlns:wpi="http://schemas.microsoft.com/office/word/2010/wordprocessingInk" xmlns:wne="http://schemas.microsoft.com/office/word/2006/wordml" xmlns:wps="http://schemas.microsoft.com/office/word/2010/wordprocessingShape" mc:Ignorable="w14 w15 wp14">
   <w:p>
     <w:pPr>
       <w:pStyle w:val="Header"/>
@@ -3144,7 +3132,7 @@
 </file>
 
 <file path=word/numbering.xml><?xml version="1.0" encoding="utf-8"?>
-<w:numbering xmlns:wpc="http://schemas.microsoft.com/office/word/2010/wordprocessingCanvas" xmlns:mc="http://schemas.openxmlformats.org/markup-compatibility/2006" xmlns:o="urn:schemas-microsoft-com:office:office" xmlns:r="http://schemas.openxmlformats.org/officeDocument/2006/relationships" xmlns:m="http://schemas.openxmlformats.org/officeDocument/2006/math" xmlns:v="urn:schemas-microsoft-com:vml" xmlns:wp14="http://schemas.microsoft.com/office/word/2010/wordprocessingDrawing" xmlns:wp="http://schemas.openxmlformats.org/drawingml/2006/wordprocessingDrawing" xmlns:w10="urn:schemas-microsoft-com:office:word" xmlns:w="http://schemas.openxmlformats.org/wordprocessingml/2006/main" xmlns:w14="http://schemas.microsoft.com/office/word/2010/wordml" xmlns:wpg="http://schemas.microsoft.com/office/word/2010/wordprocessingGroup" xmlns:wpi="http://schemas.microsoft.com/office/word/2010/wordprocessingInk" xmlns:wne="http://schemas.microsoft.com/office/word/2006/wordml" xmlns:wps="http://schemas.microsoft.com/office/word/2010/wordprocessingShape" mc:Ignorable="w14 wp14">
+<w:numbering xmlns:wpc="http://schemas.microsoft.com/office/word/2010/wordprocessingCanvas" xmlns:mc="http://schemas.openxmlformats.org/markup-compatibility/2006" xmlns:o="urn:schemas-microsoft-com:office:office" xmlns:r="http://schemas.openxmlformats.org/officeDocument/2006/relationships" xmlns:m="http://schemas.openxmlformats.org/officeDocument/2006/math" xmlns:v="urn:schemas-microsoft-com:vml" xmlns:wp14="http://schemas.microsoft.com/office/word/2010/wordprocessingDrawing" xmlns:wp="http://schemas.openxmlformats.org/drawingml/2006/wordprocessingDrawing" xmlns:w10="urn:schemas-microsoft-com:office:word" xmlns:w="http://schemas.openxmlformats.org/wordprocessingml/2006/main" xmlns:w14="http://schemas.microsoft.com/office/word/2010/wordml" xmlns:w15="http://schemas.microsoft.com/office/word/2012/wordml" xmlns:wpg="http://schemas.microsoft.com/office/word/2010/wordprocessingGroup" xmlns:wpi="http://schemas.microsoft.com/office/word/2010/wordprocessingInk" xmlns:wne="http://schemas.microsoft.com/office/word/2006/wordml" xmlns:wps="http://schemas.microsoft.com/office/word/2010/wordprocessingShape" mc:Ignorable="w14 w15 wp14">
   <w:numPicBullet w:numPicBulletId="0">
     <w:pict>
       <v:shapetype id="_x0000_t75" coordsize="21600,21600" o:spt="75" o:preferrelative="t" path="m@4@5l@4@11@9@11@9@5xe" filled="f" stroked="f">
@@ -3166,49 +3154,49 @@
         <v:path o:extrusionok="f" gradientshapeok="t" o:connecttype="rect"/>
         <o:lock v:ext="edit" aspectratio="t"/>
       </v:shapetype>
-      <v:shape id="_x0000_i1227" type="#_x0000_t75" alt="http://static.php.net/www.php.net/images/php.gif" style="width:90pt;height:50.25pt;visibility:visible;mso-wrap-style:square" o:bullet="t">
+      <v:shape id="_x0000_i1117" type="#_x0000_t75" alt="http://static.php.net/www.php.net/images/php.gif" style="width:90pt;height:50.25pt;visibility:visible;mso-wrap-style:square" o:bullet="t">
         <v:imagedata r:id="rId1" o:title="php"/>
       </v:shape>
     </w:pict>
   </w:numPicBullet>
   <w:numPicBullet w:numPicBulletId="1">
     <w:pict>
-      <v:shape id="_x0000_i1228" type="#_x0000_t75" style="width:16.15pt;height:16.15pt;visibility:visible;mso-wrap-style:square" o:bullet="t">
+      <v:shape id="_x0000_i1118" type="#_x0000_t75" style="width:16.5pt;height:16.5pt;visibility:visible;mso-wrap-style:square" o:bullet="t">
         <v:imagedata r:id="rId2" o:title="eps_closedHS"/>
       </v:shape>
     </w:pict>
   </w:numPicBullet>
   <w:numPicBullet w:numPicBulletId="2">
     <w:pict>
-      <v:shape id="_x0000_i1229" type="#_x0000_t75" style="width:16.15pt;height:16.15pt;visibility:visible;mso-wrap-style:square" o:bullet="t">
+      <v:shape id="_x0000_i1119" type="#_x0000_t75" style="width:16.5pt;height:16.5pt;visibility:visible;mso-wrap-style:square" o:bullet="t">
         <v:imagedata r:id="rId3" o:title="Web"/>
       </v:shape>
     </w:pict>
   </w:numPicBullet>
   <w:numPicBullet w:numPicBulletId="3">
     <w:pict>
-      <v:shape id="_x0000_i1230" type="#_x0000_t75" style="width:16.15pt;height:16.15pt;visibility:visible;mso-wrap-style:square" o:bullet="t">
+      <v:shape id="_x0000_i1120" type="#_x0000_t75" style="width:16.5pt;height:16.5pt;visibility:visible;mso-wrap-style:square" o:bullet="t">
         <v:imagedata r:id="rId4" o:title="DialHS"/>
       </v:shape>
     </w:pict>
   </w:numPicBullet>
   <w:numPicBullet w:numPicBulletId="4">
     <w:pict>
-      <v:shape id="_x0000_i1231" type="#_x0000_t75" style="width:16.15pt;height:16.15pt;visibility:visible;mso-wrap-style:square" o:bullet="t">
+      <v:shape id="_x0000_i1121" type="#_x0000_t75" style="width:16.5pt;height:16.5pt;visibility:visible;mso-wrap-style:square" o:bullet="t">
         <v:imagedata r:id="rId5" o:title="HTMLPageHS"/>
       </v:shape>
     </w:pict>
   </w:numPicBullet>
   <w:numPicBullet w:numPicBulletId="5">
     <w:pict>
-      <v:shape id="_x0000_i1232" type="#_x0000_t75" style="width:16.15pt;height:16.15pt;visibility:visible;mso-wrap-style:square" o:bullet="t">
+      <v:shape id="_x0000_i1122" type="#_x0000_t75" style="width:16.5pt;height:16.5pt;visibility:visible;mso-wrap-style:square" o:bullet="t">
         <v:imagedata r:id="rId6" o:title="HomeHS"/>
       </v:shape>
     </w:pict>
   </w:numPicBullet>
   <w:numPicBullet w:numPicBulletId="6">
     <w:pict>
-      <v:shape id="_x0000_i1233" type="#_x0000_t75" style="width:364.9pt;height:319.15pt;visibility:visible;mso-wrap-style:square" o:bullet="t">
+      <v:shape id="_x0000_i1123" type="#_x0000_t75" style="width:365.25pt;height:319.5pt;visibility:visible;mso-wrap-style:square" o:bullet="t">
         <v:imagedata r:id="rId7" o:title="icon"/>
       </v:shape>
     </w:pict>
@@ -6477,7 +6465,7 @@
         <w:sz w:val="20"/>
       </w:rPr>
     </w:lvl>
-    <w:lvl w:ilvl="1" w:tentative="1">
+    <w:lvl w:ilvl="1">
       <w:start w:val="1"/>
       <w:numFmt w:val="bullet"/>
       <w:lvlText w:val="o"/>
@@ -6493,7 +6481,7 @@
         <w:sz w:val="20"/>
       </w:rPr>
     </w:lvl>
-    <w:lvl w:ilvl="2" w:tentative="1">
+    <w:lvl w:ilvl="2">
       <w:start w:val="1"/>
       <w:numFmt w:val="bullet"/>
       <w:lvlText w:val=""/>
@@ -9411,7 +9399,7 @@
 </file>
 
 <file path=word/styles.xml><?xml version="1.0" encoding="utf-8"?>
-<w:styles xmlns:mc="http://schemas.openxmlformats.org/markup-compatibility/2006" xmlns:r="http://schemas.openxmlformats.org/officeDocument/2006/relationships" xmlns:w="http://schemas.openxmlformats.org/wordprocessingml/2006/main" xmlns:w14="http://schemas.microsoft.com/office/word/2010/wordml" mc:Ignorable="w14">
+<w:styles xmlns:mc="http://schemas.openxmlformats.org/markup-compatibility/2006" xmlns:r="http://schemas.openxmlformats.org/officeDocument/2006/relationships" xmlns:w="http://schemas.openxmlformats.org/wordprocessingml/2006/main" xmlns:w14="http://schemas.microsoft.com/office/word/2010/wordml" xmlns:w15="http://schemas.microsoft.com/office/word/2012/wordml" mc:Ignorable="w14 w15">
   <w:docDefaults>
     <w:rPrDefault>
       <w:rPr>
@@ -9427,519 +9415,378 @@
       </w:pPr>
     </w:pPrDefault>
   </w:docDefaults>
-  <w:latentStyles w:defLockedState="0" w:defUIPriority="99" w:defSemiHidden="1" w:defUnhideWhenUsed="1" w:defQFormat="0" w:count="267">
-    <w:lsdException w:name="Normal" w:semiHidden="0" w:uiPriority="0" w:unhideWhenUsed="0" w:qFormat="1"/>
-    <w:lsdException w:name="heading 1" w:semiHidden="0" w:uiPriority="9" w:unhideWhenUsed="0" w:qFormat="1"/>
-    <w:lsdException w:name="heading 2" w:uiPriority="9" w:qFormat="1"/>
-    <w:lsdException w:name="heading 3" w:uiPriority="9" w:qFormat="1"/>
-    <w:lsdException w:name="heading 4" w:uiPriority="9" w:qFormat="1"/>
-    <w:lsdException w:name="heading 5" w:uiPriority="9" w:qFormat="1"/>
-    <w:lsdException w:name="heading 6" w:uiPriority="9" w:qFormat="1"/>
-    <w:lsdException w:name="heading 7" w:uiPriority="9" w:qFormat="1"/>
-    <w:lsdException w:name="heading 8" w:uiPriority="9" w:qFormat="1"/>
-    <w:lsdException w:name="heading 9" w:uiPriority="9" w:qFormat="1"/>
-    <w:lsdException w:name="toc 1" w:uiPriority="39"/>
-    <w:lsdException w:name="toc 2" w:uiPriority="39"/>
-    <w:lsdException w:name="toc 3" w:uiPriority="39"/>
-    <w:lsdException w:name="toc 4" w:uiPriority="39"/>
-    <w:lsdException w:name="toc 5" w:uiPriority="39"/>
-    <w:lsdException w:name="toc 6" w:uiPriority="39"/>
-    <w:lsdException w:name="toc 7" w:uiPriority="39"/>
-    <w:lsdException w:name="toc 8" w:uiPriority="39"/>
-    <w:lsdException w:name="toc 9" w:uiPriority="39"/>
-    <w:lsdException w:name="caption" w:uiPriority="35" w:qFormat="1"/>
-    <w:lsdException w:name="Title" w:semiHidden="0" w:uiPriority="10" w:unhideWhenUsed="0" w:qFormat="1"/>
-    <w:lsdException w:name="Default Paragraph Font" w:uiPriority="1"/>
-    <w:lsdException w:name="Subtitle" w:semiHidden="0" w:uiPriority="11" w:unhideWhenUsed="0" w:qFormat="1"/>
-    <w:lsdException w:name="Strong" w:semiHidden="0" w:uiPriority="22" w:unhideWhenUsed="0" w:qFormat="1"/>
-    <w:lsdException w:name="Emphasis" w:semiHidden="0" w:uiPriority="20" w:unhideWhenUsed="0" w:qFormat="1"/>
-    <w:lsdException w:name="Table Grid" w:semiHidden="0" w:uiPriority="59" w:unhideWhenUsed="0"/>
-    <w:lsdException w:name="Placeholder Text" w:unhideWhenUsed="0"/>
-    <w:lsdException w:name="No Spacing" w:semiHidden="0" w:uiPriority="1" w:unhideWhenUsed="0" w:qFormat="1"/>
-    <w:lsdException w:name="Light Shading" w:semiHidden="0" w:uiPriority="60" w:unhideWhenUsed="0"/>
-    <w:lsdException w:name="Light List" w:semiHidden="0" w:uiPriority="61" w:unhideWhenUsed="0"/>
-    <w:lsdException w:name="Light Grid" w:semiHidden="0" w:uiPriority="62" w:unhideWhenUsed="0"/>
-    <w:lsdException w:name="Medium Shading 1" w:semiHidden="0" w:uiPriority="63" w:unhideWhenUsed="0"/>
-    <w:lsdException w:name="Medium Shading 2" w:semiHidden="0" w:uiPriority="64" w:unhideWhenUsed="0"/>
-    <w:lsdException w:name="Medium List 1" w:semiHidden="0" w:uiPriority="65" w:unhideWhenUsed="0"/>
-    <w:lsdException w:name="Medium List 2" w:semiHidden="0" w:uiPriority="66" w:unhideWhenUsed="0"/>
-    <w:lsdException w:name="Medium Grid 1" w:semiHidden="0" w:uiPriority="67" w:unhideWhenUsed="0"/>
-    <w:lsdException w:name="Medium Grid 2" w:semiHidden="0" w:uiPriority="68" w:unhideWhenUsed="0"/>
-    <w:lsdException w:name="Medium Grid 3" w:semiHidden="0" w:uiPriority="69" w:unhideWhenUsed="0"/>
-    <w:lsdException w:name="Dark List" w:semiHidden="0" w:uiPriority="70" w:unhideWhenUsed="0"/>
-    <w:lsdException w:name="Colorful Shading" w:semiHidden="0" w:uiPriority="71" w:unhideWhenUsed="0"/>
-    <w:lsdException w:name="Colorful List" w:semiHidden="0" w:uiPriority="72" w:unhideWhenUsed="0"/>
-    <w:lsdException w:name="Colorful Grid" w:semiHidden="0" w:uiPriority="73" w:unhideWhenUsed="0"/>
-    <w:lsdException w:name="Light Shading Accent 1" w:semiHidden="0" w:uiPriority="60" w:unhideWhenUsed="0"/>
-    <w:lsdException w:name="Light List Accent 1" w:semiHidden="0" w:uiPriority="61" w:unhideWhenUsed="0"/>
-    <w:lsdException w:name="Light Grid Accent 1" w:semiHidden="0" w:uiPriority="62" w:unhideWhenUsed="0"/>
-    <w:lsdException w:name="Medium Shading 1 Accent 1" w:semiHidden="0" w:uiPriority="63" w:unhideWhenUsed="0"/>
-    <w:lsdException w:name="Medium Shading 2 Accent 1" w:semiHidden="0" w:uiPriority="64" w:unhideWhenUsed="0"/>
-    <w:lsdException w:name="Medium List 1 Accent 1" w:semiHidden="0" w:uiPriority="65" w:unhideWhenUsed="0"/>
-    <w:lsdException w:name="Revision" w:unhideWhenUsed="0"/>
-    <w:lsdException w:name="List Paragraph" w:semiHidden="0" w:uiPriority="34" w:unhideWhenUsed="0" w:qFormat="1"/>
-    <w:lsdException w:name="Quote" w:semiHidden="0" w:uiPriority="29" w:unhideWhenUsed="0" w:qFormat="1"/>
-    <w:lsdException w:name="Intense Quote" w:semiHidden="0" w:uiPriority="30" w:unhideWhenUsed="0" w:qFormat="1"/>
-    <w:lsdException w:name="Medium List 2 Accent 1" w:semiHidden="0" w:uiPriority="66" w:unhideWhenUsed="0"/>
-    <w:lsdException w:name="Medium Grid 1 Accent 1" w:semiHidden="0" w:uiPriority="67" w:unhideWhenUsed="0"/>
-    <w:lsdException w:name="Medium Grid 2 Accent 1" w:semiHidden="0" w:uiPriority="68" w:unhideWhenUsed="0"/>
-    <w:lsdException w:name="Medium Grid 3 Accent 1" w:semiHidden="0" w:uiPriority="69" w:unhideWhenUsed="0"/>
-    <w:lsdException w:name="Dark List Accent 1" w:semiHidden="0" w:uiPriority="70" w:unhideWhenUsed="0"/>
-    <w:lsdException w:name="Colorful Shading Accent 1" w:semiHidden="0" w:uiPriority="71" w:unhideWhenUsed="0"/>
-    <w:lsdException w:name="Colorful List Accent 1" w:semiHidden="0" w:uiPriority="72" w:unhideWhenUsed="0"/>
-    <w:lsdException w:name="Colorful Grid Accent 1" w:semiHidden="0" w:uiPriority="73" w:unhideWhenUsed="0"/>
-    <w:lsdException w:name="Light Shading Accent 2" w:semiHidden="0" w:uiPriority="60" w:unhideWhenUsed="0"/>
-    <w:lsdException w:name="Light List Accent 2" w:semiHidden="0" w:uiPriority="61" w:unhideWhenUsed="0"/>
-    <w:lsdException w:name="Light Grid Accent 2" w:semiHidden="0" w:uiPriority="62" w:unhideWhenUsed="0"/>
-    <w:lsdException w:name="Medium Shading 1 Accent 2" w:semiHidden="0" w:uiPriority="63" w:unhideWhenUsed="0"/>
-    <w:lsdException w:name="Medium Shading 2 Accent 2" w:semiHidden="0" w:uiPriority="64" w:unhideWhenUsed="0"/>
-    <w:lsdException w:name="Medium List 1 Accent 2" w:semiHidden="0" w:uiPriority="65" w:unhideWhenUsed="0"/>
-    <w:lsdException w:name="Medium List 2 Accent 2" w:semiHidden="0" w:uiPriority="66" w:unhideWhenUsed="0"/>
-    <w:lsdException w:name="Medium Grid 1 Accent 2" w:semiHidden="0" w:uiPriority="67" w:unhideWhenUsed="0"/>
-    <w:lsdException w:name="Medium Grid 2 Accent 2" w:semiHidden="0" w:uiPriority="68" w:unhideWhenUsed="0"/>
-    <w:lsdException w:name="Medium Grid 3 Accent 2" w:semiHidden="0" w:uiPriority="69" w:unhideWhenUsed="0"/>
-    <w:lsdException w:name="Dark List Accent 2" w:semiHidden="0" w:uiPriority="70" w:unhideWhenUsed="0"/>
-    <w:lsdException w:name="Colorful Shading Accent 2" w:semiHidden="0" w:uiPriority="71" w:unhideWhenUsed="0"/>
-    <w:lsdException w:name="Colorful List Accent 2" w:semiHidden="0" w:uiPriority="72" w:unhideWhenUsed="0"/>
-    <w:lsdException w:name="Colorful Grid Accent 2" w:semiHidden="0" w:uiPriority="73" w:unhideWhenUsed="0"/>
-    <w:lsdException w:name="Light Shading Accent 3" w:semiHidden="0" w:uiPriority="60" w:unhideWhenUsed="0"/>
-    <w:lsdException w:name="Light List Accent 3" w:semiHidden="0" w:uiPriority="61" w:unhideWhenUsed="0"/>
-    <w:lsdException w:name="Light Grid Accent 3" w:semiHidden="0" w:uiPriority="62" w:unhideWhenUsed="0"/>
-    <w:lsdException w:name="Medium Shading 1 Accent 3" w:semiHidden="0" w:uiPriority="63" w:unhideWhenUsed="0"/>
-    <w:lsdException w:name="Medium Shading 2 Accent 3" w:semiHidden="0" w:uiPriority="64" w:unhideWhenUsed="0"/>
-    <w:lsdException w:name="Medium List 1 Accent 3" w:semiHidden="0" w:uiPriority="65" w:unhideWhenUsed="0"/>
-    <w:lsdException w:name="Medium List 2 Accent 3" w:semiHidden="0" w:uiPriority="66" w:unhideWhenUsed="0"/>
-    <w:lsdException w:name="Medium Grid 1 Accent 3" w:semiHidden="0" w:uiPriority="67" w:unhideWhenUsed="0"/>
-    <w:lsdException w:name="Medium Grid 2 Accent 3" w:semiHidden="0" w:uiPriority="68" w:unhideWhenUsed="0"/>
-    <w:lsdException w:name="Medium Grid 3 Accent 3" w:semiHidden="0" w:uiPriority="69" w:unhideWhenUsed="0"/>
-    <w:lsdException w:name="Dark List Accent 3" w:semiHidden="0" w:uiPriority="70" w:unhideWhenUsed="0"/>
-    <w:lsdException w:name="Colorful Shading Accent 3" w:semiHidden="0" w:uiPriority="71" w:unhideWhenUsed="0"/>
-    <w:lsdException w:name="Colorful List Accent 3" w:semiHidden="0" w:uiPriority="72" w:unhideWhenUsed="0"/>
-    <w:lsdException w:name="Colorful Grid Accent 3" w:semiHidden="0" w:uiPriority="73" w:unhideWhenUsed="0"/>
-    <w:lsdException w:name="Light Shading Accent 4" w:semiHidden="0" w:uiPriority="60" w:unhideWhenUsed="0"/>
-    <w:lsdException w:name="Light List Accent 4" w:semiHidden="0" w:uiPriority="61" w:unhideWhenUsed="0"/>
-    <w:lsdException w:name="Light Grid Accent 4" w:semiHidden="0" w:uiPriority="62" w:unhideWhenUsed="0"/>
-    <w:lsdException w:name="Medium Shading 1 Accent 4" w:semiHidden="0" w:uiPriority="63" w:unhideWhenUsed="0"/>
-    <w:lsdException w:name="Medium Shading 2 Accent 4" w:semiHidden="0" w:uiPriority="64" w:unhideWhenUsed="0"/>
-    <w:lsdException w:name="Medium List 1 Accent 4" w:semiHidden="0" w:uiPriority="65" w:unhideWhenUsed="0"/>
-    <w:lsdException w:name="Medium List 2 Accent 4" w:semiHidden="0" w:uiPriority="66" w:unhideWhenUsed="0"/>
-    <w:lsdException w:name="Medium Grid 1 Accent 4" w:semiHidden="0" w:uiPriority="67" w:unhideWhenUsed="0"/>
-    <w:lsdException w:name="Medium Grid 2 Accent 4" w:semiHidden="0" w:uiPriority="68" w:unhideWhenUsed="0"/>
-    <w:lsdException w:name="Medium Grid 3 Accent 4" w:semiHidden="0" w:uiPriority="69" w:unhideWhenUsed="0"/>
-    <w:lsdException w:name="Dark List Accent 4" w:semiHidden="0" w:uiPriority="70" w:unhideWhenUsed="0"/>
-    <w:lsdException w:name="Colorful Shading Accent 4" w:semiHidden="0" w:uiPriority="71" w:unhideWhenUsed="0"/>
-    <w:lsdException w:name="Colorful List Accent 4" w:semiHidden="0" w:uiPriority="72" w:unhideWhenUsed="0"/>
-    <w:lsdException w:name="Colorful Grid Accent 4" w:semiHidden="0" w:uiPriority="73" w:unhideWhenUsed="0"/>
-    <w:lsdException w:name="Light Shading Accent 5" w:semiHidden="0" w:uiPriority="60" w:unhideWhenUsed="0"/>
-    <w:lsdException w:name="Light List Accent 5" w:semiHidden="0" w:uiPriority="61" w:unhideWhenUsed="0"/>
-    <w:lsdException w:name="Light Grid Accent 5" w:semiHidden="0" w:uiPriority="62" w:unhideWhenUsed="0"/>
-    <w:lsdException w:name="Medium Shading 1 Accent 5" w:semiHidden="0" w:uiPriority="63" w:unhideWhenUsed="0"/>
-    <w:lsdException w:name="Medium Shading 2 Accent 5" w:semiHidden="0" w:uiPriority="64" w:unhideWhenUsed="0"/>
-    <w:lsdException w:name="Medium List 1 Accent 5" w:semiHidden="0" w:uiPriority="65" w:unhideWhenUsed="0"/>
-    <w:lsdException w:name="Medium List 2 Accent 5" w:semiHidden="0" w:uiPriority="66" w:unhideWhenUsed="0"/>
-    <w:lsdException w:name="Medium Grid 1 Accent 5" w:semiHidden="0" w:uiPriority="67" w:unhideWhenUsed="0"/>
-    <w:lsdException w:name="Medium Grid 2 Accent 5" w:semiHidden="0" w:uiPriority="68" w:unhideWhenUsed="0"/>
-    <w:lsdException w:name="Medium Grid 3 Accent 5" w:semiHidden="0" w:uiPriority="69" w:unhideWhenUsed="0"/>
-    <w:lsdException w:name="Dark List Accent 5" w:semiHidden="0" w:uiPriority="70" w:unhideWhenUsed="0"/>
-    <w:lsdException w:name="Colorful Shading Accent 5" w:semiHidden="0" w:uiPriority="71" w:unhideWhenUsed="0"/>
-    <w:lsdException w:name="Colorful List Accent 5" w:semiHidden="0" w:uiPriority="72" w:unhideWhenUsed="0"/>
-    <w:lsdException w:name="Colorful Grid Accent 5" w:semiHidden="0" w:uiPriority="73" w:unhideWhenUsed="0"/>
-    <w:lsdException w:name="Light Shading Accent 6" w:semiHidden="0" w:uiPriority="60" w:unhideWhenUsed="0"/>
-    <w:lsdException w:name="Light List Accent 6" w:semiHidden="0" w:uiPriority="61" w:unhideWhenUsed="0"/>
-    <w:lsdException w:name="Light Grid Accent 6" w:semiHidden="0" w:uiPriority="62" w:unhideWhenUsed="0"/>
-    <w:lsdException w:name="Medium Shading 1 Accent 6" w:semiHidden="0" w:uiPriority="63" w:unhideWhenUsed="0"/>
-    <w:lsdException w:name="Medium Shading 2 Accent 6" w:semiHidden="0" w:uiPriority="64" w:unhideWhenUsed="0"/>
-    <w:lsdException w:name="Medium List 1 Accent 6" w:semiHidden="0" w:uiPriority="65" w:unhideWhenUsed="0"/>
-    <w:lsdException w:name="Medium List 2 Accent 6" w:semiHidden="0" w:uiPriority="66" w:unhideWhenUsed="0"/>
-    <w:lsdException w:name="Medium Grid 1 Accent 6" w:semiHidden="0" w:uiPriority="67" w:unhideWhenUsed="0"/>
-    <w:lsdException w:name="Medium Grid 2 Accent 6" w:semiHidden="0" w:uiPriority="68" w:unhideWhenUsed="0"/>
-    <w:lsdException w:name="Medium Grid 3 Accent 6" w:semiHidden="0" w:uiPriority="69" w:unhideWhenUsed="0"/>
-    <w:lsdException w:name="Dark List Accent 6" w:semiHidden="0" w:uiPriority="70" w:unhideWhenUsed="0"/>
-    <w:lsdException w:name="Colorful Shading Accent 6" w:semiHidden="0" w:uiPriority="71" w:unhideWhenUsed="0"/>
-    <w:lsdException w:name="Colorful List Accent 6" w:semiHidden="0" w:uiPriority="72" w:unhideWhenUsed="0"/>
-    <w:lsdException w:name="Colorful Grid Accent 6" w:semiHidden="0" w:uiPriority="73" w:unhideWhenUsed="0"/>
-    <w:lsdException w:name="Subtle Emphasis" w:semiHidden="0" w:uiPriority="19" w:unhideWhenUsed="0" w:qFormat="1"/>
-    <w:lsdException w:name="Intense Emphasis" w:semiHidden="0" w:uiPriority="21" w:unhideWhenUsed="0" w:qFormat="1"/>
-    <w:lsdException w:name="Subtle Reference" w:semiHidden="0" w:uiPriority="31" w:unhideWhenUsed="0" w:qFormat="1"/>
-    <w:lsdException w:name="Intense Reference" w:semiHidden="0" w:uiPriority="32" w:unhideWhenUsed="0" w:qFormat="1"/>
-    <w:lsdException w:name="Book Title" w:semiHidden="0" w:uiPriority="33" w:unhideWhenUsed="0" w:qFormat="1"/>
-    <w:lsdException w:name="Bibliography" w:uiPriority="37"/>
-    <w:lsdException w:name="TOC Heading" w:uiPriority="39" w:qFormat="1"/>
-  </w:latentStyles>
-  <w:style w:type="paragraph" w:default="1" w:styleId="Normal">
-    <w:name w:val="Normal"/>
-    <w:qFormat/>
-    <w:rsid w:val="00C96C56"/>
-  </w:style>
-  <w:style w:type="character" w:default="1" w:styleId="DefaultParagraphFont">
-    <w:name w:val="Default Paragraph Font"/>
-    <w:uiPriority w:val="1"/>
-    <w:semiHidden/>
-    <w:unhideWhenUsed/>
-  </w:style>
-  <w:style w:type="table" w:default="1" w:styleId="TableNormal">
-    <w:name w:val="Normal Table"/>
-    <w:uiPriority w:val="99"/>
-    <w:semiHidden/>
-    <w:unhideWhenUsed/>
-    <w:tblPr>
-      <w:tblInd w:w="0" w:type="dxa"/>
-      <w:tblCellMar>
-        <w:top w:w="0" w:type="dxa"/>
-        <w:left w:w="108" w:type="dxa"/>
-        <w:bottom w:w="0" w:type="dxa"/>
-        <w:right w:w="108" w:type="dxa"/>
-      </w:tblCellMar>
-    </w:tblPr>
-  </w:style>
-  <w:style w:type="numbering" w:default="1" w:styleId="NoList">
-    <w:name w:val="No List"/>
-    <w:uiPriority w:val="99"/>
-    <w:semiHidden/>
-    <w:unhideWhenUsed/>
-  </w:style>
-  <w:style w:type="character" w:styleId="Hyperlink">
-    <w:name w:val="Hyperlink"/>
-    <w:basedOn w:val="DefaultParagraphFont"/>
-    <w:uiPriority w:val="99"/>
-    <w:unhideWhenUsed/>
-    <w:rsid w:val="00C96C56"/>
-    <w:rPr>
-      <w:color w:val="0000FF" w:themeColor="hyperlink"/>
-      <w:u w:val="single"/>
-    </w:rPr>
-  </w:style>
-  <w:style w:type="paragraph" w:styleId="Header">
-    <w:name w:val="header"/>
-    <w:basedOn w:val="Normal"/>
-    <w:link w:val="HeaderChar"/>
-    <w:uiPriority w:val="99"/>
-    <w:unhideWhenUsed/>
-    <w:rsid w:val="00C96C56"/>
-    <w:pPr>
-      <w:tabs>
-        <w:tab w:val="center" w:pos="4680"/>
-        <w:tab w:val="right" w:pos="9360"/>
-      </w:tabs>
-      <w:spacing w:after="0" w:line="240" w:lineRule="auto"/>
-    </w:pPr>
-  </w:style>
-  <w:style w:type="character" w:customStyle="1" w:styleId="HeaderChar">
-    <w:name w:val="Header Char"/>
-    <w:basedOn w:val="DefaultParagraphFont"/>
-    <w:link w:val="Header"/>
-    <w:uiPriority w:val="99"/>
-    <w:rsid w:val="00C96C56"/>
-  </w:style>
-  <w:style w:type="paragraph" w:styleId="Footer">
-    <w:name w:val="footer"/>
-    <w:basedOn w:val="Normal"/>
-    <w:link w:val="FooterChar"/>
-    <w:uiPriority w:val="99"/>
-    <w:unhideWhenUsed/>
-    <w:rsid w:val="00C96C56"/>
-    <w:pPr>
-      <w:tabs>
-        <w:tab w:val="center" w:pos="4680"/>
-        <w:tab w:val="right" w:pos="9360"/>
-      </w:tabs>
-      <w:spacing w:after="0" w:line="240" w:lineRule="auto"/>
-    </w:pPr>
-  </w:style>
-  <w:style w:type="character" w:customStyle="1" w:styleId="FooterChar">
-    <w:name w:val="Footer Char"/>
-    <w:basedOn w:val="DefaultParagraphFont"/>
-    <w:link w:val="Footer"/>
-    <w:uiPriority w:val="99"/>
-    <w:rsid w:val="00C96C56"/>
-  </w:style>
-  <w:style w:type="table" w:styleId="TableGrid">
-    <w:name w:val="Table Grid"/>
-    <w:basedOn w:val="TableNormal"/>
-    <w:uiPriority w:val="59"/>
-    <w:rsid w:val="00C96C56"/>
-    <w:pPr>
-      <w:spacing w:after="0" w:line="240" w:lineRule="auto"/>
-    </w:pPr>
-    <w:tblPr>
-      <w:tblInd w:w="0" w:type="dxa"/>
-      <w:tblBorders>
-        <w:top w:val="single" w:sz="4" w:space="0" w:color="auto"/>
-        <w:left w:val="single" w:sz="4" w:space="0" w:color="auto"/>
-        <w:bottom w:val="single" w:sz="4" w:space="0" w:color="auto"/>
-        <w:right w:val="single" w:sz="4" w:space="0" w:color="auto"/>
-        <w:insideH w:val="single" w:sz="4" w:space="0" w:color="auto"/>
-        <w:insideV w:val="single" w:sz="4" w:space="0" w:color="auto"/>
-      </w:tblBorders>
-      <w:tblCellMar>
-        <w:top w:w="0" w:type="dxa"/>
-        <w:left w:w="108" w:type="dxa"/>
-        <w:bottom w:w="0" w:type="dxa"/>
-        <w:right w:w="108" w:type="dxa"/>
-      </w:tblCellMar>
-    </w:tblPr>
-  </w:style>
-  <w:style w:type="paragraph" w:styleId="NormalWeb">
-    <w:name w:val="Normal (Web)"/>
-    <w:basedOn w:val="Normal"/>
-    <w:uiPriority w:val="99"/>
-    <w:semiHidden/>
-    <w:unhideWhenUsed/>
-    <w:rsid w:val="00603ED8"/>
-    <w:pPr>
-      <w:spacing w:before="100" w:beforeAutospacing="1" w:after="100" w:afterAutospacing="1" w:line="240" w:lineRule="auto"/>
-    </w:pPr>
-    <w:rPr>
-      <w:rFonts w:ascii="Times New Roman" w:eastAsia="Times New Roman" w:hAnsi="Times New Roman" w:cs="Times New Roman"/>
-      <w:sz w:val="24"/>
-      <w:szCs w:val="24"/>
-    </w:rPr>
-  </w:style>
-  <w:style w:type="character" w:styleId="HTMLCode">
-    <w:name w:val="HTML Code"/>
-    <w:basedOn w:val="DefaultParagraphFont"/>
-    <w:uiPriority w:val="99"/>
-    <w:semiHidden/>
-    <w:unhideWhenUsed/>
-    <w:rsid w:val="00603ED8"/>
-    <w:rPr>
-      <w:rFonts w:ascii="Courier New" w:eastAsia="Times New Roman" w:hAnsi="Courier New" w:cs="Courier New"/>
-      <w:sz w:val="20"/>
-      <w:szCs w:val="20"/>
-    </w:rPr>
-  </w:style>
-  <w:style w:type="character" w:customStyle="1" w:styleId="apple-converted-space">
-    <w:name w:val="apple-converted-space"/>
-    <w:basedOn w:val="DefaultParagraphFont"/>
-    <w:rsid w:val="00603ED8"/>
-  </w:style>
-  <w:style w:type="paragraph" w:styleId="ListParagraph">
-    <w:name w:val="List Paragraph"/>
-    <w:basedOn w:val="Normal"/>
-    <w:uiPriority w:val="34"/>
-    <w:qFormat/>
-    <w:rsid w:val="00603ED8"/>
-    <w:pPr>
-      <w:ind w:left="720"/>
-      <w:contextualSpacing/>
-    </w:pPr>
-  </w:style>
-  <w:style w:type="character" w:styleId="FollowedHyperlink">
-    <w:name w:val="FollowedHyperlink"/>
-    <w:basedOn w:val="DefaultParagraphFont"/>
-    <w:uiPriority w:val="99"/>
-    <w:semiHidden/>
-    <w:unhideWhenUsed/>
-    <w:rsid w:val="00342264"/>
-    <w:rPr>
-      <w:color w:val="800080" w:themeColor="followedHyperlink"/>
-      <w:u w:val="single"/>
-    </w:rPr>
-  </w:style>
-  <w:style w:type="paragraph" w:customStyle="1" w:styleId="Default">
-    <w:name w:val="Default"/>
-    <w:rsid w:val="006C7904"/>
-    <w:pPr>
-      <w:autoSpaceDE w:val="0"/>
-      <w:autoSpaceDN w:val="0"/>
-      <w:adjustRightInd w:val="0"/>
-      <w:spacing w:after="0" w:line="240" w:lineRule="auto"/>
-    </w:pPr>
-    <w:rPr>
-      <w:rFonts w:ascii="Calibri" w:hAnsi="Calibri" w:cs="Calibri"/>
-      <w:color w:val="000000"/>
-      <w:sz w:val="24"/>
-      <w:szCs w:val="24"/>
-    </w:rPr>
-  </w:style>
-  <w:style w:type="paragraph" w:styleId="BalloonText">
-    <w:name w:val="Balloon Text"/>
-    <w:basedOn w:val="Normal"/>
-    <w:link w:val="BalloonTextChar"/>
-    <w:uiPriority w:val="99"/>
-    <w:semiHidden/>
-    <w:unhideWhenUsed/>
-    <w:rsid w:val="00815FEA"/>
-    <w:pPr>
-      <w:spacing w:after="0" w:line="240" w:lineRule="auto"/>
-    </w:pPr>
-    <w:rPr>
-      <w:rFonts w:ascii="Tahoma" w:hAnsi="Tahoma" w:cs="Tahoma"/>
-      <w:sz w:val="16"/>
-      <w:szCs w:val="16"/>
-    </w:rPr>
-  </w:style>
-  <w:style w:type="character" w:customStyle="1" w:styleId="BalloonTextChar">
-    <w:name w:val="Balloon Text Char"/>
-    <w:basedOn w:val="DefaultParagraphFont"/>
-    <w:link w:val="BalloonText"/>
-    <w:uiPriority w:val="99"/>
-    <w:semiHidden/>
-    <w:rsid w:val="00815FEA"/>
-    <w:rPr>
-      <w:rFonts w:ascii="Tahoma" w:hAnsi="Tahoma" w:cs="Tahoma"/>
-      <w:sz w:val="16"/>
-      <w:szCs w:val="16"/>
-    </w:rPr>
-  </w:style>
-</w:styles>
-</file>
-
-<file path=word/stylesWithEffects.xml><?xml version="1.0" encoding="utf-8"?>
-<w:styles xmlns:wpc="http://schemas.microsoft.com/office/word/2010/wordprocessingCanvas" xmlns:mc="http://schemas.openxmlformats.org/markup-compatibility/2006" xmlns:o="urn:schemas-microsoft-com:office:office" xmlns:r="http://schemas.openxmlformats.org/officeDocument/2006/relationships" xmlns:m="http://schemas.openxmlformats.org/officeDocument/2006/math" xmlns:v="urn:schemas-microsoft-com:vml" xmlns:wp14="http://schemas.microsoft.com/office/word/2010/wordprocessingDrawing" xmlns:wp="http://schemas.openxmlformats.org/drawingml/2006/wordprocessingDrawing" xmlns:w10="urn:schemas-microsoft-com:office:word" xmlns:w="http://schemas.openxmlformats.org/wordprocessingml/2006/main" xmlns:w14="http://schemas.microsoft.com/office/word/2010/wordml" xmlns:wpg="http://schemas.microsoft.com/office/word/2010/wordprocessingGroup" xmlns:wpi="http://schemas.microsoft.com/office/word/2010/wordprocessingInk" xmlns:wne="http://schemas.microsoft.com/office/word/2006/wordml" xmlns:wps="http://schemas.microsoft.com/office/word/2010/wordprocessingShape" mc:Ignorable="w14 wp14">
-  <w:docDefaults>
-    <w:rPrDefault>
-      <w:rPr>
-        <w:rFonts w:asciiTheme="minorHAnsi" w:eastAsiaTheme="minorHAnsi" w:hAnsiTheme="minorHAnsi" w:cstheme="minorBidi"/>
-        <w:sz w:val="22"/>
-        <w:szCs w:val="22"/>
-        <w:lang w:val="en-US" w:eastAsia="en-US" w:bidi="ar-SA"/>
-      </w:rPr>
-    </w:rPrDefault>
-    <w:pPrDefault>
-      <w:pPr>
-        <w:spacing w:after="200" w:line="276" w:lineRule="auto"/>
-      </w:pPr>
-    </w:pPrDefault>
-  </w:docDefaults>
-  <w:latentStyles w:defLockedState="0" w:defUIPriority="99" w:defSemiHidden="1" w:defUnhideWhenUsed="1" w:defQFormat="0" w:count="267">
-    <w:lsdException w:name="Normal" w:semiHidden="0" w:uiPriority="0" w:unhideWhenUsed="0" w:qFormat="1"/>
-    <w:lsdException w:name="heading 1" w:semiHidden="0" w:uiPriority="9" w:unhideWhenUsed="0" w:qFormat="1"/>
-    <w:lsdException w:name="heading 2" w:uiPriority="9" w:qFormat="1"/>
-    <w:lsdException w:name="heading 3" w:uiPriority="9" w:qFormat="1"/>
-    <w:lsdException w:name="heading 4" w:uiPriority="9" w:qFormat="1"/>
-    <w:lsdException w:name="heading 5" w:uiPriority="9" w:qFormat="1"/>
-    <w:lsdException w:name="heading 6" w:uiPriority="9" w:qFormat="1"/>
-    <w:lsdException w:name="heading 7" w:uiPriority="9" w:qFormat="1"/>
-    <w:lsdException w:name="heading 8" w:uiPriority="9" w:qFormat="1"/>
-    <w:lsdException w:name="heading 9" w:uiPriority="9" w:qFormat="1"/>
-    <w:lsdException w:name="toc 1" w:uiPriority="39"/>
-    <w:lsdException w:name="toc 2" w:uiPriority="39"/>
-    <w:lsdException w:name="toc 3" w:uiPriority="39"/>
-    <w:lsdException w:name="toc 4" w:uiPriority="39"/>
-    <w:lsdException w:name="toc 5" w:uiPriority="39"/>
-    <w:lsdException w:name="toc 6" w:uiPriority="39"/>
-    <w:lsdException w:name="toc 7" w:uiPriority="39"/>
-    <w:lsdException w:name="toc 8" w:uiPriority="39"/>
-    <w:lsdException w:name="toc 9" w:uiPriority="39"/>
-    <w:lsdException w:name="caption" w:uiPriority="35" w:qFormat="1"/>
-    <w:lsdException w:name="Title" w:semiHidden="0" w:uiPriority="10" w:unhideWhenUsed="0" w:qFormat="1"/>
-    <w:lsdException w:name="Default Paragraph Font" w:uiPriority="1"/>
-    <w:lsdException w:name="Subtitle" w:semiHidden="0" w:uiPriority="11" w:unhideWhenUsed="0" w:qFormat="1"/>
-    <w:lsdException w:name="Strong" w:semiHidden="0" w:uiPriority="22" w:unhideWhenUsed="0" w:qFormat="1"/>
-    <w:lsdException w:name="Emphasis" w:semiHidden="0" w:uiPriority="20" w:unhideWhenUsed="0" w:qFormat="1"/>
-    <w:lsdException w:name="Table Grid" w:semiHidden="0" w:uiPriority="59" w:unhideWhenUsed="0"/>
-    <w:lsdException w:name="Placeholder Text" w:unhideWhenUsed="0"/>
-    <w:lsdException w:name="No Spacing" w:semiHidden="0" w:uiPriority="1" w:unhideWhenUsed="0" w:qFormat="1"/>
-    <w:lsdException w:name="Light Shading" w:semiHidden="0" w:uiPriority="60" w:unhideWhenUsed="0"/>
-    <w:lsdException w:name="Light List" w:semiHidden="0" w:uiPriority="61" w:unhideWhenUsed="0"/>
-    <w:lsdException w:name="Light Grid" w:semiHidden="0" w:uiPriority="62" w:unhideWhenUsed="0"/>
-    <w:lsdException w:name="Medium Shading 1" w:semiHidden="0" w:uiPriority="63" w:unhideWhenUsed="0"/>
-    <w:lsdException w:name="Medium Shading 2" w:semiHidden="0" w:uiPriority="64" w:unhideWhenUsed="0"/>
-    <w:lsdException w:name="Medium List 1" w:semiHidden="0" w:uiPriority="65" w:unhideWhenUsed="0"/>
-    <w:lsdException w:name="Medium List 2" w:semiHidden="0" w:uiPriority="66" w:unhideWhenUsed="0"/>
-    <w:lsdException w:name="Medium Grid 1" w:semiHidden="0" w:uiPriority="67" w:unhideWhenUsed="0"/>
-    <w:lsdException w:name="Medium Grid 2" w:semiHidden="0" w:uiPriority="68" w:unhideWhenUsed="0"/>
-    <w:lsdException w:name="Medium Grid 3" w:semiHidden="0" w:uiPriority="69" w:unhideWhenUsed="0"/>
-    <w:lsdException w:name="Dark List" w:semiHidden="0" w:uiPriority="70" w:unhideWhenUsed="0"/>
-    <w:lsdException w:name="Colorful Shading" w:semiHidden="0" w:uiPriority="71" w:unhideWhenUsed="0"/>
-    <w:lsdException w:name="Colorful List" w:semiHidden="0" w:uiPriority="72" w:unhideWhenUsed="0"/>
-    <w:lsdException w:name="Colorful Grid" w:semiHidden="0" w:uiPriority="73" w:unhideWhenUsed="0"/>
-    <w:lsdException w:name="Light Shading Accent 1" w:semiHidden="0" w:uiPriority="60" w:unhideWhenUsed="0"/>
-    <w:lsdException w:name="Light List Accent 1" w:semiHidden="0" w:uiPriority="61" w:unhideWhenUsed="0"/>
-    <w:lsdException w:name="Light Grid Accent 1" w:semiHidden="0" w:uiPriority="62" w:unhideWhenUsed="0"/>
-    <w:lsdException w:name="Medium Shading 1 Accent 1" w:semiHidden="0" w:uiPriority="63" w:unhideWhenUsed="0"/>
-    <w:lsdException w:name="Medium Shading 2 Accent 1" w:semiHidden="0" w:uiPriority="64" w:unhideWhenUsed="0"/>
-    <w:lsdException w:name="Medium List 1 Accent 1" w:semiHidden="0" w:uiPriority="65" w:unhideWhenUsed="0"/>
-    <w:lsdException w:name="Revision" w:unhideWhenUsed="0"/>
-    <w:lsdException w:name="List Paragraph" w:semiHidden="0" w:uiPriority="34" w:unhideWhenUsed="0" w:qFormat="1"/>
-    <w:lsdException w:name="Quote" w:semiHidden="0" w:uiPriority="29" w:unhideWhenUsed="0" w:qFormat="1"/>
-    <w:lsdException w:name="Intense Quote" w:semiHidden="0" w:uiPriority="30" w:unhideWhenUsed="0" w:qFormat="1"/>
-    <w:lsdException w:name="Medium List 2 Accent 1" w:semiHidden="0" w:uiPriority="66" w:unhideWhenUsed="0"/>
-    <w:lsdException w:name="Medium Grid 1 Accent 1" w:semiHidden="0" w:uiPriority="67" w:unhideWhenUsed="0"/>
-    <w:lsdException w:name="Medium Grid 2 Accent 1" w:semiHidden="0" w:uiPriority="68" w:unhideWhenUsed="0"/>
-    <w:lsdException w:name="Medium Grid 3 Accent 1" w:semiHidden="0" w:uiPriority="69" w:unhideWhenUsed="0"/>
-    <w:lsdException w:name="Dark List Accent 1" w:semiHidden="0" w:uiPriority="70" w:unhideWhenUsed="0"/>
-    <w:lsdException w:name="Colorful Shading Accent 1" w:semiHidden="0" w:uiPriority="71" w:unhideWhenUsed="0"/>
-    <w:lsdException w:name="Colorful List Accent 1" w:semiHidden="0" w:uiPriority="72" w:unhideWhenUsed="0"/>
-    <w:lsdException w:name="Colorful Grid Accent 1" w:semiHidden="0" w:uiPriority="73" w:unhideWhenUsed="0"/>
-    <w:lsdException w:name="Light Shading Accent 2" w:semiHidden="0" w:uiPriority="60" w:unhideWhenUsed="0"/>
-    <w:lsdException w:name="Light List Accent 2" w:semiHidden="0" w:uiPriority="61" w:unhideWhenUsed="0"/>
-    <w:lsdException w:name="Light Grid Accent 2" w:semiHidden="0" w:uiPriority="62" w:unhideWhenUsed="0"/>
-    <w:lsdException w:name="Medium Shading 1 Accent 2" w:semiHidden="0" w:uiPriority="63" w:unhideWhenUsed="0"/>
-    <w:lsdException w:name="Medium Shading 2 Accent 2" w:semiHidden="0" w:uiPriority="64" w:unhideWhenUsed="0"/>
-    <w:lsdException w:name="Medium List 1 Accent 2" w:semiHidden="0" w:uiPriority="65" w:unhideWhenUsed="0"/>
-    <w:lsdException w:name="Medium List 2 Accent 2" w:semiHidden="0" w:uiPriority="66" w:unhideWhenUsed="0"/>
-    <w:lsdException w:name="Medium Grid 1 Accent 2" w:semiHidden="0" w:uiPriority="67" w:unhideWhenUsed="0"/>
-    <w:lsdException w:name="Medium Grid 2 Accent 2" w:semiHidden="0" w:uiPriority="68" w:unhideWhenUsed="0"/>
-    <w:lsdException w:name="Medium Grid 3 Accent 2" w:semiHidden="0" w:uiPriority="69" w:unhideWhenUsed="0"/>
-    <w:lsdException w:name="Dark List Accent 2" w:semiHidden="0" w:uiPriority="70" w:unhideWhenUsed="0"/>
-    <w:lsdException w:name="Colorful Shading Accent 2" w:semiHidden="0" w:uiPriority="71" w:unhideWhenUsed="0"/>
-    <w:lsdException w:name="Colorful List Accent 2" w:semiHidden="0" w:uiPriority="72" w:unhideWhenUsed="0"/>
-    <w:lsdException w:name="Colorful Grid Accent 2" w:semiHidden="0" w:uiPriority="73" w:unhideWhenUsed="0"/>
-    <w:lsdException w:name="Light Shading Accent 3" w:semiHidden="0" w:uiPriority="60" w:unhideWhenUsed="0"/>
-    <w:lsdException w:name="Light List Accent 3" w:semiHidden="0" w:uiPriority="61" w:unhideWhenUsed="0"/>
-    <w:lsdException w:name="Light Grid Accent 3" w:semiHidden="0" w:uiPriority="62" w:unhideWhenUsed="0"/>
-    <w:lsdException w:name="Medium Shading 1 Accent 3" w:semiHidden="0" w:uiPriority="63" w:unhideWhenUsed="0"/>
-    <w:lsdException w:name="Medium Shading 2 Accent 3" w:semiHidden="0" w:uiPriority="64" w:unhideWhenUsed="0"/>
-    <w:lsdException w:name="Medium List 1 Accent 3" w:semiHidden="0" w:uiPriority="65" w:unhideWhenUsed="0"/>
-    <w:lsdException w:name="Medium List 2 Accent 3" w:semiHidden="0" w:uiPriority="66" w:unhideWhenUsed="0"/>
-    <w:lsdException w:name="Medium Grid 1 Accent 3" w:semiHidden="0" w:uiPriority="67" w:unhideWhenUsed="0"/>
-    <w:lsdException w:name="Medium Grid 2 Accent 3" w:semiHidden="0" w:uiPriority="68" w:unhideWhenUsed="0"/>
-    <w:lsdException w:name="Medium Grid 3 Accent 3" w:semiHidden="0" w:uiPriority="69" w:unhideWhenUsed="0"/>
-    <w:lsdException w:name="Dark List Accent 3" w:semiHidden="0" w:uiPriority="70" w:unhideWhenUsed="0"/>
-    <w:lsdException w:name="Colorful Shading Accent 3" w:semiHidden="0" w:uiPriority="71" w:unhideWhenUsed="0"/>
-    <w:lsdException w:name="Colorful List Accent 3" w:semiHidden="0" w:uiPriority="72" w:unhideWhenUsed="0"/>
-    <w:lsdException w:name="Colorful Grid Accent 3" w:semiHidden="0" w:uiPriority="73" w:unhideWhenUsed="0"/>
-    <w:lsdException w:name="Light Shading Accent 4" w:semiHidden="0" w:uiPriority="60" w:unhideWhenUsed="0"/>
-    <w:lsdException w:name="Light List Accent 4" w:semiHidden="0" w:uiPriority="61" w:unhideWhenUsed="0"/>
-    <w:lsdException w:name="Light Grid Accent 4" w:semiHidden="0" w:uiPriority="62" w:unhideWhenUsed="0"/>
-    <w:lsdException w:name="Medium Shading 1 Accent 4" w:semiHidden="0" w:uiPriority="63" w:unhideWhenUsed="0"/>
-    <w:lsdException w:name="Medium Shading 2 Accent 4" w:semiHidden="0" w:uiPriority="64" w:unhideWhenUsed="0"/>
-    <w:lsdException w:name="Medium List 1 Accent 4" w:semiHidden="0" w:uiPriority="65" w:unhideWhenUsed="0"/>
-    <w:lsdException w:name="Medium List 2 Accent 4" w:semiHidden="0" w:uiPriority="66" w:unhideWhenUsed="0"/>
-    <w:lsdException w:name="Medium Grid 1 Accent 4" w:semiHidden="0" w:uiPriority="67" w:unhideWhenUsed="0"/>
-    <w:lsdException w:name="Medium Grid 2 Accent 4" w:semiHidden="0" w:uiPriority="68" w:unhideWhenUsed="0"/>
-    <w:lsdException w:name="Medium Grid 3 Accent 4" w:semiHidden="0" w:uiPriority="69" w:unhideWhenUsed="0"/>
-    <w:lsdException w:name="Dark List Accent 4" w:semiHidden="0" w:uiPriority="70" w:unhideWhenUsed="0"/>
-    <w:lsdException w:name="Colorful Shading Accent 4" w:semiHidden="0" w:uiPriority="71" w:unhideWhenUsed="0"/>
-    <w:lsdException w:name="Colorful List Accent 4" w:semiHidden="0" w:uiPriority="72" w:unhideWhenUsed="0"/>
-    <w:lsdException w:name="Colorful Grid Accent 4" w:semiHidden="0" w:uiPriority="73" w:unhideWhenUsed="0"/>
-    <w:lsdException w:name="Light Shading Accent 5" w:semiHidden="0" w:uiPriority="60" w:unhideWhenUsed="0"/>
-    <w:lsdException w:name="Light List Accent 5" w:semiHidden="0" w:uiPriority="61" w:unhideWhenUsed="0"/>
-    <w:lsdException w:name="Light Grid Accent 5" w:semiHidden="0" w:uiPriority="62" w:unhideWhenUsed="0"/>
-    <w:lsdException w:name="Medium Shading 1 Accent 5" w:semiHidden="0" w:uiPriority="63" w:unhideWhenUsed="0"/>
-    <w:lsdException w:name="Medium Shading 2 Accent 5" w:semiHidden="0" w:uiPriority="64" w:unhideWhenUsed="0"/>
-    <w:lsdException w:name="Medium List 1 Accent 5" w:semiHidden="0" w:uiPriority="65" w:unhideWhenUsed="0"/>
-    <w:lsdException w:name="Medium List 2 Accent 5" w:semiHidden="0" w:uiPriority="66" w:unhideWhenUsed="0"/>
-    <w:lsdException w:name="Medium Grid 1 Accent 5" w:semiHidden="0" w:uiPriority="67" w:unhideWhenUsed="0"/>
-    <w:lsdException w:name="Medium Grid 2 Accent 5" w:semiHidden="0" w:uiPriority="68" w:unhideWhenUsed="0"/>
-    <w:lsdException w:name="Medium Grid 3 Accent 5" w:semiHidden="0" w:uiPriority="69" w:unhideWhenUsed="0"/>
-    <w:lsdException w:name="Dark List Accent 5" w:semiHidden="0" w:uiPriority="70" w:unhideWhenUsed="0"/>
-    <w:lsdException w:name="Colorful Shading Accent 5" w:semiHidden="0" w:uiPriority="71" w:unhideWhenUsed="0"/>
-    <w:lsdException w:name="Colorful List Accent 5" w:semiHidden="0" w:uiPriority="72" w:unhideWhenUsed="0"/>
-    <w:lsdException w:name="Colorful Grid Accent 5" w:semiHidden="0" w:uiPriority="73" w:unhideWhenUsed="0"/>
-    <w:lsdException w:name="Light Shading Accent 6" w:semiHidden="0" w:uiPriority="60" w:unhideWhenUsed="0"/>
-    <w:lsdException w:name="Light List Accent 6" w:semiHidden="0" w:uiPriority="61" w:unhideWhenUsed="0"/>
-    <w:lsdException w:name="Light Grid Accent 6" w:semiHidden="0" w:uiPriority="62" w:unhideWhenUsed="0"/>
-    <w:lsdException w:name="Medium Shading 1 Accent 6" w:semiHidden="0" w:uiPriority="63" w:unhideWhenUsed="0"/>
-    <w:lsdException w:name="Medium Shading 2 Accent 6" w:semiHidden="0" w:uiPriority="64" w:unhideWhenUsed="0"/>
-    <w:lsdException w:name="Medium List 1 Accent 6" w:semiHidden="0" w:uiPriority="65" w:unhideWhenUsed="0"/>
-    <w:lsdException w:name="Medium List 2 Accent 6" w:semiHidden="0" w:uiPriority="66" w:unhideWhenUsed="0"/>
-    <w:lsdException w:name="Medium Grid 1 Accent 6" w:semiHidden="0" w:uiPriority="67" w:unhideWhenUsed="0"/>
-    <w:lsdException w:name="Medium Grid 2 Accent 6" w:semiHidden="0" w:uiPriority="68" w:unhideWhenUsed="0"/>
-    <w:lsdException w:name="Medium Grid 3 Accent 6" w:semiHidden="0" w:uiPriority="69" w:unhideWhenUsed="0"/>
-    <w:lsdException w:name="Dark List Accent 6" w:semiHidden="0" w:uiPriority="70" w:unhideWhenUsed="0"/>
-    <w:lsdException w:name="Colorful Shading Accent 6" w:semiHidden="0" w:uiPriority="71" w:unhideWhenUsed="0"/>
-    <w:lsdException w:name="Colorful List Accent 6" w:semiHidden="0" w:uiPriority="72" w:unhideWhenUsed="0"/>
-    <w:lsdException w:name="Colorful Grid Accent 6" w:semiHidden="0" w:uiPriority="73" w:unhideWhenUsed="0"/>
-    <w:lsdException w:name="Subtle Emphasis" w:semiHidden="0" w:uiPriority="19" w:unhideWhenUsed="0" w:qFormat="1"/>
-    <w:lsdException w:name="Intense Emphasis" w:semiHidden="0" w:uiPriority="21" w:unhideWhenUsed="0" w:qFormat="1"/>
-    <w:lsdException w:name="Subtle Reference" w:semiHidden="0" w:uiPriority="31" w:unhideWhenUsed="0" w:qFormat="1"/>
-    <w:lsdException w:name="Intense Reference" w:semiHidden="0" w:uiPriority="32" w:unhideWhenUsed="0" w:qFormat="1"/>
-    <w:lsdException w:name="Book Title" w:semiHidden="0" w:uiPriority="33" w:unhideWhenUsed="0" w:qFormat="1"/>
-    <w:lsdException w:name="Bibliography" w:uiPriority="37"/>
-    <w:lsdException w:name="TOC Heading" w:uiPriority="39" w:qFormat="1"/>
+  <w:latentStyles w:defLockedState="0" w:defUIPriority="99" w:defSemiHidden="0" w:defUnhideWhenUsed="0" w:defQFormat="0" w:count="371">
+    <w:lsdException w:name="Normal" w:uiPriority="0" w:qFormat="1"/>
+    <w:lsdException w:name="heading 1" w:uiPriority="9" w:qFormat="1"/>
+    <w:lsdException w:name="heading 2" w:semiHidden="1" w:uiPriority="9" w:unhideWhenUsed="1" w:qFormat="1"/>
+    <w:lsdException w:name="heading 3" w:semiHidden="1" w:uiPriority="9" w:unhideWhenUsed="1" w:qFormat="1"/>
+    <w:lsdException w:name="heading 4" w:semiHidden="1" w:uiPriority="9" w:unhideWhenUsed="1" w:qFormat="1"/>
+    <w:lsdException w:name="heading 5" w:semiHidden="1" w:uiPriority="9" w:unhideWhenUsed="1" w:qFormat="1"/>
+    <w:lsdException w:name="heading 6" w:semiHidden="1" w:uiPriority="9" w:unhideWhenUsed="1" w:qFormat="1"/>
+    <w:lsdException w:name="heading 7" w:semiHidden="1" w:uiPriority="9" w:unhideWhenUsed="1" w:qFormat="1"/>
+    <w:lsdException w:name="heading 8" w:semiHidden="1" w:uiPriority="9" w:unhideWhenUsed="1" w:qFormat="1"/>
+    <w:lsdException w:name="heading 9" w:semiHidden="1" w:uiPriority="9" w:unhideWhenUsed="1" w:qFormat="1"/>
+    <w:lsdException w:name="index 1" w:semiHidden="1" w:unhideWhenUsed="1"/>
+    <w:lsdException w:name="index 2" w:semiHidden="1" w:unhideWhenUsed="1"/>
+    <w:lsdException w:name="index 3" w:semiHidden="1" w:unhideWhenUsed="1"/>
+    <w:lsdException w:name="index 4" w:semiHidden="1" w:unhideWhenUsed="1"/>
+    <w:lsdException w:name="index 5" w:semiHidden="1" w:unhideWhenUsed="1"/>
+    <w:lsdException w:name="index 6" w:semiHidden="1" w:unhideWhenUsed="1"/>
+    <w:lsdException w:name="index 7" w:semiHidden="1" w:unhideWhenUsed="1"/>
+    <w:lsdException w:name="index 8" w:semiHidden="1" w:unhideWhenUsed="1"/>
+    <w:lsdException w:name="index 9" w:semiHidden="1" w:unhideWhenUsed="1"/>
+    <w:lsdException w:name="toc 1" w:semiHidden="1" w:uiPriority="39" w:unhideWhenUsed="1"/>
+    <w:lsdException w:name="toc 2" w:semiHidden="1" w:uiPriority="39" w:unhideWhenUsed="1"/>
+    <w:lsdException w:name="toc 3" w:semiHidden="1" w:uiPriority="39" w:unhideWhenUsed="1"/>
+    <w:lsdException w:name="toc 4" w:semiHidden="1" w:uiPriority="39" w:unhideWhenUsed="1"/>
+    <w:lsdException w:name="toc 5" w:semiHidden="1" w:uiPriority="39" w:unhideWhenUsed="1"/>
+    <w:lsdException w:name="toc 6" w:semiHidden="1" w:uiPriority="39" w:unhideWhenUsed="1"/>
+    <w:lsdException w:name="toc 7" w:semiHidden="1" w:uiPriority="39" w:unhideWhenUsed="1"/>
+    <w:lsdException w:name="toc 8" w:semiHidden="1" w:uiPriority="39" w:unhideWhenUsed="1"/>
+    <w:lsdException w:name="toc 9" w:semiHidden="1" w:uiPriority="39" w:unhideWhenUsed="1"/>
+    <w:lsdException w:name="Normal Indent" w:semiHidden="1" w:unhideWhenUsed="1"/>
+    <w:lsdException w:name="footnote text" w:semiHidden="1" w:unhideWhenUsed="1"/>
+    <w:lsdException w:name="annotation text" w:semiHidden="1" w:unhideWhenUsed="1"/>
+    <w:lsdException w:name="header" w:semiHidden="1" w:unhideWhenUsed="1"/>
+    <w:lsdException w:name="footer" w:semiHidden="1" w:unhideWhenUsed="1"/>
+    <w:lsdException w:name="index heading" w:semiHidden="1" w:unhideWhenUsed="1"/>
+    <w:lsdException w:name="caption" w:semiHidden="1" w:uiPriority="35" w:unhideWhenUsed="1" w:qFormat="1"/>
+    <w:lsdException w:name="table of figures" w:semiHidden="1" w:unhideWhenUsed="1"/>
+    <w:lsdException w:name="envelope address" w:semiHidden="1" w:unhideWhenUsed="1"/>
+    <w:lsdException w:name="envelope return" w:semiHidden="1" w:unhideWhenUsed="1"/>
+    <w:lsdException w:name="footnote reference" w:semiHidden="1" w:unhideWhenUsed="1"/>
+    <w:lsdException w:name="annotation reference" w:semiHidden="1" w:unhideWhenUsed="1"/>
+    <w:lsdException w:name="line number" w:semiHidden="1" w:unhideWhenUsed="1"/>
+    <w:lsdException w:name="page number" w:semiHidden="1" w:unhideWhenUsed="1"/>
+    <w:lsdException w:name="endnote reference" w:semiHidden="1" w:unhideWhenUsed="1"/>
+    <w:lsdException w:name="endnote text" w:semiHidden="1" w:unhideWhenUsed="1"/>
+    <w:lsdException w:name="table of authorities" w:semiHidden="1" w:unhideWhenUsed="1"/>
+    <w:lsdException w:name="macro" w:semiHidden="1" w:unhideWhenUsed="1"/>
+    <w:lsdException w:name="toa heading" w:semiHidden="1" w:unhideWhenUsed="1"/>
+    <w:lsdException w:name="List" w:semiHidden="1" w:unhideWhenUsed="1"/>
+    <w:lsdException w:name="List Bullet" w:semiHidden="1" w:unhideWhenUsed="1"/>
+    <w:lsdException w:name="List Number" w:semiHidden="1" w:unhideWhenUsed="1"/>
+    <w:lsdException w:name="List 2" w:semiHidden="1" w:unhideWhenUsed="1"/>
+    <w:lsdException w:name="List 3" w:semiHidden="1" w:unhideWhenUsed="1"/>
+    <w:lsdException w:name="List 4" w:semiHidden="1" w:unhideWhenUsed="1"/>
+    <w:lsdException w:name="List 5" w:semiHidden="1" w:unhideWhenUsed="1"/>
+    <w:lsdException w:name="List Bullet 2" w:semiHidden="1" w:unhideWhenUsed="1"/>
+    <w:lsdException w:name="List Bullet 3" w:semiHidden="1" w:unhideWhenUsed="1"/>
+    <w:lsdException w:name="List Bullet 4" w:semiHidden="1" w:unhideWhenUsed="1"/>
+    <w:lsdException w:name="List Bullet 5" w:semiHidden="1" w:unhideWhenUsed="1"/>
+    <w:lsdException w:name="List Number 2" w:semiHidden="1" w:unhideWhenUsed="1"/>
+    <w:lsdException w:name="List Number 3" w:semiHidden="1" w:unhideWhenUsed="1"/>
+    <w:lsdException w:name="List Number 4" w:semiHidden="1" w:unhideWhenUsed="1"/>
+    <w:lsdException w:name="List Number 5" w:semiHidden="1" w:unhideWhenUsed="1"/>
+    <w:lsdException w:name="Title" w:uiPriority="10" w:qFormat="1"/>
+    <w:lsdException w:name="Closing" w:semiHidden="1" w:unhideWhenUsed="1"/>
+    <w:lsdException w:name="Signature" w:semiHidden="1" w:unhideWhenUsed="1"/>
+    <w:lsdException w:name="Default Paragraph Font" w:semiHidden="1" w:uiPriority="1" w:unhideWhenUsed="1"/>
+    <w:lsdException w:name="Body Text" w:semiHidden="1" w:unhideWhenUsed="1"/>
+    <w:lsdException w:name="Body Text Indent" w:semiHidden="1" w:unhideWhenUsed="1"/>
+    <w:lsdException w:name="List Continue" w:semiHidden="1" w:unhideWhenUsed="1"/>
+    <w:lsdException w:name="List Continue 2" w:semiHidden="1" w:unhideWhenUsed="1"/>
+    <w:lsdException w:name="List Continue 3" w:semiHidden="1" w:unhideWhenUsed="1"/>
+    <w:lsdException w:name="List Continue 4" w:semiHidden="1" w:unhideWhenUsed="1"/>
+    <w:lsdException w:name="List Continue 5" w:semiHidden="1" w:unhideWhenUsed="1"/>
+    <w:lsdException w:name="Message Header" w:semiHidden="1" w:unhideWhenUsed="1"/>
+    <w:lsdException w:name="Subtitle" w:uiPriority="11" w:qFormat="1"/>
+    <w:lsdException w:name="Salutation" w:semiHidden="1" w:unhideWhenUsed="1"/>
+    <w:lsdException w:name="Date" w:semiHidden="1" w:unhideWhenUsed="1"/>
+    <w:lsdException w:name="Body Text First Indent" w:semiHidden="1" w:unhideWhenUsed="1"/>
+    <w:lsdException w:name="Body Text First Indent 2" w:semiHidden="1" w:unhideWhenUsed="1"/>
+    <w:lsdException w:name="Note Heading" w:semiHidden="1" w:unhideWhenUsed="1"/>
+    <w:lsdException w:name="Body Text 2" w:semiHidden="1" w:unhideWhenUsed="1"/>
+    <w:lsdException w:name="Body Text 3" w:semiHidden="1" w:unhideWhenUsed="1"/>
+    <w:lsdException w:name="Body Text Indent 2" w:semiHidden="1" w:unhideWhenUsed="1"/>
+    <w:lsdException w:name="Body Text Indent 3" w:semiHidden="1" w:unhideWhenUsed="1"/>
+    <w:lsdException w:name="Block Text" w:semiHidden="1" w:unhideWhenUsed="1"/>
+    <w:lsdException w:name="Hyperlink" w:semiHidden="1" w:unhideWhenUsed="1"/>
+    <w:lsdException w:name="FollowedHyperlink" w:semiHidden="1" w:unhideWhenUsed="1"/>
+    <w:lsdException w:name="Strong" w:uiPriority="22" w:qFormat="1"/>
+    <w:lsdException w:name="Emphasis" w:uiPriority="20" w:qFormat="1"/>
+    <w:lsdException w:name="Document Map" w:semiHidden="1" w:unhideWhenUsed="1"/>
+    <w:lsdException w:name="Plain Text" w:semiHidden="1" w:unhideWhenUsed="1"/>
+    <w:lsdException w:name="E-mail Signature" w:semiHidden="1" w:unhideWhenUsed="1"/>
+    <w:lsdException w:name="HTML Top of Form" w:semiHidden="1" w:unhideWhenUsed="1"/>
+    <w:lsdException w:name="HTML Bottom of Form" w:semiHidden="1" w:unhideWhenUsed="1"/>
+    <w:lsdException w:name="Normal (Web)" w:semiHidden="1" w:unhideWhenUsed="1"/>
+    <w:lsdException w:name="HTML Acronym" w:semiHidden="1" w:unhideWhenUsed="1"/>
+    <w:lsdException w:name="HTML Address" w:semiHidden="1" w:unhideWhenUsed="1"/>
+    <w:lsdException w:name="HTML Cite" w:semiHidden="1" w:unhideWhenUsed="1"/>
+    <w:lsdException w:name="HTML Code" w:semiHidden="1" w:unhideWhenUsed="1"/>
+    <w:lsdException w:name="HTML Definition" w:semiHidden="1" w:unhideWhenUsed="1"/>
+    <w:lsdException w:name="HTML Keyboard" w:semiHidden="1" w:unhideWhenUsed="1"/>
+    <w:lsdException w:name="HTML Preformatted" w:semiHidden="1" w:unhideWhenUsed="1"/>
+    <w:lsdException w:name="HTML Sample" w:semiHidden="1" w:unhideWhenUsed="1"/>
+    <w:lsdException w:name="HTML Typewriter" w:semiHidden="1" w:unhideWhenUsed="1"/>
+    <w:lsdException w:name="HTML Variable" w:semiHidden="1" w:unhideWhenUsed="1"/>
+    <w:lsdException w:name="Normal Table" w:semiHidden="1" w:unhideWhenUsed="1"/>
+    <w:lsdException w:name="annotation subject" w:semiHidden="1" w:unhideWhenUsed="1"/>
+    <w:lsdException w:name="No List" w:semiHidden="1" w:unhideWhenUsed="1"/>
+    <w:lsdException w:name="Outline List 1" w:semiHidden="1" w:unhideWhenUsed="1"/>
+    <w:lsdException w:name="Outline List 2" w:semiHidden="1" w:unhideWhenUsed="1"/>
+    <w:lsdException w:name="Outline List 3" w:semiHidden="1" w:unhideWhenUsed="1"/>
+    <w:lsdException w:name="Table Simple 1" w:semiHidden="1" w:unhideWhenUsed="1"/>
+    <w:lsdException w:name="Table Simple 2" w:semiHidden="1" w:unhideWhenUsed="1"/>
+    <w:lsdException w:name="Table Simple 3" w:semiHidden="1" w:unhideWhenUsed="1"/>
+    <w:lsdException w:name="Table Classic 1" w:semiHidden="1" w:unhideWhenUsed="1"/>
+    <w:lsdException w:name="Table Classic 2" w:semiHidden="1" w:unhideWhenUsed="1"/>
+    <w:lsdException w:name="Table Classic 3" w:semiHidden="1" w:unhideWhenUsed="1"/>
+    <w:lsdException w:name="Table Classic 4" w:semiHidden="1" w:unhideWhenUsed="1"/>
+    <w:lsdException w:name="Table Colorful 1" w:semiHidden="1" w:unhideWhenUsed="1"/>
+    <w:lsdException w:name="Table Colorful 2" w:semiHidden="1" w:unhideWhenUsed="1"/>
+    <w:lsdException w:name="Table Colorful 3" w:semiHidden="1" w:unhideWhenUsed="1"/>
+    <w:lsdException w:name="Table Columns 1" w:semiHidden="1" w:unhideWhenUsed="1"/>
+    <w:lsdException w:name="Table Columns 2" w:semiHidden="1" w:unhideWhenUsed="1"/>
+    <w:lsdException w:name="Table Columns 3" w:semiHidden="1" w:unhideWhenUsed="1"/>
+    <w:lsdException w:name="Table Columns 4" w:semiHidden="1" w:unhideWhenUsed="1"/>
+    <w:lsdException w:name="Table Columns 5" w:semiHidden="1" w:unhideWhenUsed="1"/>
+    <w:lsdException w:name="Table Grid 1" w:semiHidden="1" w:unhideWhenUsed="1"/>
+    <w:lsdException w:name="Table Grid 2" w:semiHidden="1" w:unhideWhenUsed="1"/>
+    <w:lsdException w:name="Table Grid 3" w:semiHidden="1" w:unhideWhenUsed="1"/>
+    <w:lsdException w:name="Table Grid 4" w:semiHidden="1" w:unhideWhenUsed="1"/>
+    <w:lsdException w:name="Table Grid 5" w:semiHidden="1" w:unhideWhenUsed="1"/>
+    <w:lsdException w:name="Table Grid 6" w:semiHidden="1" w:unhideWhenUsed="1"/>
+    <w:lsdException w:name="Table Grid 7" w:semiHidden="1" w:unhideWhenUsed="1"/>
+    <w:lsdException w:name="Table Grid 8" w:semiHidden="1" w:unhideWhenUsed="1"/>
+    <w:lsdException w:name="Table List 1" w:semiHidden="1" w:unhideWhenUsed="1"/>
+    <w:lsdException w:name="Table List 2" w:semiHidden="1" w:unhideWhenUsed="1"/>
+    <w:lsdException w:name="Table List 3" w:semiHidden="1" w:unhideWhenUsed="1"/>
+    <w:lsdException w:name="Table List 4" w:semiHidden="1" w:unhideWhenUsed="1"/>
+    <w:lsdException w:name="Table List 5" w:semiHidden="1" w:unhideWhenUsed="1"/>
+    <w:lsdException w:name="Table List 6" w:semiHidden="1" w:unhideWhenUsed="1"/>
+    <w:lsdException w:name="Table List 7" w:semiHidden="1" w:unhideWhenUsed="1"/>
+    <w:lsdException w:name="Table List 8" w:semiHidden="1" w:unhideWhenUsed="1"/>
+    <w:lsdException w:name="Table 3D effects 1" w:semiHidden="1" w:unhideWhenUsed="1"/>
+    <w:lsdException w:name="Table 3D effects 2" w:semiHidden="1" w:unhideWhenUsed="1"/>
+    <w:lsdException w:name="Table 3D effects 3" w:semiHidden="1" w:unhideWhenUsed="1"/>
+    <w:lsdException w:name="Table Contemporary" w:semiHidden="1" w:unhideWhenUsed="1"/>
+    <w:lsdException w:name="Table Elegant" w:semiHidden="1" w:unhideWhenUsed="1"/>
+    <w:lsdException w:name="Table Professional" w:semiHidden="1" w:unhideWhenUsed="1"/>
+    <w:lsdException w:name="Table Subtle 1" w:semiHidden="1" w:unhideWhenUsed="1"/>
+    <w:lsdException w:name="Table Subtle 2" w:semiHidden="1" w:unhideWhenUsed="1"/>
+    <w:lsdException w:name="Table Web 1" w:semiHidden="1" w:unhideWhenUsed="1"/>
+    <w:lsdException w:name="Table Web 2" w:semiHidden="1" w:unhideWhenUsed="1"/>
+    <w:lsdException w:name="Table Web 3" w:semiHidden="1" w:unhideWhenUsed="1"/>
+    <w:lsdException w:name="Balloon Text" w:semiHidden="1" w:unhideWhenUsed="1"/>
+    <w:lsdException w:name="Table Grid" w:uiPriority="59"/>
+    <w:lsdException w:name="Table Theme" w:semiHidden="1" w:unhideWhenUsed="1"/>
+    <w:lsdException w:name="Placeholder Text" w:semiHidden="1"/>
+    <w:lsdException w:name="No Spacing" w:uiPriority="1" w:qFormat="1"/>
+    <w:lsdException w:name="Light Shading" w:uiPriority="60"/>
+    <w:lsdException w:name="Light List" w:uiPriority="61"/>
+    <w:lsdException w:name="Light Grid" w:uiPriority="62"/>
+    <w:lsdException w:name="Medium Shading 1" w:uiPriority="63"/>
+    <w:lsdException w:name="Medium Shading 2" w:uiPriority="64"/>
+    <w:lsdException w:name="Medium List 1" w:uiPriority="65"/>
+    <w:lsdException w:name="Medium List 2" w:uiPriority="66"/>
+    <w:lsdException w:name="Medium Grid 1" w:uiPriority="67"/>
+    <w:lsdException w:name="Medium Grid 2" w:uiPriority="68"/>
+    <w:lsdException w:name="Medium Grid 3" w:uiPriority="69"/>
+    <w:lsdException w:name="Dark List" w:uiPriority="70"/>
+    <w:lsdException w:name="Colorful Shading" w:uiPriority="71"/>
+    <w:lsdException w:name="Colorful List" w:uiPriority="72"/>
+    <w:lsdException w:name="Colorful Grid" w:uiPriority="73"/>
+    <w:lsdException w:name="Light Shading Accent 1" w:uiPriority="60"/>
+    <w:lsdException w:name="Light List Accent 1" w:uiPriority="61"/>
+    <w:lsdException w:name="Light Grid Accent 1" w:uiPriority="62"/>
+    <w:lsdException w:name="Medium Shading 1 Accent 1" w:uiPriority="63"/>
+    <w:lsdException w:name="Medium Shading 2 Accent 1" w:uiPriority="64"/>
+    <w:lsdException w:name="Medium List 1 Accent 1" w:uiPriority="65"/>
+    <w:lsdException w:name="Revision" w:semiHidden="1"/>
+    <w:lsdException w:name="List Paragraph" w:uiPriority="34" w:qFormat="1"/>
+    <w:lsdException w:name="Quote" w:uiPriority="29" w:qFormat="1"/>
+    <w:lsdException w:name="Intense Quote" w:uiPriority="30" w:qFormat="1"/>
+    <w:lsdException w:name="Medium List 2 Accent 1" w:uiPriority="66"/>
+    <w:lsdException w:name="Medium Grid 1 Accent 1" w:uiPriority="67"/>
+    <w:lsdException w:name="Medium Grid 2 Accent 1" w:uiPriority="68"/>
+    <w:lsdException w:name="Medium Grid 3 Accent 1" w:uiPriority="69"/>
+    <w:lsdException w:name="Dark List Accent 1" w:uiPriority="70"/>
+    <w:lsdException w:name="Colorful Shading Accent 1" w:uiPriority="71"/>
+    <w:lsdException w:name="Colorful List Accent 1" w:uiPriority="72"/>
+    <w:lsdException w:name="Colorful Grid Accent 1" w:uiPriority="73"/>
+    <w:lsdException w:name="Light Shading Accent 2" w:uiPriority="60"/>
+    <w:lsdException w:name="Light List Accent 2" w:uiPriority="61"/>
+    <w:lsdException w:name="Light Grid Accent 2" w:uiPriority="62"/>
+    <w:lsdException w:name="Medium Shading 1 Accent 2" w:uiPriority="63"/>
+    <w:lsdException w:name="Medium Shading 2 Accent 2" w:uiPriority="64"/>
+    <w:lsdException w:name="Medium List 1 Accent 2" w:uiPriority="65"/>
+    <w:lsdException w:name="Medium List 2 Accent 2" w:uiPriority="66"/>
+    <w:lsdException w:name="Medium Grid 1 Accent 2" w:uiPriority="67"/>
+    <w:lsdException w:name="Medium Grid 2 Accent 2" w:uiPriority="68"/>
+    <w:lsdException w:name="Medium Grid 3 Accent 2" w:uiPriority="69"/>
+    <w:lsdException w:name="Dark List Accent 2" w:uiPriority="70"/>
+    <w:lsdException w:name="Colorful Shading Accent 2" w:uiPriority="71"/>
+    <w:lsdException w:name="Colorful List Accent 2" w:uiPriority="72"/>
+    <w:lsdException w:name="Colorful Grid Accent 2" w:uiPriority="73"/>
+    <w:lsdException w:name="Light Shading Accent 3" w:uiPriority="60"/>
+    <w:lsdException w:name="Light List Accent 3" w:uiPriority="61"/>
+    <w:lsdException w:name="Light Grid Accent 3" w:uiPriority="62"/>
+    <w:lsdException w:name="Medium Shading 1 Accent 3" w:uiPriority="63"/>
+    <w:lsdException w:name="Medium Shading 2 Accent 3" w:uiPriority="64"/>
+    <w:lsdException w:name="Medium List 1 Accent 3" w:uiPriority="65"/>
+    <w:lsdException w:name="Medium List 2 Accent 3" w:uiPriority="66"/>
+    <w:lsdException w:name="Medium Grid 1 Accent 3" w:uiPriority="67"/>
+    <w:lsdException w:name="Medium Grid 2 Accent 3" w:uiPriority="68"/>
+    <w:lsdException w:name="Medium Grid 3 Accent 3" w:uiPriority="69"/>
+    <w:lsdException w:name="Dark List Accent 3" w:uiPriority="70"/>
+    <w:lsdException w:name="Colorful Shading Accent 3" w:uiPriority="71"/>
+    <w:lsdException w:name="Colorful List Accent 3" w:uiPriority="72"/>
+    <w:lsdException w:name="Colorful Grid Accent 3" w:uiPriority="73"/>
+    <w:lsdException w:name="Light Shading Accent 4" w:uiPriority="60"/>
+    <w:lsdException w:name="Light List Accent 4" w:uiPriority="61"/>
+    <w:lsdException w:name="Light Grid Accent 4" w:uiPriority="62"/>
+    <w:lsdException w:name="Medium Shading 1 Accent 4" w:uiPriority="63"/>
+    <w:lsdException w:name="Medium Shading 2 Accent 4" w:uiPriority="64"/>
+    <w:lsdException w:name="Medium List 1 Accent 4" w:uiPriority="65"/>
+    <w:lsdException w:name="Medium List 2 Accent 4" w:uiPriority="66"/>
+    <w:lsdException w:name="Medium Grid 1 Accent 4" w:uiPriority="67"/>
+    <w:lsdException w:name="Medium Grid 2 Accent 4" w:uiPriority="68"/>
+    <w:lsdException w:name="Medium Grid 3 Accent 4" w:uiPriority="69"/>
+    <w:lsdException w:name="Dark List Accent 4" w:uiPriority="70"/>
+    <w:lsdException w:name="Colorful Shading Accent 4" w:uiPriority="71"/>
+    <w:lsdException w:name="Colorful List Accent 4" w:uiPriority="72"/>
+    <w:lsdException w:name="Colorful Grid Accent 4" w:uiPriority="73"/>
+    <w:lsdException w:name="Light Shading Accent 5" w:uiPriority="60"/>
+    <w:lsdException w:name="Light List Accent 5" w:uiPriority="61"/>
+    <w:lsdException w:name="Light Grid Accent 5" w:uiPriority="62"/>
+    <w:lsdException w:name="Medium Shading 1 Accent 5" w:uiPriority="63"/>
+    <w:lsdException w:name="Medium Shading 2 Accent 5" w:uiPriority="64"/>
+    <w:lsdException w:name="Medium List 1 Accent 5" w:uiPriority="65"/>
+    <w:lsdException w:name="Medium List 2 Accent 5" w:uiPriority="66"/>
+    <w:lsdException w:name="Medium Grid 1 Accent 5" w:uiPriority="67"/>
+    <w:lsdException w:name="Medium Grid 2 Accent 5" w:uiPriority="68"/>
+    <w:lsdException w:name="Medium Grid 3 Accent 5" w:uiPriority="69"/>
+    <w:lsdException w:name="Dark List Accent 5" w:uiPriority="70"/>
+    <w:lsdException w:name="Colorful Shading Accent 5" w:uiPriority="71"/>
+    <w:lsdException w:name="Colorful List Accent 5" w:uiPriority="72"/>
+    <w:lsdException w:name="Colorful Grid Accent 5" w:uiPriority="73"/>
+    <w:lsdException w:name="Light Shading Accent 6" w:uiPriority="60"/>
+    <w:lsdException w:name="Light List Accent 6" w:uiPriority="61"/>
+    <w:lsdException w:name="Light Grid Accent 6" w:uiPriority="62"/>
+    <w:lsdException w:name="Medium Shading 1 Accent 6" w:uiPriority="63"/>
+    <w:lsdException w:name="Medium Shading 2 Accent 6" w:uiPriority="64"/>
+    <w:lsdException w:name="Medium List 1 Accent 6" w:uiPriority="65"/>
+    <w:lsdException w:name="Medium List 2 Accent 6" w:uiPriority="66"/>
+    <w:lsdException w:name="Medium Grid 1 Accent 6" w:uiPriority="67"/>
+    <w:lsdException w:name="Medium Grid 2 Accent 6" w:uiPriority="68"/>
+    <w:lsdException w:name="Medium Grid 3 Accent 6" w:uiPriority="69"/>
+    <w:lsdException w:name="Dark List Accent 6" w:uiPriority="70"/>
+    <w:lsdException w:name="Colorful Shading Accent 6" w:uiPriority="71"/>
+    <w:lsdException w:name="Colorful List Accent 6" w:uiPriority="72"/>
+    <w:lsdException w:name="Colorful Grid Accent 6" w:uiPriority="73"/>
+    <w:lsdException w:name="Subtle Emphasis" w:uiPriority="19" w:qFormat="1"/>
+    <w:lsdException w:name="Intense Emphasis" w:uiPriority="21" w:qFormat="1"/>
+    <w:lsdException w:name="Subtle Reference" w:uiPriority="31" w:qFormat="1"/>
+    <w:lsdException w:name="Intense Reference" w:uiPriority="32" w:qFormat="1"/>
+    <w:lsdException w:name="Book Title" w:uiPriority="33" w:qFormat="1"/>
+    <w:lsdException w:name="Bibliography" w:semiHidden="1" w:uiPriority="37" w:unhideWhenUsed="1"/>
+    <w:lsdException w:name="TOC Heading" w:semiHidden="1" w:uiPriority="39" w:unhideWhenUsed="1" w:qFormat="1"/>
+    <w:lsdException w:name="Plain Table 1" w:uiPriority="41"/>
+    <w:lsdException w:name="Plain Table 2" w:uiPriority="42"/>
+    <w:lsdException w:name="Plain Table 3" w:uiPriority="43"/>
+    <w:lsdException w:name="Plain Table 4" w:uiPriority="44"/>
+    <w:lsdException w:name="Plain Table 5" w:uiPriority="45"/>
+    <w:lsdException w:name="Grid Table Light" w:uiPriority="40"/>
+    <w:lsdException w:name="Grid Table 1 Light" w:uiPriority="46"/>
+    <w:lsdException w:name="Grid Table 2" w:uiPriority="47"/>
+    <w:lsdException w:name="Grid Table 3" w:uiPriority="48"/>
+    <w:lsdException w:name="Grid Table 4" w:uiPriority="49"/>
+    <w:lsdException w:name="Grid Table 5 Dark" w:uiPriority="50"/>
+    <w:lsdException w:name="Grid Table 6 Colorful" w:uiPriority="51"/>
+    <w:lsdException w:name="Grid Table 7 Colorful" w:uiPriority="52"/>
+    <w:lsdException w:name="Grid Table 1 Light Accent 1" w:uiPriority="46"/>
+    <w:lsdException w:name="Grid Table 2 Accent 1" w:uiPriority="47"/>
+    <w:lsdException w:name="Grid Table 3 Accent 1" w:uiPriority="48"/>
+    <w:lsdException w:name="Grid Table 4 Accent 1" w:uiPriority="49"/>
+    <w:lsdException w:name="Grid Table 5 Dark Accent 1" w:uiPriority="50"/>
+    <w:lsdException w:name="Grid Table 6 Colorful Accent 1" w:uiPriority="51"/>
+    <w:lsdException w:name="Grid Table 7 Colorful Accent 1" w:uiPriority="52"/>
+    <w:lsdException w:name="Grid Table 1 Light Accent 2" w:uiPriority="46"/>
+    <w:lsdException w:name="Grid Table 2 Accent 2" w:uiPriority="47"/>
+    <w:lsdException w:name="Grid Table 3 Accent 2" w:uiPriority="48"/>
+    <w:lsdException w:name="Grid Table 4 Accent 2" w:uiPriority="49"/>
+    <w:lsdException w:name="Grid Table 5 Dark Accent 2" w:uiPriority="50"/>
+    <w:lsdException w:name="Grid Table 6 Colorful Accent 2" w:uiPriority="51"/>
+    <w:lsdException w:name="Grid Table 7 Colorful Accent 2" w:uiPriority="52"/>
+    <w:lsdException w:name="Grid Table 1 Light Accent 3" w:uiPriority="46"/>
+    <w:lsdException w:name="Grid Table 2 Accent 3" w:uiPriority="47"/>
+    <w:lsdException w:name="Grid Table 3 Accent 3" w:uiPriority="48"/>
+    <w:lsdException w:name="Grid Table 4 Accent 3" w:uiPriority="49"/>
+    <w:lsdException w:name="Grid Table 5 Dark Accent 3" w:uiPriority="50"/>
+    <w:lsdException w:name="Grid Table 6 Colorful Accent 3" w:uiPriority="51"/>
+    <w:lsdException w:name="Grid Table 7 Colorful Accent 3" w:uiPriority="52"/>
+    <w:lsdException w:name="Grid Table 1 Light Accent 4" w:uiPriority="46"/>
+    <w:lsdException w:name="Grid Table 2 Accent 4" w:uiPriority="47"/>
+    <w:lsdException w:name="Grid Table 3 Accent 4" w:uiPriority="48"/>
+    <w:lsdException w:name="Grid Table 4 Accent 4" w:uiPriority="49"/>
+    <w:lsdException w:name="Grid Table 5 Dark Accent 4" w:uiPriority="50"/>
+    <w:lsdException w:name="Grid Table 6 Colorful Accent 4" w:uiPriority="51"/>
+    <w:lsdException w:name="Grid Table 7 Colorful Accent 4" w:uiPriority="52"/>
+    <w:lsdException w:name="Grid Table 1 Light Accent 5" w:uiPriority="46"/>
+    <w:lsdException w:name="Grid Table 2 Accent 5" w:uiPriority="47"/>
+    <w:lsdException w:name="Grid Table 3 Accent 5" w:uiPriority="48"/>
+    <w:lsdException w:name="Grid Table 4 Accent 5" w:uiPriority="49"/>
+    <w:lsdException w:name="Grid Table 5 Dark Accent 5" w:uiPriority="50"/>
+    <w:lsdException w:name="Grid Table 6 Colorful Accent 5" w:uiPriority="51"/>
+    <w:lsdException w:name="Grid Table 7 Colorful Accent 5" w:uiPriority="52"/>
+    <w:lsdException w:name="Grid Table 1 Light Accent 6" w:uiPriority="46"/>
+    <w:lsdException w:name="Grid Table 2 Accent 6" w:uiPriority="47"/>
+    <w:lsdException w:name="Grid Table 3 Accent 6" w:uiPriority="48"/>
+    <w:lsdException w:name="Grid Table 4 Accent 6" w:uiPriority="49"/>
+    <w:lsdException w:name="Grid Table 5 Dark Accent 6" w:uiPriority="50"/>
+    <w:lsdException w:name="Grid Table 6 Colorful Accent 6" w:uiPriority="51"/>
+    <w:lsdException w:name="Grid Table 7 Colorful Accent 6" w:uiPriority="52"/>
+    <w:lsdException w:name="List Table 1 Light" w:uiPriority="46"/>
+    <w:lsdException w:name="List Table 2" w:uiPriority="47"/>
+    <w:lsdException w:name="List Table 3" w:uiPriority="48"/>
+    <w:lsdException w:name="List Table 4" w:uiPriority="49"/>
+    <w:lsdException w:name="List Table 5 Dark" w:uiPriority="50"/>
+    <w:lsdException w:name="List Table 6 Colorful" w:uiPriority="51"/>
+    <w:lsdException w:name="List Table 7 Colorful" w:uiPriority="52"/>
+    <w:lsdException w:name="List Table 1 Light Accent 1" w:uiPriority="46"/>
+    <w:lsdException w:name="List Table 2 Accent 1" w:uiPriority="47"/>
+    <w:lsdException w:name="List Table 3 Accent 1" w:uiPriority="48"/>
+    <w:lsdException w:name="List Table 4 Accent 1" w:uiPriority="49"/>
+    <w:lsdException w:name="List Table 5 Dark Accent 1" w:uiPriority="50"/>
+    <w:lsdException w:name="List Table 6 Colorful Accent 1" w:uiPriority="51"/>
+    <w:lsdException w:name="List Table 7 Colorful Accent 1" w:uiPriority="52"/>
+    <w:lsdException w:name="List Table 1 Light Accent 2" w:uiPriority="46"/>
+    <w:lsdException w:name="List Table 2 Accent 2" w:uiPriority="47"/>
+    <w:lsdException w:name="List Table 3 Accent 2" w:uiPriority="48"/>
+    <w:lsdException w:name="List Table 4 Accent 2" w:uiPriority="49"/>
+    <w:lsdException w:name="List Table 5 Dark Accent 2" w:uiPriority="50"/>
+    <w:lsdException w:name="List Table 6 Colorful Accent 2" w:uiPriority="51"/>
+    <w:lsdException w:name="List Table 7 Colorful Accent 2" w:uiPriority="52"/>
+    <w:lsdException w:name="List Table 1 Light Accent 3" w:uiPriority="46"/>
+    <w:lsdException w:name="List Table 2 Accent 3" w:uiPriority="47"/>
+    <w:lsdException w:name="List Table 3 Accent 3" w:uiPriority="48"/>
+    <w:lsdException w:name="List Table 4 Accent 3" w:uiPriority="49"/>
+    <w:lsdException w:name="List Table 5 Dark Accent 3" w:uiPriority="50"/>
+    <w:lsdException w:name="List Table 6 Colorful Accent 3" w:uiPriority="51"/>
+    <w:lsdException w:name="List Table 7 Colorful Accent 3" w:uiPriority="52"/>
+    <w:lsdException w:name="List Table 1 Light Accent 4" w:uiPriority="46"/>
+    <w:lsdException w:name="List Table 2 Accent 4" w:uiPriority="47"/>
+    <w:lsdException w:name="List Table 3 Accent 4" w:uiPriority="48"/>
+    <w:lsdException w:name="List Table 4 Accent 4" w:uiPriority="49"/>
+    <w:lsdException w:name="List Table 5 Dark Accent 4" w:uiPriority="50"/>
+    <w:lsdException w:name="List Table 6 Colorful Accent 4" w:uiPriority="51"/>
+    <w:lsdException w:name="List Table 7 Colorful Accent 4" w:uiPriority="52"/>
+    <w:lsdException w:name="List Table 1 Light Accent 5" w:uiPriority="46"/>
+    <w:lsdException w:name="List Table 2 Accent 5" w:uiPriority="47"/>
+    <w:lsdException w:name="List Table 3 Accent 5" w:uiPriority="48"/>
+    <w:lsdException w:name="List Table 4 Accent 5" w:uiPriority="49"/>
+    <w:lsdException w:name="List Table 5 Dark Accent 5" w:uiPriority="50"/>
+    <w:lsdException w:name="List Table 6 Colorful Accent 5" w:uiPriority="51"/>
+    <w:lsdException w:name="List Table 7 Colorful Accent 5" w:uiPriority="52"/>
+    <w:lsdException w:name="List Table 1 Light Accent 6" w:uiPriority="46"/>
+    <w:lsdException w:name="List Table 2 Accent 6" w:uiPriority="47"/>
+    <w:lsdException w:name="List Table 3 Accent 6" w:uiPriority="48"/>
+    <w:lsdException w:name="List Table 4 Accent 6" w:uiPriority="49"/>
+    <w:lsdException w:name="List Table 5 Dark Accent 6" w:uiPriority="50"/>
+    <w:lsdException w:name="List Table 6 Colorful Accent 6" w:uiPriority="51"/>
+    <w:lsdException w:name="List Table 7 Colorful Accent 6" w:uiPriority="52"/>
   </w:latentStyles>
   <w:style w:type="paragraph" w:default="1" w:styleId="Normal">
     <w:name w:val="Normal"/>

</xml_diff>

<commit_message>
Update resume with Microsoft
git-svn-id: file:///e/GoogleDrive/repos/Job/ResumeAndTranscript@52 ef9b47d0-afce-4c4f-8353-34dd68159fed
</commit_message>
<xml_diff>
--- a/MinhLeHoang_Resume.docx
+++ b/MinhLeHoang_Resume.docx
@@ -14,6 +14,19 @@
           <w:szCs w:val="24"/>
         </w:rPr>
       </w:pPr>
+    </w:p>
+    <w:p>
+      <w:pPr>
+        <w:spacing w:beforeLines="20" w:before="48" w:afterLines="20" w:after="48"/>
+        <w:jc w:val="center"/>
+        <w:rPr>
+          <w:rFonts w:cs="Times New Roman"/>
+          <w:b/>
+          <w:color w:val="000000" w:themeColor="text1"/>
+          <w:sz w:val="40"/>
+          <w:szCs w:val="24"/>
+        </w:rPr>
+      </w:pPr>
       <w:r>
         <w:rPr>
           <w:rFonts w:cs="Times New Roman"/>
@@ -51,21 +64,78 @@
           <w:rFonts w:cs="Times New Roman"/>
           <w:szCs w:val="24"/>
         </w:rPr>
-        <w:t xml:space="preserve">Room </w:t>
-      </w:r>
-      <w:r>
-        <w:rPr>
-          <w:rFonts w:cs="Times New Roman"/>
-          <w:szCs w:val="24"/>
-        </w:rPr>
-        <w:t>143, 73</w:t>
-      </w:r>
-      <w:r>
-        <w:rPr>
-          <w:rFonts w:cs="Times New Roman"/>
-          <w:szCs w:val="24"/>
-        </w:rPr>
-        <w:t xml:space="preserve"> St George Street, Toronto, Ontario, Canada, ON M5S 2E5</w:t>
+        <w:t>Apt S1003</w:t>
+      </w:r>
+      <w:r>
+        <w:rPr>
+          <w:rFonts w:cs="Times New Roman"/>
+          <w:szCs w:val="24"/>
+        </w:rPr>
+        <w:t xml:space="preserve">, </w:t>
+      </w:r>
+      <w:r>
+        <w:rPr>
+          <w:rFonts w:cs="Times New Roman"/>
+          <w:szCs w:val="24"/>
+        </w:rPr>
+        <w:t>14716 NE 40</w:t>
+      </w:r>
+      <w:r>
+        <w:rPr>
+          <w:rFonts w:cs="Times New Roman"/>
+          <w:szCs w:val="24"/>
+          <w:vertAlign w:val="superscript"/>
+        </w:rPr>
+        <w:t>th</w:t>
+      </w:r>
+      <w:r>
+        <w:rPr>
+          <w:rFonts w:cs="Times New Roman"/>
+          <w:szCs w:val="24"/>
+        </w:rPr>
+        <w:t xml:space="preserve"> Street</w:t>
+      </w:r>
+      <w:r>
+        <w:rPr>
+          <w:rFonts w:cs="Times New Roman"/>
+          <w:szCs w:val="24"/>
+        </w:rPr>
+        <w:t xml:space="preserve">, </w:t>
+      </w:r>
+      <w:r>
+        <w:rPr>
+          <w:rFonts w:cs="Times New Roman"/>
+          <w:szCs w:val="24"/>
+        </w:rPr>
+        <w:t>Bellevue</w:t>
+      </w:r>
+      <w:r>
+        <w:rPr>
+          <w:rFonts w:cs="Times New Roman"/>
+          <w:szCs w:val="24"/>
+        </w:rPr>
+        <w:t xml:space="preserve">, </w:t>
+      </w:r>
+      <w:r>
+        <w:rPr>
+          <w:rFonts w:cs="Times New Roman"/>
+          <w:szCs w:val="24"/>
+        </w:rPr>
+        <w:t>Washington</w:t>
+      </w:r>
+      <w:r>
+        <w:rPr>
+          <w:rFonts w:cs="Times New Roman"/>
+          <w:szCs w:val="24"/>
+        </w:rPr>
+        <w:t xml:space="preserve">, </w:t>
+      </w:r>
+      <w:r>
+        <w:rPr>
+          <w:rFonts w:cs="Times New Roman"/>
+          <w:szCs w:val="24"/>
+        </w:rPr>
+        <w:t>USA,</w:t>
       </w:r>
       <w:r>
         <w:rPr>
@@ -79,28 +149,7 @@
           <w:rFonts w:cs="Times New Roman"/>
           <w:szCs w:val="24"/>
         </w:rPr>
-        <w:t>●</w:t>
-      </w:r>
-      <w:r>
-        <w:rPr>
-          <w:rFonts w:cs="Times New Roman"/>
-          <w:szCs w:val="24"/>
-        </w:rPr>
-        <w:t xml:space="preserve"> </w:t>
-      </w:r>
-      <w:r>
-        <w:rPr>
-          <w:rFonts w:cs="Times New Roman"/>
-          <w:szCs w:val="24"/>
-        </w:rPr>
-        <w:t>+1-416-857-4202</w:t>
-      </w:r>
-      <w:r>
-        <w:rPr>
-          <w:rFonts w:cs="Times New Roman"/>
-          <w:szCs w:val="24"/>
-        </w:rPr>
-        <w:t xml:space="preserve"> </w:t>
+        <w:t>98007</w:t>
       </w:r>
     </w:p>
     <w:p>
@@ -131,14 +180,7 @@
           <w:rFonts w:cs="Times New Roman"/>
           <w:szCs w:val="24"/>
         </w:rPr>
-        <w:t xml:space="preserve"> </w:t>
-      </w:r>
-      <w:r>
-        <w:rPr>
-          <w:rFonts w:cs="Times New Roman"/>
-          <w:szCs w:val="24"/>
-        </w:rPr>
-        <w:t xml:space="preserve">● </w:t>
+        <w:t xml:space="preserve"> ● </w:t>
       </w:r>
       <w:hyperlink r:id="rId8" w:history="1">
         <w:r>
@@ -191,10 +233,77 @@
         <w:spacing w:after="0"/>
         <w:ind w:left="360"/>
         <w:rPr>
-          <w:rFonts w:ascii="Calibri" w:eastAsia="Times New Roman" w:hAnsi="Calibri" w:cs="Times New Roman"/>
-          <w:color w:val="000000"/>
-        </w:rPr>
-      </w:pPr>
+          <w:rFonts w:ascii="Calibri" w:eastAsia="Times New Roman" w:hAnsi="Calibri" w:cs="Courier New"/>
+          <w:color w:val="000000"/>
+        </w:rPr>
+      </w:pPr>
+      <w:r>
+        <w:rPr>
+          <w:noProof/>
+        </w:rPr>
+        <w:drawing>
+          <wp:anchor distT="0" distB="0" distL="114300" distR="114300" simplePos="0" relativeHeight="251657216" behindDoc="0" locked="0" layoutInCell="1" allowOverlap="1" wp14:anchorId="57BCC3CB" wp14:editId="7FB02A12">
+            <wp:simplePos x="0" y="0"/>
+            <wp:positionH relativeFrom="column">
+              <wp:posOffset>4877282</wp:posOffset>
+            </wp:positionH>
+            <wp:positionV relativeFrom="paragraph">
+              <wp:posOffset>197739</wp:posOffset>
+            </wp:positionV>
+            <wp:extent cx="913765" cy="193040"/>
+            <wp:effectExtent l="0" t="0" r="635" b="0"/>
+            <wp:wrapSquare wrapText="bothSides"/>
+            <wp:docPr id="13" name="Picture 13" descr="http://c.s-microsoft.com/en-us/CMSImages/mslogo.png?version=856673f8-e6be-0476-6669-d5bf2300391d"/>
+            <wp:cNvGraphicFramePr>
+              <a:graphicFrameLocks xmlns:a="http://schemas.openxmlformats.org/drawingml/2006/main" noChangeAspect="1"/>
+            </wp:cNvGraphicFramePr>
+            <a:graphic xmlns:a="http://schemas.openxmlformats.org/drawingml/2006/main">
+              <a:graphicData uri="http://schemas.openxmlformats.org/drawingml/2006/picture">
+                <pic:pic xmlns:pic="http://schemas.openxmlformats.org/drawingml/2006/picture">
+                  <pic:nvPicPr>
+                    <pic:cNvPr id="0" name="Picture 8" descr="http://c.s-microsoft.com/en-us/CMSImages/mslogo.png?version=856673f8-e6be-0476-6669-d5bf2300391d"/>
+                    <pic:cNvPicPr>
+                      <a:picLocks noChangeAspect="1" noChangeArrowheads="1"/>
+                    </pic:cNvPicPr>
+                  </pic:nvPicPr>
+                  <pic:blipFill>
+                    <a:blip r:embed="rId9">
+                      <a:extLst>
+                        <a:ext uri="{28A0092B-C50C-407E-A947-70E740481C1C}">
+                          <a14:useLocalDpi xmlns:a14="http://schemas.microsoft.com/office/drawing/2010/main" val="0"/>
+                        </a:ext>
+                      </a:extLst>
+                    </a:blip>
+                    <a:srcRect/>
+                    <a:stretch>
+                      <a:fillRect/>
+                    </a:stretch>
+                  </pic:blipFill>
+                  <pic:spPr bwMode="auto">
+                    <a:xfrm>
+                      <a:off x="0" y="0"/>
+                      <a:ext cx="913765" cy="193040"/>
+                    </a:xfrm>
+                    <a:prstGeom prst="rect">
+                      <a:avLst/>
+                    </a:prstGeom>
+                    <a:noFill/>
+                    <a:ln>
+                      <a:noFill/>
+                    </a:ln>
+                  </pic:spPr>
+                </pic:pic>
+              </a:graphicData>
+            </a:graphic>
+            <wp14:sizeRelH relativeFrom="page">
+              <wp14:pctWidth>0</wp14:pctWidth>
+            </wp14:sizeRelH>
+            <wp14:sizeRelV relativeFrom="page">
+              <wp14:pctHeight>0</wp14:pctHeight>
+            </wp14:sizeRelV>
+          </wp:anchor>
+        </w:drawing>
+      </w:r>
       <w:r>
         <w:rPr>
           <w:rFonts w:ascii="Calibri" w:eastAsia="Times New Roman" w:hAnsi="Calibri" w:cs="Courier New"/>
@@ -202,21 +311,28 @@
           <w:bCs/>
           <w:color w:val="000000"/>
         </w:rPr>
-        <w:t>Teaching Assistant for CSC258: Computer Organization</w:t>
+        <w:t>SED Intern</w:t>
       </w:r>
       <w:r>
         <w:rPr>
           <w:rFonts w:ascii="Calibri" w:eastAsia="Times New Roman" w:hAnsi="Calibri" w:cs="Times New Roman"/>
           <w:color w:val="000000"/>
         </w:rPr>
-        <w:t> </w:t>
+        <w:t xml:space="preserve"> </w:t>
       </w:r>
       <w:r>
         <w:rPr>
           <w:rFonts w:ascii="Calibri" w:eastAsia="Times New Roman" w:hAnsi="Calibri" w:cs="Courier New"/>
           <w:color w:val="000000"/>
         </w:rPr>
-        <w:t xml:space="preserve">at University of Toronto </w:t>
+        <w:t xml:space="preserve">at </w:t>
+      </w:r>
+      <w:r>
+        <w:rPr>
+          <w:rFonts w:ascii="Calibri" w:eastAsia="Times New Roman" w:hAnsi="Calibri" w:cs="Courier New"/>
+          <w:color w:val="000000"/>
+        </w:rPr>
+        <w:t>Microsoft</w:t>
       </w:r>
     </w:p>
     <w:p>
@@ -232,10 +348,142 @@
       </w:pPr>
       <w:r>
         <w:rPr>
+          <w:i/>
           <w:noProof/>
         </w:rPr>
+        <w:t>June</w:t>
+      </w:r>
+      <w:r>
+        <w:rPr>
+          <w:rFonts w:ascii="Calibri" w:eastAsia="Times New Roman" w:hAnsi="Calibri" w:cs="Courier New"/>
+          <w:i/>
+          <w:iCs/>
+          <w:color w:val="000000"/>
+        </w:rPr>
+        <w:t xml:space="preserve"> 2014 – </w:t>
+      </w:r>
+      <w:r>
+        <w:rPr>
+          <w:rFonts w:eastAsia="Times New Roman" w:cs="Courier New"/>
+          <w:i/>
+          <w:iCs/>
+          <w:color w:val="000000"/>
+          <w:szCs w:val="24"/>
+        </w:rPr>
+        <w:t>Present</w:t>
+      </w:r>
+    </w:p>
+    <w:p>
+      <w:pPr>
+        <w:numPr>
+          <w:ilvl w:val="0"/>
+          <w:numId w:val="43"/>
+        </w:numPr>
+        <w:spacing w:after="0"/>
+        <w:rPr>
+          <w:rFonts w:ascii="Calibri" w:eastAsia="Times New Roman" w:hAnsi="Calibri" w:cs="Times New Roman"/>
+          <w:color w:val="000000"/>
+        </w:rPr>
+      </w:pPr>
+      <w:r>
+        <w:rPr>
+          <w:rFonts w:ascii="Calibri" w:eastAsia="Times New Roman" w:hAnsi="Calibri" w:cs="Times New Roman"/>
+          <w:color w:val="000000"/>
+        </w:rPr>
+        <w:t>Creating Zookeeper prototype to coordinate distributed servers.</w:t>
+      </w:r>
+    </w:p>
+    <w:p>
+      <w:pPr>
+        <w:numPr>
+          <w:ilvl w:val="0"/>
+          <w:numId w:val="43"/>
+        </w:numPr>
+        <w:spacing w:after="0"/>
+        <w:rPr>
+          <w:rFonts w:ascii="Calibri" w:eastAsia="Times New Roman" w:hAnsi="Calibri" w:cs="Times New Roman"/>
+          <w:color w:val="000000"/>
+        </w:rPr>
+      </w:pPr>
+      <w:r>
+        <w:rPr>
+          <w:rFonts w:ascii="Calibri" w:eastAsia="Times New Roman" w:hAnsi="Calibri" w:cs="Times New Roman"/>
+          <w:color w:val="000000"/>
+        </w:rPr>
+        <w:t xml:space="preserve">Creating monitor services for </w:t>
+      </w:r>
+      <w:r>
+        <w:rPr>
+          <w:rFonts w:ascii="Calibri" w:eastAsia="Times New Roman" w:hAnsi="Calibri" w:cs="Times New Roman"/>
+          <w:color w:val="000000"/>
+        </w:rPr>
+        <w:t xml:space="preserve">Microsoft Autopilot </w:t>
+      </w:r>
+      <w:r>
+        <w:rPr>
+          <w:rFonts w:ascii="Calibri" w:eastAsia="Times New Roman" w:hAnsi="Calibri" w:cs="Times New Roman"/>
+          <w:color w:val="000000"/>
+        </w:rPr>
+        <w:t>services</w:t>
+      </w:r>
+      <w:r>
+        <w:rPr>
+          <w:rFonts w:ascii="Calibri" w:eastAsia="Times New Roman" w:hAnsi="Calibri" w:cs="Times New Roman"/>
+          <w:color w:val="000000"/>
+        </w:rPr>
+        <w:t>.</w:t>
+      </w:r>
+    </w:p>
+    <w:p>
+      <w:pPr>
+        <w:spacing w:after="0"/>
+        <w:ind w:left="360"/>
+        <w:rPr>
+          <w:rFonts w:ascii="Calibri" w:eastAsia="Times New Roman" w:hAnsi="Calibri" w:cs="Times New Roman"/>
+          <w:color w:val="000000"/>
+        </w:rPr>
+      </w:pPr>
+      <w:r>
+        <w:rPr>
+          <w:rFonts w:ascii="Calibri" w:eastAsia="Times New Roman" w:hAnsi="Calibri" w:cs="Courier New"/>
+          <w:b/>
+          <w:bCs/>
+          <w:color w:val="000000"/>
+        </w:rPr>
+        <w:t>Teaching Assistant for CSC258: Computer Organization</w:t>
+      </w:r>
+      <w:r>
+        <w:rPr>
+          <w:rFonts w:ascii="Calibri" w:eastAsia="Times New Roman" w:hAnsi="Calibri" w:cs="Times New Roman"/>
+          <w:color w:val="000000"/>
+        </w:rPr>
+        <w:t> </w:t>
+      </w:r>
+      <w:r>
+        <w:rPr>
+          <w:rFonts w:ascii="Calibri" w:eastAsia="Times New Roman" w:hAnsi="Calibri" w:cs="Courier New"/>
+          <w:color w:val="000000"/>
+        </w:rPr>
+        <w:t xml:space="preserve">at University of Toronto </w:t>
+      </w:r>
+    </w:p>
+    <w:p>
+      <w:pPr>
+        <w:spacing w:after="0"/>
+        <w:ind w:left="360"/>
+        <w:rPr>
+          <w:rFonts w:ascii="Calibri" w:eastAsia="Times New Roman" w:hAnsi="Calibri" w:cs="Courier New"/>
+          <w:i/>
+          <w:iCs/>
+          <w:color w:val="000000"/>
+        </w:rPr>
+      </w:pPr>
+      <w:r>
+        <w:rPr>
+          <w:noProof/>
+        </w:rPr>
         <w:drawing>
-          <wp:anchor distT="0" distB="0" distL="114300" distR="114300" simplePos="0" relativeHeight="251672576" behindDoc="0" locked="0" layoutInCell="1" allowOverlap="1" wp14:anchorId="1D5CB70F" wp14:editId="08E78B00">
+          <wp:anchor distT="0" distB="0" distL="114300" distR="114300" simplePos="0" relativeHeight="251659776" behindDoc="0" locked="0" layoutInCell="1" allowOverlap="1" wp14:anchorId="1D5CB70F" wp14:editId="08E78B00">
             <wp:simplePos x="0" y="0"/>
             <wp:positionH relativeFrom="column">
               <wp:posOffset>4967605</wp:posOffset>
@@ -260,7 +508,7 @@
                     </pic:cNvPicPr>
                   </pic:nvPicPr>
                   <pic:blipFill>
-                    <a:blip r:embed="rId9" cstate="print">
+                    <a:blip r:embed="rId10" cstate="print">
                       <a:extLst>
                         <a:ext uri="{28A0092B-C50C-407E-A947-70E740481C1C}">
                           <a14:useLocalDpi xmlns:a14="http://schemas.microsoft.com/office/drawing/2010/main" val="0"/>
@@ -351,7 +599,21 @@
           <w:rFonts w:ascii="Calibri" w:eastAsia="Times New Roman" w:hAnsi="Calibri" w:cs="Times New Roman"/>
           <w:color w:val="000000"/>
         </w:rPr>
-        <w:t>Marking pre-labs and in-lab works.</w:t>
+        <w:t>Mark</w:t>
+      </w:r>
+      <w:r>
+        <w:rPr>
+          <w:rFonts w:ascii="Calibri" w:eastAsia="Times New Roman" w:hAnsi="Calibri" w:cs="Times New Roman"/>
+          <w:color w:val="000000"/>
+        </w:rPr>
+        <w:t>ed</w:t>
+      </w:r>
+      <w:r>
+        <w:rPr>
+          <w:rFonts w:ascii="Calibri" w:eastAsia="Times New Roman" w:hAnsi="Calibri" w:cs="Times New Roman"/>
+          <w:color w:val="000000"/>
+        </w:rPr>
+        <w:t xml:space="preserve"> pre-labs and in-lab works.</w:t>
       </w:r>
       <w:r>
         <w:t xml:space="preserve"> </w:t>
@@ -403,6 +665,8 @@
         </w:rPr>
         <w:t>Gave out assembly lecture while the instructor was away for conference.</w:t>
       </w:r>
+      <w:bookmarkStart w:id="0" w:name="_GoBack"/>
+      <w:bookmarkEnd w:id="0"/>
     </w:p>
     <w:p>
       <w:pPr>
@@ -459,7 +723,7 @@
           <w:noProof/>
         </w:rPr>
         <w:drawing>
-          <wp:anchor distT="0" distB="0" distL="114300" distR="114300" simplePos="0" relativeHeight="251658240" behindDoc="0" locked="0" layoutInCell="1" allowOverlap="1" wp14:anchorId="79656E42" wp14:editId="4343D8D5">
+          <wp:anchor distT="0" distB="0" distL="114300" distR="114300" simplePos="0" relativeHeight="251658752" behindDoc="0" locked="0" layoutInCell="1" allowOverlap="1" wp14:anchorId="79656E42" wp14:editId="4343D8D5">
             <wp:simplePos x="0" y="0"/>
             <wp:positionH relativeFrom="column">
               <wp:posOffset>4992370</wp:posOffset>
@@ -484,7 +748,7 @@
                     </pic:cNvPicPr>
                   </pic:nvPicPr>
                   <pic:blipFill>
-                    <a:blip r:embed="rId9" cstate="print">
+                    <a:blip r:embed="rId10" cstate="print">
                       <a:extLst>
                         <a:ext uri="{28A0092B-C50C-407E-A947-70E740481C1C}">
                           <a14:useLocalDpi xmlns:a14="http://schemas.microsoft.com/office/drawing/2010/main" val="0"/>
@@ -562,7 +826,23 @@
           <w:color w:val="000000"/>
           <w:szCs w:val="24"/>
         </w:rPr>
-        <w:t>Develop small software using PHP, SQL, JavaScript and HTML to assist daily routine in workplace</w:t>
+        <w:t>Develop</w:t>
+      </w:r>
+      <w:r>
+        <w:rPr>
+          <w:rFonts w:eastAsia="Times New Roman" w:cs="Times New Roman"/>
+          <w:color w:val="000000"/>
+          <w:szCs w:val="24"/>
+        </w:rPr>
+        <w:t>ed</w:t>
+      </w:r>
+      <w:r>
+        <w:rPr>
+          <w:rFonts w:eastAsia="Times New Roman" w:cs="Times New Roman"/>
+          <w:color w:val="000000"/>
+          <w:szCs w:val="24"/>
+        </w:rPr>
+        <w:t xml:space="preserve"> small software using PHP, SQL, JavaScript and HTML to assist daily routine in workplace</w:t>
       </w:r>
     </w:p>
     <w:p>
@@ -585,7 +865,23 @@
           <w:color w:val="000000"/>
           <w:szCs w:val="24"/>
         </w:rPr>
-        <w:t>Update the list and calendar and check room booking for workshops and events in OISE</w:t>
+        <w:t>Update</w:t>
+      </w:r>
+      <w:r>
+        <w:rPr>
+          <w:rFonts w:eastAsia="Times New Roman" w:cs="Times New Roman"/>
+          <w:color w:val="000000"/>
+          <w:szCs w:val="24"/>
+        </w:rPr>
+        <w:t>d</w:t>
+      </w:r>
+      <w:r>
+        <w:rPr>
+          <w:rFonts w:eastAsia="Times New Roman" w:cs="Times New Roman"/>
+          <w:color w:val="000000"/>
+          <w:szCs w:val="24"/>
+        </w:rPr>
+        <w:t xml:space="preserve"> the list and calendar and check room booking for workshops and events in OISE</w:t>
       </w:r>
       <w:r>
         <w:rPr>
@@ -659,7 +955,7 @@
           <w:noProof/>
         </w:rPr>
         <w:drawing>
-          <wp:anchor distT="0" distB="0" distL="114300" distR="114300" simplePos="0" relativeHeight="251650048" behindDoc="0" locked="0" layoutInCell="1" allowOverlap="1" wp14:anchorId="2CDBA83B" wp14:editId="01D19A55">
+          <wp:anchor distT="0" distB="0" distL="114300" distR="114300" simplePos="0" relativeHeight="251656704" behindDoc="0" locked="0" layoutInCell="1" allowOverlap="1" wp14:anchorId="2CDBA83B" wp14:editId="01D19A55">
             <wp:simplePos x="0" y="0"/>
             <wp:positionH relativeFrom="column">
               <wp:posOffset>4937811</wp:posOffset>
@@ -684,7 +980,7 @@
                     </pic:cNvPicPr>
                   </pic:nvPicPr>
                   <pic:blipFill>
-                    <a:blip r:embed="rId10" cstate="print">
+                    <a:blip r:embed="rId11" cstate="print">
                       <a:extLst>
                         <a:ext uri="{28A0092B-C50C-407E-A947-70E740481C1C}">
                           <a14:useLocalDpi xmlns:a14="http://schemas.microsoft.com/office/drawing/2010/main" val="0"/>
@@ -764,7 +1060,15 @@
           <w:color w:val="000000"/>
           <w:szCs w:val="24"/>
         </w:rPr>
-        <w:t>Developing an internal website using Java, JFS, Spring MVC framework, Hibernate, Apache Velocity, RAD, WAS to analyze databases and services in different environments.</w:t>
+        <w:t>Developed</w:t>
+      </w:r>
+      <w:r>
+        <w:rPr>
+          <w:rFonts w:eastAsia="Times New Roman" w:cs="Times New Roman"/>
+          <w:color w:val="000000"/>
+          <w:szCs w:val="24"/>
+        </w:rPr>
+        <w:t xml:space="preserve"> an internal website using Java, JFS, Spring MVC framework, Hibernate, Apache Velocity, RAD, WAS to analyze databases and services in different environments.</w:t>
       </w:r>
     </w:p>
     <w:p>
@@ -789,204 +1093,15 @@
           <w:color w:val="000000"/>
           <w:szCs w:val="24"/>
         </w:rPr>
-        <w:t>Supporting migration from WAS6 to WAS8.5</w:t>
-      </w:r>
-    </w:p>
-    <w:p>
-      <w:pPr>
-        <w:spacing w:after="0"/>
-        <w:ind w:left="360"/>
+        <w:t>Supported</w:t>
+      </w:r>
+      <w:r>
         <w:rPr>
           <w:rFonts w:eastAsia="Times New Roman" w:cs="Times New Roman"/>
           <w:color w:val="000000"/>
           <w:szCs w:val="24"/>
         </w:rPr>
-      </w:pPr>
-      <w:r>
-        <w:rPr>
-          <w:rFonts w:eastAsia="Times New Roman" w:cs="Courier New"/>
-          <w:noProof/>
-          <w:color w:val="000000"/>
-          <w:szCs w:val="24"/>
-        </w:rPr>
-        <w:drawing>
-          <wp:anchor distT="0" distB="0" distL="114300" distR="114300" simplePos="0" relativeHeight="251645952" behindDoc="0" locked="0" layoutInCell="1" allowOverlap="1" wp14:anchorId="3736EAEA" wp14:editId="50DEE43B">
-            <wp:simplePos x="0" y="0"/>
-            <wp:positionH relativeFrom="column">
-              <wp:posOffset>4970145</wp:posOffset>
-            </wp:positionH>
-            <wp:positionV relativeFrom="paragraph">
-              <wp:posOffset>58420</wp:posOffset>
-            </wp:positionV>
-            <wp:extent cx="805815" cy="278765"/>
-            <wp:effectExtent l="0" t="0" r="0" b="6985"/>
-            <wp:wrapSquare wrapText="bothSides"/>
-            <wp:docPr id="1" name="Picture 1" descr="C:\inetpub\wwwroot\AltusStrategy\images\logo.png"/>
-            <wp:cNvGraphicFramePr>
-              <a:graphicFrameLocks xmlns:a="http://schemas.openxmlformats.org/drawingml/2006/main" noChangeAspect="1"/>
-            </wp:cNvGraphicFramePr>
-            <a:graphic xmlns:a="http://schemas.openxmlformats.org/drawingml/2006/main">
-              <a:graphicData uri="http://schemas.openxmlformats.org/drawingml/2006/picture">
-                <pic:pic xmlns:pic="http://schemas.openxmlformats.org/drawingml/2006/picture">
-                  <pic:nvPicPr>
-                    <pic:cNvPr id="0" name="Picture 1" descr="C:\inetpub\wwwroot\AltusStrategy\images\logo.png"/>
-                    <pic:cNvPicPr>
-                      <a:picLocks noChangeAspect="1" noChangeArrowheads="1"/>
-                    </pic:cNvPicPr>
-                  </pic:nvPicPr>
-                  <pic:blipFill>
-                    <a:blip r:embed="rId11" cstate="print">
-                      <a:extLst>
-                        <a:ext uri="{28A0092B-C50C-407E-A947-70E740481C1C}">
-                          <a14:useLocalDpi xmlns:a14="http://schemas.microsoft.com/office/drawing/2010/main" val="0"/>
-                        </a:ext>
-                      </a:extLst>
-                    </a:blip>
-                    <a:srcRect/>
-                    <a:stretch>
-                      <a:fillRect/>
-                    </a:stretch>
-                  </pic:blipFill>
-                  <pic:spPr bwMode="auto">
-                    <a:xfrm>
-                      <a:off x="0" y="0"/>
-                      <a:ext cx="805815" cy="278765"/>
-                    </a:xfrm>
-                    <a:prstGeom prst="rect">
-                      <a:avLst/>
-                    </a:prstGeom>
-                    <a:noFill/>
-                    <a:ln>
-                      <a:noFill/>
-                    </a:ln>
-                  </pic:spPr>
-                </pic:pic>
-              </a:graphicData>
-            </a:graphic>
-            <wp14:sizeRelH relativeFrom="page">
-              <wp14:pctWidth>0</wp14:pctWidth>
-            </wp14:sizeRelH>
-            <wp14:sizeRelV relativeFrom="page">
-              <wp14:pctHeight>0</wp14:pctHeight>
-            </wp14:sizeRelV>
-          </wp:anchor>
-        </w:drawing>
-      </w:r>
-      <w:r>
-        <w:rPr>
-          <w:rFonts w:eastAsia="Times New Roman" w:cs="Courier New"/>
-          <w:b/>
-          <w:bCs/>
-          <w:color w:val="000000"/>
-          <w:szCs w:val="24"/>
-        </w:rPr>
-        <w:t>Web developer</w:t>
-      </w:r>
-      <w:r>
-        <w:rPr>
-          <w:rFonts w:eastAsia="Times New Roman" w:cs="Times New Roman"/>
-          <w:color w:val="000000"/>
-          <w:szCs w:val="24"/>
-        </w:rPr>
-        <w:t> </w:t>
-      </w:r>
-      <w:r>
-        <w:rPr>
-          <w:rFonts w:eastAsia="Times New Roman" w:cs="Courier New"/>
-          <w:color w:val="000000"/>
-          <w:szCs w:val="24"/>
-        </w:rPr>
-        <w:t>at Altus Strategy Group</w:t>
-      </w:r>
-      <w:r>
-        <w:rPr>
-          <w:rFonts w:eastAsia="Times New Roman" w:cs="Courier New"/>
-          <w:color w:val="000000"/>
-          <w:szCs w:val="24"/>
-        </w:rPr>
-        <w:t xml:space="preserve"> </w:t>
-      </w:r>
-      <w:r>
-        <w:rPr>
-          <w:rFonts w:ascii="Times New Roman" w:eastAsia="Times New Roman" w:hAnsi="Times New Roman" w:cs="Times New Roman"/>
-          <w:snapToGrid w:val="0"/>
-          <w:color w:val="000000"/>
-          <w:w w:val="0"/>
-          <w:sz w:val="0"/>
-          <w:szCs w:val="0"/>
-          <w:u w:color="000000"/>
-          <w:bdr w:val="none" w:sz="0" w:space="0" w:color="000000"/>
-          <w:shd w:val="clear" w:color="000000" w:fill="000000"/>
-          <w:lang w:val="x-none" w:eastAsia="x-none" w:bidi="x-none"/>
-        </w:rPr>
-        <w:t xml:space="preserve"> </w:t>
-      </w:r>
-    </w:p>
-    <w:p>
-      <w:pPr>
-        <w:spacing w:after="0"/>
-        <w:ind w:left="360"/>
-        <w:rPr>
-          <w:rFonts w:eastAsia="Times New Roman" w:cs="Times New Roman"/>
-          <w:color w:val="000000"/>
-          <w:szCs w:val="24"/>
-        </w:rPr>
-      </w:pPr>
-      <w:r>
-        <w:rPr>
-          <w:rFonts w:eastAsia="Times New Roman" w:cs="Courier New"/>
-          <w:i/>
-          <w:iCs/>
-          <w:color w:val="000000"/>
-          <w:szCs w:val="24"/>
-        </w:rPr>
-        <w:t>May 2012 - September 2012</w:t>
-      </w:r>
-    </w:p>
-    <w:p>
-      <w:pPr>
-        <w:numPr>
-          <w:ilvl w:val="0"/>
-          <w:numId w:val="34"/>
-        </w:numPr>
-        <w:spacing w:after="0"/>
-        <w:ind w:firstLine="0"/>
-        <w:rPr>
-          <w:rFonts w:eastAsia="Times New Roman" w:cs="Times New Roman"/>
-          <w:color w:val="000000"/>
-          <w:szCs w:val="24"/>
-        </w:rPr>
-      </w:pPr>
-      <w:r>
-        <w:rPr>
-          <w:rFonts w:eastAsia="Times New Roman" w:cs="Times New Roman"/>
-          <w:color w:val="000000"/>
-          <w:szCs w:val="24"/>
-        </w:rPr>
-        <w:t>Analyzed, designed and successfully implemented the user managing system (including the database, the interface, the workflow) using HTML, PHP and JavaScript.</w:t>
-      </w:r>
-    </w:p>
-    <w:p>
-      <w:pPr>
-        <w:numPr>
-          <w:ilvl w:val="0"/>
-          <w:numId w:val="34"/>
-        </w:numPr>
-        <w:spacing w:after="0"/>
-        <w:ind w:firstLine="0"/>
-        <w:rPr>
-          <w:rFonts w:eastAsia="Times New Roman" w:cs="Times New Roman"/>
-          <w:color w:val="000000"/>
-          <w:szCs w:val="24"/>
-        </w:rPr>
-      </w:pPr>
-      <w:r>
-        <w:rPr>
-          <w:rFonts w:eastAsia="Times New Roman" w:cs="Times New Roman"/>
-          <w:color w:val="000000"/>
-          <w:szCs w:val="24"/>
-        </w:rPr>
-        <w:t>Developed strong email communication skill through working internationally with a team member from China.</w:t>
+        <w:t xml:space="preserve"> migration from WAS6 to WAS8.5</w:t>
       </w:r>
     </w:p>
     <w:p>
@@ -1120,9 +1235,8 @@
           <w:highlight w:val="white"/>
           <w:lang w:val="en"/>
         </w:rPr>
-        <w:t xml:space="preserve">Java, </w:t>
-      </w:r>
-      <w:proofErr w:type="spellStart"/>
+        <w:t>Java, jquery, Spring MVC, Hibernate, Tomcat</w:t>
+      </w:r>
       <w:r>
         <w:rPr>
           <w:rFonts w:cs="Times New Roman"/>
@@ -1132,9 +1246,8 @@
           <w:highlight w:val="white"/>
           <w:lang w:val="en"/>
         </w:rPr>
-        <w:t>jquery</w:t>
-      </w:r>
-      <w:proofErr w:type="spellEnd"/>
+        <w:t xml:space="preserve"> apache server</w:t>
+      </w:r>
       <w:r>
         <w:rPr>
           <w:rFonts w:cs="Times New Roman"/>
@@ -1144,7 +1257,7 @@
           <w:highlight w:val="white"/>
           <w:lang w:val="en"/>
         </w:rPr>
-        <w:t>, Spring MVC, Hibernate, Tomcat</w:t>
+        <w:t>, php, MySQL, PostgreSQL, python, C#, Android</w:t>
       </w:r>
       <w:r>
         <w:rPr>
@@ -1155,136 +1268,18 @@
           <w:highlight w:val="white"/>
           <w:lang w:val="en"/>
         </w:rPr>
-        <w:t xml:space="preserve"> apache server</w:t>
-      </w:r>
-      <w:r>
-        <w:rPr>
-          <w:rFonts w:cs="Times New Roman"/>
-          <w:color w:val="000000"/>
-          <w:sz w:val="8"/>
+        <w:t xml:space="preserve">, </w:t>
+      </w:r>
+      <w:r>
+        <w:rPr>
+          <w:rFonts w:cs="Times New Roman"/>
+          <w:color w:val="000000"/>
+          <w:sz w:val="6"/>
           <w:szCs w:val="24"/>
           <w:highlight w:val="white"/>
           <w:lang w:val="en"/>
         </w:rPr>
-        <w:t xml:space="preserve">, </w:t>
-      </w:r>
-      <w:proofErr w:type="spellStart"/>
-      <w:r>
-        <w:rPr>
-          <w:rFonts w:cs="Times New Roman"/>
-          <w:color w:val="000000"/>
-          <w:sz w:val="8"/>
-          <w:szCs w:val="24"/>
-          <w:highlight w:val="white"/>
-          <w:lang w:val="en"/>
-        </w:rPr>
-        <w:t>php</w:t>
-      </w:r>
-      <w:proofErr w:type="spellEnd"/>
-      <w:r>
-        <w:rPr>
-          <w:rFonts w:cs="Times New Roman"/>
-          <w:color w:val="000000"/>
-          <w:sz w:val="8"/>
-          <w:szCs w:val="24"/>
-          <w:highlight w:val="white"/>
-          <w:lang w:val="en"/>
-        </w:rPr>
-        <w:t xml:space="preserve">, MySQL, </w:t>
-      </w:r>
-      <w:proofErr w:type="spellStart"/>
-      <w:r>
-        <w:rPr>
-          <w:rFonts w:cs="Times New Roman"/>
-          <w:color w:val="000000"/>
-          <w:sz w:val="8"/>
-          <w:szCs w:val="24"/>
-          <w:highlight w:val="white"/>
-          <w:lang w:val="en"/>
-        </w:rPr>
-        <w:t>PostgreSQL</w:t>
-      </w:r>
-      <w:proofErr w:type="spellEnd"/>
-      <w:r>
-        <w:rPr>
-          <w:rFonts w:cs="Times New Roman"/>
-          <w:color w:val="000000"/>
-          <w:sz w:val="8"/>
-          <w:szCs w:val="24"/>
-          <w:highlight w:val="white"/>
-          <w:lang w:val="en"/>
-        </w:rPr>
-        <w:t>, python, C#, Android</w:t>
-      </w:r>
-      <w:r>
-        <w:rPr>
-          <w:rFonts w:cs="Times New Roman"/>
-          <w:color w:val="000000"/>
-          <w:sz w:val="8"/>
-          <w:szCs w:val="24"/>
-          <w:highlight w:val="white"/>
-          <w:lang w:val="en"/>
-        </w:rPr>
-        <w:t xml:space="preserve">, </w:t>
-      </w:r>
-      <w:r>
-        <w:rPr>
-          <w:rFonts w:cs="Times New Roman"/>
-          <w:color w:val="000000"/>
-          <w:sz w:val="6"/>
-          <w:szCs w:val="24"/>
-          <w:highlight w:val="white"/>
-          <w:lang w:val="en"/>
-        </w:rPr>
-        <w:t xml:space="preserve">SVN subversion, </w:t>
-      </w:r>
-      <w:proofErr w:type="spellStart"/>
-      <w:r>
-        <w:rPr>
-          <w:rFonts w:cs="Times New Roman"/>
-          <w:color w:val="000000"/>
-          <w:sz w:val="6"/>
-          <w:szCs w:val="24"/>
-          <w:highlight w:val="white"/>
-          <w:lang w:val="en"/>
-        </w:rPr>
-        <w:t>github</w:t>
-      </w:r>
-      <w:proofErr w:type="spellEnd"/>
-      <w:r>
-        <w:rPr>
-          <w:rFonts w:cs="Times New Roman"/>
-          <w:color w:val="000000"/>
-          <w:sz w:val="6"/>
-          <w:szCs w:val="24"/>
-          <w:highlight w:val="white"/>
-          <w:lang w:val="en"/>
-        </w:rPr>
-        <w:t xml:space="preserve">, Visual Studio, Eclipse, </w:t>
-      </w:r>
-      <w:proofErr w:type="spellStart"/>
-      <w:r>
-        <w:rPr>
-          <w:rFonts w:cs="Times New Roman"/>
-          <w:color w:val="000000"/>
-          <w:sz w:val="6"/>
-          <w:szCs w:val="24"/>
-          <w:highlight w:val="white"/>
-          <w:lang w:val="en"/>
-        </w:rPr>
-        <w:t>NetBeans</w:t>
-      </w:r>
-      <w:proofErr w:type="spellEnd"/>
-      <w:r>
-        <w:rPr>
-          <w:rFonts w:cs="Times New Roman"/>
-          <w:color w:val="000000"/>
-          <w:sz w:val="6"/>
-          <w:szCs w:val="24"/>
-          <w:highlight w:val="white"/>
-          <w:lang w:val="en"/>
-        </w:rPr>
-        <w:t>, Linux, Window</w:t>
+        <w:t>SVN subversion, github, Visual Studio, Eclipse, NetBeans, Linux, Window</w:t>
       </w:r>
     </w:p>
     <w:p>
@@ -1302,7 +1297,7 @@
           <w:lang w:val="en"/>
         </w:rPr>
       </w:pPr>
-      <w:bookmarkStart w:id="0" w:name="OLE_LINK1"/>
+      <w:bookmarkStart w:id="1" w:name="OLE_LINK1"/>
       <w:r>
         <w:rPr>
           <w:noProof/>
@@ -2491,7 +2486,7 @@
         </w:rPr>
         <w:t>Fa</w:t>
       </w:r>
-      <w:bookmarkEnd w:id="0"/>
+      <w:bookmarkEnd w:id="1"/>
       <w:r>
         <w:rPr>
           <w:rFonts w:cs="Times New Roman"/>
@@ -2740,7 +2735,7 @@
           <w:noProof/>
         </w:rPr>
         <w:drawing>
-          <wp:anchor distT="0" distB="0" distL="114300" distR="114300" simplePos="0" relativeHeight="251642880" behindDoc="0" locked="0" layoutInCell="1" allowOverlap="1" wp14:anchorId="34A26FEE" wp14:editId="56ACC9C6">
+          <wp:anchor distT="0" distB="0" distL="114300" distR="114300" simplePos="0" relativeHeight="251655680" behindDoc="0" locked="0" layoutInCell="1" allowOverlap="1" wp14:anchorId="34A26FEE" wp14:editId="56ACC9C6">
             <wp:simplePos x="0" y="0"/>
             <wp:positionH relativeFrom="column">
               <wp:posOffset>4905375</wp:posOffset>
@@ -2765,7 +2760,7 @@
                     </pic:cNvPicPr>
                   </pic:nvPicPr>
                   <pic:blipFill>
-                    <a:blip r:embed="rId9" cstate="print">
+                    <a:blip r:embed="rId10" cstate="print">
                       <a:extLst>
                         <a:ext uri="{28A0092B-C50C-407E-A947-70E740481C1C}">
                           <a14:useLocalDpi xmlns:a14="http://schemas.microsoft.com/office/drawing/2010/main" val="0"/>
@@ -3052,8 +3047,6 @@
         </w:rPr>
         <w:t>First prize winner, Regional computer science contest for high school student, Vietnam, 2010</w:t>
       </w:r>
-      <w:bookmarkStart w:id="1" w:name="_GoBack"/>
-      <w:bookmarkEnd w:id="1"/>
     </w:p>
     <w:sectPr>
       <w:headerReference w:type="default" r:id="rId30"/>
@@ -3132,14 +3125,7 @@
     </w:r>
     <w:r>
       <w:tab/>
-    </w:r>
-    <w:proofErr w:type="gramStart"/>
-    <w:r>
-      <w:t>Email :</w:t>
-    </w:r>
-    <w:proofErr w:type="gramEnd"/>
-    <w:r>
-      <w:t xml:space="preserve"> </w:t>
+      <w:t xml:space="preserve">Email : </w:t>
     </w:r>
     <w:hyperlink r:id="rId1" w:history="1">
       <w:r>
@@ -3179,49 +3165,49 @@
         <v:path o:extrusionok="f" gradientshapeok="t" o:connecttype="rect"/>
         <o:lock v:ext="edit" aspectratio="t"/>
       </v:shapetype>
-      <v:shape id="_x0000_i1131" type="#_x0000_t75" alt="http://static.php.net/www.php.net/images/php.gif" style="width:89.85pt;height:50.1pt;visibility:visible;mso-wrap-style:square" o:bullet="t">
+      <v:shape id="_x0000_i1075" type="#_x0000_t75" alt="http://static.php.net/www.php.net/images/php.gif" style="width:90pt;height:50.25pt;visibility:visible;mso-wrap-style:square" o:bullet="t">
         <v:imagedata r:id="rId1" o:title="php"/>
       </v:shape>
     </w:pict>
   </w:numPicBullet>
   <w:numPicBullet w:numPicBulletId="1">
     <w:pict>
-      <v:shape id="_x0000_i1132" type="#_x0000_t75" style="width:16.15pt;height:16.15pt;visibility:visible;mso-wrap-style:square" o:bullet="t">
+      <v:shape id="_x0000_i1076" type="#_x0000_t75" style="width:16.5pt;height:16.5pt;visibility:visible;mso-wrap-style:square" o:bullet="t">
         <v:imagedata r:id="rId2" o:title="eps_closedHS"/>
       </v:shape>
     </w:pict>
   </w:numPicBullet>
   <w:numPicBullet w:numPicBulletId="2">
     <w:pict>
-      <v:shape id="_x0000_i1133" type="#_x0000_t75" style="width:16.15pt;height:16.15pt;visibility:visible;mso-wrap-style:square" o:bullet="t">
+      <v:shape id="_x0000_i1077" type="#_x0000_t75" style="width:16.5pt;height:16.5pt;visibility:visible;mso-wrap-style:square" o:bullet="t">
         <v:imagedata r:id="rId3" o:title="Web"/>
       </v:shape>
     </w:pict>
   </w:numPicBullet>
   <w:numPicBullet w:numPicBulletId="3">
     <w:pict>
-      <v:shape id="_x0000_i1134" type="#_x0000_t75" style="width:16.15pt;height:16.15pt;visibility:visible;mso-wrap-style:square" o:bullet="t">
+      <v:shape id="_x0000_i1078" type="#_x0000_t75" style="width:16.5pt;height:16.5pt;visibility:visible;mso-wrap-style:square" o:bullet="t">
         <v:imagedata r:id="rId4" o:title="DialHS"/>
       </v:shape>
     </w:pict>
   </w:numPicBullet>
   <w:numPicBullet w:numPicBulletId="4">
     <w:pict>
-      <v:shape id="_x0000_i1135" type="#_x0000_t75" style="width:16.15pt;height:16.15pt;visibility:visible;mso-wrap-style:square" o:bullet="t">
+      <v:shape id="_x0000_i1079" type="#_x0000_t75" style="width:16.5pt;height:16.5pt;visibility:visible;mso-wrap-style:square" o:bullet="t">
         <v:imagedata r:id="rId5" o:title="HTMLPageHS"/>
       </v:shape>
     </w:pict>
   </w:numPicBullet>
   <w:numPicBullet w:numPicBulletId="5">
     <w:pict>
-      <v:shape id="_x0000_i1136" type="#_x0000_t75" style="width:16.15pt;height:16.15pt;visibility:visible;mso-wrap-style:square" o:bullet="t">
+      <v:shape id="_x0000_i1080" type="#_x0000_t75" style="width:16.5pt;height:16.5pt;visibility:visible;mso-wrap-style:square" o:bullet="t">
         <v:imagedata r:id="rId6" o:title="HomeHS"/>
       </v:shape>
     </w:pict>
   </w:numPicBullet>
   <w:numPicBullet w:numPicBulletId="6">
     <w:pict>
-      <v:shape id="_x0000_i1137" type="#_x0000_t75" style="width:364.6pt;height:319.1pt;visibility:visible;mso-wrap-style:square" o:bullet="t">
+      <v:shape id="_x0000_i1081" type="#_x0000_t75" style="width:364.5pt;height:319.5pt;visibility:visible;mso-wrap-style:square" o:bullet="t">
         <v:imagedata r:id="rId7" o:title="icon"/>
       </v:shape>
     </w:pict>

</xml_diff>

<commit_message>
Fix SED to SDE
git-svn-id: file:///e/GoogleDrive/repos/Job/ResumeAndTranscript@53 ef9b47d0-afce-4c4f-8353-34dd68159fed
</commit_message>
<xml_diff>
--- a/MinhLeHoang_Resume.docx
+++ b/MinhLeHoang_Resume.docx
@@ -311,7 +311,36 @@
           <w:bCs/>
           <w:color w:val="000000"/>
         </w:rPr>
-        <w:t>SED Intern</w:t>
+        <w:t>S</w:t>
+      </w:r>
+      <w:r>
+        <w:rPr>
+          <w:rFonts w:ascii="Calibri" w:eastAsia="Times New Roman" w:hAnsi="Calibri" w:cs="Courier New"/>
+          <w:b/>
+          <w:bCs/>
+          <w:color w:val="000000"/>
+        </w:rPr>
+        <w:t>D</w:t>
+      </w:r>
+      <w:r>
+        <w:rPr>
+          <w:rFonts w:ascii="Calibri" w:eastAsia="Times New Roman" w:hAnsi="Calibri" w:cs="Courier New"/>
+          <w:b/>
+          <w:bCs/>
+          <w:color w:val="000000"/>
+        </w:rPr>
+        <w:t>E</w:t>
+      </w:r>
+      <w:bookmarkStart w:id="0" w:name="_GoBack"/>
+      <w:bookmarkEnd w:id="0"/>
+      <w:r>
+        <w:rPr>
+          <w:rFonts w:ascii="Calibri" w:eastAsia="Times New Roman" w:hAnsi="Calibri" w:cs="Courier New"/>
+          <w:b/>
+          <w:bCs/>
+          <w:color w:val="000000"/>
+        </w:rPr>
+        <w:t xml:space="preserve"> Intern</w:t>
       </w:r>
       <w:r>
         <w:rPr>
@@ -410,28 +439,7 @@
           <w:rFonts w:ascii="Calibri" w:eastAsia="Times New Roman" w:hAnsi="Calibri" w:cs="Times New Roman"/>
           <w:color w:val="000000"/>
         </w:rPr>
-        <w:t xml:space="preserve">Creating monitor services for </w:t>
-      </w:r>
-      <w:r>
-        <w:rPr>
-          <w:rFonts w:ascii="Calibri" w:eastAsia="Times New Roman" w:hAnsi="Calibri" w:cs="Times New Roman"/>
-          <w:color w:val="000000"/>
-        </w:rPr>
-        <w:t xml:space="preserve">Microsoft Autopilot </w:t>
-      </w:r>
-      <w:r>
-        <w:rPr>
-          <w:rFonts w:ascii="Calibri" w:eastAsia="Times New Roman" w:hAnsi="Calibri" w:cs="Times New Roman"/>
-          <w:color w:val="000000"/>
-        </w:rPr>
-        <w:t>services</w:t>
-      </w:r>
-      <w:r>
-        <w:rPr>
-          <w:rFonts w:ascii="Calibri" w:eastAsia="Times New Roman" w:hAnsi="Calibri" w:cs="Times New Roman"/>
-          <w:color w:val="000000"/>
-        </w:rPr>
-        <w:t>.</w:t>
+        <w:t>Creating monitor services for Microsoft Autopilot services.</w:t>
       </w:r>
     </w:p>
     <w:p>
@@ -665,8 +673,6 @@
         </w:rPr>
         <w:t>Gave out assembly lecture while the instructor was away for conference.</w:t>
       </w:r>
-      <w:bookmarkStart w:id="0" w:name="_GoBack"/>
-      <w:bookmarkEnd w:id="0"/>
     </w:p>
     <w:p>
       <w:pPr>
@@ -3165,49 +3171,49 @@
         <v:path o:extrusionok="f" gradientshapeok="t" o:connecttype="rect"/>
         <o:lock v:ext="edit" aspectratio="t"/>
       </v:shapetype>
-      <v:shape id="_x0000_i1075" type="#_x0000_t75" alt="http://static.php.net/www.php.net/images/php.gif" style="width:90pt;height:50.25pt;visibility:visible;mso-wrap-style:square" o:bullet="t">
+      <v:shape id="_x0000_i1096" type="#_x0000_t75" alt="http://static.php.net/www.php.net/images/php.gif" style="width:90pt;height:50.25pt;visibility:visible;mso-wrap-style:square" o:bullet="t">
         <v:imagedata r:id="rId1" o:title="php"/>
       </v:shape>
     </w:pict>
   </w:numPicBullet>
   <w:numPicBullet w:numPicBulletId="1">
     <w:pict>
-      <v:shape id="_x0000_i1076" type="#_x0000_t75" style="width:16.5pt;height:16.5pt;visibility:visible;mso-wrap-style:square" o:bullet="t">
+      <v:shape id="_x0000_i1097" type="#_x0000_t75" style="width:16.5pt;height:16.5pt;visibility:visible;mso-wrap-style:square" o:bullet="t">
         <v:imagedata r:id="rId2" o:title="eps_closedHS"/>
       </v:shape>
     </w:pict>
   </w:numPicBullet>
   <w:numPicBullet w:numPicBulletId="2">
     <w:pict>
-      <v:shape id="_x0000_i1077" type="#_x0000_t75" style="width:16.5pt;height:16.5pt;visibility:visible;mso-wrap-style:square" o:bullet="t">
+      <v:shape id="_x0000_i1098" type="#_x0000_t75" style="width:16.5pt;height:16.5pt;visibility:visible;mso-wrap-style:square" o:bullet="t">
         <v:imagedata r:id="rId3" o:title="Web"/>
       </v:shape>
     </w:pict>
   </w:numPicBullet>
   <w:numPicBullet w:numPicBulletId="3">
     <w:pict>
-      <v:shape id="_x0000_i1078" type="#_x0000_t75" style="width:16.5pt;height:16.5pt;visibility:visible;mso-wrap-style:square" o:bullet="t">
+      <v:shape id="_x0000_i1099" type="#_x0000_t75" style="width:16.5pt;height:16.5pt;visibility:visible;mso-wrap-style:square" o:bullet="t">
         <v:imagedata r:id="rId4" o:title="DialHS"/>
       </v:shape>
     </w:pict>
   </w:numPicBullet>
   <w:numPicBullet w:numPicBulletId="4">
     <w:pict>
-      <v:shape id="_x0000_i1079" type="#_x0000_t75" style="width:16.5pt;height:16.5pt;visibility:visible;mso-wrap-style:square" o:bullet="t">
+      <v:shape id="_x0000_i1100" type="#_x0000_t75" style="width:16.5pt;height:16.5pt;visibility:visible;mso-wrap-style:square" o:bullet="t">
         <v:imagedata r:id="rId5" o:title="HTMLPageHS"/>
       </v:shape>
     </w:pict>
   </w:numPicBullet>
   <w:numPicBullet w:numPicBulletId="5">
     <w:pict>
-      <v:shape id="_x0000_i1080" type="#_x0000_t75" style="width:16.5pt;height:16.5pt;visibility:visible;mso-wrap-style:square" o:bullet="t">
+      <v:shape id="_x0000_i1101" type="#_x0000_t75" style="width:16.5pt;height:16.5pt;visibility:visible;mso-wrap-style:square" o:bullet="t">
         <v:imagedata r:id="rId6" o:title="HomeHS"/>
       </v:shape>
     </w:pict>
   </w:numPicBullet>
   <w:numPicBullet w:numPicBulletId="6">
     <w:pict>
-      <v:shape id="_x0000_i1081" type="#_x0000_t75" style="width:364.5pt;height:319.5pt;visibility:visible;mso-wrap-style:square" o:bullet="t">
+      <v:shape id="_x0000_i1102" type="#_x0000_t75" style="width:364.5pt;height:319.5pt;visibility:visible;mso-wrap-style:square" o:bullet="t">
         <v:imagedata r:id="rId7" o:title="icon"/>
       </v:shape>
     </w:pict>

</xml_diff>

<commit_message>
Update resume post Microsoft 2014
git-svn-id: file:///e/GoogleDrive/repos/Job/ResumeAndTranscript@54 ef9b47d0-afce-4c4f-8353-34dd68159fed
</commit_message>
<xml_diff>
--- a/MinhLeHoang_Resume.docx
+++ b/MinhLeHoang_Resume.docx
@@ -192,6 +192,8 @@
           <w:t>http://www.linkedin.com/pub/minh-le-hoang/58/893/305</w:t>
         </w:r>
       </w:hyperlink>
+      <w:bookmarkStart w:id="0" w:name="_GoBack"/>
+      <w:bookmarkEnd w:id="0"/>
     </w:p>
     <w:p>
       <w:pPr>
@@ -239,16 +241,85 @@
       </w:pPr>
       <w:r>
         <w:rPr>
+          <w:rFonts w:ascii="Calibri" w:eastAsia="Times New Roman" w:hAnsi="Calibri" w:cs="Courier New"/>
+          <w:b/>
+          <w:bCs/>
+          <w:color w:val="000000"/>
+        </w:rPr>
+        <w:t>S</w:t>
+      </w:r>
+      <w:r>
+        <w:rPr>
+          <w:rFonts w:ascii="Calibri" w:eastAsia="Times New Roman" w:hAnsi="Calibri" w:cs="Courier New"/>
+          <w:b/>
+          <w:bCs/>
+          <w:color w:val="000000"/>
+        </w:rPr>
+        <w:t>D</w:t>
+      </w:r>
+      <w:r>
+        <w:rPr>
+          <w:rFonts w:ascii="Calibri" w:eastAsia="Times New Roman" w:hAnsi="Calibri" w:cs="Courier New"/>
+          <w:b/>
+          <w:bCs/>
+          <w:color w:val="000000"/>
+        </w:rPr>
+        <w:t>E</w:t>
+      </w:r>
+      <w:r>
+        <w:rPr>
+          <w:rFonts w:ascii="Calibri" w:eastAsia="Times New Roman" w:hAnsi="Calibri" w:cs="Courier New"/>
+          <w:b/>
+          <w:bCs/>
+          <w:color w:val="000000"/>
+        </w:rPr>
+        <w:t xml:space="preserve"> Intern</w:t>
+      </w:r>
+      <w:r>
+        <w:rPr>
+          <w:rFonts w:ascii="Calibri" w:eastAsia="Times New Roman" w:hAnsi="Calibri" w:cs="Times New Roman"/>
+          <w:color w:val="000000"/>
+        </w:rPr>
+        <w:t xml:space="preserve"> </w:t>
+      </w:r>
+      <w:r>
+        <w:rPr>
+          <w:rFonts w:ascii="Calibri" w:eastAsia="Times New Roman" w:hAnsi="Calibri" w:cs="Courier New"/>
+          <w:color w:val="000000"/>
+        </w:rPr>
+        <w:t xml:space="preserve">at </w:t>
+      </w:r>
+      <w:r>
+        <w:rPr>
+          <w:rFonts w:ascii="Calibri" w:eastAsia="Times New Roman" w:hAnsi="Calibri" w:cs="Courier New"/>
+          <w:color w:val="000000"/>
+        </w:rPr>
+        <w:t>Microsoft</w:t>
+      </w:r>
+    </w:p>
+    <w:p>
+      <w:pPr>
+        <w:spacing w:after="0"/>
+        <w:ind w:left="360"/>
+        <w:rPr>
+          <w:rFonts w:ascii="Calibri" w:eastAsia="Times New Roman" w:hAnsi="Calibri" w:cs="Courier New"/>
+          <w:i/>
+          <w:iCs/>
+          <w:color w:val="000000"/>
+        </w:rPr>
+      </w:pPr>
+      <w:r>
+        <w:rPr>
           <w:noProof/>
         </w:rPr>
         <w:drawing>
-          <wp:anchor distT="0" distB="0" distL="114300" distR="114300" simplePos="0" relativeHeight="251657216" behindDoc="0" locked="0" layoutInCell="1" allowOverlap="1" wp14:anchorId="57BCC3CB" wp14:editId="7FB02A12">
+          <wp:anchor distT="0" distB="0" distL="114300" distR="114300" simplePos="0" relativeHeight="251657216" behindDoc="0" locked="0" layoutInCell="1" allowOverlap="1" wp14:anchorId="01104E2C" wp14:editId="699393D2">
             <wp:simplePos x="0" y="0"/>
             <wp:positionH relativeFrom="column">
-              <wp:posOffset>4877282</wp:posOffset>
+              <wp:posOffset>4905375</wp:posOffset>
             </wp:positionH>
             <wp:positionV relativeFrom="paragraph">
-              <wp:posOffset>197739</wp:posOffset>
+              <wp:posOffset>11430</wp:posOffset>
             </wp:positionV>
             <wp:extent cx="913765" cy="193040"/>
             <wp:effectExtent l="0" t="0" r="635" b="0"/>
@@ -306,89 +377,18 @@
       </w:r>
       <w:r>
         <w:rPr>
-          <w:rFonts w:ascii="Calibri" w:eastAsia="Times New Roman" w:hAnsi="Calibri" w:cs="Courier New"/>
-          <w:b/>
-          <w:bCs/>
-          <w:color w:val="000000"/>
-        </w:rPr>
-        <w:t>S</w:t>
-      </w:r>
-      <w:r>
-        <w:rPr>
-          <w:rFonts w:ascii="Calibri" w:eastAsia="Times New Roman" w:hAnsi="Calibri" w:cs="Courier New"/>
-          <w:b/>
-          <w:bCs/>
-          <w:color w:val="000000"/>
-        </w:rPr>
-        <w:t>D</w:t>
-      </w:r>
-      <w:r>
-        <w:rPr>
-          <w:rFonts w:ascii="Calibri" w:eastAsia="Times New Roman" w:hAnsi="Calibri" w:cs="Courier New"/>
-          <w:b/>
-          <w:bCs/>
-          <w:color w:val="000000"/>
-        </w:rPr>
-        <w:t>E</w:t>
-      </w:r>
-      <w:bookmarkStart w:id="0" w:name="_GoBack"/>
-      <w:bookmarkEnd w:id="0"/>
-      <w:r>
-        <w:rPr>
-          <w:rFonts w:ascii="Calibri" w:eastAsia="Times New Roman" w:hAnsi="Calibri" w:cs="Courier New"/>
-          <w:b/>
-          <w:bCs/>
-          <w:color w:val="000000"/>
-        </w:rPr>
-        <w:t xml:space="preserve"> Intern</w:t>
-      </w:r>
-      <w:r>
-        <w:rPr>
-          <w:rFonts w:ascii="Calibri" w:eastAsia="Times New Roman" w:hAnsi="Calibri" w:cs="Times New Roman"/>
-          <w:color w:val="000000"/>
-        </w:rPr>
-        <w:t xml:space="preserve"> </w:t>
-      </w:r>
-      <w:r>
-        <w:rPr>
-          <w:rFonts w:ascii="Calibri" w:eastAsia="Times New Roman" w:hAnsi="Calibri" w:cs="Courier New"/>
-          <w:color w:val="000000"/>
-        </w:rPr>
-        <w:t xml:space="preserve">at </w:t>
-      </w:r>
-      <w:r>
-        <w:rPr>
-          <w:rFonts w:ascii="Calibri" w:eastAsia="Times New Roman" w:hAnsi="Calibri" w:cs="Courier New"/>
-          <w:color w:val="000000"/>
-        </w:rPr>
-        <w:t>Microsoft</w:t>
-      </w:r>
-    </w:p>
-    <w:p>
-      <w:pPr>
-        <w:spacing w:after="0"/>
-        <w:ind w:left="360"/>
+          <w:i/>
+          <w:noProof/>
+        </w:rPr>
+        <w:t>June</w:t>
+      </w:r>
+      <w:r>
         <w:rPr>
           <w:rFonts w:ascii="Calibri" w:eastAsia="Times New Roman" w:hAnsi="Calibri" w:cs="Courier New"/>
           <w:i/>
           <w:iCs/>
           <w:color w:val="000000"/>
         </w:rPr>
-      </w:pPr>
-      <w:r>
-        <w:rPr>
-          <w:i/>
-          <w:noProof/>
-        </w:rPr>
-        <w:t>June</w:t>
-      </w:r>
-      <w:r>
-        <w:rPr>
-          <w:rFonts w:ascii="Calibri" w:eastAsia="Times New Roman" w:hAnsi="Calibri" w:cs="Courier New"/>
-          <w:i/>
-          <w:iCs/>
-          <w:color w:val="000000"/>
-        </w:rPr>
         <w:t xml:space="preserve"> 2014 – </w:t>
       </w:r>
       <w:r>
@@ -399,7 +399,7 @@
           <w:color w:val="000000"/>
           <w:szCs w:val="24"/>
         </w:rPr>
-        <w:t>Present</w:t>
+        <w:t>August 2014</w:t>
       </w:r>
     </w:p>
     <w:p>
@@ -419,7 +419,7 @@
           <w:rFonts w:ascii="Calibri" w:eastAsia="Times New Roman" w:hAnsi="Calibri" w:cs="Times New Roman"/>
           <w:color w:val="000000"/>
         </w:rPr>
-        <w:t>Creating Zookeeper prototype to coordinate distributed servers.</w:t>
+        <w:t>Created monitor services for Rating and Review services</w:t>
       </w:r>
     </w:p>
     <w:p>
@@ -439,7 +439,41 @@
           <w:rFonts w:ascii="Calibri" w:eastAsia="Times New Roman" w:hAnsi="Calibri" w:cs="Times New Roman"/>
           <w:color w:val="000000"/>
         </w:rPr>
-        <w:t>Creating monitor services for Microsoft Autopilot services.</w:t>
+        <w:t>Created</w:t>
+      </w:r>
+      <w:r>
+        <w:rPr>
+          <w:rFonts w:ascii="Calibri" w:eastAsia="Times New Roman" w:hAnsi="Calibri" w:cs="Times New Roman"/>
+          <w:color w:val="000000"/>
+        </w:rPr>
+        <w:t xml:space="preserve"> ASP .Net MVC </w:t>
+      </w:r>
+      <w:r>
+        <w:rPr>
+          <w:rFonts w:ascii="Calibri" w:eastAsia="Times New Roman" w:hAnsi="Calibri" w:cs="Times New Roman"/>
+          <w:color w:val="000000"/>
+        </w:rPr>
+        <w:t>4 application to generate data for the next Window store generation</w:t>
+      </w:r>
+    </w:p>
+    <w:p>
+      <w:pPr>
+        <w:numPr>
+          <w:ilvl w:val="0"/>
+          <w:numId w:val="43"/>
+        </w:numPr>
+        <w:spacing w:after="0"/>
+        <w:rPr>
+          <w:rFonts w:ascii="Calibri" w:eastAsia="Times New Roman" w:hAnsi="Calibri" w:cs="Times New Roman"/>
+          <w:color w:val="000000"/>
+        </w:rPr>
+      </w:pPr>
+      <w:r>
+        <w:rPr>
+          <w:rFonts w:ascii="Calibri" w:eastAsia="Times New Roman" w:hAnsi="Calibri" w:cs="Times New Roman"/>
+          <w:color w:val="000000"/>
+        </w:rPr>
+        <w:t>Set up Apache Zookeeper prototype to coordinate Window Store Rating and Review’s data across data centers</w:t>
       </w:r>
     </w:p>
     <w:p>
@@ -1066,7 +1100,7 @@
           <w:color w:val="000000"/>
           <w:szCs w:val="24"/>
         </w:rPr>
-        <w:t>Developed</w:t>
+        <w:t>Supported</w:t>
       </w:r>
       <w:r>
         <w:rPr>
@@ -1074,7 +1108,7 @@
           <w:color w:val="000000"/>
           <w:szCs w:val="24"/>
         </w:rPr>
-        <w:t xml:space="preserve"> an internal website using Java, JFS, Spring MVC framework, Hibernate, Apache Velocity, RAD, WAS to analyze databases and services in different environments.</w:t>
+        <w:t xml:space="preserve"> migration from WAS6 to WAS8.5</w:t>
       </w:r>
     </w:p>
     <w:p>
@@ -1099,7 +1133,7 @@
           <w:color w:val="000000"/>
           <w:szCs w:val="24"/>
         </w:rPr>
-        <w:t>Supported</w:t>
+        <w:t>Developed</w:t>
       </w:r>
       <w:r>
         <w:rPr>
@@ -1107,7 +1141,7 @@
           <w:color w:val="000000"/>
           <w:szCs w:val="24"/>
         </w:rPr>
-        <w:t xml:space="preserve"> migration from WAS6 to WAS8.5</w:t>
+        <w:t xml:space="preserve"> an internal website using Java, JFS, Spring MVC framework, Hibernate, Apache Velocity, RAD, WAS to analyze databases and services in different environments.</w:t>
       </w:r>
     </w:p>
     <w:p>
@@ -1241,8 +1275,9 @@
           <w:highlight w:val="white"/>
           <w:lang w:val="en"/>
         </w:rPr>
-        <w:t>Java, jquery, Spring MVC, Hibernate, Tomcat</w:t>
-      </w:r>
+        <w:t xml:space="preserve">Java, </w:t>
+      </w:r>
+      <w:proofErr w:type="spellStart"/>
       <w:r>
         <w:rPr>
           <w:rFonts w:cs="Times New Roman"/>
@@ -1252,8 +1287,9 @@
           <w:highlight w:val="white"/>
           <w:lang w:val="en"/>
         </w:rPr>
-        <w:t xml:space="preserve"> apache server</w:t>
-      </w:r>
+        <w:t>jquery</w:t>
+      </w:r>
+      <w:proofErr w:type="spellEnd"/>
       <w:r>
         <w:rPr>
           <w:rFonts w:cs="Times New Roman"/>
@@ -1263,7 +1299,7 @@
           <w:highlight w:val="white"/>
           <w:lang w:val="en"/>
         </w:rPr>
-        <w:t>, php, MySQL, PostgreSQL, python, C#, Android</w:t>
+        <w:t>, Spring MVC, Hibernate, Tomcat</w:t>
       </w:r>
       <w:r>
         <w:rPr>
@@ -1274,18 +1310,88 @@
           <w:highlight w:val="white"/>
           <w:lang w:val="en"/>
         </w:rPr>
-        <w:t xml:space="preserve">, </w:t>
-      </w:r>
-      <w:r>
-        <w:rPr>
-          <w:rFonts w:cs="Times New Roman"/>
-          <w:color w:val="000000"/>
-          <w:sz w:val="6"/>
+        <w:t xml:space="preserve"> apache server</w:t>
+      </w:r>
+      <w:r>
+        <w:rPr>
+          <w:rFonts w:cs="Times New Roman"/>
+          <w:color w:val="000000"/>
+          <w:sz w:val="8"/>
           <w:szCs w:val="24"/>
           <w:highlight w:val="white"/>
           <w:lang w:val="en"/>
         </w:rPr>
-        <w:t>SVN subversion, github, Visual Studio, Eclipse, NetBeans, Linux, Window</w:t>
+        <w:t xml:space="preserve">, </w:t>
+      </w:r>
+      <w:proofErr w:type="spellStart"/>
+      <w:r>
+        <w:rPr>
+          <w:rFonts w:cs="Times New Roman"/>
+          <w:color w:val="000000"/>
+          <w:sz w:val="8"/>
+          <w:szCs w:val="24"/>
+          <w:highlight w:val="white"/>
+          <w:lang w:val="en"/>
+        </w:rPr>
+        <w:t>php</w:t>
+      </w:r>
+      <w:proofErr w:type="spellEnd"/>
+      <w:r>
+        <w:rPr>
+          <w:rFonts w:cs="Times New Roman"/>
+          <w:color w:val="000000"/>
+          <w:sz w:val="8"/>
+          <w:szCs w:val="24"/>
+          <w:highlight w:val="white"/>
+          <w:lang w:val="en"/>
+        </w:rPr>
+        <w:t>, MySQL, PostgreSQL, python, C#, Android</w:t>
+      </w:r>
+      <w:r>
+        <w:rPr>
+          <w:rFonts w:cs="Times New Roman"/>
+          <w:color w:val="000000"/>
+          <w:sz w:val="8"/>
+          <w:szCs w:val="24"/>
+          <w:highlight w:val="white"/>
+          <w:lang w:val="en"/>
+        </w:rPr>
+        <w:t xml:space="preserve">, </w:t>
+      </w:r>
+      <w:r>
+        <w:rPr>
+          <w:rFonts w:cs="Times New Roman"/>
+          <w:color w:val="000000"/>
+          <w:sz w:val="6"/>
+          <w:szCs w:val="24"/>
+          <w:highlight w:val="white"/>
+          <w:lang w:val="en"/>
+        </w:rPr>
+        <w:t xml:space="preserve">SVN subversion, </w:t>
+      </w:r>
+      <w:proofErr w:type="spellStart"/>
+      <w:r>
+        <w:rPr>
+          <w:rFonts w:cs="Times New Roman"/>
+          <w:color w:val="000000"/>
+          <w:sz w:val="6"/>
+          <w:szCs w:val="24"/>
+          <w:highlight w:val="white"/>
+          <w:lang w:val="en"/>
+        </w:rPr>
+        <w:t>github</w:t>
+      </w:r>
+      <w:proofErr w:type="spellEnd"/>
+      <w:r>
+        <w:rPr>
+          <w:rFonts w:cs="Times New Roman"/>
+          <w:color w:val="000000"/>
+          <w:sz w:val="6"/>
+          <w:szCs w:val="24"/>
+          <w:highlight w:val="white"/>
+          <w:lang w:val="en"/>
+        </w:rPr>
+        <w:t>, Visual Studio, Eclipse, NetBeans, Linux, Window</w:t>
       </w:r>
     </w:p>
     <w:p>
@@ -3131,7 +3237,14 @@
     </w:r>
     <w:r>
       <w:tab/>
-      <w:t xml:space="preserve">Email : </w:t>
+    </w:r>
+    <w:proofErr w:type="gramStart"/>
+    <w:r>
+      <w:t>Email :</w:t>
+    </w:r>
+    <w:proofErr w:type="gramEnd"/>
+    <w:r>
+      <w:t xml:space="preserve"> </w:t>
     </w:r>
     <w:hyperlink r:id="rId1" w:history="1">
       <w:r>
@@ -3171,49 +3284,49 @@
         <v:path o:extrusionok="f" gradientshapeok="t" o:connecttype="rect"/>
         <o:lock v:ext="edit" aspectratio="t"/>
       </v:shapetype>
-      <v:shape id="_x0000_i1096" type="#_x0000_t75" alt="http://static.php.net/www.php.net/images/php.gif" style="width:90pt;height:50.25pt;visibility:visible;mso-wrap-style:square" o:bullet="t">
+      <v:shape id="_x0000_i1047" type="#_x0000_t75" alt="http://static.php.net/www.php.net/images/php.gif" style="width:90pt;height:50.25pt;visibility:visible;mso-wrap-style:square" o:bullet="t">
         <v:imagedata r:id="rId1" o:title="php"/>
       </v:shape>
     </w:pict>
   </w:numPicBullet>
   <w:numPicBullet w:numPicBulletId="1">
     <w:pict>
-      <v:shape id="_x0000_i1097" type="#_x0000_t75" style="width:16.5pt;height:16.5pt;visibility:visible;mso-wrap-style:square" o:bullet="t">
+      <v:shape id="_x0000_i1048" type="#_x0000_t75" style="width:16.5pt;height:16.5pt;visibility:visible;mso-wrap-style:square" o:bullet="t">
         <v:imagedata r:id="rId2" o:title="eps_closedHS"/>
       </v:shape>
     </w:pict>
   </w:numPicBullet>
   <w:numPicBullet w:numPicBulletId="2">
     <w:pict>
-      <v:shape id="_x0000_i1098" type="#_x0000_t75" style="width:16.5pt;height:16.5pt;visibility:visible;mso-wrap-style:square" o:bullet="t">
+      <v:shape id="_x0000_i1049" type="#_x0000_t75" style="width:16.5pt;height:16.5pt;visibility:visible;mso-wrap-style:square" o:bullet="t">
         <v:imagedata r:id="rId3" o:title="Web"/>
       </v:shape>
     </w:pict>
   </w:numPicBullet>
   <w:numPicBullet w:numPicBulletId="3">
     <w:pict>
-      <v:shape id="_x0000_i1099" type="#_x0000_t75" style="width:16.5pt;height:16.5pt;visibility:visible;mso-wrap-style:square" o:bullet="t">
+      <v:shape id="_x0000_i1050" type="#_x0000_t75" style="width:16.5pt;height:16.5pt;visibility:visible;mso-wrap-style:square" o:bullet="t">
         <v:imagedata r:id="rId4" o:title="DialHS"/>
       </v:shape>
     </w:pict>
   </w:numPicBullet>
   <w:numPicBullet w:numPicBulletId="4">
     <w:pict>
-      <v:shape id="_x0000_i1100" type="#_x0000_t75" style="width:16.5pt;height:16.5pt;visibility:visible;mso-wrap-style:square" o:bullet="t">
+      <v:shape id="_x0000_i1051" type="#_x0000_t75" style="width:16.5pt;height:16.5pt;visibility:visible;mso-wrap-style:square" o:bullet="t">
         <v:imagedata r:id="rId5" o:title="HTMLPageHS"/>
       </v:shape>
     </w:pict>
   </w:numPicBullet>
   <w:numPicBullet w:numPicBulletId="5">
     <w:pict>
-      <v:shape id="_x0000_i1101" type="#_x0000_t75" style="width:16.5pt;height:16.5pt;visibility:visible;mso-wrap-style:square" o:bullet="t">
+      <v:shape id="_x0000_i1052" type="#_x0000_t75" style="width:16.5pt;height:16.5pt;visibility:visible;mso-wrap-style:square" o:bullet="t">
         <v:imagedata r:id="rId6" o:title="HomeHS"/>
       </v:shape>
     </w:pict>
   </w:numPicBullet>
   <w:numPicBullet w:numPicBulletId="6">
     <w:pict>
-      <v:shape id="_x0000_i1102" type="#_x0000_t75" style="width:364.5pt;height:319.5pt;visibility:visible;mso-wrap-style:square" o:bullet="t">
+      <v:shape id="_x0000_i1053" type="#_x0000_t75" style="width:364.5pt;height:319.5pt;visibility:visible;mso-wrap-style:square" o:bullet="t">
         <v:imagedata r:id="rId7" o:title="icon"/>
       </v:shape>
     </w:pict>

</xml_diff>

<commit_message>
Add Amazon into resume
git-svn-id: file:///e/GoogleDrive/repos/Job/ResumeAndTranscript@55 ef9b47d0-afce-4c4f-8353-34dd68159fed
</commit_message>
<xml_diff>
--- a/MinhLeHoang_Resume.docx
+++ b/MinhLeHoang_Resume.docx
@@ -64,7 +64,7 @@
           <w:rFonts w:cs="Times New Roman"/>
           <w:szCs w:val="24"/>
         </w:rPr>
-        <w:t>Apt S1003</w:t>
+        <w:t>2116 State Street</w:t>
       </w:r>
       <w:r>
         <w:rPr>
@@ -78,22 +78,14 @@
           <w:rFonts w:cs="Times New Roman"/>
           <w:szCs w:val="24"/>
         </w:rPr>
-        <w:t>14716 NE 40</w:t>
-      </w:r>
-      <w:r>
-        <w:rPr>
-          <w:rFonts w:cs="Times New Roman"/>
-          <w:szCs w:val="24"/>
-          <w:vertAlign w:val="superscript"/>
-        </w:rPr>
-        <w:t>th</w:t>
-      </w:r>
-      <w:r>
-        <w:rPr>
-          <w:rFonts w:cs="Times New Roman"/>
-          <w:szCs w:val="24"/>
-        </w:rPr>
-        <w:t xml:space="preserve"> Street</w:t>
+        <w:t>E</w:t>
+      </w:r>
+      <w:r>
+        <w:rPr>
+          <w:rFonts w:cs="Times New Roman"/>
+          <w:szCs w:val="24"/>
+        </w:rPr>
+        <w:t>verett</w:t>
       </w:r>
       <w:r>
         <w:rPr>
@@ -107,7 +99,7 @@
           <w:rFonts w:cs="Times New Roman"/>
           <w:szCs w:val="24"/>
         </w:rPr>
-        <w:t>Bellevue</w:t>
+        <w:t>Washington</w:t>
       </w:r>
       <w:r>
         <w:rPr>
@@ -121,20 +113,6 @@
           <w:rFonts w:cs="Times New Roman"/>
           <w:szCs w:val="24"/>
         </w:rPr>
-        <w:t>Washington</w:t>
-      </w:r>
-      <w:r>
-        <w:rPr>
-          <w:rFonts w:cs="Times New Roman"/>
-          <w:szCs w:val="24"/>
-        </w:rPr>
-        <w:t xml:space="preserve">, </w:t>
-      </w:r>
-      <w:r>
-        <w:rPr>
-          <w:rFonts w:cs="Times New Roman"/>
-          <w:szCs w:val="24"/>
-        </w:rPr>
         <w:t>USA,</w:t>
       </w:r>
       <w:r>
@@ -149,7 +127,14 @@
           <w:rFonts w:cs="Times New Roman"/>
           <w:szCs w:val="24"/>
         </w:rPr>
-        <w:t>98007</w:t>
+        <w:t>98</w:t>
+      </w:r>
+      <w:r>
+        <w:rPr>
+          <w:rFonts w:cs="Times New Roman"/>
+          <w:szCs w:val="24"/>
+        </w:rPr>
+        <w:t>201</w:t>
       </w:r>
     </w:p>
     <w:p>
@@ -189,11 +174,19 @@
             <w:rFonts w:cs="Times New Roman"/>
             <w:szCs w:val="24"/>
           </w:rPr>
-          <w:t>http://www.linkedin.com/pub/minh-le-hoang/58/893/305</w:t>
+          <w:t>http://www.linkedin.com/pub/minh-le-ho</w:t>
+        </w:r>
+        <w:bookmarkStart w:id="0" w:name="_GoBack"/>
+        <w:bookmarkEnd w:id="0"/>
+        <w:r>
+          <w:rPr>
+            <w:rStyle w:val="Hyperlink"/>
+            <w:rFonts w:cs="Times New Roman"/>
+            <w:szCs w:val="24"/>
+          </w:rPr>
+          <w:t>ang/58/893/305</w:t>
         </w:r>
       </w:hyperlink>
-      <w:bookmarkStart w:id="0" w:name="_GoBack"/>
-      <w:bookmarkEnd w:id="0"/>
     </w:p>
     <w:p>
       <w:pPr>
@@ -236,6 +229,7 @@
         <w:ind w:left="360"/>
         <w:rPr>
           <w:rFonts w:ascii="Calibri" w:eastAsia="Times New Roman" w:hAnsi="Calibri" w:cs="Courier New"/>
+          <w:bCs/>
           <w:color w:val="000000"/>
         </w:rPr>
       </w:pPr>
@@ -246,8 +240,180 @@
           <w:bCs/>
           <w:color w:val="000000"/>
         </w:rPr>
-        <w:t>S</w:t>
-      </w:r>
+        <w:t xml:space="preserve">SDE intern </w:t>
+      </w:r>
+      <w:r>
+        <w:rPr>
+          <w:rFonts w:ascii="Calibri" w:eastAsia="Times New Roman" w:hAnsi="Calibri" w:cs="Courier New"/>
+          <w:bCs/>
+          <w:color w:val="000000"/>
+        </w:rPr>
+        <w:t>at Amazon</w:t>
+      </w:r>
+    </w:p>
+    <w:p>
+      <w:pPr>
+        <w:spacing w:after="0"/>
+        <w:ind w:left="360"/>
+        <w:rPr>
+          <w:rFonts w:ascii="Calibri" w:eastAsia="Times New Roman" w:hAnsi="Calibri" w:cs="Courier New"/>
+          <w:i/>
+          <w:iCs/>
+          <w:color w:val="000000"/>
+        </w:rPr>
+      </w:pPr>
+      <w:r>
+        <w:rPr>
+          <w:noProof/>
+        </w:rPr>
+        <w:drawing>
+          <wp:anchor distT="0" distB="0" distL="114300" distR="114300" simplePos="0" relativeHeight="251666944" behindDoc="0" locked="0" layoutInCell="1" allowOverlap="1" wp14:anchorId="7A3402DE" wp14:editId="385F091E">
+            <wp:simplePos x="0" y="0"/>
+            <wp:positionH relativeFrom="column">
+              <wp:posOffset>4695825</wp:posOffset>
+            </wp:positionH>
+            <wp:positionV relativeFrom="paragraph">
+              <wp:posOffset>5715</wp:posOffset>
+            </wp:positionV>
+            <wp:extent cx="1245396" cy="365375"/>
+            <wp:effectExtent l="0" t="0" r="0" b="0"/>
+            <wp:wrapNone/>
+            <wp:docPr id="2" name="Picture 2" descr="http://mytechreport.com/wp-content/uploads/2014/03/amazon-logo-transparent.png"/>
+            <wp:cNvGraphicFramePr>
+              <a:graphicFrameLocks xmlns:a="http://schemas.openxmlformats.org/drawingml/2006/main" noChangeAspect="1"/>
+            </wp:cNvGraphicFramePr>
+            <a:graphic xmlns:a="http://schemas.openxmlformats.org/drawingml/2006/main">
+              <a:graphicData uri="http://schemas.openxmlformats.org/drawingml/2006/picture">
+                <pic:pic xmlns:pic="http://schemas.openxmlformats.org/drawingml/2006/picture">
+                  <pic:nvPicPr>
+                    <pic:cNvPr id="0" name="Picture 8" descr="http://mytechreport.com/wp-content/uploads/2014/03/amazon-logo-transparent.png"/>
+                    <pic:cNvPicPr>
+                      <a:picLocks noChangeAspect="1" noChangeArrowheads="1"/>
+                    </pic:cNvPicPr>
+                  </pic:nvPicPr>
+                  <pic:blipFill>
+                    <a:blip r:embed="rId9" cstate="print">
+                      <a:extLst>
+                        <a:ext uri="{28A0092B-C50C-407E-A947-70E740481C1C}">
+                          <a14:useLocalDpi xmlns:a14="http://schemas.microsoft.com/office/drawing/2010/main" val="0"/>
+                        </a:ext>
+                      </a:extLst>
+                    </a:blip>
+                    <a:srcRect/>
+                    <a:stretch>
+                      <a:fillRect/>
+                    </a:stretch>
+                  </pic:blipFill>
+                  <pic:spPr bwMode="auto">
+                    <a:xfrm>
+                      <a:off x="0" y="0"/>
+                      <a:ext cx="1245396" cy="365375"/>
+                    </a:xfrm>
+                    <a:prstGeom prst="rect">
+                      <a:avLst/>
+                    </a:prstGeom>
+                    <a:noFill/>
+                    <a:ln>
+                      <a:noFill/>
+                    </a:ln>
+                  </pic:spPr>
+                </pic:pic>
+              </a:graphicData>
+            </a:graphic>
+            <wp14:sizeRelH relativeFrom="page">
+              <wp14:pctWidth>0</wp14:pctWidth>
+            </wp14:sizeRelH>
+            <wp14:sizeRelV relativeFrom="page">
+              <wp14:pctHeight>0</wp14:pctHeight>
+            </wp14:sizeRelV>
+          </wp:anchor>
+        </w:drawing>
+      </w:r>
+      <w:r>
+        <w:rPr>
+          <w:i/>
+          <w:noProof/>
+        </w:rPr>
+        <w:t>September</w:t>
+      </w:r>
+      <w:r>
+        <w:rPr>
+          <w:rFonts w:ascii="Calibri" w:eastAsia="Times New Roman" w:hAnsi="Calibri" w:cs="Courier New"/>
+          <w:i/>
+          <w:iCs/>
+          <w:color w:val="000000"/>
+        </w:rPr>
+        <w:t xml:space="preserve"> 2014 – </w:t>
+      </w:r>
+      <w:r>
+        <w:rPr>
+          <w:rFonts w:eastAsia="Times New Roman" w:cs="Courier New"/>
+          <w:i/>
+          <w:iCs/>
+          <w:color w:val="000000"/>
+          <w:szCs w:val="24"/>
+        </w:rPr>
+        <w:t xml:space="preserve">February </w:t>
+      </w:r>
+      <w:r>
+        <w:rPr>
+          <w:rFonts w:eastAsia="Times New Roman" w:cs="Courier New"/>
+          <w:i/>
+          <w:iCs/>
+          <w:color w:val="000000"/>
+          <w:szCs w:val="24"/>
+        </w:rPr>
+        <w:t>2014</w:t>
+      </w:r>
+    </w:p>
+    <w:p>
+      <w:pPr>
+        <w:numPr>
+          <w:ilvl w:val="0"/>
+          <w:numId w:val="43"/>
+        </w:numPr>
+        <w:spacing w:after="0"/>
+        <w:rPr>
+          <w:rFonts w:ascii="Calibri" w:eastAsia="Times New Roman" w:hAnsi="Calibri" w:cs="Times New Roman"/>
+          <w:color w:val="000000"/>
+        </w:rPr>
+      </w:pPr>
+    </w:p>
+    <w:p>
+      <w:pPr>
+        <w:numPr>
+          <w:ilvl w:val="0"/>
+          <w:numId w:val="43"/>
+        </w:numPr>
+        <w:spacing w:after="0"/>
+        <w:rPr>
+          <w:rFonts w:ascii="Calibri" w:eastAsia="Times New Roman" w:hAnsi="Calibri" w:cs="Times New Roman"/>
+          <w:color w:val="000000"/>
+        </w:rPr>
+      </w:pPr>
+    </w:p>
+    <w:p>
+      <w:pPr>
+        <w:numPr>
+          <w:ilvl w:val="0"/>
+          <w:numId w:val="43"/>
+        </w:numPr>
+        <w:spacing w:after="0"/>
+        <w:rPr>
+          <w:rFonts w:ascii="Calibri" w:eastAsia="Times New Roman" w:hAnsi="Calibri" w:cs="Times New Roman"/>
+          <w:color w:val="000000"/>
+        </w:rPr>
+      </w:pPr>
+    </w:p>
+    <w:p>
+      <w:pPr>
+        <w:spacing w:after="0"/>
+        <w:ind w:left="360"/>
+        <w:rPr>
+          <w:rFonts w:ascii="Calibri" w:eastAsia="Times New Roman" w:hAnsi="Calibri" w:cs="Courier New"/>
+          <w:color w:val="000000"/>
+        </w:rPr>
+      </w:pPr>
       <w:r>
         <w:rPr>
           <w:rFonts w:ascii="Calibri" w:eastAsia="Times New Roman" w:hAnsi="Calibri" w:cs="Courier New"/>
@@ -255,7 +421,7 @@
           <w:bCs/>
           <w:color w:val="000000"/>
         </w:rPr>
-        <w:t>D</w:t>
+        <w:t>S</w:t>
       </w:r>
       <w:r>
         <w:rPr>
@@ -264,7 +430,7 @@
           <w:bCs/>
           <w:color w:val="000000"/>
         </w:rPr>
-        <w:t>E</w:t>
+        <w:t>D</w:t>
       </w:r>
       <w:r>
         <w:rPr>
@@ -273,6 +439,15 @@
           <w:bCs/>
           <w:color w:val="000000"/>
         </w:rPr>
+        <w:t>E</w:t>
+      </w:r>
+      <w:r>
+        <w:rPr>
+          <w:rFonts w:ascii="Calibri" w:eastAsia="Times New Roman" w:hAnsi="Calibri" w:cs="Courier New"/>
+          <w:b/>
+          <w:bCs/>
+          <w:color w:val="000000"/>
+        </w:rPr>
         <w:t xml:space="preserve"> Intern</w:t>
       </w:r>
       <w:r>
@@ -313,10 +488,10 @@
           <w:noProof/>
         </w:rPr>
         <w:drawing>
-          <wp:anchor distT="0" distB="0" distL="114300" distR="114300" simplePos="0" relativeHeight="251657216" behindDoc="0" locked="0" layoutInCell="1" allowOverlap="1" wp14:anchorId="01104E2C" wp14:editId="699393D2">
+          <wp:anchor distT="0" distB="0" distL="114300" distR="114300" simplePos="0" relativeHeight="251646464" behindDoc="0" locked="0" layoutInCell="1" allowOverlap="1" wp14:anchorId="369EB6D5" wp14:editId="01D8CB65">
             <wp:simplePos x="0" y="0"/>
             <wp:positionH relativeFrom="column">
-              <wp:posOffset>4905375</wp:posOffset>
+              <wp:posOffset>4901565</wp:posOffset>
             </wp:positionH>
             <wp:positionV relativeFrom="paragraph">
               <wp:posOffset>11430</wp:posOffset>
@@ -338,7 +513,7 @@
                     </pic:cNvPicPr>
                   </pic:nvPicPr>
                   <pic:blipFill>
-                    <a:blip r:embed="rId9">
+                    <a:blip r:embed="rId10">
                       <a:extLst>
                         <a:ext uri="{28A0092B-C50C-407E-A947-70E740481C1C}">
                           <a14:useLocalDpi xmlns:a14="http://schemas.microsoft.com/office/drawing/2010/main" val="0"/>
@@ -525,13 +700,13 @@
           <w:noProof/>
         </w:rPr>
         <w:drawing>
-          <wp:anchor distT="0" distB="0" distL="114300" distR="114300" simplePos="0" relativeHeight="251659776" behindDoc="0" locked="0" layoutInCell="1" allowOverlap="1" wp14:anchorId="1D5CB70F" wp14:editId="08E78B00">
+          <wp:anchor distT="0" distB="0" distL="114300" distR="114300" simplePos="0" relativeHeight="251659776" behindDoc="0" locked="0" layoutInCell="1" allowOverlap="1" wp14:anchorId="0F9390F3" wp14:editId="2B2C6A02">
             <wp:simplePos x="0" y="0"/>
             <wp:positionH relativeFrom="column">
-              <wp:posOffset>4967605</wp:posOffset>
+              <wp:posOffset>4969510</wp:posOffset>
             </wp:positionH>
             <wp:positionV relativeFrom="paragraph">
-              <wp:posOffset>2540</wp:posOffset>
+              <wp:posOffset>12065</wp:posOffset>
             </wp:positionV>
             <wp:extent cx="802640" cy="290195"/>
             <wp:effectExtent l="0" t="0" r="0" b="0"/>
@@ -550,7 +725,7 @@
                     </pic:cNvPicPr>
                   </pic:nvPicPr>
                   <pic:blipFill>
-                    <a:blip r:embed="rId10" cstate="print">
+                    <a:blip r:embed="rId11" cstate="print">
                       <a:extLst>
                         <a:ext uri="{28A0092B-C50C-407E-A947-70E740481C1C}">
                           <a14:useLocalDpi xmlns:a14="http://schemas.microsoft.com/office/drawing/2010/main" val="0"/>
@@ -726,7 +901,7 @@
           <w:color w:val="000000"/>
           <w:szCs w:val="24"/>
         </w:rPr>
-        <w:t>Office assistance</w:t>
+        <w:t>Associate Database Analyst</w:t>
       </w:r>
       <w:r>
         <w:rPr>
@@ -742,7 +917,15 @@
           <w:color w:val="000000"/>
           <w:szCs w:val="24"/>
         </w:rPr>
-        <w:t>at SUPO office in Ontario Institute for Studies in Education</w:t>
+        <w:t>at Bank o</w:t>
+      </w:r>
+      <w:r>
+        <w:rPr>
+          <w:rFonts w:eastAsia="Times New Roman" w:cs="Courier New"/>
+          <w:color w:val="000000"/>
+          <w:szCs w:val="24"/>
+        </w:rPr>
+        <w:t>f America Merrill Lynch</w:t>
       </w:r>
       <w:r>
         <w:t xml:space="preserve"> </w:t>
@@ -763,18 +946,1870 @@
           <w:noProof/>
         </w:rPr>
         <w:drawing>
-          <wp:anchor distT="0" distB="0" distL="114300" distR="114300" simplePos="0" relativeHeight="251658752" behindDoc="0" locked="0" layoutInCell="1" allowOverlap="1" wp14:anchorId="79656E42" wp14:editId="4343D8D5">
+          <wp:anchor distT="0" distB="0" distL="114300" distR="114300" simplePos="0" relativeHeight="251656704" behindDoc="0" locked="0" layoutInCell="1" allowOverlap="1" wp14:anchorId="2CDBA83B" wp14:editId="01D19A55">
             <wp:simplePos x="0" y="0"/>
             <wp:positionH relativeFrom="column">
-              <wp:posOffset>4992370</wp:posOffset>
+              <wp:posOffset>4932680</wp:posOffset>
             </wp:positionH>
             <wp:positionV relativeFrom="paragraph">
-              <wp:posOffset>1270</wp:posOffset>
+              <wp:posOffset>5080</wp:posOffset>
+            </wp:positionV>
+            <wp:extent cx="890270" cy="384175"/>
+            <wp:effectExtent l="0" t="0" r="5080" b="0"/>
+            <wp:wrapSquare wrapText="bothSides"/>
+            <wp:docPr id="3" name="Picture 3" descr="http://corp.bankofamerica.com/baml-ci-theme/images/baml-ci/logos/logo_baml_bw.png"/>
+            <wp:cNvGraphicFramePr>
+              <a:graphicFrameLocks xmlns:a="http://schemas.openxmlformats.org/drawingml/2006/main" noChangeAspect="1"/>
+            </wp:cNvGraphicFramePr>
+            <a:graphic xmlns:a="http://schemas.openxmlformats.org/drawingml/2006/main">
+              <a:graphicData uri="http://schemas.openxmlformats.org/drawingml/2006/picture">
+                <pic:pic xmlns:pic="http://schemas.openxmlformats.org/drawingml/2006/picture">
+                  <pic:nvPicPr>
+                    <pic:cNvPr id="0" name="Picture 3" descr="http://corp.bankofamerica.com/baml-ci-theme/images/baml-ci/logos/logo_baml_bw.png"/>
+                    <pic:cNvPicPr>
+                      <a:picLocks noChangeAspect="1" noChangeArrowheads="1"/>
+                    </pic:cNvPicPr>
+                  </pic:nvPicPr>
+                  <pic:blipFill>
+                    <a:blip r:embed="rId12" cstate="print">
+                      <a:extLst>
+                        <a:ext uri="{28A0092B-C50C-407E-A947-70E740481C1C}">
+                          <a14:useLocalDpi xmlns:a14="http://schemas.microsoft.com/office/drawing/2010/main" val="0"/>
+                        </a:ext>
+                      </a:extLst>
+                    </a:blip>
+                    <a:srcRect/>
+                    <a:stretch>
+                      <a:fillRect/>
+                    </a:stretch>
+                  </pic:blipFill>
+                  <pic:spPr bwMode="auto">
+                    <a:xfrm>
+                      <a:off x="0" y="0"/>
+                      <a:ext cx="890270" cy="384175"/>
+                    </a:xfrm>
+                    <a:prstGeom prst="rect">
+                      <a:avLst/>
+                    </a:prstGeom>
+                    <a:noFill/>
+                    <a:ln>
+                      <a:noFill/>
+                    </a:ln>
+                  </pic:spPr>
+                </pic:pic>
+              </a:graphicData>
+            </a:graphic>
+            <wp14:sizeRelH relativeFrom="page">
+              <wp14:pctWidth>0</wp14:pctWidth>
+            </wp14:sizeRelH>
+            <wp14:sizeRelV relativeFrom="page">
+              <wp14:pctHeight>0</wp14:pctHeight>
+            </wp14:sizeRelV>
+          </wp:anchor>
+        </w:drawing>
+      </w:r>
+      <w:r>
+        <w:rPr>
+          <w:rFonts w:eastAsia="Times New Roman" w:cs="Courier New"/>
+          <w:i/>
+          <w:iCs/>
+          <w:color w:val="000000"/>
+          <w:szCs w:val="24"/>
+        </w:rPr>
+        <w:t xml:space="preserve">May 2013 - </w:t>
+      </w:r>
+      <w:r>
+        <w:rPr>
+          <w:rFonts w:eastAsia="Times New Roman" w:cs="Courier New"/>
+          <w:i/>
+          <w:iCs/>
+          <w:color w:val="000000"/>
+          <w:szCs w:val="24"/>
+        </w:rPr>
+        <w:t>August 2013</w:t>
+      </w:r>
+    </w:p>
+    <w:p>
+      <w:pPr>
+        <w:numPr>
+          <w:ilvl w:val="0"/>
+          <w:numId w:val="31"/>
+        </w:numPr>
+        <w:tabs>
+          <w:tab w:val="num" w:pos="1440"/>
+        </w:tabs>
+        <w:spacing w:after="0"/>
+        <w:rPr>
+          <w:rFonts w:eastAsia="Times New Roman" w:cs="Times New Roman"/>
+          <w:color w:val="000000"/>
+          <w:szCs w:val="24"/>
+        </w:rPr>
+      </w:pPr>
+      <w:r>
+        <w:rPr>
+          <w:rFonts w:eastAsia="Times New Roman" w:cs="Times New Roman"/>
+          <w:color w:val="000000"/>
+          <w:szCs w:val="24"/>
+        </w:rPr>
+        <w:t>Supported</w:t>
+      </w:r>
+      <w:r>
+        <w:rPr>
+          <w:rFonts w:eastAsia="Times New Roman" w:cs="Times New Roman"/>
+          <w:color w:val="000000"/>
+          <w:szCs w:val="24"/>
+        </w:rPr>
+        <w:t xml:space="preserve"> migration from WAS6 to WAS8.5</w:t>
+      </w:r>
+    </w:p>
+    <w:p>
+      <w:pPr>
+        <w:numPr>
+          <w:ilvl w:val="0"/>
+          <w:numId w:val="31"/>
+        </w:numPr>
+        <w:tabs>
+          <w:tab w:val="num" w:pos="1440"/>
+        </w:tabs>
+        <w:spacing w:after="0"/>
+        <w:rPr>
+          <w:rFonts w:eastAsia="Times New Roman" w:cs="Times New Roman"/>
+          <w:color w:val="000000"/>
+          <w:szCs w:val="24"/>
+        </w:rPr>
+      </w:pPr>
+      <w:r>
+        <w:rPr>
+          <w:rFonts w:eastAsia="Times New Roman" w:cs="Times New Roman"/>
+          <w:color w:val="000000"/>
+          <w:szCs w:val="24"/>
+        </w:rPr>
+        <w:t>Developed</w:t>
+      </w:r>
+      <w:r>
+        <w:rPr>
+          <w:rFonts w:eastAsia="Times New Roman" w:cs="Times New Roman"/>
+          <w:color w:val="000000"/>
+          <w:szCs w:val="24"/>
+        </w:rPr>
+        <w:t xml:space="preserve"> an internal website using Java, JFS, Spring MVC framework, Hibernate, Apache Velocity, RAD, WAS to analyze databases and services in different environments.</w:t>
+      </w:r>
+    </w:p>
+    <w:p>
+      <w:pPr>
+        <w:autoSpaceDE w:val="0"/>
+        <w:autoSpaceDN w:val="0"/>
+        <w:adjustRightInd w:val="0"/>
+        <w:spacing w:after="0"/>
+        <w:jc w:val="both"/>
+        <w:rPr>
+          <w:rFonts w:cs="Times New Roman"/>
+          <w:b/>
+          <w:bCs/>
+          <w:color w:val="000000"/>
+          <w:szCs w:val="24"/>
+          <w:u w:val="single"/>
+          <w:lang w:val="en"/>
+        </w:rPr>
+      </w:pPr>
+      <w:r>
+        <w:rPr>
+          <w:rFonts w:cs="Times New Roman"/>
+          <w:b/>
+          <w:bCs/>
+          <w:color w:val="000000"/>
+          <w:szCs w:val="24"/>
+          <w:u w:val="single"/>
+          <w:lang w:val="en"/>
+        </w:rPr>
+        <w:t>SKILLS</w:t>
+      </w:r>
+    </w:p>
+    <w:p>
+      <w:pPr>
+        <w:autoSpaceDE w:val="0"/>
+        <w:autoSpaceDN w:val="0"/>
+        <w:adjustRightInd w:val="0"/>
+        <w:spacing w:after="0"/>
+        <w:ind w:left="360"/>
+        <w:rPr>
+          <w:rFonts w:cs="Times New Roman"/>
+          <w:color w:val="000000"/>
+          <w:szCs w:val="24"/>
+          <w:highlight w:val="white"/>
+          <w:lang w:val="en"/>
+        </w:rPr>
+      </w:pPr>
+      <w:r>
+        <w:rPr>
+          <w:rFonts w:cs="Times New Roman"/>
+          <w:color w:val="000000"/>
+          <w:szCs w:val="24"/>
+          <w:highlight w:val="white"/>
+          <w:lang w:val="en"/>
+        </w:rPr>
+        <w:t>Development</w:t>
+      </w:r>
+      <w:r>
+        <w:rPr>
+          <w:rFonts w:cs="Times New Roman"/>
+          <w:color w:val="000000"/>
+          <w:szCs w:val="24"/>
+          <w:highlight w:val="white"/>
+          <w:lang w:val="en"/>
+        </w:rPr>
+        <w:t xml:space="preserve"> experience</w:t>
+      </w:r>
+      <w:r>
+        <w:rPr>
+          <w:rFonts w:cs="Times New Roman"/>
+          <w:color w:val="000000"/>
+          <w:szCs w:val="24"/>
+          <w:highlight w:val="white"/>
+          <w:lang w:val="en"/>
+        </w:rPr>
+        <w:t>s</w:t>
+      </w:r>
+      <w:r>
+        <w:rPr>
+          <w:rFonts w:cs="Times New Roman"/>
+          <w:color w:val="000000"/>
+          <w:szCs w:val="24"/>
+          <w:highlight w:val="white"/>
+          <w:lang w:val="en"/>
+        </w:rPr>
+        <w:t xml:space="preserve"> </w:t>
+      </w:r>
+      <w:r>
+        <w:rPr>
+          <w:rFonts w:cs="Times New Roman"/>
+          <w:color w:val="000000"/>
+          <w:szCs w:val="24"/>
+          <w:highlight w:val="white"/>
+          <w:lang w:val="en"/>
+        </w:rPr>
+        <w:t>with</w:t>
+      </w:r>
+      <w:r>
+        <w:rPr>
+          <w:rFonts w:cs="Times New Roman"/>
+          <w:color w:val="000000"/>
+          <w:szCs w:val="24"/>
+          <w:highlight w:val="white"/>
+          <w:lang w:val="en"/>
+        </w:rPr>
+        <w:t>:</w:t>
+      </w:r>
+    </w:p>
+    <w:p>
+      <w:pPr>
+        <w:autoSpaceDE w:val="0"/>
+        <w:autoSpaceDN w:val="0"/>
+        <w:adjustRightInd w:val="0"/>
+        <w:spacing w:after="0"/>
+        <w:jc w:val="center"/>
+        <w:rPr>
+          <w:rFonts w:cs="Times New Roman"/>
+          <w:color w:val="000000"/>
+          <w:sz w:val="6"/>
+          <w:szCs w:val="24"/>
+          <w:highlight w:val="white"/>
+          <w:lang w:val="en"/>
+        </w:rPr>
+      </w:pPr>
+      <w:r>
+        <w:rPr>
+          <w:rFonts w:cs="Times New Roman"/>
+          <w:color w:val="000000"/>
+          <w:sz w:val="8"/>
+          <w:szCs w:val="24"/>
+          <w:highlight w:val="white"/>
+          <w:lang w:val="en"/>
+        </w:rPr>
+        <w:t xml:space="preserve">Java, </w:t>
+      </w:r>
+      <w:proofErr w:type="spellStart"/>
+      <w:r>
+        <w:rPr>
+          <w:rFonts w:cs="Times New Roman"/>
+          <w:color w:val="000000"/>
+          <w:sz w:val="8"/>
+          <w:szCs w:val="24"/>
+          <w:highlight w:val="white"/>
+          <w:lang w:val="en"/>
+        </w:rPr>
+        <w:t>jquery</w:t>
+      </w:r>
+      <w:proofErr w:type="spellEnd"/>
+      <w:r>
+        <w:rPr>
+          <w:rFonts w:cs="Times New Roman"/>
+          <w:color w:val="000000"/>
+          <w:sz w:val="8"/>
+          <w:szCs w:val="24"/>
+          <w:highlight w:val="white"/>
+          <w:lang w:val="en"/>
+        </w:rPr>
+        <w:t>, Spring MVC, Hibernate, Tomcat</w:t>
+      </w:r>
+      <w:r>
+        <w:rPr>
+          <w:rFonts w:cs="Times New Roman"/>
+          <w:color w:val="000000"/>
+          <w:sz w:val="8"/>
+          <w:szCs w:val="24"/>
+          <w:highlight w:val="white"/>
+          <w:lang w:val="en"/>
+        </w:rPr>
+        <w:t xml:space="preserve"> apache server</w:t>
+      </w:r>
+      <w:r>
+        <w:rPr>
+          <w:rFonts w:cs="Times New Roman"/>
+          <w:color w:val="000000"/>
+          <w:sz w:val="8"/>
+          <w:szCs w:val="24"/>
+          <w:highlight w:val="white"/>
+          <w:lang w:val="en"/>
+        </w:rPr>
+        <w:t xml:space="preserve">, </w:t>
+      </w:r>
+      <w:proofErr w:type="spellStart"/>
+      <w:r>
+        <w:rPr>
+          <w:rFonts w:cs="Times New Roman"/>
+          <w:color w:val="000000"/>
+          <w:sz w:val="8"/>
+          <w:szCs w:val="24"/>
+          <w:highlight w:val="white"/>
+          <w:lang w:val="en"/>
+        </w:rPr>
+        <w:t>php</w:t>
+      </w:r>
+      <w:proofErr w:type="spellEnd"/>
+      <w:r>
+        <w:rPr>
+          <w:rFonts w:cs="Times New Roman"/>
+          <w:color w:val="000000"/>
+          <w:sz w:val="8"/>
+          <w:szCs w:val="24"/>
+          <w:highlight w:val="white"/>
+          <w:lang w:val="en"/>
+        </w:rPr>
+        <w:t>, MySQL, PostgreSQL, python, C#, Android</w:t>
+      </w:r>
+      <w:r>
+        <w:rPr>
+          <w:rFonts w:cs="Times New Roman"/>
+          <w:color w:val="000000"/>
+          <w:sz w:val="8"/>
+          <w:szCs w:val="24"/>
+          <w:highlight w:val="white"/>
+          <w:lang w:val="en"/>
+        </w:rPr>
+        <w:t xml:space="preserve">, </w:t>
+      </w:r>
+      <w:r>
+        <w:rPr>
+          <w:rFonts w:cs="Times New Roman"/>
+          <w:color w:val="000000"/>
+          <w:sz w:val="6"/>
+          <w:szCs w:val="24"/>
+          <w:highlight w:val="white"/>
+          <w:lang w:val="en"/>
+        </w:rPr>
+        <w:t xml:space="preserve">SVN subversion, </w:t>
+      </w:r>
+      <w:proofErr w:type="spellStart"/>
+      <w:r>
+        <w:rPr>
+          <w:rFonts w:cs="Times New Roman"/>
+          <w:color w:val="000000"/>
+          <w:sz w:val="6"/>
+          <w:szCs w:val="24"/>
+          <w:highlight w:val="white"/>
+          <w:lang w:val="en"/>
+        </w:rPr>
+        <w:t>github</w:t>
+      </w:r>
+      <w:proofErr w:type="spellEnd"/>
+      <w:r>
+        <w:rPr>
+          <w:rFonts w:cs="Times New Roman"/>
+          <w:color w:val="000000"/>
+          <w:sz w:val="6"/>
+          <w:szCs w:val="24"/>
+          <w:highlight w:val="white"/>
+          <w:lang w:val="en"/>
+        </w:rPr>
+        <w:t>, Visual Studio, Eclipse, NetBeans, Linux, Window</w:t>
+      </w:r>
+    </w:p>
+    <w:p>
+      <w:pPr>
+        <w:autoSpaceDE w:val="0"/>
+        <w:autoSpaceDN w:val="0"/>
+        <w:adjustRightInd w:val="0"/>
+        <w:spacing w:after="0"/>
+        <w:ind w:left="360"/>
+        <w:jc w:val="center"/>
+        <w:rPr>
+          <w:rFonts w:cs="Times New Roman"/>
+          <w:color w:val="000000"/>
+          <w:szCs w:val="24"/>
+          <w:lang w:val="en"/>
+        </w:rPr>
+      </w:pPr>
+      <w:bookmarkStart w:id="1" w:name="OLE_LINK1"/>
+      <w:r>
+        <w:rPr>
+          <w:noProof/>
+        </w:rPr>
+        <w:drawing>
+          <wp:inline distT="0" distB="0" distL="0" distR="0" wp14:anchorId="11E68161" wp14:editId="52FE26D3">
+            <wp:extent cx="409699" cy="251938"/>
+            <wp:effectExtent l="0" t="0" r="0" b="0"/>
+            <wp:docPr id="22" name="Picture 22" descr="http://www.digitaltrends.com/wp-content/uploads/2010/11/java-logo.jpg"/>
+            <wp:cNvGraphicFramePr>
+              <a:graphicFrameLocks xmlns:a="http://schemas.openxmlformats.org/drawingml/2006/main" noChangeAspect="1"/>
+            </wp:cNvGraphicFramePr>
+            <a:graphic xmlns:a="http://schemas.openxmlformats.org/drawingml/2006/main">
+              <a:graphicData uri="http://schemas.openxmlformats.org/drawingml/2006/picture">
+                <pic:pic xmlns:pic="http://schemas.openxmlformats.org/drawingml/2006/picture">
+                  <pic:nvPicPr>
+                    <pic:cNvPr id="0" name="Picture 21" descr="http://www.digitaltrends.com/wp-content/uploads/2010/11/java-logo.jpg"/>
+                    <pic:cNvPicPr>
+                      <a:picLocks noChangeAspect="1" noChangeArrowheads="1"/>
+                    </pic:cNvPicPr>
+                  </pic:nvPicPr>
+                  <pic:blipFill>
+                    <a:blip r:embed="rId13" cstate="print">
+                      <a:extLst>
+                        <a:ext uri="{28A0092B-C50C-407E-A947-70E740481C1C}">
+                          <a14:useLocalDpi xmlns:a14="http://schemas.microsoft.com/office/drawing/2010/main" val="0"/>
+                        </a:ext>
+                      </a:extLst>
+                    </a:blip>
+                    <a:srcRect/>
+                    <a:stretch>
+                      <a:fillRect/>
+                    </a:stretch>
+                  </pic:blipFill>
+                  <pic:spPr bwMode="auto">
+                    <a:xfrm>
+                      <a:off x="0" y="0"/>
+                      <a:ext cx="412169" cy="253457"/>
+                    </a:xfrm>
+                    <a:prstGeom prst="rect">
+                      <a:avLst/>
+                    </a:prstGeom>
+                    <a:noFill/>
+                    <a:ln>
+                      <a:noFill/>
+                    </a:ln>
+                  </pic:spPr>
+                </pic:pic>
+              </a:graphicData>
+            </a:graphic>
+          </wp:inline>
+        </w:drawing>
+      </w:r>
+      <w:r>
+        <w:rPr>
+          <w:rFonts w:cs="Times New Roman"/>
+          <w:color w:val="000000"/>
+          <w:szCs w:val="24"/>
+          <w:lang w:val="en"/>
+        </w:rPr>
+        <w:t xml:space="preserve">    </w:t>
+      </w:r>
+      <w:r>
+        <w:rPr>
+          <w:noProof/>
+        </w:rPr>
+        <w:drawing>
+          <wp:inline distT="0" distB="0" distL="0" distR="0" wp14:anchorId="7B245C84" wp14:editId="3CFE3B6D">
+            <wp:extent cx="486888" cy="119573"/>
+            <wp:effectExtent l="0" t="0" r="8890" b="0"/>
+            <wp:docPr id="15" name="Picture 15" descr="http://www.bitstorm.org/edwin/jquery-presentatie/pix/jquery_logo_color_onwhite.png"/>
+            <wp:cNvGraphicFramePr>
+              <a:graphicFrameLocks xmlns:a="http://schemas.openxmlformats.org/drawingml/2006/main" noChangeAspect="1"/>
+            </wp:cNvGraphicFramePr>
+            <a:graphic xmlns:a="http://schemas.openxmlformats.org/drawingml/2006/main">
+              <a:graphicData uri="http://schemas.openxmlformats.org/drawingml/2006/picture">
+                <pic:pic xmlns:pic="http://schemas.openxmlformats.org/drawingml/2006/picture">
+                  <pic:nvPicPr>
+                    <pic:cNvPr id="0" name="Picture 25" descr="http://www.bitstorm.org/edwin/jquery-presentatie/pix/jquery_logo_color_onwhite.png"/>
+                    <pic:cNvPicPr>
+                      <a:picLocks noChangeAspect="1" noChangeArrowheads="1"/>
+                    </pic:cNvPicPr>
+                  </pic:nvPicPr>
+                  <pic:blipFill>
+                    <a:blip r:embed="rId14" cstate="print">
+                      <a:extLst>
+                        <a:ext uri="{28A0092B-C50C-407E-A947-70E740481C1C}">
+                          <a14:useLocalDpi xmlns:a14="http://schemas.microsoft.com/office/drawing/2010/main" val="0"/>
+                        </a:ext>
+                      </a:extLst>
+                    </a:blip>
+                    <a:srcRect/>
+                    <a:stretch>
+                      <a:fillRect/>
+                    </a:stretch>
+                  </pic:blipFill>
+                  <pic:spPr bwMode="auto">
+                    <a:xfrm>
+                      <a:off x="0" y="0"/>
+                      <a:ext cx="487149" cy="119637"/>
+                    </a:xfrm>
+                    <a:prstGeom prst="rect">
+                      <a:avLst/>
+                    </a:prstGeom>
+                    <a:noFill/>
+                    <a:ln>
+                      <a:noFill/>
+                    </a:ln>
+                  </pic:spPr>
+                </pic:pic>
+              </a:graphicData>
+            </a:graphic>
+          </wp:inline>
+        </w:drawing>
+      </w:r>
+      <w:r>
+        <w:rPr>
+          <w:rFonts w:cs="Times New Roman"/>
+          <w:color w:val="000000"/>
+          <w:szCs w:val="24"/>
+          <w:lang w:val="en"/>
+        </w:rPr>
+        <w:t xml:space="preserve">    </w:t>
+      </w:r>
+      <w:r>
+        <w:rPr>
+          <w:noProof/>
+        </w:rPr>
+        <w:drawing>
+          <wp:inline distT="0" distB="0" distL="0" distR="0" wp14:anchorId="003A87AA" wp14:editId="607327AC">
+            <wp:extent cx="295910" cy="168910"/>
+            <wp:effectExtent l="0" t="0" r="8890" b="2540"/>
+            <wp:docPr id="7" name="Picture 7" descr="logo-spring-103x60.png (103×60)"/>
+            <wp:cNvGraphicFramePr>
+              <a:graphicFrameLocks xmlns:a="http://schemas.openxmlformats.org/drawingml/2006/main" noChangeAspect="1"/>
+            </wp:cNvGraphicFramePr>
+            <a:graphic xmlns:a="http://schemas.openxmlformats.org/drawingml/2006/main">
+              <a:graphicData uri="http://schemas.openxmlformats.org/drawingml/2006/picture">
+                <pic:pic xmlns:pic="http://schemas.openxmlformats.org/drawingml/2006/picture">
+                  <pic:nvPicPr>
+                    <pic:cNvPr id="0" name="Picture 8" descr="logo-spring-103x60.png (103×60)"/>
+                    <pic:cNvPicPr>
+                      <a:picLocks noChangeAspect="1" noChangeArrowheads="1"/>
+                    </pic:cNvPicPr>
+                  </pic:nvPicPr>
+                  <pic:blipFill>
+                    <a:blip r:embed="rId15">
+                      <a:extLst>
+                        <a:ext uri="{28A0092B-C50C-407E-A947-70E740481C1C}">
+                          <a14:useLocalDpi xmlns:a14="http://schemas.microsoft.com/office/drawing/2010/main" val="0"/>
+                        </a:ext>
+                      </a:extLst>
+                    </a:blip>
+                    <a:srcRect/>
+                    <a:stretch>
+                      <a:fillRect/>
+                    </a:stretch>
+                  </pic:blipFill>
+                  <pic:spPr bwMode="auto">
+                    <a:xfrm>
+                      <a:off x="0" y="0"/>
+                      <a:ext cx="295910" cy="168910"/>
+                    </a:xfrm>
+                    <a:prstGeom prst="rect">
+                      <a:avLst/>
+                    </a:prstGeom>
+                    <a:noFill/>
+                    <a:ln>
+                      <a:noFill/>
+                    </a:ln>
+                  </pic:spPr>
+                </pic:pic>
+              </a:graphicData>
+            </a:graphic>
+          </wp:inline>
+        </w:drawing>
+      </w:r>
+      <w:r>
+        <w:rPr>
+          <w:rFonts w:cs="Times New Roman"/>
+          <w:color w:val="000000"/>
+          <w:szCs w:val="24"/>
+          <w:lang w:val="en"/>
+        </w:rPr>
+        <w:t xml:space="preserve">    </w:t>
+      </w:r>
+      <w:r>
+        <w:rPr>
+          <w:noProof/>
+        </w:rPr>
+        <w:drawing>
+          <wp:inline distT="0" distB="0" distL="0" distR="0" wp14:anchorId="3CC5E40D" wp14:editId="0ECAA489">
+            <wp:extent cx="556118" cy="154379"/>
+            <wp:effectExtent l="0" t="0" r="0" b="0"/>
+            <wp:docPr id="9" name="Picture 9" descr="http://docs.jboss.org/jbossclustering/hibernate-caching/3.3/en-US/html/images/hibernate_logo_a.png"/>
+            <wp:cNvGraphicFramePr>
+              <a:graphicFrameLocks xmlns:a="http://schemas.openxmlformats.org/drawingml/2006/main" noChangeAspect="1"/>
+            </wp:cNvGraphicFramePr>
+            <a:graphic xmlns:a="http://schemas.openxmlformats.org/drawingml/2006/main">
+              <a:graphicData uri="http://schemas.openxmlformats.org/drawingml/2006/picture">
+                <pic:pic xmlns:pic="http://schemas.openxmlformats.org/drawingml/2006/picture">
+                  <pic:nvPicPr>
+                    <pic:cNvPr id="0" name="Picture 13" descr="http://docs.jboss.org/jbossclustering/hibernate-caching/3.3/en-US/html/images/hibernate_logo_a.png"/>
+                    <pic:cNvPicPr>
+                      <a:picLocks noChangeAspect="1" noChangeArrowheads="1"/>
+                    </pic:cNvPicPr>
+                  </pic:nvPicPr>
+                  <pic:blipFill>
+                    <a:blip r:embed="rId16" cstate="print">
+                      <a:extLst>
+                        <a:ext uri="{28A0092B-C50C-407E-A947-70E740481C1C}">
+                          <a14:useLocalDpi xmlns:a14="http://schemas.microsoft.com/office/drawing/2010/main" val="0"/>
+                        </a:ext>
+                      </a:extLst>
+                    </a:blip>
+                    <a:srcRect/>
+                    <a:stretch>
+                      <a:fillRect/>
+                    </a:stretch>
+                  </pic:blipFill>
+                  <pic:spPr bwMode="auto">
+                    <a:xfrm>
+                      <a:off x="0" y="0"/>
+                      <a:ext cx="561390" cy="155842"/>
+                    </a:xfrm>
+                    <a:prstGeom prst="rect">
+                      <a:avLst/>
+                    </a:prstGeom>
+                    <a:noFill/>
+                    <a:ln>
+                      <a:noFill/>
+                    </a:ln>
+                  </pic:spPr>
+                </pic:pic>
+              </a:graphicData>
+            </a:graphic>
+          </wp:inline>
+        </w:drawing>
+      </w:r>
+      <w:r>
+        <w:rPr>
+          <w:rFonts w:cs="Times New Roman"/>
+          <w:color w:val="000000"/>
+          <w:szCs w:val="24"/>
+          <w:lang w:val="en"/>
+        </w:rPr>
+        <w:t xml:space="preserve">    </w:t>
+      </w:r>
+      <w:r>
+        <w:rPr>
+          <w:noProof/>
+        </w:rPr>
+        <w:drawing>
+          <wp:inline distT="0" distB="0" distL="0" distR="0" wp14:anchorId="0F16DF22" wp14:editId="7B7ADA23">
+            <wp:extent cx="330695" cy="207818"/>
+            <wp:effectExtent l="0" t="0" r="0" b="1905"/>
+            <wp:docPr id="39" name="Picture 39" descr="Tomcat Logo"/>
+            <wp:cNvGraphicFramePr>
+              <a:graphicFrameLocks xmlns:a="http://schemas.openxmlformats.org/drawingml/2006/main" noChangeAspect="1"/>
+            </wp:cNvGraphicFramePr>
+            <a:graphic xmlns:a="http://schemas.openxmlformats.org/drawingml/2006/main">
+              <a:graphicData uri="http://schemas.openxmlformats.org/drawingml/2006/picture">
+                <pic:pic xmlns:pic="http://schemas.openxmlformats.org/drawingml/2006/picture">
+                  <pic:nvPicPr>
+                    <pic:cNvPr id="0" name="Picture 51" descr="Tomcat Logo"/>
+                    <pic:cNvPicPr>
+                      <a:picLocks noChangeAspect="1" noChangeArrowheads="1"/>
+                    </pic:cNvPicPr>
+                  </pic:nvPicPr>
+                  <pic:blipFill>
+                    <a:blip r:embed="rId17" cstate="print">
+                      <a:extLst>
+                        <a:ext uri="{28A0092B-C50C-407E-A947-70E740481C1C}">
+                          <a14:useLocalDpi xmlns:a14="http://schemas.microsoft.com/office/drawing/2010/main" val="0"/>
+                        </a:ext>
+                      </a:extLst>
+                    </a:blip>
+                    <a:srcRect/>
+                    <a:stretch>
+                      <a:fillRect/>
+                    </a:stretch>
+                  </pic:blipFill>
+                  <pic:spPr bwMode="auto">
+                    <a:xfrm>
+                      <a:off x="0" y="0"/>
+                      <a:ext cx="330804" cy="207887"/>
+                    </a:xfrm>
+                    <a:prstGeom prst="rect">
+                      <a:avLst/>
+                    </a:prstGeom>
+                    <a:noFill/>
+                    <a:ln>
+                      <a:noFill/>
+                    </a:ln>
+                  </pic:spPr>
+                </pic:pic>
+              </a:graphicData>
+            </a:graphic>
+          </wp:inline>
+        </w:drawing>
+      </w:r>
+      <w:r>
+        <w:rPr>
+          <w:rFonts w:cs="Times New Roman"/>
+          <w:color w:val="000000"/>
+          <w:szCs w:val="24"/>
+          <w:lang w:val="en"/>
+        </w:rPr>
+        <w:t xml:space="preserve">    </w:t>
+      </w:r>
+      <w:r>
+        <w:rPr>
+          <w:noProof/>
+        </w:rPr>
+        <w:drawing>
+          <wp:inline distT="0" distB="0" distL="0" distR="0" wp14:anchorId="330F7929" wp14:editId="73A7EAE4">
+            <wp:extent cx="285115" cy="160020"/>
+            <wp:effectExtent l="0" t="0" r="635" b="0"/>
+            <wp:docPr id="4" name="Picture 4" descr="http://static.php.net/www.php.net/images/php.gif"/>
+            <wp:cNvGraphicFramePr>
+              <a:graphicFrameLocks xmlns:a="http://schemas.openxmlformats.org/drawingml/2006/main" noChangeAspect="1"/>
+            </wp:cNvGraphicFramePr>
+            <a:graphic xmlns:a="http://schemas.openxmlformats.org/drawingml/2006/main">
+              <a:graphicData uri="http://schemas.openxmlformats.org/drawingml/2006/picture">
+                <pic:pic xmlns:pic="http://schemas.openxmlformats.org/drawingml/2006/picture">
+                  <pic:nvPicPr>
+                    <pic:cNvPr id="0" name="Picture 10" descr="http://static.php.net/www.php.net/images/php.gif"/>
+                    <pic:cNvPicPr>
+                      <a:picLocks noChangeAspect="1" noChangeArrowheads="1"/>
+                    </pic:cNvPicPr>
+                  </pic:nvPicPr>
+                  <pic:blipFill>
+                    <a:blip r:embed="rId18" cstate="print">
+                      <a:extLst>
+                        <a:ext uri="{28A0092B-C50C-407E-A947-70E740481C1C}">
+                          <a14:useLocalDpi xmlns:a14="http://schemas.microsoft.com/office/drawing/2010/main" val="0"/>
+                        </a:ext>
+                      </a:extLst>
+                    </a:blip>
+                    <a:srcRect/>
+                    <a:stretch>
+                      <a:fillRect/>
+                    </a:stretch>
+                  </pic:blipFill>
+                  <pic:spPr bwMode="auto">
+                    <a:xfrm>
+                      <a:off x="0" y="0"/>
+                      <a:ext cx="285115" cy="160020"/>
+                    </a:xfrm>
+                    <a:prstGeom prst="rect">
+                      <a:avLst/>
+                    </a:prstGeom>
+                    <a:noFill/>
+                    <a:ln>
+                      <a:noFill/>
+                    </a:ln>
+                  </pic:spPr>
+                </pic:pic>
+              </a:graphicData>
+            </a:graphic>
+          </wp:inline>
+        </w:drawing>
+      </w:r>
+      <w:r>
+        <w:rPr>
+          <w:rFonts w:cs="Times New Roman"/>
+          <w:color w:val="000000"/>
+          <w:szCs w:val="24"/>
+          <w:lang w:val="en"/>
+        </w:rPr>
+        <w:t xml:space="preserve">    </w:t>
+      </w:r>
+      <w:r>
+        <w:rPr>
+          <w:noProof/>
+        </w:rPr>
+        <w:drawing>
+          <wp:inline distT="0" distB="0" distL="0" distR="0" wp14:anchorId="0BEB143C" wp14:editId="5473E862">
+            <wp:extent cx="390408" cy="201845"/>
+            <wp:effectExtent l="0" t="0" r="0" b="8255"/>
+            <wp:docPr id="23" name="Picture 23" descr="http://www.mysql.com/common/logos/logo-mysql-110x57.png"/>
+            <wp:cNvGraphicFramePr>
+              <a:graphicFrameLocks xmlns:a="http://schemas.openxmlformats.org/drawingml/2006/main" noChangeAspect="1"/>
+            </wp:cNvGraphicFramePr>
+            <a:graphic xmlns:a="http://schemas.openxmlformats.org/drawingml/2006/main">
+              <a:graphicData uri="http://schemas.openxmlformats.org/drawingml/2006/picture">
+                <pic:pic xmlns:pic="http://schemas.openxmlformats.org/drawingml/2006/picture">
+                  <pic:nvPicPr>
+                    <pic:cNvPr id="0" name="Picture 17" descr="http://www.mysql.com/common/logos/logo-mysql-110x57.png"/>
+                    <pic:cNvPicPr>
+                      <a:picLocks noChangeAspect="1" noChangeArrowheads="1"/>
+                    </pic:cNvPicPr>
+                  </pic:nvPicPr>
+                  <pic:blipFill>
+                    <a:blip r:embed="rId19" cstate="print">
+                      <a:extLst>
+                        <a:ext uri="{28A0092B-C50C-407E-A947-70E740481C1C}">
+                          <a14:useLocalDpi xmlns:a14="http://schemas.microsoft.com/office/drawing/2010/main" val="0"/>
+                        </a:ext>
+                      </a:extLst>
+                    </a:blip>
+                    <a:srcRect/>
+                    <a:stretch>
+                      <a:fillRect/>
+                    </a:stretch>
+                  </pic:blipFill>
+                  <pic:spPr bwMode="auto">
+                    <a:xfrm>
+                      <a:off x="0" y="0"/>
+                      <a:ext cx="390476" cy="201880"/>
+                    </a:xfrm>
+                    <a:prstGeom prst="rect">
+                      <a:avLst/>
+                    </a:prstGeom>
+                    <a:noFill/>
+                    <a:ln>
+                      <a:noFill/>
+                    </a:ln>
+                  </pic:spPr>
+                </pic:pic>
+              </a:graphicData>
+            </a:graphic>
+          </wp:inline>
+        </w:drawing>
+      </w:r>
+      <w:r>
+        <w:rPr>
+          <w:rFonts w:cs="Times New Roman"/>
+          <w:color w:val="000000"/>
+          <w:szCs w:val="24"/>
+          <w:lang w:val="en"/>
+        </w:rPr>
+        <w:t xml:space="preserve">    </w:t>
+      </w:r>
+      <w:r>
+        <w:rPr>
+          <w:noProof/>
+        </w:rPr>
+        <w:drawing>
+          <wp:inline distT="0" distB="0" distL="0" distR="0" wp14:anchorId="7DA6E658" wp14:editId="06DFA9A5">
+            <wp:extent cx="424282" cy="336258"/>
+            <wp:effectExtent l="0" t="0" r="0" b="6985"/>
+            <wp:docPr id="10" name="Picture 10" descr="http://mrfrosti.com/wp-content/uploads/2011/06/PostgreSQL-9.gif"/>
+            <wp:cNvGraphicFramePr>
+              <a:graphicFrameLocks xmlns:a="http://schemas.openxmlformats.org/drawingml/2006/main" noChangeAspect="1"/>
+            </wp:cNvGraphicFramePr>
+            <a:graphic xmlns:a="http://schemas.openxmlformats.org/drawingml/2006/main">
+              <a:graphicData uri="http://schemas.openxmlformats.org/drawingml/2006/picture">
+                <pic:pic xmlns:pic="http://schemas.openxmlformats.org/drawingml/2006/picture">
+                  <pic:nvPicPr>
+                    <pic:cNvPr id="0" name="Picture 1" descr="http://mrfrosti.com/wp-content/uploads/2011/06/PostgreSQL-9.gif"/>
+                    <pic:cNvPicPr>
+                      <a:picLocks noChangeAspect="1" noChangeArrowheads="1"/>
+                    </pic:cNvPicPr>
+                  </pic:nvPicPr>
+                  <pic:blipFill>
+                    <a:blip r:embed="rId20" cstate="print">
+                      <a:extLst>
+                        <a:ext uri="{28A0092B-C50C-407E-A947-70E740481C1C}">
+                          <a14:useLocalDpi xmlns:a14="http://schemas.microsoft.com/office/drawing/2010/main" val="0"/>
+                        </a:ext>
+                      </a:extLst>
+                    </a:blip>
+                    <a:srcRect/>
+                    <a:stretch>
+                      <a:fillRect/>
+                    </a:stretch>
+                  </pic:blipFill>
+                  <pic:spPr bwMode="auto">
+                    <a:xfrm>
+                      <a:off x="0" y="0"/>
+                      <a:ext cx="422956" cy="335207"/>
+                    </a:xfrm>
+                    <a:prstGeom prst="rect">
+                      <a:avLst/>
+                    </a:prstGeom>
+                    <a:noFill/>
+                    <a:ln>
+                      <a:noFill/>
+                    </a:ln>
+                  </pic:spPr>
+                </pic:pic>
+              </a:graphicData>
+            </a:graphic>
+          </wp:inline>
+        </w:drawing>
+      </w:r>
+      <w:r>
+        <w:rPr>
+          <w:rFonts w:cs="Times New Roman"/>
+          <w:color w:val="000000"/>
+          <w:szCs w:val="24"/>
+          <w:lang w:val="en"/>
+        </w:rPr>
+        <w:t xml:space="preserve">    </w:t>
+      </w:r>
+      <w:r>
+        <w:rPr>
+          <w:noProof/>
+        </w:rPr>
+        <w:drawing>
+          <wp:inline distT="0" distB="0" distL="0" distR="0" wp14:anchorId="4D7BD32A" wp14:editId="2260E340">
+            <wp:extent cx="581110" cy="195415"/>
+            <wp:effectExtent l="0" t="0" r="0" b="0"/>
+            <wp:docPr id="16" name="Picture 16" descr="http://www.python.org/images/python-logo.gif"/>
+            <wp:cNvGraphicFramePr>
+              <a:graphicFrameLocks xmlns:a="http://schemas.openxmlformats.org/drawingml/2006/main" noChangeAspect="1"/>
+            </wp:cNvGraphicFramePr>
+            <a:graphic xmlns:a="http://schemas.openxmlformats.org/drawingml/2006/main">
+              <a:graphicData uri="http://schemas.openxmlformats.org/drawingml/2006/picture">
+                <pic:pic xmlns:pic="http://schemas.openxmlformats.org/drawingml/2006/picture">
+                  <pic:nvPicPr>
+                    <pic:cNvPr id="0" name="Picture 27" descr="http://www.python.org/images/python-logo.gif"/>
+                    <pic:cNvPicPr>
+                      <a:picLocks noChangeAspect="1" noChangeArrowheads="1"/>
+                    </pic:cNvPicPr>
+                  </pic:nvPicPr>
+                  <pic:blipFill>
+                    <a:blip r:embed="rId21" cstate="print">
+                      <a:extLst>
+                        <a:ext uri="{28A0092B-C50C-407E-A947-70E740481C1C}">
+                          <a14:useLocalDpi xmlns:a14="http://schemas.microsoft.com/office/drawing/2010/main" val="0"/>
+                        </a:ext>
+                      </a:extLst>
+                    </a:blip>
+                    <a:srcRect/>
+                    <a:stretch>
+                      <a:fillRect/>
+                    </a:stretch>
+                  </pic:blipFill>
+                  <pic:spPr bwMode="auto">
+                    <a:xfrm>
+                      <a:off x="0" y="0"/>
+                      <a:ext cx="588114" cy="197770"/>
+                    </a:xfrm>
+                    <a:prstGeom prst="rect">
+                      <a:avLst/>
+                    </a:prstGeom>
+                    <a:noFill/>
+                    <a:ln>
+                      <a:noFill/>
+                    </a:ln>
+                  </pic:spPr>
+                </pic:pic>
+              </a:graphicData>
+            </a:graphic>
+          </wp:inline>
+        </w:drawing>
+      </w:r>
+      <w:r>
+        <w:rPr>
+          <w:rFonts w:cs="Times New Roman"/>
+          <w:color w:val="000000"/>
+          <w:szCs w:val="24"/>
+          <w:lang w:val="en"/>
+        </w:rPr>
+        <w:t xml:space="preserve">    </w:t>
+      </w:r>
+      <w:r>
+        <w:rPr>
+          <w:noProof/>
+        </w:rPr>
+        <w:drawing>
+          <wp:inline distT="0" distB="0" distL="0" distR="0" wp14:anchorId="79FAE4CA" wp14:editId="292811B8">
+            <wp:extent cx="219694" cy="219694"/>
+            <wp:effectExtent l="0" t="0" r="9525" b="9525"/>
+            <wp:docPr id="24" name="Picture 24" descr="http://upload.wikimedia.org/wikipedia/commons/7/72/Logo_C_Sharp.png"/>
+            <wp:cNvGraphicFramePr>
+              <a:graphicFrameLocks xmlns:a="http://schemas.openxmlformats.org/drawingml/2006/main" noChangeAspect="1"/>
+            </wp:cNvGraphicFramePr>
+            <a:graphic xmlns:a="http://schemas.openxmlformats.org/drawingml/2006/main">
+              <a:graphicData uri="http://schemas.openxmlformats.org/drawingml/2006/picture">
+                <pic:pic xmlns:pic="http://schemas.openxmlformats.org/drawingml/2006/picture">
+                  <pic:nvPicPr>
+                    <pic:cNvPr id="0" name="Picture 19" descr="http://upload.wikimedia.org/wikipedia/commons/7/72/Logo_C_Sharp.png"/>
+                    <pic:cNvPicPr>
+                      <a:picLocks noChangeAspect="1" noChangeArrowheads="1"/>
+                    </pic:cNvPicPr>
+                  </pic:nvPicPr>
+                  <pic:blipFill>
+                    <a:blip r:embed="rId22" cstate="print">
+                      <a:extLst>
+                        <a:ext uri="{28A0092B-C50C-407E-A947-70E740481C1C}">
+                          <a14:useLocalDpi xmlns:a14="http://schemas.microsoft.com/office/drawing/2010/main" val="0"/>
+                        </a:ext>
+                      </a:extLst>
+                    </a:blip>
+                    <a:srcRect/>
+                    <a:stretch>
+                      <a:fillRect/>
+                    </a:stretch>
+                  </pic:blipFill>
+                  <pic:spPr bwMode="auto">
+                    <a:xfrm>
+                      <a:off x="0" y="0"/>
+                      <a:ext cx="219686" cy="219686"/>
+                    </a:xfrm>
+                    <a:prstGeom prst="rect">
+                      <a:avLst/>
+                    </a:prstGeom>
+                    <a:noFill/>
+                    <a:ln>
+                      <a:noFill/>
+                    </a:ln>
+                  </pic:spPr>
+                </pic:pic>
+              </a:graphicData>
+            </a:graphic>
+          </wp:inline>
+        </w:drawing>
+      </w:r>
+      <w:r>
+        <w:rPr>
+          <w:rFonts w:cs="Times New Roman"/>
+          <w:color w:val="000000"/>
+          <w:szCs w:val="24"/>
+          <w:lang w:val="en"/>
+        </w:rPr>
+        <w:t xml:space="preserve">    </w:t>
+      </w:r>
+      <w:r>
+        <w:rPr>
+          <w:noProof/>
+        </w:rPr>
+        <w:drawing>
+          <wp:inline distT="0" distB="0" distL="0" distR="0" wp14:anchorId="013C8EE6" wp14:editId="0B42B2DF">
+            <wp:extent cx="285008" cy="213714"/>
+            <wp:effectExtent l="0" t="0" r="1270" b="0"/>
+            <wp:docPr id="50" name="Picture 50" descr="http://d34wpjv4rf3nwa.cloudfront.net/www1/wp-content/uploads/2012/01/android-survey.gif"/>
+            <wp:cNvGraphicFramePr>
+              <a:graphicFrameLocks xmlns:a="http://schemas.openxmlformats.org/drawingml/2006/main" noChangeAspect="1"/>
+            </wp:cNvGraphicFramePr>
+            <a:graphic xmlns:a="http://schemas.openxmlformats.org/drawingml/2006/main">
+              <a:graphicData uri="http://schemas.openxmlformats.org/drawingml/2006/picture">
+                <pic:pic xmlns:pic="http://schemas.openxmlformats.org/drawingml/2006/picture">
+                  <pic:nvPicPr>
+                    <pic:cNvPr id="0" name="Picture 112" descr="http://d34wpjv4rf3nwa.cloudfront.net/www1/wp-content/uploads/2012/01/android-survey.gif"/>
+                    <pic:cNvPicPr>
+                      <a:picLocks noChangeAspect="1" noChangeArrowheads="1"/>
+                    </pic:cNvPicPr>
+                  </pic:nvPicPr>
+                  <pic:blipFill>
+                    <a:blip r:embed="rId23" cstate="print">
+                      <a:extLst>
+                        <a:ext uri="{28A0092B-C50C-407E-A947-70E740481C1C}">
+                          <a14:useLocalDpi xmlns:a14="http://schemas.microsoft.com/office/drawing/2010/main" val="0"/>
+                        </a:ext>
+                      </a:extLst>
+                    </a:blip>
+                    <a:srcRect/>
+                    <a:stretch>
+                      <a:fillRect/>
+                    </a:stretch>
+                  </pic:blipFill>
+                  <pic:spPr bwMode="auto">
+                    <a:xfrm>
+                      <a:off x="0" y="0"/>
+                      <a:ext cx="285008" cy="213714"/>
+                    </a:xfrm>
+                    <a:prstGeom prst="rect">
+                      <a:avLst/>
+                    </a:prstGeom>
+                    <a:noFill/>
+                    <a:ln>
+                      <a:noFill/>
+                    </a:ln>
+                  </pic:spPr>
+                </pic:pic>
+              </a:graphicData>
+            </a:graphic>
+          </wp:inline>
+        </w:drawing>
+      </w:r>
+      <w:r>
+        <w:rPr>
+          <w:rFonts w:cs="Times New Roman"/>
+          <w:color w:val="000000"/>
+          <w:szCs w:val="24"/>
+          <w:lang w:val="en"/>
+        </w:rPr>
+        <w:t xml:space="preserve">    </w:t>
+      </w:r>
+      <w:r>
+        <w:rPr>
+          <w:noProof/>
+        </w:rPr>
+        <w:drawing>
+          <wp:inline distT="0" distB="0" distL="0" distR="0" wp14:anchorId="18D4DA06" wp14:editId="38BCE252">
+            <wp:extent cx="1255594" cy="170029"/>
+            <wp:effectExtent l="0" t="0" r="1905" b="1905"/>
+            <wp:docPr id="12" name="Picture 12" descr="Subversion.png"/>
+            <wp:cNvGraphicFramePr>
+              <a:graphicFrameLocks xmlns:a="http://schemas.openxmlformats.org/drawingml/2006/main" noChangeAspect="1"/>
+            </wp:cNvGraphicFramePr>
+            <a:graphic xmlns:a="http://schemas.openxmlformats.org/drawingml/2006/main">
+              <a:graphicData uri="http://schemas.openxmlformats.org/drawingml/2006/picture">
+                <pic:pic xmlns:pic="http://schemas.openxmlformats.org/drawingml/2006/picture">
+                  <pic:nvPicPr>
+                    <pic:cNvPr id="0" name="Picture 15" descr="Subversion.png"/>
+                    <pic:cNvPicPr>
+                      <a:picLocks noChangeAspect="1" noChangeArrowheads="1"/>
+                    </pic:cNvPicPr>
+                  </pic:nvPicPr>
+                  <pic:blipFill>
+                    <a:blip r:embed="rId24">
+                      <a:extLst>
+                        <a:ext uri="{28A0092B-C50C-407E-A947-70E740481C1C}">
+                          <a14:useLocalDpi xmlns:a14="http://schemas.microsoft.com/office/drawing/2010/main" val="0"/>
+                        </a:ext>
+                      </a:extLst>
+                    </a:blip>
+                    <a:srcRect/>
+                    <a:stretch>
+                      <a:fillRect/>
+                    </a:stretch>
+                  </pic:blipFill>
+                  <pic:spPr bwMode="auto">
+                    <a:xfrm>
+                      <a:off x="0" y="0"/>
+                      <a:ext cx="1260382" cy="170677"/>
+                    </a:xfrm>
+                    <a:prstGeom prst="rect">
+                      <a:avLst/>
+                    </a:prstGeom>
+                    <a:noFill/>
+                    <a:ln>
+                      <a:noFill/>
+                    </a:ln>
+                  </pic:spPr>
+                </pic:pic>
+              </a:graphicData>
+            </a:graphic>
+          </wp:inline>
+        </w:drawing>
+      </w:r>
+      <w:r>
+        <w:rPr>
+          <w:rFonts w:cs="Times New Roman"/>
+          <w:color w:val="000000"/>
+          <w:szCs w:val="24"/>
+          <w:lang w:val="en"/>
+        </w:rPr>
+        <w:t xml:space="preserve">    </w:t>
+      </w:r>
+      <w:r>
+        <w:rPr>
+          <w:rFonts w:cs="Times New Roman"/>
+          <w:noProof/>
+          <w:color w:val="000000"/>
+          <w:szCs w:val="24"/>
+        </w:rPr>
+        <w:drawing>
+          <wp:inline distT="0" distB="0" distL="0" distR="0" wp14:anchorId="41434695" wp14:editId="4CF79BBE">
+            <wp:extent cx="255319" cy="255319"/>
+            <wp:effectExtent l="0" t="0" r="0" b="0"/>
+            <wp:docPr id="33" name="Picture 33"/>
+            <wp:cNvGraphicFramePr>
+              <a:graphicFrameLocks xmlns:a="http://schemas.openxmlformats.org/drawingml/2006/main" noChangeAspect="1"/>
+            </wp:cNvGraphicFramePr>
+            <a:graphic xmlns:a="http://schemas.openxmlformats.org/drawingml/2006/main">
+              <a:graphicData uri="http://schemas.openxmlformats.org/drawingml/2006/picture">
+                <pic:pic xmlns:pic="http://schemas.openxmlformats.org/drawingml/2006/picture">
+                  <pic:nvPicPr>
+                    <pic:cNvPr id="0" name="Picture 33"/>
+                    <pic:cNvPicPr>
+                      <a:picLocks noChangeAspect="1" noChangeArrowheads="1"/>
+                    </pic:cNvPicPr>
+                  </pic:nvPicPr>
+                  <pic:blipFill>
+                    <a:blip r:embed="rId25" cstate="print">
+                      <a:extLst>
+                        <a:ext uri="{28A0092B-C50C-407E-A947-70E740481C1C}">
+                          <a14:useLocalDpi xmlns:a14="http://schemas.microsoft.com/office/drawing/2010/main" val="0"/>
+                        </a:ext>
+                      </a:extLst>
+                    </a:blip>
+                    <a:srcRect/>
+                    <a:stretch>
+                      <a:fillRect/>
+                    </a:stretch>
+                  </pic:blipFill>
+                  <pic:spPr bwMode="auto">
+                    <a:xfrm>
+                      <a:off x="0" y="0"/>
+                      <a:ext cx="255311" cy="255311"/>
+                    </a:xfrm>
+                    <a:prstGeom prst="rect">
+                      <a:avLst/>
+                    </a:prstGeom>
+                    <a:noFill/>
+                    <a:ln>
+                      <a:noFill/>
+                    </a:ln>
+                  </pic:spPr>
+                </pic:pic>
+              </a:graphicData>
+            </a:graphic>
+          </wp:inline>
+        </w:drawing>
+      </w:r>
+      <w:r>
+        <w:rPr>
+          <w:rFonts w:cs="Times New Roman"/>
+          <w:color w:val="000000"/>
+          <w:szCs w:val="24"/>
+          <w:lang w:val="en"/>
+        </w:rPr>
+        <w:t xml:space="preserve">   </w:t>
+      </w:r>
+      <w:r>
+        <w:rPr>
+          <w:rFonts w:cs="Times New Roman"/>
+          <w:color w:val="000000"/>
+          <w:szCs w:val="24"/>
+          <w:lang w:val="en"/>
+        </w:rPr>
+        <w:t xml:space="preserve">   </w:t>
+      </w:r>
+      <w:r>
+        <w:rPr>
+          <w:noProof/>
+        </w:rPr>
+        <w:drawing>
+          <wp:inline distT="0" distB="0" distL="0" distR="0" wp14:anchorId="521EAB27" wp14:editId="7D98DCEB">
+            <wp:extent cx="519112" cy="202173"/>
+            <wp:effectExtent l="0" t="0" r="0" b="7620"/>
+            <wp:docPr id="36" name="Picture 36" descr="http://3.bp.blogspot.com/-OZx9x5u57RQ/T1knZn-UmmI/AAAAAAAAAG8/1PECIOinhAQ/s1600/Logo_Visual_Studio_2010.jpg"/>
+            <wp:cNvGraphicFramePr>
+              <a:graphicFrameLocks xmlns:a="http://schemas.openxmlformats.org/drawingml/2006/main" noChangeAspect="1"/>
+            </wp:cNvGraphicFramePr>
+            <a:graphic xmlns:a="http://schemas.openxmlformats.org/drawingml/2006/main">
+              <a:graphicData uri="http://schemas.openxmlformats.org/drawingml/2006/picture">
+                <pic:pic xmlns:pic="http://schemas.openxmlformats.org/drawingml/2006/picture">
+                  <pic:nvPicPr>
+                    <pic:cNvPr id="0" name="Picture 29" descr="http://3.bp.blogspot.com/-OZx9x5u57RQ/T1knZn-UmmI/AAAAAAAAAG8/1PECIOinhAQ/s1600/Logo_Visual_Studio_2010.jpg"/>
+                    <pic:cNvPicPr>
+                      <a:picLocks noChangeAspect="1" noChangeArrowheads="1"/>
+                    </pic:cNvPicPr>
+                  </pic:nvPicPr>
+                  <pic:blipFill>
+                    <a:blip r:embed="rId26" cstate="print">
+                      <a:extLst>
+                        <a:ext uri="{28A0092B-C50C-407E-A947-70E740481C1C}">
+                          <a14:useLocalDpi xmlns:a14="http://schemas.microsoft.com/office/drawing/2010/main" val="0"/>
+                        </a:ext>
+                      </a:extLst>
+                    </a:blip>
+                    <a:srcRect/>
+                    <a:stretch>
+                      <a:fillRect/>
+                    </a:stretch>
+                  </pic:blipFill>
+                  <pic:spPr bwMode="auto">
+                    <a:xfrm>
+                      <a:off x="0" y="0"/>
+                      <a:ext cx="517763" cy="201648"/>
+                    </a:xfrm>
+                    <a:prstGeom prst="rect">
+                      <a:avLst/>
+                    </a:prstGeom>
+                    <a:noFill/>
+                    <a:ln>
+                      <a:noFill/>
+                    </a:ln>
+                  </pic:spPr>
+                </pic:pic>
+              </a:graphicData>
+            </a:graphic>
+          </wp:inline>
+        </w:drawing>
+      </w:r>
+      <w:r>
+        <w:rPr>
+          <w:rFonts w:cs="Times New Roman"/>
+          <w:color w:val="000000"/>
+          <w:szCs w:val="24"/>
+          <w:lang w:val="en"/>
+        </w:rPr>
+        <w:t xml:space="preserve">    </w:t>
+      </w:r>
+      <w:r>
+        <w:rPr>
+          <w:noProof/>
+        </w:rPr>
+        <w:drawing>
+          <wp:inline distT="0" distB="0" distL="0" distR="0" wp14:anchorId="6C6016D5" wp14:editId="3D58E623">
+            <wp:extent cx="261257" cy="261257"/>
+            <wp:effectExtent l="0" t="0" r="5715" b="5715"/>
+            <wp:docPr id="37" name="Picture 37" descr="http://fc02.deviantart.net/fs12/f/2006/324/a/7/Eclipse_by_sonnysavage.png"/>
+            <wp:cNvGraphicFramePr>
+              <a:graphicFrameLocks xmlns:a="http://schemas.openxmlformats.org/drawingml/2006/main" noChangeAspect="1"/>
+            </wp:cNvGraphicFramePr>
+            <a:graphic xmlns:a="http://schemas.openxmlformats.org/drawingml/2006/main">
+              <a:graphicData uri="http://schemas.openxmlformats.org/drawingml/2006/picture">
+                <pic:pic xmlns:pic="http://schemas.openxmlformats.org/drawingml/2006/picture">
+                  <pic:nvPicPr>
+                    <pic:cNvPr id="0" name="Picture 48" descr="http://fc02.deviantart.net/fs12/f/2006/324/a/7/Eclipse_by_sonnysavage.png"/>
+                    <pic:cNvPicPr>
+                      <a:picLocks noChangeAspect="1" noChangeArrowheads="1"/>
+                    </pic:cNvPicPr>
+                  </pic:nvPicPr>
+                  <pic:blipFill>
+                    <a:blip r:embed="rId27" cstate="print">
+                      <a:extLst>
+                        <a:ext uri="{28A0092B-C50C-407E-A947-70E740481C1C}">
+                          <a14:useLocalDpi xmlns:a14="http://schemas.microsoft.com/office/drawing/2010/main" val="0"/>
+                        </a:ext>
+                      </a:extLst>
+                    </a:blip>
+                    <a:srcRect/>
+                    <a:stretch>
+                      <a:fillRect/>
+                    </a:stretch>
+                  </pic:blipFill>
+                  <pic:spPr bwMode="auto">
+                    <a:xfrm>
+                      <a:off x="0" y="0"/>
+                      <a:ext cx="261249" cy="261249"/>
+                    </a:xfrm>
+                    <a:prstGeom prst="rect">
+                      <a:avLst/>
+                    </a:prstGeom>
+                    <a:noFill/>
+                    <a:ln>
+                      <a:noFill/>
+                    </a:ln>
+                  </pic:spPr>
+                </pic:pic>
+              </a:graphicData>
+            </a:graphic>
+          </wp:inline>
+        </w:drawing>
+      </w:r>
+      <w:r>
+        <w:rPr>
+          <w:rFonts w:cs="Times New Roman"/>
+          <w:color w:val="000000"/>
+          <w:szCs w:val="24"/>
+          <w:lang w:val="en"/>
+        </w:rPr>
+        <w:t xml:space="preserve">    </w:t>
+      </w:r>
+      <w:r>
+        <w:rPr>
+          <w:rFonts w:cs="Times New Roman"/>
+          <w:noProof/>
+          <w:color w:val="000000"/>
+          <w:szCs w:val="24"/>
+        </w:rPr>
+        <w:drawing>
+          <wp:inline distT="0" distB="0" distL="0" distR="0" wp14:anchorId="168190D4" wp14:editId="039DCCC4">
+            <wp:extent cx="552450" cy="148218"/>
+            <wp:effectExtent l="0" t="0" r="0" b="4445"/>
+            <wp:docPr id="38" name="Picture 38"/>
+            <wp:cNvGraphicFramePr>
+              <a:graphicFrameLocks xmlns:a="http://schemas.openxmlformats.org/drawingml/2006/main" noChangeAspect="1"/>
+            </wp:cNvGraphicFramePr>
+            <a:graphic xmlns:a="http://schemas.openxmlformats.org/drawingml/2006/main">
+              <a:graphicData uri="http://schemas.openxmlformats.org/drawingml/2006/picture">
+                <pic:pic xmlns:pic="http://schemas.openxmlformats.org/drawingml/2006/picture">
+                  <pic:nvPicPr>
+                    <pic:cNvPr id="0" name="Picture 7"/>
+                    <pic:cNvPicPr>
+                      <a:picLocks noChangeAspect="1" noChangeArrowheads="1"/>
+                    </pic:cNvPicPr>
+                  </pic:nvPicPr>
+                  <pic:blipFill>
+                    <a:blip r:embed="rId28" cstate="print">
+                      <a:extLst>
+                        <a:ext uri="{28A0092B-C50C-407E-A947-70E740481C1C}">
+                          <a14:useLocalDpi xmlns:a14="http://schemas.microsoft.com/office/drawing/2010/main" val="0"/>
+                        </a:ext>
+                      </a:extLst>
+                    </a:blip>
+                    <a:srcRect/>
+                    <a:stretch>
+                      <a:fillRect/>
+                    </a:stretch>
+                  </pic:blipFill>
+                  <pic:spPr bwMode="auto">
+                    <a:xfrm>
+                      <a:off x="0" y="0"/>
+                      <a:ext cx="552450" cy="148218"/>
+                    </a:xfrm>
+                    <a:prstGeom prst="rect">
+                      <a:avLst/>
+                    </a:prstGeom>
+                    <a:noFill/>
+                    <a:ln>
+                      <a:noFill/>
+                    </a:ln>
+                  </pic:spPr>
+                </pic:pic>
+              </a:graphicData>
+            </a:graphic>
+          </wp:inline>
+        </w:drawing>
+      </w:r>
+      <w:r>
+        <w:rPr>
+          <w:rFonts w:cs="Times New Roman"/>
+          <w:color w:val="000000"/>
+          <w:szCs w:val="24"/>
+          <w:lang w:val="en"/>
+        </w:rPr>
+        <w:t xml:space="preserve">    </w:t>
+      </w:r>
+      <w:r>
+        <w:rPr>
+          <w:noProof/>
+        </w:rPr>
+        <w:drawing>
+          <wp:inline distT="0" distB="0" distL="0" distR="0" wp14:anchorId="57C53413" wp14:editId="436B9192">
+            <wp:extent cx="383980" cy="287897"/>
+            <wp:effectExtent l="0" t="0" r="0" b="0"/>
+            <wp:docPr id="5" name="Picture 5" descr="http://www.engineering.uiowa.edu/sites/default/files/ecs/images/tux-trans.png"/>
+            <wp:cNvGraphicFramePr>
+              <a:graphicFrameLocks xmlns:a="http://schemas.openxmlformats.org/drawingml/2006/main" noChangeAspect="1"/>
+            </wp:cNvGraphicFramePr>
+            <a:graphic xmlns:a="http://schemas.openxmlformats.org/drawingml/2006/main">
+              <a:graphicData uri="http://schemas.openxmlformats.org/drawingml/2006/picture">
+                <pic:pic xmlns:pic="http://schemas.openxmlformats.org/drawingml/2006/picture">
+                  <pic:nvPicPr>
+                    <pic:cNvPr id="0" name="Picture 11" descr="http://www.engineering.uiowa.edu/sites/default/files/ecs/images/tux-trans.png"/>
+                    <pic:cNvPicPr>
+                      <a:picLocks noChangeAspect="1" noChangeArrowheads="1"/>
+                    </pic:cNvPicPr>
+                  </pic:nvPicPr>
+                  <pic:blipFill>
+                    <a:blip r:embed="rId29" cstate="print">
+                      <a:extLst>
+                        <a:ext uri="{28A0092B-C50C-407E-A947-70E740481C1C}">
+                          <a14:useLocalDpi xmlns:a14="http://schemas.microsoft.com/office/drawing/2010/main" val="0"/>
+                        </a:ext>
+                      </a:extLst>
+                    </a:blip>
+                    <a:srcRect/>
+                    <a:stretch>
+                      <a:fillRect/>
+                    </a:stretch>
+                  </pic:blipFill>
+                  <pic:spPr bwMode="auto">
+                    <a:xfrm>
+                      <a:off x="0" y="0"/>
+                      <a:ext cx="386411" cy="289719"/>
+                    </a:xfrm>
+                    <a:prstGeom prst="rect">
+                      <a:avLst/>
+                    </a:prstGeom>
+                    <a:noFill/>
+                    <a:ln>
+                      <a:noFill/>
+                    </a:ln>
+                  </pic:spPr>
+                </pic:pic>
+              </a:graphicData>
+            </a:graphic>
+          </wp:inline>
+        </w:drawing>
+      </w:r>
+      <w:r>
+        <w:rPr>
+          <w:rFonts w:cs="Times New Roman"/>
+          <w:color w:val="000000"/>
+          <w:szCs w:val="24"/>
+          <w:lang w:val="en"/>
+        </w:rPr>
+        <w:t xml:space="preserve">    </w:t>
+      </w:r>
+      <w:r>
+        <w:rPr>
+          <w:noProof/>
+        </w:rPr>
+        <w:drawing>
+          <wp:inline distT="0" distB="0" distL="0" distR="0" wp14:anchorId="10BC719F" wp14:editId="285FA399">
+            <wp:extent cx="301208" cy="284427"/>
+            <wp:effectExtent l="0" t="0" r="3810" b="1905"/>
+            <wp:docPr id="6" name="Picture 6" descr="http://www.yourlibrary.ca/computers/tutorials/setuphotmail/windows_icon.jpg"/>
+            <wp:cNvGraphicFramePr>
+              <a:graphicFrameLocks xmlns:a="http://schemas.openxmlformats.org/drawingml/2006/main" noChangeAspect="1"/>
+            </wp:cNvGraphicFramePr>
+            <a:graphic xmlns:a="http://schemas.openxmlformats.org/drawingml/2006/main">
+              <a:graphicData uri="http://schemas.openxmlformats.org/drawingml/2006/picture">
+                <pic:pic xmlns:pic="http://schemas.openxmlformats.org/drawingml/2006/picture">
+                  <pic:nvPicPr>
+                    <pic:cNvPr id="0" name="Picture 13" descr="http://www.yourlibrary.ca/computers/tutorials/setuphotmail/windows_icon.jpg"/>
+                    <pic:cNvPicPr>
+                      <a:picLocks noChangeAspect="1" noChangeArrowheads="1"/>
+                    </pic:cNvPicPr>
+                  </pic:nvPicPr>
+                  <pic:blipFill>
+                    <a:blip r:embed="rId30" cstate="print">
+                      <a:extLst>
+                        <a:ext uri="{28A0092B-C50C-407E-A947-70E740481C1C}">
+                          <a14:useLocalDpi xmlns:a14="http://schemas.microsoft.com/office/drawing/2010/main" val="0"/>
+                        </a:ext>
+                      </a:extLst>
+                    </a:blip>
+                    <a:srcRect/>
+                    <a:stretch>
+                      <a:fillRect/>
+                    </a:stretch>
+                  </pic:blipFill>
+                  <pic:spPr bwMode="auto">
+                    <a:xfrm>
+                      <a:off x="0" y="0"/>
+                      <a:ext cx="301320" cy="284533"/>
+                    </a:xfrm>
+                    <a:prstGeom prst="rect">
+                      <a:avLst/>
+                    </a:prstGeom>
+                    <a:noFill/>
+                    <a:ln>
+                      <a:noFill/>
+                    </a:ln>
+                  </pic:spPr>
+                </pic:pic>
+              </a:graphicData>
+            </a:graphic>
+          </wp:inline>
+        </w:drawing>
+      </w:r>
+    </w:p>
+    <w:p>
+      <w:pPr>
+        <w:autoSpaceDE w:val="0"/>
+        <w:autoSpaceDN w:val="0"/>
+        <w:adjustRightInd w:val="0"/>
+        <w:spacing w:after="0"/>
+        <w:ind w:left="360"/>
+        <w:jc w:val="both"/>
+        <w:rPr>
+          <w:rFonts w:cs="Times New Roman"/>
+          <w:color w:val="000000"/>
+          <w:szCs w:val="24"/>
+          <w:lang w:val="en"/>
+        </w:rPr>
+      </w:pPr>
+    </w:p>
+    <w:p>
+      <w:pPr>
+        <w:autoSpaceDE w:val="0"/>
+        <w:autoSpaceDN w:val="0"/>
+        <w:adjustRightInd w:val="0"/>
+        <w:spacing w:after="0"/>
+        <w:ind w:left="360"/>
+        <w:jc w:val="both"/>
+        <w:rPr>
+          <w:rFonts w:cs="Times New Roman"/>
+          <w:color w:val="000000"/>
+          <w:szCs w:val="24"/>
+          <w:lang w:val="en"/>
+        </w:rPr>
+      </w:pPr>
+      <w:r>
+        <w:rPr>
+          <w:rFonts w:cs="Times New Roman"/>
+          <w:color w:val="000000"/>
+          <w:szCs w:val="24"/>
+          <w:lang w:val="en"/>
+        </w:rPr>
+        <w:t>Basic compiler construction.</w:t>
+      </w:r>
+    </w:p>
+    <w:p>
+      <w:pPr>
+        <w:autoSpaceDE w:val="0"/>
+        <w:autoSpaceDN w:val="0"/>
+        <w:adjustRightInd w:val="0"/>
+        <w:spacing w:after="0"/>
+        <w:ind w:left="360"/>
+        <w:jc w:val="both"/>
+        <w:rPr>
+          <w:rFonts w:cs="Times New Roman"/>
+          <w:color w:val="000000"/>
+          <w:szCs w:val="24"/>
+          <w:lang w:val="en"/>
+        </w:rPr>
+      </w:pPr>
+      <w:r>
+        <w:rPr>
+          <w:rFonts w:cs="Times New Roman"/>
+          <w:color w:val="000000"/>
+          <w:szCs w:val="24"/>
+          <w:lang w:val="en"/>
+        </w:rPr>
+        <w:t>Fa</w:t>
+      </w:r>
+      <w:bookmarkEnd w:id="1"/>
+      <w:r>
+        <w:rPr>
+          <w:rFonts w:cs="Times New Roman"/>
+          <w:color w:val="000000"/>
+          <w:szCs w:val="24"/>
+          <w:lang w:val="en"/>
+        </w:rPr>
+        <w:t>miliar with data structures, algorithms and feasibility.</w:t>
+      </w:r>
+    </w:p>
+    <w:p>
+      <w:pPr>
+        <w:autoSpaceDE w:val="0"/>
+        <w:autoSpaceDN w:val="0"/>
+        <w:adjustRightInd w:val="0"/>
+        <w:spacing w:after="0"/>
+        <w:ind w:left="360"/>
+        <w:jc w:val="both"/>
+        <w:rPr>
+          <w:rFonts w:cs="Times New Roman"/>
+          <w:color w:val="000000"/>
+          <w:szCs w:val="24"/>
+          <w:lang w:val="en"/>
+        </w:rPr>
+      </w:pPr>
+      <w:r>
+        <w:rPr>
+          <w:rFonts w:cs="Times New Roman"/>
+          <w:color w:val="000000"/>
+          <w:szCs w:val="24"/>
+          <w:lang w:val="en"/>
+        </w:rPr>
+        <w:t xml:space="preserve">Have experience with </w:t>
+      </w:r>
+      <w:r>
+        <w:rPr>
+          <w:rFonts w:cs="Times New Roman"/>
+          <w:color w:val="000000"/>
+          <w:szCs w:val="24"/>
+          <w:highlight w:val="white"/>
+          <w:lang w:val="en"/>
+        </w:rPr>
+        <w:t>working in an international team</w:t>
+      </w:r>
+      <w:r>
+        <w:rPr>
+          <w:rFonts w:cs="Times New Roman"/>
+          <w:color w:val="000000"/>
+          <w:szCs w:val="24"/>
+          <w:lang w:val="en"/>
+        </w:rPr>
+        <w:t>, working remotely for office.</w:t>
+      </w:r>
+    </w:p>
+    <w:p>
+      <w:pPr>
+        <w:autoSpaceDE w:val="0"/>
+        <w:autoSpaceDN w:val="0"/>
+        <w:adjustRightInd w:val="0"/>
+        <w:spacing w:after="0"/>
+        <w:ind w:left="360"/>
+        <w:jc w:val="both"/>
+        <w:rPr>
+          <w:rFonts w:cs="Times New Roman"/>
+          <w:color w:val="000000"/>
+          <w:szCs w:val="24"/>
+          <w:lang w:val="en"/>
+        </w:rPr>
+      </w:pPr>
+      <w:r>
+        <w:rPr>
+          <w:rFonts w:cs="Times New Roman"/>
+          <w:color w:val="000000"/>
+          <w:szCs w:val="24"/>
+          <w:lang w:val="en"/>
+        </w:rPr>
+        <w:t>Speak</w:t>
+      </w:r>
+      <w:r>
+        <w:rPr>
+          <w:rFonts w:cs="Times New Roman"/>
+          <w:color w:val="000000"/>
+          <w:szCs w:val="24"/>
+          <w:lang w:val="en"/>
+        </w:rPr>
+        <w:t xml:space="preserve"> </w:t>
+      </w:r>
+      <w:r>
+        <w:rPr>
+          <w:rFonts w:cs="Times New Roman"/>
+          <w:color w:val="000000"/>
+          <w:szCs w:val="24"/>
+          <w:lang w:val="en"/>
+        </w:rPr>
+        <w:t>Vietnamese.</w:t>
+      </w:r>
+    </w:p>
+    <w:p>
+      <w:pPr>
+        <w:autoSpaceDE w:val="0"/>
+        <w:autoSpaceDN w:val="0"/>
+        <w:adjustRightInd w:val="0"/>
+        <w:spacing w:after="0"/>
+        <w:jc w:val="both"/>
+        <w:rPr>
+          <w:rFonts w:cs="Times New Roman"/>
+          <w:b/>
+          <w:bCs/>
+          <w:color w:val="000000"/>
+          <w:szCs w:val="24"/>
+          <w:u w:val="single"/>
+          <w:lang w:val="en"/>
+        </w:rPr>
+      </w:pPr>
+      <w:r>
+        <w:rPr>
+          <w:rFonts w:cs="Times New Roman"/>
+          <w:b/>
+          <w:bCs/>
+          <w:color w:val="000000"/>
+          <w:szCs w:val="24"/>
+          <w:u w:val="single"/>
+          <w:lang w:val="en"/>
+        </w:rPr>
+        <w:t>EDUCATION</w:t>
+      </w:r>
+    </w:p>
+    <w:p>
+      <w:pPr>
+        <w:autoSpaceDE w:val="0"/>
+        <w:autoSpaceDN w:val="0"/>
+        <w:adjustRightInd w:val="0"/>
+        <w:spacing w:after="0"/>
+        <w:ind w:left="360"/>
+        <w:jc w:val="both"/>
+        <w:rPr>
+          <w:rFonts w:cs="Times New Roman"/>
+          <w:b/>
+          <w:color w:val="000000"/>
+          <w:szCs w:val="24"/>
+          <w:lang w:val="en"/>
+        </w:rPr>
+      </w:pPr>
+      <w:r>
+        <w:rPr>
+          <w:rFonts w:cs="Times New Roman"/>
+          <w:b/>
+          <w:color w:val="000000"/>
+          <w:szCs w:val="24"/>
+          <w:lang w:val="en"/>
+        </w:rPr>
+        <w:t>Specializing in Computer science</w:t>
+      </w:r>
+      <w:r>
+        <w:rPr>
+          <w:rFonts w:cs="Times New Roman"/>
+          <w:b/>
+          <w:color w:val="000000"/>
+          <w:szCs w:val="24"/>
+          <w:lang w:val="en"/>
+        </w:rPr>
+        <w:t xml:space="preserve">, </w:t>
+      </w:r>
+      <w:r>
+        <w:rPr>
+          <w:rFonts w:cs="Times New Roman"/>
+          <w:b/>
+          <w:color w:val="000000"/>
+          <w:szCs w:val="24"/>
+          <w:lang w:val="en"/>
+        </w:rPr>
+        <w:t>3</w:t>
+      </w:r>
+      <w:r>
+        <w:rPr>
+          <w:rFonts w:cs="Times New Roman"/>
+          <w:b/>
+          <w:color w:val="000000"/>
+          <w:szCs w:val="24"/>
+          <w:vertAlign w:val="superscript"/>
+          <w:lang w:val="en"/>
+        </w:rPr>
+        <w:t>rd</w:t>
+      </w:r>
+      <w:r>
+        <w:rPr>
+          <w:rFonts w:cs="Times New Roman"/>
+          <w:b/>
+          <w:color w:val="000000"/>
+          <w:szCs w:val="24"/>
+          <w:lang w:val="en"/>
+        </w:rPr>
+        <w:t xml:space="preserve"> </w:t>
+      </w:r>
+      <w:r>
+        <w:rPr>
+          <w:rFonts w:cs="Times New Roman"/>
+          <w:b/>
+          <w:color w:val="000000"/>
+          <w:szCs w:val="24"/>
+          <w:lang w:val="en"/>
+        </w:rPr>
+        <w:t xml:space="preserve">year </w:t>
+      </w:r>
+      <w:r>
+        <w:rPr>
+          <w:rFonts w:cs="Times New Roman"/>
+          <w:b/>
+          <w:color w:val="000000"/>
+          <w:szCs w:val="24"/>
+          <w:lang w:val="en"/>
+        </w:rPr>
+        <w:t xml:space="preserve">student </w:t>
+      </w:r>
+      <w:r>
+        <w:rPr>
+          <w:rFonts w:cs="Times New Roman"/>
+          <w:b/>
+          <w:color w:val="000000"/>
+          <w:szCs w:val="24"/>
+          <w:lang w:val="en"/>
+        </w:rPr>
+        <w:t>at University of Toronto</w:t>
+      </w:r>
+      <w:r>
+        <w:t xml:space="preserve"> </w:t>
+      </w:r>
+    </w:p>
+    <w:p>
+      <w:pPr>
+        <w:autoSpaceDE w:val="0"/>
+        <w:autoSpaceDN w:val="0"/>
+        <w:adjustRightInd w:val="0"/>
+        <w:spacing w:after="0"/>
+        <w:ind w:left="360"/>
+        <w:jc w:val="both"/>
+        <w:rPr>
+          <w:rFonts w:cs="Times New Roman"/>
+          <w:color w:val="000000"/>
+          <w:szCs w:val="24"/>
+          <w:lang w:val="en"/>
+        </w:rPr>
+      </w:pPr>
+      <w:r>
+        <w:rPr>
+          <w:noProof/>
+        </w:rPr>
+        <w:drawing>
+          <wp:anchor distT="0" distB="0" distL="114300" distR="114300" simplePos="0" relativeHeight="251655680" behindDoc="0" locked="0" layoutInCell="1" allowOverlap="1" wp14:anchorId="34A26FEE" wp14:editId="56ACC9C6">
+            <wp:simplePos x="0" y="0"/>
+            <wp:positionH relativeFrom="column">
+              <wp:posOffset>4905375</wp:posOffset>
+            </wp:positionH>
+            <wp:positionV relativeFrom="paragraph">
+              <wp:posOffset>60325</wp:posOffset>
             </wp:positionV>
             <wp:extent cx="802640" cy="290195"/>
             <wp:effectExtent l="0" t="0" r="0" b="0"/>
             <wp:wrapSquare wrapText="bothSides"/>
-            <wp:docPr id="8" name="Picture 8" descr="http://www.utoronto.ca/__shared/templates/images/hdr_logoUofT.gif"/>
+            <wp:docPr id="41" name="Picture 41" descr="http://www.utoronto.ca/__shared/templates/images/hdr_logoUofT.gif"/>
             <wp:cNvGraphicFramePr>
               <a:graphicFrameLocks xmlns:a="http://schemas.openxmlformats.org/drawingml/2006/main" noChangeAspect="1"/>
             </wp:cNvGraphicFramePr>
@@ -788,7 +2823,7 @@
                     </pic:cNvPicPr>
                   </pic:nvPicPr>
                   <pic:blipFill>
-                    <a:blip r:embed="rId10" cstate="print">
+                    <a:blip r:embed="rId11" cstate="print">
                       <a:extLst>
                         <a:ext uri="{28A0092B-C50C-407E-A947-70E740481C1C}">
                           <a14:useLocalDpi xmlns:a14="http://schemas.microsoft.com/office/drawing/2010/main" val="0"/>
@@ -827,2090 +2862,6 @@
       </w:r>
       <w:r>
         <w:rPr>
-          <w:rFonts w:eastAsia="Times New Roman" w:cs="Courier New"/>
-          <w:i/>
-          <w:iCs/>
-          <w:color w:val="000000"/>
-          <w:szCs w:val="24"/>
-        </w:rPr>
-        <w:t xml:space="preserve">September 2012 - </w:t>
-      </w:r>
-      <w:r>
-        <w:rPr>
-          <w:rFonts w:eastAsia="Times New Roman" w:cs="Courier New"/>
-          <w:i/>
-          <w:iCs/>
-          <w:color w:val="000000"/>
-          <w:szCs w:val="24"/>
-        </w:rPr>
-        <w:t>February 2014</w:t>
-      </w:r>
-    </w:p>
-    <w:p>
-      <w:pPr>
-        <w:numPr>
-          <w:ilvl w:val="0"/>
-          <w:numId w:val="33"/>
-        </w:numPr>
-        <w:spacing w:after="0"/>
-        <w:ind w:left="720"/>
-        <w:rPr>
-          <w:rFonts w:eastAsia="Times New Roman" w:cs="Times New Roman"/>
-          <w:color w:val="000000"/>
-          <w:szCs w:val="24"/>
-        </w:rPr>
-      </w:pPr>
-      <w:r>
-        <w:rPr>
-          <w:rFonts w:eastAsia="Times New Roman" w:cs="Times New Roman"/>
-          <w:color w:val="000000"/>
-          <w:szCs w:val="24"/>
-        </w:rPr>
-        <w:t>Develop</w:t>
-      </w:r>
-      <w:r>
-        <w:rPr>
-          <w:rFonts w:eastAsia="Times New Roman" w:cs="Times New Roman"/>
-          <w:color w:val="000000"/>
-          <w:szCs w:val="24"/>
-        </w:rPr>
-        <w:t>ed</w:t>
-      </w:r>
-      <w:r>
-        <w:rPr>
-          <w:rFonts w:eastAsia="Times New Roman" w:cs="Times New Roman"/>
-          <w:color w:val="000000"/>
-          <w:szCs w:val="24"/>
-        </w:rPr>
-        <w:t xml:space="preserve"> small software using PHP, SQL, JavaScript and HTML to assist daily routine in workplace</w:t>
-      </w:r>
-    </w:p>
-    <w:p>
-      <w:pPr>
-        <w:numPr>
-          <w:ilvl w:val="0"/>
-          <w:numId w:val="33"/>
-        </w:numPr>
-        <w:spacing w:after="0"/>
-        <w:ind w:left="720"/>
-        <w:rPr>
-          <w:rFonts w:eastAsia="Times New Roman" w:cs="Times New Roman"/>
-          <w:color w:val="000000"/>
-          <w:szCs w:val="24"/>
-        </w:rPr>
-      </w:pPr>
-      <w:r>
-        <w:rPr>
-          <w:rFonts w:eastAsia="Times New Roman" w:cs="Times New Roman"/>
-          <w:color w:val="000000"/>
-          <w:szCs w:val="24"/>
-        </w:rPr>
-        <w:t>Update</w:t>
-      </w:r>
-      <w:r>
-        <w:rPr>
-          <w:rFonts w:eastAsia="Times New Roman" w:cs="Times New Roman"/>
-          <w:color w:val="000000"/>
-          <w:szCs w:val="24"/>
-        </w:rPr>
-        <w:t>d</w:t>
-      </w:r>
-      <w:r>
-        <w:rPr>
-          <w:rFonts w:eastAsia="Times New Roman" w:cs="Times New Roman"/>
-          <w:color w:val="000000"/>
-          <w:szCs w:val="24"/>
-        </w:rPr>
-        <w:t xml:space="preserve"> the list and calendar and check room booking for workshops and events in OISE</w:t>
-      </w:r>
-      <w:r>
-        <w:rPr>
-          <w:rFonts w:eastAsia="Times New Roman" w:cs="Times New Roman"/>
-          <w:color w:val="000000"/>
-          <w:szCs w:val="24"/>
-        </w:rPr>
-        <w:tab/>
-      </w:r>
-    </w:p>
-    <w:p>
-      <w:pPr>
-        <w:spacing w:after="0"/>
-        <w:ind w:left="360"/>
-        <w:rPr>
-          <w:rFonts w:eastAsia="Times New Roman" w:cs="Times New Roman"/>
-          <w:color w:val="000000"/>
-          <w:szCs w:val="24"/>
-        </w:rPr>
-      </w:pPr>
-      <w:r>
-        <w:rPr>
-          <w:rFonts w:eastAsia="Times New Roman" w:cs="Courier New"/>
-          <w:b/>
-          <w:bCs/>
-          <w:color w:val="000000"/>
-          <w:szCs w:val="24"/>
-        </w:rPr>
-        <w:t>Associate Database Analyst</w:t>
-      </w:r>
-      <w:r>
-        <w:rPr>
-          <w:rFonts w:eastAsia="Times New Roman" w:cs="Times New Roman"/>
-          <w:color w:val="000000"/>
-          <w:szCs w:val="24"/>
-        </w:rPr>
-        <w:t> </w:t>
-      </w:r>
-      <w:r>
-        <w:rPr>
-          <w:rFonts w:eastAsia="Times New Roman" w:cs="Courier New"/>
-          <w:color w:val="000000"/>
-          <w:szCs w:val="24"/>
-        </w:rPr>
-        <w:t>at Bank o</w:t>
-      </w:r>
-      <w:r>
-        <w:rPr>
-          <w:rFonts w:eastAsia="Times New Roman" w:cs="Courier New"/>
-          <w:color w:val="000000"/>
-          <w:szCs w:val="24"/>
-        </w:rPr>
-        <w:t>f America Merrill Lynch</w:t>
-      </w:r>
-      <w:r>
-        <w:t xml:space="preserve"> </w:t>
-      </w:r>
-    </w:p>
-    <w:p>
-      <w:pPr>
-        <w:spacing w:after="0"/>
-        <w:ind w:left="360"/>
-        <w:rPr>
-          <w:rFonts w:eastAsia="Times New Roman" w:cs="Times New Roman"/>
-          <w:color w:val="000000"/>
-          <w:szCs w:val="24"/>
-        </w:rPr>
-      </w:pPr>
-      <w:r>
-        <w:rPr>
-          <w:noProof/>
-        </w:rPr>
-        <w:drawing>
-          <wp:anchor distT="0" distB="0" distL="114300" distR="114300" simplePos="0" relativeHeight="251656704" behindDoc="0" locked="0" layoutInCell="1" allowOverlap="1" wp14:anchorId="2CDBA83B" wp14:editId="01D19A55">
-            <wp:simplePos x="0" y="0"/>
-            <wp:positionH relativeFrom="column">
-              <wp:posOffset>4937811</wp:posOffset>
-            </wp:positionH>
-            <wp:positionV relativeFrom="paragraph">
-              <wp:posOffset>5410</wp:posOffset>
-            </wp:positionV>
-            <wp:extent cx="890270" cy="384175"/>
-            <wp:effectExtent l="0" t="0" r="5080" b="0"/>
-            <wp:wrapSquare wrapText="bothSides"/>
-            <wp:docPr id="3" name="Picture 3" descr="http://corp.bankofamerica.com/baml-ci-theme/images/baml-ci/logos/logo_baml_bw.png"/>
-            <wp:cNvGraphicFramePr>
-              <a:graphicFrameLocks xmlns:a="http://schemas.openxmlformats.org/drawingml/2006/main" noChangeAspect="1"/>
-            </wp:cNvGraphicFramePr>
-            <a:graphic xmlns:a="http://schemas.openxmlformats.org/drawingml/2006/main">
-              <a:graphicData uri="http://schemas.openxmlformats.org/drawingml/2006/picture">
-                <pic:pic xmlns:pic="http://schemas.openxmlformats.org/drawingml/2006/picture">
-                  <pic:nvPicPr>
-                    <pic:cNvPr id="0" name="Picture 3" descr="http://corp.bankofamerica.com/baml-ci-theme/images/baml-ci/logos/logo_baml_bw.png"/>
-                    <pic:cNvPicPr>
-                      <a:picLocks noChangeAspect="1" noChangeArrowheads="1"/>
-                    </pic:cNvPicPr>
-                  </pic:nvPicPr>
-                  <pic:blipFill>
-                    <a:blip r:embed="rId11" cstate="print">
-                      <a:extLst>
-                        <a:ext uri="{28A0092B-C50C-407E-A947-70E740481C1C}">
-                          <a14:useLocalDpi xmlns:a14="http://schemas.microsoft.com/office/drawing/2010/main" val="0"/>
-                        </a:ext>
-                      </a:extLst>
-                    </a:blip>
-                    <a:srcRect/>
-                    <a:stretch>
-                      <a:fillRect/>
-                    </a:stretch>
-                  </pic:blipFill>
-                  <pic:spPr bwMode="auto">
-                    <a:xfrm>
-                      <a:off x="0" y="0"/>
-                      <a:ext cx="890270" cy="384175"/>
-                    </a:xfrm>
-                    <a:prstGeom prst="rect">
-                      <a:avLst/>
-                    </a:prstGeom>
-                    <a:noFill/>
-                    <a:ln>
-                      <a:noFill/>
-                    </a:ln>
-                  </pic:spPr>
-                </pic:pic>
-              </a:graphicData>
-            </a:graphic>
-            <wp14:sizeRelH relativeFrom="page">
-              <wp14:pctWidth>0</wp14:pctWidth>
-            </wp14:sizeRelH>
-            <wp14:sizeRelV relativeFrom="page">
-              <wp14:pctHeight>0</wp14:pctHeight>
-            </wp14:sizeRelV>
-          </wp:anchor>
-        </w:drawing>
-      </w:r>
-      <w:r>
-        <w:rPr>
-          <w:rFonts w:eastAsia="Times New Roman" w:cs="Courier New"/>
-          <w:i/>
-          <w:iCs/>
-          <w:color w:val="000000"/>
-          <w:szCs w:val="24"/>
-        </w:rPr>
-        <w:t xml:space="preserve">May 2013 - </w:t>
-      </w:r>
-      <w:r>
-        <w:rPr>
-          <w:rFonts w:eastAsia="Times New Roman" w:cs="Courier New"/>
-          <w:i/>
-          <w:iCs/>
-          <w:color w:val="000000"/>
-          <w:szCs w:val="24"/>
-        </w:rPr>
-        <w:t>August 2013</w:t>
-      </w:r>
-    </w:p>
-    <w:p>
-      <w:pPr>
-        <w:numPr>
-          <w:ilvl w:val="0"/>
-          <w:numId w:val="31"/>
-        </w:numPr>
-        <w:tabs>
-          <w:tab w:val="num" w:pos="1440"/>
-        </w:tabs>
-        <w:spacing w:after="0"/>
-        <w:rPr>
-          <w:rFonts w:eastAsia="Times New Roman" w:cs="Times New Roman"/>
-          <w:color w:val="000000"/>
-          <w:szCs w:val="24"/>
-        </w:rPr>
-      </w:pPr>
-      <w:r>
-        <w:rPr>
-          <w:rFonts w:eastAsia="Times New Roman" w:cs="Times New Roman"/>
-          <w:color w:val="000000"/>
-          <w:szCs w:val="24"/>
-        </w:rPr>
-        <w:t>Supported</w:t>
-      </w:r>
-      <w:r>
-        <w:rPr>
-          <w:rFonts w:eastAsia="Times New Roman" w:cs="Times New Roman"/>
-          <w:color w:val="000000"/>
-          <w:szCs w:val="24"/>
-        </w:rPr>
-        <w:t xml:space="preserve"> migration from WAS6 to WAS8.5</w:t>
-      </w:r>
-    </w:p>
-    <w:p>
-      <w:pPr>
-        <w:numPr>
-          <w:ilvl w:val="0"/>
-          <w:numId w:val="31"/>
-        </w:numPr>
-        <w:tabs>
-          <w:tab w:val="num" w:pos="1440"/>
-        </w:tabs>
-        <w:spacing w:after="0"/>
-        <w:rPr>
-          <w:rFonts w:eastAsia="Times New Roman" w:cs="Times New Roman"/>
-          <w:color w:val="000000"/>
-          <w:szCs w:val="24"/>
-        </w:rPr>
-      </w:pPr>
-      <w:r>
-        <w:rPr>
-          <w:rFonts w:eastAsia="Times New Roman" w:cs="Times New Roman"/>
-          <w:color w:val="000000"/>
-          <w:szCs w:val="24"/>
-        </w:rPr>
-        <w:t>Developed</w:t>
-      </w:r>
-      <w:r>
-        <w:rPr>
-          <w:rFonts w:eastAsia="Times New Roman" w:cs="Times New Roman"/>
-          <w:color w:val="000000"/>
-          <w:szCs w:val="24"/>
-        </w:rPr>
-        <w:t xml:space="preserve"> an internal website using Java, JFS, Spring MVC framework, Hibernate, Apache Velocity, RAD, WAS to analyze databases and services in different environments.</w:t>
-      </w:r>
-    </w:p>
-    <w:p>
-      <w:pPr>
-        <w:autoSpaceDE w:val="0"/>
-        <w:autoSpaceDN w:val="0"/>
-        <w:adjustRightInd w:val="0"/>
-        <w:spacing w:after="0"/>
-        <w:jc w:val="both"/>
-        <w:rPr>
-          <w:rFonts w:cs="Times New Roman"/>
-          <w:b/>
-          <w:bCs/>
-          <w:color w:val="000000"/>
-          <w:szCs w:val="24"/>
-          <w:u w:val="single"/>
-          <w:lang w:val="en"/>
-        </w:rPr>
-      </w:pPr>
-      <w:r>
-        <w:rPr>
-          <w:rFonts w:cs="Times New Roman"/>
-          <w:b/>
-          <w:bCs/>
-          <w:color w:val="000000"/>
-          <w:szCs w:val="24"/>
-          <w:u w:val="single"/>
-          <w:lang w:val="en"/>
-        </w:rPr>
-        <w:t>SKILLS</w:t>
-      </w:r>
-    </w:p>
-    <w:p>
-      <w:pPr>
-        <w:autoSpaceDE w:val="0"/>
-        <w:autoSpaceDN w:val="0"/>
-        <w:adjustRightInd w:val="0"/>
-        <w:spacing w:after="0"/>
-        <w:ind w:left="360"/>
-        <w:rPr>
-          <w:rFonts w:cs="Times New Roman"/>
-          <w:color w:val="000000"/>
-          <w:szCs w:val="24"/>
-          <w:highlight w:val="white"/>
-          <w:lang w:val="en"/>
-        </w:rPr>
-      </w:pPr>
-      <w:r>
-        <w:rPr>
-          <w:rFonts w:cs="Times New Roman"/>
-          <w:color w:val="000000"/>
-          <w:szCs w:val="24"/>
-          <w:highlight w:val="white"/>
-          <w:lang w:val="en"/>
-        </w:rPr>
-        <w:t>Development</w:t>
-      </w:r>
-      <w:r>
-        <w:rPr>
-          <w:rFonts w:cs="Times New Roman"/>
-          <w:color w:val="000000"/>
-          <w:szCs w:val="24"/>
-          <w:highlight w:val="white"/>
-          <w:lang w:val="en"/>
-        </w:rPr>
-        <w:t xml:space="preserve"> experience</w:t>
-      </w:r>
-      <w:r>
-        <w:rPr>
-          <w:rFonts w:cs="Times New Roman"/>
-          <w:color w:val="000000"/>
-          <w:szCs w:val="24"/>
-          <w:highlight w:val="white"/>
-          <w:lang w:val="en"/>
-        </w:rPr>
-        <w:t>s</w:t>
-      </w:r>
-      <w:r>
-        <w:rPr>
-          <w:rFonts w:cs="Times New Roman"/>
-          <w:color w:val="000000"/>
-          <w:szCs w:val="24"/>
-          <w:highlight w:val="white"/>
-          <w:lang w:val="en"/>
-        </w:rPr>
-        <w:t xml:space="preserve"> </w:t>
-      </w:r>
-      <w:r>
-        <w:rPr>
-          <w:rFonts w:cs="Times New Roman"/>
-          <w:color w:val="000000"/>
-          <w:szCs w:val="24"/>
-          <w:highlight w:val="white"/>
-          <w:lang w:val="en"/>
-        </w:rPr>
-        <w:t>with</w:t>
-      </w:r>
-      <w:r>
-        <w:rPr>
-          <w:rFonts w:cs="Times New Roman"/>
-          <w:color w:val="000000"/>
-          <w:szCs w:val="24"/>
-          <w:highlight w:val="white"/>
-          <w:lang w:val="en"/>
-        </w:rPr>
-        <w:t>:</w:t>
-      </w:r>
-    </w:p>
-    <w:p>
-      <w:pPr>
-        <w:autoSpaceDE w:val="0"/>
-        <w:autoSpaceDN w:val="0"/>
-        <w:adjustRightInd w:val="0"/>
-        <w:spacing w:after="0"/>
-        <w:jc w:val="center"/>
-        <w:rPr>
-          <w:rFonts w:cs="Times New Roman"/>
-          <w:color w:val="000000"/>
-          <w:sz w:val="6"/>
-          <w:szCs w:val="24"/>
-          <w:highlight w:val="white"/>
-          <w:lang w:val="en"/>
-        </w:rPr>
-      </w:pPr>
-      <w:r>
-        <w:rPr>
-          <w:rFonts w:cs="Times New Roman"/>
-          <w:color w:val="000000"/>
-          <w:sz w:val="8"/>
-          <w:szCs w:val="24"/>
-          <w:highlight w:val="white"/>
-          <w:lang w:val="en"/>
-        </w:rPr>
-        <w:t xml:space="preserve">Java, </w:t>
-      </w:r>
-      <w:proofErr w:type="spellStart"/>
-      <w:r>
-        <w:rPr>
-          <w:rFonts w:cs="Times New Roman"/>
-          <w:color w:val="000000"/>
-          <w:sz w:val="8"/>
-          <w:szCs w:val="24"/>
-          <w:highlight w:val="white"/>
-          <w:lang w:val="en"/>
-        </w:rPr>
-        <w:t>jquery</w:t>
-      </w:r>
-      <w:proofErr w:type="spellEnd"/>
-      <w:r>
-        <w:rPr>
-          <w:rFonts w:cs="Times New Roman"/>
-          <w:color w:val="000000"/>
-          <w:sz w:val="8"/>
-          <w:szCs w:val="24"/>
-          <w:highlight w:val="white"/>
-          <w:lang w:val="en"/>
-        </w:rPr>
-        <w:t>, Spring MVC, Hibernate, Tomcat</w:t>
-      </w:r>
-      <w:r>
-        <w:rPr>
-          <w:rFonts w:cs="Times New Roman"/>
-          <w:color w:val="000000"/>
-          <w:sz w:val="8"/>
-          <w:szCs w:val="24"/>
-          <w:highlight w:val="white"/>
-          <w:lang w:val="en"/>
-        </w:rPr>
-        <w:t xml:space="preserve"> apache server</w:t>
-      </w:r>
-      <w:r>
-        <w:rPr>
-          <w:rFonts w:cs="Times New Roman"/>
-          <w:color w:val="000000"/>
-          <w:sz w:val="8"/>
-          <w:szCs w:val="24"/>
-          <w:highlight w:val="white"/>
-          <w:lang w:val="en"/>
-        </w:rPr>
-        <w:t xml:space="preserve">, </w:t>
-      </w:r>
-      <w:proofErr w:type="spellStart"/>
-      <w:r>
-        <w:rPr>
-          <w:rFonts w:cs="Times New Roman"/>
-          <w:color w:val="000000"/>
-          <w:sz w:val="8"/>
-          <w:szCs w:val="24"/>
-          <w:highlight w:val="white"/>
-          <w:lang w:val="en"/>
-        </w:rPr>
-        <w:t>php</w:t>
-      </w:r>
-      <w:proofErr w:type="spellEnd"/>
-      <w:r>
-        <w:rPr>
-          <w:rFonts w:cs="Times New Roman"/>
-          <w:color w:val="000000"/>
-          <w:sz w:val="8"/>
-          <w:szCs w:val="24"/>
-          <w:highlight w:val="white"/>
-          <w:lang w:val="en"/>
-        </w:rPr>
-        <w:t>, MySQL, PostgreSQL, python, C#, Android</w:t>
-      </w:r>
-      <w:r>
-        <w:rPr>
-          <w:rFonts w:cs="Times New Roman"/>
-          <w:color w:val="000000"/>
-          <w:sz w:val="8"/>
-          <w:szCs w:val="24"/>
-          <w:highlight w:val="white"/>
-          <w:lang w:val="en"/>
-        </w:rPr>
-        <w:t xml:space="preserve">, </w:t>
-      </w:r>
-      <w:r>
-        <w:rPr>
-          <w:rFonts w:cs="Times New Roman"/>
-          <w:color w:val="000000"/>
-          <w:sz w:val="6"/>
-          <w:szCs w:val="24"/>
-          <w:highlight w:val="white"/>
-          <w:lang w:val="en"/>
-        </w:rPr>
-        <w:t xml:space="preserve">SVN subversion, </w:t>
-      </w:r>
-      <w:proofErr w:type="spellStart"/>
-      <w:r>
-        <w:rPr>
-          <w:rFonts w:cs="Times New Roman"/>
-          <w:color w:val="000000"/>
-          <w:sz w:val="6"/>
-          <w:szCs w:val="24"/>
-          <w:highlight w:val="white"/>
-          <w:lang w:val="en"/>
-        </w:rPr>
-        <w:t>github</w:t>
-      </w:r>
-      <w:proofErr w:type="spellEnd"/>
-      <w:r>
-        <w:rPr>
-          <w:rFonts w:cs="Times New Roman"/>
-          <w:color w:val="000000"/>
-          <w:sz w:val="6"/>
-          <w:szCs w:val="24"/>
-          <w:highlight w:val="white"/>
-          <w:lang w:val="en"/>
-        </w:rPr>
-        <w:t>, Visual Studio, Eclipse, NetBeans, Linux, Window</w:t>
-      </w:r>
-    </w:p>
-    <w:p>
-      <w:pPr>
-        <w:autoSpaceDE w:val="0"/>
-        <w:autoSpaceDN w:val="0"/>
-        <w:adjustRightInd w:val="0"/>
-        <w:spacing w:after="0"/>
-        <w:ind w:left="360"/>
-        <w:jc w:val="center"/>
-        <w:rPr>
-          <w:rFonts w:cs="Times New Roman"/>
-          <w:color w:val="000000"/>
-          <w:szCs w:val="24"/>
-          <w:lang w:val="en"/>
-        </w:rPr>
-      </w:pPr>
-      <w:bookmarkStart w:id="1" w:name="OLE_LINK1"/>
-      <w:r>
-        <w:rPr>
-          <w:noProof/>
-        </w:rPr>
-        <w:drawing>
-          <wp:inline distT="0" distB="0" distL="0" distR="0" wp14:anchorId="11E68161" wp14:editId="52FE26D3">
-            <wp:extent cx="409699" cy="251938"/>
-            <wp:effectExtent l="0" t="0" r="0" b="0"/>
-            <wp:docPr id="22" name="Picture 22" descr="http://www.digitaltrends.com/wp-content/uploads/2010/11/java-logo.jpg"/>
-            <wp:cNvGraphicFramePr>
-              <a:graphicFrameLocks xmlns:a="http://schemas.openxmlformats.org/drawingml/2006/main" noChangeAspect="1"/>
-            </wp:cNvGraphicFramePr>
-            <a:graphic xmlns:a="http://schemas.openxmlformats.org/drawingml/2006/main">
-              <a:graphicData uri="http://schemas.openxmlformats.org/drawingml/2006/picture">
-                <pic:pic xmlns:pic="http://schemas.openxmlformats.org/drawingml/2006/picture">
-                  <pic:nvPicPr>
-                    <pic:cNvPr id="0" name="Picture 21" descr="http://www.digitaltrends.com/wp-content/uploads/2010/11/java-logo.jpg"/>
-                    <pic:cNvPicPr>
-                      <a:picLocks noChangeAspect="1" noChangeArrowheads="1"/>
-                    </pic:cNvPicPr>
-                  </pic:nvPicPr>
-                  <pic:blipFill>
-                    <a:blip r:embed="rId12" cstate="print">
-                      <a:extLst>
-                        <a:ext uri="{28A0092B-C50C-407E-A947-70E740481C1C}">
-                          <a14:useLocalDpi xmlns:a14="http://schemas.microsoft.com/office/drawing/2010/main" val="0"/>
-                        </a:ext>
-                      </a:extLst>
-                    </a:blip>
-                    <a:srcRect/>
-                    <a:stretch>
-                      <a:fillRect/>
-                    </a:stretch>
-                  </pic:blipFill>
-                  <pic:spPr bwMode="auto">
-                    <a:xfrm>
-                      <a:off x="0" y="0"/>
-                      <a:ext cx="412169" cy="253457"/>
-                    </a:xfrm>
-                    <a:prstGeom prst="rect">
-                      <a:avLst/>
-                    </a:prstGeom>
-                    <a:noFill/>
-                    <a:ln>
-                      <a:noFill/>
-                    </a:ln>
-                  </pic:spPr>
-                </pic:pic>
-              </a:graphicData>
-            </a:graphic>
-          </wp:inline>
-        </w:drawing>
-      </w:r>
-      <w:r>
-        <w:rPr>
-          <w:rFonts w:cs="Times New Roman"/>
-          <w:color w:val="000000"/>
-          <w:szCs w:val="24"/>
-          <w:lang w:val="en"/>
-        </w:rPr>
-        <w:t xml:space="preserve">    </w:t>
-      </w:r>
-      <w:r>
-        <w:rPr>
-          <w:noProof/>
-        </w:rPr>
-        <w:drawing>
-          <wp:inline distT="0" distB="0" distL="0" distR="0" wp14:anchorId="7B245C84" wp14:editId="3CFE3B6D">
-            <wp:extent cx="486888" cy="119573"/>
-            <wp:effectExtent l="0" t="0" r="8890" b="0"/>
-            <wp:docPr id="15" name="Picture 15" descr="http://www.bitstorm.org/edwin/jquery-presentatie/pix/jquery_logo_color_onwhite.png"/>
-            <wp:cNvGraphicFramePr>
-              <a:graphicFrameLocks xmlns:a="http://schemas.openxmlformats.org/drawingml/2006/main" noChangeAspect="1"/>
-            </wp:cNvGraphicFramePr>
-            <a:graphic xmlns:a="http://schemas.openxmlformats.org/drawingml/2006/main">
-              <a:graphicData uri="http://schemas.openxmlformats.org/drawingml/2006/picture">
-                <pic:pic xmlns:pic="http://schemas.openxmlformats.org/drawingml/2006/picture">
-                  <pic:nvPicPr>
-                    <pic:cNvPr id="0" name="Picture 25" descr="http://www.bitstorm.org/edwin/jquery-presentatie/pix/jquery_logo_color_onwhite.png"/>
-                    <pic:cNvPicPr>
-                      <a:picLocks noChangeAspect="1" noChangeArrowheads="1"/>
-                    </pic:cNvPicPr>
-                  </pic:nvPicPr>
-                  <pic:blipFill>
-                    <a:blip r:embed="rId13" cstate="print">
-                      <a:extLst>
-                        <a:ext uri="{28A0092B-C50C-407E-A947-70E740481C1C}">
-                          <a14:useLocalDpi xmlns:a14="http://schemas.microsoft.com/office/drawing/2010/main" val="0"/>
-                        </a:ext>
-                      </a:extLst>
-                    </a:blip>
-                    <a:srcRect/>
-                    <a:stretch>
-                      <a:fillRect/>
-                    </a:stretch>
-                  </pic:blipFill>
-                  <pic:spPr bwMode="auto">
-                    <a:xfrm>
-                      <a:off x="0" y="0"/>
-                      <a:ext cx="487149" cy="119637"/>
-                    </a:xfrm>
-                    <a:prstGeom prst="rect">
-                      <a:avLst/>
-                    </a:prstGeom>
-                    <a:noFill/>
-                    <a:ln>
-                      <a:noFill/>
-                    </a:ln>
-                  </pic:spPr>
-                </pic:pic>
-              </a:graphicData>
-            </a:graphic>
-          </wp:inline>
-        </w:drawing>
-      </w:r>
-      <w:r>
-        <w:rPr>
-          <w:rFonts w:cs="Times New Roman"/>
-          <w:color w:val="000000"/>
-          <w:szCs w:val="24"/>
-          <w:lang w:val="en"/>
-        </w:rPr>
-        <w:t xml:space="preserve">    </w:t>
-      </w:r>
-      <w:r>
-        <w:rPr>
-          <w:noProof/>
-        </w:rPr>
-        <w:drawing>
-          <wp:inline distT="0" distB="0" distL="0" distR="0" wp14:anchorId="003A87AA" wp14:editId="607327AC">
-            <wp:extent cx="295910" cy="168910"/>
-            <wp:effectExtent l="0" t="0" r="8890" b="2540"/>
-            <wp:docPr id="7" name="Picture 7" descr="logo-spring-103x60.png (103×60)"/>
-            <wp:cNvGraphicFramePr>
-              <a:graphicFrameLocks xmlns:a="http://schemas.openxmlformats.org/drawingml/2006/main" noChangeAspect="1"/>
-            </wp:cNvGraphicFramePr>
-            <a:graphic xmlns:a="http://schemas.openxmlformats.org/drawingml/2006/main">
-              <a:graphicData uri="http://schemas.openxmlformats.org/drawingml/2006/picture">
-                <pic:pic xmlns:pic="http://schemas.openxmlformats.org/drawingml/2006/picture">
-                  <pic:nvPicPr>
-                    <pic:cNvPr id="0" name="Picture 8" descr="logo-spring-103x60.png (103×60)"/>
-                    <pic:cNvPicPr>
-                      <a:picLocks noChangeAspect="1" noChangeArrowheads="1"/>
-                    </pic:cNvPicPr>
-                  </pic:nvPicPr>
-                  <pic:blipFill>
-                    <a:blip r:embed="rId14">
-                      <a:extLst>
-                        <a:ext uri="{28A0092B-C50C-407E-A947-70E740481C1C}">
-                          <a14:useLocalDpi xmlns:a14="http://schemas.microsoft.com/office/drawing/2010/main" val="0"/>
-                        </a:ext>
-                      </a:extLst>
-                    </a:blip>
-                    <a:srcRect/>
-                    <a:stretch>
-                      <a:fillRect/>
-                    </a:stretch>
-                  </pic:blipFill>
-                  <pic:spPr bwMode="auto">
-                    <a:xfrm>
-                      <a:off x="0" y="0"/>
-                      <a:ext cx="295910" cy="168910"/>
-                    </a:xfrm>
-                    <a:prstGeom prst="rect">
-                      <a:avLst/>
-                    </a:prstGeom>
-                    <a:noFill/>
-                    <a:ln>
-                      <a:noFill/>
-                    </a:ln>
-                  </pic:spPr>
-                </pic:pic>
-              </a:graphicData>
-            </a:graphic>
-          </wp:inline>
-        </w:drawing>
-      </w:r>
-      <w:r>
-        <w:rPr>
-          <w:rFonts w:cs="Times New Roman"/>
-          <w:color w:val="000000"/>
-          <w:szCs w:val="24"/>
-          <w:lang w:val="en"/>
-        </w:rPr>
-        <w:t xml:space="preserve">    </w:t>
-      </w:r>
-      <w:r>
-        <w:rPr>
-          <w:noProof/>
-        </w:rPr>
-        <w:drawing>
-          <wp:inline distT="0" distB="0" distL="0" distR="0" wp14:anchorId="3CC5E40D" wp14:editId="0ECAA489">
-            <wp:extent cx="556118" cy="154379"/>
-            <wp:effectExtent l="0" t="0" r="0" b="0"/>
-            <wp:docPr id="9" name="Picture 9" descr="http://docs.jboss.org/jbossclustering/hibernate-caching/3.3/en-US/html/images/hibernate_logo_a.png"/>
-            <wp:cNvGraphicFramePr>
-              <a:graphicFrameLocks xmlns:a="http://schemas.openxmlformats.org/drawingml/2006/main" noChangeAspect="1"/>
-            </wp:cNvGraphicFramePr>
-            <a:graphic xmlns:a="http://schemas.openxmlformats.org/drawingml/2006/main">
-              <a:graphicData uri="http://schemas.openxmlformats.org/drawingml/2006/picture">
-                <pic:pic xmlns:pic="http://schemas.openxmlformats.org/drawingml/2006/picture">
-                  <pic:nvPicPr>
-                    <pic:cNvPr id="0" name="Picture 13" descr="http://docs.jboss.org/jbossclustering/hibernate-caching/3.3/en-US/html/images/hibernate_logo_a.png"/>
-                    <pic:cNvPicPr>
-                      <a:picLocks noChangeAspect="1" noChangeArrowheads="1"/>
-                    </pic:cNvPicPr>
-                  </pic:nvPicPr>
-                  <pic:blipFill>
-                    <a:blip r:embed="rId15" cstate="print">
-                      <a:extLst>
-                        <a:ext uri="{28A0092B-C50C-407E-A947-70E740481C1C}">
-                          <a14:useLocalDpi xmlns:a14="http://schemas.microsoft.com/office/drawing/2010/main" val="0"/>
-                        </a:ext>
-                      </a:extLst>
-                    </a:blip>
-                    <a:srcRect/>
-                    <a:stretch>
-                      <a:fillRect/>
-                    </a:stretch>
-                  </pic:blipFill>
-                  <pic:spPr bwMode="auto">
-                    <a:xfrm>
-                      <a:off x="0" y="0"/>
-                      <a:ext cx="561390" cy="155842"/>
-                    </a:xfrm>
-                    <a:prstGeom prst="rect">
-                      <a:avLst/>
-                    </a:prstGeom>
-                    <a:noFill/>
-                    <a:ln>
-                      <a:noFill/>
-                    </a:ln>
-                  </pic:spPr>
-                </pic:pic>
-              </a:graphicData>
-            </a:graphic>
-          </wp:inline>
-        </w:drawing>
-      </w:r>
-      <w:r>
-        <w:rPr>
-          <w:rFonts w:cs="Times New Roman"/>
-          <w:color w:val="000000"/>
-          <w:szCs w:val="24"/>
-          <w:lang w:val="en"/>
-        </w:rPr>
-        <w:t xml:space="preserve">    </w:t>
-      </w:r>
-      <w:r>
-        <w:rPr>
-          <w:noProof/>
-        </w:rPr>
-        <w:drawing>
-          <wp:inline distT="0" distB="0" distL="0" distR="0" wp14:anchorId="0F16DF22" wp14:editId="7B7ADA23">
-            <wp:extent cx="330695" cy="207818"/>
-            <wp:effectExtent l="0" t="0" r="0" b="1905"/>
-            <wp:docPr id="39" name="Picture 39" descr="Tomcat Logo"/>
-            <wp:cNvGraphicFramePr>
-              <a:graphicFrameLocks xmlns:a="http://schemas.openxmlformats.org/drawingml/2006/main" noChangeAspect="1"/>
-            </wp:cNvGraphicFramePr>
-            <a:graphic xmlns:a="http://schemas.openxmlformats.org/drawingml/2006/main">
-              <a:graphicData uri="http://schemas.openxmlformats.org/drawingml/2006/picture">
-                <pic:pic xmlns:pic="http://schemas.openxmlformats.org/drawingml/2006/picture">
-                  <pic:nvPicPr>
-                    <pic:cNvPr id="0" name="Picture 51" descr="Tomcat Logo"/>
-                    <pic:cNvPicPr>
-                      <a:picLocks noChangeAspect="1" noChangeArrowheads="1"/>
-                    </pic:cNvPicPr>
-                  </pic:nvPicPr>
-                  <pic:blipFill>
-                    <a:blip r:embed="rId16" cstate="print">
-                      <a:extLst>
-                        <a:ext uri="{28A0092B-C50C-407E-A947-70E740481C1C}">
-                          <a14:useLocalDpi xmlns:a14="http://schemas.microsoft.com/office/drawing/2010/main" val="0"/>
-                        </a:ext>
-                      </a:extLst>
-                    </a:blip>
-                    <a:srcRect/>
-                    <a:stretch>
-                      <a:fillRect/>
-                    </a:stretch>
-                  </pic:blipFill>
-                  <pic:spPr bwMode="auto">
-                    <a:xfrm>
-                      <a:off x="0" y="0"/>
-                      <a:ext cx="330804" cy="207887"/>
-                    </a:xfrm>
-                    <a:prstGeom prst="rect">
-                      <a:avLst/>
-                    </a:prstGeom>
-                    <a:noFill/>
-                    <a:ln>
-                      <a:noFill/>
-                    </a:ln>
-                  </pic:spPr>
-                </pic:pic>
-              </a:graphicData>
-            </a:graphic>
-          </wp:inline>
-        </w:drawing>
-      </w:r>
-      <w:r>
-        <w:rPr>
-          <w:rFonts w:cs="Times New Roman"/>
-          <w:color w:val="000000"/>
-          <w:szCs w:val="24"/>
-          <w:lang w:val="en"/>
-        </w:rPr>
-        <w:t xml:space="preserve">    </w:t>
-      </w:r>
-      <w:r>
-        <w:rPr>
-          <w:noProof/>
-        </w:rPr>
-        <w:drawing>
-          <wp:inline distT="0" distB="0" distL="0" distR="0" wp14:anchorId="330F7929" wp14:editId="73A7EAE4">
-            <wp:extent cx="285115" cy="160020"/>
-            <wp:effectExtent l="0" t="0" r="635" b="0"/>
-            <wp:docPr id="4" name="Picture 4" descr="http://static.php.net/www.php.net/images/php.gif"/>
-            <wp:cNvGraphicFramePr>
-              <a:graphicFrameLocks xmlns:a="http://schemas.openxmlformats.org/drawingml/2006/main" noChangeAspect="1"/>
-            </wp:cNvGraphicFramePr>
-            <a:graphic xmlns:a="http://schemas.openxmlformats.org/drawingml/2006/main">
-              <a:graphicData uri="http://schemas.openxmlformats.org/drawingml/2006/picture">
-                <pic:pic xmlns:pic="http://schemas.openxmlformats.org/drawingml/2006/picture">
-                  <pic:nvPicPr>
-                    <pic:cNvPr id="0" name="Picture 10" descr="http://static.php.net/www.php.net/images/php.gif"/>
-                    <pic:cNvPicPr>
-                      <a:picLocks noChangeAspect="1" noChangeArrowheads="1"/>
-                    </pic:cNvPicPr>
-                  </pic:nvPicPr>
-                  <pic:blipFill>
-                    <a:blip r:embed="rId17" cstate="print">
-                      <a:extLst>
-                        <a:ext uri="{28A0092B-C50C-407E-A947-70E740481C1C}">
-                          <a14:useLocalDpi xmlns:a14="http://schemas.microsoft.com/office/drawing/2010/main" val="0"/>
-                        </a:ext>
-                      </a:extLst>
-                    </a:blip>
-                    <a:srcRect/>
-                    <a:stretch>
-                      <a:fillRect/>
-                    </a:stretch>
-                  </pic:blipFill>
-                  <pic:spPr bwMode="auto">
-                    <a:xfrm>
-                      <a:off x="0" y="0"/>
-                      <a:ext cx="285115" cy="160020"/>
-                    </a:xfrm>
-                    <a:prstGeom prst="rect">
-                      <a:avLst/>
-                    </a:prstGeom>
-                    <a:noFill/>
-                    <a:ln>
-                      <a:noFill/>
-                    </a:ln>
-                  </pic:spPr>
-                </pic:pic>
-              </a:graphicData>
-            </a:graphic>
-          </wp:inline>
-        </w:drawing>
-      </w:r>
-      <w:r>
-        <w:rPr>
-          <w:rFonts w:cs="Times New Roman"/>
-          <w:color w:val="000000"/>
-          <w:szCs w:val="24"/>
-          <w:lang w:val="en"/>
-        </w:rPr>
-        <w:t xml:space="preserve">    </w:t>
-      </w:r>
-      <w:r>
-        <w:rPr>
-          <w:noProof/>
-        </w:rPr>
-        <w:drawing>
-          <wp:inline distT="0" distB="0" distL="0" distR="0" wp14:anchorId="0BEB143C" wp14:editId="5473E862">
-            <wp:extent cx="390408" cy="201845"/>
-            <wp:effectExtent l="0" t="0" r="0" b="8255"/>
-            <wp:docPr id="23" name="Picture 23" descr="http://www.mysql.com/common/logos/logo-mysql-110x57.png"/>
-            <wp:cNvGraphicFramePr>
-              <a:graphicFrameLocks xmlns:a="http://schemas.openxmlformats.org/drawingml/2006/main" noChangeAspect="1"/>
-            </wp:cNvGraphicFramePr>
-            <a:graphic xmlns:a="http://schemas.openxmlformats.org/drawingml/2006/main">
-              <a:graphicData uri="http://schemas.openxmlformats.org/drawingml/2006/picture">
-                <pic:pic xmlns:pic="http://schemas.openxmlformats.org/drawingml/2006/picture">
-                  <pic:nvPicPr>
-                    <pic:cNvPr id="0" name="Picture 17" descr="http://www.mysql.com/common/logos/logo-mysql-110x57.png"/>
-                    <pic:cNvPicPr>
-                      <a:picLocks noChangeAspect="1" noChangeArrowheads="1"/>
-                    </pic:cNvPicPr>
-                  </pic:nvPicPr>
-                  <pic:blipFill>
-                    <a:blip r:embed="rId18" cstate="print">
-                      <a:extLst>
-                        <a:ext uri="{28A0092B-C50C-407E-A947-70E740481C1C}">
-                          <a14:useLocalDpi xmlns:a14="http://schemas.microsoft.com/office/drawing/2010/main" val="0"/>
-                        </a:ext>
-                      </a:extLst>
-                    </a:blip>
-                    <a:srcRect/>
-                    <a:stretch>
-                      <a:fillRect/>
-                    </a:stretch>
-                  </pic:blipFill>
-                  <pic:spPr bwMode="auto">
-                    <a:xfrm>
-                      <a:off x="0" y="0"/>
-                      <a:ext cx="390476" cy="201880"/>
-                    </a:xfrm>
-                    <a:prstGeom prst="rect">
-                      <a:avLst/>
-                    </a:prstGeom>
-                    <a:noFill/>
-                    <a:ln>
-                      <a:noFill/>
-                    </a:ln>
-                  </pic:spPr>
-                </pic:pic>
-              </a:graphicData>
-            </a:graphic>
-          </wp:inline>
-        </w:drawing>
-      </w:r>
-      <w:r>
-        <w:rPr>
-          <w:rFonts w:cs="Times New Roman"/>
-          <w:color w:val="000000"/>
-          <w:szCs w:val="24"/>
-          <w:lang w:val="en"/>
-        </w:rPr>
-        <w:t xml:space="preserve">    </w:t>
-      </w:r>
-      <w:r>
-        <w:rPr>
-          <w:noProof/>
-        </w:rPr>
-        <w:drawing>
-          <wp:inline distT="0" distB="0" distL="0" distR="0" wp14:anchorId="7DA6E658" wp14:editId="06DFA9A5">
-            <wp:extent cx="424282" cy="336258"/>
-            <wp:effectExtent l="0" t="0" r="0" b="6985"/>
-            <wp:docPr id="10" name="Picture 10" descr="http://mrfrosti.com/wp-content/uploads/2011/06/PostgreSQL-9.gif"/>
-            <wp:cNvGraphicFramePr>
-              <a:graphicFrameLocks xmlns:a="http://schemas.openxmlformats.org/drawingml/2006/main" noChangeAspect="1"/>
-            </wp:cNvGraphicFramePr>
-            <a:graphic xmlns:a="http://schemas.openxmlformats.org/drawingml/2006/main">
-              <a:graphicData uri="http://schemas.openxmlformats.org/drawingml/2006/picture">
-                <pic:pic xmlns:pic="http://schemas.openxmlformats.org/drawingml/2006/picture">
-                  <pic:nvPicPr>
-                    <pic:cNvPr id="0" name="Picture 1" descr="http://mrfrosti.com/wp-content/uploads/2011/06/PostgreSQL-9.gif"/>
-                    <pic:cNvPicPr>
-                      <a:picLocks noChangeAspect="1" noChangeArrowheads="1"/>
-                    </pic:cNvPicPr>
-                  </pic:nvPicPr>
-                  <pic:blipFill>
-                    <a:blip r:embed="rId19" cstate="print">
-                      <a:extLst>
-                        <a:ext uri="{28A0092B-C50C-407E-A947-70E740481C1C}">
-                          <a14:useLocalDpi xmlns:a14="http://schemas.microsoft.com/office/drawing/2010/main" val="0"/>
-                        </a:ext>
-                      </a:extLst>
-                    </a:blip>
-                    <a:srcRect/>
-                    <a:stretch>
-                      <a:fillRect/>
-                    </a:stretch>
-                  </pic:blipFill>
-                  <pic:spPr bwMode="auto">
-                    <a:xfrm>
-                      <a:off x="0" y="0"/>
-                      <a:ext cx="422956" cy="335207"/>
-                    </a:xfrm>
-                    <a:prstGeom prst="rect">
-                      <a:avLst/>
-                    </a:prstGeom>
-                    <a:noFill/>
-                    <a:ln>
-                      <a:noFill/>
-                    </a:ln>
-                  </pic:spPr>
-                </pic:pic>
-              </a:graphicData>
-            </a:graphic>
-          </wp:inline>
-        </w:drawing>
-      </w:r>
-      <w:r>
-        <w:rPr>
-          <w:rFonts w:cs="Times New Roman"/>
-          <w:color w:val="000000"/>
-          <w:szCs w:val="24"/>
-          <w:lang w:val="en"/>
-        </w:rPr>
-        <w:t xml:space="preserve">    </w:t>
-      </w:r>
-      <w:r>
-        <w:rPr>
-          <w:noProof/>
-        </w:rPr>
-        <w:drawing>
-          <wp:inline distT="0" distB="0" distL="0" distR="0" wp14:anchorId="4D7BD32A" wp14:editId="2260E340">
-            <wp:extent cx="581110" cy="195415"/>
-            <wp:effectExtent l="0" t="0" r="0" b="0"/>
-            <wp:docPr id="16" name="Picture 16" descr="http://www.python.org/images/python-logo.gif"/>
-            <wp:cNvGraphicFramePr>
-              <a:graphicFrameLocks xmlns:a="http://schemas.openxmlformats.org/drawingml/2006/main" noChangeAspect="1"/>
-            </wp:cNvGraphicFramePr>
-            <a:graphic xmlns:a="http://schemas.openxmlformats.org/drawingml/2006/main">
-              <a:graphicData uri="http://schemas.openxmlformats.org/drawingml/2006/picture">
-                <pic:pic xmlns:pic="http://schemas.openxmlformats.org/drawingml/2006/picture">
-                  <pic:nvPicPr>
-                    <pic:cNvPr id="0" name="Picture 27" descr="http://www.python.org/images/python-logo.gif"/>
-                    <pic:cNvPicPr>
-                      <a:picLocks noChangeAspect="1" noChangeArrowheads="1"/>
-                    </pic:cNvPicPr>
-                  </pic:nvPicPr>
-                  <pic:blipFill>
-                    <a:blip r:embed="rId20" cstate="print">
-                      <a:extLst>
-                        <a:ext uri="{28A0092B-C50C-407E-A947-70E740481C1C}">
-                          <a14:useLocalDpi xmlns:a14="http://schemas.microsoft.com/office/drawing/2010/main" val="0"/>
-                        </a:ext>
-                      </a:extLst>
-                    </a:blip>
-                    <a:srcRect/>
-                    <a:stretch>
-                      <a:fillRect/>
-                    </a:stretch>
-                  </pic:blipFill>
-                  <pic:spPr bwMode="auto">
-                    <a:xfrm>
-                      <a:off x="0" y="0"/>
-                      <a:ext cx="588114" cy="197770"/>
-                    </a:xfrm>
-                    <a:prstGeom prst="rect">
-                      <a:avLst/>
-                    </a:prstGeom>
-                    <a:noFill/>
-                    <a:ln>
-                      <a:noFill/>
-                    </a:ln>
-                  </pic:spPr>
-                </pic:pic>
-              </a:graphicData>
-            </a:graphic>
-          </wp:inline>
-        </w:drawing>
-      </w:r>
-      <w:r>
-        <w:rPr>
-          <w:rFonts w:cs="Times New Roman"/>
-          <w:color w:val="000000"/>
-          <w:szCs w:val="24"/>
-          <w:lang w:val="en"/>
-        </w:rPr>
-        <w:t xml:space="preserve">    </w:t>
-      </w:r>
-      <w:r>
-        <w:rPr>
-          <w:noProof/>
-        </w:rPr>
-        <w:drawing>
-          <wp:inline distT="0" distB="0" distL="0" distR="0" wp14:anchorId="79FAE4CA" wp14:editId="292811B8">
-            <wp:extent cx="219694" cy="219694"/>
-            <wp:effectExtent l="0" t="0" r="9525" b="9525"/>
-            <wp:docPr id="24" name="Picture 24" descr="http://upload.wikimedia.org/wikipedia/commons/7/72/Logo_C_Sharp.png"/>
-            <wp:cNvGraphicFramePr>
-              <a:graphicFrameLocks xmlns:a="http://schemas.openxmlformats.org/drawingml/2006/main" noChangeAspect="1"/>
-            </wp:cNvGraphicFramePr>
-            <a:graphic xmlns:a="http://schemas.openxmlformats.org/drawingml/2006/main">
-              <a:graphicData uri="http://schemas.openxmlformats.org/drawingml/2006/picture">
-                <pic:pic xmlns:pic="http://schemas.openxmlformats.org/drawingml/2006/picture">
-                  <pic:nvPicPr>
-                    <pic:cNvPr id="0" name="Picture 19" descr="http://upload.wikimedia.org/wikipedia/commons/7/72/Logo_C_Sharp.png"/>
-                    <pic:cNvPicPr>
-                      <a:picLocks noChangeAspect="1" noChangeArrowheads="1"/>
-                    </pic:cNvPicPr>
-                  </pic:nvPicPr>
-                  <pic:blipFill>
-                    <a:blip r:embed="rId21" cstate="print">
-                      <a:extLst>
-                        <a:ext uri="{28A0092B-C50C-407E-A947-70E740481C1C}">
-                          <a14:useLocalDpi xmlns:a14="http://schemas.microsoft.com/office/drawing/2010/main" val="0"/>
-                        </a:ext>
-                      </a:extLst>
-                    </a:blip>
-                    <a:srcRect/>
-                    <a:stretch>
-                      <a:fillRect/>
-                    </a:stretch>
-                  </pic:blipFill>
-                  <pic:spPr bwMode="auto">
-                    <a:xfrm>
-                      <a:off x="0" y="0"/>
-                      <a:ext cx="219686" cy="219686"/>
-                    </a:xfrm>
-                    <a:prstGeom prst="rect">
-                      <a:avLst/>
-                    </a:prstGeom>
-                    <a:noFill/>
-                    <a:ln>
-                      <a:noFill/>
-                    </a:ln>
-                  </pic:spPr>
-                </pic:pic>
-              </a:graphicData>
-            </a:graphic>
-          </wp:inline>
-        </w:drawing>
-      </w:r>
-      <w:r>
-        <w:rPr>
-          <w:rFonts w:cs="Times New Roman"/>
-          <w:color w:val="000000"/>
-          <w:szCs w:val="24"/>
-          <w:lang w:val="en"/>
-        </w:rPr>
-        <w:t xml:space="preserve">    </w:t>
-      </w:r>
-      <w:r>
-        <w:rPr>
-          <w:noProof/>
-        </w:rPr>
-        <w:drawing>
-          <wp:inline distT="0" distB="0" distL="0" distR="0" wp14:anchorId="013C8EE6" wp14:editId="0B42B2DF">
-            <wp:extent cx="285008" cy="213714"/>
-            <wp:effectExtent l="0" t="0" r="1270" b="0"/>
-            <wp:docPr id="50" name="Picture 50" descr="http://d34wpjv4rf3nwa.cloudfront.net/www1/wp-content/uploads/2012/01/android-survey.gif"/>
-            <wp:cNvGraphicFramePr>
-              <a:graphicFrameLocks xmlns:a="http://schemas.openxmlformats.org/drawingml/2006/main" noChangeAspect="1"/>
-            </wp:cNvGraphicFramePr>
-            <a:graphic xmlns:a="http://schemas.openxmlformats.org/drawingml/2006/main">
-              <a:graphicData uri="http://schemas.openxmlformats.org/drawingml/2006/picture">
-                <pic:pic xmlns:pic="http://schemas.openxmlformats.org/drawingml/2006/picture">
-                  <pic:nvPicPr>
-                    <pic:cNvPr id="0" name="Picture 112" descr="http://d34wpjv4rf3nwa.cloudfront.net/www1/wp-content/uploads/2012/01/android-survey.gif"/>
-                    <pic:cNvPicPr>
-                      <a:picLocks noChangeAspect="1" noChangeArrowheads="1"/>
-                    </pic:cNvPicPr>
-                  </pic:nvPicPr>
-                  <pic:blipFill>
-                    <a:blip r:embed="rId22" cstate="print">
-                      <a:extLst>
-                        <a:ext uri="{28A0092B-C50C-407E-A947-70E740481C1C}">
-                          <a14:useLocalDpi xmlns:a14="http://schemas.microsoft.com/office/drawing/2010/main" val="0"/>
-                        </a:ext>
-                      </a:extLst>
-                    </a:blip>
-                    <a:srcRect/>
-                    <a:stretch>
-                      <a:fillRect/>
-                    </a:stretch>
-                  </pic:blipFill>
-                  <pic:spPr bwMode="auto">
-                    <a:xfrm>
-                      <a:off x="0" y="0"/>
-                      <a:ext cx="285008" cy="213714"/>
-                    </a:xfrm>
-                    <a:prstGeom prst="rect">
-                      <a:avLst/>
-                    </a:prstGeom>
-                    <a:noFill/>
-                    <a:ln>
-                      <a:noFill/>
-                    </a:ln>
-                  </pic:spPr>
-                </pic:pic>
-              </a:graphicData>
-            </a:graphic>
-          </wp:inline>
-        </w:drawing>
-      </w:r>
-      <w:r>
-        <w:rPr>
-          <w:rFonts w:cs="Times New Roman"/>
-          <w:color w:val="000000"/>
-          <w:szCs w:val="24"/>
-          <w:lang w:val="en"/>
-        </w:rPr>
-        <w:t xml:space="preserve">    </w:t>
-      </w:r>
-      <w:r>
-        <w:rPr>
-          <w:noProof/>
-        </w:rPr>
-        <w:drawing>
-          <wp:inline distT="0" distB="0" distL="0" distR="0" wp14:anchorId="18D4DA06" wp14:editId="38BCE252">
-            <wp:extent cx="1255594" cy="170029"/>
-            <wp:effectExtent l="0" t="0" r="1905" b="1905"/>
-            <wp:docPr id="12" name="Picture 12" descr="Subversion.png"/>
-            <wp:cNvGraphicFramePr>
-              <a:graphicFrameLocks xmlns:a="http://schemas.openxmlformats.org/drawingml/2006/main" noChangeAspect="1"/>
-            </wp:cNvGraphicFramePr>
-            <a:graphic xmlns:a="http://schemas.openxmlformats.org/drawingml/2006/main">
-              <a:graphicData uri="http://schemas.openxmlformats.org/drawingml/2006/picture">
-                <pic:pic xmlns:pic="http://schemas.openxmlformats.org/drawingml/2006/picture">
-                  <pic:nvPicPr>
-                    <pic:cNvPr id="0" name="Picture 15" descr="Subversion.png"/>
-                    <pic:cNvPicPr>
-                      <a:picLocks noChangeAspect="1" noChangeArrowheads="1"/>
-                    </pic:cNvPicPr>
-                  </pic:nvPicPr>
-                  <pic:blipFill>
-                    <a:blip r:embed="rId23">
-                      <a:extLst>
-                        <a:ext uri="{28A0092B-C50C-407E-A947-70E740481C1C}">
-                          <a14:useLocalDpi xmlns:a14="http://schemas.microsoft.com/office/drawing/2010/main" val="0"/>
-                        </a:ext>
-                      </a:extLst>
-                    </a:blip>
-                    <a:srcRect/>
-                    <a:stretch>
-                      <a:fillRect/>
-                    </a:stretch>
-                  </pic:blipFill>
-                  <pic:spPr bwMode="auto">
-                    <a:xfrm>
-                      <a:off x="0" y="0"/>
-                      <a:ext cx="1260382" cy="170677"/>
-                    </a:xfrm>
-                    <a:prstGeom prst="rect">
-                      <a:avLst/>
-                    </a:prstGeom>
-                    <a:noFill/>
-                    <a:ln>
-                      <a:noFill/>
-                    </a:ln>
-                  </pic:spPr>
-                </pic:pic>
-              </a:graphicData>
-            </a:graphic>
-          </wp:inline>
-        </w:drawing>
-      </w:r>
-      <w:r>
-        <w:rPr>
-          <w:rFonts w:cs="Times New Roman"/>
-          <w:color w:val="000000"/>
-          <w:szCs w:val="24"/>
-          <w:lang w:val="en"/>
-        </w:rPr>
-        <w:t xml:space="preserve">    </w:t>
-      </w:r>
-      <w:r>
-        <w:rPr>
-          <w:rFonts w:cs="Times New Roman"/>
-          <w:noProof/>
-          <w:color w:val="000000"/>
-          <w:szCs w:val="24"/>
-        </w:rPr>
-        <w:drawing>
-          <wp:inline distT="0" distB="0" distL="0" distR="0" wp14:anchorId="41434695" wp14:editId="4CF79BBE">
-            <wp:extent cx="255319" cy="255319"/>
-            <wp:effectExtent l="0" t="0" r="0" b="0"/>
-            <wp:docPr id="33" name="Picture 33"/>
-            <wp:cNvGraphicFramePr>
-              <a:graphicFrameLocks xmlns:a="http://schemas.openxmlformats.org/drawingml/2006/main" noChangeAspect="1"/>
-            </wp:cNvGraphicFramePr>
-            <a:graphic xmlns:a="http://schemas.openxmlformats.org/drawingml/2006/main">
-              <a:graphicData uri="http://schemas.openxmlformats.org/drawingml/2006/picture">
-                <pic:pic xmlns:pic="http://schemas.openxmlformats.org/drawingml/2006/picture">
-                  <pic:nvPicPr>
-                    <pic:cNvPr id="0" name="Picture 33"/>
-                    <pic:cNvPicPr>
-                      <a:picLocks noChangeAspect="1" noChangeArrowheads="1"/>
-                    </pic:cNvPicPr>
-                  </pic:nvPicPr>
-                  <pic:blipFill>
-                    <a:blip r:embed="rId24" cstate="print">
-                      <a:extLst>
-                        <a:ext uri="{28A0092B-C50C-407E-A947-70E740481C1C}">
-                          <a14:useLocalDpi xmlns:a14="http://schemas.microsoft.com/office/drawing/2010/main" val="0"/>
-                        </a:ext>
-                      </a:extLst>
-                    </a:blip>
-                    <a:srcRect/>
-                    <a:stretch>
-                      <a:fillRect/>
-                    </a:stretch>
-                  </pic:blipFill>
-                  <pic:spPr bwMode="auto">
-                    <a:xfrm>
-                      <a:off x="0" y="0"/>
-                      <a:ext cx="255311" cy="255311"/>
-                    </a:xfrm>
-                    <a:prstGeom prst="rect">
-                      <a:avLst/>
-                    </a:prstGeom>
-                    <a:noFill/>
-                    <a:ln>
-                      <a:noFill/>
-                    </a:ln>
-                  </pic:spPr>
-                </pic:pic>
-              </a:graphicData>
-            </a:graphic>
-          </wp:inline>
-        </w:drawing>
-      </w:r>
-      <w:r>
-        <w:rPr>
-          <w:rFonts w:cs="Times New Roman"/>
-          <w:color w:val="000000"/>
-          <w:szCs w:val="24"/>
-          <w:lang w:val="en"/>
-        </w:rPr>
-        <w:t xml:space="preserve">   </w:t>
-      </w:r>
-      <w:r>
-        <w:rPr>
-          <w:rFonts w:cs="Times New Roman"/>
-          <w:color w:val="000000"/>
-          <w:szCs w:val="24"/>
-          <w:lang w:val="en"/>
-        </w:rPr>
-        <w:t xml:space="preserve">   </w:t>
-      </w:r>
-      <w:r>
-        <w:rPr>
-          <w:noProof/>
-        </w:rPr>
-        <w:drawing>
-          <wp:inline distT="0" distB="0" distL="0" distR="0" wp14:anchorId="521EAB27" wp14:editId="7D98DCEB">
-            <wp:extent cx="519112" cy="202173"/>
-            <wp:effectExtent l="0" t="0" r="0" b="7620"/>
-            <wp:docPr id="36" name="Picture 36" descr="http://3.bp.blogspot.com/-OZx9x5u57RQ/T1knZn-UmmI/AAAAAAAAAG8/1PECIOinhAQ/s1600/Logo_Visual_Studio_2010.jpg"/>
-            <wp:cNvGraphicFramePr>
-              <a:graphicFrameLocks xmlns:a="http://schemas.openxmlformats.org/drawingml/2006/main" noChangeAspect="1"/>
-            </wp:cNvGraphicFramePr>
-            <a:graphic xmlns:a="http://schemas.openxmlformats.org/drawingml/2006/main">
-              <a:graphicData uri="http://schemas.openxmlformats.org/drawingml/2006/picture">
-                <pic:pic xmlns:pic="http://schemas.openxmlformats.org/drawingml/2006/picture">
-                  <pic:nvPicPr>
-                    <pic:cNvPr id="0" name="Picture 29" descr="http://3.bp.blogspot.com/-OZx9x5u57RQ/T1knZn-UmmI/AAAAAAAAAG8/1PECIOinhAQ/s1600/Logo_Visual_Studio_2010.jpg"/>
-                    <pic:cNvPicPr>
-                      <a:picLocks noChangeAspect="1" noChangeArrowheads="1"/>
-                    </pic:cNvPicPr>
-                  </pic:nvPicPr>
-                  <pic:blipFill>
-                    <a:blip r:embed="rId25" cstate="print">
-                      <a:extLst>
-                        <a:ext uri="{28A0092B-C50C-407E-A947-70E740481C1C}">
-                          <a14:useLocalDpi xmlns:a14="http://schemas.microsoft.com/office/drawing/2010/main" val="0"/>
-                        </a:ext>
-                      </a:extLst>
-                    </a:blip>
-                    <a:srcRect/>
-                    <a:stretch>
-                      <a:fillRect/>
-                    </a:stretch>
-                  </pic:blipFill>
-                  <pic:spPr bwMode="auto">
-                    <a:xfrm>
-                      <a:off x="0" y="0"/>
-                      <a:ext cx="517763" cy="201648"/>
-                    </a:xfrm>
-                    <a:prstGeom prst="rect">
-                      <a:avLst/>
-                    </a:prstGeom>
-                    <a:noFill/>
-                    <a:ln>
-                      <a:noFill/>
-                    </a:ln>
-                  </pic:spPr>
-                </pic:pic>
-              </a:graphicData>
-            </a:graphic>
-          </wp:inline>
-        </w:drawing>
-      </w:r>
-      <w:r>
-        <w:rPr>
-          <w:rFonts w:cs="Times New Roman"/>
-          <w:color w:val="000000"/>
-          <w:szCs w:val="24"/>
-          <w:lang w:val="en"/>
-        </w:rPr>
-        <w:t xml:space="preserve">    </w:t>
-      </w:r>
-      <w:r>
-        <w:rPr>
-          <w:noProof/>
-        </w:rPr>
-        <w:drawing>
-          <wp:inline distT="0" distB="0" distL="0" distR="0" wp14:anchorId="6C6016D5" wp14:editId="3D58E623">
-            <wp:extent cx="261257" cy="261257"/>
-            <wp:effectExtent l="0" t="0" r="5715" b="5715"/>
-            <wp:docPr id="37" name="Picture 37" descr="http://fc02.deviantart.net/fs12/f/2006/324/a/7/Eclipse_by_sonnysavage.png"/>
-            <wp:cNvGraphicFramePr>
-              <a:graphicFrameLocks xmlns:a="http://schemas.openxmlformats.org/drawingml/2006/main" noChangeAspect="1"/>
-            </wp:cNvGraphicFramePr>
-            <a:graphic xmlns:a="http://schemas.openxmlformats.org/drawingml/2006/main">
-              <a:graphicData uri="http://schemas.openxmlformats.org/drawingml/2006/picture">
-                <pic:pic xmlns:pic="http://schemas.openxmlformats.org/drawingml/2006/picture">
-                  <pic:nvPicPr>
-                    <pic:cNvPr id="0" name="Picture 48" descr="http://fc02.deviantart.net/fs12/f/2006/324/a/7/Eclipse_by_sonnysavage.png"/>
-                    <pic:cNvPicPr>
-                      <a:picLocks noChangeAspect="1" noChangeArrowheads="1"/>
-                    </pic:cNvPicPr>
-                  </pic:nvPicPr>
-                  <pic:blipFill>
-                    <a:blip r:embed="rId26" cstate="print">
-                      <a:extLst>
-                        <a:ext uri="{28A0092B-C50C-407E-A947-70E740481C1C}">
-                          <a14:useLocalDpi xmlns:a14="http://schemas.microsoft.com/office/drawing/2010/main" val="0"/>
-                        </a:ext>
-                      </a:extLst>
-                    </a:blip>
-                    <a:srcRect/>
-                    <a:stretch>
-                      <a:fillRect/>
-                    </a:stretch>
-                  </pic:blipFill>
-                  <pic:spPr bwMode="auto">
-                    <a:xfrm>
-                      <a:off x="0" y="0"/>
-                      <a:ext cx="261249" cy="261249"/>
-                    </a:xfrm>
-                    <a:prstGeom prst="rect">
-                      <a:avLst/>
-                    </a:prstGeom>
-                    <a:noFill/>
-                    <a:ln>
-                      <a:noFill/>
-                    </a:ln>
-                  </pic:spPr>
-                </pic:pic>
-              </a:graphicData>
-            </a:graphic>
-          </wp:inline>
-        </w:drawing>
-      </w:r>
-      <w:r>
-        <w:rPr>
-          <w:rFonts w:cs="Times New Roman"/>
-          <w:color w:val="000000"/>
-          <w:szCs w:val="24"/>
-          <w:lang w:val="en"/>
-        </w:rPr>
-        <w:t xml:space="preserve">    </w:t>
-      </w:r>
-      <w:r>
-        <w:rPr>
-          <w:rFonts w:cs="Times New Roman"/>
-          <w:noProof/>
-          <w:color w:val="000000"/>
-          <w:szCs w:val="24"/>
-        </w:rPr>
-        <w:drawing>
-          <wp:inline distT="0" distB="0" distL="0" distR="0" wp14:anchorId="168190D4" wp14:editId="039DCCC4">
-            <wp:extent cx="552450" cy="148218"/>
-            <wp:effectExtent l="0" t="0" r="0" b="4445"/>
-            <wp:docPr id="38" name="Picture 38"/>
-            <wp:cNvGraphicFramePr>
-              <a:graphicFrameLocks xmlns:a="http://schemas.openxmlformats.org/drawingml/2006/main" noChangeAspect="1"/>
-            </wp:cNvGraphicFramePr>
-            <a:graphic xmlns:a="http://schemas.openxmlformats.org/drawingml/2006/main">
-              <a:graphicData uri="http://schemas.openxmlformats.org/drawingml/2006/picture">
-                <pic:pic xmlns:pic="http://schemas.openxmlformats.org/drawingml/2006/picture">
-                  <pic:nvPicPr>
-                    <pic:cNvPr id="0" name="Picture 7"/>
-                    <pic:cNvPicPr>
-                      <a:picLocks noChangeAspect="1" noChangeArrowheads="1"/>
-                    </pic:cNvPicPr>
-                  </pic:nvPicPr>
-                  <pic:blipFill>
-                    <a:blip r:embed="rId27" cstate="print">
-                      <a:extLst>
-                        <a:ext uri="{28A0092B-C50C-407E-A947-70E740481C1C}">
-                          <a14:useLocalDpi xmlns:a14="http://schemas.microsoft.com/office/drawing/2010/main" val="0"/>
-                        </a:ext>
-                      </a:extLst>
-                    </a:blip>
-                    <a:srcRect/>
-                    <a:stretch>
-                      <a:fillRect/>
-                    </a:stretch>
-                  </pic:blipFill>
-                  <pic:spPr bwMode="auto">
-                    <a:xfrm>
-                      <a:off x="0" y="0"/>
-                      <a:ext cx="552450" cy="148218"/>
-                    </a:xfrm>
-                    <a:prstGeom prst="rect">
-                      <a:avLst/>
-                    </a:prstGeom>
-                    <a:noFill/>
-                    <a:ln>
-                      <a:noFill/>
-                    </a:ln>
-                  </pic:spPr>
-                </pic:pic>
-              </a:graphicData>
-            </a:graphic>
-          </wp:inline>
-        </w:drawing>
-      </w:r>
-      <w:r>
-        <w:rPr>
-          <w:rFonts w:cs="Times New Roman"/>
-          <w:color w:val="000000"/>
-          <w:szCs w:val="24"/>
-          <w:lang w:val="en"/>
-        </w:rPr>
-        <w:t xml:space="preserve">    </w:t>
-      </w:r>
-      <w:r>
-        <w:rPr>
-          <w:noProof/>
-        </w:rPr>
-        <w:drawing>
-          <wp:inline distT="0" distB="0" distL="0" distR="0" wp14:anchorId="57C53413" wp14:editId="436B9192">
-            <wp:extent cx="383980" cy="287897"/>
-            <wp:effectExtent l="0" t="0" r="0" b="0"/>
-            <wp:docPr id="5" name="Picture 5" descr="http://www.engineering.uiowa.edu/sites/default/files/ecs/images/tux-trans.png"/>
-            <wp:cNvGraphicFramePr>
-              <a:graphicFrameLocks xmlns:a="http://schemas.openxmlformats.org/drawingml/2006/main" noChangeAspect="1"/>
-            </wp:cNvGraphicFramePr>
-            <a:graphic xmlns:a="http://schemas.openxmlformats.org/drawingml/2006/main">
-              <a:graphicData uri="http://schemas.openxmlformats.org/drawingml/2006/picture">
-                <pic:pic xmlns:pic="http://schemas.openxmlformats.org/drawingml/2006/picture">
-                  <pic:nvPicPr>
-                    <pic:cNvPr id="0" name="Picture 11" descr="http://www.engineering.uiowa.edu/sites/default/files/ecs/images/tux-trans.png"/>
-                    <pic:cNvPicPr>
-                      <a:picLocks noChangeAspect="1" noChangeArrowheads="1"/>
-                    </pic:cNvPicPr>
-                  </pic:nvPicPr>
-                  <pic:blipFill>
-                    <a:blip r:embed="rId28" cstate="print">
-                      <a:extLst>
-                        <a:ext uri="{28A0092B-C50C-407E-A947-70E740481C1C}">
-                          <a14:useLocalDpi xmlns:a14="http://schemas.microsoft.com/office/drawing/2010/main" val="0"/>
-                        </a:ext>
-                      </a:extLst>
-                    </a:blip>
-                    <a:srcRect/>
-                    <a:stretch>
-                      <a:fillRect/>
-                    </a:stretch>
-                  </pic:blipFill>
-                  <pic:spPr bwMode="auto">
-                    <a:xfrm>
-                      <a:off x="0" y="0"/>
-                      <a:ext cx="386411" cy="289719"/>
-                    </a:xfrm>
-                    <a:prstGeom prst="rect">
-                      <a:avLst/>
-                    </a:prstGeom>
-                    <a:noFill/>
-                    <a:ln>
-                      <a:noFill/>
-                    </a:ln>
-                  </pic:spPr>
-                </pic:pic>
-              </a:graphicData>
-            </a:graphic>
-          </wp:inline>
-        </w:drawing>
-      </w:r>
-      <w:r>
-        <w:rPr>
-          <w:rFonts w:cs="Times New Roman"/>
-          <w:color w:val="000000"/>
-          <w:szCs w:val="24"/>
-          <w:lang w:val="en"/>
-        </w:rPr>
-        <w:t xml:space="preserve">    </w:t>
-      </w:r>
-      <w:r>
-        <w:rPr>
-          <w:noProof/>
-        </w:rPr>
-        <w:drawing>
-          <wp:inline distT="0" distB="0" distL="0" distR="0" wp14:anchorId="10BC719F" wp14:editId="285FA399">
-            <wp:extent cx="301208" cy="284427"/>
-            <wp:effectExtent l="0" t="0" r="3810" b="1905"/>
-            <wp:docPr id="6" name="Picture 6" descr="http://www.yourlibrary.ca/computers/tutorials/setuphotmail/windows_icon.jpg"/>
-            <wp:cNvGraphicFramePr>
-              <a:graphicFrameLocks xmlns:a="http://schemas.openxmlformats.org/drawingml/2006/main" noChangeAspect="1"/>
-            </wp:cNvGraphicFramePr>
-            <a:graphic xmlns:a="http://schemas.openxmlformats.org/drawingml/2006/main">
-              <a:graphicData uri="http://schemas.openxmlformats.org/drawingml/2006/picture">
-                <pic:pic xmlns:pic="http://schemas.openxmlformats.org/drawingml/2006/picture">
-                  <pic:nvPicPr>
-                    <pic:cNvPr id="0" name="Picture 13" descr="http://www.yourlibrary.ca/computers/tutorials/setuphotmail/windows_icon.jpg"/>
-                    <pic:cNvPicPr>
-                      <a:picLocks noChangeAspect="1" noChangeArrowheads="1"/>
-                    </pic:cNvPicPr>
-                  </pic:nvPicPr>
-                  <pic:blipFill>
-                    <a:blip r:embed="rId29" cstate="print">
-                      <a:extLst>
-                        <a:ext uri="{28A0092B-C50C-407E-A947-70E740481C1C}">
-                          <a14:useLocalDpi xmlns:a14="http://schemas.microsoft.com/office/drawing/2010/main" val="0"/>
-                        </a:ext>
-                      </a:extLst>
-                    </a:blip>
-                    <a:srcRect/>
-                    <a:stretch>
-                      <a:fillRect/>
-                    </a:stretch>
-                  </pic:blipFill>
-                  <pic:spPr bwMode="auto">
-                    <a:xfrm>
-                      <a:off x="0" y="0"/>
-                      <a:ext cx="301320" cy="284533"/>
-                    </a:xfrm>
-                    <a:prstGeom prst="rect">
-                      <a:avLst/>
-                    </a:prstGeom>
-                    <a:noFill/>
-                    <a:ln>
-                      <a:noFill/>
-                    </a:ln>
-                  </pic:spPr>
-                </pic:pic>
-              </a:graphicData>
-            </a:graphic>
-          </wp:inline>
-        </w:drawing>
-      </w:r>
-    </w:p>
-    <w:p>
-      <w:pPr>
-        <w:autoSpaceDE w:val="0"/>
-        <w:autoSpaceDN w:val="0"/>
-        <w:adjustRightInd w:val="0"/>
-        <w:spacing w:after="0"/>
-        <w:ind w:left="360"/>
-        <w:jc w:val="both"/>
-        <w:rPr>
-          <w:rFonts w:cs="Times New Roman"/>
-          <w:color w:val="000000"/>
-          <w:szCs w:val="24"/>
-          <w:lang w:val="en"/>
-        </w:rPr>
-      </w:pPr>
-    </w:p>
-    <w:p>
-      <w:pPr>
-        <w:autoSpaceDE w:val="0"/>
-        <w:autoSpaceDN w:val="0"/>
-        <w:adjustRightInd w:val="0"/>
-        <w:spacing w:after="0"/>
-        <w:ind w:left="360"/>
-        <w:jc w:val="both"/>
-        <w:rPr>
-          <w:rFonts w:cs="Times New Roman"/>
-          <w:color w:val="000000"/>
-          <w:szCs w:val="24"/>
-          <w:lang w:val="en"/>
-        </w:rPr>
-      </w:pPr>
-      <w:r>
-        <w:rPr>
-          <w:rFonts w:cs="Times New Roman"/>
-          <w:color w:val="000000"/>
-          <w:szCs w:val="24"/>
-          <w:lang w:val="en"/>
-        </w:rPr>
-        <w:t>Basic compiler construction.</w:t>
-      </w:r>
-    </w:p>
-    <w:p>
-      <w:pPr>
-        <w:autoSpaceDE w:val="0"/>
-        <w:autoSpaceDN w:val="0"/>
-        <w:adjustRightInd w:val="0"/>
-        <w:spacing w:after="0"/>
-        <w:ind w:left="360"/>
-        <w:jc w:val="both"/>
-        <w:rPr>
-          <w:rFonts w:cs="Times New Roman"/>
-          <w:color w:val="000000"/>
-          <w:szCs w:val="24"/>
-          <w:lang w:val="en"/>
-        </w:rPr>
-      </w:pPr>
-      <w:r>
-        <w:rPr>
-          <w:rFonts w:cs="Times New Roman"/>
-          <w:color w:val="000000"/>
-          <w:szCs w:val="24"/>
-          <w:lang w:val="en"/>
-        </w:rPr>
-        <w:t>Fa</w:t>
-      </w:r>
-      <w:bookmarkEnd w:id="1"/>
-      <w:r>
-        <w:rPr>
-          <w:rFonts w:cs="Times New Roman"/>
-          <w:color w:val="000000"/>
-          <w:szCs w:val="24"/>
-          <w:lang w:val="en"/>
-        </w:rPr>
-        <w:t>miliar with data structures, algorithms and feasibility.</w:t>
-      </w:r>
-    </w:p>
-    <w:p>
-      <w:pPr>
-        <w:autoSpaceDE w:val="0"/>
-        <w:autoSpaceDN w:val="0"/>
-        <w:adjustRightInd w:val="0"/>
-        <w:spacing w:after="0"/>
-        <w:ind w:left="360"/>
-        <w:jc w:val="both"/>
-        <w:rPr>
-          <w:rFonts w:cs="Times New Roman"/>
-          <w:color w:val="000000"/>
-          <w:szCs w:val="24"/>
-          <w:lang w:val="en"/>
-        </w:rPr>
-      </w:pPr>
-      <w:r>
-        <w:rPr>
-          <w:rFonts w:cs="Times New Roman"/>
-          <w:color w:val="000000"/>
-          <w:szCs w:val="24"/>
-          <w:lang w:val="en"/>
-        </w:rPr>
-        <w:t xml:space="preserve">Have experience with </w:t>
-      </w:r>
-      <w:r>
-        <w:rPr>
-          <w:rFonts w:cs="Times New Roman"/>
-          <w:color w:val="000000"/>
-          <w:szCs w:val="24"/>
-          <w:highlight w:val="white"/>
-          <w:lang w:val="en"/>
-        </w:rPr>
-        <w:t>working in an international team</w:t>
-      </w:r>
-      <w:r>
-        <w:rPr>
-          <w:rFonts w:cs="Times New Roman"/>
-          <w:color w:val="000000"/>
-          <w:szCs w:val="24"/>
-          <w:lang w:val="en"/>
-        </w:rPr>
-        <w:t>, working remotely for office.</w:t>
-      </w:r>
-    </w:p>
-    <w:p>
-      <w:pPr>
-        <w:autoSpaceDE w:val="0"/>
-        <w:autoSpaceDN w:val="0"/>
-        <w:adjustRightInd w:val="0"/>
-        <w:spacing w:after="0"/>
-        <w:ind w:left="360"/>
-        <w:jc w:val="both"/>
-        <w:rPr>
-          <w:rFonts w:cs="Times New Roman"/>
-          <w:color w:val="000000"/>
-          <w:szCs w:val="24"/>
-          <w:lang w:val="en"/>
-        </w:rPr>
-      </w:pPr>
-      <w:r>
-        <w:rPr>
-          <w:rFonts w:cs="Times New Roman"/>
-          <w:color w:val="000000"/>
-          <w:szCs w:val="24"/>
-          <w:lang w:val="en"/>
-        </w:rPr>
-        <w:t>Speak</w:t>
-      </w:r>
-      <w:r>
-        <w:rPr>
-          <w:rFonts w:cs="Times New Roman"/>
-          <w:color w:val="000000"/>
-          <w:szCs w:val="24"/>
-          <w:lang w:val="en"/>
-        </w:rPr>
-        <w:t xml:space="preserve"> </w:t>
-      </w:r>
-      <w:r>
-        <w:rPr>
-          <w:rFonts w:cs="Times New Roman"/>
-          <w:color w:val="000000"/>
-          <w:szCs w:val="24"/>
-          <w:lang w:val="en"/>
-        </w:rPr>
-        <w:t>Vietnamese.</w:t>
-      </w:r>
-    </w:p>
-    <w:p>
-      <w:pPr>
-        <w:autoSpaceDE w:val="0"/>
-        <w:autoSpaceDN w:val="0"/>
-        <w:adjustRightInd w:val="0"/>
-        <w:spacing w:after="0"/>
-        <w:jc w:val="both"/>
-        <w:rPr>
-          <w:rFonts w:cs="Times New Roman"/>
-          <w:b/>
-          <w:bCs/>
-          <w:color w:val="000000"/>
-          <w:szCs w:val="24"/>
-          <w:u w:val="single"/>
-          <w:lang w:val="en"/>
-        </w:rPr>
-      </w:pPr>
-      <w:r>
-        <w:rPr>
-          <w:rFonts w:cs="Times New Roman"/>
-          <w:b/>
-          <w:bCs/>
-          <w:color w:val="000000"/>
-          <w:szCs w:val="24"/>
-          <w:u w:val="single"/>
-          <w:lang w:val="en"/>
-        </w:rPr>
-        <w:t>EDUCATION</w:t>
-      </w:r>
-    </w:p>
-    <w:p>
-      <w:pPr>
-        <w:autoSpaceDE w:val="0"/>
-        <w:autoSpaceDN w:val="0"/>
-        <w:adjustRightInd w:val="0"/>
-        <w:spacing w:after="0"/>
-        <w:ind w:left="360"/>
-        <w:jc w:val="both"/>
-        <w:rPr>
-          <w:rFonts w:cs="Times New Roman"/>
-          <w:b/>
-          <w:color w:val="000000"/>
-          <w:szCs w:val="24"/>
-          <w:lang w:val="en"/>
-        </w:rPr>
-      </w:pPr>
-      <w:r>
-        <w:rPr>
-          <w:rFonts w:cs="Times New Roman"/>
-          <w:b/>
-          <w:color w:val="000000"/>
-          <w:szCs w:val="24"/>
-          <w:lang w:val="en"/>
-        </w:rPr>
-        <w:t>Specializing in Computer science</w:t>
-      </w:r>
-      <w:r>
-        <w:rPr>
-          <w:rFonts w:cs="Times New Roman"/>
-          <w:b/>
-          <w:color w:val="000000"/>
-          <w:szCs w:val="24"/>
-          <w:lang w:val="en"/>
-        </w:rPr>
-        <w:t xml:space="preserve">, </w:t>
-      </w:r>
-      <w:r>
-        <w:rPr>
-          <w:rFonts w:cs="Times New Roman"/>
-          <w:b/>
-          <w:color w:val="000000"/>
-          <w:szCs w:val="24"/>
-          <w:lang w:val="en"/>
-        </w:rPr>
-        <w:t>3</w:t>
-      </w:r>
-      <w:r>
-        <w:rPr>
-          <w:rFonts w:cs="Times New Roman"/>
-          <w:b/>
-          <w:color w:val="000000"/>
-          <w:szCs w:val="24"/>
-          <w:vertAlign w:val="superscript"/>
-          <w:lang w:val="en"/>
-        </w:rPr>
-        <w:t>rd</w:t>
-      </w:r>
-      <w:r>
-        <w:rPr>
-          <w:rFonts w:cs="Times New Roman"/>
-          <w:b/>
-          <w:color w:val="000000"/>
-          <w:szCs w:val="24"/>
-          <w:lang w:val="en"/>
-        </w:rPr>
-        <w:t xml:space="preserve"> </w:t>
-      </w:r>
-      <w:r>
-        <w:rPr>
-          <w:rFonts w:cs="Times New Roman"/>
-          <w:b/>
-          <w:color w:val="000000"/>
-          <w:szCs w:val="24"/>
-          <w:lang w:val="en"/>
-        </w:rPr>
-        <w:t xml:space="preserve">year </w:t>
-      </w:r>
-      <w:r>
-        <w:rPr>
-          <w:rFonts w:cs="Times New Roman"/>
-          <w:b/>
-          <w:color w:val="000000"/>
-          <w:szCs w:val="24"/>
-          <w:lang w:val="en"/>
-        </w:rPr>
-        <w:t xml:space="preserve">student </w:t>
-      </w:r>
-      <w:r>
-        <w:rPr>
-          <w:rFonts w:cs="Times New Roman"/>
-          <w:b/>
-          <w:color w:val="000000"/>
-          <w:szCs w:val="24"/>
-          <w:lang w:val="en"/>
-        </w:rPr>
-        <w:t>at University of Toronto</w:t>
-      </w:r>
-      <w:r>
-        <w:t xml:space="preserve"> </w:t>
-      </w:r>
-    </w:p>
-    <w:p>
-      <w:pPr>
-        <w:autoSpaceDE w:val="0"/>
-        <w:autoSpaceDN w:val="0"/>
-        <w:adjustRightInd w:val="0"/>
-        <w:spacing w:after="0"/>
-        <w:ind w:left="360"/>
-        <w:jc w:val="both"/>
-        <w:rPr>
-          <w:rFonts w:cs="Times New Roman"/>
-          <w:color w:val="000000"/>
-          <w:szCs w:val="24"/>
-          <w:lang w:val="en"/>
-        </w:rPr>
-      </w:pPr>
-      <w:r>
-        <w:rPr>
-          <w:noProof/>
-        </w:rPr>
-        <w:drawing>
-          <wp:anchor distT="0" distB="0" distL="114300" distR="114300" simplePos="0" relativeHeight="251655680" behindDoc="0" locked="0" layoutInCell="1" allowOverlap="1" wp14:anchorId="34A26FEE" wp14:editId="56ACC9C6">
-            <wp:simplePos x="0" y="0"/>
-            <wp:positionH relativeFrom="column">
-              <wp:posOffset>4905375</wp:posOffset>
-            </wp:positionH>
-            <wp:positionV relativeFrom="paragraph">
-              <wp:posOffset>60325</wp:posOffset>
-            </wp:positionV>
-            <wp:extent cx="802640" cy="290195"/>
-            <wp:effectExtent l="0" t="0" r="0" b="0"/>
-            <wp:wrapSquare wrapText="bothSides"/>
-            <wp:docPr id="41" name="Picture 41" descr="http://www.utoronto.ca/__shared/templates/images/hdr_logoUofT.gif"/>
-            <wp:cNvGraphicFramePr>
-              <a:graphicFrameLocks xmlns:a="http://schemas.openxmlformats.org/drawingml/2006/main" noChangeAspect="1"/>
-            </wp:cNvGraphicFramePr>
-            <a:graphic xmlns:a="http://schemas.openxmlformats.org/drawingml/2006/main">
-              <a:graphicData uri="http://schemas.openxmlformats.org/drawingml/2006/picture">
-                <pic:pic xmlns:pic="http://schemas.openxmlformats.org/drawingml/2006/picture">
-                  <pic:nvPicPr>
-                    <pic:cNvPr id="0" name="Picture 71" descr="http://www.utoronto.ca/__shared/templates/images/hdr_logoUofT.gif"/>
-                    <pic:cNvPicPr>
-                      <a:picLocks noChangeAspect="1" noChangeArrowheads="1"/>
-                    </pic:cNvPicPr>
-                  </pic:nvPicPr>
-                  <pic:blipFill>
-                    <a:blip r:embed="rId10" cstate="print">
-                      <a:extLst>
-                        <a:ext uri="{28A0092B-C50C-407E-A947-70E740481C1C}">
-                          <a14:useLocalDpi xmlns:a14="http://schemas.microsoft.com/office/drawing/2010/main" val="0"/>
-                        </a:ext>
-                      </a:extLst>
-                    </a:blip>
-                    <a:srcRect/>
-                    <a:stretch>
-                      <a:fillRect/>
-                    </a:stretch>
-                  </pic:blipFill>
-                  <pic:spPr bwMode="auto">
-                    <a:xfrm>
-                      <a:off x="0" y="0"/>
-                      <a:ext cx="802640" cy="290195"/>
-                    </a:xfrm>
-                    <a:prstGeom prst="rect">
-                      <a:avLst/>
-                    </a:prstGeom>
-                    <a:noFill/>
-                    <a:ln>
-                      <a:noFill/>
-                    </a:ln>
-                  </pic:spPr>
-                </pic:pic>
-              </a:graphicData>
-            </a:graphic>
-            <wp14:sizeRelH relativeFrom="page">
-              <wp14:pctWidth>0</wp14:pctWidth>
-            </wp14:sizeRelH>
-            <wp14:sizeRelV relativeFrom="page">
-              <wp14:pctHeight>0</wp14:pctHeight>
-            </wp14:sizeRelV>
-          </wp:anchor>
-        </w:drawing>
-      </w:r>
-      <w:r>
-        <w:rPr>
           <w:rFonts w:cs="Times New Roman"/>
           <w:color w:val="000000"/>
           <w:szCs w:val="24"/>
@@ -3161,7 +3112,7 @@
       </w:r>
     </w:p>
     <w:sectPr>
-      <w:headerReference w:type="default" r:id="rId30"/>
+      <w:headerReference w:type="default" r:id="rId31"/>
       <w:pgSz w:w="12240" w:h="15840"/>
       <w:pgMar w:top="90" w:right="1440" w:bottom="270" w:left="1440" w:header="720" w:footer="720" w:gutter="0"/>
       <w:cols w:space="720"/>
@@ -3284,49 +3235,49 @@
         <v:path o:extrusionok="f" gradientshapeok="t" o:connecttype="rect"/>
         <o:lock v:ext="edit" aspectratio="t"/>
       </v:shapetype>
-      <v:shape id="_x0000_i1047" type="#_x0000_t75" alt="http://static.php.net/www.php.net/images/php.gif" style="width:90pt;height:50.25pt;visibility:visible;mso-wrap-style:square" o:bullet="t">
+      <v:shape id="_x0000_i1089" type="#_x0000_t75" alt="http://static.php.net/www.php.net/images/php.gif" style="width:90pt;height:50.25pt;visibility:visible;mso-wrap-style:square" o:bullet="t">
         <v:imagedata r:id="rId1" o:title="php"/>
       </v:shape>
     </w:pict>
   </w:numPicBullet>
   <w:numPicBullet w:numPicBulletId="1">
     <w:pict>
-      <v:shape id="_x0000_i1048" type="#_x0000_t75" style="width:16.5pt;height:16.5pt;visibility:visible;mso-wrap-style:square" o:bullet="t">
+      <v:shape id="_x0000_i1090" type="#_x0000_t75" style="width:16.5pt;height:16.5pt;visibility:visible;mso-wrap-style:square" o:bullet="t">
         <v:imagedata r:id="rId2" o:title="eps_closedHS"/>
       </v:shape>
     </w:pict>
   </w:numPicBullet>
   <w:numPicBullet w:numPicBulletId="2">
     <w:pict>
-      <v:shape id="_x0000_i1049" type="#_x0000_t75" style="width:16.5pt;height:16.5pt;visibility:visible;mso-wrap-style:square" o:bullet="t">
+      <v:shape id="_x0000_i1091" type="#_x0000_t75" style="width:16.5pt;height:16.5pt;visibility:visible;mso-wrap-style:square" o:bullet="t">
         <v:imagedata r:id="rId3" o:title="Web"/>
       </v:shape>
     </w:pict>
   </w:numPicBullet>
   <w:numPicBullet w:numPicBulletId="3">
     <w:pict>
-      <v:shape id="_x0000_i1050" type="#_x0000_t75" style="width:16.5pt;height:16.5pt;visibility:visible;mso-wrap-style:square" o:bullet="t">
+      <v:shape id="_x0000_i1092" type="#_x0000_t75" style="width:16.5pt;height:16.5pt;visibility:visible;mso-wrap-style:square" o:bullet="t">
         <v:imagedata r:id="rId4" o:title="DialHS"/>
       </v:shape>
     </w:pict>
   </w:numPicBullet>
   <w:numPicBullet w:numPicBulletId="4">
     <w:pict>
-      <v:shape id="_x0000_i1051" type="#_x0000_t75" style="width:16.5pt;height:16.5pt;visibility:visible;mso-wrap-style:square" o:bullet="t">
+      <v:shape id="_x0000_i1093" type="#_x0000_t75" style="width:16.5pt;height:16.5pt;visibility:visible;mso-wrap-style:square" o:bullet="t">
         <v:imagedata r:id="rId5" o:title="HTMLPageHS"/>
       </v:shape>
     </w:pict>
   </w:numPicBullet>
   <w:numPicBullet w:numPicBulletId="5">
     <w:pict>
-      <v:shape id="_x0000_i1052" type="#_x0000_t75" style="width:16.5pt;height:16.5pt;visibility:visible;mso-wrap-style:square" o:bullet="t">
+      <v:shape id="_x0000_i1094" type="#_x0000_t75" style="width:16.5pt;height:16.5pt;visibility:visible;mso-wrap-style:square" o:bullet="t">
         <v:imagedata r:id="rId6" o:title="HomeHS"/>
       </v:shape>
     </w:pict>
   </w:numPicBullet>
   <w:numPicBullet w:numPicBulletId="6">
     <w:pict>
-      <v:shape id="_x0000_i1053" type="#_x0000_t75" style="width:364.5pt;height:319.5pt;visibility:visible;mso-wrap-style:square" o:bullet="t">
+      <v:shape id="_x0000_i1095" type="#_x0000_t75" style="width:364.5pt;height:319.5pt;visibility:visible;mso-wrap-style:square" o:bullet="t">
         <v:imagedata r:id="rId7" o:title="icon"/>
       </v:shape>
     </w:pict>
@@ -10014,7 +9965,6 @@
       <w:spacing w:after="0" w:line="240" w:lineRule="auto"/>
     </w:pPr>
     <w:tblPr>
-      <w:tblInd w:w="0" w:type="dxa"/>
       <w:tblBorders>
         <w:top w:val="single" w:sz="4" w:space="0" w:color="auto"/>
         <w:left w:val="single" w:sz="4" w:space="0" w:color="auto"/>
@@ -10023,12 +9973,6 @@
         <w:insideH w:val="single" w:sz="4" w:space="0" w:color="auto"/>
         <w:insideV w:val="single" w:sz="4" w:space="0" w:color="auto"/>
       </w:tblBorders>
-      <w:tblCellMar>
-        <w:top w:w="0" w:type="dxa"/>
-        <w:left w:w="108" w:type="dxa"/>
-        <w:bottom w:w="0" w:type="dxa"/>
-        <w:right w:w="108" w:type="dxa"/>
-      </w:tblCellMar>
     </w:tblPr>
   </w:style>
   <w:style w:type="paragraph" w:styleId="NormalWeb">

</xml_diff>

<commit_message>
Update 20141221 : Add current Amazon into resume
+ Add Amazon into experience
+ Add extra skills
+ Add 2014 scholarship 

git-svn-id: file:///e/GoogleDrive/repos/Job/ResumeAndTranscript@56 ef9b47d0-afce-4c4f-8353-34dd68159fed
</commit_message>
<xml_diff>
--- a/MinhLeHoang_Resume.docx
+++ b/MinhLeHoang_Resume.docx
@@ -174,17 +174,7 @@
             <w:rFonts w:cs="Times New Roman"/>
             <w:szCs w:val="24"/>
           </w:rPr>
-          <w:t>http://www.linkedin.com/pub/minh-le-ho</w:t>
-        </w:r>
-        <w:bookmarkStart w:id="0" w:name="_GoBack"/>
-        <w:bookmarkEnd w:id="0"/>
-        <w:r>
-          <w:rPr>
-            <w:rStyle w:val="Hyperlink"/>
-            <w:rFonts w:cs="Times New Roman"/>
-            <w:szCs w:val="24"/>
-          </w:rPr>
-          <w:t>ang/58/893/305</w:t>
+          <w:t>http://www.linkedin.com/pub/minh-le-hoang/58/893/305</w:t>
         </w:r>
       </w:hyperlink>
     </w:p>
@@ -206,74 +196,16 @@
       </w:pPr>
       <w:r>
         <w:rPr>
-          <w:rFonts w:cs="Times New Roman"/>
-          <w:b/>
-          <w:szCs w:val="24"/>
-          <w:u w:val="single"/>
-        </w:rPr>
-        <w:t>EXPERIENCE</w:t>
-      </w:r>
-      <w:r>
-        <w:rPr>
-          <w:rFonts w:cs="Times New Roman"/>
-          <w:b/>
-          <w:szCs w:val="24"/>
-          <w:u w:val="single"/>
-        </w:rPr>
-        <w:t>S</w:t>
-      </w:r>
-    </w:p>
-    <w:p>
-      <w:pPr>
-        <w:spacing w:after="0"/>
-        <w:ind w:left="360"/>
-        <w:rPr>
-          <w:rFonts w:ascii="Calibri" w:eastAsia="Times New Roman" w:hAnsi="Calibri" w:cs="Courier New"/>
-          <w:bCs/>
-          <w:color w:val="000000"/>
-        </w:rPr>
-      </w:pPr>
-      <w:r>
-        <w:rPr>
-          <w:rFonts w:ascii="Calibri" w:eastAsia="Times New Roman" w:hAnsi="Calibri" w:cs="Courier New"/>
-          <w:b/>
-          <w:bCs/>
-          <w:color w:val="000000"/>
-        </w:rPr>
-        <w:t xml:space="preserve">SDE intern </w:t>
-      </w:r>
-      <w:r>
-        <w:rPr>
-          <w:rFonts w:ascii="Calibri" w:eastAsia="Times New Roman" w:hAnsi="Calibri" w:cs="Courier New"/>
-          <w:bCs/>
-          <w:color w:val="000000"/>
-        </w:rPr>
-        <w:t>at Amazon</w:t>
-      </w:r>
-    </w:p>
-    <w:p>
-      <w:pPr>
-        <w:spacing w:after="0"/>
-        <w:ind w:left="360"/>
-        <w:rPr>
-          <w:rFonts w:ascii="Calibri" w:eastAsia="Times New Roman" w:hAnsi="Calibri" w:cs="Courier New"/>
-          <w:i/>
-          <w:iCs/>
-          <w:color w:val="000000"/>
-        </w:rPr>
-      </w:pPr>
-      <w:r>
-        <w:rPr>
           <w:noProof/>
         </w:rPr>
         <w:drawing>
-          <wp:anchor distT="0" distB="0" distL="114300" distR="114300" simplePos="0" relativeHeight="251666944" behindDoc="0" locked="0" layoutInCell="1" allowOverlap="1" wp14:anchorId="7A3402DE" wp14:editId="385F091E">
+          <wp:anchor distT="0" distB="0" distL="114300" distR="114300" simplePos="0" relativeHeight="251666944" behindDoc="0" locked="0" layoutInCell="1" allowOverlap="1" wp14:anchorId="4CDE444D" wp14:editId="05EF278D">
             <wp:simplePos x="0" y="0"/>
             <wp:positionH relativeFrom="column">
-              <wp:posOffset>4695825</wp:posOffset>
+              <wp:posOffset>4696516</wp:posOffset>
             </wp:positionH>
             <wp:positionV relativeFrom="paragraph">
-              <wp:posOffset>5715</wp:posOffset>
+              <wp:posOffset>161290</wp:posOffset>
             </wp:positionV>
             <wp:extent cx="1245396" cy="365375"/>
             <wp:effectExtent l="0" t="0" r="0" b="0"/>
@@ -331,18 +263,84 @@
       </w:r>
       <w:r>
         <w:rPr>
-          <w:i/>
-          <w:noProof/>
-        </w:rPr>
-        <w:t>September</w:t>
-      </w:r>
-      <w:r>
+          <w:rFonts w:cs="Times New Roman"/>
+          <w:b/>
+          <w:szCs w:val="24"/>
+          <w:u w:val="single"/>
+        </w:rPr>
+        <w:t>EXPERIENCE</w:t>
+      </w:r>
+      <w:r>
+        <w:rPr>
+          <w:rFonts w:cs="Times New Roman"/>
+          <w:b/>
+          <w:szCs w:val="24"/>
+          <w:u w:val="single"/>
+        </w:rPr>
+        <w:t>S</w:t>
+      </w:r>
+    </w:p>
+    <w:p>
+      <w:pPr>
+        <w:spacing w:after="0"/>
+        <w:ind w:left="360"/>
+        <w:rPr>
+          <w:rFonts w:ascii="Calibri" w:eastAsia="Times New Roman" w:hAnsi="Calibri" w:cs="Courier New"/>
+          <w:bCs/>
+          <w:color w:val="000000"/>
+        </w:rPr>
+      </w:pPr>
+      <w:r>
+        <w:rPr>
+          <w:rFonts w:ascii="Calibri" w:eastAsia="Times New Roman" w:hAnsi="Calibri" w:cs="Courier New"/>
+          <w:b/>
+          <w:bCs/>
+          <w:color w:val="000000"/>
+        </w:rPr>
+        <w:t xml:space="preserve">SDE intern </w:t>
+      </w:r>
+      <w:r>
+        <w:rPr>
+          <w:rFonts w:ascii="Calibri" w:eastAsia="Times New Roman" w:hAnsi="Calibri" w:cs="Courier New"/>
+          <w:bCs/>
+          <w:color w:val="000000"/>
+        </w:rPr>
+        <w:t>at Amazon</w:t>
+      </w:r>
+      <w:r>
+        <w:rPr>
+          <w:rFonts w:ascii="Calibri" w:eastAsia="Times New Roman" w:hAnsi="Calibri" w:cs="Courier New"/>
+          <w:bCs/>
+          <w:color w:val="000000"/>
+        </w:rPr>
+        <w:t>.com</w:t>
+      </w:r>
+    </w:p>
+    <w:p>
+      <w:pPr>
+        <w:spacing w:after="0"/>
+        <w:ind w:left="360"/>
         <w:rPr>
           <w:rFonts w:ascii="Calibri" w:eastAsia="Times New Roman" w:hAnsi="Calibri" w:cs="Courier New"/>
           <w:i/>
           <w:iCs/>
           <w:color w:val="000000"/>
         </w:rPr>
+      </w:pPr>
+      <w:r>
+        <w:rPr>
+          <w:i/>
+          <w:noProof/>
+        </w:rPr>
+        <w:t>September</w:t>
+      </w:r>
+      <w:r>
+        <w:rPr>
+          <w:rFonts w:ascii="Calibri" w:eastAsia="Times New Roman" w:hAnsi="Calibri" w:cs="Courier New"/>
+          <w:i/>
+          <w:iCs/>
+          <w:color w:val="000000"/>
+        </w:rPr>
         <w:t xml:space="preserve"> 2014 – </w:t>
       </w:r>
       <w:r>
@@ -353,17 +351,7 @@
           <w:color w:val="000000"/>
           <w:szCs w:val="24"/>
         </w:rPr>
-        <w:t xml:space="preserve">February </w:t>
-      </w:r>
-      <w:r>
-        <w:rPr>
-          <w:rFonts w:eastAsia="Times New Roman" w:cs="Courier New"/>
-          <w:i/>
-          <w:iCs/>
-          <w:color w:val="000000"/>
-          <w:szCs w:val="24"/>
-        </w:rPr>
-        <w:t>2014</w:t>
+        <w:t>Present</w:t>
       </w:r>
     </w:p>
     <w:p>
@@ -378,6 +366,105 @@
           <w:color w:val="000000"/>
         </w:rPr>
       </w:pPr>
+      <w:r>
+        <w:rPr>
+          <w:rFonts w:ascii="Calibri" w:eastAsia="Times New Roman" w:hAnsi="Calibri" w:cs="Times New Roman"/>
+          <w:color w:val="000000"/>
+        </w:rPr>
+        <w:t xml:space="preserve">Creating single-page application using </w:t>
+      </w:r>
+      <w:r>
+        <w:rPr>
+          <w:rFonts w:ascii="Calibri" w:eastAsia="Times New Roman" w:hAnsi="Calibri" w:cs="Times New Roman"/>
+          <w:color w:val="000000"/>
+        </w:rPr>
+        <w:t>different technology (</w:t>
+      </w:r>
+      <w:proofErr w:type="spellStart"/>
+      <w:r>
+        <w:rPr>
+          <w:rFonts w:ascii="Calibri" w:eastAsia="Times New Roman" w:hAnsi="Calibri" w:cs="Times New Roman"/>
+          <w:color w:val="000000"/>
+        </w:rPr>
+        <w:t>EmberJs</w:t>
+      </w:r>
+      <w:proofErr w:type="spellEnd"/>
+      <w:r>
+        <w:rPr>
+          <w:rFonts w:ascii="Calibri" w:eastAsia="Times New Roman" w:hAnsi="Calibri" w:cs="Times New Roman"/>
+          <w:color w:val="000000"/>
+        </w:rPr>
+        <w:t xml:space="preserve"> , </w:t>
+      </w:r>
+      <w:proofErr w:type="spellStart"/>
+      <w:r>
+        <w:rPr>
+          <w:rFonts w:ascii="Calibri" w:eastAsia="Times New Roman" w:hAnsi="Calibri" w:cs="Times New Roman"/>
+          <w:color w:val="000000"/>
+        </w:rPr>
+        <w:t>DynamoDB</w:t>
+      </w:r>
+      <w:proofErr w:type="spellEnd"/>
+      <w:r>
+        <w:rPr>
+          <w:rFonts w:ascii="Calibri" w:eastAsia="Times New Roman" w:hAnsi="Calibri" w:cs="Times New Roman"/>
+          <w:color w:val="000000"/>
+        </w:rPr>
+        <w:t>, Sp</w:t>
+      </w:r>
+      <w:r>
+        <w:rPr>
+          <w:rFonts w:ascii="Calibri" w:eastAsia="Times New Roman" w:hAnsi="Calibri" w:cs="Times New Roman"/>
+          <w:color w:val="000000"/>
+        </w:rPr>
+        <w:t xml:space="preserve">ring for dependency injection, </w:t>
+      </w:r>
+      <w:bookmarkStart w:id="0" w:name="_GoBack"/>
+      <w:bookmarkEnd w:id="0"/>
+      <w:r>
+        <w:rPr>
+          <w:rFonts w:ascii="Calibri" w:eastAsia="Times New Roman" w:hAnsi="Calibri" w:cs="Times New Roman"/>
+          <w:color w:val="000000"/>
+        </w:rPr>
+        <w:t>JU</w:t>
+      </w:r>
+      <w:r>
+        <w:rPr>
+          <w:rFonts w:ascii="Calibri" w:eastAsia="Times New Roman" w:hAnsi="Calibri" w:cs="Times New Roman"/>
+          <w:color w:val="000000"/>
+        </w:rPr>
+        <w:t xml:space="preserve">nit, </w:t>
+      </w:r>
+      <w:proofErr w:type="spellStart"/>
+      <w:r>
+        <w:rPr>
+          <w:rFonts w:ascii="Calibri" w:eastAsia="Times New Roman" w:hAnsi="Calibri" w:cs="Times New Roman"/>
+          <w:color w:val="000000"/>
+        </w:rPr>
+        <w:t>Mockito</w:t>
+      </w:r>
+      <w:proofErr w:type="spellEnd"/>
+      <w:r>
+        <w:rPr>
+          <w:rFonts w:ascii="Calibri" w:eastAsia="Times New Roman" w:hAnsi="Calibri" w:cs="Times New Roman"/>
+          <w:color w:val="000000"/>
+        </w:rPr>
+        <w:t xml:space="preserve"> for testing)</w:t>
+      </w:r>
+      <w:r>
+        <w:rPr>
+          <w:rFonts w:ascii="Calibri" w:eastAsia="Times New Roman" w:hAnsi="Calibri" w:cs="Times New Roman"/>
+          <w:color w:val="000000"/>
+        </w:rPr>
+        <w:t xml:space="preserve"> </w:t>
+      </w:r>
+      <w:r>
+        <w:rPr>
+          <w:rFonts w:ascii="Calibri" w:eastAsia="Times New Roman" w:hAnsi="Calibri" w:cs="Times New Roman"/>
+          <w:color w:val="000000"/>
+        </w:rPr>
+        <w:t>to validate content for Kindle's advertisements</w:t>
+      </w:r>
     </w:p>
     <w:p>
       <w:pPr>
@@ -391,19 +478,13 @@
           <w:color w:val="000000"/>
         </w:rPr>
       </w:pPr>
-    </w:p>
-    <w:p>
-      <w:pPr>
-        <w:numPr>
-          <w:ilvl w:val="0"/>
-          <w:numId w:val="43"/>
-        </w:numPr>
-        <w:spacing w:after="0"/>
+      <w:r>
         <w:rPr>
           <w:rFonts w:ascii="Calibri" w:eastAsia="Times New Roman" w:hAnsi="Calibri" w:cs="Times New Roman"/>
           <w:color w:val="000000"/>
         </w:rPr>
-      </w:pPr>
+        <w:t>Assisting designer on building advertisement's templates for Kindle special offer program</w:t>
+      </w:r>
     </w:p>
     <w:p>
       <w:pPr>
@@ -1059,7 +1140,47 @@
           <w:color w:val="000000"/>
           <w:szCs w:val="24"/>
         </w:rPr>
-        <w:t xml:space="preserve"> migration from WAS6 to WAS8.5</w:t>
+        <w:t xml:space="preserve"> migration from </w:t>
+      </w:r>
+      <w:r>
+        <w:rPr>
+          <w:rFonts w:eastAsia="Times New Roman" w:cs="Times New Roman"/>
+          <w:color w:val="000000"/>
+          <w:szCs w:val="24"/>
+        </w:rPr>
+        <w:t>IBM WebSphere Application Server</w:t>
+      </w:r>
+      <w:r>
+        <w:rPr>
+          <w:rFonts w:eastAsia="Times New Roman" w:cs="Times New Roman"/>
+          <w:color w:val="000000"/>
+          <w:szCs w:val="24"/>
+        </w:rPr>
+        <w:t xml:space="preserve"> 6 to  </w:t>
+      </w:r>
+      <w:r>
+        <w:rPr>
+          <w:rFonts w:eastAsia="Times New Roman" w:cs="Times New Roman"/>
+          <w:color w:val="000000"/>
+          <w:szCs w:val="24"/>
+        </w:rPr>
+        <w:t>IBM WebSphere Application Server</w:t>
+      </w:r>
+      <w:r>
+        <w:rPr>
+          <w:rFonts w:eastAsia="Times New Roman" w:cs="Times New Roman"/>
+          <w:color w:val="000000"/>
+          <w:szCs w:val="24"/>
+        </w:rPr>
+        <w:t xml:space="preserve"> </w:t>
+      </w:r>
+      <w:r>
+        <w:rPr>
+          <w:rFonts w:eastAsia="Times New Roman" w:cs="Times New Roman"/>
+          <w:color w:val="000000"/>
+          <w:szCs w:val="24"/>
+        </w:rPr>
+        <w:t>8.5</w:t>
       </w:r>
     </w:p>
     <w:p>
@@ -1092,7 +1213,31 @@
           <w:color w:val="000000"/>
           <w:szCs w:val="24"/>
         </w:rPr>
-        <w:t xml:space="preserve"> an internal website using Java, JFS, Spring MVC framework, Hibernate, Apache Velocity, RAD, WAS to analyze databases and services in different environments.</w:t>
+        <w:t xml:space="preserve"> an internal website using Java, JFS, Spring MVC framework, Hibernate, Apache Velocity, </w:t>
+      </w:r>
+      <w:r>
+        <w:rPr>
+          <w:rFonts w:eastAsia="Times New Roman" w:cs="Times New Roman"/>
+          <w:color w:val="000000"/>
+          <w:szCs w:val="24"/>
+        </w:rPr>
+        <w:t>Rational Application Developer for WebSphere Software</w:t>
+      </w:r>
+      <w:r>
+        <w:rPr>
+          <w:rFonts w:eastAsia="Times New Roman" w:cs="Times New Roman"/>
+          <w:color w:val="000000"/>
+          <w:szCs w:val="24"/>
+        </w:rPr>
+        <w:t xml:space="preserve"> </w:t>
+      </w:r>
+      <w:r>
+        <w:rPr>
+          <w:rFonts w:eastAsia="Times New Roman" w:cs="Times New Roman"/>
+          <w:color w:val="000000"/>
+          <w:szCs w:val="24"/>
+        </w:rPr>
+        <w:t>to analyze databases and services in different environments.</w:t>
       </w:r>
     </w:p>
     <w:p>
@@ -1122,227 +1267,7 @@
           <w:u w:val="single"/>
           <w:lang w:val="en"/>
         </w:rPr>
-        <w:t>SKILLS</w:t>
-      </w:r>
-    </w:p>
-    <w:p>
-      <w:pPr>
-        <w:autoSpaceDE w:val="0"/>
-        <w:autoSpaceDN w:val="0"/>
-        <w:adjustRightInd w:val="0"/>
-        <w:spacing w:after="0"/>
-        <w:ind w:left="360"/>
-        <w:rPr>
-          <w:rFonts w:cs="Times New Roman"/>
-          <w:color w:val="000000"/>
-          <w:szCs w:val="24"/>
-          <w:highlight w:val="white"/>
-          <w:lang w:val="en"/>
-        </w:rPr>
-      </w:pPr>
-      <w:r>
-        <w:rPr>
-          <w:rFonts w:cs="Times New Roman"/>
-          <w:color w:val="000000"/>
-          <w:szCs w:val="24"/>
-          <w:highlight w:val="white"/>
-          <w:lang w:val="en"/>
-        </w:rPr>
-        <w:t>Development</w:t>
-      </w:r>
-      <w:r>
-        <w:rPr>
-          <w:rFonts w:cs="Times New Roman"/>
-          <w:color w:val="000000"/>
-          <w:szCs w:val="24"/>
-          <w:highlight w:val="white"/>
-          <w:lang w:val="en"/>
-        </w:rPr>
-        <w:t xml:space="preserve"> experience</w:t>
-      </w:r>
-      <w:r>
-        <w:rPr>
-          <w:rFonts w:cs="Times New Roman"/>
-          <w:color w:val="000000"/>
-          <w:szCs w:val="24"/>
-          <w:highlight w:val="white"/>
-          <w:lang w:val="en"/>
-        </w:rPr>
-        <w:t>s</w:t>
-      </w:r>
-      <w:r>
-        <w:rPr>
-          <w:rFonts w:cs="Times New Roman"/>
-          <w:color w:val="000000"/>
-          <w:szCs w:val="24"/>
-          <w:highlight w:val="white"/>
-          <w:lang w:val="en"/>
-        </w:rPr>
-        <w:t xml:space="preserve"> </w:t>
-      </w:r>
-      <w:r>
-        <w:rPr>
-          <w:rFonts w:cs="Times New Roman"/>
-          <w:color w:val="000000"/>
-          <w:szCs w:val="24"/>
-          <w:highlight w:val="white"/>
-          <w:lang w:val="en"/>
-        </w:rPr>
-        <w:t>with</w:t>
-      </w:r>
-      <w:r>
-        <w:rPr>
-          <w:rFonts w:cs="Times New Roman"/>
-          <w:color w:val="000000"/>
-          <w:szCs w:val="24"/>
-          <w:highlight w:val="white"/>
-          <w:lang w:val="en"/>
-        </w:rPr>
-        <w:t>:</w:t>
-      </w:r>
-    </w:p>
-    <w:p>
-      <w:pPr>
-        <w:autoSpaceDE w:val="0"/>
-        <w:autoSpaceDN w:val="0"/>
-        <w:adjustRightInd w:val="0"/>
-        <w:spacing w:after="0"/>
-        <w:jc w:val="center"/>
-        <w:rPr>
-          <w:rFonts w:cs="Times New Roman"/>
-          <w:color w:val="000000"/>
-          <w:sz w:val="6"/>
-          <w:szCs w:val="24"/>
-          <w:highlight w:val="white"/>
-          <w:lang w:val="en"/>
-        </w:rPr>
-      </w:pPr>
-      <w:r>
-        <w:rPr>
-          <w:rFonts w:cs="Times New Roman"/>
-          <w:color w:val="000000"/>
-          <w:sz w:val="8"/>
-          <w:szCs w:val="24"/>
-          <w:highlight w:val="white"/>
-          <w:lang w:val="en"/>
-        </w:rPr>
-        <w:t xml:space="preserve">Java, </w:t>
-      </w:r>
-      <w:proofErr w:type="spellStart"/>
-      <w:r>
-        <w:rPr>
-          <w:rFonts w:cs="Times New Roman"/>
-          <w:color w:val="000000"/>
-          <w:sz w:val="8"/>
-          <w:szCs w:val="24"/>
-          <w:highlight w:val="white"/>
-          <w:lang w:val="en"/>
-        </w:rPr>
-        <w:t>jquery</w:t>
-      </w:r>
-      <w:proofErr w:type="spellEnd"/>
-      <w:r>
-        <w:rPr>
-          <w:rFonts w:cs="Times New Roman"/>
-          <w:color w:val="000000"/>
-          <w:sz w:val="8"/>
-          <w:szCs w:val="24"/>
-          <w:highlight w:val="white"/>
-          <w:lang w:val="en"/>
-        </w:rPr>
-        <w:t>, Spring MVC, Hibernate, Tomcat</w:t>
-      </w:r>
-      <w:r>
-        <w:rPr>
-          <w:rFonts w:cs="Times New Roman"/>
-          <w:color w:val="000000"/>
-          <w:sz w:val="8"/>
-          <w:szCs w:val="24"/>
-          <w:highlight w:val="white"/>
-          <w:lang w:val="en"/>
-        </w:rPr>
-        <w:t xml:space="preserve"> apache server</w:t>
-      </w:r>
-      <w:r>
-        <w:rPr>
-          <w:rFonts w:cs="Times New Roman"/>
-          <w:color w:val="000000"/>
-          <w:sz w:val="8"/>
-          <w:szCs w:val="24"/>
-          <w:highlight w:val="white"/>
-          <w:lang w:val="en"/>
-        </w:rPr>
-        <w:t xml:space="preserve">, </w:t>
-      </w:r>
-      <w:proofErr w:type="spellStart"/>
-      <w:r>
-        <w:rPr>
-          <w:rFonts w:cs="Times New Roman"/>
-          <w:color w:val="000000"/>
-          <w:sz w:val="8"/>
-          <w:szCs w:val="24"/>
-          <w:highlight w:val="white"/>
-          <w:lang w:val="en"/>
-        </w:rPr>
-        <w:t>php</w:t>
-      </w:r>
-      <w:proofErr w:type="spellEnd"/>
-      <w:r>
-        <w:rPr>
-          <w:rFonts w:cs="Times New Roman"/>
-          <w:color w:val="000000"/>
-          <w:sz w:val="8"/>
-          <w:szCs w:val="24"/>
-          <w:highlight w:val="white"/>
-          <w:lang w:val="en"/>
-        </w:rPr>
-        <w:t>, MySQL, PostgreSQL, python, C#, Android</w:t>
-      </w:r>
-      <w:r>
-        <w:rPr>
-          <w:rFonts w:cs="Times New Roman"/>
-          <w:color w:val="000000"/>
-          <w:sz w:val="8"/>
-          <w:szCs w:val="24"/>
-          <w:highlight w:val="white"/>
-          <w:lang w:val="en"/>
-        </w:rPr>
-        <w:t xml:space="preserve">, </w:t>
-      </w:r>
-      <w:r>
-        <w:rPr>
-          <w:rFonts w:cs="Times New Roman"/>
-          <w:color w:val="000000"/>
-          <w:sz w:val="6"/>
-          <w:szCs w:val="24"/>
-          <w:highlight w:val="white"/>
-          <w:lang w:val="en"/>
-        </w:rPr>
-        <w:t xml:space="preserve">SVN subversion, </w:t>
-      </w:r>
-      <w:proofErr w:type="spellStart"/>
-      <w:r>
-        <w:rPr>
-          <w:rFonts w:cs="Times New Roman"/>
-          <w:color w:val="000000"/>
-          <w:sz w:val="6"/>
-          <w:szCs w:val="24"/>
-          <w:highlight w:val="white"/>
-          <w:lang w:val="en"/>
-        </w:rPr>
-        <w:t>github</w:t>
-      </w:r>
-      <w:proofErr w:type="spellEnd"/>
-      <w:r>
-        <w:rPr>
-          <w:rFonts w:cs="Times New Roman"/>
-          <w:color w:val="000000"/>
-          <w:sz w:val="6"/>
-          <w:szCs w:val="24"/>
-          <w:highlight w:val="white"/>
-          <w:lang w:val="en"/>
-        </w:rPr>
-        <w:t>, Visual Studio, Eclipse, NetBeans, Linux, Window</w:t>
+        <w:t>DEVELOPMENT EXPERIENCES WITH</w:t>
       </w:r>
     </w:p>
     <w:p>
@@ -1366,9 +1291,9 @@
           <w:noProof/>
         </w:rPr>
         <w:drawing>
-          <wp:inline distT="0" distB="0" distL="0" distR="0" wp14:anchorId="11E68161" wp14:editId="52FE26D3">
-            <wp:extent cx="409699" cy="251938"/>
-            <wp:effectExtent l="0" t="0" r="0" b="0"/>
+          <wp:inline distT="0" distB="0" distL="0" distR="0" wp14:anchorId="430AF2C8" wp14:editId="1610B23C">
+            <wp:extent cx="416256" cy="255970"/>
+            <wp:effectExtent l="0" t="0" r="3175" b="0"/>
             <wp:docPr id="22" name="Picture 22" descr="http://www.digitaltrends.com/wp-content/uploads/2010/11/java-logo.jpg"/>
             <wp:cNvGraphicFramePr>
               <a:graphicFrameLocks xmlns:a="http://schemas.openxmlformats.org/drawingml/2006/main" noChangeAspect="1"/>
@@ -1398,7 +1323,7 @@
                   <pic:spPr bwMode="auto">
                     <a:xfrm>
                       <a:off x="0" y="0"/>
-                      <a:ext cx="412169" cy="253457"/>
+                      <a:ext cx="442746" cy="272260"/>
                     </a:xfrm>
                     <a:prstGeom prst="rect">
                       <a:avLst/>
@@ -1421,17 +1346,17 @@
           <w:szCs w:val="24"/>
           <w:lang w:val="en"/>
         </w:rPr>
-        <w:t xml:space="preserve">    </w:t>
+        <w:t xml:space="preserve">  </w:t>
       </w:r>
       <w:r>
         <w:rPr>
           <w:noProof/>
         </w:rPr>
         <w:drawing>
-          <wp:inline distT="0" distB="0" distL="0" distR="0" wp14:anchorId="7B245C84" wp14:editId="3CFE3B6D">
-            <wp:extent cx="486888" cy="119573"/>
-            <wp:effectExtent l="0" t="0" r="8890" b="0"/>
-            <wp:docPr id="15" name="Picture 15" descr="http://www.bitstorm.org/edwin/jquery-presentatie/pix/jquery_logo_color_onwhite.png"/>
+          <wp:inline distT="0" distB="0" distL="0" distR="0" wp14:anchorId="18D69FCD" wp14:editId="7CBD2E0C">
+            <wp:extent cx="680580" cy="228865"/>
+            <wp:effectExtent l="0" t="0" r="0" b="0"/>
+            <wp:docPr id="16" name="Picture 16" descr="http://www.python.org/images/python-logo.gif"/>
             <wp:cNvGraphicFramePr>
               <a:graphicFrameLocks xmlns:a="http://schemas.openxmlformats.org/drawingml/2006/main" noChangeAspect="1"/>
             </wp:cNvGraphicFramePr>
@@ -1439,7 +1364,7 @@
               <a:graphicData uri="http://schemas.openxmlformats.org/drawingml/2006/picture">
                 <pic:pic xmlns:pic="http://schemas.openxmlformats.org/drawingml/2006/picture">
                   <pic:nvPicPr>
-                    <pic:cNvPr id="0" name="Picture 25" descr="http://www.bitstorm.org/edwin/jquery-presentatie/pix/jquery_logo_color_onwhite.png"/>
+                    <pic:cNvPr id="0" name="Picture 27" descr="http://www.python.org/images/python-logo.gif"/>
                     <pic:cNvPicPr>
                       <a:picLocks noChangeAspect="1" noChangeArrowheads="1"/>
                     </pic:cNvPicPr>
@@ -1460,7 +1385,7 @@
                   <pic:spPr bwMode="auto">
                     <a:xfrm>
                       <a:off x="0" y="0"/>
-                      <a:ext cx="487149" cy="119637"/>
+                      <a:ext cx="749094" cy="251905"/>
                     </a:xfrm>
                     <a:prstGeom prst="rect">
                       <a:avLst/>
@@ -1483,17 +1408,17 @@
           <w:szCs w:val="24"/>
           <w:lang w:val="en"/>
         </w:rPr>
-        <w:t xml:space="preserve">    </w:t>
+        <w:t xml:space="preserve">  </w:t>
       </w:r>
       <w:r>
         <w:rPr>
           <w:noProof/>
         </w:rPr>
         <w:drawing>
-          <wp:inline distT="0" distB="0" distL="0" distR="0" wp14:anchorId="003A87AA" wp14:editId="607327AC">
-            <wp:extent cx="295910" cy="168910"/>
-            <wp:effectExtent l="0" t="0" r="8890" b="2540"/>
-            <wp:docPr id="7" name="Picture 7" descr="logo-spring-103x60.png (103×60)"/>
+          <wp:inline distT="0" distB="0" distL="0" distR="0" wp14:anchorId="009C7381" wp14:editId="0D07DA22">
+            <wp:extent cx="219694" cy="219694"/>
+            <wp:effectExtent l="0" t="0" r="9525" b="9525"/>
+            <wp:docPr id="24" name="Picture 24" descr="http://upload.wikimedia.org/wikipedia/commons/7/72/Logo_C_Sharp.png"/>
             <wp:cNvGraphicFramePr>
               <a:graphicFrameLocks xmlns:a="http://schemas.openxmlformats.org/drawingml/2006/main" noChangeAspect="1"/>
             </wp:cNvGraphicFramePr>
@@ -1501,13 +1426,13 @@
               <a:graphicData uri="http://schemas.openxmlformats.org/drawingml/2006/picture">
                 <pic:pic xmlns:pic="http://schemas.openxmlformats.org/drawingml/2006/picture">
                   <pic:nvPicPr>
-                    <pic:cNvPr id="0" name="Picture 8" descr="logo-spring-103x60.png (103×60)"/>
+                    <pic:cNvPr id="0" name="Picture 19" descr="http://upload.wikimedia.org/wikipedia/commons/7/72/Logo_C_Sharp.png"/>
                     <pic:cNvPicPr>
                       <a:picLocks noChangeAspect="1" noChangeArrowheads="1"/>
                     </pic:cNvPicPr>
                   </pic:nvPicPr>
                   <pic:blipFill>
-                    <a:blip r:embed="rId15">
+                    <a:blip r:embed="rId15" cstate="print">
                       <a:extLst>
                         <a:ext uri="{28A0092B-C50C-407E-A947-70E740481C1C}">
                           <a14:useLocalDpi xmlns:a14="http://schemas.microsoft.com/office/drawing/2010/main" val="0"/>
@@ -1522,7 +1447,7 @@
                   <pic:spPr bwMode="auto">
                     <a:xfrm>
                       <a:off x="0" y="0"/>
-                      <a:ext cx="295910" cy="168910"/>
+                      <a:ext cx="219686" cy="219686"/>
                     </a:xfrm>
                     <a:prstGeom prst="rect">
                       <a:avLst/>
@@ -1545,17 +1470,17 @@
           <w:szCs w:val="24"/>
           <w:lang w:val="en"/>
         </w:rPr>
-        <w:t xml:space="preserve">    </w:t>
+        <w:t xml:space="preserve">  </w:t>
       </w:r>
       <w:r>
         <w:rPr>
           <w:noProof/>
         </w:rPr>
         <w:drawing>
-          <wp:inline distT="0" distB="0" distL="0" distR="0" wp14:anchorId="3CC5E40D" wp14:editId="0ECAA489">
-            <wp:extent cx="556118" cy="154379"/>
-            <wp:effectExtent l="0" t="0" r="0" b="0"/>
-            <wp:docPr id="9" name="Picture 9" descr="http://docs.jboss.org/jbossclustering/hibernate-caching/3.3/en-US/html/images/hibernate_logo_a.png"/>
+          <wp:inline distT="0" distB="0" distL="0" distR="0" wp14:anchorId="0147FBA9" wp14:editId="418E2EF1">
+            <wp:extent cx="285115" cy="160020"/>
+            <wp:effectExtent l="0" t="0" r="635" b="0"/>
+            <wp:docPr id="4" name="Picture 4" descr="http://static.php.net/www.php.net/images/php.gif"/>
             <wp:cNvGraphicFramePr>
               <a:graphicFrameLocks xmlns:a="http://schemas.openxmlformats.org/drawingml/2006/main" noChangeAspect="1"/>
             </wp:cNvGraphicFramePr>
@@ -1563,7 +1488,7 @@
               <a:graphicData uri="http://schemas.openxmlformats.org/drawingml/2006/picture">
                 <pic:pic xmlns:pic="http://schemas.openxmlformats.org/drawingml/2006/picture">
                   <pic:nvPicPr>
-                    <pic:cNvPr id="0" name="Picture 13" descr="http://docs.jboss.org/jbossclustering/hibernate-caching/3.3/en-US/html/images/hibernate_logo_a.png"/>
+                    <pic:cNvPr id="0" name="Picture 10" descr="http://static.php.net/www.php.net/images/php.gif"/>
                     <pic:cNvPicPr>
                       <a:picLocks noChangeAspect="1" noChangeArrowheads="1"/>
                     </pic:cNvPicPr>
@@ -1584,7 +1509,7 @@
                   <pic:spPr bwMode="auto">
                     <a:xfrm>
                       <a:off x="0" y="0"/>
-                      <a:ext cx="561390" cy="155842"/>
+                      <a:ext cx="285115" cy="160020"/>
                     </a:xfrm>
                     <a:prstGeom prst="rect">
                       <a:avLst/>
@@ -1607,14 +1532,14 @@
           <w:szCs w:val="24"/>
           <w:lang w:val="en"/>
         </w:rPr>
-        <w:t xml:space="preserve">    </w:t>
+        <w:t xml:space="preserve">  </w:t>
       </w:r>
       <w:r>
         <w:rPr>
           <w:noProof/>
         </w:rPr>
         <w:drawing>
-          <wp:inline distT="0" distB="0" distL="0" distR="0" wp14:anchorId="0F16DF22" wp14:editId="7B7ADA23">
+          <wp:inline distT="0" distB="0" distL="0" distR="0" wp14:anchorId="06AB99A7" wp14:editId="00324495">
             <wp:extent cx="330695" cy="207818"/>
             <wp:effectExtent l="0" t="0" r="0" b="1905"/>
             <wp:docPr id="39" name="Picture 39" descr="Tomcat Logo"/>
@@ -1664,22 +1589,13 @@
       </w:r>
       <w:r>
         <w:rPr>
-          <w:rFonts w:cs="Times New Roman"/>
-          <w:color w:val="000000"/>
-          <w:szCs w:val="24"/>
-          <w:lang w:val="en"/>
-        </w:rPr>
-        <w:t xml:space="preserve">    </w:t>
-      </w:r>
-      <w:r>
-        <w:rPr>
           <w:noProof/>
         </w:rPr>
         <w:drawing>
-          <wp:inline distT="0" distB="0" distL="0" distR="0" wp14:anchorId="330F7929" wp14:editId="73A7EAE4">
-            <wp:extent cx="285115" cy="160020"/>
-            <wp:effectExtent l="0" t="0" r="635" b="0"/>
-            <wp:docPr id="4" name="Picture 4" descr="http://static.php.net/www.php.net/images/php.gif"/>
+          <wp:inline distT="0" distB="0" distL="0" distR="0" wp14:anchorId="237DC25A" wp14:editId="2A95AF58">
+            <wp:extent cx="382137" cy="215212"/>
+            <wp:effectExtent l="0" t="0" r="0" b="0"/>
+            <wp:docPr id="26" name="Picture 26" descr="http://www.softaculous.com/website/images/ampps/apache.png"/>
             <wp:cNvGraphicFramePr>
               <a:graphicFrameLocks xmlns:a="http://schemas.openxmlformats.org/drawingml/2006/main" noChangeAspect="1"/>
             </wp:cNvGraphicFramePr>
@@ -1687,7 +1603,7 @@
               <a:graphicData uri="http://schemas.openxmlformats.org/drawingml/2006/picture">
                 <pic:pic xmlns:pic="http://schemas.openxmlformats.org/drawingml/2006/picture">
                   <pic:nvPicPr>
-                    <pic:cNvPr id="0" name="Picture 10" descr="http://static.php.net/www.php.net/images/php.gif"/>
+                    <pic:cNvPr id="0" name="Picture 28" descr="http://www.softaculous.com/website/images/ampps/apache.png"/>
                     <pic:cNvPicPr>
                       <a:picLocks noChangeAspect="1" noChangeArrowheads="1"/>
                     </pic:cNvPicPr>
@@ -1708,7 +1624,7 @@
                   <pic:spPr bwMode="auto">
                     <a:xfrm>
                       <a:off x="0" y="0"/>
-                      <a:ext cx="285115" cy="160020"/>
+                      <a:ext cx="397771" cy="224017"/>
                     </a:xfrm>
                     <a:prstGeom prst="rect">
                       <a:avLst/>
@@ -1731,17 +1647,17 @@
           <w:szCs w:val="24"/>
           <w:lang w:val="en"/>
         </w:rPr>
-        <w:t xml:space="preserve">    </w:t>
+        <w:t xml:space="preserve">  </w:t>
       </w:r>
       <w:r>
         <w:rPr>
           <w:noProof/>
         </w:rPr>
         <w:drawing>
-          <wp:inline distT="0" distB="0" distL="0" distR="0" wp14:anchorId="0BEB143C" wp14:editId="5473E862">
-            <wp:extent cx="390408" cy="201845"/>
-            <wp:effectExtent l="0" t="0" r="0" b="8255"/>
-            <wp:docPr id="23" name="Picture 23" descr="http://www.mysql.com/common/logos/logo-mysql-110x57.png"/>
+          <wp:inline distT="0" distB="0" distL="0" distR="0" wp14:anchorId="4B74911E" wp14:editId="51F0170C">
+            <wp:extent cx="730155" cy="150155"/>
+            <wp:effectExtent l="0" t="0" r="0" b="2540"/>
+            <wp:docPr id="21" name="Picture 21" descr="http://nginx.org/nginx.png"/>
             <wp:cNvGraphicFramePr>
               <a:graphicFrameLocks xmlns:a="http://schemas.openxmlformats.org/drawingml/2006/main" noChangeAspect="1"/>
             </wp:cNvGraphicFramePr>
@@ -1749,7 +1665,7 @@
               <a:graphicData uri="http://schemas.openxmlformats.org/drawingml/2006/picture">
                 <pic:pic xmlns:pic="http://schemas.openxmlformats.org/drawingml/2006/picture">
                   <pic:nvPicPr>
-                    <pic:cNvPr id="0" name="Picture 17" descr="http://www.mysql.com/common/logos/logo-mysql-110x57.png"/>
+                    <pic:cNvPr id="0" name="Picture 24" descr="http://nginx.org/nginx.png"/>
                     <pic:cNvPicPr>
                       <a:picLocks noChangeAspect="1" noChangeArrowheads="1"/>
                     </pic:cNvPicPr>
@@ -1770,7 +1686,7 @@
                   <pic:spPr bwMode="auto">
                     <a:xfrm>
                       <a:off x="0" y="0"/>
-                      <a:ext cx="390476" cy="201880"/>
+                      <a:ext cx="821495" cy="168939"/>
                     </a:xfrm>
                     <a:prstGeom prst="rect">
                       <a:avLst/>
@@ -1788,22 +1704,13 @@
       </w:r>
       <w:r>
         <w:rPr>
-          <w:rFonts w:cs="Times New Roman"/>
-          <w:color w:val="000000"/>
-          <w:szCs w:val="24"/>
-          <w:lang w:val="en"/>
-        </w:rPr>
-        <w:t xml:space="preserve">    </w:t>
-      </w:r>
-      <w:r>
-        <w:rPr>
           <w:noProof/>
         </w:rPr>
         <w:drawing>
-          <wp:inline distT="0" distB="0" distL="0" distR="0" wp14:anchorId="7DA6E658" wp14:editId="06DFA9A5">
-            <wp:extent cx="424282" cy="336258"/>
-            <wp:effectExtent l="0" t="0" r="0" b="6985"/>
-            <wp:docPr id="10" name="Picture 10" descr="http://mrfrosti.com/wp-content/uploads/2011/06/PostgreSQL-9.gif"/>
+          <wp:inline distT="0" distB="0" distL="0" distR="0" wp14:anchorId="02B0F776" wp14:editId="5A122403">
+            <wp:extent cx="852506" cy="234311"/>
+            <wp:effectExtent l="0" t="0" r="5080" b="0"/>
+            <wp:docPr id="8" name="Picture 8" descr="http://ts1.mm.bing.net/th?id=HN.608039151853963912&amp;pid=1.7"/>
             <wp:cNvGraphicFramePr>
               <a:graphicFrameLocks xmlns:a="http://schemas.openxmlformats.org/drawingml/2006/main" noChangeAspect="1"/>
             </wp:cNvGraphicFramePr>
@@ -1811,7 +1718,7 @@
               <a:graphicData uri="http://schemas.openxmlformats.org/drawingml/2006/picture">
                 <pic:pic xmlns:pic="http://schemas.openxmlformats.org/drawingml/2006/picture">
                   <pic:nvPicPr>
-                    <pic:cNvPr id="0" name="Picture 1" descr="http://mrfrosti.com/wp-content/uploads/2011/06/PostgreSQL-9.gif"/>
+                    <pic:cNvPr id="0" name="Picture 10" descr="http://ts1.mm.bing.net/th?id=HN.608039151853963912&amp;pid=1.7"/>
                     <pic:cNvPicPr>
                       <a:picLocks noChangeAspect="1" noChangeArrowheads="1"/>
                     </pic:cNvPicPr>
@@ -1832,7 +1739,7 @@
                   <pic:spPr bwMode="auto">
                     <a:xfrm>
                       <a:off x="0" y="0"/>
-                      <a:ext cx="422956" cy="335207"/>
+                      <a:ext cx="943090" cy="259208"/>
                     </a:xfrm>
                     <a:prstGeom prst="rect">
                       <a:avLst/>
@@ -1850,22 +1757,13 @@
       </w:r>
       <w:r>
         <w:rPr>
-          <w:rFonts w:cs="Times New Roman"/>
-          <w:color w:val="000000"/>
-          <w:szCs w:val="24"/>
-          <w:lang w:val="en"/>
-        </w:rPr>
-        <w:t xml:space="preserve">    </w:t>
-      </w:r>
-      <w:r>
-        <w:rPr>
           <w:noProof/>
         </w:rPr>
         <w:drawing>
-          <wp:inline distT="0" distB="0" distL="0" distR="0" wp14:anchorId="4D7BD32A" wp14:editId="2260E340">
-            <wp:extent cx="581110" cy="195415"/>
-            <wp:effectExtent l="0" t="0" r="0" b="0"/>
-            <wp:docPr id="16" name="Picture 16" descr="http://www.python.org/images/python-logo.gif"/>
+          <wp:inline distT="0" distB="0" distL="0" distR="0" wp14:anchorId="04FC5F23" wp14:editId="60DA763D">
+            <wp:extent cx="441240" cy="228126"/>
+            <wp:effectExtent l="0" t="0" r="0" b="635"/>
+            <wp:docPr id="23" name="Picture 23" descr="http://www.mysql.com/common/logos/logo-mysql-110x57.png"/>
             <wp:cNvGraphicFramePr>
               <a:graphicFrameLocks xmlns:a="http://schemas.openxmlformats.org/drawingml/2006/main" noChangeAspect="1"/>
             </wp:cNvGraphicFramePr>
@@ -1873,7 +1771,7 @@
               <a:graphicData uri="http://schemas.openxmlformats.org/drawingml/2006/picture">
                 <pic:pic xmlns:pic="http://schemas.openxmlformats.org/drawingml/2006/picture">
                   <pic:nvPicPr>
-                    <pic:cNvPr id="0" name="Picture 27" descr="http://www.python.org/images/python-logo.gif"/>
+                    <pic:cNvPr id="0" name="Picture 17" descr="http://www.mysql.com/common/logos/logo-mysql-110x57.png"/>
                     <pic:cNvPicPr>
                       <a:picLocks noChangeAspect="1" noChangeArrowheads="1"/>
                     </pic:cNvPicPr>
@@ -1894,7 +1792,7 @@
                   <pic:spPr bwMode="auto">
                     <a:xfrm>
                       <a:off x="0" y="0"/>
-                      <a:ext cx="588114" cy="197770"/>
+                      <a:ext cx="453552" cy="234492"/>
                     </a:xfrm>
                     <a:prstGeom prst="rect">
                       <a:avLst/>
@@ -1912,22 +1810,13 @@
       </w:r>
       <w:r>
         <w:rPr>
-          <w:rFonts w:cs="Times New Roman"/>
-          <w:color w:val="000000"/>
-          <w:szCs w:val="24"/>
-          <w:lang w:val="en"/>
-        </w:rPr>
-        <w:t xml:space="preserve">    </w:t>
-      </w:r>
-      <w:r>
-        <w:rPr>
           <w:noProof/>
         </w:rPr>
         <w:drawing>
-          <wp:inline distT="0" distB="0" distL="0" distR="0" wp14:anchorId="79FAE4CA" wp14:editId="292811B8">
-            <wp:extent cx="219694" cy="219694"/>
-            <wp:effectExtent l="0" t="0" r="9525" b="9525"/>
-            <wp:docPr id="24" name="Picture 24" descr="http://upload.wikimedia.org/wikipedia/commons/7/72/Logo_C_Sharp.png"/>
+          <wp:inline distT="0" distB="0" distL="0" distR="0" wp14:anchorId="37F6E8AA" wp14:editId="164887D2">
+            <wp:extent cx="409433" cy="324490"/>
+            <wp:effectExtent l="0" t="0" r="0" b="0"/>
+            <wp:docPr id="10" name="Picture 10" descr="http://mrfrosti.com/wp-content/uploads/2011/06/PostgreSQL-9.gif"/>
             <wp:cNvGraphicFramePr>
               <a:graphicFrameLocks xmlns:a="http://schemas.openxmlformats.org/drawingml/2006/main" noChangeAspect="1"/>
             </wp:cNvGraphicFramePr>
@@ -1935,7 +1824,7 @@
               <a:graphicData uri="http://schemas.openxmlformats.org/drawingml/2006/picture">
                 <pic:pic xmlns:pic="http://schemas.openxmlformats.org/drawingml/2006/picture">
                   <pic:nvPicPr>
-                    <pic:cNvPr id="0" name="Picture 19" descr="http://upload.wikimedia.org/wikipedia/commons/7/72/Logo_C_Sharp.png"/>
+                    <pic:cNvPr id="0" name="Picture 1" descr="http://mrfrosti.com/wp-content/uploads/2011/06/PostgreSQL-9.gif"/>
                     <pic:cNvPicPr>
                       <a:picLocks noChangeAspect="1" noChangeArrowheads="1"/>
                     </pic:cNvPicPr>
@@ -1956,7 +1845,7 @@
                   <pic:spPr bwMode="auto">
                     <a:xfrm>
                       <a:off x="0" y="0"/>
-                      <a:ext cx="219686" cy="219686"/>
+                      <a:ext cx="411901" cy="326446"/>
                     </a:xfrm>
                     <a:prstGeom prst="rect">
                       <a:avLst/>
@@ -1974,19 +1863,497 @@
       </w:r>
       <w:r>
         <w:rPr>
+          <w:noProof/>
+        </w:rPr>
+        <w:drawing>
+          <wp:inline distT="0" distB="0" distL="0" distR="0" wp14:anchorId="778F3065" wp14:editId="4B4079DE">
+            <wp:extent cx="871268" cy="242180"/>
+            <wp:effectExtent l="0" t="0" r="5080" b="5715"/>
+            <wp:docPr id="14" name="Picture 14" descr="http://ts1.mm.bing.net/th?&amp;id=HN.608036811104192673&amp;w=300&amp;h=300&amp;c=0&amp;pid=1.9&amp;rs=0&amp;p=0"/>
+            <wp:cNvGraphicFramePr>
+              <a:graphicFrameLocks xmlns:a="http://schemas.openxmlformats.org/drawingml/2006/main" noChangeAspect="1"/>
+            </wp:cNvGraphicFramePr>
+            <a:graphic xmlns:a="http://schemas.openxmlformats.org/drawingml/2006/main">
+              <a:graphicData uri="http://schemas.openxmlformats.org/drawingml/2006/picture">
+                <pic:pic xmlns:pic="http://schemas.openxmlformats.org/drawingml/2006/picture">
+                  <pic:nvPicPr>
+                    <pic:cNvPr id="0" name="Picture 12" descr="http://ts1.mm.bing.net/th?&amp;id=HN.608036811104192673&amp;w=300&amp;h=300&amp;c=0&amp;pid=1.9&amp;rs=0&amp;p=0"/>
+                    <pic:cNvPicPr>
+                      <a:picLocks noChangeAspect="1" noChangeArrowheads="1"/>
+                    </pic:cNvPicPr>
+                  </pic:nvPicPr>
+                  <pic:blipFill>
+                    <a:blip r:embed="rId23" cstate="print">
+                      <a:extLst>
+                        <a:ext uri="{28A0092B-C50C-407E-A947-70E740481C1C}">
+                          <a14:useLocalDpi xmlns:a14="http://schemas.microsoft.com/office/drawing/2010/main" val="0"/>
+                        </a:ext>
+                      </a:extLst>
+                    </a:blip>
+                    <a:srcRect/>
+                    <a:stretch>
+                      <a:fillRect/>
+                    </a:stretch>
+                  </pic:blipFill>
+                  <pic:spPr bwMode="auto">
+                    <a:xfrm>
+                      <a:off x="0" y="0"/>
+                      <a:ext cx="924696" cy="257031"/>
+                    </a:xfrm>
+                    <a:prstGeom prst="rect">
+                      <a:avLst/>
+                    </a:prstGeom>
+                    <a:noFill/>
+                    <a:ln>
+                      <a:noFill/>
+                    </a:ln>
+                  </pic:spPr>
+                </pic:pic>
+              </a:graphicData>
+            </a:graphic>
+          </wp:inline>
+        </w:drawing>
+      </w:r>
+      <w:r>
+        <w:rPr>
           <w:rFonts w:cs="Times New Roman"/>
           <w:color w:val="000000"/>
           <w:szCs w:val="24"/>
           <w:lang w:val="en"/>
         </w:rPr>
-        <w:t xml:space="preserve">    </w:t>
+        <w:t xml:space="preserve">  </w:t>
       </w:r>
       <w:r>
         <w:rPr>
           <w:noProof/>
         </w:rPr>
         <w:drawing>
-          <wp:inline distT="0" distB="0" distL="0" distR="0" wp14:anchorId="013C8EE6" wp14:editId="0B42B2DF">
+          <wp:inline distT="0" distB="0" distL="0" distR="0" wp14:anchorId="03901823" wp14:editId="49FAAC10">
+            <wp:extent cx="556118" cy="154379"/>
+            <wp:effectExtent l="0" t="0" r="0" b="0"/>
+            <wp:docPr id="9" name="Picture 9" descr="http://docs.jboss.org/jbossclustering/hibernate-caching/3.3/en-US/html/images/hibernate_logo_a.png"/>
+            <wp:cNvGraphicFramePr>
+              <a:graphicFrameLocks xmlns:a="http://schemas.openxmlformats.org/drawingml/2006/main" noChangeAspect="1"/>
+            </wp:cNvGraphicFramePr>
+            <a:graphic xmlns:a="http://schemas.openxmlformats.org/drawingml/2006/main">
+              <a:graphicData uri="http://schemas.openxmlformats.org/drawingml/2006/picture">
+                <pic:pic xmlns:pic="http://schemas.openxmlformats.org/drawingml/2006/picture">
+                  <pic:nvPicPr>
+                    <pic:cNvPr id="0" name="Picture 13" descr="http://docs.jboss.org/jbossclustering/hibernate-caching/3.3/en-US/html/images/hibernate_logo_a.png"/>
+                    <pic:cNvPicPr>
+                      <a:picLocks noChangeAspect="1" noChangeArrowheads="1"/>
+                    </pic:cNvPicPr>
+                  </pic:nvPicPr>
+                  <pic:blipFill>
+                    <a:blip r:embed="rId24" cstate="print">
+                      <a:extLst>
+                        <a:ext uri="{28A0092B-C50C-407E-A947-70E740481C1C}">
+                          <a14:useLocalDpi xmlns:a14="http://schemas.microsoft.com/office/drawing/2010/main" val="0"/>
+                        </a:ext>
+                      </a:extLst>
+                    </a:blip>
+                    <a:srcRect/>
+                    <a:stretch>
+                      <a:fillRect/>
+                    </a:stretch>
+                  </pic:blipFill>
+                  <pic:spPr bwMode="auto">
+                    <a:xfrm>
+                      <a:off x="0" y="0"/>
+                      <a:ext cx="561390" cy="155842"/>
+                    </a:xfrm>
+                    <a:prstGeom prst="rect">
+                      <a:avLst/>
+                    </a:prstGeom>
+                    <a:noFill/>
+                    <a:ln>
+                      <a:noFill/>
+                    </a:ln>
+                  </pic:spPr>
+                </pic:pic>
+              </a:graphicData>
+            </a:graphic>
+          </wp:inline>
+        </w:drawing>
+      </w:r>
+      <w:r>
+        <w:rPr>
+          <w:rFonts w:cs="Times New Roman"/>
+          <w:color w:val="000000"/>
+          <w:szCs w:val="24"/>
+          <w:lang w:val="en"/>
+        </w:rPr>
+        <w:t xml:space="preserve">  </w:t>
+      </w:r>
+      <w:r>
+        <w:rPr>
+          <w:noProof/>
+        </w:rPr>
+        <w:drawing>
+          <wp:inline distT="0" distB="0" distL="0" distR="0" wp14:anchorId="30A7C83E" wp14:editId="2FB9B19D">
+            <wp:extent cx="1124624" cy="152293"/>
+            <wp:effectExtent l="0" t="0" r="0" b="635"/>
+            <wp:docPr id="12" name="Picture 12" descr="Subversion.png"/>
+            <wp:cNvGraphicFramePr>
+              <a:graphicFrameLocks xmlns:a="http://schemas.openxmlformats.org/drawingml/2006/main" noChangeAspect="1"/>
+            </wp:cNvGraphicFramePr>
+            <a:graphic xmlns:a="http://schemas.openxmlformats.org/drawingml/2006/main">
+              <a:graphicData uri="http://schemas.openxmlformats.org/drawingml/2006/picture">
+                <pic:pic xmlns:pic="http://schemas.openxmlformats.org/drawingml/2006/picture">
+                  <pic:nvPicPr>
+                    <pic:cNvPr id="0" name="Picture 15" descr="Subversion.png"/>
+                    <pic:cNvPicPr>
+                      <a:picLocks noChangeAspect="1" noChangeArrowheads="1"/>
+                    </pic:cNvPicPr>
+                  </pic:nvPicPr>
+                  <pic:blipFill>
+                    <a:blip r:embed="rId25">
+                      <a:extLst>
+                        <a:ext uri="{28A0092B-C50C-407E-A947-70E740481C1C}">
+                          <a14:useLocalDpi xmlns:a14="http://schemas.microsoft.com/office/drawing/2010/main" val="0"/>
+                        </a:ext>
+                      </a:extLst>
+                    </a:blip>
+                    <a:srcRect/>
+                    <a:stretch>
+                      <a:fillRect/>
+                    </a:stretch>
+                  </pic:blipFill>
+                  <pic:spPr bwMode="auto">
+                    <a:xfrm>
+                      <a:off x="0" y="0"/>
+                      <a:ext cx="1149782" cy="155700"/>
+                    </a:xfrm>
+                    <a:prstGeom prst="rect">
+                      <a:avLst/>
+                    </a:prstGeom>
+                    <a:noFill/>
+                    <a:ln>
+                      <a:noFill/>
+                    </a:ln>
+                  </pic:spPr>
+                </pic:pic>
+              </a:graphicData>
+            </a:graphic>
+          </wp:inline>
+        </w:drawing>
+      </w:r>
+      <w:r>
+        <w:rPr>
+          <w:rFonts w:cs="Times New Roman"/>
+          <w:color w:val="000000"/>
+          <w:szCs w:val="24"/>
+          <w:lang w:val="en"/>
+        </w:rPr>
+        <w:t xml:space="preserve">  </w:t>
+      </w:r>
+      <w:r>
+        <w:rPr>
+          <w:noProof/>
+        </w:rPr>
+        <w:drawing>
+          <wp:inline distT="0" distB="0" distL="0" distR="0" wp14:anchorId="01DFABA1" wp14:editId="7CC7FFEC">
+            <wp:extent cx="543464" cy="225881"/>
+            <wp:effectExtent l="0" t="0" r="0" b="3175"/>
+            <wp:docPr id="20" name="Picture 20" descr="http://www.git-scm.com/images/logo@2x.png"/>
+            <wp:cNvGraphicFramePr>
+              <a:graphicFrameLocks xmlns:a="http://schemas.openxmlformats.org/drawingml/2006/main" noChangeAspect="1"/>
+            </wp:cNvGraphicFramePr>
+            <a:graphic xmlns:a="http://schemas.openxmlformats.org/drawingml/2006/main">
+              <a:graphicData uri="http://schemas.openxmlformats.org/drawingml/2006/picture">
+                <pic:pic xmlns:pic="http://schemas.openxmlformats.org/drawingml/2006/picture">
+                  <pic:nvPicPr>
+                    <pic:cNvPr id="0" name="Picture 22" descr="http://www.git-scm.com/images/logo@2x.png"/>
+                    <pic:cNvPicPr>
+                      <a:picLocks noChangeAspect="1" noChangeArrowheads="1"/>
+                    </pic:cNvPicPr>
+                  </pic:nvPicPr>
+                  <pic:blipFill>
+                    <a:blip r:embed="rId26" cstate="print">
+                      <a:extLst>
+                        <a:ext uri="{28A0092B-C50C-407E-A947-70E740481C1C}">
+                          <a14:useLocalDpi xmlns:a14="http://schemas.microsoft.com/office/drawing/2010/main" val="0"/>
+                        </a:ext>
+                      </a:extLst>
+                    </a:blip>
+                    <a:srcRect/>
+                    <a:stretch>
+                      <a:fillRect/>
+                    </a:stretch>
+                  </pic:blipFill>
+                  <pic:spPr bwMode="auto">
+                    <a:xfrm>
+                      <a:off x="0" y="0"/>
+                      <a:ext cx="571712" cy="237622"/>
+                    </a:xfrm>
+                    <a:prstGeom prst="rect">
+                      <a:avLst/>
+                    </a:prstGeom>
+                    <a:noFill/>
+                    <a:ln>
+                      <a:noFill/>
+                    </a:ln>
+                  </pic:spPr>
+                </pic:pic>
+              </a:graphicData>
+            </a:graphic>
+          </wp:inline>
+        </w:drawing>
+      </w:r>
+      <w:r>
+        <w:rPr>
+          <w:rFonts w:cs="Times New Roman"/>
+          <w:color w:val="000000"/>
+          <w:szCs w:val="24"/>
+          <w:lang w:val="en"/>
+        </w:rPr>
+        <w:t xml:space="preserve">  </w:t>
+      </w:r>
+      <w:r>
+        <w:rPr>
+          <w:noProof/>
+        </w:rPr>
+        <w:drawing>
+          <wp:inline distT="0" distB="0" distL="0" distR="0" wp14:anchorId="1FB20909" wp14:editId="0C1151E6">
+            <wp:extent cx="544667" cy="335412"/>
+            <wp:effectExtent l="0" t="0" r="8255" b="7620"/>
+            <wp:docPr id="28" name="Picture 28" descr="http://ts1.mm.bing.net/th?&amp;id=HN.608016186664880535&amp;w=300&amp;h=300&amp;c=0&amp;pid=1.9&amp;rs=0&amp;p=0"/>
+            <wp:cNvGraphicFramePr>
+              <a:graphicFrameLocks xmlns:a="http://schemas.openxmlformats.org/drawingml/2006/main" noChangeAspect="1"/>
+            </wp:cNvGraphicFramePr>
+            <a:graphic xmlns:a="http://schemas.openxmlformats.org/drawingml/2006/main">
+              <a:graphicData uri="http://schemas.openxmlformats.org/drawingml/2006/picture">
+                <pic:pic xmlns:pic="http://schemas.openxmlformats.org/drawingml/2006/picture">
+                  <pic:nvPicPr>
+                    <pic:cNvPr id="0" name="Picture 35" descr="http://ts1.mm.bing.net/th?&amp;id=HN.608016186664880535&amp;w=300&amp;h=300&amp;c=0&amp;pid=1.9&amp;rs=0&amp;p=0"/>
+                    <pic:cNvPicPr>
+                      <a:picLocks noChangeAspect="1" noChangeArrowheads="1"/>
+                    </pic:cNvPicPr>
+                  </pic:nvPicPr>
+                  <pic:blipFill>
+                    <a:blip r:embed="rId27" cstate="print">
+                      <a:extLst>
+                        <a:ext uri="{28A0092B-C50C-407E-A947-70E740481C1C}">
+                          <a14:useLocalDpi xmlns:a14="http://schemas.microsoft.com/office/drawing/2010/main" val="0"/>
+                        </a:ext>
+                      </a:extLst>
+                    </a:blip>
+                    <a:srcRect/>
+                    <a:stretch>
+                      <a:fillRect/>
+                    </a:stretch>
+                  </pic:blipFill>
+                  <pic:spPr bwMode="auto">
+                    <a:xfrm>
+                      <a:off x="0" y="0"/>
+                      <a:ext cx="567938" cy="349743"/>
+                    </a:xfrm>
+                    <a:prstGeom prst="rect">
+                      <a:avLst/>
+                    </a:prstGeom>
+                    <a:noFill/>
+                    <a:ln>
+                      <a:noFill/>
+                    </a:ln>
+                  </pic:spPr>
+                </pic:pic>
+              </a:graphicData>
+            </a:graphic>
+          </wp:inline>
+        </w:drawing>
+      </w:r>
+      <w:r>
+        <w:rPr>
+          <w:rFonts w:cs="Times New Roman"/>
+          <w:color w:val="000000"/>
+          <w:szCs w:val="24"/>
+          <w:lang w:val="en"/>
+        </w:rPr>
+        <w:t xml:space="preserve">  </w:t>
+      </w:r>
+      <w:r>
+        <w:rPr>
+          <w:noProof/>
+        </w:rPr>
+        <w:drawing>
+          <wp:inline distT="0" distB="0" distL="0" distR="0" wp14:anchorId="0F7F9DCE" wp14:editId="2DD5929F">
+            <wp:extent cx="541519" cy="183513"/>
+            <wp:effectExtent l="0" t="0" r="0" b="7620"/>
+            <wp:docPr id="29" name="Picture 29" descr="http://ts3.mm.bing.net/th?id=HN.608019184552709885&amp;pid=1.7"/>
+            <wp:cNvGraphicFramePr>
+              <a:graphicFrameLocks xmlns:a="http://schemas.openxmlformats.org/drawingml/2006/main" noChangeAspect="1"/>
+            </wp:cNvGraphicFramePr>
+            <a:graphic xmlns:a="http://schemas.openxmlformats.org/drawingml/2006/main">
+              <a:graphicData uri="http://schemas.openxmlformats.org/drawingml/2006/picture">
+                <pic:pic xmlns:pic="http://schemas.openxmlformats.org/drawingml/2006/picture">
+                  <pic:nvPicPr>
+                    <pic:cNvPr id="0" name="Picture 37" descr="http://ts3.mm.bing.net/th?id=HN.608019184552709885&amp;pid=1.7"/>
+                    <pic:cNvPicPr>
+                      <a:picLocks noChangeAspect="1" noChangeArrowheads="1"/>
+                    </pic:cNvPicPr>
+                  </pic:nvPicPr>
+                  <pic:blipFill>
+                    <a:blip r:embed="rId28" cstate="print">
+                      <a:extLst>
+                        <a:ext uri="{28A0092B-C50C-407E-A947-70E740481C1C}">
+                          <a14:useLocalDpi xmlns:a14="http://schemas.microsoft.com/office/drawing/2010/main" val="0"/>
+                        </a:ext>
+                      </a:extLst>
+                    </a:blip>
+                    <a:srcRect/>
+                    <a:stretch>
+                      <a:fillRect/>
+                    </a:stretch>
+                  </pic:blipFill>
+                  <pic:spPr bwMode="auto">
+                    <a:xfrm>
+                      <a:off x="0" y="0"/>
+                      <a:ext cx="582855" cy="197521"/>
+                    </a:xfrm>
+                    <a:prstGeom prst="rect">
+                      <a:avLst/>
+                    </a:prstGeom>
+                    <a:noFill/>
+                    <a:ln>
+                      <a:noFill/>
+                    </a:ln>
+                  </pic:spPr>
+                </pic:pic>
+              </a:graphicData>
+            </a:graphic>
+          </wp:inline>
+        </w:drawing>
+      </w:r>
+      <w:r>
+        <w:rPr>
+          <w:rFonts w:cs="Times New Roman"/>
+          <w:color w:val="000000"/>
+          <w:szCs w:val="24"/>
+          <w:lang w:val="en"/>
+        </w:rPr>
+        <w:t xml:space="preserve">   </w:t>
+      </w:r>
+      <w:r>
+        <w:rPr>
+          <w:noProof/>
+        </w:rPr>
+        <w:drawing>
+          <wp:inline distT="0" distB="0" distL="0" distR="0" wp14:anchorId="7566ACBC" wp14:editId="7EFD935E">
+            <wp:extent cx="486888" cy="119573"/>
+            <wp:effectExtent l="0" t="0" r="8890" b="0"/>
+            <wp:docPr id="15" name="Picture 15" descr="http://www.bitstorm.org/edwin/jquery-presentatie/pix/jquery_logo_color_onwhite.png"/>
+            <wp:cNvGraphicFramePr>
+              <a:graphicFrameLocks xmlns:a="http://schemas.openxmlformats.org/drawingml/2006/main" noChangeAspect="1"/>
+            </wp:cNvGraphicFramePr>
+            <a:graphic xmlns:a="http://schemas.openxmlformats.org/drawingml/2006/main">
+              <a:graphicData uri="http://schemas.openxmlformats.org/drawingml/2006/picture">
+                <pic:pic xmlns:pic="http://schemas.openxmlformats.org/drawingml/2006/picture">
+                  <pic:nvPicPr>
+                    <pic:cNvPr id="0" name="Picture 25" descr="http://www.bitstorm.org/edwin/jquery-presentatie/pix/jquery_logo_color_onwhite.png"/>
+                    <pic:cNvPicPr>
+                      <a:picLocks noChangeAspect="1" noChangeArrowheads="1"/>
+                    </pic:cNvPicPr>
+                  </pic:nvPicPr>
+                  <pic:blipFill>
+                    <a:blip r:embed="rId29" cstate="print">
+                      <a:extLst>
+                        <a:ext uri="{28A0092B-C50C-407E-A947-70E740481C1C}">
+                          <a14:useLocalDpi xmlns:a14="http://schemas.microsoft.com/office/drawing/2010/main" val="0"/>
+                        </a:ext>
+                      </a:extLst>
+                    </a:blip>
+                    <a:srcRect/>
+                    <a:stretch>
+                      <a:fillRect/>
+                    </a:stretch>
+                  </pic:blipFill>
+                  <pic:spPr bwMode="auto">
+                    <a:xfrm>
+                      <a:off x="0" y="0"/>
+                      <a:ext cx="487149" cy="119637"/>
+                    </a:xfrm>
+                    <a:prstGeom prst="rect">
+                      <a:avLst/>
+                    </a:prstGeom>
+                    <a:noFill/>
+                    <a:ln>
+                      <a:noFill/>
+                    </a:ln>
+                  </pic:spPr>
+                </pic:pic>
+              </a:graphicData>
+            </a:graphic>
+          </wp:inline>
+        </w:drawing>
+      </w:r>
+      <w:r>
+        <w:rPr>
+          <w:rFonts w:cs="Times New Roman"/>
+          <w:color w:val="000000"/>
+          <w:szCs w:val="24"/>
+          <w:lang w:val="en"/>
+        </w:rPr>
+        <w:t xml:space="preserve"> </w:t>
+      </w:r>
+      <w:r>
+        <w:rPr>
+          <w:noProof/>
+        </w:rPr>
+        <w:drawing>
+          <wp:inline distT="0" distB="0" distL="0" distR="0" wp14:anchorId="610B6CB7" wp14:editId="0E569428">
+            <wp:extent cx="345056" cy="345056"/>
+            <wp:effectExtent l="0" t="0" r="0" b="0"/>
+            <wp:docPr id="1" name="Picture 1" descr="http://ts1.mm.bing.net/th?&amp;id=HN.607992061832333817&amp;w=300&amp;h=300&amp;c=0&amp;pid=1.9&amp;rs=0&amp;p=0"/>
+            <wp:cNvGraphicFramePr>
+              <a:graphicFrameLocks xmlns:a="http://schemas.openxmlformats.org/drawingml/2006/main" noChangeAspect="1"/>
+            </wp:cNvGraphicFramePr>
+            <a:graphic xmlns:a="http://schemas.openxmlformats.org/drawingml/2006/main">
+              <a:graphicData uri="http://schemas.openxmlformats.org/drawingml/2006/picture">
+                <pic:pic xmlns:pic="http://schemas.openxmlformats.org/drawingml/2006/picture">
+                  <pic:nvPicPr>
+                    <pic:cNvPr id="0" name="Picture 8" descr="http://ts1.mm.bing.net/th?&amp;id=HN.607992061832333817&amp;w=300&amp;h=300&amp;c=0&amp;pid=1.9&amp;rs=0&amp;p=0"/>
+                    <pic:cNvPicPr>
+                      <a:picLocks noChangeAspect="1" noChangeArrowheads="1"/>
+                    </pic:cNvPicPr>
+                  </pic:nvPicPr>
+                  <pic:blipFill>
+                    <a:blip r:embed="rId30" cstate="print">
+                      <a:extLst>
+                        <a:ext uri="{28A0092B-C50C-407E-A947-70E740481C1C}">
+                          <a14:useLocalDpi xmlns:a14="http://schemas.microsoft.com/office/drawing/2010/main" val="0"/>
+                        </a:ext>
+                      </a:extLst>
+                    </a:blip>
+                    <a:srcRect/>
+                    <a:stretch>
+                      <a:fillRect/>
+                    </a:stretch>
+                  </pic:blipFill>
+                  <pic:spPr bwMode="auto">
+                    <a:xfrm>
+                      <a:off x="0" y="0"/>
+                      <a:ext cx="359703" cy="359703"/>
+                    </a:xfrm>
+                    <a:prstGeom prst="rect">
+                      <a:avLst/>
+                    </a:prstGeom>
+                    <a:noFill/>
+                    <a:ln>
+                      <a:noFill/>
+                    </a:ln>
+                  </pic:spPr>
+                </pic:pic>
+              </a:graphicData>
+            </a:graphic>
+          </wp:inline>
+        </w:drawing>
+      </w:r>
+      <w:r>
+        <w:rPr>
+          <w:noProof/>
+        </w:rPr>
+        <w:drawing>
+          <wp:inline distT="0" distB="0" distL="0" distR="0" wp14:anchorId="2A7E76AF" wp14:editId="509BDB3C">
             <wp:extent cx="285008" cy="213714"/>
             <wp:effectExtent l="0" t="0" r="1270" b="0"/>
             <wp:docPr id="50" name="Picture 50" descr="http://d34wpjv4rf3nwa.cloudfront.net/www1/wp-content/uploads/2012/01/android-survey.gif"/>
@@ -2003,7 +2370,7 @@
                     </pic:cNvPicPr>
                   </pic:nvPicPr>
                   <pic:blipFill>
-                    <a:blip r:embed="rId23" cstate="print">
+                    <a:blip r:embed="rId31" cstate="print">
                       <a:extLst>
                         <a:ext uri="{28A0092B-C50C-407E-A947-70E740481C1C}">
                           <a14:useLocalDpi xmlns:a14="http://schemas.microsoft.com/office/drawing/2010/main" val="0"/>
@@ -2036,22 +2403,13 @@
       </w:r>
       <w:r>
         <w:rPr>
-          <w:rFonts w:cs="Times New Roman"/>
-          <w:color w:val="000000"/>
-          <w:szCs w:val="24"/>
-          <w:lang w:val="en"/>
-        </w:rPr>
-        <w:t xml:space="preserve">    </w:t>
-      </w:r>
-      <w:r>
-        <w:rPr>
           <w:noProof/>
         </w:rPr>
         <w:drawing>
-          <wp:inline distT="0" distB="0" distL="0" distR="0" wp14:anchorId="18D4DA06" wp14:editId="38BCE252">
-            <wp:extent cx="1255594" cy="170029"/>
-            <wp:effectExtent l="0" t="0" r="1905" b="1905"/>
-            <wp:docPr id="12" name="Picture 12" descr="Subversion.png"/>
+          <wp:inline distT="0" distB="0" distL="0" distR="0" wp14:anchorId="06366777" wp14:editId="702BEB76">
+            <wp:extent cx="582057" cy="231178"/>
+            <wp:effectExtent l="0" t="0" r="8890" b="0"/>
+            <wp:docPr id="32" name="Picture 32" descr="http://junit.org/images/junit-logo.png"/>
             <wp:cNvGraphicFramePr>
               <a:graphicFrameLocks xmlns:a="http://schemas.openxmlformats.org/drawingml/2006/main" noChangeAspect="1"/>
             </wp:cNvGraphicFramePr>
@@ -2059,13 +2417,13 @@
               <a:graphicData uri="http://schemas.openxmlformats.org/drawingml/2006/picture">
                 <pic:pic xmlns:pic="http://schemas.openxmlformats.org/drawingml/2006/picture">
                   <pic:nvPicPr>
-                    <pic:cNvPr id="0" name="Picture 15" descr="Subversion.png"/>
+                    <pic:cNvPr id="0" name="Picture 42" descr="http://junit.org/images/junit-logo.png"/>
                     <pic:cNvPicPr>
                       <a:picLocks noChangeAspect="1" noChangeArrowheads="1"/>
                     </pic:cNvPicPr>
                   </pic:nvPicPr>
                   <pic:blipFill>
-                    <a:blip r:embed="rId24">
+                    <a:blip r:embed="rId32" cstate="print">
                       <a:extLst>
                         <a:ext uri="{28A0092B-C50C-407E-A947-70E740481C1C}">
                           <a14:useLocalDpi xmlns:a14="http://schemas.microsoft.com/office/drawing/2010/main" val="0"/>
@@ -2080,7 +2438,7 @@
                   <pic:spPr bwMode="auto">
                     <a:xfrm>
                       <a:off x="0" y="0"/>
-                      <a:ext cx="1260382" cy="170677"/>
+                      <a:ext cx="662578" cy="263159"/>
                     </a:xfrm>
                     <a:prstGeom prst="rect">
                       <a:avLst/>
@@ -2103,7 +2461,7 @@
           <w:szCs w:val="24"/>
           <w:lang w:val="en"/>
         </w:rPr>
-        <w:t xml:space="preserve">    </w:t>
+        <w:t xml:space="preserve"> </w:t>
       </w:r>
       <w:r>
         <w:rPr>
@@ -2113,10 +2471,10 @@
           <w:szCs w:val="24"/>
         </w:rPr>
         <w:drawing>
-          <wp:inline distT="0" distB="0" distL="0" distR="0" wp14:anchorId="41434695" wp14:editId="4CF79BBE">
-            <wp:extent cx="255319" cy="255319"/>
-            <wp:effectExtent l="0" t="0" r="0" b="0"/>
-            <wp:docPr id="33" name="Picture 33"/>
+          <wp:inline distT="0" distB="0" distL="0" distR="0" wp14:anchorId="5FF506A6" wp14:editId="560D0703">
+            <wp:extent cx="585319" cy="272121"/>
+            <wp:effectExtent l="0" t="0" r="5715" b="0"/>
+            <wp:docPr id="30" name="Picture 30" descr="C:\Users\Minh\Downloads\logo.jpg"/>
             <wp:cNvGraphicFramePr>
               <a:graphicFrameLocks xmlns:a="http://schemas.openxmlformats.org/drawingml/2006/main" noChangeAspect="1"/>
             </wp:cNvGraphicFramePr>
@@ -2124,13 +2482,13 @@
               <a:graphicData uri="http://schemas.openxmlformats.org/drawingml/2006/picture">
                 <pic:pic xmlns:pic="http://schemas.openxmlformats.org/drawingml/2006/picture">
                   <pic:nvPicPr>
-                    <pic:cNvPr id="0" name="Picture 33"/>
+                    <pic:cNvPr id="0" name="Picture 39" descr="C:\Users\Minh\Downloads\logo.jpg"/>
                     <pic:cNvPicPr>
                       <a:picLocks noChangeAspect="1" noChangeArrowheads="1"/>
                     </pic:cNvPicPr>
                   </pic:nvPicPr>
                   <pic:blipFill>
-                    <a:blip r:embed="rId25" cstate="print">
+                    <a:blip r:embed="rId33" cstate="print">
                       <a:extLst>
                         <a:ext uri="{28A0092B-C50C-407E-A947-70E740481C1C}">
                           <a14:useLocalDpi xmlns:a14="http://schemas.microsoft.com/office/drawing/2010/main" val="0"/>
@@ -2145,7 +2503,7 @@
                   <pic:spPr bwMode="auto">
                     <a:xfrm>
                       <a:off x="0" y="0"/>
-                      <a:ext cx="255311" cy="255311"/>
+                      <a:ext cx="641299" cy="298147"/>
                     </a:xfrm>
                     <a:prstGeom prst="rect">
                       <a:avLst/>
@@ -2168,7 +2526,60 @@
           <w:szCs w:val="24"/>
           <w:lang w:val="en"/>
         </w:rPr>
-        <w:t xml:space="preserve">   </w:t>
+        <w:t xml:space="preserve">  </w:t>
+      </w:r>
+      <w:r>
+        <w:rPr>
+          <w:noProof/>
+        </w:rPr>
+        <w:drawing>
+          <wp:inline distT="0" distB="0" distL="0" distR="0" wp14:anchorId="4CD2EFD5" wp14:editId="53478DE1">
+            <wp:extent cx="263954" cy="238421"/>
+            <wp:effectExtent l="0" t="0" r="3175" b="0"/>
+            <wp:docPr id="31" name="Picture 31" descr="http://docs.seleniumhq.org/images/big-logo.png"/>
+            <wp:cNvGraphicFramePr>
+              <a:graphicFrameLocks xmlns:a="http://schemas.openxmlformats.org/drawingml/2006/main" noChangeAspect="1"/>
+            </wp:cNvGraphicFramePr>
+            <a:graphic xmlns:a="http://schemas.openxmlformats.org/drawingml/2006/main">
+              <a:graphicData uri="http://schemas.openxmlformats.org/drawingml/2006/picture">
+                <pic:pic xmlns:pic="http://schemas.openxmlformats.org/drawingml/2006/picture">
+                  <pic:nvPicPr>
+                    <pic:cNvPr id="0" name="Picture 40" descr="http://docs.seleniumhq.org/images/big-logo.png"/>
+                    <pic:cNvPicPr>
+                      <a:picLocks noChangeAspect="1" noChangeArrowheads="1"/>
+                    </pic:cNvPicPr>
+                  </pic:nvPicPr>
+                  <pic:blipFill>
+                    <a:blip r:embed="rId34" cstate="print">
+                      <a:extLst>
+                        <a:ext uri="{28A0092B-C50C-407E-A947-70E740481C1C}">
+                          <a14:useLocalDpi xmlns:a14="http://schemas.microsoft.com/office/drawing/2010/main" val="0"/>
+                        </a:ext>
+                      </a:extLst>
+                    </a:blip>
+                    <a:srcRect/>
+                    <a:stretch>
+                      <a:fillRect/>
+                    </a:stretch>
+                  </pic:blipFill>
+                  <pic:spPr bwMode="auto">
+                    <a:xfrm>
+                      <a:off x="0" y="0"/>
+                      <a:ext cx="282222" cy="254922"/>
+                    </a:xfrm>
+                    <a:prstGeom prst="rect">
+                      <a:avLst/>
+                    </a:prstGeom>
+                    <a:noFill/>
+                    <a:ln>
+                      <a:noFill/>
+                    </a:ln>
+                  </pic:spPr>
+                </pic:pic>
+              </a:graphicData>
+            </a:graphic>
+          </wp:inline>
+        </w:drawing>
       </w:r>
       <w:r>
         <w:rPr>
@@ -2177,14 +2588,76 @@
           <w:szCs w:val="24"/>
           <w:lang w:val="en"/>
         </w:rPr>
-        <w:t xml:space="preserve">   </w:t>
+        <w:t xml:space="preserve">  </w:t>
       </w:r>
       <w:r>
         <w:rPr>
           <w:noProof/>
         </w:rPr>
         <w:drawing>
-          <wp:inline distT="0" distB="0" distL="0" distR="0" wp14:anchorId="521EAB27" wp14:editId="7D98DCEB">
+          <wp:inline distT="0" distB="0" distL="0" distR="0" wp14:anchorId="7B1ABFDC" wp14:editId="4C3F53EE">
+            <wp:extent cx="341194" cy="194759"/>
+            <wp:effectExtent l="0" t="0" r="1905" b="0"/>
+            <wp:docPr id="7" name="Picture 7" descr="logo-spring-103x60.png (103×60)"/>
+            <wp:cNvGraphicFramePr>
+              <a:graphicFrameLocks xmlns:a="http://schemas.openxmlformats.org/drawingml/2006/main" noChangeAspect="1"/>
+            </wp:cNvGraphicFramePr>
+            <a:graphic xmlns:a="http://schemas.openxmlformats.org/drawingml/2006/main">
+              <a:graphicData uri="http://schemas.openxmlformats.org/drawingml/2006/picture">
+                <pic:pic xmlns:pic="http://schemas.openxmlformats.org/drawingml/2006/picture">
+                  <pic:nvPicPr>
+                    <pic:cNvPr id="0" name="Picture 8" descr="logo-spring-103x60.png (103×60)"/>
+                    <pic:cNvPicPr>
+                      <a:picLocks noChangeAspect="1" noChangeArrowheads="1"/>
+                    </pic:cNvPicPr>
+                  </pic:nvPicPr>
+                  <pic:blipFill>
+                    <a:blip r:embed="rId35">
+                      <a:extLst>
+                        <a:ext uri="{28A0092B-C50C-407E-A947-70E740481C1C}">
+                          <a14:useLocalDpi xmlns:a14="http://schemas.microsoft.com/office/drawing/2010/main" val="0"/>
+                        </a:ext>
+                      </a:extLst>
+                    </a:blip>
+                    <a:srcRect/>
+                    <a:stretch>
+                      <a:fillRect/>
+                    </a:stretch>
+                  </pic:blipFill>
+                  <pic:spPr bwMode="auto">
+                    <a:xfrm>
+                      <a:off x="0" y="0"/>
+                      <a:ext cx="347784" cy="198521"/>
+                    </a:xfrm>
+                    <a:prstGeom prst="rect">
+                      <a:avLst/>
+                    </a:prstGeom>
+                    <a:noFill/>
+                    <a:ln>
+                      <a:noFill/>
+                    </a:ln>
+                  </pic:spPr>
+                </pic:pic>
+              </a:graphicData>
+            </a:graphic>
+          </wp:inline>
+        </w:drawing>
+      </w:r>
+      <w:r>
+        <w:rPr>
+          <w:rFonts w:cs="Times New Roman"/>
+          <w:color w:val="000000"/>
+          <w:szCs w:val="24"/>
+          <w:lang w:val="en"/>
+        </w:rPr>
+        <w:t xml:space="preserve">    </w:t>
+      </w:r>
+      <w:r>
+        <w:rPr>
+          <w:noProof/>
+        </w:rPr>
+        <w:drawing>
+          <wp:inline distT="0" distB="0" distL="0" distR="0" wp14:anchorId="3483B8CA" wp14:editId="3C54E35E">
             <wp:extent cx="519112" cy="202173"/>
             <wp:effectExtent l="0" t="0" r="0" b="7620"/>
             <wp:docPr id="36" name="Picture 36" descr="http://3.bp.blogspot.com/-OZx9x5u57RQ/T1knZn-UmmI/AAAAAAAAAG8/1PECIOinhAQ/s1600/Logo_Visual_Studio_2010.jpg"/>
@@ -2201,7 +2674,7 @@
                     </pic:cNvPicPr>
                   </pic:nvPicPr>
                   <pic:blipFill>
-                    <a:blip r:embed="rId26" cstate="print">
+                    <a:blip r:embed="rId36" cstate="print">
                       <a:extLst>
                         <a:ext uri="{28A0092B-C50C-407E-A947-70E740481C1C}">
                           <a14:useLocalDpi xmlns:a14="http://schemas.microsoft.com/office/drawing/2010/main" val="0"/>
@@ -2239,14 +2712,14 @@
           <w:szCs w:val="24"/>
           <w:lang w:val="en"/>
         </w:rPr>
-        <w:t xml:space="preserve">    </w:t>
+        <w:t xml:space="preserve">   </w:t>
       </w:r>
       <w:r>
         <w:rPr>
           <w:noProof/>
         </w:rPr>
         <w:drawing>
-          <wp:inline distT="0" distB="0" distL="0" distR="0" wp14:anchorId="6C6016D5" wp14:editId="3D58E623">
+          <wp:inline distT="0" distB="0" distL="0" distR="0" wp14:anchorId="1FA359A7" wp14:editId="58B3209A">
             <wp:extent cx="261257" cy="261257"/>
             <wp:effectExtent l="0" t="0" r="5715" b="5715"/>
             <wp:docPr id="37" name="Picture 37" descr="http://fc02.deviantart.net/fs12/f/2006/324/a/7/Eclipse_by_sonnysavage.png"/>
@@ -2263,7 +2736,7 @@
                     </pic:cNvPicPr>
                   </pic:nvPicPr>
                   <pic:blipFill>
-                    <a:blip r:embed="rId27" cstate="print">
+                    <a:blip r:embed="rId37" cstate="print">
                       <a:extLst>
                         <a:ext uri="{28A0092B-C50C-407E-A947-70E740481C1C}">
                           <a14:useLocalDpi xmlns:a14="http://schemas.microsoft.com/office/drawing/2010/main" val="0"/>
@@ -2301,7 +2774,7 @@
           <w:szCs w:val="24"/>
           <w:lang w:val="en"/>
         </w:rPr>
-        <w:t xml:space="preserve">    </w:t>
+        <w:t xml:space="preserve">   </w:t>
       </w:r>
       <w:r>
         <w:rPr>
@@ -2311,7 +2784,7 @@
           <w:szCs w:val="24"/>
         </w:rPr>
         <w:drawing>
-          <wp:inline distT="0" distB="0" distL="0" distR="0" wp14:anchorId="168190D4" wp14:editId="039DCCC4">
+          <wp:inline distT="0" distB="0" distL="0" distR="0" wp14:anchorId="6AF691FA" wp14:editId="104B2274">
             <wp:extent cx="552450" cy="148218"/>
             <wp:effectExtent l="0" t="0" r="0" b="4445"/>
             <wp:docPr id="38" name="Picture 38"/>
@@ -2328,7 +2801,7 @@
                     </pic:cNvPicPr>
                   </pic:nvPicPr>
                   <pic:blipFill>
-                    <a:blip r:embed="rId28" cstate="print">
+                    <a:blip r:embed="rId38" cstate="print">
                       <a:extLst>
                         <a:ext uri="{28A0092B-C50C-407E-A947-70E740481C1C}">
                           <a14:useLocalDpi xmlns:a14="http://schemas.microsoft.com/office/drawing/2010/main" val="0"/>
@@ -2366,17 +2839,17 @@
           <w:szCs w:val="24"/>
           <w:lang w:val="en"/>
         </w:rPr>
-        <w:t xml:space="preserve">    </w:t>
+        <w:t xml:space="preserve">   </w:t>
       </w:r>
       <w:r>
         <w:rPr>
           <w:noProof/>
         </w:rPr>
         <w:drawing>
-          <wp:inline distT="0" distB="0" distL="0" distR="0" wp14:anchorId="57C53413" wp14:editId="436B9192">
-            <wp:extent cx="383980" cy="287897"/>
+          <wp:inline distT="0" distB="0" distL="0" distR="0" wp14:anchorId="2D756EB8" wp14:editId="0D2553A0">
+            <wp:extent cx="215660" cy="286025"/>
             <wp:effectExtent l="0" t="0" r="0" b="0"/>
-            <wp:docPr id="5" name="Picture 5" descr="http://www.engineering.uiowa.edu/sites/default/files/ecs/images/tux-trans.png"/>
+            <wp:docPr id="19" name="Picture 19" descr="http://proyectofinal.googlecode.com/svn/trunk/doc/material_para_la_catedra/presentacion_final/debian-icon.jpg"/>
             <wp:cNvGraphicFramePr>
               <a:graphicFrameLocks xmlns:a="http://schemas.openxmlformats.org/drawingml/2006/main" noChangeAspect="1"/>
             </wp:cNvGraphicFramePr>
@@ -2384,13 +2857,13 @@
               <a:graphicData uri="http://schemas.openxmlformats.org/drawingml/2006/picture">
                 <pic:pic xmlns:pic="http://schemas.openxmlformats.org/drawingml/2006/picture">
                   <pic:nvPicPr>
-                    <pic:cNvPr id="0" name="Picture 11" descr="http://www.engineering.uiowa.edu/sites/default/files/ecs/images/tux-trans.png"/>
+                    <pic:cNvPr id="0" name="Picture 20" descr="http://proyectofinal.googlecode.com/svn/trunk/doc/material_para_la_catedra/presentacion_final/debian-icon.jpg"/>
                     <pic:cNvPicPr>
                       <a:picLocks noChangeAspect="1" noChangeArrowheads="1"/>
                     </pic:cNvPicPr>
                   </pic:nvPicPr>
                   <pic:blipFill>
-                    <a:blip r:embed="rId29" cstate="print">
+                    <a:blip r:embed="rId39" cstate="print">
                       <a:extLst>
                         <a:ext uri="{28A0092B-C50C-407E-A947-70E740481C1C}">
                           <a14:useLocalDpi xmlns:a14="http://schemas.microsoft.com/office/drawing/2010/main" val="0"/>
@@ -2405,7 +2878,7 @@
                   <pic:spPr bwMode="auto">
                     <a:xfrm>
                       <a:off x="0" y="0"/>
-                      <a:ext cx="386411" cy="289719"/>
+                      <a:ext cx="230812" cy="306120"/>
                     </a:xfrm>
                     <a:prstGeom prst="rect">
                       <a:avLst/>
@@ -2432,13 +2905,16 @@
       </w:r>
       <w:r>
         <w:rPr>
+          <w:rFonts w:cs="Times New Roman"/>
           <w:noProof/>
+          <w:color w:val="000000"/>
+          <w:szCs w:val="24"/>
         </w:rPr>
         <w:drawing>
-          <wp:inline distT="0" distB="0" distL="0" distR="0" wp14:anchorId="10BC719F" wp14:editId="285FA399">
-            <wp:extent cx="301208" cy="284427"/>
-            <wp:effectExtent l="0" t="0" r="3810" b="1905"/>
-            <wp:docPr id="6" name="Picture 6" descr="http://www.yourlibrary.ca/computers/tutorials/setuphotmail/windows_icon.jpg"/>
+          <wp:inline distT="0" distB="0" distL="0" distR="0" wp14:anchorId="2BBD0DB8" wp14:editId="0EC41FB1">
+            <wp:extent cx="931653" cy="200664"/>
+            <wp:effectExtent l="0" t="0" r="1905" b="8890"/>
+            <wp:docPr id="18" name="Picture 18"/>
             <wp:cNvGraphicFramePr>
               <a:graphicFrameLocks xmlns:a="http://schemas.openxmlformats.org/drawingml/2006/main" noChangeAspect="1"/>
             </wp:cNvGraphicFramePr>
@@ -2446,13 +2922,13 @@
               <a:graphicData uri="http://schemas.openxmlformats.org/drawingml/2006/picture">
                 <pic:pic xmlns:pic="http://schemas.openxmlformats.org/drawingml/2006/picture">
                   <pic:nvPicPr>
-                    <pic:cNvPr id="0" name="Picture 13" descr="http://www.yourlibrary.ca/computers/tutorials/setuphotmail/windows_icon.jpg"/>
+                    <pic:cNvPr id="0" name="Picture 19"/>
                     <pic:cNvPicPr>
                       <a:picLocks noChangeAspect="1" noChangeArrowheads="1"/>
                     </pic:cNvPicPr>
                   </pic:nvPicPr>
                   <pic:blipFill>
-                    <a:blip r:embed="rId30" cstate="print">
+                    <a:blip r:embed="rId40" cstate="print">
                       <a:extLst>
                         <a:ext uri="{28A0092B-C50C-407E-A947-70E740481C1C}">
                           <a14:useLocalDpi xmlns:a14="http://schemas.microsoft.com/office/drawing/2010/main" val="0"/>
@@ -2467,7 +2943,7 @@
                   <pic:spPr bwMode="auto">
                     <a:xfrm>
                       <a:off x="0" y="0"/>
-                      <a:ext cx="301320" cy="284533"/>
+                      <a:ext cx="986629" cy="212505"/>
                     </a:xfrm>
                     <a:prstGeom prst="rect">
                       <a:avLst/>
@@ -2484,169 +2960,7 @@
         </w:drawing>
       </w:r>
     </w:p>
-    <w:p>
-      <w:pPr>
-        <w:autoSpaceDE w:val="0"/>
-        <w:autoSpaceDN w:val="0"/>
-        <w:adjustRightInd w:val="0"/>
-        <w:spacing w:after="0"/>
-        <w:ind w:left="360"/>
-        <w:jc w:val="both"/>
-        <w:rPr>
-          <w:rFonts w:cs="Times New Roman"/>
-          <w:color w:val="000000"/>
-          <w:szCs w:val="24"/>
-          <w:lang w:val="en"/>
-        </w:rPr>
-      </w:pPr>
-    </w:p>
-    <w:p>
-      <w:pPr>
-        <w:autoSpaceDE w:val="0"/>
-        <w:autoSpaceDN w:val="0"/>
-        <w:adjustRightInd w:val="0"/>
-        <w:spacing w:after="0"/>
-        <w:ind w:left="360"/>
-        <w:jc w:val="both"/>
-        <w:rPr>
-          <w:rFonts w:cs="Times New Roman"/>
-          <w:color w:val="000000"/>
-          <w:szCs w:val="24"/>
-          <w:lang w:val="en"/>
-        </w:rPr>
-      </w:pPr>
-      <w:r>
-        <w:rPr>
-          <w:rFonts w:cs="Times New Roman"/>
-          <w:color w:val="000000"/>
-          <w:szCs w:val="24"/>
-          <w:lang w:val="en"/>
-        </w:rPr>
-        <w:t>Basic compiler construction.</w:t>
-      </w:r>
-    </w:p>
-    <w:p>
-      <w:pPr>
-        <w:autoSpaceDE w:val="0"/>
-        <w:autoSpaceDN w:val="0"/>
-        <w:adjustRightInd w:val="0"/>
-        <w:spacing w:after="0"/>
-        <w:ind w:left="360"/>
-        <w:jc w:val="both"/>
-        <w:rPr>
-          <w:rFonts w:cs="Times New Roman"/>
-          <w:color w:val="000000"/>
-          <w:szCs w:val="24"/>
-          <w:lang w:val="en"/>
-        </w:rPr>
-      </w:pPr>
-      <w:r>
-        <w:rPr>
-          <w:rFonts w:cs="Times New Roman"/>
-          <w:color w:val="000000"/>
-          <w:szCs w:val="24"/>
-          <w:lang w:val="en"/>
-        </w:rPr>
-        <w:t>Fa</w:t>
-      </w:r>
-      <w:bookmarkEnd w:id="1"/>
-      <w:r>
-        <w:rPr>
-          <w:rFonts w:cs="Times New Roman"/>
-          <w:color w:val="000000"/>
-          <w:szCs w:val="24"/>
-          <w:lang w:val="en"/>
-        </w:rPr>
-        <w:t>miliar with data structures, algorithms and feasibility.</w:t>
-      </w:r>
-    </w:p>
-    <w:p>
-      <w:pPr>
-        <w:autoSpaceDE w:val="0"/>
-        <w:autoSpaceDN w:val="0"/>
-        <w:adjustRightInd w:val="0"/>
-        <w:spacing w:after="0"/>
-        <w:ind w:left="360"/>
-        <w:jc w:val="both"/>
-        <w:rPr>
-          <w:rFonts w:cs="Times New Roman"/>
-          <w:color w:val="000000"/>
-          <w:szCs w:val="24"/>
-          <w:lang w:val="en"/>
-        </w:rPr>
-      </w:pPr>
-      <w:r>
-        <w:rPr>
-          <w:rFonts w:cs="Times New Roman"/>
-          <w:color w:val="000000"/>
-          <w:szCs w:val="24"/>
-          <w:lang w:val="en"/>
-        </w:rPr>
-        <w:t xml:space="preserve">Have experience with </w:t>
-      </w:r>
-      <w:r>
-        <w:rPr>
-          <w:rFonts w:cs="Times New Roman"/>
-          <w:color w:val="000000"/>
-          <w:szCs w:val="24"/>
-          <w:highlight w:val="white"/>
-          <w:lang w:val="en"/>
-        </w:rPr>
-        <w:t>working in an international team</w:t>
-      </w:r>
-      <w:r>
-        <w:rPr>
-          <w:rFonts w:cs="Times New Roman"/>
-          <w:color w:val="000000"/>
-          <w:szCs w:val="24"/>
-          <w:lang w:val="en"/>
-        </w:rPr>
-        <w:t>, working remotely for office.</w:t>
-      </w:r>
-    </w:p>
-    <w:p>
-      <w:pPr>
-        <w:autoSpaceDE w:val="0"/>
-        <w:autoSpaceDN w:val="0"/>
-        <w:adjustRightInd w:val="0"/>
-        <w:spacing w:after="0"/>
-        <w:ind w:left="360"/>
-        <w:jc w:val="both"/>
-        <w:rPr>
-          <w:rFonts w:cs="Times New Roman"/>
-          <w:color w:val="000000"/>
-          <w:szCs w:val="24"/>
-          <w:lang w:val="en"/>
-        </w:rPr>
-      </w:pPr>
-      <w:r>
-        <w:rPr>
-          <w:rFonts w:cs="Times New Roman"/>
-          <w:color w:val="000000"/>
-          <w:szCs w:val="24"/>
-          <w:lang w:val="en"/>
-        </w:rPr>
-        <w:t>Speak</w:t>
-      </w:r>
-      <w:r>
-        <w:rPr>
-          <w:rFonts w:cs="Times New Roman"/>
-          <w:color w:val="000000"/>
-          <w:szCs w:val="24"/>
-          <w:lang w:val="en"/>
-        </w:rPr>
-        <w:t xml:space="preserve"> </w:t>
-      </w:r>
-      <w:r>
-        <w:rPr>
-          <w:rFonts w:cs="Times New Roman"/>
-          <w:color w:val="000000"/>
-          <w:szCs w:val="24"/>
-          <w:lang w:val="en"/>
-        </w:rPr>
-        <w:t>Vietnamese.</w:t>
-      </w:r>
-    </w:p>
+    <w:bookmarkEnd w:id="1"/>
     <w:p>
       <w:pPr>
         <w:autoSpaceDE w:val="0"/>
@@ -3036,7 +3350,30 @@
           <w:rFonts w:cs="Times New Roman"/>
           <w:szCs w:val="24"/>
         </w:rPr>
-        <w:t>Dr. James A. &amp; Connie P. Dickson Merit-based Scholarships, University of Toronto, 2013</w:t>
+        <w:t xml:space="preserve">Louis </w:t>
+      </w:r>
+      <w:proofErr w:type="spellStart"/>
+      <w:r>
+        <w:rPr>
+          <w:rFonts w:cs="Times New Roman"/>
+          <w:szCs w:val="24"/>
+        </w:rPr>
+        <w:t>Savlov</w:t>
+      </w:r>
+      <w:proofErr w:type="spellEnd"/>
+      <w:r>
+        <w:rPr>
+          <w:rFonts w:cs="Times New Roman"/>
+          <w:szCs w:val="24"/>
+        </w:rPr>
+        <w:t xml:space="preserve"> </w:t>
+      </w:r>
+      <w:r>
+        <w:rPr>
+          <w:rFonts w:cs="Times New Roman"/>
+          <w:szCs w:val="24"/>
+        </w:rPr>
+        <w:t>Merit-based Scholarships, University of Toronto, 2013</w:t>
       </w:r>
     </w:p>
     <w:p>
@@ -3054,7 +3391,7 @@
           <w:rFonts w:cs="Times New Roman"/>
           <w:szCs w:val="24"/>
         </w:rPr>
-        <w:t>C.L. Burton Open Merit-based Scholarships, University of Toronto, 2012</w:t>
+        <w:t>Dr. James A. &amp; Connie P. Dickson Merit-based Scholarships, University of Toronto, 2013</w:t>
       </w:r>
     </w:p>
     <w:p>
@@ -3072,7 +3409,7 @@
           <w:rFonts w:cs="Times New Roman"/>
           <w:szCs w:val="24"/>
         </w:rPr>
-        <w:t>Department of Computer science Award for Top student in CSC148H, University of Toronto, 2012</w:t>
+        <w:t>C.L. Burton Open Merit-based Scholarships, University of Toronto, 2012</w:t>
       </w:r>
     </w:p>
     <w:p>
@@ -3090,7 +3427,7 @@
           <w:rFonts w:cs="Times New Roman"/>
           <w:szCs w:val="24"/>
         </w:rPr>
-        <w:t>Dean's List Scholar in the Faculty of Arts and Science, University of Toronto, 2012</w:t>
+        <w:t>Department of Computer science Award for Top student in CSC148H, University of Toronto, 2012</w:t>
       </w:r>
     </w:p>
     <w:p>
@@ -3108,11 +3445,29 @@
           <w:rFonts w:cs="Times New Roman"/>
           <w:szCs w:val="24"/>
         </w:rPr>
+        <w:t>Dean's List Scholar in the Faculty of Arts and Science, University of Toronto, 2012</w:t>
+      </w:r>
+    </w:p>
+    <w:p>
+      <w:pPr>
+        <w:spacing w:after="0"/>
+        <w:ind w:left="360"/>
+        <w:jc w:val="both"/>
+        <w:rPr>
+          <w:rFonts w:cs="Times New Roman"/>
+          <w:szCs w:val="24"/>
+        </w:rPr>
+      </w:pPr>
+      <w:r>
+        <w:rPr>
+          <w:rFonts w:cs="Times New Roman"/>
+          <w:szCs w:val="24"/>
+        </w:rPr>
         <w:t>First prize winner, Regional computer science contest for high school student, Vietnam, 2010</w:t>
       </w:r>
     </w:p>
     <w:sectPr>
-      <w:headerReference w:type="default" r:id="rId31"/>
+      <w:headerReference w:type="default" r:id="rId41"/>
       <w:pgSz w:w="12240" w:h="15840"/>
       <w:pgMar w:top="90" w:right="1440" w:bottom="270" w:left="1440" w:header="720" w:footer="720" w:gutter="0"/>
       <w:cols w:space="720"/>
@@ -3235,49 +3590,49 @@
         <v:path o:extrusionok="f" gradientshapeok="t" o:connecttype="rect"/>
         <o:lock v:ext="edit" aspectratio="t"/>
       </v:shapetype>
-      <v:shape id="_x0000_i1089" type="#_x0000_t75" alt="http://static.php.net/www.php.net/images/php.gif" style="width:90pt;height:50.25pt;visibility:visible;mso-wrap-style:square" o:bullet="t">
+      <v:shape id="_x0000_i1291" type="#_x0000_t75" alt="http://static.php.net/www.php.net/images/php.gif" style="width:90pt;height:50.25pt;visibility:visible;mso-wrap-style:square" o:bullet="t">
         <v:imagedata r:id="rId1" o:title="php"/>
       </v:shape>
     </w:pict>
   </w:numPicBullet>
   <w:numPicBullet w:numPicBulletId="1">
     <w:pict>
-      <v:shape id="_x0000_i1090" type="#_x0000_t75" style="width:16.5pt;height:16.5pt;visibility:visible;mso-wrap-style:square" o:bullet="t">
+      <v:shape id="_x0000_i1292" type="#_x0000_t75" style="width:16.5pt;height:16.5pt;visibility:visible;mso-wrap-style:square" o:bullet="t">
         <v:imagedata r:id="rId2" o:title="eps_closedHS"/>
       </v:shape>
     </w:pict>
   </w:numPicBullet>
   <w:numPicBullet w:numPicBulletId="2">
     <w:pict>
-      <v:shape id="_x0000_i1091" type="#_x0000_t75" style="width:16.5pt;height:16.5pt;visibility:visible;mso-wrap-style:square" o:bullet="t">
+      <v:shape id="_x0000_i1293" type="#_x0000_t75" style="width:16.5pt;height:16.5pt;visibility:visible;mso-wrap-style:square" o:bullet="t">
         <v:imagedata r:id="rId3" o:title="Web"/>
       </v:shape>
     </w:pict>
   </w:numPicBullet>
   <w:numPicBullet w:numPicBulletId="3">
     <w:pict>
-      <v:shape id="_x0000_i1092" type="#_x0000_t75" style="width:16.5pt;height:16.5pt;visibility:visible;mso-wrap-style:square" o:bullet="t">
+      <v:shape id="_x0000_i1294" type="#_x0000_t75" style="width:16.5pt;height:16.5pt;visibility:visible;mso-wrap-style:square" o:bullet="t">
         <v:imagedata r:id="rId4" o:title="DialHS"/>
       </v:shape>
     </w:pict>
   </w:numPicBullet>
   <w:numPicBullet w:numPicBulletId="4">
     <w:pict>
-      <v:shape id="_x0000_i1093" type="#_x0000_t75" style="width:16.5pt;height:16.5pt;visibility:visible;mso-wrap-style:square" o:bullet="t">
+      <v:shape id="_x0000_i1295" type="#_x0000_t75" style="width:16.5pt;height:16.5pt;visibility:visible;mso-wrap-style:square" o:bullet="t">
         <v:imagedata r:id="rId5" o:title="HTMLPageHS"/>
       </v:shape>
     </w:pict>
   </w:numPicBullet>
   <w:numPicBullet w:numPicBulletId="5">
     <w:pict>
-      <v:shape id="_x0000_i1094" type="#_x0000_t75" style="width:16.5pt;height:16.5pt;visibility:visible;mso-wrap-style:square" o:bullet="t">
+      <v:shape id="_x0000_i1296" type="#_x0000_t75" style="width:16.5pt;height:16.5pt;visibility:visible;mso-wrap-style:square" o:bullet="t">
         <v:imagedata r:id="rId6" o:title="HomeHS"/>
       </v:shape>
     </w:pict>
   </w:numPicBullet>
   <w:numPicBullet w:numPicBulletId="6">
     <w:pict>
-      <v:shape id="_x0000_i1095" type="#_x0000_t75" style="width:364.5pt;height:319.5pt;visibility:visible;mso-wrap-style:square" o:bullet="t">
+      <v:shape id="_x0000_i1297" type="#_x0000_t75" style="width:364.5pt;height:319.5pt;visibility:visible;mso-wrap-style:square" o:bullet="t">
         <v:imagedata r:id="rId7" o:title="icon"/>
       </v:shape>
     </w:pict>

</xml_diff>

<commit_message>
Add end data for Amazon intern 2015
git-svn-id: file:///e/GoogleDrive/repos/Job/ResumeAndTranscript@57 ef9b47d0-afce-4c4f-8353-34dd68159fed
</commit_message>
<xml_diff>
--- a/MinhLeHoang_Resume.docx
+++ b/MinhLeHoang_Resume.docx
@@ -351,7 +351,17 @@
           <w:color w:val="000000"/>
           <w:szCs w:val="24"/>
         </w:rPr>
-        <w:t>Present</w:t>
+        <w:t>F</w:t>
+      </w:r>
+      <w:r>
+        <w:rPr>
+          <w:rFonts w:eastAsia="Times New Roman" w:cs="Courier New"/>
+          <w:i/>
+          <w:iCs/>
+          <w:color w:val="000000"/>
+          <w:szCs w:val="24"/>
+        </w:rPr>
+        <w:t>ebruary 2015</w:t>
       </w:r>
     </w:p>
     <w:p>
@@ -380,7 +390,6 @@
         </w:rPr>
         <w:t>different technology (</w:t>
       </w:r>
-      <w:proofErr w:type="spellStart"/>
       <w:r>
         <w:rPr>
           <w:rFonts w:ascii="Calibri" w:eastAsia="Times New Roman" w:hAnsi="Calibri" w:cs="Times New Roman"/>
@@ -388,62 +397,34 @@
         </w:rPr>
         <w:t>EmberJs</w:t>
       </w:r>
-      <w:proofErr w:type="spellEnd"/>
       <w:r>
         <w:rPr>
           <w:rFonts w:ascii="Calibri" w:eastAsia="Times New Roman" w:hAnsi="Calibri" w:cs="Times New Roman"/>
           <w:color w:val="000000"/>
         </w:rPr>
-        <w:t xml:space="preserve"> , </w:t>
-      </w:r>
-      <w:proofErr w:type="spellStart"/>
+        <w:t xml:space="preserve"> , DynamoDB</w:t>
+      </w:r>
       <w:r>
         <w:rPr>
           <w:rFonts w:ascii="Calibri" w:eastAsia="Times New Roman" w:hAnsi="Calibri" w:cs="Times New Roman"/>
           <w:color w:val="000000"/>
         </w:rPr>
-        <w:t>DynamoDB</w:t>
-      </w:r>
-      <w:proofErr w:type="spellEnd"/>
+        <w:t>, Sp</w:t>
+      </w:r>
       <w:r>
         <w:rPr>
           <w:rFonts w:ascii="Calibri" w:eastAsia="Times New Roman" w:hAnsi="Calibri" w:cs="Times New Roman"/>
           <w:color w:val="000000"/>
         </w:rPr>
-        <w:t>, Sp</w:t>
+        <w:t>ring for dependency injection, JU</w:t>
       </w:r>
       <w:r>
         <w:rPr>
           <w:rFonts w:ascii="Calibri" w:eastAsia="Times New Roman" w:hAnsi="Calibri" w:cs="Times New Roman"/>
           <w:color w:val="000000"/>
         </w:rPr>
-        <w:t xml:space="preserve">ring for dependency injection, </w:t>
-      </w:r>
-      <w:bookmarkStart w:id="0" w:name="_GoBack"/>
-      <w:bookmarkEnd w:id="0"/>
-      <w:r>
-        <w:rPr>
-          <w:rFonts w:ascii="Calibri" w:eastAsia="Times New Roman" w:hAnsi="Calibri" w:cs="Times New Roman"/>
-          <w:color w:val="000000"/>
-        </w:rPr>
-        <w:t>JU</w:t>
-      </w:r>
-      <w:r>
-        <w:rPr>
-          <w:rFonts w:ascii="Calibri" w:eastAsia="Times New Roman" w:hAnsi="Calibri" w:cs="Times New Roman"/>
-          <w:color w:val="000000"/>
-        </w:rPr>
-        <w:t xml:space="preserve">nit, </w:t>
-      </w:r>
-      <w:proofErr w:type="spellStart"/>
-      <w:r>
-        <w:rPr>
-          <w:rFonts w:ascii="Calibri" w:eastAsia="Times New Roman" w:hAnsi="Calibri" w:cs="Times New Roman"/>
-          <w:color w:val="000000"/>
-        </w:rPr>
-        <w:t>Mockito</w:t>
-      </w:r>
-      <w:proofErr w:type="spellEnd"/>
+        <w:t>nit, Mockito</w:t>
+      </w:r>
       <w:r>
         <w:rPr>
           <w:rFonts w:ascii="Calibri" w:eastAsia="Times New Roman" w:hAnsi="Calibri" w:cs="Times New Roman"/>
@@ -677,6 +658,8 @@
         </w:rPr>
         <w:t>Created monitor services for Rating and Review services</w:t>
       </w:r>
+      <w:bookmarkStart w:id="0" w:name="_GoBack"/>
+      <w:bookmarkEnd w:id="0"/>
     </w:p>
     <w:p>
       <w:pPr>
@@ -3350,23 +3333,7 @@
           <w:rFonts w:cs="Times New Roman"/>
           <w:szCs w:val="24"/>
         </w:rPr>
-        <w:t xml:space="preserve">Louis </w:t>
-      </w:r>
-      <w:proofErr w:type="spellStart"/>
-      <w:r>
-        <w:rPr>
-          <w:rFonts w:cs="Times New Roman"/>
-          <w:szCs w:val="24"/>
-        </w:rPr>
-        <w:t>Savlov</w:t>
-      </w:r>
-      <w:proofErr w:type="spellEnd"/>
-      <w:r>
-        <w:rPr>
-          <w:rFonts w:cs="Times New Roman"/>
-          <w:szCs w:val="24"/>
-        </w:rPr>
-        <w:t xml:space="preserve"> </w:t>
+        <w:t xml:space="preserve">Louis Savlov </w:t>
       </w:r>
       <w:r>
         <w:rPr>
@@ -3543,14 +3510,7 @@
     </w:r>
     <w:r>
       <w:tab/>
-    </w:r>
-    <w:proofErr w:type="gramStart"/>
-    <w:r>
-      <w:t>Email :</w:t>
-    </w:r>
-    <w:proofErr w:type="gramEnd"/>
-    <w:r>
-      <w:t xml:space="preserve"> </w:t>
+      <w:t xml:space="preserve">Email : </w:t>
     </w:r>
     <w:hyperlink r:id="rId1" w:history="1">
       <w:r>
@@ -3590,49 +3550,49 @@
         <v:path o:extrusionok="f" gradientshapeok="t" o:connecttype="rect"/>
         <o:lock v:ext="edit" aspectratio="t"/>
       </v:shapetype>
-      <v:shape id="_x0000_i1291" type="#_x0000_t75" alt="http://static.php.net/www.php.net/images/php.gif" style="width:90pt;height:50.25pt;visibility:visible;mso-wrap-style:square" o:bullet="t">
+      <v:shape id="_x0000_i1033" type="#_x0000_t75" alt="http://static.php.net/www.php.net/images/php.gif" style="width:90pt;height:50.25pt;visibility:visible;mso-wrap-style:square" o:bullet="t">
         <v:imagedata r:id="rId1" o:title="php"/>
       </v:shape>
     </w:pict>
   </w:numPicBullet>
   <w:numPicBullet w:numPicBulletId="1">
     <w:pict>
-      <v:shape id="_x0000_i1292" type="#_x0000_t75" style="width:16.5pt;height:16.5pt;visibility:visible;mso-wrap-style:square" o:bullet="t">
+      <v:shape id="_x0000_i1034" type="#_x0000_t75" style="width:16.5pt;height:16.5pt;visibility:visible;mso-wrap-style:square" o:bullet="t">
         <v:imagedata r:id="rId2" o:title="eps_closedHS"/>
       </v:shape>
     </w:pict>
   </w:numPicBullet>
   <w:numPicBullet w:numPicBulletId="2">
     <w:pict>
-      <v:shape id="_x0000_i1293" type="#_x0000_t75" style="width:16.5pt;height:16.5pt;visibility:visible;mso-wrap-style:square" o:bullet="t">
+      <v:shape id="_x0000_i1035" type="#_x0000_t75" style="width:16.5pt;height:16.5pt;visibility:visible;mso-wrap-style:square" o:bullet="t">
         <v:imagedata r:id="rId3" o:title="Web"/>
       </v:shape>
     </w:pict>
   </w:numPicBullet>
   <w:numPicBullet w:numPicBulletId="3">
     <w:pict>
-      <v:shape id="_x0000_i1294" type="#_x0000_t75" style="width:16.5pt;height:16.5pt;visibility:visible;mso-wrap-style:square" o:bullet="t">
+      <v:shape id="_x0000_i1036" type="#_x0000_t75" style="width:16.5pt;height:16.5pt;visibility:visible;mso-wrap-style:square" o:bullet="t">
         <v:imagedata r:id="rId4" o:title="DialHS"/>
       </v:shape>
     </w:pict>
   </w:numPicBullet>
   <w:numPicBullet w:numPicBulletId="4">
     <w:pict>
-      <v:shape id="_x0000_i1295" type="#_x0000_t75" style="width:16.5pt;height:16.5pt;visibility:visible;mso-wrap-style:square" o:bullet="t">
+      <v:shape id="_x0000_i1037" type="#_x0000_t75" style="width:16.5pt;height:16.5pt;visibility:visible;mso-wrap-style:square" o:bullet="t">
         <v:imagedata r:id="rId5" o:title="HTMLPageHS"/>
       </v:shape>
     </w:pict>
   </w:numPicBullet>
   <w:numPicBullet w:numPicBulletId="5">
     <w:pict>
-      <v:shape id="_x0000_i1296" type="#_x0000_t75" style="width:16.5pt;height:16.5pt;visibility:visible;mso-wrap-style:square" o:bullet="t">
+      <v:shape id="_x0000_i1038" type="#_x0000_t75" style="width:16.5pt;height:16.5pt;visibility:visible;mso-wrap-style:square" o:bullet="t">
         <v:imagedata r:id="rId6" o:title="HomeHS"/>
       </v:shape>
     </w:pict>
   </w:numPicBullet>
   <w:numPicBullet w:numPicBulletId="6">
     <w:pict>
-      <v:shape id="_x0000_i1297" type="#_x0000_t75" style="width:364.5pt;height:319.5pt;visibility:visible;mso-wrap-style:square" o:bullet="t">
+      <v:shape id="_x0000_i1039" type="#_x0000_t75" style="width:364.5pt;height:319.5pt;visibility:visible;mso-wrap-style:square" o:bullet="t">
         <v:imagedata r:id="rId7" o:title="icon"/>
       </v:shape>
     </w:pict>

</xml_diff>

<commit_message>
Add TargetPractice pictures to include on linkedin
git-svn-id: file:///e/GoogleDrive/repos/Job/ResumeAndTranscript@58 ef9b47d0-afce-4c4f-8353-34dd68159fed
</commit_message>
<xml_diff>
--- a/MinhLeHoang_Resume.docx
+++ b/MinhLeHoang_Resume.docx
@@ -381,70 +381,55 @@
           <w:rFonts w:ascii="Calibri" w:eastAsia="Times New Roman" w:hAnsi="Calibri" w:cs="Times New Roman"/>
           <w:color w:val="000000"/>
         </w:rPr>
-        <w:t xml:space="preserve">Creating single-page application using </w:t>
-      </w:r>
+        <w:t>Created single-page application using different technology (</w:t>
+      </w:r>
+      <w:proofErr w:type="spellStart"/>
       <w:r>
         <w:rPr>
           <w:rFonts w:ascii="Calibri" w:eastAsia="Times New Roman" w:hAnsi="Calibri" w:cs="Times New Roman"/>
           <w:color w:val="000000"/>
         </w:rPr>
-        <w:t>different technology (</w:t>
-      </w:r>
+        <w:t>EmberJs</w:t>
+      </w:r>
+      <w:proofErr w:type="spellEnd"/>
       <w:r>
         <w:rPr>
           <w:rFonts w:ascii="Calibri" w:eastAsia="Times New Roman" w:hAnsi="Calibri" w:cs="Times New Roman"/>
           <w:color w:val="000000"/>
         </w:rPr>
-        <w:t>EmberJs</w:t>
-      </w:r>
+        <w:t xml:space="preserve"> , </w:t>
+      </w:r>
+      <w:proofErr w:type="spellStart"/>
       <w:r>
         <w:rPr>
           <w:rFonts w:ascii="Calibri" w:eastAsia="Times New Roman" w:hAnsi="Calibri" w:cs="Times New Roman"/>
           <w:color w:val="000000"/>
         </w:rPr>
-        <w:t xml:space="preserve"> , DynamoDB</w:t>
-      </w:r>
+        <w:t>DynamoDB</w:t>
+      </w:r>
+      <w:proofErr w:type="spellEnd"/>
       <w:r>
         <w:rPr>
           <w:rFonts w:ascii="Calibri" w:eastAsia="Times New Roman" w:hAnsi="Calibri" w:cs="Times New Roman"/>
           <w:color w:val="000000"/>
         </w:rPr>
-        <w:t>, Sp</w:t>
-      </w:r>
+        <w:t xml:space="preserve">, Spring for dependency injection, JUnit, </w:t>
+      </w:r>
+      <w:proofErr w:type="spellStart"/>
       <w:r>
         <w:rPr>
           <w:rFonts w:ascii="Calibri" w:eastAsia="Times New Roman" w:hAnsi="Calibri" w:cs="Times New Roman"/>
           <w:color w:val="000000"/>
         </w:rPr>
-        <w:t>ring for dependency injection, JU</w:t>
-      </w:r>
+        <w:t>Mockito</w:t>
+      </w:r>
+      <w:proofErr w:type="spellEnd"/>
       <w:r>
         <w:rPr>
           <w:rFonts w:ascii="Calibri" w:eastAsia="Times New Roman" w:hAnsi="Calibri" w:cs="Times New Roman"/>
           <w:color w:val="000000"/>
         </w:rPr>
-        <w:t>nit, Mockito</w:t>
-      </w:r>
-      <w:r>
-        <w:rPr>
-          <w:rFonts w:ascii="Calibri" w:eastAsia="Times New Roman" w:hAnsi="Calibri" w:cs="Times New Roman"/>
-          <w:color w:val="000000"/>
-        </w:rPr>
-        <w:t xml:space="preserve"> for testing)</w:t>
-      </w:r>
-      <w:r>
-        <w:rPr>
-          <w:rFonts w:ascii="Calibri" w:eastAsia="Times New Roman" w:hAnsi="Calibri" w:cs="Times New Roman"/>
-          <w:color w:val="000000"/>
-        </w:rPr>
-        <w:t xml:space="preserve"> </w:t>
-      </w:r>
-      <w:r>
-        <w:rPr>
-          <w:rFonts w:ascii="Calibri" w:eastAsia="Times New Roman" w:hAnsi="Calibri" w:cs="Times New Roman"/>
-          <w:color w:val="000000"/>
-        </w:rPr>
-        <w:t>to validate content for Kindle's advertisements</w:t>
+        <w:t xml:space="preserve"> for testing) to validate content for Kindle's advertisements</w:t>
       </w:r>
     </w:p>
     <w:p>
@@ -464,7 +449,7 @@
           <w:rFonts w:ascii="Calibri" w:eastAsia="Times New Roman" w:hAnsi="Calibri" w:cs="Times New Roman"/>
           <w:color w:val="000000"/>
         </w:rPr>
-        <w:t>Assisting designer on building advertisement's templates for Kindle special offer program</w:t>
+        <w:t>Assisted designer on building advertisement's templates for Kindle special offer program</w:t>
       </w:r>
     </w:p>
     <w:p>
@@ -658,8 +643,6 @@
         </w:rPr>
         <w:t>Created monitor services for Rating and Review services</w:t>
       </w:r>
-      <w:bookmarkStart w:id="0" w:name="_GoBack"/>
-      <w:bookmarkEnd w:id="0"/>
     </w:p>
     <w:p>
       <w:pPr>
@@ -1099,9 +1082,6 @@
           <w:ilvl w:val="0"/>
           <w:numId w:val="31"/>
         </w:numPr>
-        <w:tabs>
-          <w:tab w:val="num" w:pos="1440"/>
-        </w:tabs>
         <w:spacing w:after="0"/>
         <w:rPr>
           <w:rFonts w:eastAsia="Times New Roman" w:cs="Times New Roman"/>
@@ -1115,55 +1095,7 @@
           <w:color w:val="000000"/>
           <w:szCs w:val="24"/>
         </w:rPr>
-        <w:t>Supported</w:t>
-      </w:r>
-      <w:r>
-        <w:rPr>
-          <w:rFonts w:eastAsia="Times New Roman" w:cs="Times New Roman"/>
-          <w:color w:val="000000"/>
-          <w:szCs w:val="24"/>
-        </w:rPr>
-        <w:t xml:space="preserve"> migration from </w:t>
-      </w:r>
-      <w:r>
-        <w:rPr>
-          <w:rFonts w:eastAsia="Times New Roman" w:cs="Times New Roman"/>
-          <w:color w:val="000000"/>
-          <w:szCs w:val="24"/>
-        </w:rPr>
-        <w:t>IBM WebSphere Application Server</w:t>
-      </w:r>
-      <w:r>
-        <w:rPr>
-          <w:rFonts w:eastAsia="Times New Roman" w:cs="Times New Roman"/>
-          <w:color w:val="000000"/>
-          <w:szCs w:val="24"/>
-        </w:rPr>
-        <w:t xml:space="preserve"> 6 to  </w:t>
-      </w:r>
-      <w:r>
-        <w:rPr>
-          <w:rFonts w:eastAsia="Times New Roman" w:cs="Times New Roman"/>
-          <w:color w:val="000000"/>
-          <w:szCs w:val="24"/>
-        </w:rPr>
-        <w:t>IBM WebSphere Application Server</w:t>
-      </w:r>
-      <w:r>
-        <w:rPr>
-          <w:rFonts w:eastAsia="Times New Roman" w:cs="Times New Roman"/>
-          <w:color w:val="000000"/>
-          <w:szCs w:val="24"/>
-        </w:rPr>
-        <w:t xml:space="preserve"> </w:t>
-      </w:r>
-      <w:r>
-        <w:rPr>
-          <w:rFonts w:eastAsia="Times New Roman" w:cs="Times New Roman"/>
-          <w:color w:val="000000"/>
-          <w:szCs w:val="24"/>
-        </w:rPr>
-        <w:t>8.5</w:t>
+        <w:t>Developed and delivered internal webpages using Java, JFS, Spring MVC framework, Hibernate, Apache Velocity, RAD, WAS to analyze databases and services in 8 different environments</w:t>
       </w:r>
     </w:p>
     <w:p>
@@ -1172,6 +1104,28 @@
           <w:ilvl w:val="0"/>
           <w:numId w:val="31"/>
         </w:numPr>
+        <w:spacing w:after="0"/>
+        <w:rPr>
+          <w:rFonts w:eastAsia="Times New Roman" w:cs="Times New Roman"/>
+          <w:color w:val="000000"/>
+          <w:szCs w:val="24"/>
+        </w:rPr>
+      </w:pPr>
+      <w:r>
+        <w:rPr>
+          <w:rFonts w:eastAsia="Times New Roman" w:cs="Times New Roman"/>
+          <w:color w:val="000000"/>
+          <w:szCs w:val="24"/>
+        </w:rPr>
+        <w:t>Exposed more than 5000 configuration differences between production environment and development environment</w:t>
+      </w:r>
+    </w:p>
+    <w:p>
+      <w:pPr>
+        <w:numPr>
+          <w:ilvl w:val="0"/>
+          <w:numId w:val="31"/>
+        </w:numPr>
         <w:tabs>
           <w:tab w:val="num" w:pos="1440"/>
         </w:tabs>
@@ -1188,39 +1142,7 @@
           <w:color w:val="000000"/>
           <w:szCs w:val="24"/>
         </w:rPr>
-        <w:t>Developed</w:t>
-      </w:r>
-      <w:r>
-        <w:rPr>
-          <w:rFonts w:eastAsia="Times New Roman" w:cs="Times New Roman"/>
-          <w:color w:val="000000"/>
-          <w:szCs w:val="24"/>
-        </w:rPr>
-        <w:t xml:space="preserve"> an internal website using Java, JFS, Spring MVC framework, Hibernate, Apache Velocity, </w:t>
-      </w:r>
-      <w:r>
-        <w:rPr>
-          <w:rFonts w:eastAsia="Times New Roman" w:cs="Times New Roman"/>
-          <w:color w:val="000000"/>
-          <w:szCs w:val="24"/>
-        </w:rPr>
-        <w:t>Rational Application Developer for WebSphere Software</w:t>
-      </w:r>
-      <w:r>
-        <w:rPr>
-          <w:rFonts w:eastAsia="Times New Roman" w:cs="Times New Roman"/>
-          <w:color w:val="000000"/>
-          <w:szCs w:val="24"/>
-        </w:rPr>
-        <w:t xml:space="preserve"> </w:t>
-      </w:r>
-      <w:r>
-        <w:rPr>
-          <w:rFonts w:eastAsia="Times New Roman" w:cs="Times New Roman"/>
-          <w:color w:val="000000"/>
-          <w:szCs w:val="24"/>
-        </w:rPr>
-        <w:t>to analyze databases and services in different environments.</w:t>
+        <w:t>Supported migration from WAS6 to WAS8.5</w:t>
       </w:r>
     </w:p>
     <w:p>
@@ -1268,7 +1190,7 @@
           <w:lang w:val="en"/>
         </w:rPr>
       </w:pPr>
-      <w:bookmarkStart w:id="1" w:name="OLE_LINK1"/>
+      <w:bookmarkStart w:id="0" w:name="OLE_LINK1"/>
       <w:r>
         <w:rPr>
           <w:noProof/>
@@ -2943,7 +2865,7 @@
         </w:drawing>
       </w:r>
     </w:p>
-    <w:bookmarkEnd w:id="1"/>
+    <w:bookmarkEnd w:id="0"/>
     <w:p>
       <w:pPr>
         <w:autoSpaceDE w:val="0"/>
@@ -3333,7 +3255,23 @@
           <w:rFonts w:cs="Times New Roman"/>
           <w:szCs w:val="24"/>
         </w:rPr>
-        <w:t xml:space="preserve">Louis Savlov </w:t>
+        <w:t xml:space="preserve">Louis </w:t>
+      </w:r>
+      <w:proofErr w:type="spellStart"/>
+      <w:r>
+        <w:rPr>
+          <w:rFonts w:cs="Times New Roman"/>
+          <w:szCs w:val="24"/>
+        </w:rPr>
+        <w:t>Savlov</w:t>
+      </w:r>
+      <w:proofErr w:type="spellEnd"/>
+      <w:r>
+        <w:rPr>
+          <w:rFonts w:cs="Times New Roman"/>
+          <w:szCs w:val="24"/>
+        </w:rPr>
+        <w:t xml:space="preserve"> </w:t>
       </w:r>
       <w:r>
         <w:rPr>
@@ -3432,6 +3370,8 @@
         </w:rPr>
         <w:t>First prize winner, Regional computer science contest for high school student, Vietnam, 2010</w:t>
       </w:r>
+      <w:bookmarkStart w:id="1" w:name="_GoBack"/>
+      <w:bookmarkEnd w:id="1"/>
     </w:p>
     <w:sectPr>
       <w:headerReference w:type="default" r:id="rId41"/>
@@ -3510,7 +3450,14 @@
     </w:r>
     <w:r>
       <w:tab/>
-      <w:t xml:space="preserve">Email : </w:t>
+    </w:r>
+    <w:proofErr w:type="gramStart"/>
+    <w:r>
+      <w:t>Email :</w:t>
+    </w:r>
+    <w:proofErr w:type="gramEnd"/>
+    <w:r>
+      <w:t xml:space="preserve"> </w:t>
     </w:r>
     <w:hyperlink r:id="rId1" w:history="1">
       <w:r>
@@ -3550,49 +3497,49 @@
         <v:path o:extrusionok="f" gradientshapeok="t" o:connecttype="rect"/>
         <o:lock v:ext="edit" aspectratio="t"/>
       </v:shapetype>
-      <v:shape id="_x0000_i1033" type="#_x0000_t75" alt="http://static.php.net/www.php.net/images/php.gif" style="width:90pt;height:50.25pt;visibility:visible;mso-wrap-style:square" o:bullet="t">
+      <v:shape id="_x0000_i1054" type="#_x0000_t75" alt="http://static.php.net/www.php.net/images/php.gif" style="width:90pt;height:50.25pt;visibility:visible;mso-wrap-style:square" o:bullet="t">
         <v:imagedata r:id="rId1" o:title="php"/>
       </v:shape>
     </w:pict>
   </w:numPicBullet>
   <w:numPicBullet w:numPicBulletId="1">
     <w:pict>
-      <v:shape id="_x0000_i1034" type="#_x0000_t75" style="width:16.5pt;height:16.5pt;visibility:visible;mso-wrap-style:square" o:bullet="t">
+      <v:shape id="_x0000_i1055" type="#_x0000_t75" style="width:16.5pt;height:16.5pt;visibility:visible;mso-wrap-style:square" o:bullet="t">
         <v:imagedata r:id="rId2" o:title="eps_closedHS"/>
       </v:shape>
     </w:pict>
   </w:numPicBullet>
   <w:numPicBullet w:numPicBulletId="2">
     <w:pict>
-      <v:shape id="_x0000_i1035" type="#_x0000_t75" style="width:16.5pt;height:16.5pt;visibility:visible;mso-wrap-style:square" o:bullet="t">
+      <v:shape id="_x0000_i1056" type="#_x0000_t75" style="width:16.5pt;height:16.5pt;visibility:visible;mso-wrap-style:square" o:bullet="t">
         <v:imagedata r:id="rId3" o:title="Web"/>
       </v:shape>
     </w:pict>
   </w:numPicBullet>
   <w:numPicBullet w:numPicBulletId="3">
     <w:pict>
-      <v:shape id="_x0000_i1036" type="#_x0000_t75" style="width:16.5pt;height:16.5pt;visibility:visible;mso-wrap-style:square" o:bullet="t">
+      <v:shape id="_x0000_i1057" type="#_x0000_t75" style="width:16.5pt;height:16.5pt;visibility:visible;mso-wrap-style:square" o:bullet="t">
         <v:imagedata r:id="rId4" o:title="DialHS"/>
       </v:shape>
     </w:pict>
   </w:numPicBullet>
   <w:numPicBullet w:numPicBulletId="4">
     <w:pict>
-      <v:shape id="_x0000_i1037" type="#_x0000_t75" style="width:16.5pt;height:16.5pt;visibility:visible;mso-wrap-style:square" o:bullet="t">
+      <v:shape id="_x0000_i1058" type="#_x0000_t75" style="width:16.5pt;height:16.5pt;visibility:visible;mso-wrap-style:square" o:bullet="t">
         <v:imagedata r:id="rId5" o:title="HTMLPageHS"/>
       </v:shape>
     </w:pict>
   </w:numPicBullet>
   <w:numPicBullet w:numPicBulletId="5">
     <w:pict>
-      <v:shape id="_x0000_i1038" type="#_x0000_t75" style="width:16.5pt;height:16.5pt;visibility:visible;mso-wrap-style:square" o:bullet="t">
+      <v:shape id="_x0000_i1059" type="#_x0000_t75" style="width:16.5pt;height:16.5pt;visibility:visible;mso-wrap-style:square" o:bullet="t">
         <v:imagedata r:id="rId6" o:title="HomeHS"/>
       </v:shape>
     </w:pict>
   </w:numPicBullet>
   <w:numPicBullet w:numPicBulletId="6">
     <w:pict>
-      <v:shape id="_x0000_i1039" type="#_x0000_t75" style="width:364.5pt;height:319.5pt;visibility:visible;mso-wrap-style:square" o:bullet="t">
+      <v:shape id="_x0000_i1060" type="#_x0000_t75" style="width:364.5pt;height:319.5pt;visibility:visible;mso-wrap-style:square" o:bullet="t">
         <v:imagedata r:id="rId7" o:title="icon"/>
       </v:shape>
     </w:pict>

</xml_diff>